<commit_message>
fix cover buku, add lembar pengesahan
</commit_message>
<xml_diff>
--- a/Buku Implementasi VoG.docx
+++ b/Buku Implementasi VoG.docx
@@ -7,16 +7,16 @@
         <w:spacing w:line="240" w:lineRule="auto"/>
         <w:jc w:val="center"/>
         <w:rPr>
-          <w:rFonts w:ascii="Times New Roman" w:hAnsi="Times New Roman" w:cs="Times New Roman"/>
-          <w:b/>
-          <w:sz w:val="32"/>
-          <w:szCs w:val="32"/>
-        </w:rPr>
-      </w:pPr>
-      <w:proofErr w:type="spellStart"/>
-      <w:r>
-        <w:rPr>
-          <w:rFonts w:ascii="Times New Roman" w:hAnsi="Times New Roman" w:cs="Times New Roman"/>
+          <w:rFonts w:cs="Times New Roman"/>
+          <w:b/>
+          <w:sz w:val="32"/>
+          <w:szCs w:val="32"/>
+        </w:rPr>
+      </w:pPr>
+      <w:proofErr w:type="spellStart"/>
+      <w:r>
+        <w:rPr>
+          <w:rFonts w:cs="Times New Roman"/>
           <w:b/>
           <w:sz w:val="32"/>
           <w:szCs w:val="32"/>
@@ -26,7 +26,7 @@
       <w:proofErr w:type="spellEnd"/>
       <w:r>
         <w:rPr>
-          <w:rFonts w:ascii="Times New Roman" w:hAnsi="Times New Roman" w:cs="Times New Roman"/>
+          <w:rFonts w:cs="Times New Roman"/>
           <w:b/>
           <w:sz w:val="32"/>
           <w:szCs w:val="32"/>
@@ -36,7 +36,7 @@
       <w:proofErr w:type="spellStart"/>
       <w:r>
         <w:rPr>
-          <w:rFonts w:ascii="Times New Roman" w:hAnsi="Times New Roman" w:cs="Times New Roman"/>
+          <w:rFonts w:cs="Times New Roman"/>
           <w:b/>
           <w:sz w:val="32"/>
           <w:szCs w:val="32"/>
@@ -46,7 +46,7 @@
       <w:proofErr w:type="spellEnd"/>
       <w:r>
         <w:rPr>
-          <w:rFonts w:ascii="Times New Roman" w:hAnsi="Times New Roman" w:cs="Times New Roman"/>
+          <w:rFonts w:cs="Times New Roman"/>
           <w:b/>
           <w:sz w:val="32"/>
           <w:szCs w:val="32"/>
@@ -56,7 +56,7 @@
       <w:proofErr w:type="spellStart"/>
       <w:r>
         <w:rPr>
-          <w:rFonts w:ascii="Times New Roman" w:hAnsi="Times New Roman" w:cs="Times New Roman"/>
+          <w:rFonts w:cs="Times New Roman"/>
           <w:b/>
           <w:sz w:val="32"/>
           <w:szCs w:val="32"/>
@@ -66,7 +66,7 @@
       <w:proofErr w:type="spellEnd"/>
       <w:r>
         <w:rPr>
-          <w:rFonts w:ascii="Times New Roman" w:hAnsi="Times New Roman" w:cs="Times New Roman"/>
+          <w:rFonts w:cs="Times New Roman"/>
           <w:b/>
           <w:sz w:val="32"/>
           <w:szCs w:val="32"/>
@@ -79,31 +79,28 @@
         <w:spacing w:line="240" w:lineRule="auto"/>
         <w:jc w:val="center"/>
         <w:rPr>
-          <w:rFonts w:ascii="Times New Roman" w:hAnsi="Times New Roman" w:cs="Times New Roman"/>
+          <w:rFonts w:cs="Times New Roman"/>
           <w:i/>
-          <w:sz w:val="24"/>
-          <w:szCs w:val="24"/>
-        </w:rPr>
-      </w:pPr>
-    </w:p>
-    <w:p>
-      <w:pPr>
-        <w:spacing w:line="240" w:lineRule="auto"/>
-        <w:jc w:val="center"/>
-        <w:rPr>
-          <w:rFonts w:ascii="Times New Roman" w:hAnsi="Times New Roman" w:cs="Times New Roman"/>
+          <w:szCs w:val="24"/>
+        </w:rPr>
+      </w:pPr>
+    </w:p>
+    <w:p>
+      <w:pPr>
+        <w:spacing w:line="240" w:lineRule="auto"/>
+        <w:jc w:val="center"/>
+        <w:rPr>
+          <w:rFonts w:cs="Times New Roman"/>
           <w:b/>
           <w:i/>
-          <w:sz w:val="24"/>
-          <w:szCs w:val="24"/>
-        </w:rPr>
-      </w:pPr>
-      <w:r>
-        <w:rPr>
-          <w:rFonts w:ascii="Times New Roman" w:hAnsi="Times New Roman" w:cs="Times New Roman"/>
+          <w:szCs w:val="24"/>
+        </w:rPr>
+      </w:pPr>
+      <w:r>
+        <w:rPr>
+          <w:rFonts w:cs="Times New Roman"/>
           <w:b/>
           <w:i/>
-          <w:sz w:val="24"/>
           <w:szCs w:val="24"/>
         </w:rPr>
         <w:t xml:space="preserve">Implementation of </w:t>
@@ -111,10 +108,9 @@
       <w:proofErr w:type="spellStart"/>
       <w:r>
         <w:rPr>
-          <w:rFonts w:ascii="Times New Roman" w:hAnsi="Times New Roman" w:cs="Times New Roman"/>
+          <w:rFonts w:cs="Times New Roman"/>
           <w:b/>
           <w:i/>
-          <w:sz w:val="24"/>
           <w:szCs w:val="24"/>
         </w:rPr>
         <w:t>VoG</w:t>
@@ -122,10 +118,9 @@
       <w:proofErr w:type="spellEnd"/>
       <w:r>
         <w:rPr>
-          <w:rFonts w:ascii="Times New Roman" w:hAnsi="Times New Roman" w:cs="Times New Roman"/>
+          <w:rFonts w:cs="Times New Roman"/>
           <w:b/>
           <w:i/>
-          <w:sz w:val="24"/>
           <w:szCs w:val="24"/>
         </w:rPr>
         <w:t xml:space="preserve"> (Vocabulary based summarization of Graph) on the Web Graph</w:t>
@@ -136,32 +131,27 @@
         <w:spacing w:line="240" w:lineRule="auto"/>
         <w:jc w:val="center"/>
         <w:rPr>
-          <w:rFonts w:ascii="Times New Roman" w:hAnsi="Times New Roman" w:cs="Times New Roman"/>
-          <w:b/>
-          <w:sz w:val="24"/>
-          <w:szCs w:val="24"/>
-        </w:rPr>
-      </w:pPr>
-      <w:bookmarkStart w:id="0" w:name="_GoBack"/>
-      <w:bookmarkEnd w:id="0"/>
-    </w:p>
-    <w:p>
-      <w:pPr>
-        <w:spacing w:line="240" w:lineRule="auto"/>
-        <w:jc w:val="center"/>
-        <w:rPr>
-          <w:rFonts w:ascii="Times New Roman" w:hAnsi="Times New Roman" w:cs="Times New Roman"/>
-          <w:b/>
-          <w:sz w:val="24"/>
-          <w:szCs w:val="24"/>
-        </w:rPr>
-      </w:pPr>
-      <w:proofErr w:type="spellStart"/>
-      <w:r>
-        <w:rPr>
-          <w:rFonts w:ascii="Times New Roman" w:hAnsi="Times New Roman" w:cs="Times New Roman"/>
-          <w:b/>
-          <w:sz w:val="24"/>
+          <w:rFonts w:cs="Times New Roman"/>
+          <w:b/>
+          <w:szCs w:val="24"/>
+        </w:rPr>
+      </w:pPr>
+    </w:p>
+    <w:p>
+      <w:pPr>
+        <w:spacing w:line="240" w:lineRule="auto"/>
+        <w:jc w:val="center"/>
+        <w:rPr>
+          <w:rFonts w:cs="Times New Roman"/>
+          <w:b/>
+          <w:szCs w:val="24"/>
+        </w:rPr>
+      </w:pPr>
+      <w:proofErr w:type="spellStart"/>
+      <w:r>
+        <w:rPr>
+          <w:rFonts w:cs="Times New Roman"/>
+          <w:b/>
           <w:szCs w:val="24"/>
         </w:rPr>
         <w:t>Tugas</w:t>
@@ -169,9 +159,8 @@
       <w:proofErr w:type="spellEnd"/>
       <w:r>
         <w:rPr>
-          <w:rFonts w:ascii="Times New Roman" w:hAnsi="Times New Roman" w:cs="Times New Roman"/>
-          <w:b/>
-          <w:sz w:val="24"/>
+          <w:rFonts w:cs="Times New Roman"/>
+          <w:b/>
           <w:szCs w:val="24"/>
         </w:rPr>
         <w:t xml:space="preserve"> </w:t>
@@ -179,9 +168,8 @@
       <w:proofErr w:type="spellStart"/>
       <w:r>
         <w:rPr>
-          <w:rFonts w:ascii="Times New Roman" w:hAnsi="Times New Roman" w:cs="Times New Roman"/>
-          <w:b/>
-          <w:sz w:val="24"/>
+          <w:rFonts w:cs="Times New Roman"/>
+          <w:b/>
           <w:szCs w:val="24"/>
         </w:rPr>
         <w:t>Akhir</w:t>
@@ -193,18 +181,16 @@
         <w:spacing w:line="240" w:lineRule="auto"/>
         <w:jc w:val="center"/>
         <w:rPr>
-          <w:rFonts w:ascii="Times New Roman" w:hAnsi="Times New Roman" w:cs="Times New Roman"/>
-          <w:b/>
-          <w:sz w:val="24"/>
-          <w:szCs w:val="24"/>
-        </w:rPr>
-      </w:pPr>
-      <w:proofErr w:type="spellStart"/>
-      <w:r>
-        <w:rPr>
-          <w:rFonts w:ascii="Times New Roman" w:hAnsi="Times New Roman" w:cs="Times New Roman"/>
-          <w:b/>
-          <w:sz w:val="24"/>
+          <w:rFonts w:cs="Times New Roman"/>
+          <w:b/>
+          <w:szCs w:val="24"/>
+        </w:rPr>
+      </w:pPr>
+      <w:proofErr w:type="spellStart"/>
+      <w:r>
+        <w:rPr>
+          <w:rFonts w:cs="Times New Roman"/>
+          <w:b/>
           <w:szCs w:val="24"/>
         </w:rPr>
         <w:t>Kelompok</w:t>
@@ -212,9 +198,8 @@
       <w:proofErr w:type="spellEnd"/>
       <w:r>
         <w:rPr>
-          <w:rFonts w:ascii="Times New Roman" w:hAnsi="Times New Roman" w:cs="Times New Roman"/>
-          <w:b/>
-          <w:sz w:val="24"/>
+          <w:rFonts w:cs="Times New Roman"/>
+          <w:b/>
           <w:szCs w:val="24"/>
         </w:rPr>
         <w:t xml:space="preserve"> </w:t>
@@ -223,9 +208,8 @@
       <w:proofErr w:type="gramStart"/>
       <w:r>
         <w:rPr>
-          <w:rFonts w:ascii="Times New Roman" w:hAnsi="Times New Roman" w:cs="Times New Roman"/>
-          <w:b/>
-          <w:sz w:val="24"/>
+          <w:rFonts w:cs="Times New Roman"/>
+          <w:b/>
           <w:szCs w:val="24"/>
         </w:rPr>
         <w:t>Keahlian</w:t>
@@ -233,9 +217,8 @@
       <w:proofErr w:type="spellEnd"/>
       <w:r>
         <w:rPr>
-          <w:rFonts w:ascii="Times New Roman" w:hAnsi="Times New Roman" w:cs="Times New Roman"/>
-          <w:b/>
-          <w:sz w:val="24"/>
+          <w:rFonts w:cs="Times New Roman"/>
+          <w:b/>
           <w:szCs w:val="24"/>
         </w:rPr>
         <w:t xml:space="preserve"> :</w:t>
@@ -243,9 +226,8 @@
       <w:proofErr w:type="gramEnd"/>
       <w:r>
         <w:rPr>
-          <w:rFonts w:ascii="Times New Roman" w:hAnsi="Times New Roman" w:cs="Times New Roman"/>
-          <w:b/>
-          <w:sz w:val="24"/>
+          <w:rFonts w:cs="Times New Roman"/>
+          <w:b/>
           <w:szCs w:val="24"/>
         </w:rPr>
         <w:t xml:space="preserve"> SIDE</w:t>
@@ -256,29 +238,26 @@
         <w:spacing w:line="240" w:lineRule="auto"/>
         <w:jc w:val="center"/>
         <w:rPr>
-          <w:rFonts w:ascii="Times New Roman" w:hAnsi="Times New Roman" w:cs="Times New Roman"/>
-          <w:b/>
-          <w:sz w:val="24"/>
-          <w:szCs w:val="24"/>
-        </w:rPr>
-      </w:pPr>
-    </w:p>
-    <w:p>
-      <w:pPr>
-        <w:spacing w:line="240" w:lineRule="auto"/>
-        <w:jc w:val="center"/>
-        <w:rPr>
-          <w:rFonts w:ascii="Times New Roman" w:hAnsi="Times New Roman" w:cs="Times New Roman"/>
-          <w:b/>
-          <w:sz w:val="24"/>
-          <w:szCs w:val="24"/>
-        </w:rPr>
-      </w:pPr>
-      <w:r>
-        <w:rPr>
-          <w:rFonts w:ascii="Times New Roman" w:hAnsi="Times New Roman" w:cs="Times New Roman"/>
-          <w:b/>
-          <w:sz w:val="24"/>
+          <w:rFonts w:cs="Times New Roman"/>
+          <w:b/>
+          <w:szCs w:val="24"/>
+        </w:rPr>
+      </w:pPr>
+    </w:p>
+    <w:p>
+      <w:pPr>
+        <w:spacing w:line="240" w:lineRule="auto"/>
+        <w:jc w:val="center"/>
+        <w:rPr>
+          <w:rFonts w:cs="Times New Roman"/>
+          <w:b/>
+          <w:szCs w:val="24"/>
+        </w:rPr>
+      </w:pPr>
+      <w:r>
+        <w:rPr>
+          <w:rFonts w:cs="Times New Roman"/>
+          <w:b/>
           <w:szCs w:val="24"/>
         </w:rPr>
         <w:t xml:space="preserve">Satrio </w:t>
@@ -286,9 +265,8 @@
       <w:proofErr w:type="spellStart"/>
       <w:r>
         <w:rPr>
-          <w:rFonts w:ascii="Times New Roman" w:hAnsi="Times New Roman" w:cs="Times New Roman"/>
-          <w:b/>
-          <w:sz w:val="24"/>
+          <w:rFonts w:cs="Times New Roman"/>
+          <w:b/>
           <w:szCs w:val="24"/>
         </w:rPr>
         <w:t>Adityo</w:t>
@@ -296,9 +274,8 @@
       <w:proofErr w:type="spellEnd"/>
       <w:r>
         <w:rPr>
-          <w:rFonts w:ascii="Times New Roman" w:hAnsi="Times New Roman" w:cs="Times New Roman"/>
-          <w:b/>
-          <w:sz w:val="24"/>
+          <w:rFonts w:cs="Times New Roman"/>
+          <w:b/>
           <w:szCs w:val="24"/>
         </w:rPr>
         <w:t xml:space="preserve"> </w:t>
@@ -306,9 +283,8 @@
       <w:proofErr w:type="spellStart"/>
       <w:r>
         <w:rPr>
-          <w:rFonts w:ascii="Times New Roman" w:hAnsi="Times New Roman" w:cs="Times New Roman"/>
-          <w:b/>
-          <w:sz w:val="24"/>
+          <w:rFonts w:cs="Times New Roman"/>
+          <w:b/>
           <w:szCs w:val="24"/>
         </w:rPr>
         <w:t>Hartomo</w:t>
@@ -320,17 +296,15 @@
         <w:spacing w:line="240" w:lineRule="auto"/>
         <w:jc w:val="center"/>
         <w:rPr>
-          <w:rFonts w:ascii="Times New Roman" w:hAnsi="Times New Roman" w:cs="Times New Roman"/>
-          <w:b/>
-          <w:sz w:val="24"/>
-          <w:szCs w:val="24"/>
-        </w:rPr>
-      </w:pPr>
-      <w:r>
-        <w:rPr>
-          <w:rFonts w:ascii="Times New Roman" w:hAnsi="Times New Roman" w:cs="Times New Roman"/>
-          <w:b/>
-          <w:sz w:val="24"/>
+          <w:rFonts w:cs="Times New Roman"/>
+          <w:b/>
+          <w:szCs w:val="24"/>
+        </w:rPr>
+      </w:pPr>
+      <w:r>
+        <w:rPr>
+          <w:rFonts w:cs="Times New Roman"/>
+          <w:b/>
           <w:szCs w:val="24"/>
         </w:rPr>
         <w:t>1103120029</w:t>
@@ -341,33 +315,30 @@
         <w:spacing w:line="240" w:lineRule="auto"/>
         <w:jc w:val="center"/>
         <w:rPr>
-          <w:rFonts w:ascii="Times New Roman" w:hAnsi="Times New Roman" w:cs="Times New Roman"/>
-          <w:b/>
-          <w:sz w:val="24"/>
-          <w:szCs w:val="24"/>
-        </w:rPr>
-      </w:pPr>
-    </w:p>
-    <w:p>
-      <w:pPr>
-        <w:spacing w:line="240" w:lineRule="auto"/>
-        <w:jc w:val="center"/>
-        <w:rPr>
-          <w:rFonts w:ascii="Times New Roman" w:hAnsi="Times New Roman" w:cs="Times New Roman"/>
-          <w:b/>
-          <w:sz w:val="24"/>
-          <w:szCs w:val="24"/>
-        </w:rPr>
-      </w:pPr>
-    </w:p>
-    <w:p>
-      <w:pPr>
-        <w:spacing w:line="240" w:lineRule="auto"/>
-        <w:jc w:val="center"/>
-        <w:rPr>
-          <w:rFonts w:ascii="Times New Roman" w:hAnsi="Times New Roman" w:cs="Times New Roman"/>
-          <w:b/>
-          <w:sz w:val="24"/>
+          <w:rFonts w:cs="Times New Roman"/>
+          <w:b/>
+          <w:szCs w:val="24"/>
+        </w:rPr>
+      </w:pPr>
+    </w:p>
+    <w:p>
+      <w:pPr>
+        <w:spacing w:line="240" w:lineRule="auto"/>
+        <w:jc w:val="center"/>
+        <w:rPr>
+          <w:rFonts w:cs="Times New Roman"/>
+          <w:b/>
+          <w:szCs w:val="24"/>
+        </w:rPr>
+      </w:pPr>
+    </w:p>
+    <w:p>
+      <w:pPr>
+        <w:spacing w:line="240" w:lineRule="auto"/>
+        <w:jc w:val="center"/>
+        <w:rPr>
+          <w:rFonts w:cs="Times New Roman"/>
+          <w:b/>
           <w:szCs w:val="24"/>
         </w:rPr>
       </w:pPr>
@@ -437,51 +408,37 @@
         <w:spacing w:line="240" w:lineRule="auto"/>
         <w:jc w:val="center"/>
         <w:rPr>
-          <w:rFonts w:ascii="Times New Roman" w:hAnsi="Times New Roman" w:cs="Times New Roman"/>
-          <w:b/>
-          <w:sz w:val="24"/>
-          <w:szCs w:val="24"/>
-        </w:rPr>
-      </w:pPr>
-    </w:p>
-    <w:p>
-      <w:pPr>
-        <w:spacing w:line="240" w:lineRule="auto"/>
-        <w:jc w:val="center"/>
-        <w:rPr>
-          <w:rFonts w:ascii="Times New Roman" w:hAnsi="Times New Roman" w:cs="Times New Roman"/>
-          <w:b/>
-          <w:sz w:val="24"/>
-          <w:szCs w:val="24"/>
-        </w:rPr>
-      </w:pPr>
-    </w:p>
-    <w:p>
-      <w:pPr>
-        <w:spacing w:line="240" w:lineRule="auto"/>
-        <w:jc w:val="center"/>
-        <w:rPr>
-          <w:rFonts w:ascii="Times New Roman" w:hAnsi="Times New Roman" w:cs="Times New Roman"/>
-          <w:b/>
-          <w:sz w:val="24"/>
-          <w:szCs w:val="24"/>
-        </w:rPr>
-      </w:pPr>
-    </w:p>
-    <w:p>
-      <w:pPr>
-        <w:spacing w:line="240" w:lineRule="auto"/>
-        <w:jc w:val="center"/>
-        <w:rPr>
-          <w:rFonts w:ascii="Times New Roman" w:hAnsi="Times New Roman" w:cs="Times New Roman"/>
-          <w:b/>
-          <w:sz w:val="32"/>
-          <w:szCs w:val="32"/>
-        </w:rPr>
-      </w:pPr>
-      <w:r>
-        <w:rPr>
-          <w:rFonts w:ascii="Times New Roman" w:hAnsi="Times New Roman" w:cs="Times New Roman"/>
+          <w:rFonts w:cs="Times New Roman"/>
+          <w:b/>
+          <w:szCs w:val="24"/>
+        </w:rPr>
+      </w:pPr>
+    </w:p>
+    <w:p>
+      <w:pPr>
+        <w:spacing w:line="240" w:lineRule="auto"/>
+        <w:jc w:val="center"/>
+        <w:rPr>
+          <w:rFonts w:cs="Times New Roman"/>
+          <w:b/>
+          <w:szCs w:val="24"/>
+        </w:rPr>
+      </w:pPr>
+    </w:p>
+    <w:p>
+      <w:pPr>
+        <w:spacing w:line="240" w:lineRule="auto"/>
+        <w:jc w:val="center"/>
+        <w:rPr>
+          <w:rFonts w:cs="Times New Roman"/>
+          <w:b/>
+          <w:sz w:val="32"/>
+          <w:szCs w:val="32"/>
+        </w:rPr>
+      </w:pPr>
+      <w:r>
+        <w:rPr>
+          <w:rFonts w:cs="Times New Roman"/>
           <w:b/>
           <w:sz w:val="32"/>
           <w:szCs w:val="32"/>
@@ -491,7 +448,7 @@
       <w:proofErr w:type="spellStart"/>
       <w:r>
         <w:rPr>
-          <w:rFonts w:ascii="Times New Roman" w:hAnsi="Times New Roman" w:cs="Times New Roman"/>
+          <w:rFonts w:cs="Times New Roman"/>
           <w:b/>
           <w:sz w:val="32"/>
           <w:szCs w:val="32"/>
@@ -501,7 +458,7 @@
       <w:proofErr w:type="spellEnd"/>
       <w:r>
         <w:rPr>
-          <w:rFonts w:ascii="Times New Roman" w:hAnsi="Times New Roman" w:cs="Times New Roman"/>
+          <w:rFonts w:cs="Times New Roman"/>
           <w:b/>
           <w:sz w:val="32"/>
           <w:szCs w:val="32"/>
@@ -511,7 +468,7 @@
       <w:proofErr w:type="spellStart"/>
       <w:r>
         <w:rPr>
-          <w:rFonts w:ascii="Times New Roman" w:hAnsi="Times New Roman" w:cs="Times New Roman"/>
+          <w:rFonts w:cs="Times New Roman"/>
           <w:b/>
           <w:sz w:val="32"/>
           <w:szCs w:val="32"/>
@@ -521,7 +478,7 @@
       <w:proofErr w:type="spellEnd"/>
       <w:r>
         <w:rPr>
-          <w:rFonts w:ascii="Times New Roman" w:hAnsi="Times New Roman" w:cs="Times New Roman"/>
+          <w:rFonts w:cs="Times New Roman"/>
           <w:b/>
           <w:sz w:val="32"/>
           <w:szCs w:val="32"/>
@@ -531,7 +488,7 @@
       <w:proofErr w:type="spellStart"/>
       <w:r>
         <w:rPr>
-          <w:rFonts w:ascii="Times New Roman" w:hAnsi="Times New Roman" w:cs="Times New Roman"/>
+          <w:rFonts w:cs="Times New Roman"/>
           <w:b/>
           <w:sz w:val="32"/>
           <w:szCs w:val="32"/>
@@ -545,16 +502,16 @@
         <w:spacing w:line="240" w:lineRule="auto"/>
         <w:jc w:val="center"/>
         <w:rPr>
-          <w:rFonts w:ascii="Times New Roman" w:hAnsi="Times New Roman" w:cs="Times New Roman"/>
-          <w:b/>
-          <w:sz w:val="32"/>
-          <w:szCs w:val="32"/>
-        </w:rPr>
-      </w:pPr>
-      <w:proofErr w:type="spellStart"/>
-      <w:r>
-        <w:rPr>
-          <w:rFonts w:ascii="Times New Roman" w:hAnsi="Times New Roman" w:cs="Times New Roman"/>
+          <w:rFonts w:cs="Times New Roman"/>
+          <w:b/>
+          <w:sz w:val="32"/>
+          <w:szCs w:val="32"/>
+        </w:rPr>
+      </w:pPr>
+      <w:proofErr w:type="spellStart"/>
+      <w:r>
+        <w:rPr>
+          <w:rFonts w:cs="Times New Roman"/>
           <w:b/>
           <w:sz w:val="32"/>
           <w:szCs w:val="32"/>
@@ -564,7 +521,7 @@
       <w:proofErr w:type="spellEnd"/>
       <w:r>
         <w:rPr>
-          <w:rFonts w:ascii="Times New Roman" w:hAnsi="Times New Roman" w:cs="Times New Roman"/>
+          <w:rFonts w:cs="Times New Roman"/>
           <w:b/>
           <w:sz w:val="32"/>
           <w:szCs w:val="32"/>
@@ -574,7 +531,7 @@
       <w:proofErr w:type="spellStart"/>
       <w:r>
         <w:rPr>
-          <w:rFonts w:ascii="Times New Roman" w:hAnsi="Times New Roman" w:cs="Times New Roman"/>
+          <w:rFonts w:cs="Times New Roman"/>
           <w:b/>
           <w:sz w:val="32"/>
           <w:szCs w:val="32"/>
@@ -588,16 +545,16 @@
         <w:spacing w:line="240" w:lineRule="auto"/>
         <w:jc w:val="center"/>
         <w:rPr>
-          <w:rFonts w:ascii="Times New Roman" w:hAnsi="Times New Roman" w:cs="Times New Roman"/>
-          <w:b/>
-          <w:sz w:val="32"/>
-          <w:szCs w:val="32"/>
-        </w:rPr>
-      </w:pPr>
-      <w:proofErr w:type="spellStart"/>
-      <w:r>
-        <w:rPr>
-          <w:rFonts w:ascii="Times New Roman" w:hAnsi="Times New Roman" w:cs="Times New Roman"/>
+          <w:rFonts w:cs="Times New Roman"/>
+          <w:b/>
+          <w:sz w:val="32"/>
+          <w:szCs w:val="32"/>
+        </w:rPr>
+      </w:pPr>
+      <w:proofErr w:type="spellStart"/>
+      <w:r>
+        <w:rPr>
+          <w:rFonts w:cs="Times New Roman"/>
           <w:b/>
           <w:sz w:val="32"/>
           <w:szCs w:val="32"/>
@@ -607,7 +564,7 @@
       <w:proofErr w:type="spellEnd"/>
       <w:r>
         <w:rPr>
-          <w:rFonts w:ascii="Times New Roman" w:hAnsi="Times New Roman" w:cs="Times New Roman"/>
+          <w:rFonts w:cs="Times New Roman"/>
           <w:b/>
           <w:sz w:val="32"/>
           <w:szCs w:val="32"/>
@@ -620,15 +577,15 @@
         <w:spacing w:line="240" w:lineRule="auto"/>
         <w:jc w:val="center"/>
         <w:rPr>
-          <w:rFonts w:ascii="Times New Roman" w:hAnsi="Times New Roman" w:cs="Times New Roman"/>
-          <w:b/>
-          <w:sz w:val="32"/>
-          <w:szCs w:val="32"/>
-        </w:rPr>
-      </w:pPr>
-      <w:r>
-        <w:rPr>
-          <w:rFonts w:ascii="Times New Roman" w:hAnsi="Times New Roman" w:cs="Times New Roman"/>
+          <w:rFonts w:cs="Times New Roman"/>
+          <w:b/>
+          <w:sz w:val="32"/>
+          <w:szCs w:val="32"/>
+        </w:rPr>
+      </w:pPr>
+      <w:r>
+        <w:rPr>
+          <w:rFonts w:cs="Times New Roman"/>
           <w:b/>
           <w:sz w:val="32"/>
           <w:szCs w:val="32"/>
@@ -641,21 +598,1042 @@
         <w:spacing w:line="240" w:lineRule="auto"/>
         <w:jc w:val="center"/>
         <w:rPr>
-          <w:rFonts w:ascii="Times New Roman" w:hAnsi="Times New Roman" w:cs="Times New Roman"/>
-          <w:b/>
-          <w:sz w:val="32"/>
-          <w:szCs w:val="32"/>
-        </w:rPr>
-      </w:pPr>
-      <w:r>
-        <w:rPr>
-          <w:rFonts w:ascii="Times New Roman" w:hAnsi="Times New Roman" w:cs="Times New Roman"/>
+          <w:rFonts w:cs="Times New Roman"/>
+          <w:b/>
+          <w:sz w:val="32"/>
+          <w:szCs w:val="32"/>
+        </w:rPr>
+      </w:pPr>
+      <w:r>
+        <w:rPr>
+          <w:rFonts w:cs="Times New Roman"/>
           <w:b/>
           <w:sz w:val="32"/>
           <w:szCs w:val="32"/>
         </w:rPr>
         <w:t>2015</w:t>
       </w:r>
+    </w:p>
+    <w:p>
+      <w:pPr>
+        <w:pStyle w:val="Heading1"/>
+        <w:spacing w:line="240" w:lineRule="auto"/>
+      </w:pPr>
+      <w:r>
+        <w:br w:type="page"/>
+      </w:r>
+      <w:r>
+        <w:lastRenderedPageBreak/>
+        <w:t>LEMBAR PENGESAHAN</w:t>
+      </w:r>
+    </w:p>
+    <w:p>
+      <w:pPr>
+        <w:spacing w:before="240" w:line="240" w:lineRule="auto"/>
+        <w:jc w:val="center"/>
+        <w:rPr>
+          <w:b/>
+        </w:rPr>
+      </w:pPr>
+      <w:proofErr w:type="spellStart"/>
+      <w:r>
+        <w:rPr>
+          <w:b/>
+        </w:rPr>
+        <w:t>Implementasi</w:t>
+      </w:r>
+      <w:proofErr w:type="spellEnd"/>
+      <w:r>
+        <w:rPr>
+          <w:b/>
+        </w:rPr>
+        <w:t xml:space="preserve"> </w:t>
+      </w:r>
+      <w:proofErr w:type="spellStart"/>
+      <w:r>
+        <w:rPr>
+          <w:b/>
+        </w:rPr>
+        <w:t>VoG</w:t>
+      </w:r>
+      <w:proofErr w:type="spellEnd"/>
+      <w:r>
+        <w:rPr>
+          <w:b/>
+        </w:rPr>
+        <w:t xml:space="preserve"> (Vocabulary based summarization of Graph) </w:t>
+      </w:r>
+      <w:proofErr w:type="spellStart"/>
+      <w:r>
+        <w:rPr>
+          <w:b/>
+        </w:rPr>
+        <w:t>pada</w:t>
+      </w:r>
+      <w:proofErr w:type="spellEnd"/>
+      <w:r>
+        <w:rPr>
+          <w:b/>
+        </w:rPr>
+        <w:t xml:space="preserve"> Web Graph</w:t>
+      </w:r>
+    </w:p>
+    <w:p>
+      <w:pPr>
+        <w:spacing w:line="240" w:lineRule="auto"/>
+        <w:jc w:val="center"/>
+        <w:rPr>
+          <w:b/>
+        </w:rPr>
+      </w:pPr>
+    </w:p>
+    <w:p>
+      <w:pPr>
+        <w:spacing w:line="240" w:lineRule="auto"/>
+        <w:jc w:val="center"/>
+        <w:rPr>
+          <w:b/>
+          <w:i/>
+        </w:rPr>
+      </w:pPr>
+      <w:r>
+        <w:rPr>
+          <w:b/>
+          <w:i/>
+        </w:rPr>
+        <w:t xml:space="preserve">Implementation of </w:t>
+      </w:r>
+      <w:proofErr w:type="spellStart"/>
+      <w:r>
+        <w:rPr>
+          <w:b/>
+          <w:i/>
+        </w:rPr>
+        <w:t>VoG</w:t>
+      </w:r>
+      <w:proofErr w:type="spellEnd"/>
+      <w:r>
+        <w:rPr>
+          <w:b/>
+          <w:i/>
+        </w:rPr>
+        <w:t xml:space="preserve"> (Vocabulary based summarization of Graph) on the Web Graph</w:t>
+      </w:r>
+    </w:p>
+    <w:p>
+      <w:pPr>
+        <w:spacing w:line="240" w:lineRule="auto"/>
+        <w:jc w:val="center"/>
+        <w:rPr>
+          <w:b/>
+        </w:rPr>
+      </w:pPr>
+    </w:p>
+    <w:p>
+      <w:pPr>
+        <w:spacing w:line="240" w:lineRule="auto"/>
+        <w:jc w:val="center"/>
+        <w:rPr>
+          <w:b/>
+        </w:rPr>
+      </w:pPr>
+      <w:r>
+        <w:rPr>
+          <w:b/>
+        </w:rPr>
+        <w:t xml:space="preserve">Satrio </w:t>
+      </w:r>
+      <w:proofErr w:type="spellStart"/>
+      <w:r>
+        <w:rPr>
+          <w:b/>
+        </w:rPr>
+        <w:t>Adityo</w:t>
+      </w:r>
+      <w:proofErr w:type="spellEnd"/>
+      <w:r>
+        <w:rPr>
+          <w:b/>
+        </w:rPr>
+        <w:t xml:space="preserve"> </w:t>
+      </w:r>
+      <w:proofErr w:type="spellStart"/>
+      <w:r>
+        <w:rPr>
+          <w:b/>
+        </w:rPr>
+        <w:t>Hartomo</w:t>
+      </w:r>
+      <w:proofErr w:type="spellEnd"/>
+    </w:p>
+    <w:p>
+      <w:pPr>
+        <w:spacing w:line="240" w:lineRule="auto"/>
+        <w:jc w:val="center"/>
+        <w:rPr>
+          <w:b/>
+        </w:rPr>
+      </w:pPr>
+      <w:r>
+        <w:rPr>
+          <w:b/>
+        </w:rPr>
+        <w:t>1103120029</w:t>
+      </w:r>
+    </w:p>
+    <w:p>
+      <w:pPr>
+        <w:spacing w:line="240" w:lineRule="auto"/>
+        <w:jc w:val="center"/>
+        <w:rPr>
+          <w:b/>
+        </w:rPr>
+      </w:pPr>
+    </w:p>
+    <w:p>
+      <w:pPr>
+        <w:spacing w:line="240" w:lineRule="auto"/>
+        <w:jc w:val="center"/>
+      </w:pPr>
+      <w:proofErr w:type="spellStart"/>
+      <w:r>
+        <w:t>Telah</w:t>
+      </w:r>
+      <w:proofErr w:type="spellEnd"/>
+      <w:r>
+        <w:t xml:space="preserve"> </w:t>
+      </w:r>
+      <w:proofErr w:type="spellStart"/>
+      <w:r>
+        <w:t>disetujui</w:t>
+      </w:r>
+      <w:proofErr w:type="spellEnd"/>
+      <w:r>
+        <w:t xml:space="preserve"> </w:t>
+      </w:r>
+      <w:proofErr w:type="spellStart"/>
+      <w:r>
+        <w:t>dan</w:t>
+      </w:r>
+      <w:proofErr w:type="spellEnd"/>
+      <w:r>
+        <w:t xml:space="preserve"> </w:t>
+      </w:r>
+      <w:proofErr w:type="spellStart"/>
+      <w:r>
+        <w:t>disahkan</w:t>
+      </w:r>
+      <w:proofErr w:type="spellEnd"/>
+      <w:r>
+        <w:t xml:space="preserve"> </w:t>
+      </w:r>
+      <w:proofErr w:type="spellStart"/>
+      <w:r>
+        <w:t>sebagai</w:t>
+      </w:r>
+      <w:proofErr w:type="spellEnd"/>
+      <w:r>
+        <w:t xml:space="preserve"> </w:t>
+      </w:r>
+      <w:proofErr w:type="spellStart"/>
+      <w:r>
+        <w:t>tugas</w:t>
+      </w:r>
+      <w:proofErr w:type="spellEnd"/>
+      <w:r>
+        <w:t xml:space="preserve"> </w:t>
+      </w:r>
+      <w:proofErr w:type="spellStart"/>
+      <w:r>
+        <w:t>akhir</w:t>
+      </w:r>
+      <w:proofErr w:type="spellEnd"/>
+    </w:p>
+    <w:p>
+      <w:pPr>
+        <w:spacing w:line="240" w:lineRule="auto"/>
+        <w:jc w:val="center"/>
+      </w:pPr>
+      <w:r>
+        <w:t xml:space="preserve">Program </w:t>
+      </w:r>
+      <w:proofErr w:type="spellStart"/>
+      <w:r>
+        <w:t>Studi</w:t>
+      </w:r>
+      <w:proofErr w:type="spellEnd"/>
+      <w:r>
+        <w:t xml:space="preserve"> </w:t>
+      </w:r>
+      <w:proofErr w:type="spellStart"/>
+      <w:r>
+        <w:t>Teknik</w:t>
+      </w:r>
+      <w:proofErr w:type="spellEnd"/>
+      <w:r>
+        <w:t xml:space="preserve"> </w:t>
+      </w:r>
+      <w:proofErr w:type="spellStart"/>
+      <w:r>
+        <w:t>Informatika</w:t>
+      </w:r>
+      <w:proofErr w:type="spellEnd"/>
+    </w:p>
+    <w:p>
+      <w:pPr>
+        <w:spacing w:line="240" w:lineRule="auto"/>
+        <w:jc w:val="center"/>
+      </w:pPr>
+      <w:proofErr w:type="spellStart"/>
+      <w:r>
+        <w:t>Fakultas</w:t>
+      </w:r>
+      <w:proofErr w:type="spellEnd"/>
+      <w:r>
+        <w:t xml:space="preserve"> </w:t>
+      </w:r>
+      <w:proofErr w:type="spellStart"/>
+      <w:r>
+        <w:t>Informatika</w:t>
+      </w:r>
+      <w:proofErr w:type="spellEnd"/>
+      <w:r>
+        <w:t xml:space="preserve"> </w:t>
+      </w:r>
+      <w:proofErr w:type="spellStart"/>
+      <w:r>
+        <w:t>Universitas</w:t>
+      </w:r>
+      <w:proofErr w:type="spellEnd"/>
+      <w:r>
+        <w:t xml:space="preserve"> Telkom</w:t>
+      </w:r>
+    </w:p>
+    <w:p>
+      <w:pPr>
+        <w:spacing w:line="240" w:lineRule="auto"/>
+        <w:jc w:val="center"/>
+      </w:pPr>
+    </w:p>
+    <w:p>
+      <w:pPr>
+        <w:spacing w:line="240" w:lineRule="auto"/>
+        <w:jc w:val="center"/>
+      </w:pPr>
+    </w:p>
+    <w:p>
+      <w:pPr>
+        <w:spacing w:line="240" w:lineRule="auto"/>
+        <w:jc w:val="center"/>
+        <w:rPr>
+          <w:color w:val="FF0000"/>
+        </w:rPr>
+      </w:pPr>
+      <w:r>
+        <w:rPr>
+          <w:color w:val="FF0000"/>
+        </w:rPr>
+        <w:t xml:space="preserve">Bandung, </w:t>
+      </w:r>
+      <w:proofErr w:type="spellStart"/>
+      <w:r>
+        <w:rPr>
+          <w:color w:val="FF0000"/>
+        </w:rPr>
+        <w:t>Desember</w:t>
+      </w:r>
+      <w:proofErr w:type="spellEnd"/>
+      <w:r>
+        <w:rPr>
+          <w:color w:val="FF0000"/>
+        </w:rPr>
+        <w:t xml:space="preserve"> 2015</w:t>
+      </w:r>
+    </w:p>
+    <w:p>
+      <w:pPr>
+        <w:spacing w:line="240" w:lineRule="auto"/>
+        <w:jc w:val="center"/>
+      </w:pPr>
+      <w:proofErr w:type="spellStart"/>
+      <w:r>
+        <w:t>Menyetujui</w:t>
+      </w:r>
+      <w:proofErr w:type="spellEnd"/>
+    </w:p>
+    <w:p>
+      <w:pPr>
+        <w:spacing w:line="240" w:lineRule="auto"/>
+        <w:jc w:val="center"/>
+      </w:pPr>
+    </w:p>
+    <w:tbl>
+      <w:tblPr>
+        <w:tblStyle w:val="TableGrid"/>
+        <w:tblW w:w="8100" w:type="dxa"/>
+        <w:tblInd w:w="90" w:type="dxa"/>
+        <w:tblBorders>
+          <w:top w:val="none" w:sz="0" w:space="0" w:color="auto"/>
+          <w:left w:val="none" w:sz="0" w:space="0" w:color="auto"/>
+          <w:bottom w:val="none" w:sz="0" w:space="0" w:color="auto"/>
+          <w:right w:val="none" w:sz="0" w:space="0" w:color="auto"/>
+          <w:insideH w:val="none" w:sz="0" w:space="0" w:color="auto"/>
+          <w:insideV w:val="none" w:sz="0" w:space="0" w:color="auto"/>
+        </w:tblBorders>
+        <w:tblLook w:val="04A0" w:firstRow="1" w:lastRow="0" w:firstColumn="1" w:lastColumn="0" w:noHBand="0" w:noVBand="1"/>
+      </w:tblPr>
+      <w:tblGrid>
+        <w:gridCol w:w="3960"/>
+        <w:gridCol w:w="1262"/>
+        <w:gridCol w:w="2878"/>
+      </w:tblGrid>
+      <w:tr>
+        <w:tc>
+          <w:tcPr>
+            <w:tcW w:w="3960" w:type="dxa"/>
+          </w:tcPr>
+          <w:p>
+            <w:pPr>
+              <w:spacing w:line="276" w:lineRule="auto"/>
+              <w:contextualSpacing/>
+              <w:jc w:val="center"/>
+              <w:rPr>
+                <w:rFonts w:cs="Times New Roman"/>
+                <w:color w:val="000000" w:themeColor="text1"/>
+                <w:szCs w:val="24"/>
+              </w:rPr>
+            </w:pPr>
+            <w:r>
+              <w:rPr>
+                <w:rFonts w:cs="Times New Roman"/>
+                <w:color w:val="000000" w:themeColor="text1"/>
+                <w:szCs w:val="24"/>
+              </w:rPr>
+              <w:t>Pembimbing I</w:t>
+            </w:r>
+          </w:p>
+        </w:tc>
+        <w:tc>
+          <w:tcPr>
+            <w:tcW w:w="1262" w:type="dxa"/>
+          </w:tcPr>
+          <w:p>
+            <w:pPr>
+              <w:spacing w:line="276" w:lineRule="auto"/>
+              <w:contextualSpacing/>
+              <w:jc w:val="center"/>
+              <w:rPr>
+                <w:rFonts w:cs="Times New Roman"/>
+                <w:color w:val="000000" w:themeColor="text1"/>
+                <w:szCs w:val="24"/>
+              </w:rPr>
+            </w:pPr>
+          </w:p>
+        </w:tc>
+        <w:tc>
+          <w:tcPr>
+            <w:tcW w:w="2878" w:type="dxa"/>
+          </w:tcPr>
+          <w:p>
+            <w:pPr>
+              <w:spacing w:line="276" w:lineRule="auto"/>
+              <w:contextualSpacing/>
+              <w:jc w:val="center"/>
+              <w:rPr>
+                <w:rFonts w:cs="Times New Roman"/>
+                <w:color w:val="000000" w:themeColor="text1"/>
+                <w:szCs w:val="24"/>
+              </w:rPr>
+            </w:pPr>
+            <w:r>
+              <w:rPr>
+                <w:rFonts w:cs="Times New Roman"/>
+                <w:color w:val="000000" w:themeColor="text1"/>
+                <w:szCs w:val="24"/>
+              </w:rPr>
+              <w:t>Pembimbing II</w:t>
+            </w:r>
+          </w:p>
+        </w:tc>
+      </w:tr>
+      <w:tr>
+        <w:tc>
+          <w:tcPr>
+            <w:tcW w:w="3960" w:type="dxa"/>
+          </w:tcPr>
+          <w:p>
+            <w:pPr>
+              <w:spacing w:line="276" w:lineRule="auto"/>
+              <w:contextualSpacing/>
+              <w:jc w:val="center"/>
+              <w:rPr>
+                <w:rFonts w:cs="Times New Roman"/>
+                <w:color w:val="000000" w:themeColor="text1"/>
+                <w:szCs w:val="24"/>
+              </w:rPr>
+            </w:pPr>
+          </w:p>
+          <w:p>
+            <w:pPr>
+              <w:spacing w:line="276" w:lineRule="auto"/>
+              <w:contextualSpacing/>
+              <w:jc w:val="center"/>
+              <w:rPr>
+                <w:rFonts w:cs="Times New Roman"/>
+                <w:color w:val="000000" w:themeColor="text1"/>
+                <w:szCs w:val="24"/>
+              </w:rPr>
+            </w:pPr>
+          </w:p>
+          <w:p>
+            <w:pPr>
+              <w:spacing w:line="276" w:lineRule="auto"/>
+              <w:contextualSpacing/>
+              <w:jc w:val="center"/>
+              <w:rPr>
+                <w:rFonts w:cs="Times New Roman"/>
+                <w:color w:val="000000" w:themeColor="text1"/>
+                <w:szCs w:val="24"/>
+              </w:rPr>
+            </w:pPr>
+          </w:p>
+        </w:tc>
+        <w:tc>
+          <w:tcPr>
+            <w:tcW w:w="1262" w:type="dxa"/>
+          </w:tcPr>
+          <w:p>
+            <w:pPr>
+              <w:spacing w:line="276" w:lineRule="auto"/>
+              <w:contextualSpacing/>
+              <w:jc w:val="center"/>
+              <w:rPr>
+                <w:rFonts w:cs="Times New Roman"/>
+                <w:color w:val="000000" w:themeColor="text1"/>
+                <w:szCs w:val="24"/>
+              </w:rPr>
+            </w:pPr>
+          </w:p>
+        </w:tc>
+        <w:tc>
+          <w:tcPr>
+            <w:tcW w:w="2878" w:type="dxa"/>
+          </w:tcPr>
+          <w:p>
+            <w:pPr>
+              <w:spacing w:line="276" w:lineRule="auto"/>
+              <w:contextualSpacing/>
+              <w:jc w:val="center"/>
+              <w:rPr>
+                <w:rFonts w:cs="Times New Roman"/>
+                <w:color w:val="000000" w:themeColor="text1"/>
+                <w:szCs w:val="24"/>
+              </w:rPr>
+            </w:pPr>
+          </w:p>
+        </w:tc>
+      </w:tr>
+      <w:tr>
+        <w:tc>
+          <w:tcPr>
+            <w:tcW w:w="3960" w:type="dxa"/>
+          </w:tcPr>
+          <w:p>
+            <w:pPr>
+              <w:spacing w:line="276" w:lineRule="auto"/>
+              <w:contextualSpacing/>
+              <w:jc w:val="center"/>
+              <w:rPr>
+                <w:rFonts w:cs="Times New Roman"/>
+                <w:color w:val="000000" w:themeColor="text1"/>
+                <w:szCs w:val="24"/>
+              </w:rPr>
+            </w:pPr>
+          </w:p>
+        </w:tc>
+        <w:tc>
+          <w:tcPr>
+            <w:tcW w:w="1262" w:type="dxa"/>
+          </w:tcPr>
+          <w:p>
+            <w:pPr>
+              <w:spacing w:line="276" w:lineRule="auto"/>
+              <w:contextualSpacing/>
+              <w:jc w:val="center"/>
+              <w:rPr>
+                <w:rFonts w:cs="Times New Roman"/>
+                <w:color w:val="000000" w:themeColor="text1"/>
+                <w:szCs w:val="24"/>
+              </w:rPr>
+            </w:pPr>
+          </w:p>
+        </w:tc>
+        <w:tc>
+          <w:tcPr>
+            <w:tcW w:w="2878" w:type="dxa"/>
+          </w:tcPr>
+          <w:p>
+            <w:pPr>
+              <w:spacing w:line="276" w:lineRule="auto"/>
+              <w:contextualSpacing/>
+              <w:jc w:val="center"/>
+              <w:rPr>
+                <w:rFonts w:cs="Times New Roman"/>
+                <w:color w:val="000000" w:themeColor="text1"/>
+                <w:szCs w:val="24"/>
+              </w:rPr>
+            </w:pPr>
+          </w:p>
+        </w:tc>
+      </w:tr>
+      <w:tr>
+        <w:tc>
+          <w:tcPr>
+            <w:tcW w:w="3960" w:type="dxa"/>
+          </w:tcPr>
+          <w:p>
+            <w:pPr>
+              <w:spacing w:line="276" w:lineRule="auto"/>
+              <w:contextualSpacing/>
+              <w:jc w:val="center"/>
+              <w:rPr>
+                <w:rFonts w:cs="Times New Roman"/>
+                <w:color w:val="000000" w:themeColor="text1"/>
+                <w:szCs w:val="24"/>
+              </w:rPr>
+            </w:pPr>
+            <w:r>
+              <w:rPr>
+                <w:szCs w:val="24"/>
+                <w:u w:val="single"/>
+              </w:rPr>
+              <w:t xml:space="preserve">Kemas Rahmat Saleh W, S.T., M.Eng. </w:t>
+            </w:r>
+            <w:r>
+              <w:rPr>
+                <w:rFonts w:cs="Times New Roman"/>
+                <w:color w:val="000000" w:themeColor="text1"/>
+                <w:szCs w:val="24"/>
+                <w:lang w:val="en-US"/>
+              </w:rPr>
+              <w:t xml:space="preserve">NIP. </w:t>
+            </w:r>
+            <w:r>
+              <w:rPr>
+                <w:szCs w:val="24"/>
+              </w:rPr>
+              <w:t>06830335-1</w:t>
+            </w:r>
+          </w:p>
+        </w:tc>
+        <w:tc>
+          <w:tcPr>
+            <w:tcW w:w="1262" w:type="dxa"/>
+          </w:tcPr>
+          <w:p>
+            <w:pPr>
+              <w:spacing w:line="276" w:lineRule="auto"/>
+              <w:contextualSpacing/>
+              <w:jc w:val="center"/>
+              <w:rPr>
+                <w:rFonts w:cs="Times New Roman"/>
+                <w:color w:val="000000" w:themeColor="text1"/>
+                <w:szCs w:val="24"/>
+              </w:rPr>
+            </w:pPr>
+          </w:p>
+        </w:tc>
+        <w:tc>
+          <w:tcPr>
+            <w:tcW w:w="2878" w:type="dxa"/>
+          </w:tcPr>
+          <w:p>
+            <w:pPr>
+              <w:spacing w:line="276" w:lineRule="auto"/>
+              <w:contextualSpacing/>
+              <w:jc w:val="center"/>
+              <w:rPr>
+                <w:rFonts w:cs="Times New Roman"/>
+                <w:color w:val="000000" w:themeColor="text1"/>
+                <w:szCs w:val="24"/>
+                <w:u w:val="single"/>
+                <w:lang w:val="en-US"/>
+              </w:rPr>
+            </w:pPr>
+            <w:proofErr w:type="spellStart"/>
+            <w:r>
+              <w:rPr>
+                <w:rFonts w:cs="Times New Roman"/>
+                <w:color w:val="000000" w:themeColor="text1"/>
+                <w:szCs w:val="24"/>
+                <w:u w:val="single"/>
+                <w:lang w:val="en-US"/>
+              </w:rPr>
+              <w:t>Siti</w:t>
+            </w:r>
+            <w:proofErr w:type="spellEnd"/>
+            <w:r>
+              <w:rPr>
+                <w:rFonts w:cs="Times New Roman"/>
+                <w:color w:val="000000" w:themeColor="text1"/>
+                <w:szCs w:val="24"/>
+                <w:u w:val="single"/>
+                <w:lang w:val="en-US"/>
+              </w:rPr>
+              <w:t xml:space="preserve"> </w:t>
+            </w:r>
+            <w:proofErr w:type="spellStart"/>
+            <w:r>
+              <w:rPr>
+                <w:rFonts w:cs="Times New Roman"/>
+                <w:color w:val="000000" w:themeColor="text1"/>
+                <w:szCs w:val="24"/>
+                <w:u w:val="single"/>
+                <w:lang w:val="en-US"/>
+              </w:rPr>
+              <w:t>Sa'adah</w:t>
+            </w:r>
+            <w:proofErr w:type="spellEnd"/>
+            <w:r>
+              <w:rPr>
+                <w:rFonts w:cs="Times New Roman"/>
+                <w:color w:val="000000" w:themeColor="text1"/>
+                <w:szCs w:val="24"/>
+                <w:u w:val="single"/>
+                <w:lang w:val="en-US"/>
+              </w:rPr>
+              <w:t>,</w:t>
+            </w:r>
+            <w:r>
+              <w:rPr>
+                <w:rFonts w:cs="Times New Roman"/>
+                <w:color w:val="000000" w:themeColor="text1"/>
+                <w:szCs w:val="24"/>
+                <w:u w:val="single"/>
+                <w:lang w:val="en-US"/>
+              </w:rPr>
+              <w:t xml:space="preserve"> S.T.,</w:t>
+            </w:r>
+            <w:r>
+              <w:rPr>
+                <w:rFonts w:cs="Times New Roman"/>
+                <w:color w:val="000000" w:themeColor="text1"/>
+                <w:szCs w:val="24"/>
+                <w:u w:val="single"/>
+                <w:lang w:val="en-US"/>
+              </w:rPr>
+              <w:t xml:space="preserve"> M</w:t>
+            </w:r>
+            <w:r>
+              <w:rPr>
+                <w:rFonts w:cs="Times New Roman"/>
+                <w:color w:val="000000" w:themeColor="text1"/>
+                <w:szCs w:val="24"/>
+                <w:u w:val="single"/>
+                <w:lang w:val="en-US"/>
+              </w:rPr>
+              <w:t>.</w:t>
+            </w:r>
+            <w:r>
+              <w:rPr>
+                <w:rFonts w:cs="Times New Roman"/>
+                <w:color w:val="000000" w:themeColor="text1"/>
+                <w:szCs w:val="24"/>
+                <w:u w:val="single"/>
+                <w:lang w:val="en-US"/>
+              </w:rPr>
+              <w:t>T.</w:t>
+            </w:r>
+          </w:p>
+          <w:p>
+            <w:pPr>
+              <w:spacing w:line="276" w:lineRule="auto"/>
+              <w:contextualSpacing/>
+              <w:jc w:val="center"/>
+              <w:rPr>
+                <w:rFonts w:cs="Times New Roman"/>
+                <w:color w:val="000000" w:themeColor="text1"/>
+                <w:szCs w:val="24"/>
+                <w:lang w:val="en-US"/>
+              </w:rPr>
+            </w:pPr>
+            <w:r>
+              <w:rPr>
+                <w:rFonts w:cs="Times New Roman"/>
+                <w:color w:val="000000" w:themeColor="text1"/>
+                <w:szCs w:val="24"/>
+                <w:lang w:val="en-US"/>
+              </w:rPr>
+              <w:t>NIP. 13861143-1</w:t>
+            </w:r>
+          </w:p>
+        </w:tc>
+      </w:tr>
+    </w:tbl>
+    <w:p>
+      <w:pPr>
+        <w:spacing w:line="240" w:lineRule="auto"/>
+        <w:jc w:val="center"/>
+      </w:pPr>
+    </w:p>
+    <w:tbl>
+      <w:tblPr>
+        <w:tblStyle w:val="TableGrid"/>
+        <w:tblW w:w="3960" w:type="dxa"/>
+        <w:jc w:val="center"/>
+        <w:tblBorders>
+          <w:top w:val="none" w:sz="0" w:space="0" w:color="auto"/>
+          <w:left w:val="none" w:sz="0" w:space="0" w:color="auto"/>
+          <w:bottom w:val="none" w:sz="0" w:space="0" w:color="auto"/>
+          <w:right w:val="none" w:sz="0" w:space="0" w:color="auto"/>
+          <w:insideH w:val="none" w:sz="0" w:space="0" w:color="auto"/>
+          <w:insideV w:val="none" w:sz="0" w:space="0" w:color="auto"/>
+        </w:tblBorders>
+        <w:tblLook w:val="04A0" w:firstRow="1" w:lastRow="0" w:firstColumn="1" w:lastColumn="0" w:noHBand="0" w:noVBand="1"/>
+      </w:tblPr>
+      <w:tblGrid>
+        <w:gridCol w:w="3960"/>
+      </w:tblGrid>
+      <w:tr>
+        <w:trPr>
+          <w:jc w:val="center"/>
+        </w:trPr>
+        <w:tc>
+          <w:tcPr>
+            <w:tcW w:w="3960" w:type="dxa"/>
+          </w:tcPr>
+          <w:p>
+            <w:pPr>
+              <w:spacing w:line="276" w:lineRule="auto"/>
+              <w:contextualSpacing/>
+              <w:jc w:val="center"/>
+              <w:rPr>
+                <w:rFonts w:cs="Times New Roman"/>
+                <w:color w:val="000000" w:themeColor="text1"/>
+                <w:szCs w:val="24"/>
+                <w:lang w:val="en-US"/>
+              </w:rPr>
+            </w:pPr>
+            <w:proofErr w:type="spellStart"/>
+            <w:r>
+              <w:rPr>
+                <w:rFonts w:cs="Times New Roman"/>
+                <w:color w:val="000000" w:themeColor="text1"/>
+                <w:szCs w:val="24"/>
+                <w:lang w:val="en-US"/>
+              </w:rPr>
+              <w:t>Ketua</w:t>
+            </w:r>
+            <w:proofErr w:type="spellEnd"/>
+            <w:r>
+              <w:rPr>
+                <w:rFonts w:cs="Times New Roman"/>
+                <w:color w:val="000000" w:themeColor="text1"/>
+                <w:szCs w:val="24"/>
+                <w:lang w:val="en-US"/>
+              </w:rPr>
+              <w:t xml:space="preserve"> Program </w:t>
+            </w:r>
+            <w:proofErr w:type="spellStart"/>
+            <w:r>
+              <w:rPr>
+                <w:rFonts w:cs="Times New Roman"/>
+                <w:color w:val="000000" w:themeColor="text1"/>
+                <w:szCs w:val="24"/>
+                <w:lang w:val="en-US"/>
+              </w:rPr>
+              <w:t>Studi</w:t>
+            </w:r>
+            <w:proofErr w:type="spellEnd"/>
+          </w:p>
+          <w:p>
+            <w:pPr>
+              <w:spacing w:line="276" w:lineRule="auto"/>
+              <w:contextualSpacing/>
+              <w:jc w:val="center"/>
+              <w:rPr>
+                <w:rFonts w:cs="Times New Roman"/>
+                <w:color w:val="000000" w:themeColor="text1"/>
+                <w:szCs w:val="24"/>
+                <w:lang w:val="en-US"/>
+              </w:rPr>
+            </w:pPr>
+            <w:proofErr w:type="spellStart"/>
+            <w:r>
+              <w:rPr>
+                <w:rFonts w:cs="Times New Roman"/>
+                <w:color w:val="000000" w:themeColor="text1"/>
+                <w:szCs w:val="24"/>
+                <w:lang w:val="en-US"/>
+              </w:rPr>
+              <w:t>Sarjana</w:t>
+            </w:r>
+            <w:proofErr w:type="spellEnd"/>
+            <w:r>
+              <w:rPr>
+                <w:rFonts w:cs="Times New Roman"/>
+                <w:color w:val="000000" w:themeColor="text1"/>
+                <w:szCs w:val="24"/>
+                <w:lang w:val="en-US"/>
+              </w:rPr>
+              <w:t xml:space="preserve"> </w:t>
+            </w:r>
+            <w:proofErr w:type="spellStart"/>
+            <w:r>
+              <w:rPr>
+                <w:rFonts w:cs="Times New Roman"/>
+                <w:color w:val="000000" w:themeColor="text1"/>
+                <w:szCs w:val="24"/>
+                <w:lang w:val="en-US"/>
+              </w:rPr>
+              <w:t>Teknik</w:t>
+            </w:r>
+            <w:proofErr w:type="spellEnd"/>
+            <w:r>
+              <w:rPr>
+                <w:rFonts w:cs="Times New Roman"/>
+                <w:color w:val="000000" w:themeColor="text1"/>
+                <w:szCs w:val="24"/>
+                <w:lang w:val="en-US"/>
+              </w:rPr>
+              <w:t xml:space="preserve"> </w:t>
+            </w:r>
+            <w:proofErr w:type="spellStart"/>
+            <w:r>
+              <w:rPr>
+                <w:rFonts w:cs="Times New Roman"/>
+                <w:color w:val="000000" w:themeColor="text1"/>
+                <w:szCs w:val="24"/>
+                <w:lang w:val="en-US"/>
+              </w:rPr>
+              <w:t>Informatika</w:t>
+            </w:r>
+            <w:proofErr w:type="spellEnd"/>
+          </w:p>
+        </w:tc>
+      </w:tr>
+      <w:tr>
+        <w:trPr>
+          <w:jc w:val="center"/>
+        </w:trPr>
+        <w:tc>
+          <w:tcPr>
+            <w:tcW w:w="3960" w:type="dxa"/>
+          </w:tcPr>
+          <w:p>
+            <w:pPr>
+              <w:spacing w:line="276" w:lineRule="auto"/>
+              <w:contextualSpacing/>
+              <w:jc w:val="center"/>
+              <w:rPr>
+                <w:rFonts w:cs="Times New Roman"/>
+                <w:color w:val="000000" w:themeColor="text1"/>
+                <w:szCs w:val="24"/>
+              </w:rPr>
+            </w:pPr>
+          </w:p>
+          <w:p>
+            <w:pPr>
+              <w:spacing w:line="276" w:lineRule="auto"/>
+              <w:contextualSpacing/>
+              <w:jc w:val="center"/>
+              <w:rPr>
+                <w:rFonts w:cs="Times New Roman"/>
+                <w:color w:val="000000" w:themeColor="text1"/>
+                <w:szCs w:val="24"/>
+              </w:rPr>
+            </w:pPr>
+          </w:p>
+          <w:p>
+            <w:pPr>
+              <w:spacing w:line="276" w:lineRule="auto"/>
+              <w:contextualSpacing/>
+              <w:jc w:val="center"/>
+              <w:rPr>
+                <w:rFonts w:cs="Times New Roman"/>
+                <w:color w:val="000000" w:themeColor="text1"/>
+                <w:szCs w:val="24"/>
+              </w:rPr>
+            </w:pPr>
+          </w:p>
+        </w:tc>
+      </w:tr>
+      <w:tr>
+        <w:trPr>
+          <w:jc w:val="center"/>
+        </w:trPr>
+        <w:tc>
+          <w:tcPr>
+            <w:tcW w:w="3960" w:type="dxa"/>
+          </w:tcPr>
+          <w:p>
+            <w:pPr>
+              <w:spacing w:line="276" w:lineRule="auto"/>
+              <w:contextualSpacing/>
+              <w:jc w:val="center"/>
+              <w:rPr>
+                <w:rFonts w:cs="Times New Roman"/>
+                <w:color w:val="000000" w:themeColor="text1"/>
+                <w:szCs w:val="24"/>
+              </w:rPr>
+            </w:pPr>
+          </w:p>
+        </w:tc>
+      </w:tr>
+      <w:tr>
+        <w:trPr>
+          <w:jc w:val="center"/>
+        </w:trPr>
+        <w:tc>
+          <w:tcPr>
+            <w:tcW w:w="3960" w:type="dxa"/>
+          </w:tcPr>
+          <w:p>
+            <w:pPr>
+              <w:spacing w:line="276" w:lineRule="auto"/>
+              <w:contextualSpacing/>
+              <w:jc w:val="center"/>
+              <w:rPr>
+                <w:rFonts w:cs="Times New Roman"/>
+                <w:color w:val="000000" w:themeColor="text1"/>
+                <w:szCs w:val="24"/>
+              </w:rPr>
+            </w:pPr>
+            <w:r>
+              <w:rPr>
+                <w:color w:val="FF0000"/>
+                <w:szCs w:val="24"/>
+                <w:u w:val="single"/>
+              </w:rPr>
+              <w:t xml:space="preserve">Kemas Rahmat Saleh W, S.T., M.Eng. </w:t>
+            </w:r>
+            <w:r>
+              <w:rPr>
+                <w:rFonts w:cs="Times New Roman"/>
+                <w:color w:val="FF0000"/>
+                <w:szCs w:val="24"/>
+                <w:lang w:val="en-US"/>
+              </w:rPr>
+              <w:t xml:space="preserve">NIP. </w:t>
+            </w:r>
+            <w:r>
+              <w:rPr>
+                <w:color w:val="FF0000"/>
+                <w:szCs w:val="24"/>
+              </w:rPr>
+              <w:t>06830335-1</w:t>
+            </w:r>
+          </w:p>
+        </w:tc>
+      </w:tr>
+    </w:tbl>
+    <w:p>
+      <w:pPr>
+        <w:spacing w:line="240" w:lineRule="auto"/>
+        <w:jc w:val="center"/>
+      </w:pPr>
+      <w:bookmarkStart w:id="0" w:name="_GoBack"/>
+      <w:bookmarkEnd w:id="0"/>
     </w:p>
     <w:sectPr>
       <w:pgSz w:w="11907" w:h="16840" w:code="9"/>
@@ -839,7 +1817,7 @@
     <w:lsdException w:name="Table Web 2" w:semiHidden="1" w:unhideWhenUsed="1"/>
     <w:lsdException w:name="Table Web 3" w:semiHidden="1" w:unhideWhenUsed="1"/>
     <w:lsdException w:name="Balloon Text" w:semiHidden="1" w:unhideWhenUsed="1"/>
-    <w:lsdException w:name="Table Grid" w:uiPriority="39"/>
+    <w:lsdException w:name="Table Grid" w:uiPriority="59"/>
     <w:lsdException w:name="Table Theme" w:semiHidden="1" w:unhideWhenUsed="1"/>
     <w:lsdException w:name="Placeholder Text" w:semiHidden="1"/>
     <w:lsdException w:name="No Spacing" w:uiPriority="1" w:qFormat="1"/>
@@ -1060,6 +2038,33 @@
   <w:style w:type="paragraph" w:default="1" w:styleId="Normal">
     <w:name w:val="Normal"/>
     <w:qFormat/>
+    <w:rsid w:val="00AC717B"/>
+    <w:rPr>
+      <w:rFonts w:ascii="Times New Roman" w:hAnsi="Times New Roman"/>
+      <w:sz w:val="24"/>
+    </w:rPr>
+  </w:style>
+  <w:style w:type="paragraph" w:styleId="Heading1">
+    <w:name w:val="heading 1"/>
+    <w:basedOn w:val="Normal"/>
+    <w:next w:val="Normal"/>
+    <w:link w:val="Heading1Char"/>
+    <w:uiPriority w:val="9"/>
+    <w:qFormat/>
+    <w:rsid w:val="00AC717B"/>
+    <w:pPr>
+      <w:keepNext/>
+      <w:keepLines/>
+      <w:spacing w:before="240" w:after="0"/>
+      <w:jc w:val="center"/>
+      <w:outlineLvl w:val="0"/>
+    </w:pPr>
+    <w:rPr>
+      <w:rFonts w:eastAsiaTheme="majorEastAsia" w:cstheme="majorBidi"/>
+      <w:b/>
+      <w:sz w:val="32"/>
+      <w:szCs w:val="32"/>
+    </w:rPr>
   </w:style>
   <w:style w:type="character" w:default="1" w:styleId="DefaultParagraphFont">
     <w:name w:val="Default Paragraph Font"/>
@@ -1087,6 +2092,41 @@
     <w:uiPriority w:val="99"/>
     <w:semiHidden/>
     <w:unhideWhenUsed/>
+  </w:style>
+  <w:style w:type="character" w:customStyle="1" w:styleId="Heading1Char">
+    <w:name w:val="Heading 1 Char"/>
+    <w:basedOn w:val="DefaultParagraphFont"/>
+    <w:link w:val="Heading1"/>
+    <w:uiPriority w:val="9"/>
+    <w:rsid w:val="00AC717B"/>
+    <w:rPr>
+      <w:rFonts w:ascii="Times New Roman" w:eastAsiaTheme="majorEastAsia" w:hAnsi="Times New Roman" w:cstheme="majorBidi"/>
+      <w:b/>
+      <w:sz w:val="32"/>
+      <w:szCs w:val="32"/>
+    </w:rPr>
+  </w:style>
+  <w:style w:type="table" w:styleId="TableGrid">
+    <w:name w:val="Table Grid"/>
+    <w:basedOn w:val="TableNormal"/>
+    <w:uiPriority w:val="59"/>
+    <w:rsid w:val="00B13402"/>
+    <w:pPr>
+      <w:spacing w:after="0" w:line="240" w:lineRule="auto"/>
+    </w:pPr>
+    <w:rPr>
+      <w:lang w:val="id-ID"/>
+    </w:rPr>
+    <w:tblPr>
+      <w:tblBorders>
+        <w:top w:val="single" w:sz="4" w:space="0" w:color="000000" w:themeColor="text1"/>
+        <w:left w:val="single" w:sz="4" w:space="0" w:color="000000" w:themeColor="text1"/>
+        <w:bottom w:val="single" w:sz="4" w:space="0" w:color="000000" w:themeColor="text1"/>
+        <w:right w:val="single" w:sz="4" w:space="0" w:color="000000" w:themeColor="text1"/>
+        <w:insideH w:val="single" w:sz="4" w:space="0" w:color="000000" w:themeColor="text1"/>
+        <w:insideV w:val="single" w:sz="4" w:space="0" w:color="000000" w:themeColor="text1"/>
+      </w:tblBorders>
+    </w:tblPr>
   </w:style>
 </w:styles>
 </file>

</xml_diff>

<commit_message>
add template bab sampai bab 1
</commit_message>
<xml_diff>
--- a/Buku Implementasi VoG.docx
+++ b/Buku Implementasi VoG.docx
@@ -367,7 +367,7 @@
                     </pic:cNvPicPr>
                   </pic:nvPicPr>
                   <pic:blipFill>
-                    <a:blip r:embed="rId4" cstate="print">
+                    <a:blip r:embed="rId5" cstate="print">
                       <a:extLst>
                         <a:ext uri="{28A0092B-C50C-407E-A947-70E740481C1C}">
                           <a14:useLocalDpi xmlns:a14="http://schemas.microsoft.com/office/drawing/2010/main" val="0"/>
@@ -1190,12 +1190,7 @@
       </w:r>
       <w:proofErr w:type="spellEnd"/>
       <w:r>
-        <w:t xml:space="preserve"> lain</w:t>
-      </w:r>
-      <w:bookmarkStart w:id="0" w:name="_GoBack"/>
-      <w:bookmarkEnd w:id="0"/>
-      <w:r>
-        <w:t xml:space="preserve"> </w:t>
+        <w:t xml:space="preserve"> lain </w:t>
       </w:r>
       <w:proofErr w:type="spellStart"/>
       <w:r>
@@ -2370,11 +2365,361 @@
       </w:tr>
     </w:tbl>
     <w:p>
-      <w:pPr>
-        <w:spacing w:line="240" w:lineRule="auto"/>
-        <w:jc w:val="center"/>
-      </w:pPr>
-    </w:p>
+      <w:r>
+        <w:br w:type="page"/>
+      </w:r>
+    </w:p>
+    <w:p>
+      <w:pPr>
+        <w:pStyle w:val="Heading1"/>
+      </w:pPr>
+      <w:proofErr w:type="spellStart"/>
+      <w:r>
+        <w:lastRenderedPageBreak/>
+        <w:t>Abstrak</w:t>
+      </w:r>
+      <w:proofErr w:type="spellEnd"/>
+    </w:p>
+    <w:p>
+      <w:r>
+        <w:br w:type="page"/>
+      </w:r>
+    </w:p>
+    <w:p>
+      <w:pPr>
+        <w:pStyle w:val="Heading1"/>
+      </w:pPr>
+      <w:r>
+        <w:lastRenderedPageBreak/>
+        <w:t>Abstract</w:t>
+      </w:r>
+    </w:p>
+    <w:p>
+      <w:r>
+        <w:br w:type="page"/>
+      </w:r>
+    </w:p>
+    <w:p>
+      <w:pPr>
+        <w:pStyle w:val="Heading1"/>
+      </w:pPr>
+      <w:proofErr w:type="spellStart"/>
+      <w:r>
+        <w:lastRenderedPageBreak/>
+        <w:t>Lembar</w:t>
+      </w:r>
+      <w:proofErr w:type="spellEnd"/>
+      <w:r>
+        <w:t xml:space="preserve"> </w:t>
+      </w:r>
+      <w:proofErr w:type="spellStart"/>
+      <w:r>
+        <w:t>Persembahan</w:t>
+      </w:r>
+      <w:proofErr w:type="spellEnd"/>
+    </w:p>
+    <w:p>
+      <w:r>
+        <w:br w:type="page"/>
+      </w:r>
+    </w:p>
+    <w:p>
+      <w:pPr>
+        <w:pStyle w:val="Heading1"/>
+      </w:pPr>
+      <w:r>
+        <w:lastRenderedPageBreak/>
+        <w:t xml:space="preserve">Kata </w:t>
+      </w:r>
+      <w:proofErr w:type="spellStart"/>
+      <w:r>
+        <w:t>Pengantar</w:t>
+      </w:r>
+      <w:proofErr w:type="spellEnd"/>
+    </w:p>
+    <w:p>
+      <w:r>
+        <w:br w:type="page"/>
+      </w:r>
+    </w:p>
+    <w:p>
+      <w:pPr>
+        <w:pStyle w:val="Heading1"/>
+      </w:pPr>
+      <w:proofErr w:type="spellStart"/>
+      <w:r>
+        <w:lastRenderedPageBreak/>
+        <w:t>Daftar</w:t>
+      </w:r>
+      <w:proofErr w:type="spellEnd"/>
+      <w:r>
+        <w:t xml:space="preserve"> Isi</w:t>
+      </w:r>
+    </w:p>
+    <w:p>
+      <w:r>
+        <w:br w:type="page"/>
+      </w:r>
+    </w:p>
+    <w:p>
+      <w:pPr>
+        <w:pStyle w:val="Heading1"/>
+      </w:pPr>
+      <w:proofErr w:type="spellStart"/>
+      <w:r>
+        <w:lastRenderedPageBreak/>
+        <w:t>Daftar</w:t>
+      </w:r>
+      <w:proofErr w:type="spellEnd"/>
+      <w:r>
+        <w:t xml:space="preserve"> </w:t>
+      </w:r>
+      <w:proofErr w:type="spellStart"/>
+      <w:r>
+        <w:t>Gambar</w:t>
+      </w:r>
+      <w:proofErr w:type="spellEnd"/>
+    </w:p>
+    <w:p>
+      <w:r>
+        <w:br w:type="page"/>
+      </w:r>
+    </w:p>
+    <w:p>
+      <w:pPr>
+        <w:pStyle w:val="Heading1"/>
+      </w:pPr>
+      <w:proofErr w:type="spellStart"/>
+      <w:r>
+        <w:lastRenderedPageBreak/>
+        <w:t>Daftar</w:t>
+      </w:r>
+      <w:proofErr w:type="spellEnd"/>
+      <w:r>
+        <w:t xml:space="preserve"> </w:t>
+      </w:r>
+      <w:proofErr w:type="spellStart"/>
+      <w:r>
+        <w:t>Tabel</w:t>
+      </w:r>
+      <w:proofErr w:type="spellEnd"/>
+    </w:p>
+    <w:p>
+      <w:r>
+        <w:br w:type="page"/>
+      </w:r>
+    </w:p>
+    <w:p>
+      <w:pPr>
+        <w:pStyle w:val="Heading1"/>
+      </w:pPr>
+      <w:proofErr w:type="spellStart"/>
+      <w:r>
+        <w:lastRenderedPageBreak/>
+        <w:t>Daftar</w:t>
+      </w:r>
+      <w:proofErr w:type="spellEnd"/>
+      <w:r>
+        <w:t xml:space="preserve"> </w:t>
+      </w:r>
+      <w:proofErr w:type="spellStart"/>
+      <w:r>
+        <w:t>Istilah</w:t>
+      </w:r>
+      <w:proofErr w:type="spellEnd"/>
+    </w:p>
+    <w:p>
+      <w:r>
+        <w:br w:type="page"/>
+      </w:r>
+    </w:p>
+    <w:p>
+      <w:pPr>
+        <w:pStyle w:val="Heading1"/>
+        <w:spacing w:before="0"/>
+      </w:pPr>
+      <w:r>
+        <w:lastRenderedPageBreak/>
+        <w:t xml:space="preserve">BAB I </w:t>
+      </w:r>
+    </w:p>
+    <w:p>
+      <w:pPr>
+        <w:pStyle w:val="Heading1"/>
+        <w:spacing w:before="0"/>
+      </w:pPr>
+      <w:proofErr w:type="spellStart"/>
+      <w:r>
+        <w:t>Pendahuluan</w:t>
+      </w:r>
+      <w:proofErr w:type="spellEnd"/>
+    </w:p>
+    <w:p>
+      <w:pPr>
+        <w:pStyle w:val="Heading2"/>
+        <w:numPr>
+          <w:ilvl w:val="1"/>
+          <w:numId w:val="1"/>
+        </w:numPr>
+        <w:spacing w:before="240"/>
+      </w:pPr>
+      <w:proofErr w:type="spellStart"/>
+      <w:r>
+        <w:t>Latar</w:t>
+      </w:r>
+      <w:proofErr w:type="spellEnd"/>
+      <w:r>
+        <w:t xml:space="preserve"> </w:t>
+      </w:r>
+      <w:proofErr w:type="spellStart"/>
+      <w:r>
+        <w:t>Belakang</w:t>
+      </w:r>
+      <w:proofErr w:type="spellEnd"/>
+    </w:p>
+    <w:p>
+      <w:r>
+        <w:t>Lorem ipsum</w:t>
+      </w:r>
+    </w:p>
+    <w:p>
+      <w:pPr>
+        <w:pStyle w:val="Heading2"/>
+        <w:numPr>
+          <w:ilvl w:val="1"/>
+          <w:numId w:val="1"/>
+        </w:numPr>
+      </w:pPr>
+      <w:proofErr w:type="spellStart"/>
+      <w:r>
+        <w:t>Perumusan</w:t>
+      </w:r>
+      <w:proofErr w:type="spellEnd"/>
+      <w:r>
+        <w:t xml:space="preserve"> </w:t>
+      </w:r>
+      <w:proofErr w:type="spellStart"/>
+      <w:r>
+        <w:t>Masalah</w:t>
+      </w:r>
+      <w:proofErr w:type="spellEnd"/>
+    </w:p>
+    <w:p>
+      <w:r>
+        <w:t>Lorem ipsum</w:t>
+      </w:r>
+    </w:p>
+    <w:p>
+      <w:pPr>
+        <w:pStyle w:val="Heading2"/>
+        <w:numPr>
+          <w:ilvl w:val="1"/>
+          <w:numId w:val="1"/>
+        </w:numPr>
+      </w:pPr>
+      <w:proofErr w:type="spellStart"/>
+      <w:r>
+        <w:t>Tujuan</w:t>
+      </w:r>
+      <w:proofErr w:type="spellEnd"/>
+    </w:p>
+    <w:p>
+      <w:r>
+        <w:t>Lorem ipsum</w:t>
+      </w:r>
+    </w:p>
+    <w:p>
+      <w:pPr>
+        <w:pStyle w:val="Heading2"/>
+        <w:numPr>
+          <w:ilvl w:val="1"/>
+          <w:numId w:val="1"/>
+        </w:numPr>
+      </w:pPr>
+      <w:proofErr w:type="spellStart"/>
+      <w:r>
+        <w:t>Batasan</w:t>
+      </w:r>
+      <w:proofErr w:type="spellEnd"/>
+      <w:r>
+        <w:t xml:space="preserve"> </w:t>
+      </w:r>
+      <w:proofErr w:type="spellStart"/>
+      <w:r>
+        <w:t>Masalah</w:t>
+      </w:r>
+      <w:proofErr w:type="spellEnd"/>
+    </w:p>
+    <w:p>
+      <w:r>
+        <w:t>Lorem ipsum</w:t>
+      </w:r>
+    </w:p>
+    <w:p>
+      <w:pPr>
+        <w:pStyle w:val="Heading2"/>
+        <w:numPr>
+          <w:ilvl w:val="1"/>
+          <w:numId w:val="1"/>
+        </w:numPr>
+      </w:pPr>
+      <w:proofErr w:type="spellStart"/>
+      <w:r>
+        <w:t>Metodologi</w:t>
+      </w:r>
+      <w:proofErr w:type="spellEnd"/>
+      <w:r>
+        <w:t xml:space="preserve"> </w:t>
+      </w:r>
+      <w:proofErr w:type="spellStart"/>
+      <w:r>
+        <w:t>Penyelesaian</w:t>
+      </w:r>
+      <w:proofErr w:type="spellEnd"/>
+      <w:r>
+        <w:t xml:space="preserve"> </w:t>
+      </w:r>
+      <w:proofErr w:type="spellStart"/>
+      <w:r>
+        <w:t>Masalah</w:t>
+      </w:r>
+      <w:proofErr w:type="spellEnd"/>
+    </w:p>
+    <w:p>
+      <w:r>
+        <w:t>Lorem ipsum</w:t>
+      </w:r>
+    </w:p>
+    <w:p>
+      <w:pPr>
+        <w:pStyle w:val="Heading2"/>
+        <w:numPr>
+          <w:ilvl w:val="1"/>
+          <w:numId w:val="1"/>
+        </w:numPr>
+      </w:pPr>
+      <w:proofErr w:type="spellStart"/>
+      <w:r>
+        <w:t>Sistematika</w:t>
+      </w:r>
+      <w:proofErr w:type="spellEnd"/>
+      <w:r>
+        <w:t xml:space="preserve"> </w:t>
+      </w:r>
+      <w:proofErr w:type="spellStart"/>
+      <w:r>
+        <w:t>Penulisan</w:t>
+      </w:r>
+      <w:proofErr w:type="spellEnd"/>
+    </w:p>
+    <w:p>
+      <w:r>
+        <w:t>Lorem ipsum</w:t>
+      </w:r>
+      <w:bookmarkStart w:id="0" w:name="_GoBack"/>
+      <w:bookmarkEnd w:id="0"/>
+    </w:p>
+    <w:p/>
     <w:sectPr>
       <w:pgSz w:w="11907" w:h="16840" w:code="9"/>
       <w:pgMar w:top="1701" w:right="1701" w:bottom="1701" w:left="2268" w:header="720" w:footer="720" w:gutter="0"/>
@@ -2383,6 +2728,127 @@
     </w:sectPr>
   </w:body>
 </w:document>
+</file>
+
+<file path=word/numbering.xml><?xml version="1.0" encoding="utf-8"?>
+<w:numbering xmlns:wpc="http://schemas.microsoft.com/office/word/2010/wordprocessingCanvas" xmlns:mc="http://schemas.openxmlformats.org/markup-compatibility/2006" xmlns:o="urn:schemas-microsoft-com:office:office" xmlns:r="http://schemas.openxmlformats.org/officeDocument/2006/relationships" xmlns:m="http://schemas.openxmlformats.org/officeDocument/2006/math" xmlns:v="urn:schemas-microsoft-com:vml" xmlns:wp14="http://schemas.microsoft.com/office/word/2010/wordprocessingDrawing" xmlns:wp="http://schemas.openxmlformats.org/drawingml/2006/wordprocessingDrawing" xmlns:w10="urn:schemas-microsoft-com:office:word" xmlns:w="http://schemas.openxmlformats.org/wordprocessingml/2006/main" xmlns:w14="http://schemas.microsoft.com/office/word/2010/wordml" xmlns:w15="http://schemas.microsoft.com/office/word/2012/wordml" xmlns:wpg="http://schemas.microsoft.com/office/word/2010/wordprocessingGroup" xmlns:wpi="http://schemas.microsoft.com/office/word/2010/wordprocessingInk" xmlns:wne="http://schemas.microsoft.com/office/word/2006/wordml" xmlns:wps="http://schemas.microsoft.com/office/word/2010/wordprocessingShape" mc:Ignorable="w14 w15 wp14">
+  <w:abstractNum w:abstractNumId="0" w15:restartNumberingAfterBreak="0">
+    <w:nsid w:val="72C8437A"/>
+    <w:multiLevelType w:val="multilevel"/>
+    <w:tmpl w:val="D9E002F2"/>
+    <w:lvl w:ilvl="0">
+      <w:start w:val="1"/>
+      <w:numFmt w:val="decimal"/>
+      <w:lvlText w:val="%1"/>
+      <w:lvlJc w:val="left"/>
+      <w:pPr>
+        <w:ind w:left="720" w:hanging="720"/>
+      </w:pPr>
+      <w:rPr>
+        <w:rFonts w:hint="default"/>
+      </w:rPr>
+    </w:lvl>
+    <w:lvl w:ilvl="1">
+      <w:start w:val="1"/>
+      <w:numFmt w:val="decimal"/>
+      <w:lvlText w:val="%1.%2"/>
+      <w:lvlJc w:val="left"/>
+      <w:pPr>
+        <w:ind w:left="720" w:hanging="720"/>
+      </w:pPr>
+      <w:rPr>
+        <w:rFonts w:hint="default"/>
+      </w:rPr>
+    </w:lvl>
+    <w:lvl w:ilvl="2">
+      <w:start w:val="1"/>
+      <w:numFmt w:val="decimal"/>
+      <w:lvlText w:val="%1.%2.%3"/>
+      <w:lvlJc w:val="left"/>
+      <w:pPr>
+        <w:ind w:left="720" w:hanging="720"/>
+      </w:pPr>
+      <w:rPr>
+        <w:rFonts w:hint="default"/>
+      </w:rPr>
+    </w:lvl>
+    <w:lvl w:ilvl="3">
+      <w:start w:val="1"/>
+      <w:numFmt w:val="decimal"/>
+      <w:lvlText w:val="%1.%2.%3.%4"/>
+      <w:lvlJc w:val="left"/>
+      <w:pPr>
+        <w:ind w:left="720" w:hanging="720"/>
+      </w:pPr>
+      <w:rPr>
+        <w:rFonts w:hint="default"/>
+      </w:rPr>
+    </w:lvl>
+    <w:lvl w:ilvl="4">
+      <w:start w:val="1"/>
+      <w:numFmt w:val="decimal"/>
+      <w:lvlText w:val="%1.%2.%3.%4.%5"/>
+      <w:lvlJc w:val="left"/>
+      <w:pPr>
+        <w:ind w:left="1080" w:hanging="1080"/>
+      </w:pPr>
+      <w:rPr>
+        <w:rFonts w:hint="default"/>
+      </w:rPr>
+    </w:lvl>
+    <w:lvl w:ilvl="5">
+      <w:start w:val="1"/>
+      <w:numFmt w:val="decimal"/>
+      <w:lvlText w:val="%1.%2.%3.%4.%5.%6"/>
+      <w:lvlJc w:val="left"/>
+      <w:pPr>
+        <w:ind w:left="1080" w:hanging="1080"/>
+      </w:pPr>
+      <w:rPr>
+        <w:rFonts w:hint="default"/>
+      </w:rPr>
+    </w:lvl>
+    <w:lvl w:ilvl="6">
+      <w:start w:val="1"/>
+      <w:numFmt w:val="decimal"/>
+      <w:lvlText w:val="%1.%2.%3.%4.%5.%6.%7"/>
+      <w:lvlJc w:val="left"/>
+      <w:pPr>
+        <w:ind w:left="1440" w:hanging="1440"/>
+      </w:pPr>
+      <w:rPr>
+        <w:rFonts w:hint="default"/>
+      </w:rPr>
+    </w:lvl>
+    <w:lvl w:ilvl="7">
+      <w:start w:val="1"/>
+      <w:numFmt w:val="decimal"/>
+      <w:lvlText w:val="%1.%2.%3.%4.%5.%6.%7.%8"/>
+      <w:lvlJc w:val="left"/>
+      <w:pPr>
+        <w:ind w:left="1440" w:hanging="1440"/>
+      </w:pPr>
+      <w:rPr>
+        <w:rFonts w:hint="default"/>
+      </w:rPr>
+    </w:lvl>
+    <w:lvl w:ilvl="8">
+      <w:start w:val="1"/>
+      <w:numFmt w:val="decimal"/>
+      <w:lvlText w:val="%1.%2.%3.%4.%5.%6.%7.%8.%9"/>
+      <w:lvlJc w:val="left"/>
+      <w:pPr>
+        <w:ind w:left="1800" w:hanging="1800"/>
+      </w:pPr>
+      <w:rPr>
+        <w:rFonts w:hint="default"/>
+      </w:rPr>
+    </w:lvl>
+  </w:abstractNum>
+  <w:num w:numId="1">
+    <w:abstractNumId w:val="0"/>
+  </w:num>
+</w:numbering>
 </file>
 
 <file path=word/styles.xml><?xml version="1.0" encoding="utf-8"?>
@@ -2806,10 +3272,31 @@
       <w:szCs w:val="32"/>
     </w:rPr>
   </w:style>
+  <w:style w:type="paragraph" w:styleId="Heading2">
+    <w:name w:val="heading 2"/>
+    <w:basedOn w:val="Normal"/>
+    <w:next w:val="Normal"/>
+    <w:link w:val="Heading2Char"/>
+    <w:uiPriority w:val="9"/>
+    <w:unhideWhenUsed/>
+    <w:qFormat/>
+    <w:rsid w:val="00037686"/>
+    <w:pPr>
+      <w:keepNext/>
+      <w:keepLines/>
+      <w:spacing w:before="40" w:after="0"/>
+      <w:outlineLvl w:val="1"/>
+    </w:pPr>
+    <w:rPr>
+      <w:rFonts w:eastAsiaTheme="majorEastAsia" w:cstheme="majorBidi"/>
+      <w:b/>
+      <w:sz w:val="28"/>
+      <w:szCs w:val="26"/>
+    </w:rPr>
+  </w:style>
   <w:style w:type="character" w:default="1" w:styleId="DefaultParagraphFont">
     <w:name w:val="Default Paragraph Font"/>
     <w:uiPriority w:val="1"/>
-    <w:semiHidden/>
     <w:unhideWhenUsed/>
   </w:style>
   <w:style w:type="table" w:default="1" w:styleId="TableNormal">
@@ -2867,6 +3354,30 @@
         <w:insideV w:val="single" w:sz="4" w:space="0" w:color="000000" w:themeColor="text1"/>
       </w:tblBorders>
     </w:tblPr>
+  </w:style>
+  <w:style w:type="character" w:customStyle="1" w:styleId="Heading2Char">
+    <w:name w:val="Heading 2 Char"/>
+    <w:basedOn w:val="DefaultParagraphFont"/>
+    <w:link w:val="Heading2"/>
+    <w:uiPriority w:val="9"/>
+    <w:rsid w:val="00037686"/>
+    <w:rPr>
+      <w:rFonts w:ascii="Times New Roman" w:eastAsiaTheme="majorEastAsia" w:hAnsi="Times New Roman" w:cstheme="majorBidi"/>
+      <w:b/>
+      <w:sz w:val="28"/>
+      <w:szCs w:val="26"/>
+    </w:rPr>
+  </w:style>
+  <w:style w:type="paragraph" w:styleId="ListParagraph">
+    <w:name w:val="List Paragraph"/>
+    <w:basedOn w:val="Normal"/>
+    <w:uiPriority w:val="34"/>
+    <w:qFormat/>
+    <w:rsid w:val="006E217D"/>
+    <w:pPr>
+      <w:ind w:left="720"/>
+      <w:contextualSpacing/>
+    </w:pPr>
   </w:style>
 </w:styles>
 </file>

</xml_diff>

<commit_message>
tambah rumusan masalah di bab 1
</commit_message>
<xml_diff>
--- a/Buku Implementasi VoG.docx
+++ b/Buku Implementasi VoG.docx
@@ -2605,8 +2605,228 @@
       <w:proofErr w:type="spellEnd"/>
     </w:p>
     <w:p>
-      <w:r>
-        <w:t>Lorem ipsum</w:t>
+      <w:pPr>
+        <w:spacing w:after="0" w:line="240" w:lineRule="auto"/>
+        <w:jc w:val="both"/>
+      </w:pPr>
+      <w:proofErr w:type="spellStart"/>
+      <w:r>
+        <w:t>Permasalahan</w:t>
+      </w:r>
+      <w:proofErr w:type="spellEnd"/>
+      <w:r>
+        <w:t xml:space="preserve"> yang </w:t>
+      </w:r>
+      <w:proofErr w:type="spellStart"/>
+      <w:r>
+        <w:t>akan</w:t>
+      </w:r>
+      <w:proofErr w:type="spellEnd"/>
+      <w:r>
+        <w:t xml:space="preserve"> </w:t>
+      </w:r>
+      <w:proofErr w:type="spellStart"/>
+      <w:r>
+        <w:t>dibahas</w:t>
+      </w:r>
+      <w:proofErr w:type="spellEnd"/>
+      <w:r>
+        <w:t xml:space="preserve"> </w:t>
+      </w:r>
+      <w:proofErr w:type="spellStart"/>
+      <w:r>
+        <w:t>dalam</w:t>
+      </w:r>
+      <w:proofErr w:type="spellEnd"/>
+      <w:r>
+        <w:t xml:space="preserve"> </w:t>
+      </w:r>
+      <w:proofErr w:type="spellStart"/>
+      <w:r>
+        <w:t>tugas</w:t>
+      </w:r>
+      <w:proofErr w:type="spellEnd"/>
+      <w:r>
+        <w:t xml:space="preserve"> </w:t>
+      </w:r>
+      <w:proofErr w:type="spellStart"/>
+      <w:r>
+        <w:t>akhir</w:t>
+      </w:r>
+      <w:proofErr w:type="spellEnd"/>
+      <w:r>
+        <w:t xml:space="preserve"> </w:t>
+      </w:r>
+      <w:proofErr w:type="spellStart"/>
+      <w:r>
+        <w:t>ini</w:t>
+      </w:r>
+      <w:proofErr w:type="spellEnd"/>
+      <w:r>
+        <w:t xml:space="preserve"> </w:t>
+      </w:r>
+      <w:proofErr w:type="spellStart"/>
+      <w:r>
+        <w:t>adalah</w:t>
+      </w:r>
+      <w:proofErr w:type="spellEnd"/>
+      <w:r>
+        <w:t xml:space="preserve"> </w:t>
+      </w:r>
+      <w:proofErr w:type="spellStart"/>
+      <w:r>
+        <w:t>sebagai</w:t>
+      </w:r>
+      <w:proofErr w:type="spellEnd"/>
+      <w:r>
+        <w:t xml:space="preserve"> </w:t>
+      </w:r>
+      <w:proofErr w:type="spellStart"/>
+      <w:proofErr w:type="gramStart"/>
+      <w:r>
+        <w:t>berikut</w:t>
+      </w:r>
+      <w:proofErr w:type="spellEnd"/>
+      <w:r>
+        <w:t xml:space="preserve"> :</w:t>
+      </w:r>
+      <w:proofErr w:type="gramEnd"/>
+    </w:p>
+    <w:p>
+      <w:pPr>
+        <w:pStyle w:val="ListParagraph"/>
+        <w:numPr>
+          <w:ilvl w:val="0"/>
+          <w:numId w:val="2"/>
+        </w:numPr>
+        <w:spacing w:after="0" w:line="240" w:lineRule="auto"/>
+        <w:jc w:val="both"/>
+      </w:pPr>
+      <w:proofErr w:type="spellStart"/>
+      <w:r>
+        <w:t>Bagaimana</w:t>
+      </w:r>
+      <w:proofErr w:type="spellEnd"/>
+      <w:r>
+        <w:t xml:space="preserve"> </w:t>
+      </w:r>
+      <w:proofErr w:type="spellStart"/>
+      <w:r>
+        <w:t>mengimplementasikan</w:t>
+      </w:r>
+      <w:proofErr w:type="spellEnd"/>
+      <w:r>
+        <w:t xml:space="preserve"> </w:t>
+      </w:r>
+      <w:proofErr w:type="spellStart"/>
+      <w:r>
+        <w:t>VoG</w:t>
+      </w:r>
+      <w:proofErr w:type="spellEnd"/>
+      <w:r>
+        <w:t xml:space="preserve"> </w:t>
+      </w:r>
+      <w:proofErr w:type="spellStart"/>
+      <w:r>
+        <w:t>untuk</w:t>
+      </w:r>
+      <w:proofErr w:type="spellEnd"/>
+      <w:r>
+        <w:t xml:space="preserve"> </w:t>
+      </w:r>
+      <w:r>
+        <w:rPr>
+          <w:i/>
+        </w:rPr>
+        <w:t>summarize</w:t>
+      </w:r>
+      <w:r>
+        <w:t xml:space="preserve"> web graph?</w:t>
+      </w:r>
+    </w:p>
+    <w:p>
+      <w:pPr>
+        <w:pStyle w:val="ListParagraph"/>
+        <w:numPr>
+          <w:ilvl w:val="0"/>
+          <w:numId w:val="2"/>
+        </w:numPr>
+        <w:spacing w:line="240" w:lineRule="auto"/>
+        <w:jc w:val="both"/>
+      </w:pPr>
+      <w:proofErr w:type="spellStart"/>
+      <w:r>
+        <w:t>Bagaimana</w:t>
+      </w:r>
+      <w:proofErr w:type="spellEnd"/>
+      <w:r>
+        <w:t xml:space="preserve"> </w:t>
+      </w:r>
+      <w:proofErr w:type="spellStart"/>
+      <w:r>
+        <w:t>menganalisis</w:t>
+      </w:r>
+      <w:proofErr w:type="spellEnd"/>
+      <w:r>
+        <w:t xml:space="preserve"> </w:t>
+      </w:r>
+      <w:proofErr w:type="spellStart"/>
+      <w:r>
+        <w:t>struktur</w:t>
+      </w:r>
+      <w:proofErr w:type="spellEnd"/>
+      <w:r>
+        <w:t xml:space="preserve"> subgraph yang </w:t>
+      </w:r>
+      <w:proofErr w:type="spellStart"/>
+      <w:r>
+        <w:t>dihasilkan</w:t>
+      </w:r>
+      <w:proofErr w:type="spellEnd"/>
+      <w:r>
+        <w:t xml:space="preserve"> </w:t>
+      </w:r>
+      <w:proofErr w:type="spellStart"/>
+      <w:r>
+        <w:t>oleh</w:t>
+      </w:r>
+      <w:proofErr w:type="spellEnd"/>
+      <w:r>
+        <w:t xml:space="preserve"> </w:t>
+      </w:r>
+      <w:proofErr w:type="spellStart"/>
+      <w:r>
+        <w:t>VoG</w:t>
+      </w:r>
+      <w:proofErr w:type="spellEnd"/>
+      <w:r>
+        <w:t xml:space="preserve"> </w:t>
+      </w:r>
+      <w:proofErr w:type="spellStart"/>
+      <w:r>
+        <w:t>untuk</w:t>
+      </w:r>
+      <w:proofErr w:type="spellEnd"/>
+      <w:r>
+        <w:t xml:space="preserve"> </w:t>
+      </w:r>
+      <w:r>
+        <w:rPr>
+          <w:i/>
+        </w:rPr>
+        <w:t>graph</w:t>
+      </w:r>
+      <w:r>
+        <w:t xml:space="preserve"> </w:t>
+      </w:r>
+      <w:r>
+        <w:rPr>
+          <w:i/>
+        </w:rPr>
+        <w:t>understanding</w:t>
+      </w:r>
+      <w:r>
+        <w:t>?</w:t>
       </w:r>
     </w:p>
     <w:p>
@@ -2627,6 +2847,8 @@
       <w:r>
         <w:t>Lorem ipsum</w:t>
       </w:r>
+      <w:bookmarkStart w:id="0" w:name="_GoBack"/>
+      <w:bookmarkEnd w:id="0"/>
     </w:p>
     <w:p>
       <w:pPr>
@@ -2716,8 +2938,6 @@
       <w:r>
         <w:t>Lorem ipsum</w:t>
       </w:r>
-      <w:bookmarkStart w:id="0" w:name="_GoBack"/>
-      <w:bookmarkEnd w:id="0"/>
     </w:p>
     <w:p/>
     <w:sectPr>
@@ -2733,6 +2953,95 @@
 <file path=word/numbering.xml><?xml version="1.0" encoding="utf-8"?>
 <w:numbering xmlns:wpc="http://schemas.microsoft.com/office/word/2010/wordprocessingCanvas" xmlns:mc="http://schemas.openxmlformats.org/markup-compatibility/2006" xmlns:o="urn:schemas-microsoft-com:office:office" xmlns:r="http://schemas.openxmlformats.org/officeDocument/2006/relationships" xmlns:m="http://schemas.openxmlformats.org/officeDocument/2006/math" xmlns:v="urn:schemas-microsoft-com:vml" xmlns:wp14="http://schemas.microsoft.com/office/word/2010/wordprocessingDrawing" xmlns:wp="http://schemas.openxmlformats.org/drawingml/2006/wordprocessingDrawing" xmlns:w10="urn:schemas-microsoft-com:office:word" xmlns:w="http://schemas.openxmlformats.org/wordprocessingml/2006/main" xmlns:w14="http://schemas.microsoft.com/office/word/2010/wordml" xmlns:w15="http://schemas.microsoft.com/office/word/2012/wordml" xmlns:wpg="http://schemas.microsoft.com/office/word/2010/wordprocessingGroup" xmlns:wpi="http://schemas.microsoft.com/office/word/2010/wordprocessingInk" xmlns:wne="http://schemas.microsoft.com/office/word/2006/wordml" xmlns:wps="http://schemas.microsoft.com/office/word/2010/wordprocessingShape" mc:Ignorable="w14 w15 wp14">
   <w:abstractNum w:abstractNumId="0" w15:restartNumberingAfterBreak="0">
+    <w:nsid w:val="6B81109A"/>
+    <w:multiLevelType w:val="hybridMultilevel"/>
+    <w:tmpl w:val="5C9C2FE2"/>
+    <w:lvl w:ilvl="0" w:tplc="0409000F">
+      <w:start w:val="1"/>
+      <w:numFmt w:val="decimal"/>
+      <w:lvlText w:val="%1."/>
+      <w:lvlJc w:val="left"/>
+      <w:pPr>
+        <w:ind w:left="720" w:hanging="360"/>
+      </w:pPr>
+      <w:rPr>
+        <w:rFonts w:hint="default"/>
+      </w:rPr>
+    </w:lvl>
+    <w:lvl w:ilvl="1" w:tplc="04090019" w:tentative="1">
+      <w:start w:val="1"/>
+      <w:numFmt w:val="lowerLetter"/>
+      <w:lvlText w:val="%2."/>
+      <w:lvlJc w:val="left"/>
+      <w:pPr>
+        <w:ind w:left="1440" w:hanging="360"/>
+      </w:pPr>
+    </w:lvl>
+    <w:lvl w:ilvl="2" w:tplc="0409001B" w:tentative="1">
+      <w:start w:val="1"/>
+      <w:numFmt w:val="lowerRoman"/>
+      <w:lvlText w:val="%3."/>
+      <w:lvlJc w:val="right"/>
+      <w:pPr>
+        <w:ind w:left="2160" w:hanging="180"/>
+      </w:pPr>
+    </w:lvl>
+    <w:lvl w:ilvl="3" w:tplc="0409000F" w:tentative="1">
+      <w:start w:val="1"/>
+      <w:numFmt w:val="decimal"/>
+      <w:lvlText w:val="%4."/>
+      <w:lvlJc w:val="left"/>
+      <w:pPr>
+        <w:ind w:left="2880" w:hanging="360"/>
+      </w:pPr>
+    </w:lvl>
+    <w:lvl w:ilvl="4" w:tplc="04090019" w:tentative="1">
+      <w:start w:val="1"/>
+      <w:numFmt w:val="lowerLetter"/>
+      <w:lvlText w:val="%5."/>
+      <w:lvlJc w:val="left"/>
+      <w:pPr>
+        <w:ind w:left="3600" w:hanging="360"/>
+      </w:pPr>
+    </w:lvl>
+    <w:lvl w:ilvl="5" w:tplc="0409001B" w:tentative="1">
+      <w:start w:val="1"/>
+      <w:numFmt w:val="lowerRoman"/>
+      <w:lvlText w:val="%6."/>
+      <w:lvlJc w:val="right"/>
+      <w:pPr>
+        <w:ind w:left="4320" w:hanging="180"/>
+      </w:pPr>
+    </w:lvl>
+    <w:lvl w:ilvl="6" w:tplc="0409000F" w:tentative="1">
+      <w:start w:val="1"/>
+      <w:numFmt w:val="decimal"/>
+      <w:lvlText w:val="%7."/>
+      <w:lvlJc w:val="left"/>
+      <w:pPr>
+        <w:ind w:left="5040" w:hanging="360"/>
+      </w:pPr>
+    </w:lvl>
+    <w:lvl w:ilvl="7" w:tplc="04090019" w:tentative="1">
+      <w:start w:val="1"/>
+      <w:numFmt w:val="lowerLetter"/>
+      <w:lvlText w:val="%8."/>
+      <w:lvlJc w:val="left"/>
+      <w:pPr>
+        <w:ind w:left="5760" w:hanging="360"/>
+      </w:pPr>
+    </w:lvl>
+    <w:lvl w:ilvl="8" w:tplc="0409001B" w:tentative="1">
+      <w:start w:val="1"/>
+      <w:numFmt w:val="lowerRoman"/>
+      <w:lvlText w:val="%9."/>
+      <w:lvlJc w:val="right"/>
+      <w:pPr>
+        <w:ind w:left="6480" w:hanging="180"/>
+      </w:pPr>
+    </w:lvl>
+  </w:abstractNum>
+  <w:abstractNum w:abstractNumId="1" w15:restartNumberingAfterBreak="0">
     <w:nsid w:val="72C8437A"/>
     <w:multiLevelType w:val="multilevel"/>
     <w:tmpl w:val="D9E002F2"/>
@@ -2846,6 +3155,9 @@
     </w:lvl>
   </w:abstractNum>
   <w:num w:numId="1">
+    <w:abstractNumId w:val="1"/>
+  </w:num>
+  <w:num w:numId="2">
     <w:abstractNumId w:val="0"/>
   </w:num>
 </w:numbering>
@@ -3297,6 +3609,7 @@
   <w:style w:type="character" w:default="1" w:styleId="DefaultParagraphFont">
     <w:name w:val="Default Paragraph Font"/>
     <w:uiPriority w:val="1"/>
+    <w:semiHidden/>
     <w:unhideWhenUsed/>
   </w:style>
   <w:style w:type="table" w:default="1" w:styleId="TableNormal">

</xml_diff>

<commit_message>
sudah menulis latar belakang, belum mencantumkan referensi penguat argumen, CANTUMKAN !!
</commit_message>
<xml_diff>
--- a/Buku Implementasi VoG.docx
+++ b/Buku Implementasi VoG.docx
@@ -13,7 +13,6 @@
           <w:szCs w:val="32"/>
         </w:rPr>
       </w:pPr>
-      <w:proofErr w:type="spellStart"/>
       <w:r>
         <w:rPr>
           <w:rFonts w:cs="Times New Roman"/>
@@ -21,57 +20,7 @@
           <w:sz w:val="32"/>
           <w:szCs w:val="32"/>
         </w:rPr>
-        <w:t>Implementasi</w:t>
-      </w:r>
-      <w:proofErr w:type="spellEnd"/>
-      <w:r>
-        <w:rPr>
-          <w:rFonts w:cs="Times New Roman"/>
-          <w:b/>
-          <w:sz w:val="32"/>
-          <w:szCs w:val="32"/>
-        </w:rPr>
-        <w:t xml:space="preserve"> </w:t>
-      </w:r>
-      <w:proofErr w:type="spellStart"/>
-      <w:r>
-        <w:rPr>
-          <w:rFonts w:cs="Times New Roman"/>
-          <w:b/>
-          <w:sz w:val="32"/>
-          <w:szCs w:val="32"/>
-        </w:rPr>
-        <w:t>VoG</w:t>
-      </w:r>
-      <w:proofErr w:type="spellEnd"/>
-      <w:r>
-        <w:rPr>
-          <w:rFonts w:cs="Times New Roman"/>
-          <w:b/>
-          <w:sz w:val="32"/>
-          <w:szCs w:val="32"/>
-        </w:rPr>
-        <w:t xml:space="preserve"> (Vocabulary based summarization of Graph) </w:t>
-      </w:r>
-      <w:proofErr w:type="spellStart"/>
-      <w:r>
-        <w:rPr>
-          <w:rFonts w:cs="Times New Roman"/>
-          <w:b/>
-          <w:sz w:val="32"/>
-          <w:szCs w:val="32"/>
-        </w:rPr>
-        <w:t>Pada</w:t>
-      </w:r>
-      <w:proofErr w:type="spellEnd"/>
-      <w:r>
-        <w:rPr>
-          <w:rFonts w:cs="Times New Roman"/>
-          <w:b/>
-          <w:sz w:val="32"/>
-          <w:szCs w:val="32"/>
-        </w:rPr>
-        <w:t xml:space="preserve"> Web Graph</w:t>
+        <w:t>Implementasi VoG (Vocabulary based summarization of Graph) Pada Web Graph</w:t>
       </w:r>
     </w:p>
     <w:p>
@@ -103,39 +52,38 @@
           <w:i/>
           <w:szCs w:val="24"/>
         </w:rPr>
-        <w:t xml:space="preserve">Implementation of </w:t>
-      </w:r>
-      <w:proofErr w:type="spellStart"/>
-      <w:r>
-        <w:rPr>
-          <w:rFonts w:cs="Times New Roman"/>
-          <w:b/>
-          <w:i/>
+        <w:t>Implementation of VoG (Vocabulary based summarization of Graph) on the Web Graph</w:t>
+      </w:r>
+    </w:p>
+    <w:p>
+      <w:pPr>
+        <w:spacing w:line="240" w:lineRule="auto"/>
+        <w:jc w:val="center"/>
+        <w:rPr>
+          <w:rFonts w:cs="Times New Roman"/>
+          <w:b/>
           <w:szCs w:val="24"/>
         </w:rPr>
-        <w:t>VoG</w:t>
-      </w:r>
-      <w:proofErr w:type="spellEnd"/>
-      <w:r>
-        <w:rPr>
-          <w:rFonts w:cs="Times New Roman"/>
-          <w:b/>
-          <w:i/>
+      </w:pPr>
+    </w:p>
+    <w:p>
+      <w:pPr>
+        <w:spacing w:line="240" w:lineRule="auto"/>
+        <w:jc w:val="center"/>
+        <w:rPr>
+          <w:rFonts w:cs="Times New Roman"/>
+          <w:b/>
           <w:szCs w:val="24"/>
         </w:rPr>
-        <w:t xml:space="preserve"> (Vocabulary based summarization of Graph) on the Web Graph</w:t>
-      </w:r>
-    </w:p>
-    <w:p>
-      <w:pPr>
-        <w:spacing w:line="240" w:lineRule="auto"/>
-        <w:jc w:val="center"/>
+      </w:pPr>
+      <w:r>
         <w:rPr>
           <w:rFonts w:cs="Times New Roman"/>
           <w:b/>
           <w:szCs w:val="24"/>
         </w:rPr>
-      </w:pPr>
+        <w:t>Tugas Akhir</w:t>
+      </w:r>
     </w:p>
     <w:p>
       <w:pPr>
@@ -147,149 +95,44 @@
           <w:szCs w:val="24"/>
         </w:rPr>
       </w:pPr>
-      <w:proofErr w:type="spellStart"/>
       <w:r>
         <w:rPr>
           <w:rFonts w:cs="Times New Roman"/>
           <w:b/>
           <w:szCs w:val="24"/>
         </w:rPr>
-        <w:t>Tugas</w:t>
-      </w:r>
-      <w:proofErr w:type="spellEnd"/>
-      <w:r>
+        <w:t>Kelompok Keahlian : SIDE</w:t>
+      </w:r>
+    </w:p>
+    <w:p>
+      <w:pPr>
+        <w:spacing w:line="240" w:lineRule="auto"/>
+        <w:jc w:val="center"/>
         <w:rPr>
           <w:rFonts w:cs="Times New Roman"/>
           <w:b/>
           <w:szCs w:val="24"/>
         </w:rPr>
-        <w:t xml:space="preserve"> </w:t>
-      </w:r>
-      <w:proofErr w:type="spellStart"/>
-      <w:r>
+      </w:pPr>
+    </w:p>
+    <w:p>
+      <w:pPr>
+        <w:spacing w:line="240" w:lineRule="auto"/>
+        <w:jc w:val="center"/>
         <w:rPr>
           <w:rFonts w:cs="Times New Roman"/>
           <w:b/>
           <w:szCs w:val="24"/>
         </w:rPr>
-        <w:t>Akhir</w:t>
-      </w:r>
-      <w:proofErr w:type="spellEnd"/>
-    </w:p>
-    <w:p>
-      <w:pPr>
-        <w:spacing w:line="240" w:lineRule="auto"/>
-        <w:jc w:val="center"/>
+      </w:pPr>
+      <w:r>
         <w:rPr>
           <w:rFonts w:cs="Times New Roman"/>
           <w:b/>
           <w:szCs w:val="24"/>
         </w:rPr>
-      </w:pPr>
-      <w:proofErr w:type="spellStart"/>
-      <w:r>
-        <w:rPr>
-          <w:rFonts w:cs="Times New Roman"/>
-          <w:b/>
-          <w:szCs w:val="24"/>
-        </w:rPr>
-        <w:t>Kelompok</w:t>
-      </w:r>
-      <w:proofErr w:type="spellEnd"/>
-      <w:r>
-        <w:rPr>
-          <w:rFonts w:cs="Times New Roman"/>
-          <w:b/>
-          <w:szCs w:val="24"/>
-        </w:rPr>
-        <w:t xml:space="preserve"> </w:t>
-      </w:r>
-      <w:proofErr w:type="spellStart"/>
-      <w:proofErr w:type="gramStart"/>
-      <w:r>
-        <w:rPr>
-          <w:rFonts w:cs="Times New Roman"/>
-          <w:b/>
-          <w:szCs w:val="24"/>
-        </w:rPr>
-        <w:t>Keahlian</w:t>
-      </w:r>
-      <w:proofErr w:type="spellEnd"/>
-      <w:r>
-        <w:rPr>
-          <w:rFonts w:cs="Times New Roman"/>
-          <w:b/>
-          <w:szCs w:val="24"/>
-        </w:rPr>
-        <w:t xml:space="preserve"> :</w:t>
-      </w:r>
-      <w:proofErr w:type="gramEnd"/>
-      <w:r>
-        <w:rPr>
-          <w:rFonts w:cs="Times New Roman"/>
-          <w:b/>
-          <w:szCs w:val="24"/>
-        </w:rPr>
-        <w:t xml:space="preserve"> SIDE</w:t>
-      </w:r>
-    </w:p>
-    <w:p>
-      <w:pPr>
-        <w:spacing w:line="240" w:lineRule="auto"/>
-        <w:jc w:val="center"/>
-        <w:rPr>
-          <w:rFonts w:cs="Times New Roman"/>
-          <w:b/>
-          <w:szCs w:val="24"/>
-        </w:rPr>
-      </w:pPr>
-    </w:p>
-    <w:p>
-      <w:pPr>
-        <w:spacing w:line="240" w:lineRule="auto"/>
-        <w:jc w:val="center"/>
-        <w:rPr>
-          <w:rFonts w:cs="Times New Roman"/>
-          <w:b/>
-          <w:szCs w:val="24"/>
-        </w:rPr>
-      </w:pPr>
-      <w:r>
-        <w:rPr>
-          <w:rFonts w:cs="Times New Roman"/>
-          <w:b/>
-          <w:szCs w:val="24"/>
-        </w:rPr>
-        <w:t xml:space="preserve">Satrio </w:t>
-      </w:r>
-      <w:proofErr w:type="spellStart"/>
-      <w:r>
-        <w:rPr>
-          <w:rFonts w:cs="Times New Roman"/>
-          <w:b/>
-          <w:szCs w:val="24"/>
-        </w:rPr>
-        <w:t>Adityo</w:t>
-      </w:r>
-      <w:proofErr w:type="spellEnd"/>
-      <w:r>
-        <w:rPr>
-          <w:rFonts w:cs="Times New Roman"/>
-          <w:b/>
-          <w:szCs w:val="24"/>
-        </w:rPr>
-        <w:t xml:space="preserve"> </w:t>
-      </w:r>
-      <w:proofErr w:type="spellStart"/>
-      <w:r>
-        <w:rPr>
-          <w:rFonts w:cs="Times New Roman"/>
-          <w:b/>
-          <w:szCs w:val="24"/>
-        </w:rPr>
-        <w:t>Hartomo</w:t>
-      </w:r>
-      <w:proofErr w:type="spellEnd"/>
+        <w:t>Satrio Adityo Hartomo</w:t>
+      </w:r>
     </w:p>
     <w:p>
       <w:pPr>
@@ -443,19 +286,20 @@
           <w:sz w:val="32"/>
           <w:szCs w:val="32"/>
         </w:rPr>
-        <w:t xml:space="preserve">Program </w:t>
-      </w:r>
-      <w:proofErr w:type="spellStart"/>
-      <w:r>
+        <w:t>Program Studi Teknik Informatika</w:t>
+      </w:r>
+    </w:p>
+    <w:p>
+      <w:pPr>
+        <w:spacing w:line="240" w:lineRule="auto"/>
+        <w:jc w:val="center"/>
         <w:rPr>
           <w:rFonts w:cs="Times New Roman"/>
           <w:b/>
           <w:sz w:val="32"/>
           <w:szCs w:val="32"/>
         </w:rPr>
-        <w:t>Studi</w:t>
-      </w:r>
-      <w:proofErr w:type="spellEnd"/>
+      </w:pPr>
       <w:r>
         <w:rPr>
           <w:rFonts w:cs="Times New Roman"/>
@@ -463,19 +307,20 @@
           <w:sz w:val="32"/>
           <w:szCs w:val="32"/>
         </w:rPr>
-        <w:t xml:space="preserve"> </w:t>
-      </w:r>
-      <w:proofErr w:type="spellStart"/>
-      <w:r>
+        <w:t>Fakultas Informatika</w:t>
+      </w:r>
+    </w:p>
+    <w:p>
+      <w:pPr>
+        <w:spacing w:line="240" w:lineRule="auto"/>
+        <w:jc w:val="center"/>
         <w:rPr>
           <w:rFonts w:cs="Times New Roman"/>
           <w:b/>
           <w:sz w:val="32"/>
           <w:szCs w:val="32"/>
         </w:rPr>
-        <w:t>Teknik</w:t>
-      </w:r>
-      <w:proofErr w:type="spellEnd"/>
+      </w:pPr>
       <w:r>
         <w:rPr>
           <w:rFonts w:cs="Times New Roman"/>
@@ -483,42 +328,41 @@
           <w:sz w:val="32"/>
           <w:szCs w:val="32"/>
         </w:rPr>
-        <w:t xml:space="preserve"> </w:t>
-      </w:r>
-      <w:proofErr w:type="spellStart"/>
-      <w:r>
+        <w:t>Universitas Telkom</w:t>
+      </w:r>
+    </w:p>
+    <w:p>
+      <w:pPr>
+        <w:spacing w:line="240" w:lineRule="auto"/>
+        <w:jc w:val="center"/>
         <w:rPr>
           <w:rFonts w:cs="Times New Roman"/>
           <w:b/>
           <w:sz w:val="32"/>
           <w:szCs w:val="32"/>
         </w:rPr>
-        <w:t>Informatika</w:t>
-      </w:r>
-      <w:proofErr w:type="spellEnd"/>
-    </w:p>
-    <w:p>
-      <w:pPr>
-        <w:spacing w:line="240" w:lineRule="auto"/>
-        <w:jc w:val="center"/>
+      </w:pPr>
+      <w:r>
         <w:rPr>
           <w:rFonts w:cs="Times New Roman"/>
           <w:b/>
           <w:sz w:val="32"/>
           <w:szCs w:val="32"/>
         </w:rPr>
-      </w:pPr>
-      <w:proofErr w:type="spellStart"/>
-      <w:r>
+        <w:t>Bandung</w:t>
+      </w:r>
+    </w:p>
+    <w:p>
+      <w:pPr>
+        <w:spacing w:line="240" w:lineRule="auto"/>
+        <w:jc w:val="center"/>
         <w:rPr>
           <w:rFonts w:cs="Times New Roman"/>
           <w:b/>
           <w:sz w:val="32"/>
           <w:szCs w:val="32"/>
         </w:rPr>
-        <w:t>Fakultas</w:t>
-      </w:r>
-      <w:proofErr w:type="spellEnd"/>
+      </w:pPr>
       <w:r>
         <w:rPr>
           <w:rFonts w:cs="Times New Roman"/>
@@ -526,91 +370,6 @@
           <w:sz w:val="32"/>
           <w:szCs w:val="32"/>
         </w:rPr>
-        <w:t xml:space="preserve"> </w:t>
-      </w:r>
-      <w:proofErr w:type="spellStart"/>
-      <w:r>
-        <w:rPr>
-          <w:rFonts w:cs="Times New Roman"/>
-          <w:b/>
-          <w:sz w:val="32"/>
-          <w:szCs w:val="32"/>
-        </w:rPr>
-        <w:t>Informatika</w:t>
-      </w:r>
-      <w:proofErr w:type="spellEnd"/>
-    </w:p>
-    <w:p>
-      <w:pPr>
-        <w:spacing w:line="240" w:lineRule="auto"/>
-        <w:jc w:val="center"/>
-        <w:rPr>
-          <w:rFonts w:cs="Times New Roman"/>
-          <w:b/>
-          <w:sz w:val="32"/>
-          <w:szCs w:val="32"/>
-        </w:rPr>
-      </w:pPr>
-      <w:proofErr w:type="spellStart"/>
-      <w:r>
-        <w:rPr>
-          <w:rFonts w:cs="Times New Roman"/>
-          <w:b/>
-          <w:sz w:val="32"/>
-          <w:szCs w:val="32"/>
-        </w:rPr>
-        <w:t>Universitas</w:t>
-      </w:r>
-      <w:proofErr w:type="spellEnd"/>
-      <w:r>
-        <w:rPr>
-          <w:rFonts w:cs="Times New Roman"/>
-          <w:b/>
-          <w:sz w:val="32"/>
-          <w:szCs w:val="32"/>
-        </w:rPr>
-        <w:t xml:space="preserve"> Telkom</w:t>
-      </w:r>
-    </w:p>
-    <w:p>
-      <w:pPr>
-        <w:spacing w:line="240" w:lineRule="auto"/>
-        <w:jc w:val="center"/>
-        <w:rPr>
-          <w:rFonts w:cs="Times New Roman"/>
-          <w:b/>
-          <w:sz w:val="32"/>
-          <w:szCs w:val="32"/>
-        </w:rPr>
-      </w:pPr>
-      <w:r>
-        <w:rPr>
-          <w:rFonts w:cs="Times New Roman"/>
-          <w:b/>
-          <w:sz w:val="32"/>
-          <w:szCs w:val="32"/>
-        </w:rPr>
-        <w:t>Bandung</w:t>
-      </w:r>
-    </w:p>
-    <w:p>
-      <w:pPr>
-        <w:spacing w:line="240" w:lineRule="auto"/>
-        <w:jc w:val="center"/>
-        <w:rPr>
-          <w:rFonts w:cs="Times New Roman"/>
-          <w:b/>
-          <w:sz w:val="32"/>
-          <w:szCs w:val="32"/>
-        </w:rPr>
-      </w:pPr>
-      <w:r>
-        <w:rPr>
-          <w:rFonts w:cs="Times New Roman"/>
-          <w:b/>
-          <w:sz w:val="32"/>
-          <w:szCs w:val="32"/>
-        </w:rPr>
         <w:t>2015</w:t>
       </w:r>
     </w:p>
@@ -631,606 +390,23 @@
         <w:spacing w:before="240" w:line="240" w:lineRule="auto"/>
         <w:jc w:val="both"/>
       </w:pPr>
-      <w:proofErr w:type="spellStart"/>
       <w:r>
         <w:t>De</w:t>
       </w:r>
       <w:r>
-        <w:t>ngan</w:t>
-      </w:r>
-      <w:proofErr w:type="spellEnd"/>
-      <w:r>
-        <w:t xml:space="preserve"> </w:t>
-      </w:r>
-      <w:proofErr w:type="spellStart"/>
-      <w:r>
-        <w:t>ini</w:t>
-      </w:r>
-      <w:proofErr w:type="spellEnd"/>
-      <w:r>
-        <w:t xml:space="preserve"> </w:t>
-      </w:r>
-      <w:proofErr w:type="spellStart"/>
-      <w:r>
-        <w:t>saya</w:t>
-      </w:r>
-      <w:proofErr w:type="spellEnd"/>
-      <w:r>
-        <w:t xml:space="preserve"> </w:t>
-      </w:r>
-      <w:proofErr w:type="spellStart"/>
-      <w:r>
-        <w:t>menyatakan</w:t>
-      </w:r>
-      <w:proofErr w:type="spellEnd"/>
-      <w:r>
-        <w:t xml:space="preserve"> </w:t>
-      </w:r>
-      <w:proofErr w:type="spellStart"/>
-      <w:r>
-        <w:t>bahwa</w:t>
-      </w:r>
-      <w:proofErr w:type="spellEnd"/>
-      <w:r>
-        <w:t xml:space="preserve"> </w:t>
-      </w:r>
-      <w:proofErr w:type="spellStart"/>
-      <w:r>
-        <w:t>tugas</w:t>
-      </w:r>
-      <w:proofErr w:type="spellEnd"/>
-      <w:r>
-        <w:t xml:space="preserve"> </w:t>
-      </w:r>
-      <w:proofErr w:type="spellStart"/>
-      <w:r>
-        <w:t>a</w:t>
-      </w:r>
-      <w:r>
-        <w:t>khir</w:t>
-      </w:r>
-      <w:proofErr w:type="spellEnd"/>
-      <w:r>
-        <w:t xml:space="preserve"> </w:t>
-      </w:r>
-      <w:proofErr w:type="spellStart"/>
-      <w:r>
-        <w:t>dengan</w:t>
-      </w:r>
-      <w:proofErr w:type="spellEnd"/>
-      <w:r>
-        <w:t xml:space="preserve"> </w:t>
-      </w:r>
-      <w:proofErr w:type="spellStart"/>
-      <w:r>
-        <w:t>judul</w:t>
-      </w:r>
-      <w:proofErr w:type="spellEnd"/>
-      <w:r>
-        <w:t xml:space="preserve"> </w:t>
-      </w:r>
-      <w:r>
-        <w:rPr>
-          <w:b/>
-        </w:rPr>
-        <w:t>“</w:t>
-      </w:r>
-      <w:proofErr w:type="spellStart"/>
-      <w:r>
-        <w:rPr>
-          <w:b/>
-        </w:rPr>
-        <w:t>Implementasi</w:t>
-      </w:r>
-      <w:proofErr w:type="spellEnd"/>
-      <w:r>
-        <w:rPr>
-          <w:b/>
-        </w:rPr>
-        <w:t xml:space="preserve"> </w:t>
-      </w:r>
-      <w:proofErr w:type="spellStart"/>
-      <w:r>
-        <w:rPr>
-          <w:b/>
-        </w:rPr>
-        <w:t>VoG</w:t>
-      </w:r>
-      <w:proofErr w:type="spellEnd"/>
-      <w:r>
-        <w:rPr>
-          <w:b/>
-        </w:rPr>
-        <w:t xml:space="preserve"> (Vocabulary based summarization of Graph) </w:t>
-      </w:r>
-      <w:proofErr w:type="spellStart"/>
-      <w:r>
-        <w:rPr>
-          <w:b/>
-        </w:rPr>
-        <w:t>pada</w:t>
-      </w:r>
-      <w:proofErr w:type="spellEnd"/>
-      <w:r>
-        <w:rPr>
-          <w:b/>
-        </w:rPr>
-        <w:t xml:space="preserve"> Web Graph”</w:t>
-      </w:r>
-      <w:r>
-        <w:t xml:space="preserve"> </w:t>
-      </w:r>
-      <w:proofErr w:type="spellStart"/>
-      <w:r>
-        <w:t>dan</w:t>
-      </w:r>
-      <w:proofErr w:type="spellEnd"/>
-      <w:r>
-        <w:t xml:space="preserve"> </w:t>
-      </w:r>
-      <w:proofErr w:type="spellStart"/>
-      <w:r>
-        <w:t>seluruh</w:t>
-      </w:r>
-      <w:proofErr w:type="spellEnd"/>
-      <w:r>
-        <w:t xml:space="preserve"> </w:t>
-      </w:r>
-      <w:proofErr w:type="spellStart"/>
-      <w:r>
-        <w:t>isinya</w:t>
-      </w:r>
-      <w:proofErr w:type="spellEnd"/>
-      <w:r>
-        <w:t xml:space="preserve"> </w:t>
-      </w:r>
-      <w:proofErr w:type="spellStart"/>
-      <w:r>
-        <w:t>benar-benar</w:t>
-      </w:r>
-      <w:proofErr w:type="spellEnd"/>
-      <w:r>
-        <w:t xml:space="preserve"> </w:t>
-      </w:r>
-      <w:proofErr w:type="spellStart"/>
-      <w:r>
-        <w:t>merupakan</w:t>
-      </w:r>
-      <w:proofErr w:type="spellEnd"/>
-      <w:r>
-        <w:t xml:space="preserve"> </w:t>
-      </w:r>
-      <w:proofErr w:type="spellStart"/>
-      <w:r>
-        <w:t>karya</w:t>
-      </w:r>
-      <w:proofErr w:type="spellEnd"/>
-      <w:r>
-        <w:t xml:space="preserve"> </w:t>
-      </w:r>
-      <w:proofErr w:type="spellStart"/>
-      <w:r>
-        <w:t>saya</w:t>
-      </w:r>
-      <w:proofErr w:type="spellEnd"/>
-      <w:r>
-        <w:t xml:space="preserve"> </w:t>
-      </w:r>
-      <w:proofErr w:type="spellStart"/>
-      <w:r>
-        <w:t>sendiri</w:t>
-      </w:r>
-      <w:proofErr w:type="spellEnd"/>
-      <w:r>
-        <w:t xml:space="preserve"> </w:t>
-      </w:r>
-      <w:proofErr w:type="spellStart"/>
-      <w:r>
-        <w:t>dan</w:t>
-      </w:r>
-      <w:proofErr w:type="spellEnd"/>
-      <w:r>
-        <w:t xml:space="preserve"> </w:t>
-      </w:r>
-      <w:proofErr w:type="spellStart"/>
-      <w:r>
-        <w:t>saya</w:t>
-      </w:r>
-      <w:proofErr w:type="spellEnd"/>
-      <w:r>
-        <w:t xml:space="preserve"> </w:t>
-      </w:r>
-      <w:proofErr w:type="spellStart"/>
-      <w:r>
-        <w:t>tidak</w:t>
-      </w:r>
-      <w:proofErr w:type="spellEnd"/>
-      <w:r>
-        <w:t xml:space="preserve"> </w:t>
-      </w:r>
-      <w:proofErr w:type="spellStart"/>
-      <w:r>
-        <w:t>melakukan</w:t>
-      </w:r>
-      <w:proofErr w:type="spellEnd"/>
-      <w:r>
-        <w:t xml:space="preserve"> </w:t>
-      </w:r>
-      <w:proofErr w:type="spellStart"/>
-      <w:r>
-        <w:t>penjiplakan</w:t>
-      </w:r>
-      <w:proofErr w:type="spellEnd"/>
-      <w:r>
-        <w:t xml:space="preserve"> </w:t>
-      </w:r>
-      <w:proofErr w:type="spellStart"/>
-      <w:r>
-        <w:t>atau</w:t>
-      </w:r>
-      <w:proofErr w:type="spellEnd"/>
-      <w:r>
-        <w:t xml:space="preserve"> </w:t>
-      </w:r>
-      <w:proofErr w:type="spellStart"/>
-      <w:r>
-        <w:t>pengutipan</w:t>
-      </w:r>
-      <w:proofErr w:type="spellEnd"/>
-      <w:r>
-        <w:t xml:space="preserve"> </w:t>
-      </w:r>
-      <w:proofErr w:type="spellStart"/>
-      <w:r>
-        <w:t>dengan</w:t>
-      </w:r>
-      <w:proofErr w:type="spellEnd"/>
-      <w:r>
-        <w:t xml:space="preserve"> </w:t>
-      </w:r>
-      <w:proofErr w:type="spellStart"/>
-      <w:r>
-        <w:t>cara</w:t>
-      </w:r>
-      <w:proofErr w:type="spellEnd"/>
-      <w:r>
-        <w:t xml:space="preserve"> yang </w:t>
-      </w:r>
-      <w:proofErr w:type="spellStart"/>
-      <w:r>
-        <w:t>tidak</w:t>
-      </w:r>
-      <w:proofErr w:type="spellEnd"/>
-      <w:r>
-        <w:t xml:space="preserve"> </w:t>
-      </w:r>
-      <w:proofErr w:type="spellStart"/>
-      <w:r>
-        <w:t>sesuai</w:t>
-      </w:r>
-      <w:proofErr w:type="spellEnd"/>
-      <w:r>
-        <w:t xml:space="preserve"> </w:t>
-      </w:r>
-      <w:proofErr w:type="spellStart"/>
-      <w:r>
-        <w:t>dengan</w:t>
-      </w:r>
-      <w:proofErr w:type="spellEnd"/>
-      <w:r>
-        <w:t xml:space="preserve"> </w:t>
-      </w:r>
-      <w:proofErr w:type="spellStart"/>
-      <w:r>
-        <w:t>etika</w:t>
-      </w:r>
-      <w:proofErr w:type="spellEnd"/>
-      <w:r>
-        <w:t xml:space="preserve"> </w:t>
-      </w:r>
-      <w:proofErr w:type="spellStart"/>
-      <w:r>
-        <w:t>keilmuan</w:t>
-      </w:r>
-      <w:proofErr w:type="spellEnd"/>
-      <w:r>
-        <w:t xml:space="preserve"> yang </w:t>
-      </w:r>
-      <w:proofErr w:type="spellStart"/>
-      <w:r>
-        <w:t>berlaku</w:t>
-      </w:r>
-      <w:proofErr w:type="spellEnd"/>
-      <w:r>
-        <w:t xml:space="preserve"> </w:t>
-      </w:r>
-      <w:proofErr w:type="spellStart"/>
-      <w:r>
-        <w:t>dalam</w:t>
-      </w:r>
-      <w:proofErr w:type="spellEnd"/>
-      <w:r>
-        <w:t xml:space="preserve"> </w:t>
-      </w:r>
-      <w:proofErr w:type="spellStart"/>
-      <w:r>
-        <w:t>masyarakat</w:t>
-      </w:r>
-      <w:proofErr w:type="spellEnd"/>
-      <w:r>
-        <w:t xml:space="preserve"> </w:t>
-      </w:r>
-      <w:proofErr w:type="spellStart"/>
-      <w:r>
-        <w:t>keilmuan</w:t>
-      </w:r>
-      <w:proofErr w:type="spellEnd"/>
-      <w:r>
-        <w:t xml:space="preserve">. </w:t>
-      </w:r>
-      <w:proofErr w:type="spellStart"/>
-      <w:r>
-        <w:t>Atas</w:t>
-      </w:r>
-      <w:proofErr w:type="spellEnd"/>
-      <w:r>
-        <w:t xml:space="preserve"> </w:t>
-      </w:r>
-      <w:proofErr w:type="spellStart"/>
-      <w:r>
-        <w:t>pernyataan</w:t>
-      </w:r>
-      <w:proofErr w:type="spellEnd"/>
-      <w:r>
-        <w:t xml:space="preserve"> </w:t>
-      </w:r>
-      <w:proofErr w:type="spellStart"/>
-      <w:r>
-        <w:t>ini</w:t>
-      </w:r>
-      <w:proofErr w:type="spellEnd"/>
-      <w:r>
-        <w:t xml:space="preserve">, </w:t>
-      </w:r>
-      <w:proofErr w:type="spellStart"/>
-      <w:r>
-        <w:t>saya</w:t>
-      </w:r>
-      <w:proofErr w:type="spellEnd"/>
-      <w:r>
-        <w:t xml:space="preserve"> </w:t>
-      </w:r>
-      <w:proofErr w:type="spellStart"/>
-      <w:r>
-        <w:t>siap</w:t>
-      </w:r>
-      <w:proofErr w:type="spellEnd"/>
-      <w:r>
-        <w:t xml:space="preserve"> </w:t>
-      </w:r>
-      <w:proofErr w:type="spellStart"/>
-      <w:r>
-        <w:t>menanggung</w:t>
-      </w:r>
-      <w:proofErr w:type="spellEnd"/>
-      <w:r>
-        <w:t xml:space="preserve"> </w:t>
-      </w:r>
-      <w:proofErr w:type="spellStart"/>
-      <w:r>
-        <w:t>resiko</w:t>
-      </w:r>
-      <w:proofErr w:type="spellEnd"/>
-      <w:r>
-        <w:t>/</w:t>
-      </w:r>
-      <w:proofErr w:type="spellStart"/>
-      <w:r>
-        <w:t>sanksi</w:t>
-      </w:r>
-      <w:proofErr w:type="spellEnd"/>
-      <w:r>
-        <w:t xml:space="preserve"> yang </w:t>
-      </w:r>
-      <w:proofErr w:type="spellStart"/>
-      <w:r>
-        <w:t>dijatuhkan</w:t>
-      </w:r>
-      <w:proofErr w:type="spellEnd"/>
-      <w:r>
-        <w:t xml:space="preserve"> </w:t>
-      </w:r>
-      <w:proofErr w:type="spellStart"/>
-      <w:r>
-        <w:t>kepada</w:t>
-      </w:r>
-      <w:proofErr w:type="spellEnd"/>
-      <w:r>
-        <w:t xml:space="preserve"> </w:t>
-      </w:r>
-      <w:proofErr w:type="spellStart"/>
-      <w:r>
-        <w:t>saya</w:t>
-      </w:r>
-      <w:proofErr w:type="spellEnd"/>
-      <w:r>
-        <w:t xml:space="preserve"> </w:t>
-      </w:r>
-      <w:proofErr w:type="spellStart"/>
-      <w:r>
-        <w:t>apabila</w:t>
-      </w:r>
-      <w:proofErr w:type="spellEnd"/>
-      <w:r>
-        <w:t xml:space="preserve"> </w:t>
-      </w:r>
-      <w:proofErr w:type="spellStart"/>
-      <w:r>
-        <w:t>kemudian</w:t>
-      </w:r>
-      <w:proofErr w:type="spellEnd"/>
-      <w:r>
-        <w:t xml:space="preserve"> </w:t>
-      </w:r>
-      <w:proofErr w:type="spellStart"/>
-      <w:r>
-        <w:t>ditemukan</w:t>
-      </w:r>
-      <w:proofErr w:type="spellEnd"/>
-      <w:r>
-        <w:t xml:space="preserve"> </w:t>
-      </w:r>
-      <w:proofErr w:type="spellStart"/>
-      <w:r>
-        <w:t>adanya</w:t>
-      </w:r>
-      <w:proofErr w:type="spellEnd"/>
-      <w:r>
-        <w:t xml:space="preserve"> </w:t>
-      </w:r>
-      <w:proofErr w:type="spellStart"/>
-      <w:r>
-        <w:t>pelanggaran</w:t>
-      </w:r>
-      <w:proofErr w:type="spellEnd"/>
-      <w:r>
-        <w:t xml:space="preserve"> </w:t>
-      </w:r>
-      <w:proofErr w:type="spellStart"/>
-      <w:r>
-        <w:t>terhadap</w:t>
-      </w:r>
-      <w:proofErr w:type="spellEnd"/>
-      <w:r>
-        <w:t xml:space="preserve"> </w:t>
-      </w:r>
-      <w:proofErr w:type="spellStart"/>
-      <w:r>
-        <w:t>etika</w:t>
-      </w:r>
-      <w:proofErr w:type="spellEnd"/>
-      <w:r>
-        <w:t xml:space="preserve"> </w:t>
-      </w:r>
-      <w:proofErr w:type="spellStart"/>
-      <w:r>
-        <w:t>keilmuan</w:t>
-      </w:r>
-      <w:proofErr w:type="spellEnd"/>
-      <w:r>
-        <w:t xml:space="preserve"> </w:t>
-      </w:r>
-      <w:proofErr w:type="spellStart"/>
-      <w:r>
-        <w:t>dalam</w:t>
-      </w:r>
-      <w:proofErr w:type="spellEnd"/>
-      <w:r>
-        <w:t xml:space="preserve"> </w:t>
-      </w:r>
-      <w:proofErr w:type="spellStart"/>
-      <w:r>
-        <w:t>karya</w:t>
-      </w:r>
-      <w:proofErr w:type="spellEnd"/>
-      <w:r>
-        <w:t xml:space="preserve"> </w:t>
-      </w:r>
-      <w:proofErr w:type="spellStart"/>
-      <w:r>
-        <w:t>saya</w:t>
-      </w:r>
-      <w:proofErr w:type="spellEnd"/>
-      <w:r>
-        <w:t xml:space="preserve"> </w:t>
-      </w:r>
-      <w:proofErr w:type="spellStart"/>
-      <w:r>
-        <w:t>ini</w:t>
-      </w:r>
-      <w:proofErr w:type="spellEnd"/>
-      <w:r>
-        <w:t xml:space="preserve">, </w:t>
-      </w:r>
-      <w:proofErr w:type="spellStart"/>
-      <w:r>
-        <w:t>atau</w:t>
-      </w:r>
-      <w:proofErr w:type="spellEnd"/>
-      <w:r>
-        <w:t xml:space="preserve"> </w:t>
-      </w:r>
-      <w:proofErr w:type="spellStart"/>
-      <w:r>
-        <w:t>ada</w:t>
-      </w:r>
-      <w:proofErr w:type="spellEnd"/>
-      <w:r>
-        <w:t xml:space="preserve"> </w:t>
-      </w:r>
-      <w:proofErr w:type="spellStart"/>
-      <w:r>
-        <w:t>klaim</w:t>
-      </w:r>
-      <w:proofErr w:type="spellEnd"/>
-      <w:r>
-        <w:t xml:space="preserve"> </w:t>
-      </w:r>
-      <w:proofErr w:type="spellStart"/>
-      <w:r>
-        <w:t>dari</w:t>
-      </w:r>
-      <w:proofErr w:type="spellEnd"/>
-      <w:r>
-        <w:t xml:space="preserve"> </w:t>
-      </w:r>
-      <w:proofErr w:type="spellStart"/>
-      <w:r>
-        <w:t>pihak</w:t>
-      </w:r>
-      <w:proofErr w:type="spellEnd"/>
-      <w:r>
-        <w:t xml:space="preserve"> lain </w:t>
-      </w:r>
-      <w:proofErr w:type="spellStart"/>
-      <w:r>
-        <w:t>terhadap</w:t>
-      </w:r>
-      <w:proofErr w:type="spellEnd"/>
-      <w:r>
-        <w:t xml:space="preserve"> </w:t>
-      </w:r>
-      <w:proofErr w:type="spellStart"/>
-      <w:r>
-        <w:t>karya</w:t>
-      </w:r>
-      <w:proofErr w:type="spellEnd"/>
-      <w:r>
-        <w:t xml:space="preserve"> </w:t>
-      </w:r>
-      <w:proofErr w:type="spellStart"/>
-      <w:r>
-        <w:t>keaslian</w:t>
-      </w:r>
-      <w:proofErr w:type="spellEnd"/>
-      <w:r>
-        <w:t xml:space="preserve"> </w:t>
-      </w:r>
-      <w:proofErr w:type="spellStart"/>
-      <w:r>
-        <w:t>saya</w:t>
-      </w:r>
-      <w:proofErr w:type="spellEnd"/>
-      <w:r>
-        <w:t xml:space="preserve"> </w:t>
-      </w:r>
-      <w:proofErr w:type="spellStart"/>
-      <w:r>
-        <w:t>ini</w:t>
-      </w:r>
-      <w:proofErr w:type="spellEnd"/>
-      <w:r>
-        <w:t>.</w:t>
+        <w:t>ngan ini saya menyatakan bahwa tugas a</w:t>
+      </w:r>
+      <w:r>
+        <w:t xml:space="preserve">khir dengan judul </w:t>
+      </w:r>
+      <w:r>
+        <w:rPr>
+          <w:b/>
+        </w:rPr>
+        <w:t>“Implementasi VoG (Vocabulary based summarization of Graph) pada Web Graph”</w:t>
+      </w:r>
+      <w:r>
+        <w:t xml:space="preserve"> dan seluruh isinya benar-benar merupakan karya saya sendiri dan saya tidak melakukan penjiplakan atau pengutipan dengan cara yang tidak sesuai dengan etika keilmuan yang berlaku dalam masyarakat keilmuan. Atas pernyataan ini, saya siap menanggung resiko/sanksi yang dijatuhkan kepada saya apabila kemudian ditemukan adanya pelanggaran terhadap etika keilmuan dalam karya saya ini, atau ada klaim dari pihak lain terhadap karya keaslian saya ini.</w:t>
       </w:r>
     </w:p>
     <w:p>
@@ -1259,19 +435,11 @@
         </w:rPr>
         <w:t xml:space="preserve">   </w:t>
       </w:r>
-      <w:proofErr w:type="spellStart"/>
       <w:r>
         <w:rPr>
           <w:color w:val="FF0000"/>
         </w:rPr>
-        <w:t>Desember</w:t>
-      </w:r>
-      <w:proofErr w:type="spellEnd"/>
-      <w:r>
-        <w:rPr>
-          <w:color w:val="FF0000"/>
-        </w:rPr>
-        <w:t xml:space="preserve"> 2015</w:t>
+        <w:t>Desember 2015</w:t>
       </w:r>
     </w:p>
     <w:p>
@@ -1280,23 +448,7 @@
         <w:jc w:val="both"/>
       </w:pPr>
       <w:r>
-        <w:t xml:space="preserve">Yang </w:t>
-      </w:r>
-      <w:proofErr w:type="spellStart"/>
-      <w:r>
-        <w:t>membuat</w:t>
-      </w:r>
-      <w:proofErr w:type="spellEnd"/>
-      <w:r>
-        <w:t xml:space="preserve"> </w:t>
-      </w:r>
-      <w:proofErr w:type="spellStart"/>
-      <w:r>
-        <w:t>pernyataan</w:t>
-      </w:r>
-      <w:proofErr w:type="spellEnd"/>
-      <w:r>
-        <w:t>,</w:t>
+        <w:t>Yang membuat pernyataan,</w:t>
       </w:r>
     </w:p>
     <w:p>
@@ -1323,21 +475,8 @@
         <w:jc w:val="both"/>
       </w:pPr>
       <w:r>
-        <w:t xml:space="preserve">Satrio </w:t>
-      </w:r>
-      <w:proofErr w:type="spellStart"/>
-      <w:r>
-        <w:t>Adityo</w:t>
-      </w:r>
-      <w:proofErr w:type="spellEnd"/>
-      <w:r>
-        <w:t xml:space="preserve"> </w:t>
-      </w:r>
-      <w:proofErr w:type="spellStart"/>
-      <w:r>
-        <w:t>Hartomo</w:t>
-      </w:r>
-      <w:proofErr w:type="spellEnd"/>
+        <w:t>Satrio Adityo Hartomo</w:t>
+      </w:r>
     </w:p>
     <w:p>
       <w:pPr>
@@ -1372,47 +511,11 @@
           <w:b/>
         </w:rPr>
       </w:pPr>
-      <w:proofErr w:type="spellStart"/>
-      <w:r>
-        <w:rPr>
-          <w:b/>
-        </w:rPr>
-        <w:t>Implementasi</w:t>
-      </w:r>
-      <w:proofErr w:type="spellEnd"/>
-      <w:r>
-        <w:rPr>
-          <w:b/>
-        </w:rPr>
-        <w:t xml:space="preserve"> </w:t>
-      </w:r>
-      <w:proofErr w:type="spellStart"/>
-      <w:r>
-        <w:rPr>
-          <w:b/>
-        </w:rPr>
-        <w:t>VoG</w:t>
-      </w:r>
-      <w:proofErr w:type="spellEnd"/>
-      <w:r>
-        <w:rPr>
-          <w:b/>
-        </w:rPr>
-        <w:t xml:space="preserve"> (Vocabulary based summarization of Graph) </w:t>
-      </w:r>
-      <w:proofErr w:type="spellStart"/>
-      <w:r>
-        <w:rPr>
-          <w:b/>
-        </w:rPr>
-        <w:t>pada</w:t>
-      </w:r>
-      <w:proofErr w:type="spellEnd"/>
-      <w:r>
-        <w:rPr>
-          <w:b/>
-        </w:rPr>
-        <w:t xml:space="preserve"> Web Graph</w:t>
+      <w:r>
+        <w:rPr>
+          <w:b/>
+        </w:rPr>
+        <w:t>Implementasi VoG (Vocabulary based summarization of Graph) pada Web Graph</w:t>
       </w:r>
     </w:p>
     <w:p>
@@ -1438,70 +541,32 @@
           <w:b/>
           <w:i/>
         </w:rPr>
-        <w:t xml:space="preserve">Implementation of </w:t>
-      </w:r>
-      <w:proofErr w:type="spellStart"/>
-      <w:r>
-        <w:rPr>
-          <w:b/>
-          <w:i/>
-        </w:rPr>
-        <w:t>VoG</w:t>
-      </w:r>
-      <w:proofErr w:type="spellEnd"/>
-      <w:r>
-        <w:rPr>
-          <w:b/>
-          <w:i/>
-        </w:rPr>
-        <w:t xml:space="preserve"> (Vocabulary based summarization of Graph) on the Web Graph</w:t>
-      </w:r>
-    </w:p>
-    <w:p>
-      <w:pPr>
-        <w:spacing w:line="240" w:lineRule="auto"/>
-        <w:jc w:val="center"/>
-        <w:rPr>
-          <w:b/>
-        </w:rPr>
-      </w:pPr>
-    </w:p>
-    <w:p>
-      <w:pPr>
-        <w:spacing w:line="240" w:lineRule="auto"/>
-        <w:jc w:val="center"/>
-        <w:rPr>
-          <w:b/>
-        </w:rPr>
-      </w:pPr>
-      <w:r>
-        <w:rPr>
-          <w:b/>
-        </w:rPr>
-        <w:t xml:space="preserve">Satrio </w:t>
-      </w:r>
-      <w:proofErr w:type="spellStart"/>
-      <w:r>
-        <w:rPr>
-          <w:b/>
-        </w:rPr>
-        <w:t>Adityo</w:t>
-      </w:r>
-      <w:proofErr w:type="spellEnd"/>
-      <w:r>
-        <w:rPr>
-          <w:b/>
-        </w:rPr>
-        <w:t xml:space="preserve"> </w:t>
-      </w:r>
-      <w:proofErr w:type="spellStart"/>
-      <w:r>
-        <w:rPr>
-          <w:b/>
-        </w:rPr>
-        <w:t>Hartomo</w:t>
-      </w:r>
-      <w:proofErr w:type="spellEnd"/>
+        <w:t>Implementation of VoG (Vocabulary based summarization of Graph) on the Web Graph</w:t>
+      </w:r>
+    </w:p>
+    <w:p>
+      <w:pPr>
+        <w:spacing w:line="240" w:lineRule="auto"/>
+        <w:jc w:val="center"/>
+        <w:rPr>
+          <w:b/>
+        </w:rPr>
+      </w:pPr>
+    </w:p>
+    <w:p>
+      <w:pPr>
+        <w:spacing w:line="240" w:lineRule="auto"/>
+        <w:jc w:val="center"/>
+        <w:rPr>
+          <w:b/>
+        </w:rPr>
+      </w:pPr>
+      <w:r>
+        <w:rPr>
+          <w:b/>
+        </w:rPr>
+        <w:t>Satrio Adityo Hartomo</w:t>
+      </w:r>
     </w:p>
     <w:p>
       <w:pPr>
@@ -1532,118 +597,26 @@
         <w:spacing w:line="240" w:lineRule="auto"/>
         <w:jc w:val="center"/>
       </w:pPr>
-      <w:proofErr w:type="spellStart"/>
-      <w:r>
-        <w:t>Telah</w:t>
-      </w:r>
-      <w:proofErr w:type="spellEnd"/>
-      <w:r>
-        <w:t xml:space="preserve"> </w:t>
-      </w:r>
-      <w:proofErr w:type="spellStart"/>
-      <w:r>
-        <w:t>disetujui</w:t>
-      </w:r>
-      <w:proofErr w:type="spellEnd"/>
-      <w:r>
-        <w:t xml:space="preserve"> </w:t>
-      </w:r>
-      <w:proofErr w:type="spellStart"/>
-      <w:r>
-        <w:t>dan</w:t>
-      </w:r>
-      <w:proofErr w:type="spellEnd"/>
-      <w:r>
-        <w:t xml:space="preserve"> </w:t>
-      </w:r>
-      <w:proofErr w:type="spellStart"/>
-      <w:r>
-        <w:t>disahkan</w:t>
-      </w:r>
-      <w:proofErr w:type="spellEnd"/>
-      <w:r>
-        <w:t xml:space="preserve"> </w:t>
-      </w:r>
-      <w:proofErr w:type="spellStart"/>
-      <w:r>
-        <w:t>sebagai</w:t>
-      </w:r>
-      <w:proofErr w:type="spellEnd"/>
-      <w:r>
-        <w:t xml:space="preserve"> </w:t>
-      </w:r>
-      <w:proofErr w:type="spellStart"/>
-      <w:r>
-        <w:t>tugas</w:t>
-      </w:r>
-      <w:proofErr w:type="spellEnd"/>
-      <w:r>
-        <w:t xml:space="preserve"> </w:t>
-      </w:r>
-      <w:proofErr w:type="spellStart"/>
-      <w:r>
-        <w:t>akhir</w:t>
-      </w:r>
-      <w:proofErr w:type="spellEnd"/>
-    </w:p>
-    <w:p>
-      <w:pPr>
-        <w:spacing w:line="240" w:lineRule="auto"/>
-        <w:jc w:val="center"/>
-      </w:pPr>
-      <w:r>
-        <w:t xml:space="preserve">Program </w:t>
-      </w:r>
-      <w:proofErr w:type="spellStart"/>
-      <w:r>
-        <w:t>Studi</w:t>
-      </w:r>
-      <w:proofErr w:type="spellEnd"/>
-      <w:r>
-        <w:t xml:space="preserve"> </w:t>
-      </w:r>
-      <w:proofErr w:type="spellStart"/>
-      <w:r>
-        <w:t>Teknik</w:t>
-      </w:r>
-      <w:proofErr w:type="spellEnd"/>
-      <w:r>
-        <w:t xml:space="preserve"> </w:t>
-      </w:r>
-      <w:proofErr w:type="spellStart"/>
-      <w:r>
-        <w:t>Informatika</w:t>
-      </w:r>
-      <w:proofErr w:type="spellEnd"/>
-    </w:p>
-    <w:p>
-      <w:pPr>
-        <w:spacing w:line="240" w:lineRule="auto"/>
-        <w:jc w:val="center"/>
-      </w:pPr>
-      <w:proofErr w:type="spellStart"/>
-      <w:r>
-        <w:t>Fakultas</w:t>
-      </w:r>
-      <w:proofErr w:type="spellEnd"/>
-      <w:r>
-        <w:t xml:space="preserve"> </w:t>
-      </w:r>
-      <w:proofErr w:type="spellStart"/>
-      <w:r>
-        <w:t>Informatika</w:t>
-      </w:r>
-      <w:proofErr w:type="spellEnd"/>
-      <w:r>
-        <w:t xml:space="preserve"> </w:t>
-      </w:r>
-      <w:proofErr w:type="spellStart"/>
-      <w:r>
-        <w:t>Universitas</w:t>
-      </w:r>
-      <w:proofErr w:type="spellEnd"/>
-      <w:r>
-        <w:t xml:space="preserve"> Telkom</w:t>
+      <w:r>
+        <w:t>Telah disetujui dan disahkan sebagai tugas akhir</w:t>
+      </w:r>
+    </w:p>
+    <w:p>
+      <w:pPr>
+        <w:spacing w:line="240" w:lineRule="auto"/>
+        <w:jc w:val="center"/>
+      </w:pPr>
+      <w:r>
+        <w:t>Program Studi Teknik Informatika</w:t>
+      </w:r>
+    </w:p>
+    <w:p>
+      <w:pPr>
+        <w:spacing w:line="240" w:lineRule="auto"/>
+        <w:jc w:val="center"/>
+      </w:pPr>
+      <w:r>
+        <w:t>Fakultas Informatika Universitas Telkom</w:t>
       </w:r>
     </w:p>
     <w:p>
@@ -1670,33 +643,17 @@
         <w:rPr>
           <w:color w:val="FF0000"/>
         </w:rPr>
-        <w:t xml:space="preserve">Bandung, </w:t>
-      </w:r>
-      <w:proofErr w:type="spellStart"/>
-      <w:r>
-        <w:rPr>
-          <w:color w:val="FF0000"/>
-        </w:rPr>
-        <w:t>Desember</w:t>
-      </w:r>
-      <w:proofErr w:type="spellEnd"/>
-      <w:r>
-        <w:rPr>
-          <w:color w:val="FF0000"/>
-        </w:rPr>
-        <w:t xml:space="preserve"> 2015</w:t>
-      </w:r>
-    </w:p>
-    <w:p>
-      <w:pPr>
-        <w:spacing w:line="240" w:lineRule="auto"/>
-        <w:jc w:val="center"/>
-      </w:pPr>
-      <w:proofErr w:type="spellStart"/>
+        <w:t>Bandung, Desember 2015</w:t>
+      </w:r>
+    </w:p>
+    <w:p>
+      <w:pPr>
+        <w:spacing w:line="240" w:lineRule="auto"/>
+        <w:jc w:val="center"/>
+      </w:pPr>
       <w:r>
         <w:t>Menyetujui</w:t>
       </w:r>
-      <w:proofErr w:type="spellEnd"/>
     </w:p>
     <w:p>
       <w:pPr>
@@ -1997,7 +954,6 @@
                 <w:lang w:val="en-US"/>
               </w:rPr>
             </w:pPr>
-            <w:proofErr w:type="spellStart"/>
             <w:r>
               <w:rPr>
                 <w:rFonts w:cs="Times New Roman"/>
@@ -2006,40 +962,7 @@
                 <w:u w:val="single"/>
                 <w:lang w:val="en-US"/>
               </w:rPr>
-              <w:t>Siti</w:t>
-            </w:r>
-            <w:proofErr w:type="spellEnd"/>
-            <w:r>
-              <w:rPr>
-                <w:rFonts w:cs="Times New Roman"/>
-                <w:color w:val="000000" w:themeColor="text1"/>
-                <w:szCs w:val="24"/>
-                <w:u w:val="single"/>
-                <w:lang w:val="en-US"/>
-              </w:rPr>
-              <w:t xml:space="preserve"> </w:t>
-            </w:r>
-            <w:proofErr w:type="spellStart"/>
-            <w:r>
-              <w:rPr>
-                <w:rFonts w:cs="Times New Roman"/>
-                <w:color w:val="000000" w:themeColor="text1"/>
-                <w:szCs w:val="24"/>
-                <w:u w:val="single"/>
-                <w:lang w:val="en-US"/>
-              </w:rPr>
-              <w:t>Sa'adah</w:t>
-            </w:r>
-            <w:proofErr w:type="spellEnd"/>
-            <w:r>
-              <w:rPr>
-                <w:rFonts w:cs="Times New Roman"/>
-                <w:color w:val="000000" w:themeColor="text1"/>
-                <w:szCs w:val="24"/>
-                <w:u w:val="single"/>
-                <w:lang w:val="en-US"/>
-              </w:rPr>
-              <w:t>,</w:t>
+              <w:t>Siti Sa'adah,</w:t>
             </w:r>
             <w:r>
               <w:rPr>
@@ -2151,7 +1074,6 @@
                 <w:lang w:val="en-US"/>
               </w:rPr>
             </w:pPr>
-            <w:proofErr w:type="spellStart"/>
             <w:r>
               <w:rPr>
                 <w:rFonts w:cs="Times New Roman"/>
@@ -2159,29 +1081,8 @@
                 <w:szCs w:val="24"/>
                 <w:lang w:val="en-US"/>
               </w:rPr>
-              <w:t>Ketua</w:t>
+              <w:t>Ketua Program Studi</w:t>
             </w:r>
-            <w:proofErr w:type="spellEnd"/>
-            <w:r>
-              <w:rPr>
-                <w:rFonts w:cs="Times New Roman"/>
-                <w:color w:val="000000" w:themeColor="text1"/>
-                <w:szCs w:val="24"/>
-                <w:lang w:val="en-US"/>
-              </w:rPr>
-              <w:t xml:space="preserve"> Program </w:t>
-            </w:r>
-            <w:proofErr w:type="spellStart"/>
-            <w:r>
-              <w:rPr>
-                <w:rFonts w:cs="Times New Roman"/>
-                <w:color w:val="000000" w:themeColor="text1"/>
-                <w:szCs w:val="24"/>
-                <w:lang w:val="en-US"/>
-              </w:rPr>
-              <w:t>Studi</w:t>
-            </w:r>
-            <w:proofErr w:type="spellEnd"/>
           </w:p>
           <w:p>
             <w:pPr>
@@ -2195,7 +1096,6 @@
                 <w:lang w:val="en-US"/>
               </w:rPr>
             </w:pPr>
-            <w:proofErr w:type="spellStart"/>
             <w:r>
               <w:rPr>
                 <w:rFonts w:cs="Times New Roman"/>
@@ -2203,49 +1103,8 @@
                 <w:szCs w:val="24"/>
                 <w:lang w:val="en-US"/>
               </w:rPr>
-              <w:t>Sarjana</w:t>
+              <w:t>Sarjana Teknik Informatika</w:t>
             </w:r>
-            <w:proofErr w:type="spellEnd"/>
-            <w:r>
-              <w:rPr>
-                <w:rFonts w:cs="Times New Roman"/>
-                <w:color w:val="000000" w:themeColor="text1"/>
-                <w:szCs w:val="24"/>
-                <w:lang w:val="en-US"/>
-              </w:rPr>
-              <w:t xml:space="preserve"> </w:t>
-            </w:r>
-            <w:proofErr w:type="spellStart"/>
-            <w:r>
-              <w:rPr>
-                <w:rFonts w:cs="Times New Roman"/>
-                <w:color w:val="000000" w:themeColor="text1"/>
-                <w:szCs w:val="24"/>
-                <w:lang w:val="en-US"/>
-              </w:rPr>
-              <w:t>Teknik</w:t>
-            </w:r>
-            <w:proofErr w:type="spellEnd"/>
-            <w:r>
-              <w:rPr>
-                <w:rFonts w:cs="Times New Roman"/>
-                <w:color w:val="000000" w:themeColor="text1"/>
-                <w:szCs w:val="24"/>
-                <w:lang w:val="en-US"/>
-              </w:rPr>
-              <w:t xml:space="preserve"> </w:t>
-            </w:r>
-            <w:proofErr w:type="spellStart"/>
-            <w:r>
-              <w:rPr>
-                <w:rFonts w:cs="Times New Roman"/>
-                <w:color w:val="000000" w:themeColor="text1"/>
-                <w:szCs w:val="24"/>
-                <w:lang w:val="en-US"/>
-              </w:rPr>
-              <w:t>Informatika</w:t>
-            </w:r>
-            <w:proofErr w:type="spellEnd"/>
           </w:p>
         </w:tc>
       </w:tr>
@@ -2373,12 +1232,10 @@
       <w:pPr>
         <w:pStyle w:val="Heading1"/>
       </w:pPr>
-      <w:proofErr w:type="spellStart"/>
       <w:r>
         <w:lastRenderedPageBreak/>
         <w:t>Abstrak</w:t>
       </w:r>
-      <w:proofErr w:type="spellEnd"/>
     </w:p>
     <w:p>
       <w:r>
@@ -2403,20 +1260,10 @@
       <w:pPr>
         <w:pStyle w:val="Heading1"/>
       </w:pPr>
-      <w:proofErr w:type="spellStart"/>
       <w:r>
         <w:lastRenderedPageBreak/>
-        <w:t>Lembar</w:t>
-      </w:r>
-      <w:proofErr w:type="spellEnd"/>
-      <w:r>
-        <w:t xml:space="preserve"> </w:t>
-      </w:r>
-      <w:proofErr w:type="spellStart"/>
-      <w:r>
-        <w:t>Persembahan</w:t>
-      </w:r>
-      <w:proofErr w:type="spellEnd"/>
+        <w:t>Lembar Persembahan</w:t>
+      </w:r>
     </w:p>
     <w:p>
       <w:r>
@@ -2429,13 +1276,8 @@
       </w:pPr>
       <w:r>
         <w:lastRenderedPageBreak/>
-        <w:t xml:space="preserve">Kata </w:t>
-      </w:r>
-      <w:proofErr w:type="spellStart"/>
-      <w:r>
-        <w:t>Pengantar</w:t>
-      </w:r>
-      <w:proofErr w:type="spellEnd"/>
+        <w:t>Kata Pengantar</w:t>
+      </w:r>
     </w:p>
     <w:p>
       <w:r>
@@ -2446,14 +1288,9 @@
       <w:pPr>
         <w:pStyle w:val="Heading1"/>
       </w:pPr>
-      <w:proofErr w:type="spellStart"/>
       <w:r>
         <w:lastRenderedPageBreak/>
-        <w:t>Daftar</w:t>
-      </w:r>
-      <w:proofErr w:type="spellEnd"/>
-      <w:r>
-        <w:t xml:space="preserve"> Isi</w:t>
+        <w:t>Daftar Isi</w:t>
       </w:r>
     </w:p>
     <w:p>
@@ -2465,20 +1302,10 @@
       <w:pPr>
         <w:pStyle w:val="Heading1"/>
       </w:pPr>
-      <w:proofErr w:type="spellStart"/>
       <w:r>
         <w:lastRenderedPageBreak/>
-        <w:t>Daftar</w:t>
-      </w:r>
-      <w:proofErr w:type="spellEnd"/>
-      <w:r>
-        <w:t xml:space="preserve"> </w:t>
-      </w:r>
-      <w:proofErr w:type="spellStart"/>
-      <w:r>
-        <w:t>Gambar</w:t>
-      </w:r>
-      <w:proofErr w:type="spellEnd"/>
+        <w:t>Daftar Gambar</w:t>
+      </w:r>
     </w:p>
     <w:p>
       <w:r>
@@ -2489,20 +1316,10 @@
       <w:pPr>
         <w:pStyle w:val="Heading1"/>
       </w:pPr>
-      <w:proofErr w:type="spellStart"/>
       <w:r>
         <w:lastRenderedPageBreak/>
-        <w:t>Daftar</w:t>
-      </w:r>
-      <w:proofErr w:type="spellEnd"/>
-      <w:r>
-        <w:t xml:space="preserve"> </w:t>
-      </w:r>
-      <w:proofErr w:type="spellStart"/>
-      <w:r>
-        <w:t>Tabel</w:t>
-      </w:r>
-      <w:proofErr w:type="spellEnd"/>
+        <w:t>Daftar Tabel</w:t>
+      </w:r>
     </w:p>
     <w:p>
       <w:r>
@@ -2513,20 +1330,10 @@
       <w:pPr>
         <w:pStyle w:val="Heading1"/>
       </w:pPr>
-      <w:proofErr w:type="spellStart"/>
       <w:r>
         <w:lastRenderedPageBreak/>
-        <w:t>Daftar</w:t>
-      </w:r>
-      <w:proofErr w:type="spellEnd"/>
-      <w:r>
-        <w:t xml:space="preserve"> </w:t>
-      </w:r>
-      <w:proofErr w:type="spellStart"/>
-      <w:r>
-        <w:t>Istilah</w:t>
-      </w:r>
-      <w:proofErr w:type="spellEnd"/>
+        <w:t>Daftar Istilah</w:t>
+      </w:r>
     </w:p>
     <w:p>
       <w:r>
@@ -2536,7 +1343,7 @@
     <w:p>
       <w:pPr>
         <w:pStyle w:val="Heading1"/>
-        <w:spacing w:before="0"/>
+        <w:spacing w:before="0" w:line="240" w:lineRule="auto"/>
       </w:pPr>
       <w:r>
         <w:lastRenderedPageBreak/>
@@ -2546,13 +1353,11 @@
     <w:p>
       <w:pPr>
         <w:pStyle w:val="Heading1"/>
-        <w:spacing w:before="0"/>
-      </w:pPr>
-      <w:proofErr w:type="spellStart"/>
+        <w:spacing w:before="0" w:line="240" w:lineRule="auto"/>
+      </w:pPr>
       <w:r>
         <w:t>Pendahuluan</w:t>
       </w:r>
-      <w:proofErr w:type="spellEnd"/>
     </w:p>
     <w:p>
       <w:pPr>
@@ -2561,25 +1366,87 @@
           <w:ilvl w:val="1"/>
           <w:numId w:val="1"/>
         </w:numPr>
-        <w:spacing w:before="240"/>
-      </w:pPr>
-      <w:proofErr w:type="spellStart"/>
-      <w:r>
-        <w:t>Latar</w:t>
-      </w:r>
-      <w:proofErr w:type="spellEnd"/>
-      <w:r>
-        <w:t xml:space="preserve"> </w:t>
-      </w:r>
-      <w:proofErr w:type="spellStart"/>
-      <w:r>
-        <w:t>Belakang</w:t>
-      </w:r>
-      <w:proofErr w:type="spellEnd"/>
-    </w:p>
-    <w:p>
-      <w:r>
-        <w:t>Lorem ipsum</w:t>
+        <w:spacing w:before="240" w:line="240" w:lineRule="auto"/>
+      </w:pPr>
+      <w:r>
+        <w:t>Latar Belakang</w:t>
+      </w:r>
+    </w:p>
+    <w:p>
+      <w:pPr>
+        <w:spacing w:line="240" w:lineRule="auto"/>
+        <w:jc w:val="both"/>
+      </w:pPr>
+      <w:r>
+        <w:t>Dengan</w:t>
+      </w:r>
+      <w:bookmarkStart w:id="0" w:name="_GoBack"/>
+      <w:bookmarkEnd w:id="0"/>
+      <w:r>
+        <w:t xml:space="preserve"> adanya teknik penyimpanan data yang baru yaitu graph database, cara untuk menyimpan data tidak lagi terbatas pada relational database yang struktural. Data yang mempunyai perbedaan atribut (semi terstruktur) dapat disimpan ke database dengan representasi graph</w:t>
+      </w:r>
+      <w:r>
+        <w:t>, seperti Facebook dan Twitter yang juga menggunakan graph database untuk menyimpan data-datanya</w:t>
+      </w:r>
+      <w:r>
+        <w:t xml:space="preserve">. </w:t>
+      </w:r>
+      <w:r>
+        <w:t>Website yang lain pun memiliki data yang unik, berjumlah banyak dan bertambah hingga saat ini. Website yang dulunya hanya menampilkan data statis kini telah berevolusi menjadi website yang dapat menampilkan data secara dinamis dan dapat direpresentasikan sebagai graph (web graph).</w:t>
+      </w:r>
+    </w:p>
+    <w:p>
+      <w:pPr>
+        <w:spacing w:line="240" w:lineRule="auto"/>
+        <w:jc w:val="both"/>
+      </w:pPr>
+      <w:r>
+        <w:t>Diberikan web graph</w:t>
+      </w:r>
+      <w:r>
+        <w:t xml:space="preserve"> yang besar</w:t>
+      </w:r>
+      <w:r>
+        <w:t xml:space="preserve"> yang </w:t>
+      </w:r>
+      <w:r>
+        <w:t xml:space="preserve">semakin bertambah jumlahnya, </w:t>
+      </w:r>
+      <w:r>
+        <w:t>dengan ribuan node dan edge</w:t>
+      </w:r>
+      <w:r>
+        <w:t xml:space="preserve">, lalu apa yang dapat dikatakan mengenai struktur web graph </w:t>
+      </w:r>
+      <w:r>
+        <w:t xml:space="preserve">yang besar </w:t>
+      </w:r>
+      <w:r>
+        <w:t xml:space="preserve">tersebut? </w:t>
+      </w:r>
+      <w:r>
+        <w:t xml:space="preserve">Apakah </w:t>
+      </w:r>
+      <w:r>
+        <w:t xml:space="preserve">strukturnya </w:t>
+      </w:r>
+      <w:r>
+        <w:t xml:space="preserve">random? </w:t>
+      </w:r>
+      <w:r>
+        <w:t xml:space="preserve">Jika tidak random, bagaimana kita dapat </w:t>
+      </w:r>
+      <w:r>
+        <w:t>meringkas web graph tersebut secara efisien untuk mendapatkan informasi dari strukturnya?</w:t>
+      </w:r>
+    </w:p>
+    <w:p>
+      <w:pPr>
+        <w:spacing w:line="240" w:lineRule="auto"/>
+        <w:jc w:val="both"/>
+      </w:pPr>
+      <w:r>
+        <w:t>VoG (Vocabulary based summarization of Graph) adalah metode untuk meringkas graph yang besar secara efisien. Dalam tugas akhir ini akan dilakukan implementasi web graph summarization menggunakan metode VoG untuk meringkas web graph menjadi subgraph-subgraph yang lebih kecil ukuran atau jumlah nodenya dan mendapatkan informasi dari subgraph-subgraph yang dihasilkan.</w:t>
       </w:r>
     </w:p>
     <w:p>
@@ -2589,108 +1456,20 @@
           <w:ilvl w:val="1"/>
           <w:numId w:val="1"/>
         </w:numPr>
-      </w:pPr>
-      <w:proofErr w:type="spellStart"/>
-      <w:r>
-        <w:t>Perumusan</w:t>
-      </w:r>
-      <w:proofErr w:type="spellEnd"/>
-      <w:r>
-        <w:t xml:space="preserve"> </w:t>
-      </w:r>
-      <w:proofErr w:type="spellStart"/>
-      <w:r>
-        <w:t>Masalah</w:t>
-      </w:r>
-      <w:proofErr w:type="spellEnd"/>
+        <w:spacing w:line="240" w:lineRule="auto"/>
+      </w:pPr>
+      <w:r>
+        <w:t>Perumusan Masalah</w:t>
+      </w:r>
     </w:p>
     <w:p>
       <w:pPr>
         <w:spacing w:after="0" w:line="240" w:lineRule="auto"/>
         <w:jc w:val="both"/>
       </w:pPr>
-      <w:proofErr w:type="spellStart"/>
-      <w:r>
-        <w:t>Permasalahan</w:t>
-      </w:r>
-      <w:proofErr w:type="spellEnd"/>
-      <w:r>
-        <w:t xml:space="preserve"> yang </w:t>
-      </w:r>
-      <w:proofErr w:type="spellStart"/>
-      <w:r>
-        <w:t>akan</w:t>
-      </w:r>
-      <w:proofErr w:type="spellEnd"/>
-      <w:r>
-        <w:t xml:space="preserve"> </w:t>
-      </w:r>
-      <w:proofErr w:type="spellStart"/>
-      <w:r>
-        <w:t>dibahas</w:t>
-      </w:r>
-      <w:proofErr w:type="spellEnd"/>
-      <w:r>
-        <w:t xml:space="preserve"> </w:t>
-      </w:r>
-      <w:proofErr w:type="spellStart"/>
-      <w:r>
-        <w:t>dalam</w:t>
-      </w:r>
-      <w:proofErr w:type="spellEnd"/>
-      <w:r>
-        <w:t xml:space="preserve"> </w:t>
-      </w:r>
-      <w:proofErr w:type="spellStart"/>
-      <w:r>
-        <w:t>tugas</w:t>
-      </w:r>
-      <w:proofErr w:type="spellEnd"/>
-      <w:r>
-        <w:t xml:space="preserve"> </w:t>
-      </w:r>
-      <w:proofErr w:type="spellStart"/>
-      <w:r>
-        <w:t>akhir</w:t>
-      </w:r>
-      <w:proofErr w:type="spellEnd"/>
-      <w:r>
-        <w:t xml:space="preserve"> </w:t>
-      </w:r>
-      <w:proofErr w:type="spellStart"/>
-      <w:r>
-        <w:t>ini</w:t>
-      </w:r>
-      <w:proofErr w:type="spellEnd"/>
-      <w:r>
-        <w:t xml:space="preserve"> </w:t>
-      </w:r>
-      <w:proofErr w:type="spellStart"/>
-      <w:r>
-        <w:t>adalah</w:t>
-      </w:r>
-      <w:proofErr w:type="spellEnd"/>
-      <w:r>
-        <w:t xml:space="preserve"> </w:t>
-      </w:r>
-      <w:proofErr w:type="spellStart"/>
-      <w:r>
-        <w:t>sebagai</w:t>
-      </w:r>
-      <w:proofErr w:type="spellEnd"/>
-      <w:r>
-        <w:t xml:space="preserve"> </w:t>
-      </w:r>
-      <w:proofErr w:type="spellStart"/>
-      <w:proofErr w:type="gramStart"/>
-      <w:r>
-        <w:t>berikut</w:t>
-      </w:r>
-      <w:proofErr w:type="spellEnd"/>
-      <w:r>
-        <w:t xml:space="preserve"> :</w:t>
-      </w:r>
-      <w:proofErr w:type="gramEnd"/>
+      <w:r>
+        <w:t>Permasalahan yang akan dibahas dalam tugas akhir ini adalah sebagai berikut :</w:t>
+      </w:r>
     </w:p>
     <w:p>
       <w:pPr>
@@ -2702,37 +1481,8 @@
         <w:spacing w:after="0" w:line="240" w:lineRule="auto"/>
         <w:jc w:val="both"/>
       </w:pPr>
-      <w:proofErr w:type="spellStart"/>
-      <w:r>
-        <w:t>Bagaimana</w:t>
-      </w:r>
-      <w:proofErr w:type="spellEnd"/>
-      <w:r>
-        <w:t xml:space="preserve"> </w:t>
-      </w:r>
-      <w:proofErr w:type="spellStart"/>
-      <w:r>
-        <w:t>mengimplementasikan</w:t>
-      </w:r>
-      <w:proofErr w:type="spellEnd"/>
-      <w:r>
-        <w:t xml:space="preserve"> </w:t>
-      </w:r>
-      <w:proofErr w:type="spellStart"/>
-      <w:r>
-        <w:t>VoG</w:t>
-      </w:r>
-      <w:proofErr w:type="spellEnd"/>
-      <w:r>
-        <w:t xml:space="preserve"> </w:t>
-      </w:r>
-      <w:proofErr w:type="spellStart"/>
-      <w:r>
-        <w:t>untuk</w:t>
-      </w:r>
-      <w:proofErr w:type="spellEnd"/>
-      <w:r>
-        <w:t xml:space="preserve"> </w:t>
+      <w:r>
+        <w:t xml:space="preserve">Bagaimana mengimplementasikan VoG untuk </w:t>
       </w:r>
       <w:r>
         <w:rPr>
@@ -2754,61 +1504,14 @@
         <w:spacing w:line="240" w:lineRule="auto"/>
         <w:jc w:val="both"/>
       </w:pPr>
-      <w:proofErr w:type="spellStart"/>
-      <w:r>
-        <w:t>Bagaimana</w:t>
-      </w:r>
-      <w:proofErr w:type="spellEnd"/>
+      <w:r>
+        <w:t>Bagaimana menganalisis struktur subgraph yang dihasilkan oleh VoG</w:t>
+      </w:r>
       <w:r>
         <w:t xml:space="preserve"> </w:t>
       </w:r>
-      <w:proofErr w:type="spellStart"/>
-      <w:r>
-        <w:t>menganalisis</w:t>
-      </w:r>
-      <w:proofErr w:type="spellEnd"/>
-      <w:r>
-        <w:t xml:space="preserve"> </w:t>
-      </w:r>
-      <w:proofErr w:type="spellStart"/>
-      <w:r>
-        <w:t>struktur</w:t>
-      </w:r>
-      <w:proofErr w:type="spellEnd"/>
-      <w:r>
-        <w:t xml:space="preserve"> subgraph yang </w:t>
-      </w:r>
-      <w:proofErr w:type="spellStart"/>
-      <w:r>
-        <w:t>dihasilkan</w:t>
-      </w:r>
-      <w:proofErr w:type="spellEnd"/>
-      <w:r>
-        <w:t xml:space="preserve"> </w:t>
-      </w:r>
-      <w:proofErr w:type="spellStart"/>
-      <w:r>
-        <w:t>oleh</w:t>
-      </w:r>
-      <w:proofErr w:type="spellEnd"/>
-      <w:r>
-        <w:t xml:space="preserve"> </w:t>
-      </w:r>
-      <w:proofErr w:type="spellStart"/>
-      <w:r>
-        <w:t>VoG</w:t>
-      </w:r>
-      <w:proofErr w:type="spellEnd"/>
-      <w:r>
-        <w:t xml:space="preserve"> </w:t>
-      </w:r>
-      <w:proofErr w:type="spellStart"/>
-      <w:r>
-        <w:t>untuk</w:t>
-      </w:r>
-      <w:proofErr w:type="spellEnd"/>
-      <w:r>
-        <w:t xml:space="preserve"> </w:t>
+      <w:r>
+        <w:t xml:space="preserve">untuk </w:t>
       </w:r>
       <w:r>
         <w:rPr>
@@ -2836,19 +1539,19 @@
           <w:ilvl w:val="1"/>
           <w:numId w:val="1"/>
         </w:numPr>
-      </w:pPr>
-      <w:proofErr w:type="spellStart"/>
+        <w:spacing w:line="240" w:lineRule="auto"/>
+      </w:pPr>
       <w:r>
         <w:t>Tujuan</w:t>
       </w:r>
-      <w:proofErr w:type="spellEnd"/>
-    </w:p>
-    <w:p>
+    </w:p>
+    <w:p>
+      <w:pPr>
+        <w:spacing w:line="240" w:lineRule="auto"/>
+      </w:pPr>
       <w:r>
         <w:t>Lorem ipsum</w:t>
       </w:r>
-      <w:bookmarkStart w:id="0" w:name="_GoBack"/>
-      <w:bookmarkEnd w:id="0"/>
     </w:p>
     <w:p>
       <w:pPr>
@@ -2857,22 +1560,16 @@
           <w:ilvl w:val="1"/>
           <w:numId w:val="1"/>
         </w:numPr>
-      </w:pPr>
-      <w:proofErr w:type="spellStart"/>
-      <w:r>
-        <w:t>Batasan</w:t>
-      </w:r>
-      <w:proofErr w:type="spellEnd"/>
-      <w:r>
-        <w:t xml:space="preserve"> </w:t>
-      </w:r>
-      <w:proofErr w:type="spellStart"/>
-      <w:r>
-        <w:t>Masalah</w:t>
-      </w:r>
-      <w:proofErr w:type="spellEnd"/>
-    </w:p>
-    <w:p>
+        <w:spacing w:line="240" w:lineRule="auto"/>
+      </w:pPr>
+      <w:r>
+        <w:t>Batasan Masalah</w:t>
+      </w:r>
+    </w:p>
+    <w:p>
+      <w:pPr>
+        <w:spacing w:line="240" w:lineRule="auto"/>
+      </w:pPr>
       <w:r>
         <w:t>Lorem ipsum</w:t>
       </w:r>
@@ -2884,30 +1581,16 @@
           <w:ilvl w:val="1"/>
           <w:numId w:val="1"/>
         </w:numPr>
-      </w:pPr>
-      <w:proofErr w:type="spellStart"/>
-      <w:r>
-        <w:t>Metodologi</w:t>
-      </w:r>
-      <w:proofErr w:type="spellEnd"/>
-      <w:r>
-        <w:t xml:space="preserve"> </w:t>
-      </w:r>
-      <w:proofErr w:type="spellStart"/>
-      <w:r>
-        <w:t>Penyelesaian</w:t>
-      </w:r>
-      <w:proofErr w:type="spellEnd"/>
-      <w:r>
-        <w:t xml:space="preserve"> </w:t>
-      </w:r>
-      <w:proofErr w:type="spellStart"/>
-      <w:r>
-        <w:t>Masalah</w:t>
-      </w:r>
-      <w:proofErr w:type="spellEnd"/>
-    </w:p>
-    <w:p>
+        <w:spacing w:line="240" w:lineRule="auto"/>
+      </w:pPr>
+      <w:r>
+        <w:t>Metodologi Penyelesaian Masalah</w:t>
+      </w:r>
+    </w:p>
+    <w:p>
+      <w:pPr>
+        <w:spacing w:line="240" w:lineRule="auto"/>
+      </w:pPr>
       <w:r>
         <w:t>Lorem ipsum</w:t>
       </w:r>
@@ -2919,27 +1602,25 @@
           <w:ilvl w:val="1"/>
           <w:numId w:val="1"/>
         </w:numPr>
-      </w:pPr>
-      <w:proofErr w:type="spellStart"/>
-      <w:r>
-        <w:t>Sistematika</w:t>
-      </w:r>
-      <w:proofErr w:type="spellEnd"/>
-      <w:r>
-        <w:t xml:space="preserve"> </w:t>
-      </w:r>
-      <w:proofErr w:type="spellStart"/>
-      <w:r>
-        <w:t>Penulisan</w:t>
-      </w:r>
-      <w:proofErr w:type="spellEnd"/>
-    </w:p>
-    <w:p>
+        <w:spacing w:line="240" w:lineRule="auto"/>
+      </w:pPr>
+      <w:r>
+        <w:t>Sistematika Penulisan</w:t>
+      </w:r>
+    </w:p>
+    <w:p>
+      <w:pPr>
+        <w:spacing w:line="240" w:lineRule="auto"/>
+      </w:pPr>
       <w:r>
         <w:t>Lorem ipsum</w:t>
       </w:r>
     </w:p>
-    <w:p/>
+    <w:p>
+      <w:pPr>
+        <w:spacing w:line="240" w:lineRule="auto"/>
+      </w:pPr>
+    </w:p>
     <w:sectPr>
       <w:pgSz w:w="11907" w:h="16840" w:code="9"/>
       <w:pgMar w:top="1701" w:right="1701" w:bottom="1701" w:left="2268" w:header="720" w:footer="720" w:gutter="0"/>

</xml_diff>

<commit_message>
bab 1 sudah sampai sistematika penulisan, kurang masukin referensi di latar belakang
</commit_message>
<xml_diff>
--- a/Buku Implementasi VoG.docx
+++ b/Buku Implementasi VoG.docx
@@ -9,16 +9,20 @@
         <w:rPr>
           <w:rFonts w:cs="Times New Roman"/>
           <w:b/>
+          <w:noProof/>
           <w:sz w:val="32"/>
           <w:szCs w:val="32"/>
+          <w:lang w:val="id-ID"/>
         </w:rPr>
       </w:pPr>
       <w:r>
         <w:rPr>
           <w:rFonts w:cs="Times New Roman"/>
           <w:b/>
+          <w:noProof/>
           <w:sz w:val="32"/>
           <w:szCs w:val="32"/>
+          <w:lang w:val="id-ID"/>
         </w:rPr>
         <w:t>Implementasi VoG (Vocabulary based summarization of Graph) Pada Web Graph</w:t>
       </w:r>
@@ -30,7 +34,9 @@
         <w:rPr>
           <w:rFonts w:cs="Times New Roman"/>
           <w:i/>
+          <w:noProof/>
           <w:szCs w:val="24"/>
+          <w:lang w:val="id-ID"/>
         </w:rPr>
       </w:pPr>
     </w:p>
@@ -42,7 +48,9 @@
           <w:rFonts w:cs="Times New Roman"/>
           <w:b/>
           <w:i/>
+          <w:noProof/>
           <w:szCs w:val="24"/>
+          <w:lang w:val="id-ID"/>
         </w:rPr>
       </w:pPr>
       <w:r>
@@ -50,7 +58,9 @@
           <w:rFonts w:cs="Times New Roman"/>
           <w:b/>
           <w:i/>
+          <w:noProof/>
           <w:szCs w:val="24"/>
+          <w:lang w:val="id-ID"/>
         </w:rPr>
         <w:t>Implementation of VoG (Vocabulary based summarization of Graph) on the Web Graph</w:t>
       </w:r>
@@ -62,7 +72,9 @@
         <w:rPr>
           <w:rFonts w:cs="Times New Roman"/>
           <w:b/>
+          <w:noProof/>
           <w:szCs w:val="24"/>
+          <w:lang w:val="id-ID"/>
         </w:rPr>
       </w:pPr>
     </w:p>
@@ -73,14 +85,18 @@
         <w:rPr>
           <w:rFonts w:cs="Times New Roman"/>
           <w:b/>
+          <w:noProof/>
           <w:szCs w:val="24"/>
+          <w:lang w:val="id-ID"/>
         </w:rPr>
       </w:pPr>
       <w:r>
         <w:rPr>
           <w:rFonts w:cs="Times New Roman"/>
           <w:b/>
+          <w:noProof/>
           <w:szCs w:val="24"/>
+          <w:lang w:val="id-ID"/>
         </w:rPr>
         <w:t>Tugas Akhir</w:t>
       </w:r>
@@ -92,14 +108,18 @@
         <w:rPr>
           <w:rFonts w:cs="Times New Roman"/>
           <w:b/>
+          <w:noProof/>
           <w:szCs w:val="24"/>
+          <w:lang w:val="id-ID"/>
         </w:rPr>
       </w:pPr>
       <w:r>
         <w:rPr>
           <w:rFonts w:cs="Times New Roman"/>
           <w:b/>
+          <w:noProof/>
           <w:szCs w:val="24"/>
+          <w:lang w:val="id-ID"/>
         </w:rPr>
         <w:t>Kelompok Keahlian : SIDE</w:t>
       </w:r>
@@ -111,7 +131,9 @@
         <w:rPr>
           <w:rFonts w:cs="Times New Roman"/>
           <w:b/>
+          <w:noProof/>
           <w:szCs w:val="24"/>
+          <w:lang w:val="id-ID"/>
         </w:rPr>
       </w:pPr>
     </w:p>
@@ -122,14 +144,18 @@
         <w:rPr>
           <w:rFonts w:cs="Times New Roman"/>
           <w:b/>
+          <w:noProof/>
           <w:szCs w:val="24"/>
+          <w:lang w:val="id-ID"/>
         </w:rPr>
       </w:pPr>
       <w:r>
         <w:rPr>
           <w:rFonts w:cs="Times New Roman"/>
           <w:b/>
+          <w:noProof/>
           <w:szCs w:val="24"/>
+          <w:lang w:val="id-ID"/>
         </w:rPr>
         <w:t>Satrio Adityo Hartomo</w:t>
       </w:r>
@@ -141,14 +167,18 @@
         <w:rPr>
           <w:rFonts w:cs="Times New Roman"/>
           <w:b/>
+          <w:noProof/>
           <w:szCs w:val="24"/>
+          <w:lang w:val="id-ID"/>
         </w:rPr>
       </w:pPr>
       <w:r>
         <w:rPr>
           <w:rFonts w:cs="Times New Roman"/>
           <w:b/>
+          <w:noProof/>
           <w:szCs w:val="24"/>
+          <w:lang w:val="id-ID"/>
         </w:rPr>
         <w:t>1103120029</w:t>
       </w:r>
@@ -160,7 +190,9 @@
         <w:rPr>
           <w:rFonts w:cs="Times New Roman"/>
           <w:b/>
+          <w:noProof/>
           <w:szCs w:val="24"/>
+          <w:lang w:val="id-ID"/>
         </w:rPr>
       </w:pPr>
     </w:p>
@@ -171,7 +203,9 @@
         <w:rPr>
           <w:rFonts w:cs="Times New Roman"/>
           <w:b/>
+          <w:noProof/>
           <w:szCs w:val="24"/>
+          <w:lang w:val="id-ID"/>
         </w:rPr>
       </w:pPr>
     </w:p>
@@ -182,7 +216,9 @@
         <w:rPr>
           <w:rFonts w:cs="Times New Roman"/>
           <w:b/>
+          <w:noProof/>
           <w:szCs w:val="24"/>
+          <w:lang w:val="id-ID"/>
         </w:rPr>
       </w:pPr>
       <w:r>
@@ -191,6 +227,7 @@
           <w:b/>
           <w:noProof/>
           <w:color w:val="000000" w:themeColor="text1"/>
+          <w:lang w:val="id-ID"/>
         </w:rPr>
         <w:drawing>
           <wp:inline distT="0" distB="0" distL="0" distR="0" wp14:anchorId="31BF6FAB" wp14:editId="182BBA15">
@@ -253,7 +290,9 @@
         <w:rPr>
           <w:rFonts w:cs="Times New Roman"/>
           <w:b/>
+          <w:noProof/>
           <w:szCs w:val="24"/>
+          <w:lang w:val="id-ID"/>
         </w:rPr>
       </w:pPr>
     </w:p>
@@ -264,7 +303,9 @@
         <w:rPr>
           <w:rFonts w:cs="Times New Roman"/>
           <w:b/>
+          <w:noProof/>
           <w:szCs w:val="24"/>
+          <w:lang w:val="id-ID"/>
         </w:rPr>
       </w:pPr>
     </w:p>
@@ -275,16 +316,20 @@
         <w:rPr>
           <w:rFonts w:cs="Times New Roman"/>
           <w:b/>
+          <w:noProof/>
           <w:sz w:val="32"/>
           <w:szCs w:val="32"/>
+          <w:lang w:val="id-ID"/>
         </w:rPr>
       </w:pPr>
       <w:r>
         <w:rPr>
           <w:rFonts w:cs="Times New Roman"/>
           <w:b/>
+          <w:noProof/>
           <w:sz w:val="32"/>
           <w:szCs w:val="32"/>
+          <w:lang w:val="id-ID"/>
         </w:rPr>
         <w:t>Program Studi Teknik Informatika</w:t>
       </w:r>
@@ -296,16 +341,20 @@
         <w:rPr>
           <w:rFonts w:cs="Times New Roman"/>
           <w:b/>
+          <w:noProof/>
           <w:sz w:val="32"/>
           <w:szCs w:val="32"/>
+          <w:lang w:val="id-ID"/>
         </w:rPr>
       </w:pPr>
       <w:r>
         <w:rPr>
           <w:rFonts w:cs="Times New Roman"/>
           <w:b/>
+          <w:noProof/>
           <w:sz w:val="32"/>
           <w:szCs w:val="32"/>
+          <w:lang w:val="id-ID"/>
         </w:rPr>
         <w:t>Fakultas Informatika</w:t>
       </w:r>
@@ -317,16 +366,20 @@
         <w:rPr>
           <w:rFonts w:cs="Times New Roman"/>
           <w:b/>
+          <w:noProof/>
           <w:sz w:val="32"/>
           <w:szCs w:val="32"/>
+          <w:lang w:val="id-ID"/>
         </w:rPr>
       </w:pPr>
       <w:r>
         <w:rPr>
           <w:rFonts w:cs="Times New Roman"/>
           <w:b/>
+          <w:noProof/>
           <w:sz w:val="32"/>
           <w:szCs w:val="32"/>
+          <w:lang w:val="id-ID"/>
         </w:rPr>
         <w:t>Universitas Telkom</w:t>
       </w:r>
@@ -338,16 +391,20 @@
         <w:rPr>
           <w:rFonts w:cs="Times New Roman"/>
           <w:b/>
+          <w:noProof/>
           <w:sz w:val="32"/>
           <w:szCs w:val="32"/>
+          <w:lang w:val="id-ID"/>
         </w:rPr>
       </w:pPr>
       <w:r>
         <w:rPr>
           <w:rFonts w:cs="Times New Roman"/>
           <w:b/>
+          <w:noProof/>
           <w:sz w:val="32"/>
           <w:szCs w:val="32"/>
+          <w:lang w:val="id-ID"/>
         </w:rPr>
         <w:t>Bandung</w:t>
       </w:r>
@@ -359,16 +416,20 @@
         <w:rPr>
           <w:rFonts w:cs="Times New Roman"/>
           <w:b/>
+          <w:noProof/>
           <w:sz w:val="32"/>
           <w:szCs w:val="32"/>
+          <w:lang w:val="id-ID"/>
         </w:rPr>
       </w:pPr>
       <w:r>
         <w:rPr>
           <w:rFonts w:cs="Times New Roman"/>
           <w:b/>
+          <w:noProof/>
           <w:sz w:val="32"/>
           <w:szCs w:val="32"/>
+          <w:lang w:val="id-ID"/>
         </w:rPr>
         <w:t>2015</w:t>
       </w:r>
@@ -376,11 +437,23 @@
     <w:p>
       <w:pPr>
         <w:pStyle w:val="Heading1"/>
-      </w:pPr>
-      <w:r>
+        <w:rPr>
+          <w:noProof/>
+          <w:lang w:val="id-ID"/>
+        </w:rPr>
+      </w:pPr>
+      <w:r>
+        <w:rPr>
+          <w:noProof/>
+          <w:lang w:val="id-ID"/>
+        </w:rPr>
         <w:br w:type="page"/>
       </w:r>
       <w:r>
+        <w:rPr>
+          <w:noProof/>
+          <w:lang w:val="id-ID"/>
+        </w:rPr>
         <w:lastRenderedPageBreak/>
         <w:t>LEMBAR PERNYATAAN</w:t>
       </w:r>
@@ -389,23 +462,45 @@
       <w:pPr>
         <w:spacing w:before="240" w:line="240" w:lineRule="auto"/>
         <w:jc w:val="both"/>
-      </w:pPr>
-      <w:r>
+        <w:rPr>
+          <w:noProof/>
+          <w:lang w:val="id-ID"/>
+        </w:rPr>
+      </w:pPr>
+      <w:r>
+        <w:rPr>
+          <w:noProof/>
+          <w:lang w:val="id-ID"/>
+        </w:rPr>
         <w:t>De</w:t>
       </w:r>
       <w:r>
+        <w:rPr>
+          <w:noProof/>
+          <w:lang w:val="id-ID"/>
+        </w:rPr>
         <w:t>ngan ini saya menyatakan bahwa tugas a</w:t>
       </w:r>
       <w:r>
+        <w:rPr>
+          <w:noProof/>
+          <w:lang w:val="id-ID"/>
+        </w:rPr>
         <w:t xml:space="preserve">khir dengan judul </w:t>
       </w:r>
       <w:r>
         <w:rPr>
           <w:b/>
+          <w:noProof/>
+          <w:lang w:val="id-ID"/>
         </w:rPr>
         <w:t>“Implementasi VoG (Vocabulary based summarization of Graph) pada Web Graph”</w:t>
       </w:r>
       <w:r>
+        <w:rPr>
+          <w:noProof/>
+          <w:lang w:val="id-ID"/>
+        </w:rPr>
         <w:t xml:space="preserve"> dan seluruh isinya benar-benar merupakan karya saya sendiri dan saya tidak melakukan penjiplakan atau pengutipan dengan cara yang tidak sesuai dengan etika keilmuan yang berlaku dalam masyarakat keilmuan. Atas pernyataan ini, saya siap menanggung resiko/sanksi yang dijatuhkan kepada saya apabila kemudian ditemukan adanya pelanggaran terhadap etika keilmuan dalam karya saya ini, atau ada klaim dari pihak lain terhadap karya keaslian saya ini.</w:t>
       </w:r>
     </w:p>
@@ -413,6 +508,10 @@
       <w:pPr>
         <w:spacing w:line="240" w:lineRule="auto"/>
         <w:jc w:val="both"/>
+        <w:rPr>
+          <w:noProof/>
+          <w:lang w:val="id-ID"/>
+        </w:rPr>
       </w:pPr>
     </w:p>
     <w:p>
@@ -420,24 +519,32 @@
         <w:spacing w:line="240" w:lineRule="auto"/>
         <w:jc w:val="both"/>
         <w:rPr>
+          <w:noProof/>
           <w:color w:val="FF0000"/>
-        </w:rPr>
-      </w:pPr>
-      <w:r>
-        <w:rPr>
+          <w:lang w:val="id-ID"/>
+        </w:rPr>
+      </w:pPr>
+      <w:r>
+        <w:rPr>
+          <w:noProof/>
           <w:color w:val="FF0000"/>
+          <w:lang w:val="id-ID"/>
         </w:rPr>
         <w:t xml:space="preserve">Bandung, </w:t>
       </w:r>
       <w:r>
         <w:rPr>
+          <w:noProof/>
           <w:color w:val="FF0000"/>
+          <w:lang w:val="id-ID"/>
         </w:rPr>
         <w:t xml:space="preserve">   </w:t>
       </w:r>
       <w:r>
         <w:rPr>
+          <w:noProof/>
           <w:color w:val="FF0000"/>
+          <w:lang w:val="id-ID"/>
         </w:rPr>
         <w:t>Desember 2015</w:t>
       </w:r>
@@ -446,8 +553,16 @@
       <w:pPr>
         <w:spacing w:line="240" w:lineRule="auto"/>
         <w:jc w:val="both"/>
-      </w:pPr>
-      <w:r>
+        <w:rPr>
+          <w:noProof/>
+          <w:lang w:val="id-ID"/>
+        </w:rPr>
+      </w:pPr>
+      <w:r>
+        <w:rPr>
+          <w:noProof/>
+          <w:lang w:val="id-ID"/>
+        </w:rPr>
         <w:t>Yang membuat pernyataan,</w:t>
       </w:r>
     </w:p>
@@ -455,26 +570,46 @@
       <w:pPr>
         <w:spacing w:line="240" w:lineRule="auto"/>
         <w:jc w:val="both"/>
+        <w:rPr>
+          <w:noProof/>
+          <w:lang w:val="id-ID"/>
+        </w:rPr>
       </w:pPr>
     </w:p>
     <w:p>
       <w:pPr>
         <w:spacing w:line="240" w:lineRule="auto"/>
         <w:jc w:val="both"/>
+        <w:rPr>
+          <w:noProof/>
+          <w:lang w:val="id-ID"/>
+        </w:rPr>
       </w:pPr>
     </w:p>
     <w:p>
       <w:pPr>
         <w:spacing w:line="240" w:lineRule="auto"/>
         <w:jc w:val="both"/>
+        <w:rPr>
+          <w:noProof/>
+          <w:lang w:val="id-ID"/>
+        </w:rPr>
       </w:pPr>
     </w:p>
     <w:p>
       <w:pPr>
         <w:spacing w:line="240" w:lineRule="auto"/>
         <w:jc w:val="both"/>
-      </w:pPr>
-      <w:r>
+        <w:rPr>
+          <w:noProof/>
+          <w:lang w:val="id-ID"/>
+        </w:rPr>
+      </w:pPr>
+      <w:r>
+        <w:rPr>
+          <w:noProof/>
+          <w:lang w:val="id-ID"/>
+        </w:rPr>
         <w:t>Satrio Adityo Hartomo</w:t>
       </w:r>
     </w:p>
@@ -482,14 +617,26 @@
       <w:pPr>
         <w:spacing w:line="240" w:lineRule="auto"/>
         <w:jc w:val="both"/>
+        <w:rPr>
+          <w:noProof/>
+          <w:lang w:val="id-ID"/>
+        </w:rPr>
       </w:pPr>
     </w:p>
     <w:p>
       <w:pPr>
         <w:spacing w:line="240" w:lineRule="auto"/>
         <w:jc w:val="both"/>
-      </w:pPr>
-      <w:r>
+        <w:rPr>
+          <w:noProof/>
+          <w:lang w:val="id-ID"/>
+        </w:rPr>
+      </w:pPr>
+      <w:r>
+        <w:rPr>
+          <w:noProof/>
+          <w:lang w:val="id-ID"/>
+        </w:rPr>
         <w:br w:type="page"/>
       </w:r>
     </w:p>
@@ -497,8 +644,16 @@
       <w:pPr>
         <w:pStyle w:val="Heading1"/>
         <w:spacing w:line="240" w:lineRule="auto"/>
-      </w:pPr>
-      <w:r>
+        <w:rPr>
+          <w:noProof/>
+          <w:lang w:val="id-ID"/>
+        </w:rPr>
+      </w:pPr>
+      <w:r>
+        <w:rPr>
+          <w:noProof/>
+          <w:lang w:val="id-ID"/>
+        </w:rPr>
         <w:lastRenderedPageBreak/>
         <w:t>LEMBAR PENGESAHAN</w:t>
       </w:r>
@@ -509,11 +664,15 @@
         <w:jc w:val="center"/>
         <w:rPr>
           <w:b/>
+          <w:noProof/>
+          <w:lang w:val="id-ID"/>
         </w:rPr>
       </w:pPr>
       <w:r>
         <w:rPr>
           <w:b/>
+          <w:noProof/>
+          <w:lang w:val="id-ID"/>
         </w:rPr>
         <w:t>Implementasi VoG (Vocabulary based summarization of Graph) pada Web Graph</w:t>
       </w:r>
@@ -524,6 +683,8 @@
         <w:jc w:val="center"/>
         <w:rPr>
           <w:b/>
+          <w:noProof/>
+          <w:lang w:val="id-ID"/>
         </w:rPr>
       </w:pPr>
     </w:p>
@@ -534,12 +695,16 @@
         <w:rPr>
           <w:b/>
           <w:i/>
+          <w:noProof/>
+          <w:lang w:val="id-ID"/>
         </w:rPr>
       </w:pPr>
       <w:r>
         <w:rPr>
           <w:b/>
           <w:i/>
+          <w:noProof/>
+          <w:lang w:val="id-ID"/>
         </w:rPr>
         <w:t>Implementation of VoG (Vocabulary based summarization of Graph) on the Web Graph</w:t>
       </w:r>
@@ -550,6 +715,8 @@
         <w:jc w:val="center"/>
         <w:rPr>
           <w:b/>
+          <w:noProof/>
+          <w:lang w:val="id-ID"/>
         </w:rPr>
       </w:pPr>
     </w:p>
@@ -559,11 +726,15 @@
         <w:jc w:val="center"/>
         <w:rPr>
           <w:b/>
+          <w:noProof/>
+          <w:lang w:val="id-ID"/>
         </w:rPr>
       </w:pPr>
       <w:r>
         <w:rPr>
           <w:b/>
+          <w:noProof/>
+          <w:lang w:val="id-ID"/>
         </w:rPr>
         <w:t>Satrio Adityo Hartomo</w:t>
       </w:r>
@@ -574,11 +745,15 @@
         <w:jc w:val="center"/>
         <w:rPr>
           <w:b/>
+          <w:noProof/>
+          <w:lang w:val="id-ID"/>
         </w:rPr>
       </w:pPr>
       <w:r>
         <w:rPr>
           <w:b/>
+          <w:noProof/>
+          <w:lang w:val="id-ID"/>
         </w:rPr>
         <w:t>1103120029</w:t>
       </w:r>
@@ -589,6 +764,8 @@
         <w:jc w:val="center"/>
         <w:rPr>
           <w:b/>
+          <w:noProof/>
+          <w:lang w:val="id-ID"/>
         </w:rPr>
       </w:pPr>
     </w:p>
@@ -596,8 +773,16 @@
       <w:pPr>
         <w:spacing w:line="240" w:lineRule="auto"/>
         <w:jc w:val="center"/>
-      </w:pPr>
-      <w:r>
+        <w:rPr>
+          <w:noProof/>
+          <w:lang w:val="id-ID"/>
+        </w:rPr>
+      </w:pPr>
+      <w:r>
+        <w:rPr>
+          <w:noProof/>
+          <w:lang w:val="id-ID"/>
+        </w:rPr>
         <w:t>Telah disetujui dan disahkan sebagai tugas akhir</w:t>
       </w:r>
     </w:p>
@@ -605,8 +790,16 @@
       <w:pPr>
         <w:spacing w:line="240" w:lineRule="auto"/>
         <w:jc w:val="center"/>
-      </w:pPr>
-      <w:r>
+        <w:rPr>
+          <w:noProof/>
+          <w:lang w:val="id-ID"/>
+        </w:rPr>
+      </w:pPr>
+      <w:r>
+        <w:rPr>
+          <w:noProof/>
+          <w:lang w:val="id-ID"/>
+        </w:rPr>
         <w:t>Program Studi Teknik Informatika</w:t>
       </w:r>
     </w:p>
@@ -614,8 +807,16 @@
       <w:pPr>
         <w:spacing w:line="240" w:lineRule="auto"/>
         <w:jc w:val="center"/>
-      </w:pPr>
-      <w:r>
+        <w:rPr>
+          <w:noProof/>
+          <w:lang w:val="id-ID"/>
+        </w:rPr>
+      </w:pPr>
+      <w:r>
+        <w:rPr>
+          <w:noProof/>
+          <w:lang w:val="id-ID"/>
+        </w:rPr>
         <w:t>Fakultas Informatika Universitas Telkom</w:t>
       </w:r>
     </w:p>
@@ -623,12 +824,20 @@
       <w:pPr>
         <w:spacing w:line="240" w:lineRule="auto"/>
         <w:jc w:val="center"/>
+        <w:rPr>
+          <w:noProof/>
+          <w:lang w:val="id-ID"/>
+        </w:rPr>
       </w:pPr>
     </w:p>
     <w:p>
       <w:pPr>
         <w:spacing w:line="240" w:lineRule="auto"/>
         <w:jc w:val="center"/>
+        <w:rPr>
+          <w:noProof/>
+          <w:lang w:val="id-ID"/>
+        </w:rPr>
       </w:pPr>
     </w:p>
     <w:p>
@@ -636,12 +845,16 @@
         <w:spacing w:line="240" w:lineRule="auto"/>
         <w:jc w:val="center"/>
         <w:rPr>
+          <w:noProof/>
           <w:color w:val="FF0000"/>
-        </w:rPr>
-      </w:pPr>
-      <w:r>
-        <w:rPr>
+          <w:lang w:val="id-ID"/>
+        </w:rPr>
+      </w:pPr>
+      <w:r>
+        <w:rPr>
+          <w:noProof/>
           <w:color w:val="FF0000"/>
+          <w:lang w:val="id-ID"/>
         </w:rPr>
         <w:t>Bandung, Desember 2015</w:t>
       </w:r>
@@ -650,8 +863,16 @@
       <w:pPr>
         <w:spacing w:line="240" w:lineRule="auto"/>
         <w:jc w:val="center"/>
-      </w:pPr>
-      <w:r>
+        <w:rPr>
+          <w:noProof/>
+          <w:lang w:val="id-ID"/>
+        </w:rPr>
+      </w:pPr>
+      <w:r>
+        <w:rPr>
+          <w:noProof/>
+          <w:lang w:val="id-ID"/>
+        </w:rPr>
         <w:t>Menyetujui</w:t>
       </w:r>
     </w:p>
@@ -659,6 +880,10 @@
       <w:pPr>
         <w:spacing w:line="240" w:lineRule="auto"/>
         <w:jc w:val="center"/>
+        <w:rPr>
+          <w:noProof/>
+          <w:lang w:val="id-ID"/>
+        </w:rPr>
       </w:pPr>
     </w:p>
     <w:tbl>
@@ -693,6 +918,7 @@
               <w:jc w:val="center"/>
               <w:rPr>
                 <w:rFonts w:cs="Times New Roman"/>
+                <w:noProof/>
                 <w:color w:val="000000" w:themeColor="text1"/>
                 <w:szCs w:val="24"/>
               </w:rPr>
@@ -700,6 +926,7 @@
             <w:r>
               <w:rPr>
                 <w:rFonts w:cs="Times New Roman"/>
+                <w:noProof/>
                 <w:color w:val="000000" w:themeColor="text1"/>
                 <w:szCs w:val="24"/>
               </w:rPr>
@@ -718,6 +945,7 @@
               <w:jc w:val="center"/>
               <w:rPr>
                 <w:rFonts w:cs="Times New Roman"/>
+                <w:noProof/>
                 <w:color w:val="000000" w:themeColor="text1"/>
                 <w:szCs w:val="24"/>
               </w:rPr>
@@ -735,6 +963,7 @@
               <w:jc w:val="center"/>
               <w:rPr>
                 <w:rFonts w:cs="Times New Roman"/>
+                <w:noProof/>
                 <w:color w:val="000000" w:themeColor="text1"/>
                 <w:szCs w:val="24"/>
               </w:rPr>
@@ -742,6 +971,7 @@
             <w:r>
               <w:rPr>
                 <w:rFonts w:cs="Times New Roman"/>
+                <w:noProof/>
                 <w:color w:val="000000" w:themeColor="text1"/>
                 <w:szCs w:val="24"/>
               </w:rPr>
@@ -762,6 +992,7 @@
               <w:jc w:val="center"/>
               <w:rPr>
                 <w:rFonts w:cs="Times New Roman"/>
+                <w:noProof/>
                 <w:color w:val="000000" w:themeColor="text1"/>
                 <w:szCs w:val="24"/>
               </w:rPr>
@@ -774,6 +1005,7 @@
               <w:jc w:val="center"/>
               <w:rPr>
                 <w:rFonts w:cs="Times New Roman"/>
+                <w:noProof/>
                 <w:color w:val="000000" w:themeColor="text1"/>
                 <w:szCs w:val="24"/>
               </w:rPr>
@@ -786,6 +1018,7 @@
               <w:jc w:val="center"/>
               <w:rPr>
                 <w:rFonts w:cs="Times New Roman"/>
+                <w:noProof/>
                 <w:color w:val="000000" w:themeColor="text1"/>
                 <w:szCs w:val="24"/>
               </w:rPr>
@@ -803,6 +1036,7 @@
               <w:jc w:val="center"/>
               <w:rPr>
                 <w:rFonts w:cs="Times New Roman"/>
+                <w:noProof/>
                 <w:color w:val="000000" w:themeColor="text1"/>
                 <w:szCs w:val="24"/>
               </w:rPr>
@@ -820,6 +1054,7 @@
               <w:jc w:val="center"/>
               <w:rPr>
                 <w:rFonts w:cs="Times New Roman"/>
+                <w:noProof/>
                 <w:color w:val="000000" w:themeColor="text1"/>
                 <w:szCs w:val="24"/>
               </w:rPr>
@@ -839,6 +1074,7 @@
               <w:jc w:val="center"/>
               <w:rPr>
                 <w:rFonts w:cs="Times New Roman"/>
+                <w:noProof/>
                 <w:color w:val="000000" w:themeColor="text1"/>
                 <w:szCs w:val="24"/>
               </w:rPr>
@@ -856,6 +1092,7 @@
               <w:jc w:val="center"/>
               <w:rPr>
                 <w:rFonts w:cs="Times New Roman"/>
+                <w:noProof/>
                 <w:color w:val="000000" w:themeColor="text1"/>
                 <w:szCs w:val="24"/>
               </w:rPr>
@@ -873,6 +1110,7 @@
               <w:jc w:val="center"/>
               <w:rPr>
                 <w:rFonts w:cs="Times New Roman"/>
+                <w:noProof/>
                 <w:color w:val="000000" w:themeColor="text1"/>
                 <w:szCs w:val="24"/>
               </w:rPr>
@@ -892,12 +1130,14 @@
               <w:jc w:val="center"/>
               <w:rPr>
                 <w:rFonts w:cs="Times New Roman"/>
+                <w:noProof/>
                 <w:color w:val="000000" w:themeColor="text1"/>
                 <w:szCs w:val="24"/>
               </w:rPr>
             </w:pPr>
             <w:r>
               <w:rPr>
+                <w:noProof/>
                 <w:szCs w:val="24"/>
                 <w:u w:val="single"/>
               </w:rPr>
@@ -906,14 +1146,15 @@
             <w:r>
               <w:rPr>
                 <w:rFonts w:cs="Times New Roman"/>
+                <w:noProof/>
                 <w:color w:val="000000" w:themeColor="text1"/>
                 <w:szCs w:val="24"/>
-                <w:lang w:val="en-US"/>
               </w:rPr>
               <w:t xml:space="preserve">NIP. </w:t>
             </w:r>
             <w:r>
               <w:rPr>
+                <w:noProof/>
                 <w:szCs w:val="24"/>
               </w:rPr>
               <w:t>06830335-1</w:t>
@@ -931,6 +1172,7 @@
               <w:jc w:val="center"/>
               <w:rPr>
                 <w:rFonts w:cs="Times New Roman"/>
+                <w:noProof/>
                 <w:color w:val="000000" w:themeColor="text1"/>
                 <w:szCs w:val="24"/>
               </w:rPr>
@@ -948,59 +1190,59 @@
               <w:jc w:val="center"/>
               <w:rPr>
                 <w:rFonts w:cs="Times New Roman"/>
+                <w:noProof/>
                 <w:color w:val="000000" w:themeColor="text1"/>
                 <w:szCs w:val="24"/>
                 <w:u w:val="single"/>
-                <w:lang w:val="en-US"/>
               </w:rPr>
             </w:pPr>
             <w:r>
               <w:rPr>
                 <w:rFonts w:cs="Times New Roman"/>
+                <w:noProof/>
                 <w:color w:val="000000" w:themeColor="text1"/>
                 <w:szCs w:val="24"/>
                 <w:u w:val="single"/>
-                <w:lang w:val="en-US"/>
               </w:rPr>
               <w:t>Siti Sa'adah,</w:t>
             </w:r>
             <w:r>
               <w:rPr>
                 <w:rFonts w:cs="Times New Roman"/>
+                <w:noProof/>
                 <w:color w:val="000000" w:themeColor="text1"/>
                 <w:szCs w:val="24"/>
                 <w:u w:val="single"/>
-                <w:lang w:val="en-US"/>
               </w:rPr>
               <w:t xml:space="preserve"> S.T.,</w:t>
             </w:r>
             <w:r>
               <w:rPr>
                 <w:rFonts w:cs="Times New Roman"/>
+                <w:noProof/>
                 <w:color w:val="000000" w:themeColor="text1"/>
                 <w:szCs w:val="24"/>
                 <w:u w:val="single"/>
-                <w:lang w:val="en-US"/>
               </w:rPr>
               <w:t xml:space="preserve"> M</w:t>
             </w:r>
             <w:r>
               <w:rPr>
                 <w:rFonts w:cs="Times New Roman"/>
+                <w:noProof/>
                 <w:color w:val="000000" w:themeColor="text1"/>
                 <w:szCs w:val="24"/>
                 <w:u w:val="single"/>
-                <w:lang w:val="en-US"/>
               </w:rPr>
               <w:t>.</w:t>
             </w:r>
             <w:r>
               <w:rPr>
                 <w:rFonts w:cs="Times New Roman"/>
+                <w:noProof/>
                 <w:color w:val="000000" w:themeColor="text1"/>
                 <w:szCs w:val="24"/>
                 <w:u w:val="single"/>
-                <w:lang w:val="en-US"/>
               </w:rPr>
               <w:t>T.</w:t>
             </w:r>
@@ -1012,17 +1254,17 @@
               <w:jc w:val="center"/>
               <w:rPr>
                 <w:rFonts w:cs="Times New Roman"/>
+                <w:noProof/>
                 <w:color w:val="000000" w:themeColor="text1"/>
                 <w:szCs w:val="24"/>
-                <w:lang w:val="en-US"/>
               </w:rPr>
             </w:pPr>
             <w:r>
               <w:rPr>
                 <w:rFonts w:cs="Times New Roman"/>
+                <w:noProof/>
                 <w:color w:val="000000" w:themeColor="text1"/>
                 <w:szCs w:val="24"/>
-                <w:lang w:val="en-US"/>
               </w:rPr>
               <w:t>NIP. 13861143-1</w:t>
             </w:r>
@@ -1034,6 +1276,10 @@
       <w:pPr>
         <w:spacing w:line="240" w:lineRule="auto"/>
         <w:jc w:val="center"/>
+        <w:rPr>
+          <w:noProof/>
+          <w:lang w:val="id-ID"/>
+        </w:rPr>
       </w:pPr>
     </w:p>
     <w:tbl>
@@ -1069,17 +1315,17 @@
               <w:jc w:val="center"/>
               <w:rPr>
                 <w:rFonts w:cs="Times New Roman"/>
+                <w:noProof/>
                 <w:color w:val="000000" w:themeColor="text1"/>
                 <w:szCs w:val="24"/>
-                <w:lang w:val="en-US"/>
               </w:rPr>
             </w:pPr>
             <w:r>
               <w:rPr>
                 <w:rFonts w:cs="Times New Roman"/>
+                <w:noProof/>
                 <w:color w:val="000000" w:themeColor="text1"/>
                 <w:szCs w:val="24"/>
-                <w:lang w:val="en-US"/>
               </w:rPr>
               <w:t>Ketua Program Studi</w:t>
             </w:r>
@@ -1091,17 +1337,17 @@
               <w:jc w:val="center"/>
               <w:rPr>
                 <w:rFonts w:cs="Times New Roman"/>
+                <w:noProof/>
                 <w:color w:val="000000" w:themeColor="text1"/>
                 <w:szCs w:val="24"/>
-                <w:lang w:val="en-US"/>
               </w:rPr>
             </w:pPr>
             <w:r>
               <w:rPr>
                 <w:rFonts w:cs="Times New Roman"/>
+                <w:noProof/>
                 <w:color w:val="000000" w:themeColor="text1"/>
                 <w:szCs w:val="24"/>
-                <w:lang w:val="en-US"/>
               </w:rPr>
               <w:t>Sarjana Teknik Informatika</w:t>
             </w:r>
@@ -1123,6 +1369,7 @@
               <w:jc w:val="center"/>
               <w:rPr>
                 <w:rFonts w:cs="Times New Roman"/>
+                <w:noProof/>
                 <w:color w:val="000000" w:themeColor="text1"/>
                 <w:szCs w:val="24"/>
               </w:rPr>
@@ -1135,6 +1382,7 @@
               <w:jc w:val="center"/>
               <w:rPr>
                 <w:rFonts w:cs="Times New Roman"/>
+                <w:noProof/>
                 <w:color w:val="000000" w:themeColor="text1"/>
                 <w:szCs w:val="24"/>
               </w:rPr>
@@ -1147,6 +1395,7 @@
               <w:jc w:val="center"/>
               <w:rPr>
                 <w:rFonts w:cs="Times New Roman"/>
+                <w:noProof/>
                 <w:color w:val="000000" w:themeColor="text1"/>
                 <w:szCs w:val="24"/>
               </w:rPr>
@@ -1169,6 +1418,7 @@
               <w:jc w:val="center"/>
               <w:rPr>
                 <w:rFonts w:cs="Times New Roman"/>
+                <w:noProof/>
                 <w:color w:val="000000" w:themeColor="text1"/>
                 <w:szCs w:val="24"/>
               </w:rPr>
@@ -1191,12 +1441,14 @@
               <w:jc w:val="center"/>
               <w:rPr>
                 <w:rFonts w:cs="Times New Roman"/>
+                <w:noProof/>
                 <w:color w:val="000000" w:themeColor="text1"/>
                 <w:szCs w:val="24"/>
               </w:rPr>
             </w:pPr>
             <w:r>
               <w:rPr>
+                <w:noProof/>
                 <w:color w:val="FF0000"/>
                 <w:szCs w:val="24"/>
                 <w:u w:val="single"/>
@@ -1206,14 +1458,15 @@
             <w:r>
               <w:rPr>
                 <w:rFonts w:cs="Times New Roman"/>
+                <w:noProof/>
                 <w:color w:val="FF0000"/>
                 <w:szCs w:val="24"/>
-                <w:lang w:val="en-US"/>
               </w:rPr>
               <w:t xml:space="preserve">NIP. </w:t>
             </w:r>
             <w:r>
               <w:rPr>
+                <w:noProof/>
                 <w:color w:val="FF0000"/>
                 <w:szCs w:val="24"/>
               </w:rPr>
@@ -1224,119 +1477,273 @@
       </w:tr>
     </w:tbl>
     <w:p>
-      <w:r>
+      <w:pPr>
+        <w:rPr>
+          <w:noProof/>
+          <w:lang w:val="id-ID"/>
+        </w:rPr>
+      </w:pPr>
+      <w:r>
+        <w:rPr>
+          <w:noProof/>
+          <w:lang w:val="id-ID"/>
+        </w:rPr>
         <w:br w:type="page"/>
       </w:r>
     </w:p>
     <w:p>
       <w:pPr>
         <w:pStyle w:val="Heading1"/>
-      </w:pPr>
-      <w:r>
+        <w:rPr>
+          <w:noProof/>
+          <w:lang w:val="id-ID"/>
+        </w:rPr>
+      </w:pPr>
+      <w:r>
+        <w:rPr>
+          <w:noProof/>
+          <w:lang w:val="id-ID"/>
+        </w:rPr>
         <w:lastRenderedPageBreak/>
         <w:t>Abstrak</w:t>
       </w:r>
     </w:p>
     <w:p>
-      <w:r>
+      <w:pPr>
+        <w:rPr>
+          <w:noProof/>
+          <w:lang w:val="id-ID"/>
+        </w:rPr>
+      </w:pPr>
+      <w:r>
+        <w:rPr>
+          <w:noProof/>
+          <w:lang w:val="id-ID"/>
+        </w:rPr>
         <w:br w:type="page"/>
       </w:r>
     </w:p>
     <w:p>
       <w:pPr>
         <w:pStyle w:val="Heading1"/>
-      </w:pPr>
-      <w:r>
+        <w:rPr>
+          <w:noProof/>
+          <w:lang w:val="id-ID"/>
+        </w:rPr>
+      </w:pPr>
+      <w:r>
+        <w:rPr>
+          <w:noProof/>
+          <w:lang w:val="id-ID"/>
+        </w:rPr>
         <w:lastRenderedPageBreak/>
         <w:t>Abstract</w:t>
       </w:r>
     </w:p>
     <w:p>
-      <w:r>
+      <w:pPr>
+        <w:rPr>
+          <w:noProof/>
+          <w:lang w:val="id-ID"/>
+        </w:rPr>
+      </w:pPr>
+      <w:r>
+        <w:rPr>
+          <w:noProof/>
+          <w:lang w:val="id-ID"/>
+        </w:rPr>
         <w:br w:type="page"/>
       </w:r>
     </w:p>
     <w:p>
       <w:pPr>
         <w:pStyle w:val="Heading1"/>
-      </w:pPr>
-      <w:r>
+        <w:rPr>
+          <w:noProof/>
+          <w:lang w:val="id-ID"/>
+        </w:rPr>
+      </w:pPr>
+      <w:r>
+        <w:rPr>
+          <w:noProof/>
+          <w:lang w:val="id-ID"/>
+        </w:rPr>
         <w:lastRenderedPageBreak/>
         <w:t>Lembar Persembahan</w:t>
       </w:r>
     </w:p>
     <w:p>
-      <w:r>
+      <w:pPr>
+        <w:rPr>
+          <w:noProof/>
+          <w:lang w:val="id-ID"/>
+        </w:rPr>
+      </w:pPr>
+      <w:r>
+        <w:rPr>
+          <w:noProof/>
+          <w:lang w:val="id-ID"/>
+        </w:rPr>
         <w:br w:type="page"/>
       </w:r>
     </w:p>
     <w:p>
       <w:pPr>
         <w:pStyle w:val="Heading1"/>
-      </w:pPr>
-      <w:r>
+        <w:rPr>
+          <w:noProof/>
+          <w:lang w:val="id-ID"/>
+        </w:rPr>
+      </w:pPr>
+      <w:r>
+        <w:rPr>
+          <w:noProof/>
+          <w:lang w:val="id-ID"/>
+        </w:rPr>
         <w:lastRenderedPageBreak/>
         <w:t>Kata Pengantar</w:t>
       </w:r>
     </w:p>
     <w:p>
-      <w:r>
+      <w:pPr>
+        <w:rPr>
+          <w:noProof/>
+          <w:lang w:val="id-ID"/>
+        </w:rPr>
+      </w:pPr>
+      <w:r>
+        <w:rPr>
+          <w:noProof/>
+          <w:lang w:val="id-ID"/>
+        </w:rPr>
         <w:br w:type="page"/>
       </w:r>
     </w:p>
     <w:p>
       <w:pPr>
         <w:pStyle w:val="Heading1"/>
-      </w:pPr>
-      <w:r>
+        <w:rPr>
+          <w:noProof/>
+          <w:lang w:val="id-ID"/>
+        </w:rPr>
+      </w:pPr>
+      <w:r>
+        <w:rPr>
+          <w:noProof/>
+          <w:lang w:val="id-ID"/>
+        </w:rPr>
         <w:lastRenderedPageBreak/>
         <w:t>Daftar Isi</w:t>
       </w:r>
     </w:p>
     <w:p>
-      <w:r>
+      <w:pPr>
+        <w:rPr>
+          <w:noProof/>
+          <w:lang w:val="id-ID"/>
+        </w:rPr>
+      </w:pPr>
+      <w:r>
+        <w:rPr>
+          <w:noProof/>
+          <w:lang w:val="id-ID"/>
+        </w:rPr>
         <w:br w:type="page"/>
       </w:r>
     </w:p>
     <w:p>
       <w:pPr>
         <w:pStyle w:val="Heading1"/>
-      </w:pPr>
-      <w:r>
+        <w:rPr>
+          <w:noProof/>
+          <w:lang w:val="id-ID"/>
+        </w:rPr>
+      </w:pPr>
+      <w:r>
+        <w:rPr>
+          <w:noProof/>
+          <w:lang w:val="id-ID"/>
+        </w:rPr>
         <w:lastRenderedPageBreak/>
         <w:t>Daftar Gambar</w:t>
       </w:r>
     </w:p>
     <w:p>
-      <w:r>
+      <w:pPr>
+        <w:rPr>
+          <w:noProof/>
+          <w:lang w:val="id-ID"/>
+        </w:rPr>
+      </w:pPr>
+      <w:r>
+        <w:rPr>
+          <w:noProof/>
+          <w:lang w:val="id-ID"/>
+        </w:rPr>
         <w:br w:type="page"/>
       </w:r>
     </w:p>
     <w:p>
       <w:pPr>
         <w:pStyle w:val="Heading1"/>
-      </w:pPr>
-      <w:r>
+        <w:rPr>
+          <w:noProof/>
+          <w:lang w:val="id-ID"/>
+        </w:rPr>
+      </w:pPr>
+      <w:r>
+        <w:rPr>
+          <w:noProof/>
+          <w:lang w:val="id-ID"/>
+        </w:rPr>
         <w:lastRenderedPageBreak/>
         <w:t>Daftar Tabel</w:t>
       </w:r>
     </w:p>
     <w:p>
-      <w:r>
+      <w:pPr>
+        <w:rPr>
+          <w:noProof/>
+          <w:lang w:val="id-ID"/>
+        </w:rPr>
+      </w:pPr>
+      <w:r>
+        <w:rPr>
+          <w:noProof/>
+          <w:lang w:val="id-ID"/>
+        </w:rPr>
         <w:br w:type="page"/>
       </w:r>
     </w:p>
     <w:p>
       <w:pPr>
         <w:pStyle w:val="Heading1"/>
-      </w:pPr>
-      <w:r>
+        <w:rPr>
+          <w:noProof/>
+          <w:lang w:val="id-ID"/>
+        </w:rPr>
+      </w:pPr>
+      <w:r>
+        <w:rPr>
+          <w:noProof/>
+          <w:lang w:val="id-ID"/>
+        </w:rPr>
         <w:lastRenderedPageBreak/>
         <w:t>Daftar Istilah</w:t>
       </w:r>
     </w:p>
     <w:p>
-      <w:r>
+      <w:pPr>
+        <w:rPr>
+          <w:noProof/>
+          <w:lang w:val="id-ID"/>
+        </w:rPr>
+      </w:pPr>
+      <w:r>
+        <w:rPr>
+          <w:noProof/>
+          <w:lang w:val="id-ID"/>
+        </w:rPr>
         <w:br w:type="page"/>
       </w:r>
     </w:p>
@@ -1344,8 +1751,16 @@
       <w:pPr>
         <w:pStyle w:val="Heading1"/>
         <w:spacing w:before="0" w:line="240" w:lineRule="auto"/>
-      </w:pPr>
-      <w:r>
+        <w:rPr>
+          <w:noProof/>
+          <w:lang w:val="id-ID"/>
+        </w:rPr>
+      </w:pPr>
+      <w:r>
+        <w:rPr>
+          <w:noProof/>
+          <w:lang w:val="id-ID"/>
+        </w:rPr>
         <w:lastRenderedPageBreak/>
         <w:t xml:space="preserve">BAB I </w:t>
       </w:r>
@@ -1354,8 +1769,16 @@
       <w:pPr>
         <w:pStyle w:val="Heading1"/>
         <w:spacing w:before="0" w:line="240" w:lineRule="auto"/>
-      </w:pPr>
-      <w:r>
+        <w:rPr>
+          <w:noProof/>
+          <w:lang w:val="id-ID"/>
+        </w:rPr>
+      </w:pPr>
+      <w:r>
+        <w:rPr>
+          <w:noProof/>
+          <w:lang w:val="id-ID"/>
+        </w:rPr>
         <w:t>Pendahuluan</w:t>
       </w:r>
     </w:p>
@@ -1367,8 +1790,16 @@
           <w:numId w:val="1"/>
         </w:numPr>
         <w:spacing w:before="240" w:line="240" w:lineRule="auto"/>
-      </w:pPr>
-      <w:r>
+        <w:rPr>
+          <w:noProof/>
+          <w:lang w:val="id-ID"/>
+        </w:rPr>
+      </w:pPr>
+      <w:r>
+        <w:rPr>
+          <w:noProof/>
+          <w:lang w:val="id-ID"/>
+        </w:rPr>
         <w:t>Latar Belakang</w:t>
       </w:r>
     </w:p>
@@ -1376,67 +1807,203 @@
       <w:pPr>
         <w:spacing w:line="240" w:lineRule="auto"/>
         <w:jc w:val="both"/>
-      </w:pPr>
-      <w:r>
+        <w:rPr>
+          <w:noProof/>
+          <w:lang w:val="id-ID"/>
+        </w:rPr>
+      </w:pPr>
+      <w:r>
+        <w:rPr>
+          <w:noProof/>
+          <w:lang w:val="id-ID"/>
+        </w:rPr>
         <w:t>Dengan</w:t>
       </w:r>
-      <w:bookmarkStart w:id="0" w:name="_GoBack"/>
-      <w:bookmarkEnd w:id="0"/>
-      <w:r>
-        <w:t xml:space="preserve"> adanya teknik penyimpanan data yang baru yaitu graph database, cara untuk menyimpan data tidak lagi terbatas pada relational database yang struktural. Data yang mempunyai perbedaan atribut (semi terstruktur) dapat disimpan ke database dengan representasi graph</w:t>
-      </w:r>
-      <w:r>
-        <w:t>, seperti Facebook dan Twitter yang juga menggunakan graph database untuk menyimpan data-datanya</w:t>
-      </w:r>
-      <w:r>
+      <w:r>
+        <w:rPr>
+          <w:noProof/>
+          <w:lang w:val="id-ID"/>
+        </w:rPr>
+        <w:t xml:space="preserve"> adanya teknik penyimpanan data yang baru yaitu </w:t>
+      </w:r>
+      <w:r>
+        <w:rPr>
+          <w:i/>
+          <w:noProof/>
+          <w:lang w:val="id-ID"/>
+        </w:rPr>
+        <w:t>graph database</w:t>
+      </w:r>
+      <w:r>
+        <w:rPr>
+          <w:noProof/>
+          <w:lang w:val="id-ID"/>
+        </w:rPr>
+        <w:t xml:space="preserve">, cara untuk menyimpan data tidak lagi terbatas pada </w:t>
+      </w:r>
+      <w:r>
+        <w:rPr>
+          <w:i/>
+          <w:noProof/>
+          <w:lang w:val="id-ID"/>
+        </w:rPr>
+        <w:t>relational database</w:t>
+      </w:r>
+      <w:r>
+        <w:rPr>
+          <w:noProof/>
+          <w:lang w:val="id-ID"/>
+        </w:rPr>
+        <w:t xml:space="preserve"> yang struktural. Data yang mempunyai perbedaan atribut (semi terstruktur) dapat disimpan ke database dengan representasi graph</w:t>
+      </w:r>
+      <w:r>
+        <w:rPr>
+          <w:noProof/>
+          <w:lang w:val="id-ID"/>
+        </w:rPr>
+        <w:t xml:space="preserve">, seperti Facebook dan Twitter yang juga menggunakan </w:t>
+      </w:r>
+      <w:r>
+        <w:rPr>
+          <w:i/>
+          <w:noProof/>
+          <w:lang w:val="id-ID"/>
+        </w:rPr>
+        <w:t>graph database</w:t>
+      </w:r>
+      <w:r>
+        <w:rPr>
+          <w:noProof/>
+          <w:lang w:val="id-ID"/>
+        </w:rPr>
+        <w:t xml:space="preserve"> untuk menyimpan data-datanya</w:t>
+      </w:r>
+      <w:r>
+        <w:rPr>
+          <w:noProof/>
+          <w:lang w:val="id-ID"/>
+        </w:rPr>
         <w:t xml:space="preserve">. </w:t>
       </w:r>
       <w:r>
-        <w:t>Website yang lain pun memiliki data yang unik, berjumlah banyak dan bertambah hingga saat ini. Website yang dulunya hanya menampilkan data statis kini telah berevolusi menjadi website yang dapat menampilkan data secara dinamis dan dapat direpresentasikan sebagai graph (web graph).</w:t>
+        <w:rPr>
+          <w:noProof/>
+          <w:lang w:val="id-ID"/>
+        </w:rPr>
+        <w:t xml:space="preserve">Website yang lain pun memiliki data yang unik, berjumlah banyak dan </w:t>
+      </w:r>
+      <w:r>
+        <w:rPr>
+          <w:noProof/>
+        </w:rPr>
+        <w:t xml:space="preserve">semakin </w:t>
+      </w:r>
+      <w:r>
+        <w:rPr>
+          <w:noProof/>
+          <w:lang w:val="id-ID"/>
+        </w:rPr>
+        <w:t>bertambah hingga saat ini. Website yang dulunya hanya menampilkan data statis kini telah berevolusi menjadi website yang dapat menampilkan data secara dinamis dan dapat direpresentasikan sebagai graph (web graph).</w:t>
       </w:r>
     </w:p>
     <w:p>
       <w:pPr>
         <w:spacing w:line="240" w:lineRule="auto"/>
         <w:jc w:val="both"/>
-      </w:pPr>
-      <w:r>
+        <w:rPr>
+          <w:noProof/>
+          <w:lang w:val="id-ID"/>
+        </w:rPr>
+      </w:pPr>
+      <w:r>
+        <w:rPr>
+          <w:noProof/>
+          <w:lang w:val="id-ID"/>
+        </w:rPr>
         <w:t>Diberikan web graph</w:t>
       </w:r>
       <w:r>
+        <w:rPr>
+          <w:noProof/>
+          <w:lang w:val="id-ID"/>
+        </w:rPr>
         <w:t xml:space="preserve"> yang besar</w:t>
       </w:r>
       <w:r>
+        <w:rPr>
+          <w:noProof/>
+          <w:lang w:val="id-ID"/>
+        </w:rPr>
         <w:t xml:space="preserve"> yang </w:t>
       </w:r>
       <w:r>
+        <w:rPr>
+          <w:noProof/>
+          <w:lang w:val="id-ID"/>
+        </w:rPr>
         <w:t xml:space="preserve">semakin bertambah jumlahnya, </w:t>
       </w:r>
       <w:r>
+        <w:rPr>
+          <w:noProof/>
+          <w:lang w:val="id-ID"/>
+        </w:rPr>
         <w:t>dengan ribuan node dan edge</w:t>
       </w:r>
       <w:r>
+        <w:rPr>
+          <w:noProof/>
+          <w:lang w:val="id-ID"/>
+        </w:rPr>
         <w:t xml:space="preserve">, lalu apa yang dapat dikatakan mengenai struktur web graph </w:t>
       </w:r>
       <w:r>
+        <w:rPr>
+          <w:noProof/>
+          <w:lang w:val="id-ID"/>
+        </w:rPr>
         <w:t xml:space="preserve">yang besar </w:t>
       </w:r>
       <w:r>
+        <w:rPr>
+          <w:noProof/>
+          <w:lang w:val="id-ID"/>
+        </w:rPr>
         <w:t xml:space="preserve">tersebut? </w:t>
       </w:r>
       <w:r>
+        <w:rPr>
+          <w:noProof/>
+          <w:lang w:val="id-ID"/>
+        </w:rPr>
         <w:t xml:space="preserve">Apakah </w:t>
       </w:r>
       <w:r>
+        <w:rPr>
+          <w:noProof/>
+          <w:lang w:val="id-ID"/>
+        </w:rPr>
         <w:t xml:space="preserve">strukturnya </w:t>
       </w:r>
       <w:r>
+        <w:rPr>
+          <w:noProof/>
+          <w:lang w:val="id-ID"/>
+        </w:rPr>
         <w:t xml:space="preserve">random? </w:t>
       </w:r>
       <w:r>
+        <w:rPr>
+          <w:noProof/>
+          <w:lang w:val="id-ID"/>
+        </w:rPr>
         <w:t xml:space="preserve">Jika tidak random, bagaimana kita dapat </w:t>
       </w:r>
       <w:r>
+        <w:rPr>
+          <w:noProof/>
+          <w:lang w:val="id-ID"/>
+        </w:rPr>
         <w:t>meringkas web graph tersebut secara efisien untuk mendapatkan informasi dari strukturnya?</w:t>
       </w:r>
     </w:p>
@@ -1444,8 +2011,16 @@
       <w:pPr>
         <w:spacing w:line="240" w:lineRule="auto"/>
         <w:jc w:val="both"/>
-      </w:pPr>
-      <w:r>
+        <w:rPr>
+          <w:noProof/>
+          <w:lang w:val="id-ID"/>
+        </w:rPr>
+      </w:pPr>
+      <w:r>
+        <w:rPr>
+          <w:noProof/>
+          <w:lang w:val="id-ID"/>
+        </w:rPr>
         <w:t>VoG (Vocabulary based summarization of Graph) adalah metode untuk meringkas graph yang besar secara efisien. Dalam tugas akhir ini akan dilakukan implementasi web graph summarization menggunakan metode VoG untuk meringkas web graph menjadi subgraph-subgraph yang lebih kecil ukuran atau jumlah nodenya dan mendapatkan informasi dari subgraph-subgraph yang dihasilkan.</w:t>
       </w:r>
     </w:p>
@@ -1457,18 +2032,55 @@
           <w:numId w:val="1"/>
         </w:numPr>
         <w:spacing w:line="240" w:lineRule="auto"/>
-      </w:pPr>
-      <w:r>
+        <w:rPr>
+          <w:noProof/>
+          <w:lang w:val="id-ID"/>
+        </w:rPr>
+      </w:pPr>
+      <w:r>
+        <w:rPr>
+          <w:noProof/>
+          <w:lang w:val="id-ID"/>
+        </w:rPr>
         <w:t>Perumusan Masalah</w:t>
       </w:r>
     </w:p>
     <w:p>
       <w:pPr>
-        <w:spacing w:after="0" w:line="240" w:lineRule="auto"/>
+        <w:spacing w:line="240" w:lineRule="auto"/>
         <w:jc w:val="both"/>
-      </w:pPr>
-      <w:r>
-        <w:t>Permasalahan yang akan dibahas dalam tugas akhir ini adalah sebagai berikut :</w:t>
+        <w:rPr>
+          <w:noProof/>
+          <w:lang w:val="id-ID"/>
+        </w:rPr>
+      </w:pPr>
+      <w:r>
+        <w:rPr>
+          <w:noProof/>
+          <w:lang w:val="id-ID"/>
+        </w:rPr>
+        <w:t>Dari latar belakang yang telah diuraikan, p</w:t>
+      </w:r>
+      <w:r>
+        <w:rPr>
+          <w:noProof/>
+          <w:lang w:val="id-ID"/>
+        </w:rPr>
+        <w:t>ermasalahan yang akan dibahas dalam tugas a</w:t>
+      </w:r>
+      <w:r>
+        <w:rPr>
+          <w:noProof/>
+          <w:lang w:val="id-ID"/>
+        </w:rPr>
+        <w:t>khir ini adalah sebagai berikut</w:t>
+      </w:r>
+      <w:r>
+        <w:rPr>
+          <w:noProof/>
+          <w:lang w:val="id-ID"/>
+        </w:rPr>
+        <w:t>:</w:t>
       </w:r>
     </w:p>
     <w:p>
@@ -1480,17 +2092,31 @@
         </w:numPr>
         <w:spacing w:after="0" w:line="240" w:lineRule="auto"/>
         <w:jc w:val="both"/>
-      </w:pPr>
-      <w:r>
+        <w:rPr>
+          <w:noProof/>
+          <w:lang w:val="id-ID"/>
+        </w:rPr>
+      </w:pPr>
+      <w:r>
+        <w:rPr>
+          <w:noProof/>
+          <w:lang w:val="id-ID"/>
+        </w:rPr>
         <w:t xml:space="preserve">Bagaimana mengimplementasikan VoG untuk </w:t>
       </w:r>
       <w:r>
         <w:rPr>
           <w:i/>
+          <w:noProof/>
+          <w:lang w:val="id-ID"/>
         </w:rPr>
         <w:t>summarize</w:t>
       </w:r>
       <w:r>
+        <w:rPr>
+          <w:noProof/>
+          <w:lang w:val="id-ID"/>
+        </w:rPr>
         <w:t xml:space="preserve"> web graph?</w:t>
       </w:r>
     </w:p>
@@ -1503,32 +2129,60 @@
         </w:numPr>
         <w:spacing w:line="240" w:lineRule="auto"/>
         <w:jc w:val="both"/>
-      </w:pPr>
-      <w:r>
+        <w:rPr>
+          <w:noProof/>
+          <w:lang w:val="id-ID"/>
+        </w:rPr>
+      </w:pPr>
+      <w:r>
+        <w:rPr>
+          <w:noProof/>
+          <w:lang w:val="id-ID"/>
+        </w:rPr>
         <w:t>Bagaimana menganalisis struktur subgraph yang dihasilkan oleh VoG</w:t>
       </w:r>
       <w:r>
+        <w:rPr>
+          <w:noProof/>
+          <w:lang w:val="id-ID"/>
+        </w:rPr>
         <w:t xml:space="preserve"> </w:t>
       </w:r>
       <w:r>
+        <w:rPr>
+          <w:noProof/>
+          <w:lang w:val="id-ID"/>
+        </w:rPr>
         <w:t xml:space="preserve">untuk </w:t>
       </w:r>
       <w:r>
         <w:rPr>
           <w:i/>
+          <w:noProof/>
+          <w:lang w:val="id-ID"/>
         </w:rPr>
         <w:t>graph</w:t>
       </w:r>
       <w:r>
+        <w:rPr>
+          <w:noProof/>
+          <w:lang w:val="id-ID"/>
+        </w:rPr>
         <w:t xml:space="preserve"> </w:t>
       </w:r>
       <w:r>
         <w:rPr>
           <w:i/>
+          <w:noProof/>
+          <w:lang w:val="id-ID"/>
         </w:rPr>
         <w:t>understanding</w:t>
       </w:r>
       <w:r>
+        <w:rPr>
+          <w:noProof/>
+          <w:lang w:val="id-ID"/>
+        </w:rPr>
         <w:t>?</w:t>
       </w:r>
     </w:p>
@@ -1540,17 +2194,108 @@
           <w:numId w:val="1"/>
         </w:numPr>
         <w:spacing w:line="240" w:lineRule="auto"/>
-      </w:pPr>
-      <w:r>
+        <w:rPr>
+          <w:noProof/>
+          <w:lang w:val="id-ID"/>
+        </w:rPr>
+      </w:pPr>
+      <w:r>
+        <w:rPr>
+          <w:noProof/>
+          <w:lang w:val="id-ID"/>
+        </w:rPr>
         <w:t>Tujuan</w:t>
       </w:r>
     </w:p>
     <w:p>
       <w:pPr>
         <w:spacing w:line="240" w:lineRule="auto"/>
-      </w:pPr>
-      <w:r>
-        <w:t>Lorem ipsum</w:t>
+        <w:jc w:val="both"/>
+        <w:rPr>
+          <w:noProof/>
+          <w:lang w:val="id-ID"/>
+        </w:rPr>
+      </w:pPr>
+      <w:r>
+        <w:rPr>
+          <w:noProof/>
+          <w:lang w:val="id-ID"/>
+        </w:rPr>
+        <w:t>Adapun tujuan dalam tugas akhir ini adalah sebagai berikut:</w:t>
+      </w:r>
+    </w:p>
+    <w:p>
+      <w:pPr>
+        <w:pStyle w:val="ListParagraph"/>
+        <w:numPr>
+          <w:ilvl w:val="0"/>
+          <w:numId w:val="3"/>
+        </w:numPr>
+        <w:spacing w:line="240" w:lineRule="auto"/>
+        <w:jc w:val="both"/>
+        <w:rPr>
+          <w:noProof/>
+          <w:lang w:val="id-ID"/>
+        </w:rPr>
+      </w:pPr>
+      <w:r>
+        <w:rPr>
+          <w:noProof/>
+          <w:lang w:val="id-ID"/>
+        </w:rPr>
+        <w:t>Mengimplementasikan metode VoG untuk men-</w:t>
+      </w:r>
+      <w:r>
+        <w:rPr>
+          <w:i/>
+          <w:noProof/>
+          <w:lang w:val="id-ID"/>
+        </w:rPr>
+        <w:t>summarize</w:t>
+      </w:r>
+      <w:r>
+        <w:rPr>
+          <w:noProof/>
+          <w:lang w:val="id-ID"/>
+        </w:rPr>
+        <w:t xml:space="preserve"> web graph.</w:t>
+      </w:r>
+    </w:p>
+    <w:p>
+      <w:pPr>
+        <w:pStyle w:val="ListParagraph"/>
+        <w:numPr>
+          <w:ilvl w:val="0"/>
+          <w:numId w:val="3"/>
+        </w:numPr>
+        <w:spacing w:line="240" w:lineRule="auto"/>
+        <w:jc w:val="both"/>
+        <w:rPr>
+          <w:noProof/>
+          <w:lang w:val="id-ID"/>
+        </w:rPr>
+      </w:pPr>
+      <w:r>
+        <w:rPr>
+          <w:noProof/>
+          <w:lang w:val="id-ID"/>
+        </w:rPr>
+        <w:t xml:space="preserve">Menganalisis struktur subgraph yang dihasilkan VoG untuk </w:t>
+      </w:r>
+      <w:r>
+        <w:rPr>
+          <w:i/>
+          <w:noProof/>
+          <w:lang w:val="id-ID"/>
+        </w:rPr>
+        <w:t>graph understanding</w:t>
+      </w:r>
+      <w:r>
+        <w:rPr>
+          <w:noProof/>
+          <w:lang w:val="id-ID"/>
+        </w:rPr>
+        <w:t>.</w:t>
       </w:r>
     </w:p>
     <w:p>
@@ -1561,17 +2306,134 @@
           <w:numId w:val="1"/>
         </w:numPr>
         <w:spacing w:line="240" w:lineRule="auto"/>
-      </w:pPr>
-      <w:r>
+        <w:rPr>
+          <w:noProof/>
+          <w:lang w:val="id-ID"/>
+        </w:rPr>
+      </w:pPr>
+      <w:r>
+        <w:rPr>
+          <w:noProof/>
+          <w:lang w:val="id-ID"/>
+        </w:rPr>
         <w:t>Batasan Masalah</w:t>
       </w:r>
     </w:p>
     <w:p>
       <w:pPr>
         <w:spacing w:line="240" w:lineRule="auto"/>
-      </w:pPr>
-      <w:r>
-        <w:t>Lorem ipsum</w:t>
+        <w:jc w:val="both"/>
+        <w:rPr>
+          <w:noProof/>
+        </w:rPr>
+      </w:pPr>
+      <w:r>
+        <w:rPr>
+          <w:noProof/>
+        </w:rPr>
+        <w:t>Mengenai batasan permasalahan dalam tugas akhir ini adalah sebagai berikut:</w:t>
+      </w:r>
+    </w:p>
+    <w:p>
+      <w:pPr>
+        <w:pStyle w:val="ListParagraph"/>
+        <w:numPr>
+          <w:ilvl w:val="0"/>
+          <w:numId w:val="4"/>
+        </w:numPr>
+        <w:spacing w:line="240" w:lineRule="auto"/>
+        <w:jc w:val="both"/>
+        <w:rPr>
+          <w:i/>
+          <w:noProof/>
+        </w:rPr>
+      </w:pPr>
+      <w:r>
+        <w:rPr>
+          <w:noProof/>
+        </w:rPr>
+        <w:t xml:space="preserve">Struktur yang dapat diidentifikasi oleh metode VoG dalam tugas akhir ini terdiri dari </w:t>
+      </w:r>
+      <w:r>
+        <w:rPr>
+          <w:i/>
+          <w:noProof/>
+        </w:rPr>
+        <w:t xml:space="preserve">Perfect Clique, Perfect Star, Perfect Bipartite, Perfect Chain, Near Clique, Near Star, Near Bipartite, </w:t>
+      </w:r>
+      <w:r>
+        <w:rPr>
+          <w:noProof/>
+        </w:rPr>
+        <w:t>dan</w:t>
+      </w:r>
+      <w:r>
+        <w:rPr>
+          <w:i/>
+          <w:noProof/>
+        </w:rPr>
+        <w:t xml:space="preserve"> Near Chain.</w:t>
+      </w:r>
+    </w:p>
+    <w:p>
+      <w:pPr>
+        <w:pStyle w:val="ListParagraph"/>
+        <w:numPr>
+          <w:ilvl w:val="0"/>
+          <w:numId w:val="4"/>
+        </w:numPr>
+        <w:spacing w:line="240" w:lineRule="auto"/>
+        <w:jc w:val="both"/>
+        <w:rPr>
+          <w:noProof/>
+        </w:rPr>
+      </w:pPr>
+      <w:r>
+        <w:rPr>
+          <w:noProof/>
+        </w:rPr>
+        <w:lastRenderedPageBreak/>
+        <w:t xml:space="preserve">Metode VoG hanya dapat melakukan identifikasi struktur setelah memiliki keluaran dari algoritma </w:t>
+      </w:r>
+      <w:r>
+        <w:rPr>
+          <w:i/>
+          <w:noProof/>
+        </w:rPr>
+        <w:t>graph decomposition</w:t>
+      </w:r>
+      <w:r>
+        <w:rPr>
+          <w:i/>
+          <w:noProof/>
+        </w:rPr>
+        <w:t xml:space="preserve"> </w:t>
+      </w:r>
+      <w:r>
+        <w:rPr>
+          <w:noProof/>
+        </w:rPr>
+        <w:t>yang dalam tugas akhir ini adalah metode Slashburn.</w:t>
+      </w:r>
+    </w:p>
+    <w:p>
+      <w:pPr>
+        <w:pStyle w:val="ListParagraph"/>
+        <w:numPr>
+          <w:ilvl w:val="0"/>
+          <w:numId w:val="4"/>
+        </w:numPr>
+        <w:spacing w:line="240" w:lineRule="auto"/>
+        <w:jc w:val="both"/>
+        <w:rPr>
+          <w:noProof/>
+        </w:rPr>
+      </w:pPr>
+      <w:r>
+        <w:rPr>
+          <w:noProof/>
+        </w:rPr>
+        <w:t>Menggunakan dataset dari hasil crawling web menggunakan aplikasi buatan sendiri.</w:t>
       </w:r>
     </w:p>
     <w:p>
@@ -1582,17 +2444,274 @@
           <w:numId w:val="1"/>
         </w:numPr>
         <w:spacing w:line="240" w:lineRule="auto"/>
-      </w:pPr>
-      <w:r>
+        <w:rPr>
+          <w:noProof/>
+          <w:lang w:val="id-ID"/>
+        </w:rPr>
+      </w:pPr>
+      <w:r>
+        <w:rPr>
+          <w:noProof/>
+          <w:lang w:val="id-ID"/>
+        </w:rPr>
         <w:t>Metodologi Penyelesaian Masalah</w:t>
       </w:r>
     </w:p>
     <w:p>
       <w:pPr>
         <w:spacing w:line="240" w:lineRule="auto"/>
-      </w:pPr>
-      <w:r>
-        <w:t>Lorem ipsum</w:t>
+        <w:jc w:val="both"/>
+        <w:rPr>
+          <w:noProof/>
+        </w:rPr>
+      </w:pPr>
+      <w:r>
+        <w:rPr>
+          <w:noProof/>
+        </w:rPr>
+        <w:t>Metode penyelesaian masalah yang diterapkan dalam tugas akhir ini adalah sebagai berikut:</w:t>
+      </w:r>
+    </w:p>
+    <w:p>
+      <w:pPr>
+        <w:pStyle w:val="ListParagraph"/>
+        <w:numPr>
+          <w:ilvl w:val="0"/>
+          <w:numId w:val="5"/>
+        </w:numPr>
+        <w:spacing w:line="240" w:lineRule="auto"/>
+        <w:jc w:val="both"/>
+        <w:rPr>
+          <w:noProof/>
+        </w:rPr>
+      </w:pPr>
+      <w:r>
+        <w:rPr>
+          <w:noProof/>
+        </w:rPr>
+        <w:t>Identifikasi permasalahan</w:t>
+      </w:r>
+    </w:p>
+    <w:p>
+      <w:pPr>
+        <w:pStyle w:val="ListParagraph"/>
+        <w:spacing w:line="240" w:lineRule="auto"/>
+        <w:jc w:val="both"/>
+        <w:rPr>
+          <w:noProof/>
+        </w:rPr>
+      </w:pPr>
+      <w:r>
+        <w:rPr>
+          <w:noProof/>
+        </w:rPr>
+        <w:t>Pada tahap ini dilakukan studi literatur dan diskusi untuk mengidentifikasi permasalahan yang akan dibahas pada tugas akhir ini. Identifikasi meliputi observasi terkait fenomena yang terjadi di bidang graph database, metode yang digunakan untuk solusi permasalahan, dan batasan masalah yang ada.</w:t>
+      </w:r>
+    </w:p>
+    <w:p>
+      <w:pPr>
+        <w:pStyle w:val="ListParagraph"/>
+        <w:numPr>
+          <w:ilvl w:val="0"/>
+          <w:numId w:val="5"/>
+        </w:numPr>
+        <w:spacing w:line="240" w:lineRule="auto"/>
+        <w:jc w:val="both"/>
+        <w:rPr>
+          <w:noProof/>
+        </w:rPr>
+      </w:pPr>
+      <w:r>
+        <w:rPr>
+          <w:noProof/>
+        </w:rPr>
+        <w:t>Studi literatur</w:t>
+      </w:r>
+    </w:p>
+    <w:p>
+      <w:pPr>
+        <w:pStyle w:val="ListParagraph"/>
+        <w:spacing w:line="240" w:lineRule="auto"/>
+        <w:jc w:val="both"/>
+        <w:rPr>
+          <w:noProof/>
+        </w:rPr>
+      </w:pPr>
+      <w:r>
+        <w:rPr>
+          <w:noProof/>
+        </w:rPr>
+        <w:t xml:space="preserve">Pada tahap ini dilakukan </w:t>
+      </w:r>
+      <w:r>
+        <w:rPr>
+          <w:noProof/>
+        </w:rPr>
+        <w:t xml:space="preserve">pengumpulan </w:t>
+      </w:r>
+      <w:r>
+        <w:rPr>
+          <w:noProof/>
+        </w:rPr>
+        <w:t xml:space="preserve">dan </w:t>
+      </w:r>
+      <w:r>
+        <w:rPr>
+          <w:noProof/>
+        </w:rPr>
+        <w:t xml:space="preserve">pemahaman </w:t>
+      </w:r>
+      <w:r>
+        <w:rPr>
+          <w:noProof/>
+        </w:rPr>
+        <w:t xml:space="preserve">terkait materi-materi yang dibutuhkan untuk menyelesaikan permasalahan yang tertera di perumusan masalah. </w:t>
+      </w:r>
+      <w:r>
+        <w:rPr>
+          <w:noProof/>
+        </w:rPr>
+        <w:t xml:space="preserve">Referensi yang dicari antara lain materi mengenai metode VoG, metode </w:t>
+      </w:r>
+      <w:r>
+        <w:rPr>
+          <w:i/>
+          <w:noProof/>
+        </w:rPr>
+        <w:t>graph decomposition</w:t>
+      </w:r>
+      <w:r>
+        <w:rPr>
+          <w:i/>
+          <w:noProof/>
+        </w:rPr>
+        <w:t xml:space="preserve"> </w:t>
+      </w:r>
+      <w:r>
+        <w:rPr>
+          <w:noProof/>
+        </w:rPr>
+        <w:t>untuk menghasilkan graph summarization.</w:t>
+      </w:r>
+    </w:p>
+    <w:p>
+      <w:pPr>
+        <w:pStyle w:val="ListParagraph"/>
+        <w:numPr>
+          <w:ilvl w:val="0"/>
+          <w:numId w:val="5"/>
+        </w:numPr>
+        <w:spacing w:line="240" w:lineRule="auto"/>
+        <w:jc w:val="both"/>
+        <w:rPr>
+          <w:noProof/>
+        </w:rPr>
+      </w:pPr>
+      <w:r>
+        <w:rPr>
+          <w:noProof/>
+        </w:rPr>
+        <w:t>Perancangan dan pembuatan sistem</w:t>
+      </w:r>
+    </w:p>
+    <w:p>
+      <w:pPr>
+        <w:pStyle w:val="ListParagraph"/>
+        <w:spacing w:line="240" w:lineRule="auto"/>
+        <w:jc w:val="both"/>
+        <w:rPr>
+          <w:noProof/>
+        </w:rPr>
+      </w:pPr>
+      <w:r>
+        <w:rPr>
+          <w:noProof/>
+        </w:rPr>
+        <w:t>Pada tahap ini dilakukan pemodelan dataset ke dalam bentuk graph. Kemudian membuat rancangan sistem untuk memberikan solusi dari permasalahan. Dari rancangan sistem yang sudah dibuat dilakukan pembuatan sistem dengan menggunakan bahasa pemrograman Java.</w:t>
+      </w:r>
+    </w:p>
+    <w:p>
+      <w:pPr>
+        <w:pStyle w:val="ListParagraph"/>
+        <w:numPr>
+          <w:ilvl w:val="0"/>
+          <w:numId w:val="5"/>
+        </w:numPr>
+        <w:spacing w:line="240" w:lineRule="auto"/>
+        <w:jc w:val="both"/>
+        <w:rPr>
+          <w:noProof/>
+        </w:rPr>
+      </w:pPr>
+      <w:r>
+        <w:rPr>
+          <w:noProof/>
+        </w:rPr>
+        <w:t>Pengujian dan analisis</w:t>
+      </w:r>
+    </w:p>
+    <w:p>
+      <w:pPr>
+        <w:pStyle w:val="ListParagraph"/>
+        <w:spacing w:line="240" w:lineRule="auto"/>
+        <w:jc w:val="both"/>
+        <w:rPr>
+          <w:noProof/>
+        </w:rPr>
+      </w:pPr>
+      <w:r>
+        <w:rPr>
+          <w:noProof/>
+        </w:rPr>
+        <w:t>Pada tahap ini dilakukan pengujian terhadap dataset yang sudah dimodelkan dalam bentuk graph</w:t>
+      </w:r>
+      <w:r>
+        <w:rPr>
+          <w:noProof/>
+        </w:rPr>
+        <w:t>. Pengujian dilakukan sesuai dengan skenario yang ada pada bagian strategi pengujian. Kemudian dilakukan analisis terhadap subgraph-subgraph hasil ringkasan graph.</w:t>
+      </w:r>
+    </w:p>
+    <w:p>
+      <w:pPr>
+        <w:pStyle w:val="ListParagraph"/>
+        <w:numPr>
+          <w:ilvl w:val="0"/>
+          <w:numId w:val="5"/>
+        </w:numPr>
+        <w:spacing w:line="240" w:lineRule="auto"/>
+        <w:jc w:val="both"/>
+        <w:rPr>
+          <w:noProof/>
+        </w:rPr>
+      </w:pPr>
+      <w:r>
+        <w:rPr>
+          <w:noProof/>
+        </w:rPr>
+        <w:t>Penyusu</w:t>
+      </w:r>
+      <w:r>
+        <w:rPr>
+          <w:noProof/>
+        </w:rPr>
+        <w:t xml:space="preserve">nan laporan </w:t>
+      </w:r>
+    </w:p>
+    <w:p>
+      <w:pPr>
+        <w:pStyle w:val="ListParagraph"/>
+        <w:spacing w:line="240" w:lineRule="auto"/>
+        <w:jc w:val="both"/>
+        <w:rPr>
+          <w:noProof/>
+        </w:rPr>
+      </w:pPr>
+      <w:r>
+        <w:rPr>
+          <w:noProof/>
+        </w:rPr>
+        <w:t>Pada tahap ini dilakukan dokumentasi dan pelaporan hasil sesuai dengan aturan dan sistematika penulisan yang ditetapkan institusi.</w:t>
       </w:r>
     </w:p>
     <w:p>
@@ -1603,22 +2722,262 @@
           <w:numId w:val="1"/>
         </w:numPr>
         <w:spacing w:line="240" w:lineRule="auto"/>
-      </w:pPr>
-      <w:r>
+        <w:jc w:val="both"/>
+        <w:rPr>
+          <w:noProof/>
+          <w:lang w:val="id-ID"/>
+        </w:rPr>
+      </w:pPr>
+      <w:r>
+        <w:rPr>
+          <w:noProof/>
+          <w:lang w:val="id-ID"/>
+        </w:rPr>
         <w:t>Sistematika Penulisan</w:t>
       </w:r>
     </w:p>
     <w:p>
       <w:pPr>
         <w:spacing w:line="240" w:lineRule="auto"/>
-      </w:pPr>
-      <w:r>
-        <w:t>Lorem ipsum</w:t>
-      </w:r>
-    </w:p>
-    <w:p>
-      <w:pPr>
-        <w:spacing w:line="240" w:lineRule="auto"/>
+        <w:rPr>
+          <w:noProof/>
+        </w:rPr>
+      </w:pPr>
+      <w:r>
+        <w:rPr>
+          <w:noProof/>
+        </w:rPr>
+        <w:t>Sistematika penulisan buku tugas akhir ini adalah sebagai berikut:</w:t>
+      </w:r>
+    </w:p>
+    <w:p>
+      <w:pPr>
+        <w:pStyle w:val="ListParagraph"/>
+        <w:numPr>
+          <w:ilvl w:val="1"/>
+          <w:numId w:val="5"/>
+        </w:numPr>
+        <w:spacing w:line="240" w:lineRule="auto"/>
+        <w:ind w:left="709"/>
+        <w:rPr>
+          <w:noProof/>
+        </w:rPr>
+      </w:pPr>
+      <w:r>
+        <w:rPr>
+          <w:noProof/>
+        </w:rPr>
+        <w:t>Bab I Pendahuluan</w:t>
+      </w:r>
+    </w:p>
+    <w:p>
+      <w:pPr>
+        <w:pStyle w:val="ListParagraph"/>
+        <w:spacing w:line="240" w:lineRule="auto"/>
+        <w:ind w:left="709"/>
+        <w:rPr>
+          <w:noProof/>
+        </w:rPr>
+      </w:pPr>
+      <w:r>
+        <w:rPr>
+          <w:noProof/>
+        </w:rPr>
+        <w:t>Bab ini berisi latar belakang, perumusan masalah, tujuan, batasan masalah, metodologi penyelesaian masalah dan sistematika penulisan buku tugas akhir.</w:t>
+      </w:r>
+    </w:p>
+    <w:p>
+      <w:pPr>
+        <w:pStyle w:val="ListParagraph"/>
+        <w:numPr>
+          <w:ilvl w:val="1"/>
+          <w:numId w:val="5"/>
+        </w:numPr>
+        <w:spacing w:line="240" w:lineRule="auto"/>
+        <w:ind w:left="709"/>
+        <w:rPr>
+          <w:noProof/>
+        </w:rPr>
+      </w:pPr>
+      <w:r>
+        <w:rPr>
+          <w:noProof/>
+        </w:rPr>
+        <w:t>Bab II Landasan Teori</w:t>
+      </w:r>
+    </w:p>
+    <w:p>
+      <w:pPr>
+        <w:pStyle w:val="ListParagraph"/>
+        <w:spacing w:line="240" w:lineRule="auto"/>
+        <w:ind w:left="709"/>
+        <w:rPr>
+          <w:noProof/>
+        </w:rPr>
+      </w:pPr>
+      <w:r>
+        <w:rPr>
+          <w:noProof/>
+        </w:rPr>
+        <w:t>Bab ini berisi landasan teori yang menjadi dasar dilakukannya penelitian pada tugas akhir ini.</w:t>
+      </w:r>
+      <w:bookmarkStart w:id="0" w:name="_GoBack"/>
+      <w:bookmarkEnd w:id="0"/>
+    </w:p>
+    <w:p>
+      <w:pPr>
+        <w:pStyle w:val="ListParagraph"/>
+        <w:numPr>
+          <w:ilvl w:val="1"/>
+          <w:numId w:val="5"/>
+        </w:numPr>
+        <w:spacing w:line="240" w:lineRule="auto"/>
+        <w:ind w:left="709"/>
+        <w:rPr>
+          <w:noProof/>
+        </w:rPr>
+      </w:pPr>
+      <w:r>
+        <w:rPr>
+          <w:noProof/>
+        </w:rPr>
+        <w:t>Bab III Perancangan Sistem</w:t>
+      </w:r>
+    </w:p>
+    <w:p>
+      <w:pPr>
+        <w:pStyle w:val="ListParagraph"/>
+        <w:spacing w:line="240" w:lineRule="auto"/>
+        <w:ind w:left="709"/>
+        <w:rPr>
+          <w:noProof/>
+        </w:rPr>
+      </w:pPr>
+      <w:r>
+        <w:rPr>
+          <w:noProof/>
+        </w:rPr>
+        <w:t>Bab ini berisi perancangan sistem yang akan diimplementasikan pada tugas akhir ini.</w:t>
+      </w:r>
+    </w:p>
+    <w:p>
+      <w:pPr>
+        <w:pStyle w:val="ListParagraph"/>
+        <w:numPr>
+          <w:ilvl w:val="1"/>
+          <w:numId w:val="5"/>
+        </w:numPr>
+        <w:ind w:left="709"/>
+        <w:rPr>
+          <w:noProof/>
+        </w:rPr>
+      </w:pPr>
+      <w:r>
+        <w:rPr>
+          <w:noProof/>
+        </w:rPr>
+        <w:br w:type="page"/>
+      </w:r>
+      <w:r>
+        <w:rPr>
+          <w:noProof/>
+        </w:rPr>
+        <w:lastRenderedPageBreak/>
+        <w:t>Bab IV Pengujian dan Analisis</w:t>
+      </w:r>
+    </w:p>
+    <w:p>
+      <w:pPr>
+        <w:pStyle w:val="ListParagraph"/>
+        <w:spacing w:line="240" w:lineRule="auto"/>
+        <w:ind w:left="709"/>
+        <w:rPr>
+          <w:noProof/>
+        </w:rPr>
+      </w:pPr>
+      <w:r>
+        <w:rPr>
+          <w:noProof/>
+        </w:rPr>
+        <w:t>Bab ini berisi pengujian dan analisis hasil dari sistem yang telah dibuat.</w:t>
+      </w:r>
+    </w:p>
+    <w:p>
+      <w:pPr>
+        <w:pStyle w:val="ListParagraph"/>
+        <w:numPr>
+          <w:ilvl w:val="1"/>
+          <w:numId w:val="5"/>
+        </w:numPr>
+        <w:spacing w:line="240" w:lineRule="auto"/>
+        <w:ind w:left="709"/>
+        <w:rPr>
+          <w:noProof/>
+        </w:rPr>
+      </w:pPr>
+      <w:r>
+        <w:rPr>
+          <w:noProof/>
+        </w:rPr>
+        <w:t>Bab V Kesimpulan dan Saran</w:t>
+      </w:r>
+    </w:p>
+    <w:p>
+      <w:pPr>
+        <w:pStyle w:val="ListParagraph"/>
+        <w:spacing w:line="240" w:lineRule="auto"/>
+        <w:ind w:left="709"/>
+        <w:rPr>
+          <w:noProof/>
+        </w:rPr>
+      </w:pPr>
+      <w:r>
+        <w:rPr>
+          <w:noProof/>
+        </w:rPr>
+        <w:t>Bab ini berisi kesimpulan yan</w:t>
+      </w:r>
+      <w:r>
+        <w:rPr>
+          <w:noProof/>
+        </w:rPr>
+        <w:t xml:space="preserve">g didapat dari permasalahan, pengujian dan analisis hasil, serta </w:t>
+      </w:r>
+      <w:r>
+        <w:rPr>
+          <w:noProof/>
+        </w:rPr>
+        <w:t xml:space="preserve">saran </w:t>
+      </w:r>
+      <w:r>
+        <w:rPr>
+          <w:noProof/>
+        </w:rPr>
+        <w:t>untuk penelitian selanjutnya.</w:t>
+      </w:r>
+    </w:p>
+    <w:p>
+      <w:pPr>
+        <w:rPr>
+          <w:noProof/>
+          <w:lang w:val="id-ID"/>
+        </w:rPr>
+      </w:pPr>
+      <w:r>
+        <w:rPr>
+          <w:noProof/>
+          <w:lang w:val="id-ID"/>
+        </w:rPr>
+        <w:br w:type="page"/>
+      </w:r>
+    </w:p>
+    <w:p>
+      <w:pPr>
+        <w:spacing w:line="240" w:lineRule="auto"/>
+        <w:rPr>
+          <w:noProof/>
+          <w:lang w:val="id-ID"/>
+        </w:rPr>
       </w:pPr>
     </w:p>
     <w:sectPr>
@@ -1634,12 +2993,12 @@
 <file path=word/numbering.xml><?xml version="1.0" encoding="utf-8"?>
 <w:numbering xmlns:wpc="http://schemas.microsoft.com/office/word/2010/wordprocessingCanvas" xmlns:mc="http://schemas.openxmlformats.org/markup-compatibility/2006" xmlns:o="urn:schemas-microsoft-com:office:office" xmlns:r="http://schemas.openxmlformats.org/officeDocument/2006/relationships" xmlns:m="http://schemas.openxmlformats.org/officeDocument/2006/math" xmlns:v="urn:schemas-microsoft-com:vml" xmlns:wp14="http://schemas.microsoft.com/office/word/2010/wordprocessingDrawing" xmlns:wp="http://schemas.openxmlformats.org/drawingml/2006/wordprocessingDrawing" xmlns:w10="urn:schemas-microsoft-com:office:word" xmlns:w="http://schemas.openxmlformats.org/wordprocessingml/2006/main" xmlns:w14="http://schemas.microsoft.com/office/word/2010/wordml" xmlns:w15="http://schemas.microsoft.com/office/word/2012/wordml" xmlns:wpg="http://schemas.microsoft.com/office/word/2010/wordprocessingGroup" xmlns:wpi="http://schemas.microsoft.com/office/word/2010/wordprocessingInk" xmlns:wne="http://schemas.microsoft.com/office/word/2006/wordml" xmlns:wps="http://schemas.microsoft.com/office/word/2010/wordprocessingShape" mc:Ignorable="w14 w15 wp14">
   <w:abstractNum w:abstractNumId="0" w15:restartNumberingAfterBreak="0">
-    <w:nsid w:val="6B81109A"/>
+    <w:nsid w:val="0CF534CE"/>
     <w:multiLevelType w:val="hybridMultilevel"/>
-    <w:tmpl w:val="5C9C2FE2"/>
-    <w:lvl w:ilvl="0" w:tplc="0409000F">
-      <w:start w:val="1"/>
-      <w:numFmt w:val="decimal"/>
+    <w:tmpl w:val="DF764D48"/>
+    <w:lvl w:ilvl="0" w:tplc="04090019">
+      <w:start w:val="1"/>
+      <w:numFmt w:val="lowerLetter"/>
       <w:lvlText w:val="%1."/>
       <w:lvlJc w:val="left"/>
       <w:pPr>
@@ -1723,6 +3082,185 @@
     </w:lvl>
   </w:abstractNum>
   <w:abstractNum w:abstractNumId="1" w15:restartNumberingAfterBreak="0">
+    <w:nsid w:val="2AB93674"/>
+    <w:multiLevelType w:val="hybridMultilevel"/>
+    <w:tmpl w:val="B76297B4"/>
+    <w:lvl w:ilvl="0" w:tplc="5CAE15BE">
+      <w:start w:val="1"/>
+      <w:numFmt w:val="lowerLetter"/>
+      <w:lvlText w:val="%1."/>
+      <w:lvlJc w:val="left"/>
+      <w:pPr>
+        <w:ind w:left="720" w:hanging="360"/>
+      </w:pPr>
+      <w:rPr>
+        <w:rFonts w:hint="default"/>
+        <w:i w:val="0"/>
+      </w:rPr>
+    </w:lvl>
+    <w:lvl w:ilvl="1" w:tplc="04090019" w:tentative="1">
+      <w:start w:val="1"/>
+      <w:numFmt w:val="lowerLetter"/>
+      <w:lvlText w:val="%2."/>
+      <w:lvlJc w:val="left"/>
+      <w:pPr>
+        <w:ind w:left="1440" w:hanging="360"/>
+      </w:pPr>
+    </w:lvl>
+    <w:lvl w:ilvl="2" w:tplc="0409001B" w:tentative="1">
+      <w:start w:val="1"/>
+      <w:numFmt w:val="lowerRoman"/>
+      <w:lvlText w:val="%3."/>
+      <w:lvlJc w:val="right"/>
+      <w:pPr>
+        <w:ind w:left="2160" w:hanging="180"/>
+      </w:pPr>
+    </w:lvl>
+    <w:lvl w:ilvl="3" w:tplc="0409000F" w:tentative="1">
+      <w:start w:val="1"/>
+      <w:numFmt w:val="decimal"/>
+      <w:lvlText w:val="%4."/>
+      <w:lvlJc w:val="left"/>
+      <w:pPr>
+        <w:ind w:left="2880" w:hanging="360"/>
+      </w:pPr>
+    </w:lvl>
+    <w:lvl w:ilvl="4" w:tplc="04090019" w:tentative="1">
+      <w:start w:val="1"/>
+      <w:numFmt w:val="lowerLetter"/>
+      <w:lvlText w:val="%5."/>
+      <w:lvlJc w:val="left"/>
+      <w:pPr>
+        <w:ind w:left="3600" w:hanging="360"/>
+      </w:pPr>
+    </w:lvl>
+    <w:lvl w:ilvl="5" w:tplc="0409001B" w:tentative="1">
+      <w:start w:val="1"/>
+      <w:numFmt w:val="lowerRoman"/>
+      <w:lvlText w:val="%6."/>
+      <w:lvlJc w:val="right"/>
+      <w:pPr>
+        <w:ind w:left="4320" w:hanging="180"/>
+      </w:pPr>
+    </w:lvl>
+    <w:lvl w:ilvl="6" w:tplc="0409000F" w:tentative="1">
+      <w:start w:val="1"/>
+      <w:numFmt w:val="decimal"/>
+      <w:lvlText w:val="%7."/>
+      <w:lvlJc w:val="left"/>
+      <w:pPr>
+        <w:ind w:left="5040" w:hanging="360"/>
+      </w:pPr>
+    </w:lvl>
+    <w:lvl w:ilvl="7" w:tplc="04090019" w:tentative="1">
+      <w:start w:val="1"/>
+      <w:numFmt w:val="lowerLetter"/>
+      <w:lvlText w:val="%8."/>
+      <w:lvlJc w:val="left"/>
+      <w:pPr>
+        <w:ind w:left="5760" w:hanging="360"/>
+      </w:pPr>
+    </w:lvl>
+    <w:lvl w:ilvl="8" w:tplc="0409001B" w:tentative="1">
+      <w:start w:val="1"/>
+      <w:numFmt w:val="lowerRoman"/>
+      <w:lvlText w:val="%9."/>
+      <w:lvlJc w:val="right"/>
+      <w:pPr>
+        <w:ind w:left="6480" w:hanging="180"/>
+      </w:pPr>
+    </w:lvl>
+  </w:abstractNum>
+  <w:abstractNum w:abstractNumId="2" w15:restartNumberingAfterBreak="0">
+    <w:nsid w:val="6B81109A"/>
+    <w:multiLevelType w:val="hybridMultilevel"/>
+    <w:tmpl w:val="79D0A87A"/>
+    <w:lvl w:ilvl="0" w:tplc="04090019">
+      <w:start w:val="1"/>
+      <w:numFmt w:val="lowerLetter"/>
+      <w:lvlText w:val="%1."/>
+      <w:lvlJc w:val="left"/>
+      <w:pPr>
+        <w:ind w:left="720" w:hanging="360"/>
+      </w:pPr>
+      <w:rPr>
+        <w:rFonts w:hint="default"/>
+      </w:rPr>
+    </w:lvl>
+    <w:lvl w:ilvl="1" w:tplc="04090019" w:tentative="1">
+      <w:start w:val="1"/>
+      <w:numFmt w:val="lowerLetter"/>
+      <w:lvlText w:val="%2."/>
+      <w:lvlJc w:val="left"/>
+      <w:pPr>
+        <w:ind w:left="1440" w:hanging="360"/>
+      </w:pPr>
+    </w:lvl>
+    <w:lvl w:ilvl="2" w:tplc="0409001B" w:tentative="1">
+      <w:start w:val="1"/>
+      <w:numFmt w:val="lowerRoman"/>
+      <w:lvlText w:val="%3."/>
+      <w:lvlJc w:val="right"/>
+      <w:pPr>
+        <w:ind w:left="2160" w:hanging="180"/>
+      </w:pPr>
+    </w:lvl>
+    <w:lvl w:ilvl="3" w:tplc="0409000F" w:tentative="1">
+      <w:start w:val="1"/>
+      <w:numFmt w:val="decimal"/>
+      <w:lvlText w:val="%4."/>
+      <w:lvlJc w:val="left"/>
+      <w:pPr>
+        <w:ind w:left="2880" w:hanging="360"/>
+      </w:pPr>
+    </w:lvl>
+    <w:lvl w:ilvl="4" w:tplc="04090019" w:tentative="1">
+      <w:start w:val="1"/>
+      <w:numFmt w:val="lowerLetter"/>
+      <w:lvlText w:val="%5."/>
+      <w:lvlJc w:val="left"/>
+      <w:pPr>
+        <w:ind w:left="3600" w:hanging="360"/>
+      </w:pPr>
+    </w:lvl>
+    <w:lvl w:ilvl="5" w:tplc="0409001B" w:tentative="1">
+      <w:start w:val="1"/>
+      <w:numFmt w:val="lowerRoman"/>
+      <w:lvlText w:val="%6."/>
+      <w:lvlJc w:val="right"/>
+      <w:pPr>
+        <w:ind w:left="4320" w:hanging="180"/>
+      </w:pPr>
+    </w:lvl>
+    <w:lvl w:ilvl="6" w:tplc="0409000F" w:tentative="1">
+      <w:start w:val="1"/>
+      <w:numFmt w:val="decimal"/>
+      <w:lvlText w:val="%7."/>
+      <w:lvlJc w:val="left"/>
+      <w:pPr>
+        <w:ind w:left="5040" w:hanging="360"/>
+      </w:pPr>
+    </w:lvl>
+    <w:lvl w:ilvl="7" w:tplc="04090019" w:tentative="1">
+      <w:start w:val="1"/>
+      <w:numFmt w:val="lowerLetter"/>
+      <w:lvlText w:val="%8."/>
+      <w:lvlJc w:val="left"/>
+      <w:pPr>
+        <w:ind w:left="5760" w:hanging="360"/>
+      </w:pPr>
+    </w:lvl>
+    <w:lvl w:ilvl="8" w:tplc="0409001B" w:tentative="1">
+      <w:start w:val="1"/>
+      <w:numFmt w:val="lowerRoman"/>
+      <w:lvlText w:val="%9."/>
+      <w:lvlJc w:val="right"/>
+      <w:pPr>
+        <w:ind w:left="6480" w:hanging="180"/>
+      </w:pPr>
+    </w:lvl>
+  </w:abstractNum>
+  <w:abstractNum w:abstractNumId="3" w15:restartNumberingAfterBreak="0">
     <w:nsid w:val="72C8437A"/>
     <w:multiLevelType w:val="multilevel"/>
     <w:tmpl w:val="D9E002F2"/>
@@ -1835,11 +3373,109 @@
       </w:rPr>
     </w:lvl>
   </w:abstractNum>
+  <w:abstractNum w:abstractNumId="4" w15:restartNumberingAfterBreak="0">
+    <w:nsid w:val="77066D67"/>
+    <w:multiLevelType w:val="hybridMultilevel"/>
+    <w:tmpl w:val="25FE0204"/>
+    <w:lvl w:ilvl="0" w:tplc="04090019">
+      <w:start w:val="1"/>
+      <w:numFmt w:val="lowerLetter"/>
+      <w:lvlText w:val="%1."/>
+      <w:lvlJc w:val="left"/>
+      <w:pPr>
+        <w:ind w:left="720" w:hanging="360"/>
+      </w:pPr>
+      <w:rPr>
+        <w:rFonts w:hint="default"/>
+      </w:rPr>
+    </w:lvl>
+    <w:lvl w:ilvl="1" w:tplc="04090019">
+      <w:start w:val="1"/>
+      <w:numFmt w:val="lowerLetter"/>
+      <w:lvlText w:val="%2."/>
+      <w:lvlJc w:val="left"/>
+      <w:pPr>
+        <w:ind w:left="1440" w:hanging="360"/>
+      </w:pPr>
+    </w:lvl>
+    <w:lvl w:ilvl="2" w:tplc="0409001B" w:tentative="1">
+      <w:start w:val="1"/>
+      <w:numFmt w:val="lowerRoman"/>
+      <w:lvlText w:val="%3."/>
+      <w:lvlJc w:val="right"/>
+      <w:pPr>
+        <w:ind w:left="2160" w:hanging="180"/>
+      </w:pPr>
+    </w:lvl>
+    <w:lvl w:ilvl="3" w:tplc="0409000F" w:tentative="1">
+      <w:start w:val="1"/>
+      <w:numFmt w:val="decimal"/>
+      <w:lvlText w:val="%4."/>
+      <w:lvlJc w:val="left"/>
+      <w:pPr>
+        <w:ind w:left="2880" w:hanging="360"/>
+      </w:pPr>
+    </w:lvl>
+    <w:lvl w:ilvl="4" w:tplc="04090019" w:tentative="1">
+      <w:start w:val="1"/>
+      <w:numFmt w:val="lowerLetter"/>
+      <w:lvlText w:val="%5."/>
+      <w:lvlJc w:val="left"/>
+      <w:pPr>
+        <w:ind w:left="3600" w:hanging="360"/>
+      </w:pPr>
+    </w:lvl>
+    <w:lvl w:ilvl="5" w:tplc="0409001B" w:tentative="1">
+      <w:start w:val="1"/>
+      <w:numFmt w:val="lowerRoman"/>
+      <w:lvlText w:val="%6."/>
+      <w:lvlJc w:val="right"/>
+      <w:pPr>
+        <w:ind w:left="4320" w:hanging="180"/>
+      </w:pPr>
+    </w:lvl>
+    <w:lvl w:ilvl="6" w:tplc="0409000F" w:tentative="1">
+      <w:start w:val="1"/>
+      <w:numFmt w:val="decimal"/>
+      <w:lvlText w:val="%7."/>
+      <w:lvlJc w:val="left"/>
+      <w:pPr>
+        <w:ind w:left="5040" w:hanging="360"/>
+      </w:pPr>
+    </w:lvl>
+    <w:lvl w:ilvl="7" w:tplc="04090019" w:tentative="1">
+      <w:start w:val="1"/>
+      <w:numFmt w:val="lowerLetter"/>
+      <w:lvlText w:val="%8."/>
+      <w:lvlJc w:val="left"/>
+      <w:pPr>
+        <w:ind w:left="5760" w:hanging="360"/>
+      </w:pPr>
+    </w:lvl>
+    <w:lvl w:ilvl="8" w:tplc="0409001B" w:tentative="1">
+      <w:start w:val="1"/>
+      <w:numFmt w:val="lowerRoman"/>
+      <w:lvlText w:val="%9."/>
+      <w:lvlJc w:val="right"/>
+      <w:pPr>
+        <w:ind w:left="6480" w:hanging="180"/>
+      </w:pPr>
+    </w:lvl>
+  </w:abstractNum>
   <w:num w:numId="1">
+    <w:abstractNumId w:val="3"/>
+  </w:num>
+  <w:num w:numId="2">
+    <w:abstractNumId w:val="2"/>
+  </w:num>
+  <w:num w:numId="3">
+    <w:abstractNumId w:val="0"/>
+  </w:num>
+  <w:num w:numId="4">
     <w:abstractNumId w:val="1"/>
   </w:num>
-  <w:num w:numId="2">
-    <w:abstractNumId w:val="0"/>
+  <w:num w:numId="5">
+    <w:abstractNumId w:val="4"/>
   </w:num>
 </w:numbering>
 </file>
@@ -2273,11 +3909,11 @@
     <w:uiPriority w:val="9"/>
     <w:unhideWhenUsed/>
     <w:qFormat/>
-    <w:rsid w:val="00037686"/>
+    <w:rsid w:val="00FD0905"/>
     <w:pPr>
       <w:keepNext/>
       <w:keepLines/>
-      <w:spacing w:before="40" w:after="0"/>
+      <w:spacing w:before="160" w:after="120"/>
       <w:outlineLvl w:val="1"/>
     </w:pPr>
     <w:rPr>
@@ -2354,7 +3990,7 @@
     <w:basedOn w:val="DefaultParagraphFont"/>
     <w:link w:val="Heading2"/>
     <w:uiPriority w:val="9"/>
-    <w:rsid w:val="00037686"/>
+    <w:rsid w:val="00FD0905"/>
     <w:rPr>
       <w:rFonts w:ascii="Times New Roman" w:eastAsiaTheme="majorEastAsia" w:hAnsi="Times New Roman" w:cstheme="majorBidi"/>
       <w:b/>

</xml_diff>

<commit_message>
tambah subbab graph database
</commit_message>
<xml_diff>
--- a/Buku Implementasi VoG.docx
+++ b/Buku Implementasi VoG.docx
@@ -2406,16 +2406,7 @@
           <w:noProof/>
           <w:lang w:val="id-ID"/>
         </w:rPr>
-        <w:t>, lalu apa yan</w:t>
-      </w:r>
-      <w:bookmarkStart w:id="0" w:name="_GoBack"/>
-      <w:bookmarkEnd w:id="0"/>
-      <w:r>
-        <w:rPr>
-          <w:noProof/>
-          <w:lang w:val="id-ID"/>
-        </w:rPr>
-        <w:t xml:space="preserve">g dapat dikatakan mengenai struktur web graph </w:t>
+        <w:t xml:space="preserve">, lalu apa yang dapat dikatakan mengenai struktur web graph </w:t>
       </w:r>
       <w:r>
         <w:rPr>
@@ -5909,7 +5900,7 @@
                 <w:noProof/>
               </w:rPr>
             </w:pPr>
-            <w:bookmarkStart w:id="1" w:name="_Toc414367790"/>
+            <w:bookmarkStart w:id="0" w:name="_Toc414367790"/>
             <w:r>
               <w:rPr>
                 <w:noProof/>
@@ -5994,7 +5985,7 @@
               </w:rPr>
               <w:t xml:space="preserve"> Graph G</w:t>
             </w:r>
-            <w:bookmarkEnd w:id="1"/>
+            <w:bookmarkEnd w:id="0"/>
           </w:p>
         </w:tc>
         <w:tc>
@@ -6058,7 +6049,7 @@
                 <w:noProof/>
               </w:rPr>
             </w:pPr>
-            <w:bookmarkStart w:id="2" w:name="_Toc414367791"/>
+            <w:bookmarkStart w:id="1" w:name="_Toc414367791"/>
             <w:r>
               <w:rPr>
                 <w:noProof/>
@@ -6143,7 +6134,7 @@
               </w:rPr>
               <w:t xml:space="preserve"> Graph H (subgraph G)</w:t>
             </w:r>
-            <w:bookmarkEnd w:id="2"/>
+            <w:bookmarkEnd w:id="1"/>
           </w:p>
         </w:tc>
       </w:tr>
@@ -6379,7 +6370,7 @@
           <w:noProof/>
         </w:rPr>
       </w:pPr>
-      <w:bookmarkStart w:id="3" w:name="_Toc414367792"/>
+      <w:bookmarkStart w:id="2" w:name="_Toc414367792"/>
       <w:r>
         <w:rPr>
           <w:noProof/>
@@ -6458,7 +6449,7 @@
         </w:rPr>
         <w:t xml:space="preserve"> Representasi graph - adjacency list</w:t>
       </w:r>
-      <w:bookmarkEnd w:id="3"/>
+      <w:bookmarkEnd w:id="2"/>
       <w:r>
         <w:rPr>
           <w:noProof/>
@@ -7139,12 +7130,538 @@
     </w:p>
     <w:p>
       <w:pPr>
+        <w:spacing w:line="240" w:lineRule="auto"/>
+        <w:jc w:val="both"/>
+        <w:rPr>
+          <w:noProof/>
+        </w:rPr>
+      </w:pPr>
+      <w:r>
+        <w:rPr>
+          <w:i/>
+          <w:noProof/>
+        </w:rPr>
+        <w:t>Graph Database Management System</w:t>
+      </w:r>
+      <w:r>
+        <w:rPr>
+          <w:noProof/>
+        </w:rPr>
+        <w:t xml:space="preserve"> adalah </w:t>
+      </w:r>
+      <w:r>
+        <w:rPr>
+          <w:i/>
+          <w:noProof/>
+        </w:rPr>
+        <w:t>database management system</w:t>
+      </w:r>
+      <w:r>
+        <w:rPr>
+          <w:noProof/>
+        </w:rPr>
+        <w:t xml:space="preserve"> yang memiliki metode CRUD (</w:t>
+      </w:r>
+      <w:r>
+        <w:rPr>
+          <w:i/>
+          <w:noProof/>
+        </w:rPr>
+        <w:t>Create</w:t>
+      </w:r>
+      <w:r>
+        <w:rPr>
+          <w:noProof/>
+        </w:rPr>
+        <w:t xml:space="preserve">, </w:t>
+      </w:r>
+      <w:r>
+        <w:rPr>
+          <w:i/>
+          <w:noProof/>
+        </w:rPr>
+        <w:t>Read</w:t>
+      </w:r>
+      <w:r>
+        <w:rPr>
+          <w:noProof/>
+        </w:rPr>
+        <w:t xml:space="preserve">, </w:t>
+      </w:r>
+      <w:r>
+        <w:rPr>
+          <w:i/>
+          <w:noProof/>
+        </w:rPr>
+        <w:t>Update</w:t>
+      </w:r>
+      <w:r>
+        <w:rPr>
+          <w:noProof/>
+        </w:rPr>
+        <w:t xml:space="preserve">, dan </w:t>
+      </w:r>
+      <w:r>
+        <w:rPr>
+          <w:i/>
+          <w:noProof/>
+        </w:rPr>
+        <w:t>Delete</w:t>
+      </w:r>
+      <w:r>
+        <w:rPr>
+          <w:noProof/>
+        </w:rPr>
+        <w:t xml:space="preserve">) untuk memaparkan model data </w:t>
+      </w:r>
+      <w:r>
+        <w:rPr>
+          <w:i/>
+          <w:noProof/>
+        </w:rPr>
+        <w:t>graph</w:t>
+      </w:r>
+      <w:r>
+        <w:rPr>
+          <w:noProof/>
+        </w:rPr>
+        <w:t xml:space="preserve">. Properti model </w:t>
+      </w:r>
+      <w:r>
+        <w:rPr>
+          <w:i/>
+          <w:noProof/>
+        </w:rPr>
+        <w:t>graph</w:t>
+      </w:r>
+      <w:r>
+        <w:rPr>
+          <w:noProof/>
+        </w:rPr>
+        <w:t xml:space="preserve"> dapat dideskripsikan sebagai berikut :</w:t>
+      </w:r>
+    </w:p>
+    <w:p>
+      <w:pPr>
+        <w:pStyle w:val="ListParagraph"/>
+        <w:numPr>
+          <w:ilvl w:val="0"/>
+          <w:numId w:val="7"/>
+        </w:numPr>
+        <w:spacing w:after="0" w:line="240" w:lineRule="auto"/>
+        <w:jc w:val="both"/>
+        <w:rPr>
+          <w:noProof/>
+        </w:rPr>
+      </w:pPr>
+      <w:r>
+        <w:rPr>
+          <w:noProof/>
+        </w:rPr>
+        <w:t xml:space="preserve">Terdiri dari </w:t>
+      </w:r>
+      <w:r>
+        <w:rPr>
+          <w:i/>
+          <w:noProof/>
+        </w:rPr>
+        <w:t>nodes</w:t>
+      </w:r>
+      <w:r>
+        <w:rPr>
+          <w:noProof/>
+        </w:rPr>
+        <w:t xml:space="preserve"> dan </w:t>
+      </w:r>
+      <w:r>
+        <w:rPr>
+          <w:i/>
+          <w:noProof/>
+        </w:rPr>
+        <w:t>relationship/edges</w:t>
+      </w:r>
+      <w:r>
+        <w:rPr>
+          <w:noProof/>
+        </w:rPr>
+        <w:t>.</w:t>
+      </w:r>
+    </w:p>
+    <w:p>
+      <w:pPr>
+        <w:pStyle w:val="ListParagraph"/>
+        <w:numPr>
+          <w:ilvl w:val="0"/>
+          <w:numId w:val="7"/>
+        </w:numPr>
+        <w:spacing w:after="0" w:line="240" w:lineRule="auto"/>
+        <w:jc w:val="both"/>
+        <w:rPr>
+          <w:noProof/>
+        </w:rPr>
+      </w:pPr>
+      <w:r>
+        <w:rPr>
+          <w:noProof/>
+        </w:rPr>
+        <w:t xml:space="preserve">Setiap </w:t>
+      </w:r>
+      <w:r>
+        <w:rPr>
+          <w:i/>
+          <w:noProof/>
+        </w:rPr>
+        <w:t>nodes</w:t>
+      </w:r>
+      <w:r>
+        <w:rPr>
+          <w:noProof/>
+        </w:rPr>
+        <w:t xml:space="preserve"> terdiri dari pasangan </w:t>
+      </w:r>
+      <w:r>
+        <w:rPr>
+          <w:i/>
+          <w:noProof/>
+        </w:rPr>
+        <w:t>key-value</w:t>
+      </w:r>
+      <w:r>
+        <w:rPr>
+          <w:noProof/>
+        </w:rPr>
+        <w:t>.</w:t>
+      </w:r>
+    </w:p>
+    <w:p>
+      <w:pPr>
+        <w:pStyle w:val="ListParagraph"/>
+        <w:numPr>
+          <w:ilvl w:val="0"/>
+          <w:numId w:val="7"/>
+        </w:numPr>
+        <w:spacing w:after="0" w:line="240" w:lineRule="auto"/>
+        <w:jc w:val="both"/>
+        <w:rPr>
+          <w:noProof/>
+        </w:rPr>
+      </w:pPr>
+      <w:r>
+        <w:rPr>
+          <w:i/>
+          <w:noProof/>
+        </w:rPr>
+        <w:t>Edge</w:t>
+      </w:r>
+      <w:r>
+        <w:rPr>
+          <w:noProof/>
+        </w:rPr>
+        <w:t xml:space="preserve"> mempunyai nama dan arah</w:t>
+      </w:r>
+      <w:r>
+        <w:rPr>
+          <w:noProof/>
+        </w:rPr>
+        <w:t xml:space="preserve">, jika tidak memiliki arah disebut </w:t>
+      </w:r>
+      <w:r>
+        <w:rPr>
+          <w:i/>
+          <w:noProof/>
+        </w:rPr>
+        <w:t>undirected graph</w:t>
+      </w:r>
+      <w:r>
+        <w:rPr>
+          <w:i/>
+          <w:noProof/>
+        </w:rPr>
+        <w:t>.</w:t>
+      </w:r>
+    </w:p>
+    <w:p>
+      <w:pPr>
+        <w:pStyle w:val="ListParagraph"/>
+        <w:numPr>
+          <w:ilvl w:val="0"/>
+          <w:numId w:val="7"/>
+        </w:numPr>
+        <w:spacing w:after="0" w:line="240" w:lineRule="auto"/>
+        <w:jc w:val="both"/>
+        <w:rPr>
+          <w:noProof/>
+        </w:rPr>
+      </w:pPr>
+      <w:r>
+        <w:rPr>
+          <w:i/>
+          <w:noProof/>
+        </w:rPr>
+        <w:t>Edge</w:t>
+      </w:r>
+      <w:r>
+        <w:rPr>
+          <w:noProof/>
+        </w:rPr>
+        <w:t xml:space="preserve"> dapat juga mempunyai properti.</w:t>
+      </w:r>
+    </w:p>
+    <w:p>
+      <w:pPr>
+        <w:spacing w:line="240" w:lineRule="auto"/>
+        <w:jc w:val="both"/>
+        <w:rPr>
+          <w:noProof/>
+        </w:rPr>
+      </w:pPr>
+      <w:r>
+        <w:rPr>
+          <w:noProof/>
+        </w:rPr>
+        <w:t xml:space="preserve">Dengan abstraksi sederhana dari </w:t>
+      </w:r>
+      <w:r>
+        <w:rPr>
+          <w:i/>
+          <w:noProof/>
+        </w:rPr>
+        <w:t>nodes</w:t>
+      </w:r>
+      <w:r>
+        <w:rPr>
+          <w:noProof/>
+        </w:rPr>
+        <w:t xml:space="preserve"> dan </w:t>
+      </w:r>
+      <w:r>
+        <w:rPr>
+          <w:i/>
+          <w:noProof/>
+        </w:rPr>
+        <w:t>edges</w:t>
+      </w:r>
+      <w:r>
+        <w:rPr>
+          <w:noProof/>
+        </w:rPr>
+        <w:t xml:space="preserve"> kedalam struktur yang saling terhubung, </w:t>
+      </w:r>
+      <w:r>
+        <w:rPr>
+          <w:i/>
+          <w:noProof/>
+        </w:rPr>
+        <w:t>graph database</w:t>
+      </w:r>
+      <w:r>
+        <w:rPr>
+          <w:noProof/>
+        </w:rPr>
+        <w:t xml:space="preserve"> memungkinkan untuk dibangunnya model yang mirip dengan permas</w:t>
+      </w:r>
+      <w:r>
+        <w:rPr>
+          <w:noProof/>
+        </w:rPr>
+        <w:t xml:space="preserve">alahan yang ada di dunia nyata </w:t>
+      </w:r>
+      <w:sdt>
+        <w:sdtPr>
+          <w:rPr>
+            <w:noProof/>
+          </w:rPr>
+          <w:id w:val="-112135332"/>
+          <w:citation/>
+        </w:sdtPr>
+        <w:sdtContent>
+          <w:r>
+            <w:rPr>
+              <w:noProof/>
+            </w:rPr>
+            <w:fldChar w:fldCharType="begin"/>
+          </w:r>
+          <w:r>
+            <w:rPr>
+              <w:noProof/>
+            </w:rPr>
+            <w:instrText xml:space="preserve"> CITATION Rob13 \l 1033 </w:instrText>
+          </w:r>
+          <w:r>
+            <w:rPr>
+              <w:noProof/>
+            </w:rPr>
+            <w:fldChar w:fldCharType="separate"/>
+          </w:r>
+          <w:r>
+            <w:rPr>
+              <w:noProof/>
+            </w:rPr>
+            <w:t>[1]</w:t>
+          </w:r>
+          <w:r>
+            <w:rPr>
+              <w:noProof/>
+            </w:rPr>
+            <w:fldChar w:fldCharType="end"/>
+          </w:r>
+        </w:sdtContent>
+      </w:sdt>
+      <w:r>
+        <w:rPr>
+          <w:noProof/>
+        </w:rPr>
+        <w:t>.</w:t>
+      </w:r>
+    </w:p>
+    <w:p>
+      <w:pPr>
+        <w:keepNext/>
+        <w:jc w:val="center"/>
+        <w:rPr>
+          <w:noProof/>
+        </w:rPr>
+      </w:pPr>
+      <w:r>
+        <w:rPr>
+          <w:noProof/>
+        </w:rPr>
+        <w:drawing>
+          <wp:inline distT="0" distB="0" distL="0" distR="0" wp14:anchorId="0A889536" wp14:editId="34D0ED25">
+            <wp:extent cx="4229100" cy="3585891"/>
+            <wp:effectExtent l="0" t="0" r="0" b="0"/>
+            <wp:docPr id="14" name="Picture 14"/>
+            <wp:cNvGraphicFramePr>
+              <a:graphicFrameLocks xmlns:a="http://schemas.openxmlformats.org/drawingml/2006/main" noChangeAspect="1"/>
+            </wp:cNvGraphicFramePr>
+            <a:graphic xmlns:a="http://schemas.openxmlformats.org/drawingml/2006/main">
+              <a:graphicData uri="http://schemas.openxmlformats.org/drawingml/2006/picture">
+                <pic:pic xmlns:pic="http://schemas.openxmlformats.org/drawingml/2006/picture">
+                  <pic:nvPicPr>
+                    <pic:cNvPr id="1" name=""/>
+                    <pic:cNvPicPr/>
+                  </pic:nvPicPr>
+                  <pic:blipFill>
+                    <a:blip r:embed="rId16"/>
+                    <a:stretch>
+                      <a:fillRect/>
+                    </a:stretch>
+                  </pic:blipFill>
+                  <pic:spPr>
+                    <a:xfrm>
+                      <a:off x="0" y="0"/>
+                      <a:ext cx="4241869" cy="3596718"/>
+                    </a:xfrm>
+                    <a:prstGeom prst="rect">
+                      <a:avLst/>
+                    </a:prstGeom>
+                  </pic:spPr>
+                </pic:pic>
+              </a:graphicData>
+            </a:graphic>
+          </wp:inline>
+        </w:drawing>
+      </w:r>
+    </w:p>
+    <w:p>
+      <w:pPr>
+        <w:pStyle w:val="Caption"/>
+        <w:jc w:val="center"/>
+        <w:rPr>
+          <w:noProof/>
+        </w:rPr>
+      </w:pPr>
+      <w:bookmarkStart w:id="3" w:name="_Toc414367793"/>
+      <w:r>
+        <w:rPr>
+          <w:noProof/>
+        </w:rPr>
+        <w:t xml:space="preserve">Gambar </w:t>
+      </w:r>
+      <w:r>
+        <w:rPr>
+          <w:noProof/>
+        </w:rPr>
+        <w:fldChar w:fldCharType="begin"/>
+      </w:r>
+      <w:r>
+        <w:rPr>
+          <w:noProof/>
+        </w:rPr>
+        <w:instrText xml:space="preserve"> STYLEREF 2 \s </w:instrText>
+      </w:r>
+      <w:r>
+        <w:rPr>
+          <w:noProof/>
+        </w:rPr>
+        <w:fldChar w:fldCharType="separate"/>
+      </w:r>
+      <w:r>
+        <w:rPr>
+          <w:noProof/>
+        </w:rPr>
+        <w:t>2.2</w:t>
+      </w:r>
+      <w:r>
+        <w:rPr>
+          <w:noProof/>
+        </w:rPr>
+        <w:fldChar w:fldCharType="end"/>
+      </w:r>
+      <w:r>
+        <w:rPr>
+          <w:noProof/>
+        </w:rPr>
+        <w:noBreakHyphen/>
+      </w:r>
+      <w:r>
+        <w:rPr>
+          <w:noProof/>
+        </w:rPr>
+        <w:fldChar w:fldCharType="begin"/>
+      </w:r>
+      <w:r>
+        <w:rPr>
+          <w:noProof/>
+        </w:rPr>
+        <w:instrText xml:space="preserve"> SEQ Gambar \* ARABIC \s 2 </w:instrText>
+      </w:r>
+      <w:r>
+        <w:rPr>
+          <w:noProof/>
+        </w:rPr>
+        <w:fldChar w:fldCharType="separate"/>
+      </w:r>
+      <w:r>
+        <w:rPr>
+          <w:noProof/>
+        </w:rPr>
+        <w:t>1</w:t>
+      </w:r>
+      <w:r>
+        <w:rPr>
+          <w:noProof/>
+        </w:rPr>
+        <w:fldChar w:fldCharType="end"/>
+      </w:r>
+      <w:r>
+        <w:rPr>
+          <w:noProof/>
+        </w:rPr>
+        <w:t xml:space="preserve"> Model graph database</w:t>
+      </w:r>
+      <w:bookmarkEnd w:id="3"/>
+    </w:p>
+    <w:p>
+      <w:pPr>
         <w:pStyle w:val="Heading2"/>
         <w:rPr>
           <w:noProof/>
           <w:lang w:val="id-ID"/>
         </w:rPr>
       </w:pPr>
+      <w:bookmarkStart w:id="4" w:name="_GoBack"/>
+      <w:bookmarkEnd w:id="4"/>
       <w:r>
         <w:rPr>
           <w:noProof/>
@@ -8125,6 +8642,119 @@
     </w:lvl>
   </w:abstractNum>
   <w:abstractNum w:abstractNumId="3" w15:restartNumberingAfterBreak="0">
+    <w:nsid w:val="5EBC29A7"/>
+    <w:multiLevelType w:val="hybridMultilevel"/>
+    <w:tmpl w:val="5AEC68AC"/>
+    <w:lvl w:ilvl="0" w:tplc="04090001">
+      <w:start w:val="1"/>
+      <w:numFmt w:val="bullet"/>
+      <w:lvlText w:val=""/>
+      <w:lvlJc w:val="left"/>
+      <w:pPr>
+        <w:ind w:left="720" w:hanging="360"/>
+      </w:pPr>
+      <w:rPr>
+        <w:rFonts w:ascii="Symbol" w:hAnsi="Symbol" w:hint="default"/>
+      </w:rPr>
+    </w:lvl>
+    <w:lvl w:ilvl="1" w:tplc="04090003" w:tentative="1">
+      <w:start w:val="1"/>
+      <w:numFmt w:val="bullet"/>
+      <w:lvlText w:val="o"/>
+      <w:lvlJc w:val="left"/>
+      <w:pPr>
+        <w:ind w:left="1440" w:hanging="360"/>
+      </w:pPr>
+      <w:rPr>
+        <w:rFonts w:ascii="Courier New" w:hAnsi="Courier New" w:cs="Courier New" w:hint="default"/>
+      </w:rPr>
+    </w:lvl>
+    <w:lvl w:ilvl="2" w:tplc="04090005" w:tentative="1">
+      <w:start w:val="1"/>
+      <w:numFmt w:val="bullet"/>
+      <w:lvlText w:val=""/>
+      <w:lvlJc w:val="left"/>
+      <w:pPr>
+        <w:ind w:left="2160" w:hanging="360"/>
+      </w:pPr>
+      <w:rPr>
+        <w:rFonts w:ascii="Wingdings" w:hAnsi="Wingdings" w:hint="default"/>
+      </w:rPr>
+    </w:lvl>
+    <w:lvl w:ilvl="3" w:tplc="04090001" w:tentative="1">
+      <w:start w:val="1"/>
+      <w:numFmt w:val="bullet"/>
+      <w:lvlText w:val=""/>
+      <w:lvlJc w:val="left"/>
+      <w:pPr>
+        <w:ind w:left="2880" w:hanging="360"/>
+      </w:pPr>
+      <w:rPr>
+        <w:rFonts w:ascii="Symbol" w:hAnsi="Symbol" w:hint="default"/>
+      </w:rPr>
+    </w:lvl>
+    <w:lvl w:ilvl="4" w:tplc="04090003" w:tentative="1">
+      <w:start w:val="1"/>
+      <w:numFmt w:val="bullet"/>
+      <w:lvlText w:val="o"/>
+      <w:lvlJc w:val="left"/>
+      <w:pPr>
+        <w:ind w:left="3600" w:hanging="360"/>
+      </w:pPr>
+      <w:rPr>
+        <w:rFonts w:ascii="Courier New" w:hAnsi="Courier New" w:cs="Courier New" w:hint="default"/>
+      </w:rPr>
+    </w:lvl>
+    <w:lvl w:ilvl="5" w:tplc="04090005" w:tentative="1">
+      <w:start w:val="1"/>
+      <w:numFmt w:val="bullet"/>
+      <w:lvlText w:val=""/>
+      <w:lvlJc w:val="left"/>
+      <w:pPr>
+        <w:ind w:left="4320" w:hanging="360"/>
+      </w:pPr>
+      <w:rPr>
+        <w:rFonts w:ascii="Wingdings" w:hAnsi="Wingdings" w:hint="default"/>
+      </w:rPr>
+    </w:lvl>
+    <w:lvl w:ilvl="6" w:tplc="04090001" w:tentative="1">
+      <w:start w:val="1"/>
+      <w:numFmt w:val="bullet"/>
+      <w:lvlText w:val=""/>
+      <w:lvlJc w:val="left"/>
+      <w:pPr>
+        <w:ind w:left="5040" w:hanging="360"/>
+      </w:pPr>
+      <w:rPr>
+        <w:rFonts w:ascii="Symbol" w:hAnsi="Symbol" w:hint="default"/>
+      </w:rPr>
+    </w:lvl>
+    <w:lvl w:ilvl="7" w:tplc="04090003" w:tentative="1">
+      <w:start w:val="1"/>
+      <w:numFmt w:val="bullet"/>
+      <w:lvlText w:val="o"/>
+      <w:lvlJc w:val="left"/>
+      <w:pPr>
+        <w:ind w:left="5760" w:hanging="360"/>
+      </w:pPr>
+      <w:rPr>
+        <w:rFonts w:ascii="Courier New" w:hAnsi="Courier New" w:cs="Courier New" w:hint="default"/>
+      </w:rPr>
+    </w:lvl>
+    <w:lvl w:ilvl="8" w:tplc="04090005" w:tentative="1">
+      <w:start w:val="1"/>
+      <w:numFmt w:val="bullet"/>
+      <w:lvlText w:val=""/>
+      <w:lvlJc w:val="left"/>
+      <w:pPr>
+        <w:ind w:left="6480" w:hanging="360"/>
+      </w:pPr>
+      <w:rPr>
+        <w:rFonts w:ascii="Wingdings" w:hAnsi="Wingdings" w:hint="default"/>
+      </w:rPr>
+    </w:lvl>
+  </w:abstractNum>
+  <w:abstractNum w:abstractNumId="4" w15:restartNumberingAfterBreak="0">
     <w:nsid w:val="6B81109A"/>
     <w:multiLevelType w:val="hybridMultilevel"/>
     <w:tmpl w:val="79D0A87A"/>
@@ -8213,7 +8843,7 @@
       </w:pPr>
     </w:lvl>
   </w:abstractNum>
-  <w:abstractNum w:abstractNumId="4" w15:restartNumberingAfterBreak="0">
+  <w:abstractNum w:abstractNumId="5" w15:restartNumberingAfterBreak="0">
     <w:nsid w:val="72C8437A"/>
     <w:multiLevelType w:val="multilevel"/>
     <w:tmpl w:val="D9E002F2"/>
@@ -8326,7 +8956,7 @@
       </w:rPr>
     </w:lvl>
   </w:abstractNum>
-  <w:abstractNum w:abstractNumId="5" w15:restartNumberingAfterBreak="0">
+  <w:abstractNum w:abstractNumId="6" w15:restartNumberingAfterBreak="0">
     <w:nsid w:val="77066D67"/>
     <w:multiLevelType w:val="hybridMultilevel"/>
     <w:tmpl w:val="25FE0204"/>
@@ -8416,10 +9046,10 @@
     </w:lvl>
   </w:abstractNum>
   <w:num w:numId="1">
-    <w:abstractNumId w:val="4"/>
+    <w:abstractNumId w:val="5"/>
   </w:num>
   <w:num w:numId="2">
-    <w:abstractNumId w:val="3"/>
+    <w:abstractNumId w:val="4"/>
   </w:num>
   <w:num w:numId="3">
     <w:abstractNumId w:val="0"/>
@@ -8428,10 +9058,13 @@
     <w:abstractNumId w:val="1"/>
   </w:num>
   <w:num w:numId="5">
-    <w:abstractNumId w:val="5"/>
+    <w:abstractNumId w:val="6"/>
   </w:num>
   <w:num w:numId="6">
     <w:abstractNumId w:val="2"/>
+  </w:num>
+  <w:num w:numId="7">
+    <w:abstractNumId w:val="3"/>
   </w:num>
 </w:numbering>
 </file>
@@ -9020,6 +9653,27 @@
     <w:pitch w:val="variable"/>
     <w:sig w:usb0="E0002EFF" w:usb1="C0007843" w:usb2="00000009" w:usb3="00000000" w:csb0="000001FF" w:csb1="00000000"/>
   </w:font>
+  <w:font w:name="Symbol">
+    <w:panose1 w:val="05050102010706020507"/>
+    <w:charset w:val="02"/>
+    <w:family w:val="roman"/>
+    <w:pitch w:val="variable"/>
+    <w:sig w:usb0="00000000" w:usb1="10000000" w:usb2="00000000" w:usb3="00000000" w:csb0="80000000" w:csb1="00000000"/>
+  </w:font>
+  <w:font w:name="Courier New">
+    <w:panose1 w:val="02070309020205020404"/>
+    <w:charset w:val="00"/>
+    <w:family w:val="modern"/>
+    <w:pitch w:val="fixed"/>
+    <w:sig w:usb0="E0002AFF" w:usb1="C0007843" w:usb2="00000009" w:usb3="00000000" w:csb0="000001FF" w:csb1="00000000"/>
+  </w:font>
+  <w:font w:name="Wingdings">
+    <w:panose1 w:val="05000000000000000000"/>
+    <w:charset w:val="02"/>
+    <w:family w:val="auto"/>
+    <w:pitch w:val="variable"/>
+    <w:sig w:usb0="00000000" w:usb1="10000000" w:usb2="00000000" w:usb3="00000000" w:csb0="80000000" w:csb1="00000000"/>
+  </w:font>
   <w:font w:name="Calibri">
     <w:panose1 w:val="020F0502020204030204"/>
     <w:charset w:val="00"/>
@@ -9066,7 +9720,7 @@
   </w:compat>
   <w:rsids>
     <w:rsidRoot w:val="00F958EC"/>
-    <w:rsid w:val="00AF19A0"/>
+    <w:rsid w:val="00A20DE6"/>
     <w:rsid w:val="00F958EC"/>
   </w:rsids>
   <m:mathPr>
@@ -10072,7 +10726,7 @@
 </file>
 
 <file path=customXml/itemProps1.xml><?xml version="1.0" encoding="utf-8"?>
-<ds:datastoreItem xmlns:ds="http://schemas.openxmlformats.org/officeDocument/2006/customXml" ds:itemID="{2E523803-B113-4B00-A860-92EA7342FA3A}">
+<ds:datastoreItem xmlns:ds="http://schemas.openxmlformats.org/officeDocument/2006/customXml" ds:itemID="{6A22AB6C-FD36-474B-9B51-3B6111F7B0D5}">
   <ds:schemaRefs>
     <ds:schemaRef ds:uri="http://schemas.openxmlformats.org/officeDocument/2006/bibliography"/>
   </ds:schemaRefs>

</xml_diff>

<commit_message>
tambah subbab graph compression, bab 2 beres, tinggal revisi
</commit_message>
<xml_diff>
--- a/Buku Implementasi VoG.docx
+++ b/Buku Implementasi VoG.docx
@@ -2092,7 +2092,14 @@
               <w:noProof/>
               <w:lang w:val="id-ID"/>
             </w:rPr>
-            <w:t xml:space="preserve"> [3]</w:t>
+            <w:t xml:space="preserve"> </w:t>
+          </w:r>
+          <w:r>
+            <w:rPr>
+              <w:noProof/>
+              <w:lang w:val="id-ID"/>
+            </w:rPr>
+            <w:t>[3]</w:t>
           </w:r>
           <w:r>
             <w:rPr>
@@ -2296,7 +2303,14 @@
               <w:noProof/>
               <w:lang w:val="id-ID"/>
             </w:rPr>
-            <w:t xml:space="preserve"> [1]</w:t>
+            <w:t xml:space="preserve"> </w:t>
+          </w:r>
+          <w:r>
+            <w:rPr>
+              <w:noProof/>
+              <w:lang w:val="id-ID"/>
+            </w:rPr>
+            <w:t>[1]</w:t>
           </w:r>
           <w:r>
             <w:rPr>
@@ -6079,7 +6093,14 @@
               <w:noProof/>
               <w:lang w:val="id-ID"/>
             </w:rPr>
-            <w:t xml:space="preserve"> [7]</w:t>
+            <w:t xml:space="preserve"> </w:t>
+          </w:r>
+          <w:r>
+            <w:rPr>
+              <w:noProof/>
+              <w:lang w:val="id-ID"/>
+            </w:rPr>
+            <w:t>[7]</w:t>
           </w:r>
           <w:r>
             <w:rPr>
@@ -8750,16 +8771,756 @@
           <w:lang w:val="id-ID"/>
         </w:rPr>
         <w:tab/>
-        <w:t>Graph Decomposition</w:t>
-      </w:r>
-    </w:p>
-    <w:p>
-      <w:pPr>
-        <w:rPr>
-          <w:noProof/>
-          <w:lang w:val="id-ID"/>
-        </w:rPr>
-      </w:pPr>
+        <w:t xml:space="preserve">Graph </w:t>
+      </w:r>
+      <w:r>
+        <w:rPr>
+          <w:noProof/>
+          <w:lang w:val="id-ID"/>
+        </w:rPr>
+        <w:t>Compression</w:t>
+      </w:r>
+    </w:p>
+    <w:p>
+      <w:pPr>
+        <w:jc w:val="both"/>
+        <w:rPr>
+          <w:noProof/>
+          <w:lang w:val="id-ID"/>
+        </w:rPr>
+      </w:pPr>
+      <w:r>
+        <w:rPr>
+          <w:noProof/>
+          <w:lang w:val="id-ID"/>
+        </w:rPr>
+        <w:t xml:space="preserve">Jika dalam suatu graph dapat ditemukan good community, maka graph tersebut dapat dikompres yang mana dapat membantu untuk </w:t>
+      </w:r>
+      <w:r>
+        <w:rPr>
+          <w:noProof/>
+          <w:lang w:val="id-ID"/>
+        </w:rPr>
+        <w:t>menyusutkan</w:t>
+      </w:r>
+      <w:r>
+        <w:rPr>
+          <w:noProof/>
+          <w:lang w:val="id-ID"/>
+        </w:rPr>
+        <w:t xml:space="preserve"> ukuran data </w:t>
+      </w:r>
+      <w:sdt>
+        <w:sdtPr>
+          <w:rPr>
+            <w:noProof/>
+            <w:lang w:val="id-ID"/>
+          </w:rPr>
+          <w:id w:val="1471471386"/>
+          <w:citation/>
+        </w:sdtPr>
+        <w:sdtContent>
+          <w:r>
+            <w:rPr>
+              <w:noProof/>
+              <w:lang w:val="id-ID"/>
+            </w:rPr>
+            <w:fldChar w:fldCharType="begin"/>
+          </w:r>
+          <w:r>
+            <w:rPr>
+              <w:noProof/>
+              <w:lang w:val="id-ID"/>
+            </w:rPr>
+            <w:instrText xml:space="preserve">CITATION Lim \l 1033 </w:instrText>
+          </w:r>
+          <w:r>
+            <w:rPr>
+              <w:noProof/>
+              <w:lang w:val="id-ID"/>
+            </w:rPr>
+            <w:fldChar w:fldCharType="separate"/>
+          </w:r>
+          <w:r>
+            <w:rPr>
+              <w:noProof/>
+              <w:lang w:val="id-ID"/>
+            </w:rPr>
+            <w:t>[12]</w:t>
+          </w:r>
+          <w:r>
+            <w:rPr>
+              <w:noProof/>
+              <w:lang w:val="id-ID"/>
+            </w:rPr>
+            <w:fldChar w:fldCharType="end"/>
+          </w:r>
+        </w:sdtContent>
+      </w:sdt>
+      <w:r>
+        <w:rPr>
+          <w:noProof/>
+          <w:lang w:val="id-ID"/>
+        </w:rPr>
+        <w:t>.</w:t>
+      </w:r>
+      <w:r>
+        <w:rPr>
+          <w:noProof/>
+          <w:lang w:val="id-ID"/>
+        </w:rPr>
+        <w:t xml:space="preserve"> Rincian proses graph compression dalam tugas akhir ini dijelaskan pada bagian 2.4.1 dan 2.4.2.</w:t>
+      </w:r>
+    </w:p>
+    <w:p>
+      <w:pPr>
+        <w:pStyle w:val="Heading3"/>
+        <w:numPr>
+          <w:ilvl w:val="2"/>
+          <w:numId w:val="6"/>
+        </w:numPr>
+        <w:ind w:left="709"/>
+        <w:rPr>
+          <w:noProof/>
+          <w:lang w:val="id-ID"/>
+        </w:rPr>
+      </w:pPr>
+      <w:r>
+        <w:rPr>
+          <w:noProof/>
+          <w:lang w:val="id-ID"/>
+        </w:rPr>
+        <w:t>Graph Shattering</w:t>
+      </w:r>
+    </w:p>
+    <w:p>
+      <w:pPr>
+        <w:jc w:val="both"/>
+        <w:rPr>
+          <w:noProof/>
+          <w:lang w:val="id-ID"/>
+        </w:rPr>
+      </w:pPr>
+      <w:r>
+        <w:rPr>
+          <w:noProof/>
+          <w:lang w:val="id-ID"/>
+        </w:rPr>
+        <w:t xml:space="preserve">Untuk menyelesaikan permasalahan dalam graph compression, diperlukan proses untuk mengurai graph dengan cara mengeksploitasi hubs (node dengan degree paling tinggi). Dengan hasil eksploitasi hubs didapatkan alternative community yang berbeda dari clique community </w:t>
+      </w:r>
+      <w:sdt>
+        <w:sdtPr>
+          <w:rPr>
+            <w:noProof/>
+            <w:lang w:val="id-ID"/>
+          </w:rPr>
+          <w:id w:val="1068686158"/>
+          <w:citation/>
+        </w:sdtPr>
+        <w:sdtContent>
+          <w:r>
+            <w:rPr>
+              <w:noProof/>
+              <w:lang w:val="id-ID"/>
+            </w:rPr>
+            <w:fldChar w:fldCharType="begin"/>
+          </w:r>
+          <w:r>
+            <w:rPr>
+              <w:noProof/>
+              <w:lang w:val="id-ID"/>
+            </w:rPr>
+            <w:instrText xml:space="preserve"> CITATION Lim \l 1033 </w:instrText>
+          </w:r>
+          <w:r>
+            <w:rPr>
+              <w:noProof/>
+              <w:lang w:val="id-ID"/>
+            </w:rPr>
+            <w:fldChar w:fldCharType="separate"/>
+          </w:r>
+          <w:r>
+            <w:rPr>
+              <w:noProof/>
+              <w:lang w:val="id-ID"/>
+            </w:rPr>
+            <w:t>[12]</w:t>
+          </w:r>
+          <w:r>
+            <w:rPr>
+              <w:noProof/>
+              <w:lang w:val="id-ID"/>
+            </w:rPr>
+            <w:fldChar w:fldCharType="end"/>
+          </w:r>
+        </w:sdtContent>
+      </w:sdt>
+      <w:r>
+        <w:rPr>
+          <w:noProof/>
+          <w:lang w:val="id-ID"/>
+        </w:rPr>
+        <w:t>.</w:t>
+      </w:r>
+    </w:p>
+    <w:p>
+      <w:pPr>
+        <w:jc w:val="both"/>
+        <w:rPr>
+          <w:noProof/>
+        </w:rPr>
+      </w:pPr>
+      <w:r>
+        <w:rPr>
+          <w:noProof/>
+          <w:lang w:val="id-ID"/>
+        </w:rPr>
+        <w:t xml:space="preserve">Dari referensi </w:t>
+      </w:r>
+      <w:sdt>
+        <w:sdtPr>
+          <w:rPr>
+            <w:noProof/>
+            <w:lang w:val="id-ID"/>
+          </w:rPr>
+          <w:id w:val="965628872"/>
+          <w:citation/>
+        </w:sdtPr>
+        <w:sdtContent>
+          <w:r>
+            <w:rPr>
+              <w:noProof/>
+              <w:lang w:val="id-ID"/>
+            </w:rPr>
+            <w:fldChar w:fldCharType="begin"/>
+          </w:r>
+          <w:r>
+            <w:rPr>
+              <w:noProof/>
+              <w:lang w:val="id-ID"/>
+            </w:rPr>
+            <w:instrText xml:space="preserve"> CITATION Lim \l 1033 </w:instrText>
+          </w:r>
+          <w:r>
+            <w:rPr>
+              <w:noProof/>
+              <w:lang w:val="id-ID"/>
+            </w:rPr>
+            <w:fldChar w:fldCharType="separate"/>
+          </w:r>
+          <w:r>
+            <w:rPr>
+              <w:noProof/>
+              <w:lang w:val="id-ID"/>
+            </w:rPr>
+            <w:t>[12]</w:t>
+          </w:r>
+          <w:r>
+            <w:rPr>
+              <w:noProof/>
+              <w:lang w:val="id-ID"/>
+            </w:rPr>
+            <w:fldChar w:fldCharType="end"/>
+          </w:r>
+        </w:sdtContent>
+      </w:sdt>
+      <w:r>
+        <w:rPr>
+          <w:noProof/>
+          <w:lang w:val="id-ID"/>
+        </w:rPr>
+        <w:t xml:space="preserve"> disebutkan bahwa berdasarkan observasi, real world graph dapat dengan mudah dipecah</w:t>
+      </w:r>
+      <w:r>
+        <w:rPr>
+          <w:noProof/>
+          <w:lang w:val="id-ID"/>
+        </w:rPr>
+        <w:t xml:space="preserve"> dengan menghapus hub node dari graph.</w:t>
+      </w:r>
+      <w:r>
+        <w:rPr>
+          <w:noProof/>
+        </w:rPr>
+        <w:t xml:space="preserve"> Dengan penghapusan hub node graph terurai menjadi banyak subgraph-subgraph.</w:t>
+      </w:r>
+    </w:p>
+    <w:p>
+      <w:pPr>
+        <w:pStyle w:val="Heading3"/>
+        <w:rPr>
+          <w:noProof/>
+          <w:lang w:val="id-ID"/>
+        </w:rPr>
+      </w:pPr>
+      <w:r>
+        <w:rPr>
+          <w:noProof/>
+        </w:rPr>
+        <w:lastRenderedPageBreak/>
+        <w:t>2.4.2</w:t>
+      </w:r>
+      <w:r>
+        <w:rPr>
+          <w:noProof/>
+        </w:rPr>
+        <w:tab/>
+      </w:r>
+      <w:r>
+        <w:rPr>
+          <w:noProof/>
+          <w:lang w:val="id-ID"/>
+        </w:rPr>
+        <w:t>Slash and Burn</w:t>
+      </w:r>
+    </w:p>
+    <w:p>
+      <w:pPr>
+        <w:jc w:val="both"/>
+        <w:rPr>
+          <w:noProof/>
+        </w:rPr>
+      </w:pPr>
+      <w:r>
+        <w:rPr>
+          <w:noProof/>
+        </w:rPr>
+        <w:t>Baris 1 dan 2 dari algoritma 1 menghapus k nodes dengan degree paling tinggi dan edge yang berasosiasi, dengan demikian graph terurai dalam tiga kelompok:</w:t>
+      </w:r>
+    </w:p>
+    <w:p>
+      <w:pPr>
+        <w:pStyle w:val="ListParagraph"/>
+        <w:numPr>
+          <w:ilvl w:val="0"/>
+          <w:numId w:val="10"/>
+        </w:numPr>
+        <w:jc w:val="both"/>
+        <w:rPr>
+          <w:noProof/>
+        </w:rPr>
+      </w:pPr>
+      <w:r>
+        <w:rPr>
+          <w:noProof/>
+        </w:rPr>
+        <w:t>K-hubset: k nodes dengan degree paling tinggi.</w:t>
+      </w:r>
+    </w:p>
+    <w:p>
+      <w:pPr>
+        <w:pStyle w:val="ListParagraph"/>
+        <w:numPr>
+          <w:ilvl w:val="0"/>
+          <w:numId w:val="10"/>
+        </w:numPr>
+        <w:jc w:val="both"/>
+        <w:rPr>
+          <w:noProof/>
+        </w:rPr>
+      </w:pPr>
+      <w:r>
+        <w:rPr>
+          <w:noProof/>
+        </w:rPr>
+        <w:t>GCC: Giant Connected Component – node yang dimiliki oleh Giant Conncected Component dari G’.</w:t>
+      </w:r>
+    </w:p>
+    <w:p>
+      <w:pPr>
+        <w:pStyle w:val="ListParagraph"/>
+        <w:numPr>
+          <w:ilvl w:val="0"/>
+          <w:numId w:val="10"/>
+        </w:numPr>
+        <w:jc w:val="both"/>
+        <w:rPr>
+          <w:noProof/>
+        </w:rPr>
+      </w:pPr>
+      <w:r>
+        <w:rPr>
+          <w:noProof/>
+        </w:rPr>
+        <w:t>Spokes: node</w:t>
+      </w:r>
+      <w:r>
+        <w:rPr>
+          <w:noProof/>
+        </w:rPr>
+        <w:t xml:space="preserve"> yang dimiliki oleh non-giant connected component dari G’</w:t>
+      </w:r>
+      <w:r>
+        <w:rPr>
+          <w:noProof/>
+        </w:rPr>
+        <w:t xml:space="preserve"> </w:t>
+      </w:r>
+      <w:sdt>
+        <w:sdtPr>
+          <w:rPr>
+            <w:noProof/>
+          </w:rPr>
+          <w:id w:val="1076547175"/>
+          <w:citation/>
+        </w:sdtPr>
+        <w:sdtContent>
+          <w:r>
+            <w:rPr>
+              <w:noProof/>
+            </w:rPr>
+            <w:fldChar w:fldCharType="begin"/>
+          </w:r>
+          <w:r>
+            <w:rPr>
+              <w:noProof/>
+            </w:rPr>
+            <w:instrText xml:space="preserve"> CITATION Lim \l 1033 </w:instrText>
+          </w:r>
+          <w:r>
+            <w:rPr>
+              <w:noProof/>
+            </w:rPr>
+            <w:fldChar w:fldCharType="separate"/>
+          </w:r>
+          <w:r>
+            <w:rPr>
+              <w:noProof/>
+            </w:rPr>
+            <w:t>[12]</w:t>
+          </w:r>
+          <w:r>
+            <w:rPr>
+              <w:noProof/>
+            </w:rPr>
+            <w:fldChar w:fldCharType="end"/>
+          </w:r>
+        </w:sdtContent>
+      </w:sdt>
+      <w:r>
+        <w:rPr>
+          <w:noProof/>
+        </w:rPr>
+        <w:t>.</w:t>
+      </w:r>
+    </w:p>
+    <w:p>
+      <w:pPr>
+        <w:keepNext/>
+        <w:jc w:val="center"/>
+      </w:pPr>
+      <w:r>
+        <w:rPr>
+          <w:noProof/>
+        </w:rPr>
+        <w:drawing>
+          <wp:inline distT="0" distB="0" distL="0" distR="0" wp14:anchorId="11ED2B80" wp14:editId="52AA8C24">
+            <wp:extent cx="4267796" cy="2362530"/>
+            <wp:effectExtent l="0" t="0" r="0" b="0"/>
+            <wp:docPr id="13" name="Picture 13"/>
+            <wp:cNvGraphicFramePr>
+              <a:graphicFrameLocks xmlns:a="http://schemas.openxmlformats.org/drawingml/2006/main" noChangeAspect="1"/>
+            </wp:cNvGraphicFramePr>
+            <a:graphic xmlns:a="http://schemas.openxmlformats.org/drawingml/2006/main">
+              <a:graphicData uri="http://schemas.openxmlformats.org/drawingml/2006/picture">
+                <pic:pic xmlns:pic="http://schemas.openxmlformats.org/drawingml/2006/picture">
+                  <pic:nvPicPr>
+                    <pic:cNvPr id="13" name="Algoritma Slashburn.PNG"/>
+                    <pic:cNvPicPr/>
+                  </pic:nvPicPr>
+                  <pic:blipFill>
+                    <a:blip r:embed="rId18">
+                      <a:extLst>
+                        <a:ext uri="{28A0092B-C50C-407E-A947-70E740481C1C}">
+                          <a14:useLocalDpi xmlns:a14="http://schemas.microsoft.com/office/drawing/2010/main" val="0"/>
+                        </a:ext>
+                      </a:extLst>
+                    </a:blip>
+                    <a:stretch>
+                      <a:fillRect/>
+                    </a:stretch>
+                  </pic:blipFill>
+                  <pic:spPr>
+                    <a:xfrm>
+                      <a:off x="0" y="0"/>
+                      <a:ext cx="4267796" cy="2362530"/>
+                    </a:xfrm>
+                    <a:prstGeom prst="rect">
+                      <a:avLst/>
+                    </a:prstGeom>
+                  </pic:spPr>
+                </pic:pic>
+              </a:graphicData>
+            </a:graphic>
+          </wp:inline>
+        </w:drawing>
+      </w:r>
+    </w:p>
+    <w:p>
+      <w:pPr>
+        <w:pStyle w:val="Caption"/>
+        <w:jc w:val="center"/>
+        <w:rPr>
+          <w:noProof/>
+        </w:rPr>
+      </w:pPr>
+      <w:r>
+        <w:t xml:space="preserve">Gambar </w:t>
+      </w:r>
+      <w:r>
+        <w:fldChar w:fldCharType="begin"/>
+      </w:r>
+      <w:r>
+        <w:instrText xml:space="preserve"> STYLEREF 1 \s </w:instrText>
+      </w:r>
+      <w:r>
+        <w:fldChar w:fldCharType="separate"/>
+      </w:r>
+      <w:r>
+        <w:rPr>
+          <w:noProof/>
+        </w:rPr>
+        <w:t>2</w:t>
+      </w:r>
+      <w:r>
+        <w:fldChar w:fldCharType="end"/>
+      </w:r>
+      <w:r>
+        <w:noBreakHyphen/>
+      </w:r>
+      <w:r>
+        <w:fldChar w:fldCharType="begin"/>
+      </w:r>
+      <w:r>
+        <w:instrText xml:space="preserve"> SEQ Gambar \* ARABIC \s 1 </w:instrText>
+      </w:r>
+      <w:r>
+        <w:fldChar w:fldCharType="separate"/>
+      </w:r>
+      <w:r>
+        <w:rPr>
+          <w:noProof/>
+        </w:rPr>
+        <w:t>13</w:t>
+      </w:r>
+      <w:r>
+        <w:fldChar w:fldCharType="end"/>
+      </w:r>
+      <w:r>
+        <w:rPr>
+          <w:lang w:val="en-US"/>
+        </w:rPr>
+        <w:t xml:space="preserve">: </w:t>
+      </w:r>
+      <w:proofErr w:type="spellStart"/>
+      <w:r>
+        <w:rPr>
+          <w:lang w:val="en-US"/>
+        </w:rPr>
+        <w:t>Algoritma</w:t>
+      </w:r>
+      <w:proofErr w:type="spellEnd"/>
+      <w:r>
+        <w:rPr>
+          <w:lang w:val="en-US"/>
+        </w:rPr>
+        <w:t xml:space="preserve"> </w:t>
+      </w:r>
+      <w:proofErr w:type="spellStart"/>
+      <w:r>
+        <w:rPr>
+          <w:lang w:val="en-US"/>
+        </w:rPr>
+        <w:t>Slashburn</w:t>
+      </w:r>
+      <w:proofErr w:type="spellEnd"/>
+    </w:p>
+    <w:p>
+      <w:pPr>
+        <w:keepNext/>
+        <w:jc w:val="center"/>
+      </w:pPr>
+      <w:r>
+        <w:rPr>
+          <w:noProof/>
+        </w:rPr>
+        <w:drawing>
+          <wp:inline distT="0" distB="0" distL="0" distR="0" wp14:anchorId="790ECB43" wp14:editId="4798D096">
+            <wp:extent cx="3610479" cy="1933845"/>
+            <wp:effectExtent l="0" t="0" r="9525" b="9525"/>
+            <wp:docPr id="15" name="Picture 15"/>
+            <wp:cNvGraphicFramePr>
+              <a:graphicFrameLocks xmlns:a="http://schemas.openxmlformats.org/drawingml/2006/main" noChangeAspect="1"/>
+            </wp:cNvGraphicFramePr>
+            <a:graphic xmlns:a="http://schemas.openxmlformats.org/drawingml/2006/main">
+              <a:graphicData uri="http://schemas.openxmlformats.org/drawingml/2006/picture">
+                <pic:pic xmlns:pic="http://schemas.openxmlformats.org/drawingml/2006/picture">
+                  <pic:nvPicPr>
+                    <pic:cNvPr id="15" name="Slashburn Proses.PNG"/>
+                    <pic:cNvPicPr/>
+                  </pic:nvPicPr>
+                  <pic:blipFill>
+                    <a:blip r:embed="rId19">
+                      <a:extLst>
+                        <a:ext uri="{28A0092B-C50C-407E-A947-70E740481C1C}">
+                          <a14:useLocalDpi xmlns:a14="http://schemas.microsoft.com/office/drawing/2010/main" val="0"/>
+                        </a:ext>
+                      </a:extLst>
+                    </a:blip>
+                    <a:stretch>
+                      <a:fillRect/>
+                    </a:stretch>
+                  </pic:blipFill>
+                  <pic:spPr>
+                    <a:xfrm>
+                      <a:off x="0" y="0"/>
+                      <a:ext cx="3610479" cy="1933845"/>
+                    </a:xfrm>
+                    <a:prstGeom prst="rect">
+                      <a:avLst/>
+                    </a:prstGeom>
+                  </pic:spPr>
+                </pic:pic>
+              </a:graphicData>
+            </a:graphic>
+          </wp:inline>
+        </w:drawing>
+      </w:r>
+    </w:p>
+    <w:p>
+      <w:pPr>
+        <w:pStyle w:val="Caption"/>
+        <w:jc w:val="center"/>
+        <w:rPr>
+          <w:noProof/>
+        </w:rPr>
+      </w:pPr>
+      <w:r>
+        <w:t xml:space="preserve">Gambar </w:t>
+      </w:r>
+      <w:r>
+        <w:fldChar w:fldCharType="begin"/>
+      </w:r>
+      <w:r>
+        <w:instrText xml:space="preserve"> STYLEREF 1 \s </w:instrText>
+      </w:r>
+      <w:r>
+        <w:fldChar w:fldCharType="separate"/>
+      </w:r>
+      <w:r>
+        <w:rPr>
+          <w:noProof/>
+        </w:rPr>
+        <w:t>2</w:t>
+      </w:r>
+      <w:r>
+        <w:fldChar w:fldCharType="end"/>
+      </w:r>
+      <w:r>
+        <w:noBreakHyphen/>
+      </w:r>
+      <w:r>
+        <w:fldChar w:fldCharType="begin"/>
+      </w:r>
+      <w:r>
+        <w:instrText xml:space="preserve"> SEQ Gambar \* ARABIC \s 1 </w:instrText>
+      </w:r>
+      <w:r>
+        <w:fldChar w:fldCharType="separate"/>
+      </w:r>
+      <w:r>
+        <w:rPr>
+          <w:noProof/>
+        </w:rPr>
+        <w:t>14</w:t>
+      </w:r>
+      <w:r>
+        <w:fldChar w:fldCharType="end"/>
+      </w:r>
+      <w:r>
+        <w:rPr>
+          <w:lang w:val="en-US"/>
+        </w:rPr>
+        <w:t xml:space="preserve">: (a) </w:t>
+      </w:r>
+      <w:proofErr w:type="spellStart"/>
+      <w:r>
+        <w:rPr>
+          <w:lang w:val="en-US"/>
+        </w:rPr>
+        <w:t>adalah</w:t>
+      </w:r>
+      <w:proofErr w:type="spellEnd"/>
+      <w:r>
+        <w:rPr>
+          <w:lang w:val="en-US"/>
+        </w:rPr>
+        <w:t xml:space="preserve"> graph G, (b) </w:t>
+      </w:r>
+      <w:proofErr w:type="spellStart"/>
+      <w:r>
+        <w:rPr>
+          <w:lang w:val="en-US"/>
+        </w:rPr>
+        <w:t>adalah</w:t>
+      </w:r>
+      <w:proofErr w:type="spellEnd"/>
+      <w:r>
+        <w:rPr>
+          <w:lang w:val="en-US"/>
+        </w:rPr>
+        <w:t xml:space="preserve"> graph G' </w:t>
+      </w:r>
+      <w:proofErr w:type="spellStart"/>
+      <w:r>
+        <w:rPr>
+          <w:lang w:val="en-US"/>
+        </w:rPr>
+        <w:t>setelah</w:t>
+      </w:r>
+      <w:proofErr w:type="spellEnd"/>
+      <w:r>
+        <w:rPr>
+          <w:lang w:val="en-US"/>
+        </w:rPr>
+        <w:t xml:space="preserve"> </w:t>
+      </w:r>
+      <w:proofErr w:type="spellStart"/>
+      <w:r>
+        <w:rPr>
+          <w:lang w:val="en-US"/>
+        </w:rPr>
+        <w:t>satu</w:t>
+      </w:r>
+      <w:proofErr w:type="spellEnd"/>
+      <w:r>
+        <w:rPr>
+          <w:lang w:val="en-US"/>
+        </w:rPr>
+        <w:t xml:space="preserve"> kali </w:t>
+      </w:r>
+      <w:proofErr w:type="spellStart"/>
+      <w:r>
+        <w:rPr>
+          <w:lang w:val="en-US"/>
+        </w:rPr>
+        <w:t>eksekusi</w:t>
+      </w:r>
+      <w:proofErr w:type="spellEnd"/>
+      <w:r>
+        <w:rPr>
+          <w:lang w:val="en-US"/>
+        </w:rPr>
+        <w:t xml:space="preserve"> </w:t>
+      </w:r>
+      <w:proofErr w:type="spellStart"/>
+      <w:r>
+        <w:rPr>
+          <w:lang w:val="en-US"/>
+        </w:rPr>
+        <w:t>slashburn</w:t>
+      </w:r>
+      <w:proofErr w:type="spellEnd"/>
     </w:p>
     <w:p>
       <w:pPr>
@@ -9107,6 +9868,7 @@
           <w:noProof/>
           <w:lang w:val="id-ID"/>
         </w:rPr>
+        <w:lastRenderedPageBreak/>
         <w:t>Vocabulary</w:t>
       </w:r>
       <w:r>
@@ -9279,7 +10041,6 @@
           <w:noProof/>
           <w:lang w:val="id-ID"/>
         </w:rPr>
-        <w:lastRenderedPageBreak/>
         <w:t>Graph</w:t>
       </w:r>
       <w:r>
@@ -9648,7 +10409,7 @@
               <w:noProof/>
               <w:lang w:val="id-ID"/>
             </w:rPr>
-            <w:t>[12]</w:t>
+            <w:t>[13]</w:t>
           </w:r>
           <w:r>
             <w:rPr>
@@ -9702,9 +10463,9 @@
             <o:lock v:ext="edit" aspectratio="t"/>
           </v:shapetype>
           <v:shape id="_x0000_i1025" type="#_x0000_t75" style="width:262.5pt;height:105pt" o:ole="">
-            <v:imagedata r:id="rId18" o:title=""/>
+            <v:imagedata r:id="rId20" o:title=""/>
           </v:shape>
-          <o:OLEObject Type="Embed" ProgID="Visio.Drawing.15" ShapeID="_x0000_i1025" DrawAspect="Content" ObjectID="_1511493057" r:id="rId19"/>
+          <o:OLEObject Type="Embed" ProgID="Visio.Drawing.15" ShapeID="_x0000_i1025" DrawAspect="Content" ObjectID="_1511555667" r:id="rId21"/>
         </w:object>
       </w:r>
     </w:p>
@@ -9780,7 +10541,7 @@
         <w:rPr>
           <w:noProof/>
         </w:rPr>
-        <w:t>13</w:t>
+        <w:t>15</w:t>
       </w:r>
       <w:r>
         <w:rPr>
@@ -10038,9 +10799,9 @@
         </w:rPr>
         <w:object w:dxaOrig="7080" w:dyaOrig="4920">
           <v:shape id="_x0000_i1026" type="#_x0000_t75" style="width:184.5pt;height:128.25pt" o:ole="">
-            <v:imagedata r:id="rId20" o:title=""/>
+            <v:imagedata r:id="rId22" o:title=""/>
           </v:shape>
-          <o:OLEObject Type="Embed" ProgID="Visio.Drawing.15" ShapeID="_x0000_i1026" DrawAspect="Content" ObjectID="_1511493058" r:id="rId21"/>
+          <o:OLEObject Type="Embed" ProgID="Visio.Drawing.15" ShapeID="_x0000_i1026" DrawAspect="Content" ObjectID="_1511555668" r:id="rId23"/>
         </w:object>
       </w:r>
     </w:p>
@@ -10117,7 +10878,7 @@
         <w:rPr>
           <w:noProof/>
         </w:rPr>
-        <w:t>14</w:t>
+        <w:t>16</w:t>
       </w:r>
       <w:r>
         <w:rPr>
@@ -10208,6 +10969,7 @@
           <w:noProof/>
           <w:lang w:val="id-ID"/>
         </w:rPr>
+        <w:lastRenderedPageBreak/>
         <w:t>2.5.3</w:t>
       </w:r>
       <w:r>
@@ -10541,9 +11303,9 @@
         </w:rPr>
         <w:object w:dxaOrig="4980" w:dyaOrig="5820">
           <v:shape id="_x0000_i1027" type="#_x0000_t75" style="width:117.75pt;height:138pt" o:ole="">
-            <v:imagedata r:id="rId22" o:title=""/>
+            <v:imagedata r:id="rId24" o:title=""/>
           </v:shape>
-          <o:OLEObject Type="Embed" ProgID="Visio.Drawing.15" ShapeID="_x0000_i1027" DrawAspect="Content" ObjectID="_1511493059" r:id="rId23"/>
+          <o:OLEObject Type="Embed" ProgID="Visio.Drawing.15" ShapeID="_x0000_i1027" DrawAspect="Content" ObjectID="_1511555669" r:id="rId25"/>
         </w:object>
       </w:r>
     </w:p>
@@ -10620,7 +11382,7 @@
         <w:rPr>
           <w:noProof/>
         </w:rPr>
-        <w:t>15</w:t>
+        <w:t>17</w:t>
       </w:r>
       <w:r>
         <w:rPr>
@@ -10677,12 +11439,14 @@
       <w:r>
         <w:rPr>
           <w:noProof/>
+          <w:lang w:val="id-ID"/>
         </w:rPr>
         <w:t>2.5.4</w:t>
       </w:r>
       <w:r>
         <w:rPr>
           <w:noProof/>
+          <w:lang w:val="id-ID"/>
         </w:rPr>
         <w:tab/>
       </w:r>
@@ -10910,6 +11674,7 @@
       <w:r>
         <w:rPr>
           <w:noProof/>
+          <w:lang w:val="id-ID"/>
         </w:rPr>
         <w:t xml:space="preserve">yang </w:t>
       </w:r>
@@ -10923,6 +11688,7 @@
       <w:r>
         <w:rPr>
           <w:noProof/>
+          <w:lang w:val="id-ID"/>
         </w:rPr>
         <w:t xml:space="preserve">salah satu </w:t>
       </w:r>
@@ -11108,9 +11874,9 @@
         </w:rPr>
         <w:object w:dxaOrig="4980" w:dyaOrig="5820">
           <v:shape id="_x0000_i1028" type="#_x0000_t75" style="width:138pt;height:161.25pt" o:ole="">
-            <v:imagedata r:id="rId24" o:title=""/>
+            <v:imagedata r:id="rId26" o:title=""/>
           </v:shape>
-          <o:OLEObject Type="Embed" ProgID="Visio.Drawing.15" ShapeID="_x0000_i1028" DrawAspect="Content" ObjectID="_1511493060" r:id="rId25"/>
+          <o:OLEObject Type="Embed" ProgID="Visio.Drawing.15" ShapeID="_x0000_i1028" DrawAspect="Content" ObjectID="_1511555670" r:id="rId27"/>
         </w:object>
       </w:r>
     </w:p>
@@ -11187,7 +11953,7 @@
         <w:rPr>
           <w:noProof/>
         </w:rPr>
-        <w:t>16</w:t>
+        <w:t>18</w:t>
       </w:r>
       <w:r>
         <w:rPr>
@@ -11198,7 +11964,6 @@
       <w:r>
         <w:rPr>
           <w:noProof/>
-          <w:lang w:val="en-US"/>
         </w:rPr>
         <w:t>:</w:t>
       </w:r>
@@ -11211,15 +11976,8 @@
       <w:r>
         <w:rPr>
           <w:noProof/>
-          <w:lang w:val="en-US"/>
-        </w:rPr>
-        <w:t>n</w:t>
-      </w:r>
-      <w:r>
-        <w:rPr>
-          <w:noProof/>
-        </w:rPr>
-        <w:t>ear-</w:t>
+        </w:rPr>
+        <w:t>near-</w:t>
       </w:r>
       <w:r>
         <w:rPr>
@@ -11230,7 +11988,6 @@
       <w:r>
         <w:rPr>
           <w:noProof/>
-          <w:lang w:val="en-US"/>
         </w:rPr>
         <w:t>sub</w:t>
       </w:r>
@@ -11265,12 +12022,14 @@
       <w:r>
         <w:rPr>
           <w:noProof/>
+          <w:lang w:val="id-ID"/>
         </w:rPr>
         <w:t>2.5.5</w:t>
       </w:r>
       <w:r>
         <w:rPr>
           <w:noProof/>
+          <w:lang w:val="id-ID"/>
         </w:rPr>
         <w:tab/>
       </w:r>
@@ -11387,6 +12146,7 @@
       <w:r>
         <w:rPr>
           <w:noProof/>
+          <w:lang w:val="id-ID"/>
         </w:rPr>
         <w:t xml:space="preserve">mana </w:t>
       </w:r>
@@ -11395,6 +12155,7 @@
           <w:rPr>
             <w:rFonts w:ascii="Cambria Math" w:hAnsi="Cambria Math"/>
             <w:noProof/>
+            <w:lang w:val="id-ID"/>
           </w:rPr>
           <m:t>B</m:t>
         </m:r>
@@ -11402,6 +12163,7 @@
       <w:r>
         <w:rPr>
           <w:noProof/>
+          <w:lang w:val="id-ID"/>
         </w:rPr>
         <w:t xml:space="preserve"> </w:t>
       </w:r>
@@ -11498,9 +12260,9 @@
         </w:rPr>
         <w:object w:dxaOrig="4980" w:dyaOrig="5820">
           <v:shape id="_x0000_i1029" type="#_x0000_t75" style="width:138.75pt;height:162pt" o:ole="">
-            <v:imagedata r:id="rId26" o:title=""/>
+            <v:imagedata r:id="rId28" o:title=""/>
           </v:shape>
-          <o:OLEObject Type="Embed" ProgID="Visio.Drawing.15" ShapeID="_x0000_i1029" DrawAspect="Content" ObjectID="_1511493061" r:id="rId27"/>
+          <o:OLEObject Type="Embed" ProgID="Visio.Drawing.15" ShapeID="_x0000_i1029" DrawAspect="Content" ObjectID="_1511555671" r:id="rId29"/>
         </w:object>
       </w:r>
     </w:p>
@@ -11577,7 +12339,7 @@
         <w:rPr>
           <w:noProof/>
         </w:rPr>
-        <w:t>17</w:t>
+        <w:t>19</w:t>
       </w:r>
       <w:r>
         <w:rPr>
@@ -11588,7 +12350,6 @@
       <w:r>
         <w:rPr>
           <w:noProof/>
-          <w:lang w:val="en-US"/>
         </w:rPr>
         <w:t>:</w:t>
       </w:r>
@@ -11607,7 +12368,6 @@
       <w:r>
         <w:rPr>
           <w:noProof/>
-          <w:lang w:val="en-US"/>
         </w:rPr>
         <w:t>sub</w:t>
       </w:r>
@@ -11642,12 +12402,14 @@
       <w:r>
         <w:rPr>
           <w:noProof/>
+          <w:lang w:val="id-ID"/>
         </w:rPr>
         <w:t>2.5.6</w:t>
       </w:r>
       <w:r>
         <w:rPr>
           <w:noProof/>
+          <w:lang w:val="id-ID"/>
         </w:rPr>
         <w:tab/>
       </w:r>
@@ -11797,9 +12559,9 @@
         </w:rPr>
         <w:object w:dxaOrig="3840" w:dyaOrig="3120">
           <v:shape id="_x0000_i1030" type="#_x0000_t75" style="width:107.25pt;height:87pt" o:ole="">
-            <v:imagedata r:id="rId28" o:title=""/>
+            <v:imagedata r:id="rId30" o:title=""/>
           </v:shape>
-          <o:OLEObject Type="Embed" ProgID="Visio.Drawing.15" ShapeID="_x0000_i1030" DrawAspect="Content" ObjectID="_1511493062" r:id="rId29"/>
+          <o:OLEObject Type="Embed" ProgID="Visio.Drawing.15" ShapeID="_x0000_i1030" DrawAspect="Content" ObjectID="_1511555672" r:id="rId31"/>
         </w:object>
       </w:r>
     </w:p>
@@ -11876,7 +12638,7 @@
         <w:rPr>
           <w:noProof/>
         </w:rPr>
-        <w:t>18</w:t>
+        <w:t>20</w:t>
       </w:r>
       <w:r>
         <w:rPr>
@@ -11887,7 +12649,6 @@
       <w:r>
         <w:rPr>
           <w:noProof/>
-          <w:lang w:val="en-US"/>
         </w:rPr>
         <w:t>:</w:t>
       </w:r>
@@ -11906,7 +12667,6 @@
       <w:r>
         <w:rPr>
           <w:noProof/>
-          <w:lang w:val="en-US"/>
         </w:rPr>
         <w:t>sub</w:t>
       </w:r>
@@ -11941,12 +12701,14 @@
       <w:r>
         <w:rPr>
           <w:noProof/>
+          <w:lang w:val="id-ID"/>
         </w:rPr>
         <w:t>2.5.7</w:t>
       </w:r>
       <w:r>
         <w:rPr>
           <w:noProof/>
+          <w:lang w:val="id-ID"/>
         </w:rPr>
         <w:tab/>
       </w:r>
@@ -12004,7 +12766,7 @@
                     <pic:cNvPicPr/>
                   </pic:nvPicPr>
                   <pic:blipFill>
-                    <a:blip r:embed="rId30"/>
+                    <a:blip r:embed="rId32"/>
                     <a:stretch>
                       <a:fillRect/>
                     </a:stretch>
@@ -12097,7 +12859,7 @@
         <w:rPr>
           <w:noProof/>
         </w:rPr>
-        <w:t>19</w:t>
+        <w:t>21</w:t>
       </w:r>
       <w:r>
         <w:rPr>
@@ -12108,7 +12870,6 @@
       <w:r>
         <w:rPr>
           <w:noProof/>
-          <w:lang w:val="en-US"/>
         </w:rPr>
         <w:t>:</w:t>
       </w:r>
@@ -12171,23 +12932,48 @@
         </w:rPr>
         <w:t>.</w:t>
       </w:r>
+      <w:r>
+        <w:rPr>
+          <w:noProof/>
+        </w:rPr>
+        <w:br w:type="page"/>
+      </w:r>
+    </w:p>
+    <w:p>
+      <w:pPr>
+        <w:pStyle w:val="Heading1"/>
+        <w:numPr>
+          <w:ilvl w:val="0"/>
+          <w:numId w:val="6"/>
+        </w:numPr>
+        <w:rPr>
+          <w:noProof/>
+        </w:rPr>
+      </w:pPr>
+      <w:r>
+        <w:rPr>
+          <w:noProof/>
+        </w:rPr>
+        <w:lastRenderedPageBreak/>
+        <w:t>Perancangan Sistem</w:t>
+      </w:r>
+    </w:p>
+    <w:p/>
+    <w:p>
+      <w:r>
+        <w:br w:type="page"/>
+      </w:r>
+    </w:p>
+    <w:p>
+      <w:pPr>
+        <w:pStyle w:val="Heading1"/>
+        <w:rPr>
+          <w:noProof/>
+          <w:lang w:val="id-ID"/>
+        </w:rPr>
+      </w:pPr>
       <w:bookmarkStart w:id="9" w:name="_GoBack"/>
       <w:bookmarkEnd w:id="9"/>
-      <w:r>
-        <w:rPr>
-          <w:noProof/>
-        </w:rPr>
-        <w:br w:type="page"/>
-      </w:r>
-    </w:p>
-    <w:p>
-      <w:pPr>
-        <w:pStyle w:val="Heading1"/>
-        <w:rPr>
-          <w:noProof/>
-          <w:lang w:val="id-ID"/>
-        </w:rPr>
-      </w:pPr>
       <w:r>
         <w:rPr>
           <w:noProof/>
@@ -12246,7 +13032,6 @@
                   <w:rFonts w:asciiTheme="minorHAnsi" w:hAnsiTheme="minorHAnsi"/>
                   <w:noProof/>
                   <w:sz w:val="22"/>
-                  <w:lang w:val="id-ID"/>
                 </w:rPr>
               </w:pPr>
               <w:r>
@@ -12289,7 +13074,7 @@
               </w:tblGrid>
               <w:tr>
                 <w:trPr>
-                  <w:divId w:val="1947807567"/>
+                  <w:divId w:val="1228568215"/>
                   <w:tblCellSpacing w:w="15" w:type="dxa"/>
                 </w:trPr>
                 <w:tc>
@@ -12340,7 +13125,7 @@
               </w:tr>
               <w:tr>
                 <w:trPr>
-                  <w:divId w:val="1947807567"/>
+                  <w:divId w:val="1228568215"/>
                   <w:tblCellSpacing w:w="15" w:type="dxa"/>
                 </w:trPr>
                 <w:tc>
@@ -12406,7 +13191,7 @@
               </w:tr>
               <w:tr>
                 <w:trPr>
-                  <w:divId w:val="1947807567"/>
+                  <w:divId w:val="1228568215"/>
                   <w:tblCellSpacing w:w="15" w:type="dxa"/>
                 </w:trPr>
                 <w:tc>
@@ -12472,7 +13257,7 @@
               </w:tr>
               <w:tr>
                 <w:trPr>
-                  <w:divId w:val="1947807567"/>
+                  <w:divId w:val="1228568215"/>
                   <w:tblCellSpacing w:w="15" w:type="dxa"/>
                 </w:trPr>
                 <w:tc>
@@ -12522,7 +13307,7 @@
               </w:tr>
               <w:tr>
                 <w:trPr>
-                  <w:divId w:val="1947807567"/>
+                  <w:divId w:val="1228568215"/>
                   <w:tblCellSpacing w:w="15" w:type="dxa"/>
                 </w:trPr>
                 <w:tc>
@@ -12588,7 +13373,7 @@
               </w:tr>
               <w:tr>
                 <w:trPr>
-                  <w:divId w:val="1947807567"/>
+                  <w:divId w:val="1228568215"/>
                   <w:tblCellSpacing w:w="15" w:type="dxa"/>
                 </w:trPr>
                 <w:tc>
@@ -12654,7 +13439,7 @@
               </w:tr>
               <w:tr>
                 <w:trPr>
-                  <w:divId w:val="1947807567"/>
+                  <w:divId w:val="1228568215"/>
                   <w:tblCellSpacing w:w="15" w:type="dxa"/>
                 </w:trPr>
                 <w:tc>
@@ -12704,7 +13489,7 @@
               </w:tr>
               <w:tr>
                 <w:trPr>
-                  <w:divId w:val="1947807567"/>
+                  <w:divId w:val="1228568215"/>
                   <w:tblCellSpacing w:w="15" w:type="dxa"/>
                 </w:trPr>
                 <w:tc>
@@ -12754,7 +13539,7 @@
               </w:tr>
               <w:tr>
                 <w:trPr>
-                  <w:divId w:val="1947807567"/>
+                  <w:divId w:val="1228568215"/>
                   <w:tblCellSpacing w:w="15" w:type="dxa"/>
                 </w:trPr>
                 <w:tc>
@@ -12820,7 +13605,7 @@
               </w:tr>
               <w:tr>
                 <w:trPr>
-                  <w:divId w:val="1947807567"/>
+                  <w:divId w:val="1228568215"/>
                   <w:tblCellSpacing w:w="15" w:type="dxa"/>
                 </w:trPr>
                 <w:tc>
@@ -12886,7 +13671,7 @@
               </w:tr>
               <w:tr>
                 <w:trPr>
-                  <w:divId w:val="1947807567"/>
+                  <w:divId w:val="1228568215"/>
                   <w:tblCellSpacing w:w="15" w:type="dxa"/>
                 </w:trPr>
                 <w:tc>
@@ -12936,7 +13721,7 @@
               </w:tr>
               <w:tr>
                 <w:trPr>
-                  <w:divId w:val="1947807567"/>
+                  <w:divId w:val="1228568215"/>
                   <w:tblCellSpacing w:w="15" w:type="dxa"/>
                 </w:trPr>
                 <w:tc>
@@ -12957,7 +13742,74 @@
                         <w:noProof/>
                         <w:lang w:val="id-ID"/>
                       </w:rPr>
+                      <w:lastRenderedPageBreak/>
                       <w:t xml:space="preserve">[12] </w:t>
+                    </w:r>
+                  </w:p>
+                </w:tc>
+                <w:tc>
+                  <w:tcPr>
+                    <w:tcW w:w="0" w:type="auto"/>
+                    <w:hideMark/>
+                  </w:tcPr>
+                  <w:p>
+                    <w:pPr>
+                      <w:pStyle w:val="Bibliography"/>
+                      <w:rPr>
+                        <w:noProof/>
+                        <w:lang w:val="id-ID"/>
+                      </w:rPr>
+                    </w:pPr>
+                    <w:r>
+                      <w:rPr>
+                        <w:noProof/>
+                        <w:lang w:val="id-ID"/>
+                      </w:rPr>
+                      <w:t xml:space="preserve">Y. Lim, U. Kang dan C. Faloutsos, “SlashBurn: Graph Compression and Mining beyond Caveman Communities,” dalam </w:t>
+                    </w:r>
+                    <w:r>
+                      <w:rPr>
+                        <w:i/>
+                        <w:iCs/>
+                        <w:noProof/>
+                        <w:lang w:val="id-ID"/>
+                      </w:rPr>
+                      <w:t>IEEE Transaction On Knowledge and Data Engineering</w:t>
+                    </w:r>
+                    <w:r>
+                      <w:rPr>
+                        <w:noProof/>
+                        <w:lang w:val="id-ID"/>
+                      </w:rPr>
+                      <w:t xml:space="preserve">, 2014. </w:t>
+                    </w:r>
+                  </w:p>
+                </w:tc>
+              </w:tr>
+              <w:tr>
+                <w:trPr>
+                  <w:divId w:val="1228568215"/>
+                  <w:tblCellSpacing w:w="15" w:type="dxa"/>
+                </w:trPr>
+                <w:tc>
+                  <w:tcPr>
+                    <w:tcW w:w="50" w:type="pct"/>
+                    <w:hideMark/>
+                  </w:tcPr>
+                  <w:p>
+                    <w:pPr>
+                      <w:pStyle w:val="Bibliography"/>
+                      <w:rPr>
+                        <w:noProof/>
+                        <w:lang w:val="id-ID"/>
+                      </w:rPr>
+                    </w:pPr>
+                    <w:r>
+                      <w:rPr>
+                        <w:noProof/>
+                        <w:lang w:val="id-ID"/>
+                      </w:rPr>
+                      <w:t xml:space="preserve">[13] </w:t>
                     </w:r>
                   </w:p>
                 </w:tc>
@@ -12987,11 +13839,10 @@
             </w:tbl>
             <w:p>
               <w:pPr>
-                <w:divId w:val="1947807567"/>
+                <w:divId w:val="1228568215"/>
                 <w:rPr>
                   <w:rFonts w:eastAsia="Times New Roman"/>
                   <w:noProof/>
-                  <w:lang w:val="id-ID"/>
                 </w:rPr>
               </w:pPr>
             </w:p>
@@ -13037,6 +13888,119 @@
 <file path=word/numbering.xml><?xml version="1.0" encoding="utf-8"?>
 <w:numbering xmlns:wpc="http://schemas.microsoft.com/office/word/2010/wordprocessingCanvas" xmlns:mc="http://schemas.openxmlformats.org/markup-compatibility/2006" xmlns:o="urn:schemas-microsoft-com:office:office" xmlns:r="http://schemas.openxmlformats.org/officeDocument/2006/relationships" xmlns:m="http://schemas.openxmlformats.org/officeDocument/2006/math" xmlns:v="urn:schemas-microsoft-com:vml" xmlns:wp14="http://schemas.microsoft.com/office/word/2010/wordprocessingDrawing" xmlns:wp="http://schemas.openxmlformats.org/drawingml/2006/wordprocessingDrawing" xmlns:w10="urn:schemas-microsoft-com:office:word" xmlns:w="http://schemas.openxmlformats.org/wordprocessingml/2006/main" xmlns:w14="http://schemas.microsoft.com/office/word/2010/wordml" xmlns:w15="http://schemas.microsoft.com/office/word/2012/wordml" xmlns:wpg="http://schemas.microsoft.com/office/word/2010/wordprocessingGroup" xmlns:wpi="http://schemas.microsoft.com/office/word/2010/wordprocessingInk" xmlns:wne="http://schemas.microsoft.com/office/word/2006/wordml" xmlns:wps="http://schemas.microsoft.com/office/word/2010/wordprocessingShape" mc:Ignorable="w14 w15 wp14">
   <w:abstractNum w:abstractNumId="0" w15:restartNumberingAfterBreak="0">
+    <w:nsid w:val="031F60C9"/>
+    <w:multiLevelType w:val="hybridMultilevel"/>
+    <w:tmpl w:val="847ADD34"/>
+    <w:lvl w:ilvl="0" w:tplc="04090001">
+      <w:start w:val="1"/>
+      <w:numFmt w:val="bullet"/>
+      <w:lvlText w:val=""/>
+      <w:lvlJc w:val="left"/>
+      <w:pPr>
+        <w:ind w:left="720" w:hanging="360"/>
+      </w:pPr>
+      <w:rPr>
+        <w:rFonts w:ascii="Symbol" w:hAnsi="Symbol" w:hint="default"/>
+      </w:rPr>
+    </w:lvl>
+    <w:lvl w:ilvl="1" w:tplc="04090003" w:tentative="1">
+      <w:start w:val="1"/>
+      <w:numFmt w:val="bullet"/>
+      <w:lvlText w:val="o"/>
+      <w:lvlJc w:val="left"/>
+      <w:pPr>
+        <w:ind w:left="1440" w:hanging="360"/>
+      </w:pPr>
+      <w:rPr>
+        <w:rFonts w:ascii="Courier New" w:hAnsi="Courier New" w:cs="Courier New" w:hint="default"/>
+      </w:rPr>
+    </w:lvl>
+    <w:lvl w:ilvl="2" w:tplc="04090005" w:tentative="1">
+      <w:start w:val="1"/>
+      <w:numFmt w:val="bullet"/>
+      <w:lvlText w:val=""/>
+      <w:lvlJc w:val="left"/>
+      <w:pPr>
+        <w:ind w:left="2160" w:hanging="360"/>
+      </w:pPr>
+      <w:rPr>
+        <w:rFonts w:ascii="Wingdings" w:hAnsi="Wingdings" w:hint="default"/>
+      </w:rPr>
+    </w:lvl>
+    <w:lvl w:ilvl="3" w:tplc="04090001" w:tentative="1">
+      <w:start w:val="1"/>
+      <w:numFmt w:val="bullet"/>
+      <w:lvlText w:val=""/>
+      <w:lvlJc w:val="left"/>
+      <w:pPr>
+        <w:ind w:left="2880" w:hanging="360"/>
+      </w:pPr>
+      <w:rPr>
+        <w:rFonts w:ascii="Symbol" w:hAnsi="Symbol" w:hint="default"/>
+      </w:rPr>
+    </w:lvl>
+    <w:lvl w:ilvl="4" w:tplc="04090003" w:tentative="1">
+      <w:start w:val="1"/>
+      <w:numFmt w:val="bullet"/>
+      <w:lvlText w:val="o"/>
+      <w:lvlJc w:val="left"/>
+      <w:pPr>
+        <w:ind w:left="3600" w:hanging="360"/>
+      </w:pPr>
+      <w:rPr>
+        <w:rFonts w:ascii="Courier New" w:hAnsi="Courier New" w:cs="Courier New" w:hint="default"/>
+      </w:rPr>
+    </w:lvl>
+    <w:lvl w:ilvl="5" w:tplc="04090005" w:tentative="1">
+      <w:start w:val="1"/>
+      <w:numFmt w:val="bullet"/>
+      <w:lvlText w:val=""/>
+      <w:lvlJc w:val="left"/>
+      <w:pPr>
+        <w:ind w:left="4320" w:hanging="360"/>
+      </w:pPr>
+      <w:rPr>
+        <w:rFonts w:ascii="Wingdings" w:hAnsi="Wingdings" w:hint="default"/>
+      </w:rPr>
+    </w:lvl>
+    <w:lvl w:ilvl="6" w:tplc="04090001" w:tentative="1">
+      <w:start w:val="1"/>
+      <w:numFmt w:val="bullet"/>
+      <w:lvlText w:val=""/>
+      <w:lvlJc w:val="left"/>
+      <w:pPr>
+        <w:ind w:left="5040" w:hanging="360"/>
+      </w:pPr>
+      <w:rPr>
+        <w:rFonts w:ascii="Symbol" w:hAnsi="Symbol" w:hint="default"/>
+      </w:rPr>
+    </w:lvl>
+    <w:lvl w:ilvl="7" w:tplc="04090003" w:tentative="1">
+      <w:start w:val="1"/>
+      <w:numFmt w:val="bullet"/>
+      <w:lvlText w:val="o"/>
+      <w:lvlJc w:val="left"/>
+      <w:pPr>
+        <w:ind w:left="5760" w:hanging="360"/>
+      </w:pPr>
+      <w:rPr>
+        <w:rFonts w:ascii="Courier New" w:hAnsi="Courier New" w:cs="Courier New" w:hint="default"/>
+      </w:rPr>
+    </w:lvl>
+    <w:lvl w:ilvl="8" w:tplc="04090005" w:tentative="1">
+      <w:start w:val="1"/>
+      <w:numFmt w:val="bullet"/>
+      <w:lvlText w:val=""/>
+      <w:lvlJc w:val="left"/>
+      <w:pPr>
+        <w:ind w:left="6480" w:hanging="360"/>
+      </w:pPr>
+      <w:rPr>
+        <w:rFonts w:ascii="Wingdings" w:hAnsi="Wingdings" w:hint="default"/>
+      </w:rPr>
+    </w:lvl>
+  </w:abstractNum>
+  <w:abstractNum w:abstractNumId="1" w15:restartNumberingAfterBreak="0">
     <w:nsid w:val="0CF534CE"/>
     <w:multiLevelType w:val="hybridMultilevel"/>
     <w:tmpl w:val="DF764D48"/>
@@ -13125,7 +14089,7 @@
       </w:pPr>
     </w:lvl>
   </w:abstractNum>
-  <w:abstractNum w:abstractNumId="1" w15:restartNumberingAfterBreak="0">
+  <w:abstractNum w:abstractNumId="2" w15:restartNumberingAfterBreak="0">
     <w:nsid w:val="2AB93674"/>
     <w:multiLevelType w:val="hybridMultilevel"/>
     <w:tmpl w:val="B76297B4"/>
@@ -13215,13 +14179,419 @@
       </w:pPr>
     </w:lvl>
   </w:abstractNum>
-  <w:abstractNum w:abstractNumId="2" w15:restartNumberingAfterBreak="0">
+  <w:abstractNum w:abstractNumId="3" w15:restartNumberingAfterBreak="0">
     <w:nsid w:val="40F83AE3"/>
+    <w:multiLevelType w:val="multilevel"/>
+    <w:tmpl w:val="9D58A9E0"/>
+    <w:lvl w:ilvl="0">
+      <w:start w:val="1"/>
+      <w:numFmt w:val="decimal"/>
+      <w:lvlText w:val="%1."/>
+      <w:lvlJc w:val="left"/>
+      <w:pPr>
+        <w:ind w:left="720" w:hanging="360"/>
+      </w:pPr>
+      <w:rPr>
+        <w:rFonts w:hint="default"/>
+      </w:rPr>
+    </w:lvl>
+    <w:lvl w:ilvl="1">
+      <w:start w:val="4"/>
+      <w:numFmt w:val="decimal"/>
+      <w:isLgl/>
+      <w:lvlText w:val="%1.%2"/>
+      <w:lvlJc w:val="left"/>
+      <w:pPr>
+        <w:ind w:left="1080" w:hanging="720"/>
+      </w:pPr>
+      <w:rPr>
+        <w:rFonts w:hint="default"/>
+      </w:rPr>
+    </w:lvl>
+    <w:lvl w:ilvl="2">
+      <w:start w:val="1"/>
+      <w:numFmt w:val="decimal"/>
+      <w:isLgl/>
+      <w:lvlText w:val="%1.%2.%3"/>
+      <w:lvlJc w:val="left"/>
+      <w:pPr>
+        <w:ind w:left="1080" w:hanging="720"/>
+      </w:pPr>
+      <w:rPr>
+        <w:rFonts w:hint="default"/>
+      </w:rPr>
+    </w:lvl>
+    <w:lvl w:ilvl="3">
+      <w:start w:val="1"/>
+      <w:numFmt w:val="decimal"/>
+      <w:isLgl/>
+      <w:lvlText w:val="%1.%2.%3.%4"/>
+      <w:lvlJc w:val="left"/>
+      <w:pPr>
+        <w:ind w:left="1080" w:hanging="720"/>
+      </w:pPr>
+      <w:rPr>
+        <w:rFonts w:hint="default"/>
+      </w:rPr>
+    </w:lvl>
+    <w:lvl w:ilvl="4">
+      <w:start w:val="1"/>
+      <w:numFmt w:val="decimal"/>
+      <w:isLgl/>
+      <w:lvlText w:val="%1.%2.%3.%4.%5"/>
+      <w:lvlJc w:val="left"/>
+      <w:pPr>
+        <w:ind w:left="1440" w:hanging="1080"/>
+      </w:pPr>
+      <w:rPr>
+        <w:rFonts w:hint="default"/>
+      </w:rPr>
+    </w:lvl>
+    <w:lvl w:ilvl="5">
+      <w:start w:val="1"/>
+      <w:numFmt w:val="decimal"/>
+      <w:isLgl/>
+      <w:lvlText w:val="%1.%2.%3.%4.%5.%6"/>
+      <w:lvlJc w:val="left"/>
+      <w:pPr>
+        <w:ind w:left="1440" w:hanging="1080"/>
+      </w:pPr>
+      <w:rPr>
+        <w:rFonts w:hint="default"/>
+      </w:rPr>
+    </w:lvl>
+    <w:lvl w:ilvl="6">
+      <w:start w:val="1"/>
+      <w:numFmt w:val="decimal"/>
+      <w:isLgl/>
+      <w:lvlText w:val="%1.%2.%3.%4.%5.%6.%7"/>
+      <w:lvlJc w:val="left"/>
+      <w:pPr>
+        <w:ind w:left="1800" w:hanging="1440"/>
+      </w:pPr>
+      <w:rPr>
+        <w:rFonts w:hint="default"/>
+      </w:rPr>
+    </w:lvl>
+    <w:lvl w:ilvl="7">
+      <w:start w:val="1"/>
+      <w:numFmt w:val="decimal"/>
+      <w:isLgl/>
+      <w:lvlText w:val="%1.%2.%3.%4.%5.%6.%7.%8"/>
+      <w:lvlJc w:val="left"/>
+      <w:pPr>
+        <w:ind w:left="1800" w:hanging="1440"/>
+      </w:pPr>
+      <w:rPr>
+        <w:rFonts w:hint="default"/>
+      </w:rPr>
+    </w:lvl>
+    <w:lvl w:ilvl="8">
+      <w:start w:val="1"/>
+      <w:numFmt w:val="decimal"/>
+      <w:isLgl/>
+      <w:lvlText w:val="%1.%2.%3.%4.%5.%6.%7.%8.%9"/>
+      <w:lvlJc w:val="left"/>
+      <w:pPr>
+        <w:ind w:left="2160" w:hanging="1800"/>
+      </w:pPr>
+      <w:rPr>
+        <w:rFonts w:hint="default"/>
+      </w:rPr>
+    </w:lvl>
+  </w:abstractNum>
+  <w:abstractNum w:abstractNumId="4" w15:restartNumberingAfterBreak="0">
+    <w:nsid w:val="5EBC29A7"/>
     <w:multiLevelType w:val="hybridMultilevel"/>
-    <w:tmpl w:val="D07A511A"/>
+    <w:tmpl w:val="5AEC68AC"/>
+    <w:lvl w:ilvl="0" w:tplc="04090001">
+      <w:start w:val="1"/>
+      <w:numFmt w:val="bullet"/>
+      <w:lvlText w:val=""/>
+      <w:lvlJc w:val="left"/>
+      <w:pPr>
+        <w:ind w:left="720" w:hanging="360"/>
+      </w:pPr>
+      <w:rPr>
+        <w:rFonts w:ascii="Symbol" w:hAnsi="Symbol" w:hint="default"/>
+      </w:rPr>
+    </w:lvl>
+    <w:lvl w:ilvl="1" w:tplc="04090003" w:tentative="1">
+      <w:start w:val="1"/>
+      <w:numFmt w:val="bullet"/>
+      <w:lvlText w:val="o"/>
+      <w:lvlJc w:val="left"/>
+      <w:pPr>
+        <w:ind w:left="1440" w:hanging="360"/>
+      </w:pPr>
+      <w:rPr>
+        <w:rFonts w:ascii="Courier New" w:hAnsi="Courier New" w:cs="Courier New" w:hint="default"/>
+      </w:rPr>
+    </w:lvl>
+    <w:lvl w:ilvl="2" w:tplc="04090005" w:tentative="1">
+      <w:start w:val="1"/>
+      <w:numFmt w:val="bullet"/>
+      <w:lvlText w:val=""/>
+      <w:lvlJc w:val="left"/>
+      <w:pPr>
+        <w:ind w:left="2160" w:hanging="360"/>
+      </w:pPr>
+      <w:rPr>
+        <w:rFonts w:ascii="Wingdings" w:hAnsi="Wingdings" w:hint="default"/>
+      </w:rPr>
+    </w:lvl>
+    <w:lvl w:ilvl="3" w:tplc="04090001" w:tentative="1">
+      <w:start w:val="1"/>
+      <w:numFmt w:val="bullet"/>
+      <w:lvlText w:val=""/>
+      <w:lvlJc w:val="left"/>
+      <w:pPr>
+        <w:ind w:left="2880" w:hanging="360"/>
+      </w:pPr>
+      <w:rPr>
+        <w:rFonts w:ascii="Symbol" w:hAnsi="Symbol" w:hint="default"/>
+      </w:rPr>
+    </w:lvl>
+    <w:lvl w:ilvl="4" w:tplc="04090003" w:tentative="1">
+      <w:start w:val="1"/>
+      <w:numFmt w:val="bullet"/>
+      <w:lvlText w:val="o"/>
+      <w:lvlJc w:val="left"/>
+      <w:pPr>
+        <w:ind w:left="3600" w:hanging="360"/>
+      </w:pPr>
+      <w:rPr>
+        <w:rFonts w:ascii="Courier New" w:hAnsi="Courier New" w:cs="Courier New" w:hint="default"/>
+      </w:rPr>
+    </w:lvl>
+    <w:lvl w:ilvl="5" w:tplc="04090005" w:tentative="1">
+      <w:start w:val="1"/>
+      <w:numFmt w:val="bullet"/>
+      <w:lvlText w:val=""/>
+      <w:lvlJc w:val="left"/>
+      <w:pPr>
+        <w:ind w:left="4320" w:hanging="360"/>
+      </w:pPr>
+      <w:rPr>
+        <w:rFonts w:ascii="Wingdings" w:hAnsi="Wingdings" w:hint="default"/>
+      </w:rPr>
+    </w:lvl>
+    <w:lvl w:ilvl="6" w:tplc="04090001" w:tentative="1">
+      <w:start w:val="1"/>
+      <w:numFmt w:val="bullet"/>
+      <w:lvlText w:val=""/>
+      <w:lvlJc w:val="left"/>
+      <w:pPr>
+        <w:ind w:left="5040" w:hanging="360"/>
+      </w:pPr>
+      <w:rPr>
+        <w:rFonts w:ascii="Symbol" w:hAnsi="Symbol" w:hint="default"/>
+      </w:rPr>
+    </w:lvl>
+    <w:lvl w:ilvl="7" w:tplc="04090003" w:tentative="1">
+      <w:start w:val="1"/>
+      <w:numFmt w:val="bullet"/>
+      <w:lvlText w:val="o"/>
+      <w:lvlJc w:val="left"/>
+      <w:pPr>
+        <w:ind w:left="5760" w:hanging="360"/>
+      </w:pPr>
+      <w:rPr>
+        <w:rFonts w:ascii="Courier New" w:hAnsi="Courier New" w:cs="Courier New" w:hint="default"/>
+      </w:rPr>
+    </w:lvl>
+    <w:lvl w:ilvl="8" w:tplc="04090005" w:tentative="1">
+      <w:start w:val="1"/>
+      <w:numFmt w:val="bullet"/>
+      <w:lvlText w:val=""/>
+      <w:lvlJc w:val="left"/>
+      <w:pPr>
+        <w:ind w:left="6480" w:hanging="360"/>
+      </w:pPr>
+      <w:rPr>
+        <w:rFonts w:ascii="Wingdings" w:hAnsi="Wingdings" w:hint="default"/>
+      </w:rPr>
+    </w:lvl>
+  </w:abstractNum>
+  <w:abstractNum w:abstractNumId="5" w15:restartNumberingAfterBreak="0">
+    <w:nsid w:val="658E5777"/>
+    <w:multiLevelType w:val="hybridMultilevel"/>
+    <w:tmpl w:val="19483D8E"/>
     <w:lvl w:ilvl="0" w:tplc="0409000F">
       <w:start w:val="1"/>
       <w:numFmt w:val="decimal"/>
+      <w:lvlText w:val="%1."/>
+      <w:lvlJc w:val="left"/>
+      <w:pPr>
+        <w:ind w:left="720" w:hanging="360"/>
+      </w:pPr>
+    </w:lvl>
+    <w:lvl w:ilvl="1" w:tplc="04090019" w:tentative="1">
+      <w:start w:val="1"/>
+      <w:numFmt w:val="lowerLetter"/>
+      <w:lvlText w:val="%2."/>
+      <w:lvlJc w:val="left"/>
+      <w:pPr>
+        <w:ind w:left="1440" w:hanging="360"/>
+      </w:pPr>
+    </w:lvl>
+    <w:lvl w:ilvl="2" w:tplc="0409001B" w:tentative="1">
+      <w:start w:val="1"/>
+      <w:numFmt w:val="lowerRoman"/>
+      <w:lvlText w:val="%3."/>
+      <w:lvlJc w:val="right"/>
+      <w:pPr>
+        <w:ind w:left="2160" w:hanging="180"/>
+      </w:pPr>
+    </w:lvl>
+    <w:lvl w:ilvl="3" w:tplc="0409000F" w:tentative="1">
+      <w:start w:val="1"/>
+      <w:numFmt w:val="decimal"/>
+      <w:lvlText w:val="%4."/>
+      <w:lvlJc w:val="left"/>
+      <w:pPr>
+        <w:ind w:left="2880" w:hanging="360"/>
+      </w:pPr>
+    </w:lvl>
+    <w:lvl w:ilvl="4" w:tplc="04090019" w:tentative="1">
+      <w:start w:val="1"/>
+      <w:numFmt w:val="lowerLetter"/>
+      <w:lvlText w:val="%5."/>
+      <w:lvlJc w:val="left"/>
+      <w:pPr>
+        <w:ind w:left="3600" w:hanging="360"/>
+      </w:pPr>
+    </w:lvl>
+    <w:lvl w:ilvl="5" w:tplc="0409001B" w:tentative="1">
+      <w:start w:val="1"/>
+      <w:numFmt w:val="lowerRoman"/>
+      <w:lvlText w:val="%6."/>
+      <w:lvlJc w:val="right"/>
+      <w:pPr>
+        <w:ind w:left="4320" w:hanging="180"/>
+      </w:pPr>
+    </w:lvl>
+    <w:lvl w:ilvl="6" w:tplc="0409000F" w:tentative="1">
+      <w:start w:val="1"/>
+      <w:numFmt w:val="decimal"/>
+      <w:lvlText w:val="%7."/>
+      <w:lvlJc w:val="left"/>
+      <w:pPr>
+        <w:ind w:left="5040" w:hanging="360"/>
+      </w:pPr>
+    </w:lvl>
+    <w:lvl w:ilvl="7" w:tplc="04090019" w:tentative="1">
+      <w:start w:val="1"/>
+      <w:numFmt w:val="lowerLetter"/>
+      <w:lvlText w:val="%8."/>
+      <w:lvlJc w:val="left"/>
+      <w:pPr>
+        <w:ind w:left="5760" w:hanging="360"/>
+      </w:pPr>
+    </w:lvl>
+    <w:lvl w:ilvl="8" w:tplc="0409001B" w:tentative="1">
+      <w:start w:val="1"/>
+      <w:numFmt w:val="lowerRoman"/>
+      <w:lvlText w:val="%9."/>
+      <w:lvlJc w:val="right"/>
+      <w:pPr>
+        <w:ind w:left="6480" w:hanging="180"/>
+      </w:pPr>
+    </w:lvl>
+  </w:abstractNum>
+  <w:abstractNum w:abstractNumId="6" w15:restartNumberingAfterBreak="0">
+    <w:nsid w:val="666D413D"/>
+    <w:multiLevelType w:val="hybridMultilevel"/>
+    <w:tmpl w:val="ED101F46"/>
+    <w:lvl w:ilvl="0" w:tplc="0409000F">
+      <w:start w:val="1"/>
+      <w:numFmt w:val="decimal"/>
+      <w:lvlText w:val="%1."/>
+      <w:lvlJc w:val="left"/>
+      <w:pPr>
+        <w:ind w:left="720" w:hanging="360"/>
+      </w:pPr>
+    </w:lvl>
+    <w:lvl w:ilvl="1" w:tplc="04090019" w:tentative="1">
+      <w:start w:val="1"/>
+      <w:numFmt w:val="lowerLetter"/>
+      <w:lvlText w:val="%2."/>
+      <w:lvlJc w:val="left"/>
+      <w:pPr>
+        <w:ind w:left="1440" w:hanging="360"/>
+      </w:pPr>
+    </w:lvl>
+    <w:lvl w:ilvl="2" w:tplc="0409001B" w:tentative="1">
+      <w:start w:val="1"/>
+      <w:numFmt w:val="lowerRoman"/>
+      <w:lvlText w:val="%3."/>
+      <w:lvlJc w:val="right"/>
+      <w:pPr>
+        <w:ind w:left="2160" w:hanging="180"/>
+      </w:pPr>
+    </w:lvl>
+    <w:lvl w:ilvl="3" w:tplc="0409000F" w:tentative="1">
+      <w:start w:val="1"/>
+      <w:numFmt w:val="decimal"/>
+      <w:lvlText w:val="%4."/>
+      <w:lvlJc w:val="left"/>
+      <w:pPr>
+        <w:ind w:left="2880" w:hanging="360"/>
+      </w:pPr>
+    </w:lvl>
+    <w:lvl w:ilvl="4" w:tplc="04090019" w:tentative="1">
+      <w:start w:val="1"/>
+      <w:numFmt w:val="lowerLetter"/>
+      <w:lvlText w:val="%5."/>
+      <w:lvlJc w:val="left"/>
+      <w:pPr>
+        <w:ind w:left="3600" w:hanging="360"/>
+      </w:pPr>
+    </w:lvl>
+    <w:lvl w:ilvl="5" w:tplc="0409001B" w:tentative="1">
+      <w:start w:val="1"/>
+      <w:numFmt w:val="lowerRoman"/>
+      <w:lvlText w:val="%6."/>
+      <w:lvlJc w:val="right"/>
+      <w:pPr>
+        <w:ind w:left="4320" w:hanging="180"/>
+      </w:pPr>
+    </w:lvl>
+    <w:lvl w:ilvl="6" w:tplc="0409000F" w:tentative="1">
+      <w:start w:val="1"/>
+      <w:numFmt w:val="decimal"/>
+      <w:lvlText w:val="%7."/>
+      <w:lvlJc w:val="left"/>
+      <w:pPr>
+        <w:ind w:left="5040" w:hanging="360"/>
+      </w:pPr>
+    </w:lvl>
+    <w:lvl w:ilvl="7" w:tplc="04090019" w:tentative="1">
+      <w:start w:val="1"/>
+      <w:numFmt w:val="lowerLetter"/>
+      <w:lvlText w:val="%8."/>
+      <w:lvlJc w:val="left"/>
+      <w:pPr>
+        <w:ind w:left="5760" w:hanging="360"/>
+      </w:pPr>
+    </w:lvl>
+    <w:lvl w:ilvl="8" w:tplc="0409001B" w:tentative="1">
+      <w:start w:val="1"/>
+      <w:numFmt w:val="lowerRoman"/>
+      <w:lvlText w:val="%9."/>
+      <w:lvlJc w:val="right"/>
+      <w:pPr>
+        <w:ind w:left="6480" w:hanging="180"/>
+      </w:pPr>
+    </w:lvl>
+  </w:abstractNum>
+  <w:abstractNum w:abstractNumId="7" w15:restartNumberingAfterBreak="0">
+    <w:nsid w:val="6B81109A"/>
+    <w:multiLevelType w:val="hybridMultilevel"/>
+    <w:tmpl w:val="79D0A87A"/>
+    <w:lvl w:ilvl="0" w:tplc="04090019">
+      <w:start w:val="1"/>
+      <w:numFmt w:val="lowerLetter"/>
       <w:lvlText w:val="%1."/>
       <w:lvlJc w:val="left"/>
       <w:pPr>
@@ -13304,381 +14674,7 @@
       </w:pPr>
     </w:lvl>
   </w:abstractNum>
-  <w:abstractNum w:abstractNumId="3" w15:restartNumberingAfterBreak="0">
-    <w:nsid w:val="5EBC29A7"/>
-    <w:multiLevelType w:val="hybridMultilevel"/>
-    <w:tmpl w:val="5AEC68AC"/>
-    <w:lvl w:ilvl="0" w:tplc="04090001">
-      <w:start w:val="1"/>
-      <w:numFmt w:val="bullet"/>
-      <w:lvlText w:val=""/>
-      <w:lvlJc w:val="left"/>
-      <w:pPr>
-        <w:ind w:left="720" w:hanging="360"/>
-      </w:pPr>
-      <w:rPr>
-        <w:rFonts w:ascii="Symbol" w:hAnsi="Symbol" w:hint="default"/>
-      </w:rPr>
-    </w:lvl>
-    <w:lvl w:ilvl="1" w:tplc="04090003" w:tentative="1">
-      <w:start w:val="1"/>
-      <w:numFmt w:val="bullet"/>
-      <w:lvlText w:val="o"/>
-      <w:lvlJc w:val="left"/>
-      <w:pPr>
-        <w:ind w:left="1440" w:hanging="360"/>
-      </w:pPr>
-      <w:rPr>
-        <w:rFonts w:ascii="Courier New" w:hAnsi="Courier New" w:cs="Courier New" w:hint="default"/>
-      </w:rPr>
-    </w:lvl>
-    <w:lvl w:ilvl="2" w:tplc="04090005" w:tentative="1">
-      <w:start w:val="1"/>
-      <w:numFmt w:val="bullet"/>
-      <w:lvlText w:val=""/>
-      <w:lvlJc w:val="left"/>
-      <w:pPr>
-        <w:ind w:left="2160" w:hanging="360"/>
-      </w:pPr>
-      <w:rPr>
-        <w:rFonts w:ascii="Wingdings" w:hAnsi="Wingdings" w:hint="default"/>
-      </w:rPr>
-    </w:lvl>
-    <w:lvl w:ilvl="3" w:tplc="04090001" w:tentative="1">
-      <w:start w:val="1"/>
-      <w:numFmt w:val="bullet"/>
-      <w:lvlText w:val=""/>
-      <w:lvlJc w:val="left"/>
-      <w:pPr>
-        <w:ind w:left="2880" w:hanging="360"/>
-      </w:pPr>
-      <w:rPr>
-        <w:rFonts w:ascii="Symbol" w:hAnsi="Symbol" w:hint="default"/>
-      </w:rPr>
-    </w:lvl>
-    <w:lvl w:ilvl="4" w:tplc="04090003" w:tentative="1">
-      <w:start w:val="1"/>
-      <w:numFmt w:val="bullet"/>
-      <w:lvlText w:val="o"/>
-      <w:lvlJc w:val="left"/>
-      <w:pPr>
-        <w:ind w:left="3600" w:hanging="360"/>
-      </w:pPr>
-      <w:rPr>
-        <w:rFonts w:ascii="Courier New" w:hAnsi="Courier New" w:cs="Courier New" w:hint="default"/>
-      </w:rPr>
-    </w:lvl>
-    <w:lvl w:ilvl="5" w:tplc="04090005" w:tentative="1">
-      <w:start w:val="1"/>
-      <w:numFmt w:val="bullet"/>
-      <w:lvlText w:val=""/>
-      <w:lvlJc w:val="left"/>
-      <w:pPr>
-        <w:ind w:left="4320" w:hanging="360"/>
-      </w:pPr>
-      <w:rPr>
-        <w:rFonts w:ascii="Wingdings" w:hAnsi="Wingdings" w:hint="default"/>
-      </w:rPr>
-    </w:lvl>
-    <w:lvl w:ilvl="6" w:tplc="04090001" w:tentative="1">
-      <w:start w:val="1"/>
-      <w:numFmt w:val="bullet"/>
-      <w:lvlText w:val=""/>
-      <w:lvlJc w:val="left"/>
-      <w:pPr>
-        <w:ind w:left="5040" w:hanging="360"/>
-      </w:pPr>
-      <w:rPr>
-        <w:rFonts w:ascii="Symbol" w:hAnsi="Symbol" w:hint="default"/>
-      </w:rPr>
-    </w:lvl>
-    <w:lvl w:ilvl="7" w:tplc="04090003" w:tentative="1">
-      <w:start w:val="1"/>
-      <w:numFmt w:val="bullet"/>
-      <w:lvlText w:val="o"/>
-      <w:lvlJc w:val="left"/>
-      <w:pPr>
-        <w:ind w:left="5760" w:hanging="360"/>
-      </w:pPr>
-      <w:rPr>
-        <w:rFonts w:ascii="Courier New" w:hAnsi="Courier New" w:cs="Courier New" w:hint="default"/>
-      </w:rPr>
-    </w:lvl>
-    <w:lvl w:ilvl="8" w:tplc="04090005" w:tentative="1">
-      <w:start w:val="1"/>
-      <w:numFmt w:val="bullet"/>
-      <w:lvlText w:val=""/>
-      <w:lvlJc w:val="left"/>
-      <w:pPr>
-        <w:ind w:left="6480" w:hanging="360"/>
-      </w:pPr>
-      <w:rPr>
-        <w:rFonts w:ascii="Wingdings" w:hAnsi="Wingdings" w:hint="default"/>
-      </w:rPr>
-    </w:lvl>
-  </w:abstractNum>
-  <w:abstractNum w:abstractNumId="4" w15:restartNumberingAfterBreak="0">
-    <w:nsid w:val="658E5777"/>
-    <w:multiLevelType w:val="hybridMultilevel"/>
-    <w:tmpl w:val="19483D8E"/>
-    <w:lvl w:ilvl="0" w:tplc="0409000F">
-      <w:start w:val="1"/>
-      <w:numFmt w:val="decimal"/>
-      <w:lvlText w:val="%1."/>
-      <w:lvlJc w:val="left"/>
-      <w:pPr>
-        <w:ind w:left="720" w:hanging="360"/>
-      </w:pPr>
-    </w:lvl>
-    <w:lvl w:ilvl="1" w:tplc="04090019" w:tentative="1">
-      <w:start w:val="1"/>
-      <w:numFmt w:val="lowerLetter"/>
-      <w:lvlText w:val="%2."/>
-      <w:lvlJc w:val="left"/>
-      <w:pPr>
-        <w:ind w:left="1440" w:hanging="360"/>
-      </w:pPr>
-    </w:lvl>
-    <w:lvl w:ilvl="2" w:tplc="0409001B" w:tentative="1">
-      <w:start w:val="1"/>
-      <w:numFmt w:val="lowerRoman"/>
-      <w:lvlText w:val="%3."/>
-      <w:lvlJc w:val="right"/>
-      <w:pPr>
-        <w:ind w:left="2160" w:hanging="180"/>
-      </w:pPr>
-    </w:lvl>
-    <w:lvl w:ilvl="3" w:tplc="0409000F" w:tentative="1">
-      <w:start w:val="1"/>
-      <w:numFmt w:val="decimal"/>
-      <w:lvlText w:val="%4."/>
-      <w:lvlJc w:val="left"/>
-      <w:pPr>
-        <w:ind w:left="2880" w:hanging="360"/>
-      </w:pPr>
-    </w:lvl>
-    <w:lvl w:ilvl="4" w:tplc="04090019" w:tentative="1">
-      <w:start w:val="1"/>
-      <w:numFmt w:val="lowerLetter"/>
-      <w:lvlText w:val="%5."/>
-      <w:lvlJc w:val="left"/>
-      <w:pPr>
-        <w:ind w:left="3600" w:hanging="360"/>
-      </w:pPr>
-    </w:lvl>
-    <w:lvl w:ilvl="5" w:tplc="0409001B" w:tentative="1">
-      <w:start w:val="1"/>
-      <w:numFmt w:val="lowerRoman"/>
-      <w:lvlText w:val="%6."/>
-      <w:lvlJc w:val="right"/>
-      <w:pPr>
-        <w:ind w:left="4320" w:hanging="180"/>
-      </w:pPr>
-    </w:lvl>
-    <w:lvl w:ilvl="6" w:tplc="0409000F" w:tentative="1">
-      <w:start w:val="1"/>
-      <w:numFmt w:val="decimal"/>
-      <w:lvlText w:val="%7."/>
-      <w:lvlJc w:val="left"/>
-      <w:pPr>
-        <w:ind w:left="5040" w:hanging="360"/>
-      </w:pPr>
-    </w:lvl>
-    <w:lvl w:ilvl="7" w:tplc="04090019" w:tentative="1">
-      <w:start w:val="1"/>
-      <w:numFmt w:val="lowerLetter"/>
-      <w:lvlText w:val="%8."/>
-      <w:lvlJc w:val="left"/>
-      <w:pPr>
-        <w:ind w:left="5760" w:hanging="360"/>
-      </w:pPr>
-    </w:lvl>
-    <w:lvl w:ilvl="8" w:tplc="0409001B" w:tentative="1">
-      <w:start w:val="1"/>
-      <w:numFmt w:val="lowerRoman"/>
-      <w:lvlText w:val="%9."/>
-      <w:lvlJc w:val="right"/>
-      <w:pPr>
-        <w:ind w:left="6480" w:hanging="180"/>
-      </w:pPr>
-    </w:lvl>
-  </w:abstractNum>
-  <w:abstractNum w:abstractNumId="5" w15:restartNumberingAfterBreak="0">
-    <w:nsid w:val="666D413D"/>
-    <w:multiLevelType w:val="hybridMultilevel"/>
-    <w:tmpl w:val="ED101F46"/>
-    <w:lvl w:ilvl="0" w:tplc="0409000F">
-      <w:start w:val="1"/>
-      <w:numFmt w:val="decimal"/>
-      <w:lvlText w:val="%1."/>
-      <w:lvlJc w:val="left"/>
-      <w:pPr>
-        <w:ind w:left="720" w:hanging="360"/>
-      </w:pPr>
-    </w:lvl>
-    <w:lvl w:ilvl="1" w:tplc="04090019" w:tentative="1">
-      <w:start w:val="1"/>
-      <w:numFmt w:val="lowerLetter"/>
-      <w:lvlText w:val="%2."/>
-      <w:lvlJc w:val="left"/>
-      <w:pPr>
-        <w:ind w:left="1440" w:hanging="360"/>
-      </w:pPr>
-    </w:lvl>
-    <w:lvl w:ilvl="2" w:tplc="0409001B" w:tentative="1">
-      <w:start w:val="1"/>
-      <w:numFmt w:val="lowerRoman"/>
-      <w:lvlText w:val="%3."/>
-      <w:lvlJc w:val="right"/>
-      <w:pPr>
-        <w:ind w:left="2160" w:hanging="180"/>
-      </w:pPr>
-    </w:lvl>
-    <w:lvl w:ilvl="3" w:tplc="0409000F" w:tentative="1">
-      <w:start w:val="1"/>
-      <w:numFmt w:val="decimal"/>
-      <w:lvlText w:val="%4."/>
-      <w:lvlJc w:val="left"/>
-      <w:pPr>
-        <w:ind w:left="2880" w:hanging="360"/>
-      </w:pPr>
-    </w:lvl>
-    <w:lvl w:ilvl="4" w:tplc="04090019" w:tentative="1">
-      <w:start w:val="1"/>
-      <w:numFmt w:val="lowerLetter"/>
-      <w:lvlText w:val="%5."/>
-      <w:lvlJc w:val="left"/>
-      <w:pPr>
-        <w:ind w:left="3600" w:hanging="360"/>
-      </w:pPr>
-    </w:lvl>
-    <w:lvl w:ilvl="5" w:tplc="0409001B" w:tentative="1">
-      <w:start w:val="1"/>
-      <w:numFmt w:val="lowerRoman"/>
-      <w:lvlText w:val="%6."/>
-      <w:lvlJc w:val="right"/>
-      <w:pPr>
-        <w:ind w:left="4320" w:hanging="180"/>
-      </w:pPr>
-    </w:lvl>
-    <w:lvl w:ilvl="6" w:tplc="0409000F" w:tentative="1">
-      <w:start w:val="1"/>
-      <w:numFmt w:val="decimal"/>
-      <w:lvlText w:val="%7."/>
-      <w:lvlJc w:val="left"/>
-      <w:pPr>
-        <w:ind w:left="5040" w:hanging="360"/>
-      </w:pPr>
-    </w:lvl>
-    <w:lvl w:ilvl="7" w:tplc="04090019" w:tentative="1">
-      <w:start w:val="1"/>
-      <w:numFmt w:val="lowerLetter"/>
-      <w:lvlText w:val="%8."/>
-      <w:lvlJc w:val="left"/>
-      <w:pPr>
-        <w:ind w:left="5760" w:hanging="360"/>
-      </w:pPr>
-    </w:lvl>
-    <w:lvl w:ilvl="8" w:tplc="0409001B" w:tentative="1">
-      <w:start w:val="1"/>
-      <w:numFmt w:val="lowerRoman"/>
-      <w:lvlText w:val="%9."/>
-      <w:lvlJc w:val="right"/>
-      <w:pPr>
-        <w:ind w:left="6480" w:hanging="180"/>
-      </w:pPr>
-    </w:lvl>
-  </w:abstractNum>
-  <w:abstractNum w:abstractNumId="6" w15:restartNumberingAfterBreak="0">
-    <w:nsid w:val="6B81109A"/>
-    <w:multiLevelType w:val="hybridMultilevel"/>
-    <w:tmpl w:val="79D0A87A"/>
-    <w:lvl w:ilvl="0" w:tplc="04090019">
-      <w:start w:val="1"/>
-      <w:numFmt w:val="lowerLetter"/>
-      <w:lvlText w:val="%1."/>
-      <w:lvlJc w:val="left"/>
-      <w:pPr>
-        <w:ind w:left="720" w:hanging="360"/>
-      </w:pPr>
-      <w:rPr>
-        <w:rFonts w:hint="default"/>
-      </w:rPr>
-    </w:lvl>
-    <w:lvl w:ilvl="1" w:tplc="04090019" w:tentative="1">
-      <w:start w:val="1"/>
-      <w:numFmt w:val="lowerLetter"/>
-      <w:lvlText w:val="%2."/>
-      <w:lvlJc w:val="left"/>
-      <w:pPr>
-        <w:ind w:left="1440" w:hanging="360"/>
-      </w:pPr>
-    </w:lvl>
-    <w:lvl w:ilvl="2" w:tplc="0409001B" w:tentative="1">
-      <w:start w:val="1"/>
-      <w:numFmt w:val="lowerRoman"/>
-      <w:lvlText w:val="%3."/>
-      <w:lvlJc w:val="right"/>
-      <w:pPr>
-        <w:ind w:left="2160" w:hanging="180"/>
-      </w:pPr>
-    </w:lvl>
-    <w:lvl w:ilvl="3" w:tplc="0409000F" w:tentative="1">
-      <w:start w:val="1"/>
-      <w:numFmt w:val="decimal"/>
-      <w:lvlText w:val="%4."/>
-      <w:lvlJc w:val="left"/>
-      <w:pPr>
-        <w:ind w:left="2880" w:hanging="360"/>
-      </w:pPr>
-    </w:lvl>
-    <w:lvl w:ilvl="4" w:tplc="04090019" w:tentative="1">
-      <w:start w:val="1"/>
-      <w:numFmt w:val="lowerLetter"/>
-      <w:lvlText w:val="%5."/>
-      <w:lvlJc w:val="left"/>
-      <w:pPr>
-        <w:ind w:left="3600" w:hanging="360"/>
-      </w:pPr>
-    </w:lvl>
-    <w:lvl w:ilvl="5" w:tplc="0409001B" w:tentative="1">
-      <w:start w:val="1"/>
-      <w:numFmt w:val="lowerRoman"/>
-      <w:lvlText w:val="%6."/>
-      <w:lvlJc w:val="right"/>
-      <w:pPr>
-        <w:ind w:left="4320" w:hanging="180"/>
-      </w:pPr>
-    </w:lvl>
-    <w:lvl w:ilvl="6" w:tplc="0409000F" w:tentative="1">
-      <w:start w:val="1"/>
-      <w:numFmt w:val="decimal"/>
-      <w:lvlText w:val="%7."/>
-      <w:lvlJc w:val="left"/>
-      <w:pPr>
-        <w:ind w:left="5040" w:hanging="360"/>
-      </w:pPr>
-    </w:lvl>
-    <w:lvl w:ilvl="7" w:tplc="04090019" w:tentative="1">
-      <w:start w:val="1"/>
-      <w:numFmt w:val="lowerLetter"/>
-      <w:lvlText w:val="%8."/>
-      <w:lvlJc w:val="left"/>
-      <w:pPr>
-        <w:ind w:left="5760" w:hanging="360"/>
-      </w:pPr>
-    </w:lvl>
-    <w:lvl w:ilvl="8" w:tplc="0409001B" w:tentative="1">
-      <w:start w:val="1"/>
-      <w:numFmt w:val="lowerRoman"/>
-      <w:lvlText w:val="%9."/>
-      <w:lvlJc w:val="right"/>
-      <w:pPr>
-        <w:ind w:left="6480" w:hanging="180"/>
-      </w:pPr>
-    </w:lvl>
-  </w:abstractNum>
-  <w:abstractNum w:abstractNumId="7" w15:restartNumberingAfterBreak="0">
+  <w:abstractNum w:abstractNumId="8" w15:restartNumberingAfterBreak="0">
     <w:nsid w:val="72C8437A"/>
     <w:multiLevelType w:val="multilevel"/>
     <w:tmpl w:val="D9E002F2"/>
@@ -13791,7 +14787,7 @@
       </w:rPr>
     </w:lvl>
   </w:abstractNum>
-  <w:abstractNum w:abstractNumId="8" w15:restartNumberingAfterBreak="0">
+  <w:abstractNum w:abstractNumId="9" w15:restartNumberingAfterBreak="0">
     <w:nsid w:val="77066D67"/>
     <w:multiLevelType w:val="hybridMultilevel"/>
     <w:tmpl w:val="25FE0204"/>
@@ -13881,31 +14877,34 @@
     </w:lvl>
   </w:abstractNum>
   <w:num w:numId="1">
+    <w:abstractNumId w:val="8"/>
+  </w:num>
+  <w:num w:numId="2">
     <w:abstractNumId w:val="7"/>
   </w:num>
-  <w:num w:numId="2">
+  <w:num w:numId="3">
+    <w:abstractNumId w:val="1"/>
+  </w:num>
+  <w:num w:numId="4">
+    <w:abstractNumId w:val="2"/>
+  </w:num>
+  <w:num w:numId="5">
+    <w:abstractNumId w:val="9"/>
+  </w:num>
+  <w:num w:numId="6">
+    <w:abstractNumId w:val="3"/>
+  </w:num>
+  <w:num w:numId="7">
+    <w:abstractNumId w:val="4"/>
+  </w:num>
+  <w:num w:numId="8">
+    <w:abstractNumId w:val="5"/>
+  </w:num>
+  <w:num w:numId="9">
     <w:abstractNumId w:val="6"/>
   </w:num>
-  <w:num w:numId="3">
+  <w:num w:numId="10">
     <w:abstractNumId w:val="0"/>
-  </w:num>
-  <w:num w:numId="4">
-    <w:abstractNumId w:val="1"/>
-  </w:num>
-  <w:num w:numId="5">
-    <w:abstractNumId w:val="8"/>
-  </w:num>
-  <w:num w:numId="6">
-    <w:abstractNumId w:val="2"/>
-  </w:num>
-  <w:num w:numId="7">
-    <w:abstractNumId w:val="3"/>
-  </w:num>
-  <w:num w:numId="8">
-    <w:abstractNumId w:val="4"/>
-  </w:num>
-  <w:num w:numId="9">
-    <w:abstractNumId w:val="5"/>
   </w:num>
 </w:numbering>
 </file>
@@ -14359,7 +15358,6 @@
     <w:next w:val="Normal"/>
     <w:link w:val="Heading3Char"/>
     <w:uiPriority w:val="9"/>
-    <w:semiHidden/>
     <w:unhideWhenUsed/>
     <w:qFormat/>
     <w:rsid w:val="00FE3E5D"/>
@@ -14505,7 +15503,6 @@
     <w:basedOn w:val="DefaultParagraphFont"/>
     <w:link w:val="Heading3"/>
     <w:uiPriority w:val="9"/>
-    <w:semiHidden/>
     <w:rsid w:val="00FE3E5D"/>
     <w:rPr>
       <w:rFonts w:ascii="Times New Roman" w:eastAsiaTheme="majorEastAsia" w:hAnsi="Times New Roman" w:cstheme="majorBidi"/>
@@ -14523,19 +15520,19 @@
 
 <file path=word/glossary/fontTable.xml><?xml version="1.0" encoding="utf-8"?>
 <w:fonts xmlns:mc="http://schemas.openxmlformats.org/markup-compatibility/2006" xmlns:r="http://schemas.openxmlformats.org/officeDocument/2006/relationships" xmlns:w="http://schemas.openxmlformats.org/wordprocessingml/2006/main" xmlns:w14="http://schemas.microsoft.com/office/word/2010/wordml" xmlns:w15="http://schemas.microsoft.com/office/word/2012/wordml" mc:Ignorable="w14 w15">
+  <w:font w:name="Symbol">
+    <w:panose1 w:val="05050102010706020507"/>
+    <w:charset w:val="02"/>
+    <w:family w:val="roman"/>
+    <w:pitch w:val="variable"/>
+    <w:sig w:usb0="00000000" w:usb1="10000000" w:usb2="00000000" w:usb3="00000000" w:csb0="80000000" w:csb1="00000000"/>
+  </w:font>
   <w:font w:name="Times New Roman">
     <w:panose1 w:val="02020603050405020304"/>
     <w:charset w:val="00"/>
     <w:family w:val="roman"/>
     <w:pitch w:val="variable"/>
     <w:sig w:usb0="E0002EFF" w:usb1="C0007843" w:usb2="00000009" w:usb3="00000000" w:csb0="000001FF" w:csb1="00000000"/>
-  </w:font>
-  <w:font w:name="Symbol">
-    <w:panose1 w:val="05050102010706020507"/>
-    <w:charset w:val="02"/>
-    <w:family w:val="roman"/>
-    <w:pitch w:val="variable"/>
-    <w:sig w:usb0="00000000" w:usb1="10000000" w:usb2="00000000" w:usb3="00000000" w:csb0="80000000" w:csb1="00000000"/>
   </w:font>
   <w:font w:name="Courier New">
     <w:panose1 w:val="02070309020205020404"/>
@@ -15731,13 +16728,40 @@
         </b:NameList>
       </b:Author>
     </b:Author>
+    <b:RefOrder>13</b:RefOrder>
+  </b:Source>
+  <b:Source>
+    <b:Tag>Lim</b:Tag>
+    <b:SourceType>ConferenceProceedings</b:SourceType>
+    <b:Guid>{CF112746-90F8-4A24-ACBD-44E529B4AEA9}</b:Guid>
+    <b:Title>SlashBurn: Graph Compression and Mining beyond Caveman Communities</b:Title>
+    <b:ConferenceName>IEEE Transaction On Knowledge and Data Engineering</b:ConferenceName>
+    <b:Author>
+      <b:Author>
+        <b:NameList>
+          <b:Person>
+            <b:Last>Lim</b:Last>
+            <b:First>Yongsub</b:First>
+          </b:Person>
+          <b:Person>
+            <b:Last>Kang</b:Last>
+            <b:First>U</b:First>
+          </b:Person>
+          <b:Person>
+            <b:Last>Faloutsos</b:Last>
+            <b:First>Christos</b:First>
+          </b:Person>
+        </b:NameList>
+      </b:Author>
+    </b:Author>
+    <b:Year>2014</b:Year>
     <b:RefOrder>12</b:RefOrder>
   </b:Source>
 </b:Sources>
 </file>
 
 <file path=customXml/itemProps1.xml><?xml version="1.0" encoding="utf-8"?>
-<ds:datastoreItem xmlns:ds="http://schemas.openxmlformats.org/officeDocument/2006/customXml" ds:itemID="{FC81A4F9-8A9B-4CE5-A851-E9168C40DF2C}">
+<ds:datastoreItem xmlns:ds="http://schemas.openxmlformats.org/officeDocument/2006/customXml" ds:itemID="{83CBF8C1-CE2D-49EC-B7AD-CA799D445AC3}">
   <ds:schemaRefs>
     <ds:schemaRef ds:uri="http://schemas.openxmlformats.org/officeDocument/2006/bibliography"/>
   </ds:schemaRefs>

</xml_diff>

<commit_message>
tambah deskripsi sistem bab 3
</commit_message>
<xml_diff>
--- a/Buku Implementasi VoG.docx
+++ b/Buku Implementasi VoG.docx
@@ -2092,14 +2092,7 @@
               <w:noProof/>
               <w:lang w:val="id-ID"/>
             </w:rPr>
-            <w:t xml:space="preserve"> </w:t>
-          </w:r>
-          <w:r>
-            <w:rPr>
-              <w:noProof/>
-              <w:lang w:val="id-ID"/>
-            </w:rPr>
-            <w:t>[3]</w:t>
+            <w:t xml:space="preserve"> [3]</w:t>
           </w:r>
           <w:r>
             <w:rPr>
@@ -2303,14 +2296,7 @@
               <w:noProof/>
               <w:lang w:val="id-ID"/>
             </w:rPr>
-            <w:t xml:space="preserve"> </w:t>
-          </w:r>
-          <w:r>
-            <w:rPr>
-              <w:noProof/>
-              <w:lang w:val="id-ID"/>
-            </w:rPr>
-            <w:t>[1]</w:t>
+            <w:t xml:space="preserve"> [1]</w:t>
           </w:r>
           <w:r>
             <w:rPr>
@@ -3972,7 +3958,14 @@
           <w:lang w:val="id-ID"/>
         </w:rPr>
         <w:lastRenderedPageBreak/>
-        <w:t>Landasan Teori</w:t>
+        <w:t>Dasar</w:t>
+      </w:r>
+      <w:r>
+        <w:rPr>
+          <w:noProof/>
+          <w:lang w:val="id-ID"/>
+        </w:rPr>
+        <w:t xml:space="preserve"> Teori</w:t>
       </w:r>
     </w:p>
     <w:p>
@@ -6093,14 +6086,7 @@
               <w:noProof/>
               <w:lang w:val="id-ID"/>
             </w:rPr>
-            <w:t xml:space="preserve"> </w:t>
-          </w:r>
-          <w:r>
-            <w:rPr>
-              <w:noProof/>
-              <w:lang w:val="id-ID"/>
-            </w:rPr>
-            <w:t>[7]</w:t>
+            <w:t xml:space="preserve"> [7]</w:t>
           </w:r>
           <w:r>
             <w:rPr>
@@ -8794,7 +8780,52 @@
           <w:noProof/>
           <w:lang w:val="id-ID"/>
         </w:rPr>
-        <w:t xml:space="preserve">Jika dalam suatu graph dapat ditemukan good community, maka graph tersebut dapat dikompres yang mana dapat membantu untuk </w:t>
+        <w:t xml:space="preserve">Jika dalam suatu </w:t>
+      </w:r>
+      <w:r>
+        <w:rPr>
+          <w:i/>
+          <w:noProof/>
+          <w:lang w:val="id-ID"/>
+        </w:rPr>
+        <w:t>graph</w:t>
+      </w:r>
+      <w:r>
+        <w:rPr>
+          <w:noProof/>
+          <w:lang w:val="id-ID"/>
+        </w:rPr>
+        <w:t xml:space="preserve"> dapat ditemukan </w:t>
+      </w:r>
+      <w:r>
+        <w:rPr>
+          <w:i/>
+          <w:noProof/>
+          <w:lang w:val="id-ID"/>
+        </w:rPr>
+        <w:t>good community</w:t>
+      </w:r>
+      <w:r>
+        <w:rPr>
+          <w:noProof/>
+          <w:lang w:val="id-ID"/>
+        </w:rPr>
+        <w:t xml:space="preserve">, maka </w:t>
+      </w:r>
+      <w:r>
+        <w:rPr>
+          <w:i/>
+          <w:noProof/>
+          <w:lang w:val="id-ID"/>
+        </w:rPr>
+        <w:t>graph</w:t>
+      </w:r>
+      <w:r>
+        <w:rPr>
+          <w:noProof/>
+          <w:lang w:val="id-ID"/>
+        </w:rPr>
+        <w:t xml:space="preserve"> tersebut dapat dikompres yang mana dapat membantu untuk </w:t>
       </w:r>
       <w:r>
         <w:rPr>
@@ -8869,7 +8900,22 @@
           <w:noProof/>
           <w:lang w:val="id-ID"/>
         </w:rPr>
-        <w:t xml:space="preserve"> Rincian proses graph compression dalam tugas akhir ini dijelaskan pada bagian 2.4.1 dan 2.4.2.</w:t>
+        <w:t xml:space="preserve"> Rincian proses </w:t>
+      </w:r>
+      <w:r>
+        <w:rPr>
+          <w:i/>
+          <w:noProof/>
+          <w:lang w:val="id-ID"/>
+        </w:rPr>
+        <w:t>graph compression</w:t>
+      </w:r>
+      <w:r>
+        <w:rPr>
+          <w:noProof/>
+          <w:lang w:val="id-ID"/>
+        </w:rPr>
+        <w:t xml:space="preserve"> dalam tugas akhir ini dijelaskan pada bagian 2.4.1 dan 2.4.2.</w:t>
       </w:r>
     </w:p>
     <w:p>
@@ -8906,7 +8952,112 @@
           <w:noProof/>
           <w:lang w:val="id-ID"/>
         </w:rPr>
-        <w:t xml:space="preserve">Untuk menyelesaikan permasalahan dalam graph compression, diperlukan proses untuk mengurai graph dengan cara mengeksploitasi hubs (node dengan degree paling tinggi). Dengan hasil eksploitasi hubs didapatkan alternative community yang berbeda dari clique community </w:t>
+        <w:t xml:space="preserve">Untuk menyelesaikan permasalahan dalam </w:t>
+      </w:r>
+      <w:r>
+        <w:rPr>
+          <w:i/>
+          <w:noProof/>
+          <w:lang w:val="id-ID"/>
+        </w:rPr>
+        <w:t>graph compression</w:t>
+      </w:r>
+      <w:r>
+        <w:rPr>
+          <w:noProof/>
+          <w:lang w:val="id-ID"/>
+        </w:rPr>
+        <w:t xml:space="preserve">, diperlukan proses untuk mengurai </w:t>
+      </w:r>
+      <w:r>
+        <w:rPr>
+          <w:i/>
+          <w:noProof/>
+          <w:lang w:val="id-ID"/>
+        </w:rPr>
+        <w:t>graph</w:t>
+      </w:r>
+      <w:r>
+        <w:rPr>
+          <w:noProof/>
+          <w:lang w:val="id-ID"/>
+        </w:rPr>
+        <w:t xml:space="preserve"> dengan cara mengeksploitasi </w:t>
+      </w:r>
+      <w:r>
+        <w:rPr>
+          <w:i/>
+          <w:noProof/>
+          <w:lang w:val="id-ID"/>
+        </w:rPr>
+        <w:t>hubs</w:t>
+      </w:r>
+      <w:r>
+        <w:rPr>
+          <w:noProof/>
+          <w:lang w:val="id-ID"/>
+        </w:rPr>
+        <w:t xml:space="preserve"> (</w:t>
+      </w:r>
+      <w:r>
+        <w:rPr>
+          <w:i/>
+          <w:noProof/>
+          <w:lang w:val="id-ID"/>
+        </w:rPr>
+        <w:t>node</w:t>
+      </w:r>
+      <w:r>
+        <w:rPr>
+          <w:noProof/>
+          <w:lang w:val="id-ID"/>
+        </w:rPr>
+        <w:t xml:space="preserve"> dengan degree paling tinggi). Dengan hasil eksploitasi </w:t>
+      </w:r>
+      <w:r>
+        <w:rPr>
+          <w:i/>
+          <w:noProof/>
+          <w:lang w:val="id-ID"/>
+        </w:rPr>
+        <w:t>hubs</w:t>
+      </w:r>
+      <w:r>
+        <w:rPr>
+          <w:noProof/>
+          <w:lang w:val="id-ID"/>
+        </w:rPr>
+        <w:t xml:space="preserve"> didapatkan </w:t>
+      </w:r>
+      <w:r>
+        <w:rPr>
+          <w:i/>
+          <w:noProof/>
+          <w:lang w:val="id-ID"/>
+        </w:rPr>
+        <w:t>alternative community</w:t>
+      </w:r>
+      <w:r>
+        <w:rPr>
+          <w:noProof/>
+          <w:lang w:val="id-ID"/>
+        </w:rPr>
+        <w:t xml:space="preserve"> yang berbeda dari </w:t>
+      </w:r>
+      <w:r>
+        <w:rPr>
+          <w:i/>
+          <w:noProof/>
+          <w:lang w:val="id-ID"/>
+        </w:rPr>
+        <w:t>clique community</w:t>
+      </w:r>
+      <w:r>
+        <w:rPr>
+          <w:noProof/>
+          <w:lang w:val="id-ID"/>
+        </w:rPr>
+        <w:t xml:space="preserve"> </w:t>
       </w:r>
       <w:sdt>
         <w:sdtPr>
@@ -8968,6 +9119,7 @@
         <w:jc w:val="both"/>
         <w:rPr>
           <w:noProof/>
+          <w:lang w:val="id-ID"/>
         </w:rPr>
       </w:pPr>
       <w:r>
@@ -9029,20 +9181,110 @@
           <w:noProof/>
           <w:lang w:val="id-ID"/>
         </w:rPr>
-        <w:t xml:space="preserve"> disebutkan bahwa berdasarkan observasi, real world graph dapat dengan mudah dipecah</w:t>
-      </w:r>
-      <w:r>
-        <w:rPr>
-          <w:noProof/>
-          <w:lang w:val="id-ID"/>
-        </w:rPr>
-        <w:t xml:space="preserve"> dengan menghapus hub node dari graph.</w:t>
-      </w:r>
-      <w:r>
-        <w:rPr>
-          <w:noProof/>
-        </w:rPr>
-        <w:t xml:space="preserve"> Dengan penghapusan hub node graph terurai menjadi banyak subgraph-subgraph.</w:t>
+        <w:t xml:space="preserve"> disebutkan bahwa berdasarkan observasi, </w:t>
+      </w:r>
+      <w:r>
+        <w:rPr>
+          <w:i/>
+          <w:noProof/>
+          <w:lang w:val="id-ID"/>
+        </w:rPr>
+        <w:t>real world graph</w:t>
+      </w:r>
+      <w:r>
+        <w:rPr>
+          <w:noProof/>
+          <w:lang w:val="id-ID"/>
+        </w:rPr>
+        <w:t xml:space="preserve"> dapat dengan mudah dipecah</w:t>
+      </w:r>
+      <w:r>
+        <w:rPr>
+          <w:noProof/>
+          <w:lang w:val="id-ID"/>
+        </w:rPr>
+        <w:t xml:space="preserve"> dengan menghapus </w:t>
+      </w:r>
+      <w:r>
+        <w:rPr>
+          <w:i/>
+          <w:noProof/>
+          <w:lang w:val="id-ID"/>
+        </w:rPr>
+        <w:t xml:space="preserve">hub node </w:t>
+      </w:r>
+      <w:r>
+        <w:rPr>
+          <w:noProof/>
+          <w:lang w:val="id-ID"/>
+        </w:rPr>
+        <w:t xml:space="preserve">dari </w:t>
+      </w:r>
+      <w:r>
+        <w:rPr>
+          <w:i/>
+          <w:noProof/>
+          <w:lang w:val="id-ID"/>
+        </w:rPr>
+        <w:t>graph</w:t>
+      </w:r>
+      <w:r>
+        <w:rPr>
+          <w:noProof/>
+          <w:lang w:val="id-ID"/>
+        </w:rPr>
+        <w:t xml:space="preserve">. Dengan penghapusan </w:t>
+      </w:r>
+      <w:r>
+        <w:rPr>
+          <w:i/>
+          <w:noProof/>
+          <w:lang w:val="id-ID"/>
+        </w:rPr>
+        <w:t>hub node</w:t>
+      </w:r>
+      <w:r>
+        <w:rPr>
+          <w:noProof/>
+        </w:rPr>
+        <w:t>,</w:t>
+      </w:r>
+      <w:r>
+        <w:rPr>
+          <w:noProof/>
+          <w:lang w:val="id-ID"/>
+        </w:rPr>
+        <w:t xml:space="preserve"> </w:t>
+      </w:r>
+      <w:r>
+        <w:rPr>
+          <w:i/>
+          <w:noProof/>
+          <w:lang w:val="id-ID"/>
+        </w:rPr>
+        <w:t>graph</w:t>
+      </w:r>
+      <w:r>
+        <w:rPr>
+          <w:noProof/>
+          <w:lang w:val="id-ID"/>
+        </w:rPr>
+        <w:t xml:space="preserve"> terurai menjadi banyak </w:t>
+      </w:r>
+      <w:r>
+        <w:rPr>
+          <w:i/>
+          <w:noProof/>
+          <w:lang w:val="id-ID"/>
+        </w:rPr>
+        <w:t>subgraph-subgraph</w:t>
+      </w:r>
+      <w:r>
+        <w:rPr>
+          <w:noProof/>
+          <w:lang w:val="id-ID"/>
+        </w:rPr>
+        <w:t>.</w:t>
       </w:r>
     </w:p>
     <w:p>
@@ -9056,6 +9298,7 @@
       <w:r>
         <w:rPr>
           <w:noProof/>
+          <w:lang w:val="id-ID"/>
         </w:rPr>
         <w:lastRenderedPageBreak/>
         <w:t>2.4.2</w:t>
@@ -9063,6 +9306,7 @@
       <w:r>
         <w:rPr>
           <w:noProof/>
+          <w:lang w:val="id-ID"/>
         </w:rPr>
         <w:tab/>
       </w:r>
@@ -9079,13 +9323,92 @@
         <w:jc w:val="both"/>
         <w:rPr>
           <w:noProof/>
-        </w:rPr>
-      </w:pPr>
-      <w:r>
-        <w:rPr>
-          <w:noProof/>
-        </w:rPr>
-        <w:t>Baris 1 dan 2 dari algoritma 1 menghapus k nodes dengan degree paling tinggi dan edge yang berasosiasi, dengan demikian graph terurai dalam tiga kelompok:</w:t>
+          <w:lang w:val="id-ID"/>
+        </w:rPr>
+      </w:pPr>
+      <w:r>
+        <w:rPr>
+          <w:noProof/>
+          <w:lang w:val="id-ID"/>
+        </w:rPr>
+        <w:t xml:space="preserve">Baris 1 dan 2 dari algoritma 1 menghapus </w:t>
+      </w:r>
+      <m:oMath>
+        <m:r>
+          <w:rPr>
+            <w:rFonts w:ascii="Cambria Math" w:hAnsi="Cambria Math"/>
+            <w:noProof/>
+            <w:lang w:val="id-ID"/>
+          </w:rPr>
+          <m:t>k</m:t>
+        </m:r>
+      </m:oMath>
+      <w:r>
+        <w:rPr>
+          <w:noProof/>
+          <w:lang w:val="id-ID"/>
+        </w:rPr>
+        <w:t xml:space="preserve"> </w:t>
+      </w:r>
+      <w:r>
+        <w:rPr>
+          <w:i/>
+          <w:noProof/>
+          <w:lang w:val="id-ID"/>
+        </w:rPr>
+        <w:t>nodes</w:t>
+      </w:r>
+      <w:r>
+        <w:rPr>
+          <w:noProof/>
+          <w:lang w:val="id-ID"/>
+        </w:rPr>
+        <w:t xml:space="preserve"> dengan </w:t>
+      </w:r>
+      <w:r>
+        <w:rPr>
+          <w:i/>
+          <w:noProof/>
+          <w:lang w:val="id-ID"/>
+        </w:rPr>
+        <w:t>degree</w:t>
+      </w:r>
+      <w:r>
+        <w:rPr>
+          <w:noProof/>
+          <w:lang w:val="id-ID"/>
+        </w:rPr>
+        <w:t xml:space="preserve"> paling tinggi dan </w:t>
+      </w:r>
+      <w:r>
+        <w:rPr>
+          <w:i/>
+          <w:noProof/>
+          <w:lang w:val="id-ID"/>
+        </w:rPr>
+        <w:t>edge</w:t>
+      </w:r>
+      <w:r>
+        <w:rPr>
+          <w:noProof/>
+          <w:lang w:val="id-ID"/>
+        </w:rPr>
+        <w:t xml:space="preserve"> yang berasosiasi, dengan demikian </w:t>
+      </w:r>
+      <w:r>
+        <w:rPr>
+          <w:i/>
+          <w:noProof/>
+          <w:lang w:val="id-ID"/>
+        </w:rPr>
+        <w:t>graph</w:t>
+      </w:r>
+      <w:r>
+        <w:rPr>
+          <w:noProof/>
+          <w:lang w:val="id-ID"/>
+        </w:rPr>
+        <w:t xml:space="preserve"> terurai dalam tiga kelompok:</w:t>
       </w:r>
     </w:p>
     <w:p>
@@ -9098,13 +9421,72 @@
         <w:jc w:val="both"/>
         <w:rPr>
           <w:noProof/>
-        </w:rPr>
-      </w:pPr>
-      <w:r>
-        <w:rPr>
-          <w:noProof/>
-        </w:rPr>
-        <w:t>K-hubset: k nodes dengan degree paling tinggi.</w:t>
+          <w:lang w:val="id-ID"/>
+        </w:rPr>
+      </w:pPr>
+      <m:oMath>
+        <m:r>
+          <w:rPr>
+            <w:rFonts w:ascii="Cambria Math" w:hAnsi="Cambria Math"/>
+            <w:noProof/>
+            <w:lang w:val="id-ID"/>
+          </w:rPr>
+          <m:t>k</m:t>
+        </m:r>
+      </m:oMath>
+      <w:r>
+        <w:rPr>
+          <w:noProof/>
+          <w:lang w:val="id-ID"/>
+        </w:rPr>
+        <w:t xml:space="preserve">-hubset: </w:t>
+      </w:r>
+      <m:oMath>
+        <m:r>
+          <w:rPr>
+            <w:rFonts w:ascii="Cambria Math" w:hAnsi="Cambria Math"/>
+            <w:noProof/>
+            <w:lang w:val="id-ID"/>
+          </w:rPr>
+          <m:t>k</m:t>
+        </m:r>
+      </m:oMath>
+      <w:r>
+        <w:rPr>
+          <w:noProof/>
+          <w:lang w:val="id-ID"/>
+        </w:rPr>
+        <w:t xml:space="preserve"> </w:t>
+      </w:r>
+      <w:r>
+        <w:rPr>
+          <w:i/>
+          <w:noProof/>
+          <w:lang w:val="id-ID"/>
+        </w:rPr>
+        <w:t xml:space="preserve">nodes </w:t>
+      </w:r>
+      <w:r>
+        <w:rPr>
+          <w:noProof/>
+          <w:lang w:val="id-ID"/>
+        </w:rPr>
+        <w:t xml:space="preserve">dengan </w:t>
+      </w:r>
+      <w:r>
+        <w:rPr>
+          <w:i/>
+          <w:noProof/>
+          <w:lang w:val="id-ID"/>
+        </w:rPr>
+        <w:t>degree</w:t>
+      </w:r>
+      <w:r>
+        <w:rPr>
+          <w:noProof/>
+          <w:lang w:val="id-ID"/>
+        </w:rPr>
+        <w:t xml:space="preserve"> paling tinggi.</w:t>
       </w:r>
     </w:p>
     <w:p>
@@ -9117,13 +9499,62 @@
         <w:jc w:val="both"/>
         <w:rPr>
           <w:noProof/>
-        </w:rPr>
-      </w:pPr>
-      <w:r>
-        <w:rPr>
-          <w:noProof/>
-        </w:rPr>
-        <w:t>GCC: Giant Connected Component – node yang dimiliki oleh Giant Conncected Component dari G’.</w:t>
+          <w:lang w:val="id-ID"/>
+        </w:rPr>
+      </w:pPr>
+      <w:r>
+        <w:rPr>
+          <w:noProof/>
+          <w:lang w:val="id-ID"/>
+        </w:rPr>
+        <w:t xml:space="preserve">GCC: </w:t>
+      </w:r>
+      <w:r>
+        <w:rPr>
+          <w:i/>
+          <w:noProof/>
+          <w:lang w:val="id-ID"/>
+        </w:rPr>
+        <w:t>node</w:t>
+      </w:r>
+      <w:r>
+        <w:rPr>
+          <w:noProof/>
+          <w:lang w:val="id-ID"/>
+        </w:rPr>
+        <w:t xml:space="preserve"> yang dimiliki oleh </w:t>
+      </w:r>
+      <w:r>
+        <w:rPr>
+          <w:i/>
+          <w:noProof/>
+          <w:lang w:val="id-ID"/>
+        </w:rPr>
+        <w:t>Giant Conncected Component</w:t>
+      </w:r>
+      <w:r>
+        <w:rPr>
+          <w:noProof/>
+          <w:lang w:val="id-ID"/>
+        </w:rPr>
+        <w:t xml:space="preserve"> dari </w:t>
+      </w:r>
+      <m:oMath>
+        <m:r>
+          <w:rPr>
+            <w:rFonts w:ascii="Cambria Math" w:hAnsi="Cambria Math"/>
+            <w:noProof/>
+            <w:lang w:val="id-ID"/>
+          </w:rPr>
+          <m:t>G'</m:t>
+        </m:r>
+      </m:oMath>
+      <w:r>
+        <w:rPr>
+          <w:noProof/>
+          <w:lang w:val="id-ID"/>
+        </w:rPr>
+        <w:t>.</w:t>
       </w:r>
     </w:p>
     <w:p>
@@ -9136,23 +9567,68 @@
         <w:jc w:val="both"/>
         <w:rPr>
           <w:noProof/>
-        </w:rPr>
-      </w:pPr>
-      <w:r>
-        <w:rPr>
-          <w:noProof/>
-        </w:rPr>
-        <w:t>Spokes: node</w:t>
-      </w:r>
-      <w:r>
-        <w:rPr>
-          <w:noProof/>
-        </w:rPr>
-        <w:t xml:space="preserve"> yang dimiliki oleh non-giant connected component dari G’</w:t>
-      </w:r>
-      <w:r>
-        <w:rPr>
-          <w:noProof/>
+          <w:lang w:val="id-ID"/>
+        </w:rPr>
+      </w:pPr>
+      <w:r>
+        <w:rPr>
+          <w:noProof/>
+          <w:lang w:val="id-ID"/>
+        </w:rPr>
+        <w:t xml:space="preserve">Spokes: </w:t>
+      </w:r>
+      <w:r>
+        <w:rPr>
+          <w:i/>
+          <w:noProof/>
+          <w:lang w:val="id-ID"/>
+        </w:rPr>
+        <w:t>node</w:t>
+      </w:r>
+      <w:r>
+        <w:rPr>
+          <w:noProof/>
+          <w:lang w:val="id-ID"/>
+        </w:rPr>
+        <w:t xml:space="preserve"> yang dimiliki oleh </w:t>
+      </w:r>
+      <w:r>
+        <w:rPr>
+          <w:i/>
+          <w:noProof/>
+          <w:lang w:val="id-ID"/>
+        </w:rPr>
+        <w:t xml:space="preserve">non-giant connected </w:t>
+      </w:r>
+      <w:r>
+        <w:rPr>
+          <w:i/>
+          <w:noProof/>
+          <w:lang w:val="id-ID"/>
+        </w:rPr>
+        <w:t>component</w:t>
+      </w:r>
+      <w:r>
+        <w:rPr>
+          <w:noProof/>
+          <w:lang w:val="id-ID"/>
+        </w:rPr>
+        <w:t xml:space="preserve"> dari </w:t>
+      </w:r>
+      <m:oMath>
+        <m:r>
+          <w:rPr>
+            <w:rFonts w:ascii="Cambria Math" w:hAnsi="Cambria Math"/>
+            <w:noProof/>
+            <w:lang w:val="id-ID"/>
+          </w:rPr>
+          <m:t>G'</m:t>
+        </m:r>
+      </m:oMath>
+      <w:r>
+        <w:rPr>
+          <w:noProof/>
+          <w:lang w:val="id-ID"/>
         </w:rPr>
         <w:t xml:space="preserve"> </w:t>
       </w:r>
@@ -9160,6 +9636,7 @@
         <w:sdtPr>
           <w:rPr>
             <w:noProof/>
+            <w:lang w:val="id-ID"/>
           </w:rPr>
           <w:id w:val="1076547175"/>
           <w:citation/>
@@ -9168,30 +9645,35 @@
           <w:r>
             <w:rPr>
               <w:noProof/>
+              <w:lang w:val="id-ID"/>
             </w:rPr>
             <w:fldChar w:fldCharType="begin"/>
           </w:r>
           <w:r>
             <w:rPr>
               <w:noProof/>
+              <w:lang w:val="id-ID"/>
             </w:rPr>
             <w:instrText xml:space="preserve"> CITATION Lim \l 1033 </w:instrText>
           </w:r>
           <w:r>
             <w:rPr>
               <w:noProof/>
+              <w:lang w:val="id-ID"/>
             </w:rPr>
             <w:fldChar w:fldCharType="separate"/>
           </w:r>
           <w:r>
             <w:rPr>
               <w:noProof/>
+              <w:lang w:val="id-ID"/>
             </w:rPr>
             <w:t>[12]</w:t>
           </w:r>
           <w:r>
             <w:rPr>
               <w:noProof/>
+              <w:lang w:val="id-ID"/>
             </w:rPr>
             <w:fldChar w:fldCharType="end"/>
           </w:r>
@@ -9200,6 +9682,7 @@
       <w:r>
         <w:rPr>
           <w:noProof/>
+          <w:lang w:val="id-ID"/>
         </w:rPr>
         <w:t>.</w:t>
       </w:r>
@@ -9208,10 +9691,15 @@
       <w:pPr>
         <w:keepNext/>
         <w:jc w:val="center"/>
-      </w:pPr>
-      <w:r>
-        <w:rPr>
-          <w:noProof/>
+        <w:rPr>
+          <w:noProof/>
+          <w:lang w:val="id-ID"/>
+        </w:rPr>
+      </w:pPr>
+      <w:r>
+        <w:rPr>
+          <w:noProof/>
+          <w:lang w:val="id-ID"/>
         </w:rPr>
         <w:drawing>
           <wp:inline distT="0" distB="0" distL="0" distR="0" wp14:anchorId="11ED2B80" wp14:editId="52AA8C24">
@@ -9265,15 +9753,27 @@
         </w:rPr>
       </w:pPr>
       <w:r>
+        <w:rPr>
+          <w:noProof/>
+        </w:rPr>
         <w:t xml:space="preserve">Gambar </w:t>
       </w:r>
       <w:r>
+        <w:rPr>
+          <w:noProof/>
+        </w:rPr>
         <w:fldChar w:fldCharType="begin"/>
       </w:r>
       <w:r>
+        <w:rPr>
+          <w:noProof/>
+        </w:rPr>
         <w:instrText xml:space="preserve"> STYLEREF 1 \s </w:instrText>
       </w:r>
       <w:r>
+        <w:rPr>
+          <w:noProof/>
+        </w:rPr>
         <w:fldChar w:fldCharType="separate"/>
       </w:r>
       <w:r>
@@ -9283,18 +9783,33 @@
         <w:t>2</w:t>
       </w:r>
       <w:r>
+        <w:rPr>
+          <w:noProof/>
+        </w:rPr>
         <w:fldChar w:fldCharType="end"/>
       </w:r>
       <w:r>
+        <w:rPr>
+          <w:noProof/>
+        </w:rPr>
         <w:noBreakHyphen/>
       </w:r>
       <w:r>
+        <w:rPr>
+          <w:noProof/>
+        </w:rPr>
         <w:fldChar w:fldCharType="begin"/>
       </w:r>
       <w:r>
+        <w:rPr>
+          <w:noProof/>
+        </w:rPr>
         <w:instrText xml:space="preserve"> SEQ Gambar \* ARABIC \s 1 </w:instrText>
       </w:r>
       <w:r>
+        <w:rPr>
+          <w:noProof/>
+        </w:rPr>
         <w:fldChar w:fldCharType="separate"/>
       </w:r>
       <w:r>
@@ -9304,45 +9819,31 @@
         <w:t>13</w:t>
       </w:r>
       <w:r>
+        <w:rPr>
+          <w:noProof/>
+        </w:rPr>
         <w:fldChar w:fldCharType="end"/>
       </w:r>
       <w:r>
         <w:rPr>
-          <w:lang w:val="en-US"/>
-        </w:rPr>
-        <w:t xml:space="preserve">: </w:t>
-      </w:r>
-      <w:proofErr w:type="spellStart"/>
-      <w:r>
-        <w:rPr>
-          <w:lang w:val="en-US"/>
-        </w:rPr>
-        <w:t>Algoritma</w:t>
-      </w:r>
-      <w:proofErr w:type="spellEnd"/>
-      <w:r>
-        <w:rPr>
-          <w:lang w:val="en-US"/>
-        </w:rPr>
-        <w:t xml:space="preserve"> </w:t>
-      </w:r>
-      <w:proofErr w:type="spellStart"/>
-      <w:r>
-        <w:rPr>
-          <w:lang w:val="en-US"/>
-        </w:rPr>
-        <w:t>Slashburn</w:t>
-      </w:r>
-      <w:proofErr w:type="spellEnd"/>
+          <w:noProof/>
+        </w:rPr>
+        <w:t>: Algoritma Slashburn</w:t>
+      </w:r>
     </w:p>
     <w:p>
       <w:pPr>
         <w:keepNext/>
         <w:jc w:val="center"/>
-      </w:pPr>
-      <w:r>
-        <w:rPr>
-          <w:noProof/>
+        <w:rPr>
+          <w:noProof/>
+          <w:lang w:val="id-ID"/>
+        </w:rPr>
+      </w:pPr>
+      <w:r>
+        <w:rPr>
+          <w:noProof/>
+          <w:lang w:val="id-ID"/>
         </w:rPr>
         <w:drawing>
           <wp:inline distT="0" distB="0" distL="0" distR="0" wp14:anchorId="790ECB43" wp14:editId="4798D096">
@@ -9396,15 +9897,27 @@
         </w:rPr>
       </w:pPr>
       <w:r>
+        <w:rPr>
+          <w:noProof/>
+        </w:rPr>
         <w:t xml:space="preserve">Gambar </w:t>
       </w:r>
       <w:r>
+        <w:rPr>
+          <w:noProof/>
+        </w:rPr>
         <w:fldChar w:fldCharType="begin"/>
       </w:r>
       <w:r>
+        <w:rPr>
+          <w:noProof/>
+        </w:rPr>
         <w:instrText xml:space="preserve"> STYLEREF 1 \s </w:instrText>
       </w:r>
       <w:r>
+        <w:rPr>
+          <w:noProof/>
+        </w:rPr>
         <w:fldChar w:fldCharType="separate"/>
       </w:r>
       <w:r>
@@ -9414,18 +9927,33 @@
         <w:t>2</w:t>
       </w:r>
       <w:r>
+        <w:rPr>
+          <w:noProof/>
+        </w:rPr>
         <w:fldChar w:fldCharType="end"/>
       </w:r>
       <w:r>
+        <w:rPr>
+          <w:noProof/>
+        </w:rPr>
         <w:noBreakHyphen/>
       </w:r>
       <w:r>
+        <w:rPr>
+          <w:noProof/>
+        </w:rPr>
         <w:fldChar w:fldCharType="begin"/>
       </w:r>
       <w:r>
+        <w:rPr>
+          <w:noProof/>
+        </w:rPr>
         <w:instrText xml:space="preserve"> SEQ Gambar \* ARABIC \s 1 </w:instrText>
       </w:r>
       <w:r>
+        <w:rPr>
+          <w:noProof/>
+        </w:rPr>
         <w:fldChar w:fldCharType="separate"/>
       </w:r>
       <w:r>
@@ -9435,92 +9963,17 @@
         <w:t>14</w:t>
       </w:r>
       <w:r>
+        <w:rPr>
+          <w:noProof/>
+        </w:rPr>
         <w:fldChar w:fldCharType="end"/>
       </w:r>
       <w:r>
         <w:rPr>
-          <w:lang w:val="en-US"/>
-        </w:rPr>
-        <w:t xml:space="preserve">: (a) </w:t>
-      </w:r>
-      <w:proofErr w:type="spellStart"/>
-      <w:r>
-        <w:rPr>
-          <w:lang w:val="en-US"/>
-        </w:rPr>
-        <w:t>adalah</w:t>
-      </w:r>
-      <w:proofErr w:type="spellEnd"/>
-      <w:r>
-        <w:rPr>
-          <w:lang w:val="en-US"/>
-        </w:rPr>
-        <w:t xml:space="preserve"> graph G, (b) </w:t>
-      </w:r>
-      <w:proofErr w:type="spellStart"/>
-      <w:r>
-        <w:rPr>
-          <w:lang w:val="en-US"/>
-        </w:rPr>
-        <w:t>adalah</w:t>
-      </w:r>
-      <w:proofErr w:type="spellEnd"/>
-      <w:r>
-        <w:rPr>
-          <w:lang w:val="en-US"/>
-        </w:rPr>
-        <w:t xml:space="preserve"> graph G' </w:t>
-      </w:r>
-      <w:proofErr w:type="spellStart"/>
-      <w:r>
-        <w:rPr>
-          <w:lang w:val="en-US"/>
-        </w:rPr>
-        <w:t>setelah</w:t>
-      </w:r>
-      <w:proofErr w:type="spellEnd"/>
-      <w:r>
-        <w:rPr>
-          <w:lang w:val="en-US"/>
-        </w:rPr>
-        <w:t xml:space="preserve"> </w:t>
-      </w:r>
-      <w:proofErr w:type="spellStart"/>
-      <w:r>
-        <w:rPr>
-          <w:lang w:val="en-US"/>
-        </w:rPr>
-        <w:t>satu</w:t>
-      </w:r>
-      <w:proofErr w:type="spellEnd"/>
-      <w:r>
-        <w:rPr>
-          <w:lang w:val="en-US"/>
-        </w:rPr>
-        <w:t xml:space="preserve"> kali </w:t>
-      </w:r>
-      <w:proofErr w:type="spellStart"/>
-      <w:r>
-        <w:rPr>
-          <w:lang w:val="en-US"/>
-        </w:rPr>
-        <w:t>eksekusi</w:t>
-      </w:r>
-      <w:proofErr w:type="spellEnd"/>
-      <w:r>
-        <w:rPr>
-          <w:lang w:val="en-US"/>
-        </w:rPr>
-        <w:t xml:space="preserve"> </w:t>
-      </w:r>
-      <w:proofErr w:type="spellStart"/>
-      <w:r>
-        <w:rPr>
-          <w:lang w:val="en-US"/>
-        </w:rPr>
-        <w:t>slashburn</w:t>
-      </w:r>
-      <w:proofErr w:type="spellEnd"/>
+          <w:noProof/>
+        </w:rPr>
+        <w:t>: (a) adalah graph G, (b) adalah graph G' setelah satu kali eksekusi slashburn</w:t>
+      </w:r>
     </w:p>
     <w:p>
       <w:pPr>
@@ -9868,36 +10321,43 @@
           <w:noProof/>
           <w:lang w:val="id-ID"/>
         </w:rPr>
+        <w:t>Vocabulary</w:t>
+      </w:r>
+      <w:r>
+        <w:rPr>
+          <w:noProof/>
+          <w:lang w:val="id-ID"/>
+        </w:rPr>
+        <w:t xml:space="preserve"> </w:t>
+      </w:r>
+      <w:r>
+        <w:rPr>
+          <w:noProof/>
+          <w:lang w:val="id-ID"/>
+        </w:rPr>
+        <w:t>tersebut</w:t>
+      </w:r>
+      <w:r>
+        <w:rPr>
+          <w:noProof/>
+          <w:lang w:val="id-ID"/>
+        </w:rPr>
+        <w:t xml:space="preserve">. Oleh karena itu, </w:t>
+      </w:r>
+      <w:r>
+        <w:rPr>
+          <w:noProof/>
+          <w:lang w:val="id-ID"/>
+        </w:rPr>
+        <w:t xml:space="preserve">dalam tugas akhir ini dibangun sistem yang </w:t>
+      </w:r>
+      <w:r>
+        <w:rPr>
+          <w:noProof/>
+          <w:lang w:val="id-ID"/>
+        </w:rPr>
         <w:lastRenderedPageBreak/>
-        <w:t>Vocabulary</w:t>
-      </w:r>
-      <w:r>
-        <w:rPr>
-          <w:noProof/>
-          <w:lang w:val="id-ID"/>
-        </w:rPr>
-        <w:t xml:space="preserve"> </w:t>
-      </w:r>
-      <w:r>
-        <w:rPr>
-          <w:noProof/>
-          <w:lang w:val="id-ID"/>
-        </w:rPr>
-        <w:t>tersebut</w:t>
-      </w:r>
-      <w:r>
-        <w:rPr>
-          <w:noProof/>
-          <w:lang w:val="id-ID"/>
-        </w:rPr>
-        <w:t xml:space="preserve">. Oleh karena itu, </w:t>
-      </w:r>
-      <w:r>
-        <w:rPr>
-          <w:noProof/>
-          <w:lang w:val="id-ID"/>
-        </w:rPr>
-        <w:t xml:space="preserve">dalam tugas akhir ini dibangun sistem yang dapat mengidentifikasi struktur dalam </w:t>
+        <w:t xml:space="preserve">dapat mengidentifikasi struktur dalam </w:t>
       </w:r>
       <w:r>
         <w:rPr>
@@ -10465,7 +10925,7 @@
           <v:shape id="_x0000_i1025" type="#_x0000_t75" style="width:262.5pt;height:105pt" o:ole="">
             <v:imagedata r:id="rId20" o:title=""/>
           </v:shape>
-          <o:OLEObject Type="Embed" ProgID="Visio.Drawing.15" ShapeID="_x0000_i1025" DrawAspect="Content" ObjectID="_1511555667" r:id="rId21"/>
+          <o:OLEObject Type="Embed" ProgID="Visio.Drawing.15" ShapeID="_x0000_i1025" DrawAspect="Content" ObjectID="_1511561313" r:id="rId21"/>
         </w:object>
       </w:r>
     </w:p>
@@ -10801,7 +11261,7 @@
           <v:shape id="_x0000_i1026" type="#_x0000_t75" style="width:184.5pt;height:128.25pt" o:ole="">
             <v:imagedata r:id="rId22" o:title=""/>
           </v:shape>
-          <o:OLEObject Type="Embed" ProgID="Visio.Drawing.15" ShapeID="_x0000_i1026" DrawAspect="Content" ObjectID="_1511555668" r:id="rId23"/>
+          <o:OLEObject Type="Embed" ProgID="Visio.Drawing.15" ShapeID="_x0000_i1026" DrawAspect="Content" ObjectID="_1511561314" r:id="rId23"/>
         </w:object>
       </w:r>
     </w:p>
@@ -10969,7 +11429,6 @@
           <w:noProof/>
           <w:lang w:val="id-ID"/>
         </w:rPr>
-        <w:lastRenderedPageBreak/>
         <w:t>2.5.3</w:t>
       </w:r>
       <w:r>
@@ -11305,7 +11764,7 @@
           <v:shape id="_x0000_i1027" type="#_x0000_t75" style="width:117.75pt;height:138pt" o:ole="">
             <v:imagedata r:id="rId24" o:title=""/>
           </v:shape>
-          <o:OLEObject Type="Embed" ProgID="Visio.Drawing.15" ShapeID="_x0000_i1027" DrawAspect="Content" ObjectID="_1511555669" r:id="rId25"/>
+          <o:OLEObject Type="Embed" ProgID="Visio.Drawing.15" ShapeID="_x0000_i1027" DrawAspect="Content" ObjectID="_1511561315" r:id="rId25"/>
         </w:object>
       </w:r>
     </w:p>
@@ -11876,7 +12335,7 @@
           <v:shape id="_x0000_i1028" type="#_x0000_t75" style="width:138pt;height:161.25pt" o:ole="">
             <v:imagedata r:id="rId26" o:title=""/>
           </v:shape>
-          <o:OLEObject Type="Embed" ProgID="Visio.Drawing.15" ShapeID="_x0000_i1028" DrawAspect="Content" ObjectID="_1511555670" r:id="rId27"/>
+          <o:OLEObject Type="Embed" ProgID="Visio.Drawing.15" ShapeID="_x0000_i1028" DrawAspect="Content" ObjectID="_1511561316" r:id="rId27"/>
         </w:object>
       </w:r>
     </w:p>
@@ -12262,7 +12721,7 @@
           <v:shape id="_x0000_i1029" type="#_x0000_t75" style="width:138.75pt;height:162pt" o:ole="">
             <v:imagedata r:id="rId28" o:title=""/>
           </v:shape>
-          <o:OLEObject Type="Embed" ProgID="Visio.Drawing.15" ShapeID="_x0000_i1029" DrawAspect="Content" ObjectID="_1511555671" r:id="rId29"/>
+          <o:OLEObject Type="Embed" ProgID="Visio.Drawing.15" ShapeID="_x0000_i1029" DrawAspect="Content" ObjectID="_1511561317" r:id="rId29"/>
         </w:object>
       </w:r>
     </w:p>
@@ -12561,7 +13020,7 @@
           <v:shape id="_x0000_i1030" type="#_x0000_t75" style="width:107.25pt;height:87pt" o:ole="">
             <v:imagedata r:id="rId30" o:title=""/>
           </v:shape>
-          <o:OLEObject Type="Embed" ProgID="Visio.Drawing.15" ShapeID="_x0000_i1030" DrawAspect="Content" ObjectID="_1511555672" r:id="rId31"/>
+          <o:OLEObject Type="Embed" ProgID="Visio.Drawing.15" ShapeID="_x0000_i1030" DrawAspect="Content" ObjectID="_1511561318" r:id="rId31"/>
         </w:object>
       </w:r>
     </w:p>
@@ -12948,32 +13407,362 @@
         </w:numPr>
         <w:rPr>
           <w:noProof/>
-        </w:rPr>
-      </w:pPr>
-      <w:r>
-        <w:rPr>
-          <w:noProof/>
+          <w:lang w:val="id-ID"/>
+        </w:rPr>
+      </w:pPr>
+      <w:r>
+        <w:rPr>
+          <w:noProof/>
+          <w:lang w:val="id-ID"/>
         </w:rPr>
         <w:lastRenderedPageBreak/>
         <w:t>Perancangan Sistem</w:t>
       </w:r>
     </w:p>
-    <w:p/>
-    <w:p>
-      <w:r>
-        <w:br w:type="page"/>
-      </w:r>
-    </w:p>
-    <w:p>
-      <w:pPr>
-        <w:pStyle w:val="Heading1"/>
-        <w:rPr>
-          <w:noProof/>
-          <w:lang w:val="id-ID"/>
-        </w:rPr>
-      </w:pPr>
+    <w:p>
+      <w:pPr>
+        <w:pStyle w:val="Heading2"/>
+        <w:numPr>
+          <w:ilvl w:val="1"/>
+          <w:numId w:val="11"/>
+        </w:numPr>
+        <w:ind w:left="709"/>
+        <w:rPr>
+          <w:noProof/>
+          <w:lang w:val="id-ID"/>
+        </w:rPr>
+      </w:pPr>
+      <w:r>
+        <w:rPr>
+          <w:noProof/>
+          <w:lang w:val="id-ID"/>
+        </w:rPr>
+        <w:t>Deskripsi Sistem</w:t>
+      </w:r>
+    </w:p>
+    <w:p>
+      <w:pPr>
+        <w:jc w:val="both"/>
+        <w:rPr>
+          <w:noProof/>
+        </w:rPr>
+      </w:pPr>
+      <w:r>
+        <w:rPr>
+          <w:noProof/>
+          <w:lang w:val="id-ID"/>
+        </w:rPr>
+        <w:t xml:space="preserve">Sistem yang dibangun dalam tugas akhir ini adalah sistem yang dapat meringkas </w:t>
+      </w:r>
+      <w:r>
+        <w:rPr>
+          <w:i/>
+          <w:noProof/>
+          <w:lang w:val="id-ID"/>
+        </w:rPr>
+        <w:t>graph</w:t>
+      </w:r>
+      <w:r>
+        <w:rPr>
+          <w:noProof/>
+          <w:lang w:val="id-ID"/>
+        </w:rPr>
+        <w:t xml:space="preserve"> yang besar menjadi sekumpulan </w:t>
+      </w:r>
+      <w:r>
+        <w:rPr>
+          <w:i/>
+          <w:noProof/>
+          <w:lang w:val="id-ID"/>
+        </w:rPr>
+        <w:t>subgraph-subgraph</w:t>
+      </w:r>
+      <w:r>
+        <w:rPr>
+          <w:noProof/>
+          <w:lang w:val="id-ID"/>
+        </w:rPr>
+        <w:t xml:space="preserve"> yang berukuran lebih kecil. </w:t>
+      </w:r>
+      <w:r>
+        <w:rPr>
+          <w:noProof/>
+          <w:lang w:val="id-ID"/>
+        </w:rPr>
+        <w:t xml:space="preserve">Dari masing-masing </w:t>
+      </w:r>
+      <w:r>
+        <w:rPr>
+          <w:i/>
+          <w:noProof/>
+          <w:lang w:val="id-ID"/>
+        </w:rPr>
+        <w:t>subgraph</w:t>
+      </w:r>
+      <w:r>
+        <w:rPr>
+          <w:noProof/>
+          <w:lang w:val="id-ID"/>
+        </w:rPr>
+        <w:t xml:space="preserve"> akan diidentifikasi struktur dan dianalisis informasinya. </w:t>
+      </w:r>
+      <w:r>
+        <w:rPr>
+          <w:noProof/>
+          <w:lang w:val="id-ID"/>
+        </w:rPr>
+        <w:t>Dataset yang digunakan dalam pengujian sistem</w:t>
+      </w:r>
+      <w:r>
+        <w:rPr>
+          <w:noProof/>
+        </w:rPr>
+        <w:t xml:space="preserve"> adalah dataset yang didapat melalui </w:t>
+      </w:r>
+      <w:r>
+        <w:rPr>
+          <w:i/>
+          <w:noProof/>
+        </w:rPr>
+        <w:t>crawling</w:t>
+      </w:r>
+      <w:r>
+        <w:rPr>
+          <w:noProof/>
+        </w:rPr>
+        <w:t xml:space="preserve"> </w:t>
+      </w:r>
+      <w:r>
+        <w:rPr>
+          <w:i/>
+          <w:noProof/>
+        </w:rPr>
+        <w:t>web</w:t>
+      </w:r>
+      <w:r>
+        <w:rPr>
+          <w:noProof/>
+        </w:rPr>
+        <w:t xml:space="preserve"> quora.com. Data yang di</w:t>
+      </w:r>
+      <w:r>
+        <w:rPr>
+          <w:noProof/>
+        </w:rPr>
+        <w:t>-</w:t>
+      </w:r>
+      <w:r>
+        <w:rPr>
+          <w:i/>
+          <w:noProof/>
+        </w:rPr>
+        <w:t>crawl</w:t>
+      </w:r>
+      <w:r>
+        <w:rPr>
+          <w:noProof/>
+        </w:rPr>
+        <w:t xml:space="preserve"> adalah data </w:t>
+      </w:r>
+      <w:r>
+        <w:rPr>
+          <w:i/>
+          <w:noProof/>
+        </w:rPr>
+        <w:t>username</w:t>
+      </w:r>
+      <w:r>
+        <w:rPr>
+          <w:noProof/>
+        </w:rPr>
+        <w:t xml:space="preserve"> dalam suatu </w:t>
+      </w:r>
+      <w:r>
+        <w:rPr>
+          <w:i/>
+          <w:noProof/>
+        </w:rPr>
+        <w:t>link question</w:t>
+      </w:r>
+      <w:r>
+        <w:rPr>
+          <w:noProof/>
+        </w:rPr>
+        <w:t>.</w:t>
+      </w:r>
+      <w:r>
+        <w:rPr>
+          <w:noProof/>
+          <w:lang w:val="id-ID"/>
+        </w:rPr>
+        <w:t xml:space="preserve"> </w:t>
+      </w:r>
+      <w:r>
+        <w:rPr>
+          <w:noProof/>
+        </w:rPr>
+        <w:t xml:space="preserve">Dari data yang sudah diperoleh kemudian direpresentasikan sebagai </w:t>
+      </w:r>
+      <w:r>
+        <w:rPr>
+          <w:i/>
+          <w:noProof/>
+        </w:rPr>
+        <w:t>graph</w:t>
+      </w:r>
+      <w:r>
+        <w:rPr>
+          <w:noProof/>
+        </w:rPr>
+        <w:t xml:space="preserve">, yang mana </w:t>
+      </w:r>
+      <w:r>
+        <w:rPr>
+          <w:i/>
+          <w:noProof/>
+        </w:rPr>
+        <w:t>node</w:t>
+      </w:r>
+      <w:r>
+        <w:rPr>
+          <w:noProof/>
+        </w:rPr>
+        <w:t xml:space="preserve"> merepresentasikan </w:t>
+      </w:r>
+      <w:r>
+        <w:rPr>
+          <w:i/>
+          <w:noProof/>
+        </w:rPr>
+        <w:t>username</w:t>
+      </w:r>
+      <w:r>
+        <w:rPr>
+          <w:noProof/>
+        </w:rPr>
+        <w:t xml:space="preserve">, dan </w:t>
+      </w:r>
+      <w:r>
+        <w:rPr>
+          <w:i/>
+          <w:noProof/>
+        </w:rPr>
+        <w:t>edge</w:t>
+      </w:r>
+      <w:r>
+        <w:rPr>
+          <w:noProof/>
+        </w:rPr>
+        <w:t xml:space="preserve"> merepresentasikan dua </w:t>
+      </w:r>
+      <w:r>
+        <w:rPr>
+          <w:i/>
+          <w:noProof/>
+        </w:rPr>
+        <w:t>username</w:t>
+      </w:r>
+      <w:r>
+        <w:rPr>
+          <w:noProof/>
+        </w:rPr>
+        <w:t xml:space="preserve"> menjawab pertanyaan di </w:t>
+      </w:r>
+      <w:r>
+        <w:rPr>
+          <w:i/>
+          <w:noProof/>
+        </w:rPr>
+        <w:t>link</w:t>
+      </w:r>
+      <w:r>
+        <w:rPr>
+          <w:noProof/>
+        </w:rPr>
+        <w:t xml:space="preserve"> yang sama. Berikut ini </w:t>
+      </w:r>
+      <w:r>
+        <w:rPr>
+          <w:noProof/>
+        </w:rPr>
+        <w:t xml:space="preserve">adalah </w:t>
+      </w:r>
+      <w:r>
+        <w:rPr>
+          <w:i/>
+          <w:noProof/>
+        </w:rPr>
+        <w:t>flow chart</w:t>
+      </w:r>
+      <w:r>
+        <w:rPr>
+          <w:noProof/>
+        </w:rPr>
+        <w:t xml:space="preserve"> dari sistem yang dibangun:</w:t>
+      </w:r>
+    </w:p>
+    <w:p>
+      <w:pPr>
+        <w:jc w:val="both"/>
+        <w:rPr>
+          <w:noProof/>
+        </w:rPr>
+      </w:pPr>
+      <w:r>
+        <w:rPr>
+          <w:noProof/>
+        </w:rPr>
+        <w:t>Gambar flow chart sistem</w:t>
+      </w:r>
       <w:bookmarkStart w:id="9" w:name="_GoBack"/>
       <w:bookmarkEnd w:id="9"/>
+    </w:p>
+    <w:p>
+      <w:pPr>
+        <w:jc w:val="both"/>
+        <w:rPr>
+          <w:noProof/>
+          <w:lang w:val="id-ID"/>
+        </w:rPr>
+      </w:pPr>
+    </w:p>
+    <w:p>
+      <w:pPr>
+        <w:pStyle w:val="Heading2"/>
+        <w:numPr>
+          <w:ilvl w:val="1"/>
+          <w:numId w:val="11"/>
+        </w:numPr>
+        <w:ind w:left="709"/>
+        <w:rPr>
+          <w:noProof/>
+          <w:lang w:val="id-ID"/>
+        </w:rPr>
+      </w:pPr>
+    </w:p>
+    <w:p>
+      <w:pPr>
+        <w:rPr>
+          <w:noProof/>
+          <w:lang w:val="id-ID"/>
+        </w:rPr>
+      </w:pPr>
+      <w:r>
+        <w:rPr>
+          <w:noProof/>
+          <w:lang w:val="id-ID"/>
+        </w:rPr>
+        <w:br w:type="page"/>
+      </w:r>
+    </w:p>
+    <w:p>
+      <w:pPr>
+        <w:pStyle w:val="Heading1"/>
+        <w:rPr>
+          <w:noProof/>
+          <w:lang w:val="id-ID"/>
+        </w:rPr>
+      </w:pPr>
       <w:r>
         <w:rPr>
           <w:noProof/>
@@ -13032,6 +13821,7 @@
                   <w:rFonts w:asciiTheme="minorHAnsi" w:hAnsiTheme="minorHAnsi"/>
                   <w:noProof/>
                   <w:sz w:val="22"/>
+                  <w:lang w:val="id-ID"/>
                 </w:rPr>
               </w:pPr>
               <w:r>
@@ -13843,6 +14633,7 @@
                 <w:rPr>
                   <w:rFonts w:eastAsia="Times New Roman"/>
                   <w:noProof/>
+                  <w:lang w:val="id-ID"/>
                 </w:rPr>
               </w:pPr>
             </w:p>
@@ -14414,6 +15205,127 @@
     </w:lvl>
   </w:abstractNum>
   <w:abstractNum w:abstractNumId="5" w15:restartNumberingAfterBreak="0">
+    <w:nsid w:val="5FB7299C"/>
+    <w:multiLevelType w:val="multilevel"/>
+    <w:tmpl w:val="6FFEE6A4"/>
+    <w:lvl w:ilvl="0">
+      <w:start w:val="3"/>
+      <w:numFmt w:val="decimal"/>
+      <w:lvlText w:val="%1."/>
+      <w:lvlJc w:val="left"/>
+      <w:pPr>
+        <w:ind w:left="720" w:hanging="360"/>
+      </w:pPr>
+      <w:rPr>
+        <w:rFonts w:hint="default"/>
+      </w:rPr>
+    </w:lvl>
+    <w:lvl w:ilvl="1">
+      <w:start w:val="1"/>
+      <w:numFmt w:val="decimal"/>
+      <w:isLgl/>
+      <w:lvlText w:val="%1.%2"/>
+      <w:lvlJc w:val="left"/>
+      <w:pPr>
+        <w:ind w:left="1080" w:hanging="720"/>
+      </w:pPr>
+      <w:rPr>
+        <w:rFonts w:hint="default"/>
+      </w:rPr>
+    </w:lvl>
+    <w:lvl w:ilvl="2">
+      <w:start w:val="1"/>
+      <w:numFmt w:val="decimal"/>
+      <w:isLgl/>
+      <w:lvlText w:val="%1.%2.%3"/>
+      <w:lvlJc w:val="left"/>
+      <w:pPr>
+        <w:ind w:left="1080" w:hanging="720"/>
+      </w:pPr>
+      <w:rPr>
+        <w:rFonts w:hint="default"/>
+      </w:rPr>
+    </w:lvl>
+    <w:lvl w:ilvl="3">
+      <w:start w:val="1"/>
+      <w:numFmt w:val="decimal"/>
+      <w:isLgl/>
+      <w:lvlText w:val="%1.%2.%3.%4"/>
+      <w:lvlJc w:val="left"/>
+      <w:pPr>
+        <w:ind w:left="1080" w:hanging="720"/>
+      </w:pPr>
+      <w:rPr>
+        <w:rFonts w:hint="default"/>
+      </w:rPr>
+    </w:lvl>
+    <w:lvl w:ilvl="4">
+      <w:start w:val="1"/>
+      <w:numFmt w:val="decimal"/>
+      <w:isLgl/>
+      <w:lvlText w:val="%1.%2.%3.%4.%5"/>
+      <w:lvlJc w:val="left"/>
+      <w:pPr>
+        <w:ind w:left="1440" w:hanging="1080"/>
+      </w:pPr>
+      <w:rPr>
+        <w:rFonts w:hint="default"/>
+      </w:rPr>
+    </w:lvl>
+    <w:lvl w:ilvl="5">
+      <w:start w:val="1"/>
+      <w:numFmt w:val="decimal"/>
+      <w:isLgl/>
+      <w:lvlText w:val="%1.%2.%3.%4.%5.%6"/>
+      <w:lvlJc w:val="left"/>
+      <w:pPr>
+        <w:ind w:left="1440" w:hanging="1080"/>
+      </w:pPr>
+      <w:rPr>
+        <w:rFonts w:hint="default"/>
+      </w:rPr>
+    </w:lvl>
+    <w:lvl w:ilvl="6">
+      <w:start w:val="1"/>
+      <w:numFmt w:val="decimal"/>
+      <w:isLgl/>
+      <w:lvlText w:val="%1.%2.%3.%4.%5.%6.%7"/>
+      <w:lvlJc w:val="left"/>
+      <w:pPr>
+        <w:ind w:left="1800" w:hanging="1440"/>
+      </w:pPr>
+      <w:rPr>
+        <w:rFonts w:hint="default"/>
+      </w:rPr>
+    </w:lvl>
+    <w:lvl w:ilvl="7">
+      <w:start w:val="1"/>
+      <w:numFmt w:val="decimal"/>
+      <w:isLgl/>
+      <w:lvlText w:val="%1.%2.%3.%4.%5.%6.%7.%8"/>
+      <w:lvlJc w:val="left"/>
+      <w:pPr>
+        <w:ind w:left="1800" w:hanging="1440"/>
+      </w:pPr>
+      <w:rPr>
+        <w:rFonts w:hint="default"/>
+      </w:rPr>
+    </w:lvl>
+    <w:lvl w:ilvl="8">
+      <w:start w:val="1"/>
+      <w:numFmt w:val="decimal"/>
+      <w:isLgl/>
+      <w:lvlText w:val="%1.%2.%3.%4.%5.%6.%7.%8.%9"/>
+      <w:lvlJc w:val="left"/>
+      <w:pPr>
+        <w:ind w:left="2160" w:hanging="1800"/>
+      </w:pPr>
+      <w:rPr>
+        <w:rFonts w:hint="default"/>
+      </w:rPr>
+    </w:lvl>
+  </w:abstractNum>
+  <w:abstractNum w:abstractNumId="6" w15:restartNumberingAfterBreak="0">
     <w:nsid w:val="658E5777"/>
     <w:multiLevelType w:val="hybridMultilevel"/>
     <w:tmpl w:val="19483D8E"/>
@@ -14499,7 +15411,7 @@
       </w:pPr>
     </w:lvl>
   </w:abstractNum>
-  <w:abstractNum w:abstractNumId="6" w15:restartNumberingAfterBreak="0">
+  <w:abstractNum w:abstractNumId="7" w15:restartNumberingAfterBreak="0">
     <w:nsid w:val="666D413D"/>
     <w:multiLevelType w:val="hybridMultilevel"/>
     <w:tmpl w:val="ED101F46"/>
@@ -14585,7 +15497,7 @@
       </w:pPr>
     </w:lvl>
   </w:abstractNum>
-  <w:abstractNum w:abstractNumId="7" w15:restartNumberingAfterBreak="0">
+  <w:abstractNum w:abstractNumId="8" w15:restartNumberingAfterBreak="0">
     <w:nsid w:val="6B81109A"/>
     <w:multiLevelType w:val="hybridMultilevel"/>
     <w:tmpl w:val="79D0A87A"/>
@@ -14674,7 +15586,7 @@
       </w:pPr>
     </w:lvl>
   </w:abstractNum>
-  <w:abstractNum w:abstractNumId="8" w15:restartNumberingAfterBreak="0">
+  <w:abstractNum w:abstractNumId="9" w15:restartNumberingAfterBreak="0">
     <w:nsid w:val="72C8437A"/>
     <w:multiLevelType w:val="multilevel"/>
     <w:tmpl w:val="D9E002F2"/>
@@ -14787,7 +15699,7 @@
       </w:rPr>
     </w:lvl>
   </w:abstractNum>
-  <w:abstractNum w:abstractNumId="9" w15:restartNumberingAfterBreak="0">
+  <w:abstractNum w:abstractNumId="10" w15:restartNumberingAfterBreak="0">
     <w:nsid w:val="77066D67"/>
     <w:multiLevelType w:val="hybridMultilevel"/>
     <w:tmpl w:val="25FE0204"/>
@@ -14877,10 +15789,10 @@
     </w:lvl>
   </w:abstractNum>
   <w:num w:numId="1">
-    <w:abstractNumId w:val="8"/>
+    <w:abstractNumId w:val="9"/>
   </w:num>
   <w:num w:numId="2">
-    <w:abstractNumId w:val="7"/>
+    <w:abstractNumId w:val="8"/>
   </w:num>
   <w:num w:numId="3">
     <w:abstractNumId w:val="1"/>
@@ -14889,7 +15801,7 @@
     <w:abstractNumId w:val="2"/>
   </w:num>
   <w:num w:numId="5">
-    <w:abstractNumId w:val="9"/>
+    <w:abstractNumId w:val="10"/>
   </w:num>
   <w:num w:numId="6">
     <w:abstractNumId w:val="3"/>
@@ -14898,13 +15810,16 @@
     <w:abstractNumId w:val="4"/>
   </w:num>
   <w:num w:numId="8">
-    <w:abstractNumId w:val="5"/>
+    <w:abstractNumId w:val="6"/>
   </w:num>
   <w:num w:numId="9">
-    <w:abstractNumId w:val="6"/>
+    <w:abstractNumId w:val="7"/>
   </w:num>
   <w:num w:numId="10">
     <w:abstractNumId w:val="0"/>
+  </w:num>
+  <w:num w:numId="11">
+    <w:abstractNumId w:val="5"/>
   </w:num>
 </w:numbering>
 </file>
@@ -16761,7 +17676,7 @@
 </file>
 
 <file path=customXml/itemProps1.xml><?xml version="1.0" encoding="utf-8"?>
-<ds:datastoreItem xmlns:ds="http://schemas.openxmlformats.org/officeDocument/2006/customXml" ds:itemID="{83CBF8C1-CE2D-49EC-B7AD-CA799D445AC3}">
+<ds:datastoreItem xmlns:ds="http://schemas.openxmlformats.org/officeDocument/2006/customXml" ds:itemID="{E486C915-7681-490E-B5FC-6602BAE410D3}">
   <ds:schemaRefs>
     <ds:schemaRef ds:uri="http://schemas.openxmlformats.org/officeDocument/2006/bibliography"/>
   </ds:schemaRefs>

</xml_diff>

<commit_message>
apps nambah dinamik kHubset, buku bab sampai skenario 1
</commit_message>
<xml_diff>
--- a/Buku Implementasi VoG.docx
+++ b/Buku Implementasi VoG.docx
@@ -11144,7 +11144,7 @@
           <v:shape id="_x0000_i1025" type="#_x0000_t75" style="width:262.5pt;height:105pt" o:ole="">
             <v:imagedata r:id="rId20" o:title=""/>
           </v:shape>
-          <o:OLEObject Type="Embed" ProgID="Visio.Drawing.15" ShapeID="_x0000_i1025" DrawAspect="Content" ObjectID="_1512154948" r:id="rId21"/>
+          <o:OLEObject Type="Embed" ProgID="Visio.Drawing.15" ShapeID="_x0000_i1025" DrawAspect="Content" ObjectID="_1512161022" r:id="rId21"/>
         </w:object>
       </w:r>
     </w:p>
@@ -11483,7 +11483,7 @@
           <v:shape id="_x0000_i1026" type="#_x0000_t75" style="width:184.5pt;height:128.25pt" o:ole="">
             <v:imagedata r:id="rId22" o:title=""/>
           </v:shape>
-          <o:OLEObject Type="Embed" ProgID="Visio.Drawing.15" ShapeID="_x0000_i1026" DrawAspect="Content" ObjectID="_1512154949" r:id="rId23"/>
+          <o:OLEObject Type="Embed" ProgID="Visio.Drawing.15" ShapeID="_x0000_i1026" DrawAspect="Content" ObjectID="_1512161023" r:id="rId23"/>
         </w:object>
       </w:r>
     </w:p>
@@ -11990,7 +11990,7 @@
           <v:shape id="_x0000_i1027" type="#_x0000_t75" style="width:117.75pt;height:138pt" o:ole="">
             <v:imagedata r:id="rId24" o:title=""/>
           </v:shape>
-          <o:OLEObject Type="Embed" ProgID="Visio.Drawing.15" ShapeID="_x0000_i1027" DrawAspect="Content" ObjectID="_1512154950" r:id="rId25"/>
+          <o:OLEObject Type="Embed" ProgID="Visio.Drawing.15" ShapeID="_x0000_i1027" DrawAspect="Content" ObjectID="_1512161024" r:id="rId25"/>
         </w:object>
       </w:r>
     </w:p>
@@ -12565,7 +12565,7 @@
           <v:shape id="_x0000_i1028" type="#_x0000_t75" style="width:138pt;height:161.25pt" o:ole="">
             <v:imagedata r:id="rId26" o:title=""/>
           </v:shape>
-          <o:OLEObject Type="Embed" ProgID="Visio.Drawing.15" ShapeID="_x0000_i1028" DrawAspect="Content" ObjectID="_1512154951" r:id="rId27"/>
+          <o:OLEObject Type="Embed" ProgID="Visio.Drawing.15" ShapeID="_x0000_i1028" DrawAspect="Content" ObjectID="_1512161025" r:id="rId27"/>
         </w:object>
       </w:r>
     </w:p>
@@ -12954,7 +12954,7 @@
           <v:shape id="_x0000_i1029" type="#_x0000_t75" style="width:138.75pt;height:162pt" o:ole="">
             <v:imagedata r:id="rId28" o:title=""/>
           </v:shape>
-          <o:OLEObject Type="Embed" ProgID="Visio.Drawing.15" ShapeID="_x0000_i1029" DrawAspect="Content" ObjectID="_1512154952" r:id="rId29"/>
+          <o:OLEObject Type="Embed" ProgID="Visio.Drawing.15" ShapeID="_x0000_i1029" DrawAspect="Content" ObjectID="_1512161026" r:id="rId29"/>
         </w:object>
       </w:r>
     </w:p>
@@ -13256,7 +13256,7 @@
           <v:shape id="_x0000_i1030" type="#_x0000_t75" style="width:107.25pt;height:87pt" o:ole="">
             <v:imagedata r:id="rId30" o:title=""/>
           </v:shape>
-          <o:OLEObject Type="Embed" ProgID="Visio.Drawing.15" ShapeID="_x0000_i1030" DrawAspect="Content" ObjectID="_1512154953" r:id="rId31"/>
+          <o:OLEObject Type="Embed" ProgID="Visio.Drawing.15" ShapeID="_x0000_i1030" DrawAspect="Content" ObjectID="_1512161027" r:id="rId31"/>
         </w:object>
       </w:r>
     </w:p>
@@ -17889,16 +17889,7 @@
           <w:noProof/>
           <w:lang w:val="id-ID"/>
         </w:rPr>
-        <w:t>Sistem dibuat dengan bahasa pemrograman Java dengan bantuan library GraphStream untuk mengelola graph. Dataset yang digunakan dapat berbentuk file .txt dalam hal ini adalah dataset h</w:t>
-      </w:r>
-      <w:bookmarkStart w:id="9" w:name="_GoBack"/>
-      <w:bookmarkEnd w:id="9"/>
-      <w:r>
-        <w:rPr>
-          <w:noProof/>
-          <w:lang w:val="id-ID"/>
-        </w:rPr>
-        <w:t>asil crawling web quora.com. Dapat juga berbentuk file .dgs hasil penyimpanan graph yang mana file .dgs tersebut dapat dimuat kembali ke sistem.</w:t>
+        <w:t>Sistem dibuat dengan bahasa pemrograman Java dengan bantuan library GraphStream untuk mengelola graph. Dataset yang digunakan dapat berbentuk file .txt dalam hal ini adalah dataset hasil crawling web quora.com. Dapat juga berbentuk file .dgs hasil penyimpanan graph yang mana file .dgs tersebut dapat dimuat kembali ke sistem.</w:t>
       </w:r>
     </w:p>
     <w:p>
@@ -18116,7 +18107,21 @@
           <w:noProof/>
           <w:lang w:val="id-ID"/>
         </w:rPr>
-        <w:t>Dalam pengujian sistem ini, terdapat beberapa scenario</w:t>
+        <w:t xml:space="preserve">Dalam pengujian sistem ini, terdapat beberapa </w:t>
+      </w:r>
+      <w:r>
+        <w:rPr>
+          <w:noProof/>
+          <w:lang w:val="id-ID"/>
+        </w:rPr>
+        <w:t>sk</w:t>
+      </w:r>
+      <w:r>
+        <w:rPr>
+          <w:noProof/>
+          <w:lang w:val="id-ID"/>
+        </w:rPr>
+        <w:t>enario</w:t>
       </w:r>
       <w:r>
         <w:rPr>
@@ -18137,7 +18142,21 @@
           <w:noProof/>
           <w:lang w:val="id-ID"/>
         </w:rPr>
-        <w:t>Skenario yang pertama adalah pengujian algoritma graph decomposition (Slashburn) untuk menghasilkan subgraph yang ada pada vocabulary. Pengujian graph decomposition menggunakan contoh dataset yang dibuat sendiri. Terdapat 4 dataset yang digunakan. Berikut adalah tampilan graph dari 4 dataset yang digunakan untuk menguji algoritma graph decomposition:</w:t>
+        <w:t xml:space="preserve">Skenario yang pertama adalah pengujian algoritma graph decomposition (Slashburn) untuk menghasilkan subgraph yang ada pada vocabulary. </w:t>
+      </w:r>
+    </w:p>
+    <w:p>
+      <w:pPr>
+        <w:pStyle w:val="Heading3"/>
+        <w:rPr>
+          <w:noProof/>
+        </w:rPr>
+      </w:pPr>
+      <w:r>
+        <w:rPr>
+          <w:noProof/>
+        </w:rPr>
+        <w:t>4.2.1 Pengujian algoritma graph decomposition</w:t>
       </w:r>
     </w:p>
     <w:p>
@@ -18154,12 +18173,200 @@
           <w:noProof/>
           <w:lang w:val="id-ID"/>
         </w:rPr>
-        <w:t>[gambar dataset clique]</w:t>
-      </w:r>
-    </w:p>
-    <w:p>
-      <w:pPr>
+        <w:t xml:space="preserve">Pengujian graph decomposition menggunakan </w:t>
+      </w:r>
+      <w:r>
+        <w:rPr>
+          <w:noProof/>
+          <w:lang w:val="id-ID"/>
+        </w:rPr>
+        <w:t>sample</w:t>
+      </w:r>
+      <w:r>
+        <w:rPr>
+          <w:noProof/>
+          <w:lang w:val="id-ID"/>
+        </w:rPr>
+        <w:t xml:space="preserve"> dataset yang dibuat sendiri.</w:t>
+      </w:r>
+      <w:r>
+        <w:rPr>
+          <w:noProof/>
+          <w:lang w:val="id-ID"/>
+        </w:rPr>
+        <w:t xml:space="preserve"> Terdapat satu</w:t>
+      </w:r>
+      <w:r>
+        <w:rPr>
+          <w:noProof/>
+          <w:lang w:val="id-ID"/>
+        </w:rPr>
+        <w:t xml:space="preserve"> dataset yang digunakan. Ber</w:t>
+      </w:r>
+      <w:r>
+        <w:rPr>
+          <w:noProof/>
+          <w:lang w:val="id-ID"/>
+        </w:rPr>
+        <w:t>ikut adalah tampilan graph dari</w:t>
+      </w:r>
+      <w:r>
+        <w:rPr>
+          <w:noProof/>
+          <w:lang w:val="id-ID"/>
+        </w:rPr>
+        <w:t xml:space="preserve"> dataset yang digunakan untuk menguji algoritma graph decomposition:</w:t>
+      </w:r>
+      <w:bookmarkStart w:id="9" w:name="_GoBack"/>
+      <w:bookmarkEnd w:id="9"/>
+    </w:p>
+    <w:p>
+      <w:pPr>
+        <w:keepNext/>
         <w:spacing w:line="240" w:lineRule="auto"/>
+        <w:jc w:val="center"/>
+        <w:rPr>
+          <w:noProof/>
+          <w:lang w:val="id-ID"/>
+        </w:rPr>
+      </w:pPr>
+      <w:r>
+        <w:rPr>
+          <w:noProof/>
+          <w:lang w:val="id-ID"/>
+        </w:rPr>
+        <w:drawing>
+          <wp:inline distT="0" distB="0" distL="0" distR="0" wp14:anchorId="7E4A07B7" wp14:editId="79170671">
+            <wp:extent cx="3710015" cy="3209925"/>
+            <wp:effectExtent l="0" t="0" r="5080" b="0"/>
+            <wp:docPr id="17" name="Picture 17"/>
+            <wp:cNvGraphicFramePr>
+              <a:graphicFrameLocks xmlns:a="http://schemas.openxmlformats.org/drawingml/2006/main" noChangeAspect="1"/>
+            </wp:cNvGraphicFramePr>
+            <a:graphic xmlns:a="http://schemas.openxmlformats.org/drawingml/2006/main">
+              <a:graphicData uri="http://schemas.openxmlformats.org/drawingml/2006/picture">
+                <pic:pic xmlns:pic="http://schemas.openxmlformats.org/drawingml/2006/picture">
+                  <pic:nvPicPr>
+                    <pic:cNvPr id="17" name="Test1.PNG"/>
+                    <pic:cNvPicPr/>
+                  </pic:nvPicPr>
+                  <pic:blipFill>
+                    <a:blip r:embed="rId40">
+                      <a:extLst>
+                        <a:ext uri="{28A0092B-C50C-407E-A947-70E740481C1C}">
+                          <a14:useLocalDpi xmlns:a14="http://schemas.microsoft.com/office/drawing/2010/main" val="0"/>
+                        </a:ext>
+                      </a:extLst>
+                    </a:blip>
+                    <a:stretch>
+                      <a:fillRect/>
+                    </a:stretch>
+                  </pic:blipFill>
+                  <pic:spPr>
+                    <a:xfrm>
+                      <a:off x="0" y="0"/>
+                      <a:ext cx="3745663" cy="3240768"/>
+                    </a:xfrm>
+                    <a:prstGeom prst="rect">
+                      <a:avLst/>
+                    </a:prstGeom>
+                  </pic:spPr>
+                </pic:pic>
+              </a:graphicData>
+            </a:graphic>
+          </wp:inline>
+        </w:drawing>
+      </w:r>
+    </w:p>
+    <w:p>
+      <w:pPr>
+        <w:pStyle w:val="Caption"/>
+        <w:jc w:val="center"/>
+        <w:rPr>
+          <w:noProof/>
+        </w:rPr>
+      </w:pPr>
+      <w:r>
+        <w:rPr>
+          <w:noProof/>
+        </w:rPr>
+        <w:t xml:space="preserve">Gambar </w:t>
+      </w:r>
+      <w:r>
+        <w:rPr>
+          <w:noProof/>
+        </w:rPr>
+        <w:fldChar w:fldCharType="begin"/>
+      </w:r>
+      <w:r>
+        <w:rPr>
+          <w:noProof/>
+        </w:rPr>
+        <w:instrText xml:space="preserve"> STYLEREF 1 \s </w:instrText>
+      </w:r>
+      <w:r>
+        <w:rPr>
+          <w:noProof/>
+        </w:rPr>
+        <w:fldChar w:fldCharType="separate"/>
+      </w:r>
+      <w:r>
+        <w:rPr>
+          <w:noProof/>
+        </w:rPr>
+        <w:t>4</w:t>
+      </w:r>
+      <w:r>
+        <w:rPr>
+          <w:noProof/>
+        </w:rPr>
+        <w:fldChar w:fldCharType="end"/>
+      </w:r>
+      <w:r>
+        <w:rPr>
+          <w:noProof/>
+        </w:rPr>
+        <w:noBreakHyphen/>
+      </w:r>
+      <w:r>
+        <w:rPr>
+          <w:noProof/>
+        </w:rPr>
+        <w:fldChar w:fldCharType="begin"/>
+      </w:r>
+      <w:r>
+        <w:rPr>
+          <w:noProof/>
+        </w:rPr>
+        <w:instrText xml:space="preserve"> SEQ Gambar \* ARABIC \s 1 </w:instrText>
+      </w:r>
+      <w:r>
+        <w:rPr>
+          <w:noProof/>
+        </w:rPr>
+        <w:fldChar w:fldCharType="separate"/>
+      </w:r>
+      <w:r>
+        <w:rPr>
+          <w:noProof/>
+        </w:rPr>
+        <w:t>1</w:t>
+      </w:r>
+      <w:r>
+        <w:rPr>
+          <w:noProof/>
+        </w:rPr>
+        <w:fldChar w:fldCharType="end"/>
+      </w:r>
+      <w:r>
+        <w:rPr>
+          <w:noProof/>
+        </w:rPr>
+        <w:t>: Gambar dataset yang digunakan untuk pengujian algoritma graph decomposition</w:t>
+      </w:r>
+    </w:p>
+    <w:p>
+      <w:pPr>
         <w:jc w:val="both"/>
         <w:rPr>
           <w:noProof/>
@@ -18171,93 +18378,348 @@
           <w:noProof/>
           <w:lang w:val="id-ID"/>
         </w:rPr>
-        <w:t xml:space="preserve">[gambar dataset </w:t>
-      </w:r>
-      <w:r>
-        <w:rPr>
-          <w:noProof/>
-          <w:lang w:val="id-ID"/>
-        </w:rPr>
-        <w:t>star</w:t>
-      </w:r>
-      <w:r>
-        <w:rPr>
-          <w:noProof/>
-          <w:lang w:val="id-ID"/>
-        </w:rPr>
-        <w:t>]</w:t>
+        <w:lastRenderedPageBreak/>
+        <w:t>Setelah graph pada gambar 4-1 dilakukan proses graph decomposition menggunakan algoritma Slashburn, didapatlah keluaran sekumpulan subgraph. Berikut adalah gambar keluaran algoritma Slashburn:</w:t>
+      </w:r>
+    </w:p>
+    <w:p>
+      <w:pPr>
+        <w:keepNext/>
+        <w:jc w:val="center"/>
+        <w:rPr>
+          <w:noProof/>
+          <w:lang w:val="id-ID"/>
+        </w:rPr>
+      </w:pPr>
+      <w:r>
+        <w:rPr>
+          <w:noProof/>
+          <w:lang w:val="id-ID"/>
+        </w:rPr>
+        <w:drawing>
+          <wp:inline distT="0" distB="0" distL="0" distR="0" wp14:anchorId="77AA2C47" wp14:editId="567193DB">
+            <wp:extent cx="4314825" cy="2486813"/>
+            <wp:effectExtent l="0" t="0" r="0" b="8890"/>
+            <wp:docPr id="20" name="Picture 20"/>
+            <wp:cNvGraphicFramePr>
+              <a:graphicFrameLocks xmlns:a="http://schemas.openxmlformats.org/drawingml/2006/main" noChangeAspect="1"/>
+            </wp:cNvGraphicFramePr>
+            <a:graphic xmlns:a="http://schemas.openxmlformats.org/drawingml/2006/main">
+              <a:graphicData uri="http://schemas.openxmlformats.org/drawingml/2006/picture">
+                <pic:pic xmlns:pic="http://schemas.openxmlformats.org/drawingml/2006/picture">
+                  <pic:nvPicPr>
+                    <pic:cNvPr id="20" name="Test2.PNG"/>
+                    <pic:cNvPicPr/>
+                  </pic:nvPicPr>
+                  <pic:blipFill>
+                    <a:blip r:embed="rId41">
+                      <a:extLst>
+                        <a:ext uri="{28A0092B-C50C-407E-A947-70E740481C1C}">
+                          <a14:useLocalDpi xmlns:a14="http://schemas.microsoft.com/office/drawing/2010/main" val="0"/>
+                        </a:ext>
+                      </a:extLst>
+                    </a:blip>
+                    <a:stretch>
+                      <a:fillRect/>
+                    </a:stretch>
+                  </pic:blipFill>
+                  <pic:spPr>
+                    <a:xfrm>
+                      <a:off x="0" y="0"/>
+                      <a:ext cx="4321799" cy="2490832"/>
+                    </a:xfrm>
+                    <a:prstGeom prst="rect">
+                      <a:avLst/>
+                    </a:prstGeom>
+                  </pic:spPr>
+                </pic:pic>
+              </a:graphicData>
+            </a:graphic>
+          </wp:inline>
+        </w:drawing>
+      </w:r>
+    </w:p>
+    <w:p>
+      <w:pPr>
+        <w:pStyle w:val="Caption"/>
+        <w:jc w:val="center"/>
+        <w:rPr>
+          <w:noProof/>
+        </w:rPr>
+      </w:pPr>
+      <w:r>
+        <w:rPr>
+          <w:noProof/>
+        </w:rPr>
+        <w:t xml:space="preserve">Gambar </w:t>
+      </w:r>
+      <w:r>
+        <w:rPr>
+          <w:noProof/>
+        </w:rPr>
+        <w:fldChar w:fldCharType="begin"/>
+      </w:r>
+      <w:r>
+        <w:rPr>
+          <w:noProof/>
+        </w:rPr>
+        <w:instrText xml:space="preserve"> STYLEREF 1 \s </w:instrText>
+      </w:r>
+      <w:r>
+        <w:rPr>
+          <w:noProof/>
+        </w:rPr>
+        <w:fldChar w:fldCharType="separate"/>
+      </w:r>
+      <w:r>
+        <w:rPr>
+          <w:noProof/>
+        </w:rPr>
+        <w:t>4</w:t>
+      </w:r>
+      <w:r>
+        <w:rPr>
+          <w:noProof/>
+        </w:rPr>
+        <w:fldChar w:fldCharType="end"/>
+      </w:r>
+      <w:r>
+        <w:rPr>
+          <w:noProof/>
+        </w:rPr>
+        <w:noBreakHyphen/>
+      </w:r>
+      <w:r>
+        <w:rPr>
+          <w:noProof/>
+        </w:rPr>
+        <w:fldChar w:fldCharType="begin"/>
+      </w:r>
+      <w:r>
+        <w:rPr>
+          <w:noProof/>
+        </w:rPr>
+        <w:instrText xml:space="preserve"> SEQ Gambar \* ARABIC \s 1 </w:instrText>
+      </w:r>
+      <w:r>
+        <w:rPr>
+          <w:noProof/>
+        </w:rPr>
+        <w:fldChar w:fldCharType="separate"/>
+      </w:r>
+      <w:r>
+        <w:rPr>
+          <w:noProof/>
+        </w:rPr>
+        <w:t>2</w:t>
+      </w:r>
+      <w:r>
+        <w:rPr>
+          <w:noProof/>
+        </w:rPr>
+        <w:fldChar w:fldCharType="end"/>
+      </w:r>
+      <w:r>
+        <w:rPr>
+          <w:noProof/>
+        </w:rPr>
+        <w:t>: Gambar keluaran algoritma slashburn untuk graph decomposition</w:t>
+      </w:r>
+    </w:p>
+    <w:p>
+      <w:pPr>
+        <w:jc w:val="both"/>
+        <w:rPr>
+          <w:noProof/>
+          <w:lang w:val="id-ID"/>
+        </w:rPr>
+      </w:pPr>
+      <w:r>
+        <w:rPr>
+          <w:noProof/>
+          <w:lang w:val="id-ID"/>
+        </w:rPr>
+        <w:t>Setelah didapatkan sekumpulan subgraph hasil algoritma Slashburn, akan diidentifikasi masing-masing strukturnya. Untuk proses pengidentifikasian struktur, dilakukan proses SUBGRAPH LABELING</w:t>
+      </w:r>
+      <w:r>
+        <w:rPr>
+          <w:noProof/>
+          <w:lang w:val="id-ID"/>
+        </w:rPr>
+        <w:t xml:space="preserve"> seperti yang tertera pada Perancangan Sistem. Berikut ini adalah gambar keluaran proses subgraph labeling:</w:t>
+      </w:r>
+    </w:p>
+    <w:p>
+      <w:pPr>
+        <w:keepNext/>
+        <w:jc w:val="center"/>
+        <w:rPr>
+          <w:noProof/>
+          <w:lang w:val="id-ID"/>
+        </w:rPr>
+      </w:pPr>
+      <w:r>
+        <w:rPr>
+          <w:noProof/>
+          <w:lang w:val="id-ID"/>
+        </w:rPr>
+        <w:drawing>
+          <wp:inline distT="0" distB="0" distL="0" distR="0" wp14:anchorId="44A7391B" wp14:editId="5E46A1B0">
+            <wp:extent cx="4681220" cy="1380960"/>
+            <wp:effectExtent l="0" t="0" r="5080" b="0"/>
+            <wp:docPr id="27" name="Picture 27"/>
+            <wp:cNvGraphicFramePr>
+              <a:graphicFrameLocks xmlns:a="http://schemas.openxmlformats.org/drawingml/2006/main" noChangeAspect="1"/>
+            </wp:cNvGraphicFramePr>
+            <a:graphic xmlns:a="http://schemas.openxmlformats.org/drawingml/2006/main">
+              <a:graphicData uri="http://schemas.openxmlformats.org/drawingml/2006/picture">
+                <pic:pic xmlns:pic="http://schemas.openxmlformats.org/drawingml/2006/picture">
+                  <pic:nvPicPr>
+                    <pic:cNvPr id="27" name="Test3.PNG"/>
+                    <pic:cNvPicPr/>
+                  </pic:nvPicPr>
+                  <pic:blipFill rotWithShape="1">
+                    <a:blip r:embed="rId42">
+                      <a:extLst>
+                        <a:ext uri="{28A0092B-C50C-407E-A947-70E740481C1C}">
+                          <a14:useLocalDpi xmlns:a14="http://schemas.microsoft.com/office/drawing/2010/main" val="0"/>
+                        </a:ext>
+                      </a:extLst>
+                    </a:blip>
+                    <a:srcRect l="700" r="30461"/>
+                    <a:stretch/>
+                  </pic:blipFill>
+                  <pic:spPr bwMode="auto">
+                    <a:xfrm>
+                      <a:off x="0" y="0"/>
+                      <a:ext cx="4690946" cy="1383829"/>
+                    </a:xfrm>
+                    <a:prstGeom prst="rect">
+                      <a:avLst/>
+                    </a:prstGeom>
+                    <a:ln>
+                      <a:noFill/>
+                    </a:ln>
+                    <a:extLst>
+                      <a:ext uri="{53640926-AAD7-44D8-BBD7-CCE9431645EC}">
+                        <a14:shadowObscured xmlns:a14="http://schemas.microsoft.com/office/drawing/2010/main"/>
+                      </a:ext>
+                    </a:extLst>
+                  </pic:spPr>
+                </pic:pic>
+              </a:graphicData>
+            </a:graphic>
+          </wp:inline>
+        </w:drawing>
+      </w:r>
+    </w:p>
+    <w:p>
+      <w:pPr>
+        <w:pStyle w:val="Caption"/>
+        <w:jc w:val="center"/>
+        <w:rPr>
+          <w:noProof/>
+        </w:rPr>
+      </w:pPr>
+      <w:r>
+        <w:rPr>
+          <w:noProof/>
+        </w:rPr>
+        <w:t xml:space="preserve">Gambar </w:t>
+      </w:r>
+      <w:r>
+        <w:rPr>
+          <w:noProof/>
+        </w:rPr>
+        <w:fldChar w:fldCharType="begin"/>
+      </w:r>
+      <w:r>
+        <w:rPr>
+          <w:noProof/>
+        </w:rPr>
+        <w:instrText xml:space="preserve"> STYLEREF 1 \s </w:instrText>
+      </w:r>
+      <w:r>
+        <w:rPr>
+          <w:noProof/>
+        </w:rPr>
+        <w:fldChar w:fldCharType="separate"/>
+      </w:r>
+      <w:r>
+        <w:rPr>
+          <w:noProof/>
+        </w:rPr>
+        <w:t>4</w:t>
+      </w:r>
+      <w:r>
+        <w:rPr>
+          <w:noProof/>
+        </w:rPr>
+        <w:fldChar w:fldCharType="end"/>
+      </w:r>
+      <w:r>
+        <w:rPr>
+          <w:noProof/>
+        </w:rPr>
+        <w:noBreakHyphen/>
+      </w:r>
+      <w:r>
+        <w:rPr>
+          <w:noProof/>
+        </w:rPr>
+        <w:fldChar w:fldCharType="begin"/>
+      </w:r>
+      <w:r>
+        <w:rPr>
+          <w:noProof/>
+        </w:rPr>
+        <w:instrText xml:space="preserve"> SEQ Gambar \* ARABIC \s 1 </w:instrText>
+      </w:r>
+      <w:r>
+        <w:rPr>
+          <w:noProof/>
+        </w:rPr>
+        <w:fldChar w:fldCharType="separate"/>
+      </w:r>
+      <w:r>
+        <w:rPr>
+          <w:noProof/>
+        </w:rPr>
+        <w:t>3</w:t>
+      </w:r>
+      <w:r>
+        <w:rPr>
+          <w:noProof/>
+        </w:rPr>
+        <w:fldChar w:fldCharType="end"/>
+      </w:r>
+      <w:r>
+        <w:rPr>
+          <w:noProof/>
+        </w:rPr>
+        <w:t>: Gambar keluaran proses SUBGRAPH LABELING</w:t>
       </w:r>
     </w:p>
     <w:p>
       <w:pPr>
         <w:spacing w:line="240" w:lineRule="auto"/>
-        <w:jc w:val="both"/>
-        <w:rPr>
-          <w:noProof/>
-          <w:lang w:val="id-ID"/>
-        </w:rPr>
-      </w:pPr>
-      <w:r>
-        <w:rPr>
-          <w:noProof/>
-          <w:lang w:val="id-ID"/>
-        </w:rPr>
-        <w:t xml:space="preserve">[gambar dataset </w:t>
-      </w:r>
-      <w:r>
-        <w:rPr>
-          <w:noProof/>
-          <w:lang w:val="id-ID"/>
-        </w:rPr>
-        <w:t>chain</w:t>
-      </w:r>
-      <w:r>
-        <w:rPr>
-          <w:noProof/>
-          <w:lang w:val="id-ID"/>
-        </w:rPr>
-        <w:t>]</w:t>
-      </w:r>
-    </w:p>
-    <w:p>
-      <w:pPr>
-        <w:spacing w:line="240" w:lineRule="auto"/>
-        <w:jc w:val="both"/>
-        <w:rPr>
-          <w:noProof/>
-          <w:lang w:val="id-ID"/>
-        </w:rPr>
-      </w:pPr>
-      <w:r>
-        <w:rPr>
-          <w:noProof/>
-          <w:lang w:val="id-ID"/>
-        </w:rPr>
-        <w:t xml:space="preserve">[gambar dataset </w:t>
-      </w:r>
-      <w:r>
-        <w:rPr>
-          <w:noProof/>
-          <w:lang w:val="id-ID"/>
-        </w:rPr>
-        <w:t>bipartite</w:t>
-      </w:r>
-      <w:r>
-        <w:rPr>
-          <w:noProof/>
-          <w:lang w:val="id-ID"/>
-        </w:rPr>
-        <w:t>]</w:t>
-      </w:r>
-    </w:p>
-    <w:p>
-      <w:pPr>
-        <w:spacing w:line="240" w:lineRule="auto"/>
-        <w:rPr>
-          <w:noProof/>
-          <w:lang w:val="id-ID"/>
-        </w:rPr>
-      </w:pPr>
+        <w:rPr>
+          <w:noProof/>
+        </w:rPr>
+      </w:pPr>
+    </w:p>
+    <w:p>
+      <w:pPr>
+        <w:rPr>
+          <w:noProof/>
+        </w:rPr>
+      </w:pPr>
+      <w:r>
+        <w:rPr>
+          <w:noProof/>
+        </w:rPr>
+        <w:br w:type="page"/>
+      </w:r>
     </w:p>
     <w:p>
       <w:pPr>
@@ -18273,6 +18735,7 @@
           <w:noProof/>
           <w:lang w:val="id-ID"/>
         </w:rPr>
+        <w:lastRenderedPageBreak/>
         <w:t>Daftar Pustaka</w:t>
       </w:r>
     </w:p>
@@ -18570,7 +19033,6 @@
                         <w:noProof/>
                         <w:lang w:val="id-ID"/>
                       </w:rPr>
-                      <w:lastRenderedPageBreak/>
                       <w:t xml:space="preserve">[4] </w:t>
                     </w:r>
                   </w:p>
@@ -19174,6 +19636,7 @@
                   <w:noProof/>
                   <w:lang w:val="id-ID"/>
                 </w:rPr>
+                <w:lastRenderedPageBreak/>
                 <w:fldChar w:fldCharType="end"/>
               </w:r>
             </w:p>
@@ -22957,7 +23420,7 @@
 </file>
 
 <file path=customXml/itemProps1.xml><?xml version="1.0" encoding="utf-8"?>
-<ds:datastoreItem xmlns:ds="http://schemas.openxmlformats.org/officeDocument/2006/customXml" ds:itemID="{1BDDDC3E-5DF6-4E8A-B58A-14EF32F41AF8}">
+<ds:datastoreItem xmlns:ds="http://schemas.openxmlformats.org/officeDocument/2006/customXml" ds:itemID="{30D6AC2F-BAA4-4EF3-B0CC-987655A9CBCE}">
   <ds:schemaRefs>
     <ds:schemaRef ds:uri="http://schemas.openxmlformats.org/officeDocument/2006/bibliography"/>
   </ds:schemaRefs>

</xml_diff>

<commit_message>
apps nambah reset graph ketika load, buku beres bab 4 skenario 1
</commit_message>
<xml_diff>
--- a/Buku Implementasi VoG.docx
+++ b/Buku Implementasi VoG.docx
@@ -11144,7 +11144,7 @@
           <v:shape id="_x0000_i1025" type="#_x0000_t75" style="width:262.5pt;height:105pt" o:ole="">
             <v:imagedata r:id="rId20" o:title=""/>
           </v:shape>
-          <o:OLEObject Type="Embed" ProgID="Visio.Drawing.15" ShapeID="_x0000_i1025" DrawAspect="Content" ObjectID="_1512161022" r:id="rId21"/>
+          <o:OLEObject Type="Embed" ProgID="Visio.Drawing.15" ShapeID="_x0000_i1025" DrawAspect="Content" ObjectID="_1512207087" r:id="rId21"/>
         </w:object>
       </w:r>
     </w:p>
@@ -11483,7 +11483,7 @@
           <v:shape id="_x0000_i1026" type="#_x0000_t75" style="width:184.5pt;height:128.25pt" o:ole="">
             <v:imagedata r:id="rId22" o:title=""/>
           </v:shape>
-          <o:OLEObject Type="Embed" ProgID="Visio.Drawing.15" ShapeID="_x0000_i1026" DrawAspect="Content" ObjectID="_1512161023" r:id="rId23"/>
+          <o:OLEObject Type="Embed" ProgID="Visio.Drawing.15" ShapeID="_x0000_i1026" DrawAspect="Content" ObjectID="_1512207088" r:id="rId23"/>
         </w:object>
       </w:r>
     </w:p>
@@ -11990,7 +11990,7 @@
           <v:shape id="_x0000_i1027" type="#_x0000_t75" style="width:117.75pt;height:138pt" o:ole="">
             <v:imagedata r:id="rId24" o:title=""/>
           </v:shape>
-          <o:OLEObject Type="Embed" ProgID="Visio.Drawing.15" ShapeID="_x0000_i1027" DrawAspect="Content" ObjectID="_1512161024" r:id="rId25"/>
+          <o:OLEObject Type="Embed" ProgID="Visio.Drawing.15" ShapeID="_x0000_i1027" DrawAspect="Content" ObjectID="_1512207089" r:id="rId25"/>
         </w:object>
       </w:r>
     </w:p>
@@ -12565,7 +12565,7 @@
           <v:shape id="_x0000_i1028" type="#_x0000_t75" style="width:138pt;height:161.25pt" o:ole="">
             <v:imagedata r:id="rId26" o:title=""/>
           </v:shape>
-          <o:OLEObject Type="Embed" ProgID="Visio.Drawing.15" ShapeID="_x0000_i1028" DrawAspect="Content" ObjectID="_1512161025" r:id="rId27"/>
+          <o:OLEObject Type="Embed" ProgID="Visio.Drawing.15" ShapeID="_x0000_i1028" DrawAspect="Content" ObjectID="_1512207090" r:id="rId27"/>
         </w:object>
       </w:r>
     </w:p>
@@ -12954,7 +12954,7 @@
           <v:shape id="_x0000_i1029" type="#_x0000_t75" style="width:138.75pt;height:162pt" o:ole="">
             <v:imagedata r:id="rId28" o:title=""/>
           </v:shape>
-          <o:OLEObject Type="Embed" ProgID="Visio.Drawing.15" ShapeID="_x0000_i1029" DrawAspect="Content" ObjectID="_1512161026" r:id="rId29"/>
+          <o:OLEObject Type="Embed" ProgID="Visio.Drawing.15" ShapeID="_x0000_i1029" DrawAspect="Content" ObjectID="_1512207091" r:id="rId29"/>
         </w:object>
       </w:r>
     </w:p>
@@ -13256,7 +13256,7 @@
           <v:shape id="_x0000_i1030" type="#_x0000_t75" style="width:107.25pt;height:87pt" o:ole="">
             <v:imagedata r:id="rId30" o:title=""/>
           </v:shape>
-          <o:OLEObject Type="Embed" ProgID="Visio.Drawing.15" ShapeID="_x0000_i1030" DrawAspect="Content" ObjectID="_1512161027" r:id="rId31"/>
+          <o:OLEObject Type="Embed" ProgID="Visio.Drawing.15" ShapeID="_x0000_i1030" DrawAspect="Content" ObjectID="_1512207092" r:id="rId31"/>
         </w:object>
       </w:r>
     </w:p>
@@ -18107,7 +18107,21 @@
           <w:noProof/>
           <w:lang w:val="id-ID"/>
         </w:rPr>
-        <w:t xml:space="preserve">Dalam pengujian sistem ini, terdapat beberapa </w:t>
+        <w:t xml:space="preserve">Dalam pengujian sistem ini, terdapat </w:t>
+      </w:r>
+      <w:r>
+        <w:rPr>
+          <w:noProof/>
+          <w:lang w:val="id-ID"/>
+        </w:rPr>
+        <w:t>tiga</w:t>
+      </w:r>
+      <w:r>
+        <w:rPr>
+          <w:noProof/>
+          <w:lang w:val="id-ID"/>
+        </w:rPr>
+        <w:t xml:space="preserve"> </w:t>
       </w:r>
       <w:r>
         <w:rPr>
@@ -18150,11 +18164,13 @@
         <w:pStyle w:val="Heading3"/>
         <w:rPr>
           <w:noProof/>
-        </w:rPr>
-      </w:pPr>
-      <w:r>
-        <w:rPr>
-          <w:noProof/>
+          <w:lang w:val="id-ID"/>
+        </w:rPr>
+      </w:pPr>
+      <w:r>
+        <w:rPr>
+          <w:noProof/>
+          <w:lang w:val="id-ID"/>
         </w:rPr>
         <w:t>4.2.1 Pengujian algoritma graph decomposition</w:t>
       </w:r>
@@ -18194,7 +18210,14 @@
           <w:noProof/>
           <w:lang w:val="id-ID"/>
         </w:rPr>
-        <w:t xml:space="preserve"> Terdapat satu</w:t>
+        <w:t xml:space="preserve"> Terdapat </w:t>
+      </w:r>
+      <w:r>
+        <w:rPr>
+          <w:noProof/>
+          <w:lang w:val="id-ID"/>
+        </w:rPr>
+        <w:t>dua</w:t>
       </w:r>
       <w:r>
         <w:rPr>
@@ -18217,8 +18240,6 @@
         </w:rPr>
         <w:t xml:space="preserve"> dataset yang digunakan untuk menguji algoritma graph decomposition:</w:t>
       </w:r>
-      <w:bookmarkStart w:id="9" w:name="_GoBack"/>
-      <w:bookmarkEnd w:id="9"/>
     </w:p>
     <w:p>
       <w:pPr>
@@ -18236,10 +18257,10 @@
           <w:lang w:val="id-ID"/>
         </w:rPr>
         <w:drawing>
-          <wp:inline distT="0" distB="0" distL="0" distR="0" wp14:anchorId="7E4A07B7" wp14:editId="79170671">
-            <wp:extent cx="3710015" cy="3209925"/>
-            <wp:effectExtent l="0" t="0" r="5080" b="0"/>
-            <wp:docPr id="17" name="Picture 17"/>
+          <wp:inline distT="0" distB="0" distL="0" distR="0" wp14:anchorId="23C5767C" wp14:editId="695F3355">
+            <wp:extent cx="4655820" cy="3200069"/>
+            <wp:effectExtent l="0" t="0" r="0" b="635"/>
+            <wp:docPr id="28" name="Picture 28"/>
             <wp:cNvGraphicFramePr>
               <a:graphicFrameLocks xmlns:a="http://schemas.openxmlformats.org/drawingml/2006/main" noChangeAspect="1"/>
             </wp:cNvGraphicFramePr>
@@ -18247,7 +18268,7 @@
               <a:graphicData uri="http://schemas.openxmlformats.org/drawingml/2006/picture">
                 <pic:pic xmlns:pic="http://schemas.openxmlformats.org/drawingml/2006/picture">
                   <pic:nvPicPr>
-                    <pic:cNvPr id="17" name="Test1.PNG"/>
+                    <pic:cNvPr id="28" name="Test1.PNG"/>
                     <pic:cNvPicPr/>
                   </pic:nvPicPr>
                   <pic:blipFill>
@@ -18265,7 +18286,7 @@
                   <pic:spPr>
                     <a:xfrm>
                       <a:off x="0" y="0"/>
-                      <a:ext cx="3745663" cy="3240768"/>
+                      <a:ext cx="4675929" cy="3213890"/>
                     </a:xfrm>
                     <a:prstGeom prst="rect">
                       <a:avLst/>
@@ -18362,7 +18383,7 @@
         <w:rPr>
           <w:noProof/>
         </w:rPr>
-        <w:t>: Gambar dataset yang digunakan untuk pengujian algoritma graph decomposition</w:t>
+        <w:t>: Gambar dataset-1 yang digunakan untuk pengujian algoritma graph decomposition</w:t>
       </w:r>
     </w:p>
     <w:p>
@@ -18564,10 +18585,10 @@
           <w:lang w:val="id-ID"/>
         </w:rPr>
         <w:drawing>
-          <wp:inline distT="0" distB="0" distL="0" distR="0" wp14:anchorId="44A7391B" wp14:editId="5E46A1B0">
-            <wp:extent cx="4681220" cy="1380960"/>
-            <wp:effectExtent l="0" t="0" r="5080" b="0"/>
-            <wp:docPr id="27" name="Picture 27"/>
+          <wp:inline distT="0" distB="0" distL="0" distR="0">
+            <wp:extent cx="4182059" cy="1533739"/>
+            <wp:effectExtent l="0" t="0" r="9525" b="9525"/>
+            <wp:docPr id="33" name="Picture 33"/>
             <wp:cNvGraphicFramePr>
               <a:graphicFrameLocks xmlns:a="http://schemas.openxmlformats.org/drawingml/2006/main" noChangeAspect="1"/>
             </wp:cNvGraphicFramePr>
@@ -18575,10 +18596,10 @@
               <a:graphicData uri="http://schemas.openxmlformats.org/drawingml/2006/picture">
                 <pic:pic xmlns:pic="http://schemas.openxmlformats.org/drawingml/2006/picture">
                   <pic:nvPicPr>
-                    <pic:cNvPr id="27" name="Test3.PNG"/>
+                    <pic:cNvPr id="33" name="Test3.PNG"/>
                     <pic:cNvPicPr/>
                   </pic:nvPicPr>
-                  <pic:blipFill rotWithShape="1">
+                  <pic:blipFill>
                     <a:blip r:embed="rId42">
                       <a:extLst>
                         <a:ext uri="{28A0092B-C50C-407E-A947-70E740481C1C}">
@@ -18586,25 +18607,18 @@
                         </a:ext>
                       </a:extLst>
                     </a:blip>
-                    <a:srcRect l="700" r="30461"/>
-                    <a:stretch/>
+                    <a:stretch>
+                      <a:fillRect/>
+                    </a:stretch>
                   </pic:blipFill>
-                  <pic:spPr bwMode="auto">
+                  <pic:spPr>
                     <a:xfrm>
                       <a:off x="0" y="0"/>
-                      <a:ext cx="4690946" cy="1383829"/>
+                      <a:ext cx="4182059" cy="1533739"/>
                     </a:xfrm>
                     <a:prstGeom prst="rect">
                       <a:avLst/>
                     </a:prstGeom>
-                    <a:ln>
-                      <a:noFill/>
-                    </a:ln>
-                    <a:extLst>
-                      <a:ext uri="{53640926-AAD7-44D8-BBD7-CCE9431645EC}">
-                        <a14:shadowObscured xmlns:a14="http://schemas.microsoft.com/office/drawing/2010/main"/>
-                      </a:ext>
-                    </a:extLst>
                   </pic:spPr>
                 </pic:pic>
               </a:graphicData>
@@ -18705,18 +18719,534 @@
         <w:spacing w:line="240" w:lineRule="auto"/>
         <w:rPr>
           <w:noProof/>
-        </w:rPr>
-      </w:pPr>
-    </w:p>
-    <w:p>
-      <w:pPr>
-        <w:rPr>
-          <w:noProof/>
-        </w:rPr>
-      </w:pPr>
-      <w:r>
-        <w:rPr>
-          <w:noProof/>
+          <w:lang w:val="id-ID"/>
+        </w:rPr>
+      </w:pPr>
+      <w:r>
+        <w:rPr>
+          <w:noProof/>
+          <w:lang w:val="id-ID"/>
+        </w:rPr>
+        <w:t>Berikut adalah gambar dataset kedua yang digunakan:</w:t>
+      </w:r>
+    </w:p>
+    <w:p>
+      <w:pPr>
+        <w:keepNext/>
+        <w:spacing w:line="240" w:lineRule="auto"/>
+        <w:jc w:val="center"/>
+        <w:rPr>
+          <w:noProof/>
+          <w:lang w:val="id-ID"/>
+        </w:rPr>
+      </w:pPr>
+      <w:r>
+        <w:rPr>
+          <w:noProof/>
+          <w:lang w:val="id-ID"/>
+        </w:rPr>
+        <w:lastRenderedPageBreak/>
+        <w:drawing>
+          <wp:inline distT="0" distB="0" distL="0" distR="0">
+            <wp:extent cx="5040630" cy="3383915"/>
+            <wp:effectExtent l="0" t="0" r="7620" b="6985"/>
+            <wp:docPr id="30" name="Picture 30"/>
+            <wp:cNvGraphicFramePr>
+              <a:graphicFrameLocks xmlns:a="http://schemas.openxmlformats.org/drawingml/2006/main" noChangeAspect="1"/>
+            </wp:cNvGraphicFramePr>
+            <a:graphic xmlns:a="http://schemas.openxmlformats.org/drawingml/2006/main">
+              <a:graphicData uri="http://schemas.openxmlformats.org/drawingml/2006/picture">
+                <pic:pic xmlns:pic="http://schemas.openxmlformats.org/drawingml/2006/picture">
+                  <pic:nvPicPr>
+                    <pic:cNvPr id="30" name="Test4.PNG"/>
+                    <pic:cNvPicPr/>
+                  </pic:nvPicPr>
+                  <pic:blipFill>
+                    <a:blip r:embed="rId43">
+                      <a:extLst>
+                        <a:ext uri="{28A0092B-C50C-407E-A947-70E740481C1C}">
+                          <a14:useLocalDpi xmlns:a14="http://schemas.microsoft.com/office/drawing/2010/main" val="0"/>
+                        </a:ext>
+                      </a:extLst>
+                    </a:blip>
+                    <a:stretch>
+                      <a:fillRect/>
+                    </a:stretch>
+                  </pic:blipFill>
+                  <pic:spPr>
+                    <a:xfrm>
+                      <a:off x="0" y="0"/>
+                      <a:ext cx="5040630" cy="3383915"/>
+                    </a:xfrm>
+                    <a:prstGeom prst="rect">
+                      <a:avLst/>
+                    </a:prstGeom>
+                  </pic:spPr>
+                </pic:pic>
+              </a:graphicData>
+            </a:graphic>
+          </wp:inline>
+        </w:drawing>
+      </w:r>
+    </w:p>
+    <w:p>
+      <w:pPr>
+        <w:pStyle w:val="Caption"/>
+        <w:jc w:val="center"/>
+        <w:rPr>
+          <w:noProof/>
+        </w:rPr>
+      </w:pPr>
+      <w:r>
+        <w:rPr>
+          <w:noProof/>
+        </w:rPr>
+        <w:t xml:space="preserve">Gambar </w:t>
+      </w:r>
+      <w:r>
+        <w:rPr>
+          <w:noProof/>
+        </w:rPr>
+        <w:fldChar w:fldCharType="begin"/>
+      </w:r>
+      <w:r>
+        <w:rPr>
+          <w:noProof/>
+        </w:rPr>
+        <w:instrText xml:space="preserve"> STYLEREF 1 \s </w:instrText>
+      </w:r>
+      <w:r>
+        <w:rPr>
+          <w:noProof/>
+        </w:rPr>
+        <w:fldChar w:fldCharType="separate"/>
+      </w:r>
+      <w:r>
+        <w:rPr>
+          <w:noProof/>
+        </w:rPr>
+        <w:t>4</w:t>
+      </w:r>
+      <w:r>
+        <w:rPr>
+          <w:noProof/>
+        </w:rPr>
+        <w:fldChar w:fldCharType="end"/>
+      </w:r>
+      <w:r>
+        <w:rPr>
+          <w:noProof/>
+        </w:rPr>
+        <w:noBreakHyphen/>
+      </w:r>
+      <w:r>
+        <w:rPr>
+          <w:noProof/>
+        </w:rPr>
+        <w:fldChar w:fldCharType="begin"/>
+      </w:r>
+      <w:r>
+        <w:rPr>
+          <w:noProof/>
+        </w:rPr>
+        <w:instrText xml:space="preserve"> SEQ Gambar \* ARABIC \s 1 </w:instrText>
+      </w:r>
+      <w:r>
+        <w:rPr>
+          <w:noProof/>
+        </w:rPr>
+        <w:fldChar w:fldCharType="separate"/>
+      </w:r>
+      <w:r>
+        <w:rPr>
+          <w:noProof/>
+        </w:rPr>
+        <w:t>4</w:t>
+      </w:r>
+      <w:r>
+        <w:rPr>
+          <w:noProof/>
+        </w:rPr>
+        <w:fldChar w:fldCharType="end"/>
+      </w:r>
+      <w:r>
+        <w:rPr>
+          <w:noProof/>
+        </w:rPr>
+        <w:t>: Gambar dataset-2 yang digunakan untuk pengujian algoritma graph decomposition</w:t>
+      </w:r>
+    </w:p>
+    <w:p>
+      <w:pPr>
+        <w:jc w:val="both"/>
+        <w:rPr>
+          <w:noProof/>
+          <w:lang w:val="id-ID"/>
+        </w:rPr>
+      </w:pPr>
+      <w:r>
+        <w:rPr>
+          <w:noProof/>
+          <w:lang w:val="id-ID"/>
+        </w:rPr>
+        <w:t>Setelah graph dataset-2 pada gambar 4-2</w:t>
+      </w:r>
+      <w:r>
+        <w:rPr>
+          <w:noProof/>
+          <w:lang w:val="id-ID"/>
+        </w:rPr>
+        <w:t xml:space="preserve"> dilakukan proses graph decomposition menggunakan algoritma Slashburn, didapatlah keluaran sekumpulan subgraph. Berikut adalah gambar keluaran algoritma Slashburn:</w:t>
+      </w:r>
+    </w:p>
+    <w:p>
+      <w:pPr>
+        <w:keepNext/>
+        <w:jc w:val="center"/>
+        <w:rPr>
+          <w:noProof/>
+          <w:lang w:val="id-ID"/>
+        </w:rPr>
+      </w:pPr>
+      <w:r>
+        <w:rPr>
+          <w:noProof/>
+          <w:lang w:val="id-ID"/>
+        </w:rPr>
+        <w:drawing>
+          <wp:inline distT="0" distB="0" distL="0" distR="0" wp14:anchorId="08F71C71" wp14:editId="0B0AC6AA">
+            <wp:extent cx="3762375" cy="3175126"/>
+            <wp:effectExtent l="0" t="0" r="0" b="6350"/>
+            <wp:docPr id="31" name="Picture 31"/>
+            <wp:cNvGraphicFramePr>
+              <a:graphicFrameLocks xmlns:a="http://schemas.openxmlformats.org/drawingml/2006/main" noChangeAspect="1"/>
+            </wp:cNvGraphicFramePr>
+            <a:graphic xmlns:a="http://schemas.openxmlformats.org/drawingml/2006/main">
+              <a:graphicData uri="http://schemas.openxmlformats.org/drawingml/2006/picture">
+                <pic:pic xmlns:pic="http://schemas.openxmlformats.org/drawingml/2006/picture">
+                  <pic:nvPicPr>
+                    <pic:cNvPr id="31" name="Test5.PNG"/>
+                    <pic:cNvPicPr/>
+                  </pic:nvPicPr>
+                  <pic:blipFill>
+                    <a:blip r:embed="rId44">
+                      <a:extLst>
+                        <a:ext uri="{28A0092B-C50C-407E-A947-70E740481C1C}">
+                          <a14:useLocalDpi xmlns:a14="http://schemas.microsoft.com/office/drawing/2010/main" val="0"/>
+                        </a:ext>
+                      </a:extLst>
+                    </a:blip>
+                    <a:stretch>
+                      <a:fillRect/>
+                    </a:stretch>
+                  </pic:blipFill>
+                  <pic:spPr>
+                    <a:xfrm>
+                      <a:off x="0" y="0"/>
+                      <a:ext cx="3768785" cy="3180535"/>
+                    </a:xfrm>
+                    <a:prstGeom prst="rect">
+                      <a:avLst/>
+                    </a:prstGeom>
+                  </pic:spPr>
+                </pic:pic>
+              </a:graphicData>
+            </a:graphic>
+          </wp:inline>
+        </w:drawing>
+      </w:r>
+    </w:p>
+    <w:p>
+      <w:pPr>
+        <w:pStyle w:val="Caption"/>
+        <w:jc w:val="center"/>
+        <w:rPr>
+          <w:noProof/>
+        </w:rPr>
+      </w:pPr>
+      <w:r>
+        <w:rPr>
+          <w:noProof/>
+        </w:rPr>
+        <w:t xml:space="preserve">Gambar </w:t>
+      </w:r>
+      <w:r>
+        <w:rPr>
+          <w:noProof/>
+        </w:rPr>
+        <w:fldChar w:fldCharType="begin"/>
+      </w:r>
+      <w:r>
+        <w:rPr>
+          <w:noProof/>
+        </w:rPr>
+        <w:instrText xml:space="preserve"> STYLEREF 1 \s </w:instrText>
+      </w:r>
+      <w:r>
+        <w:rPr>
+          <w:noProof/>
+        </w:rPr>
+        <w:fldChar w:fldCharType="separate"/>
+      </w:r>
+      <w:r>
+        <w:rPr>
+          <w:noProof/>
+        </w:rPr>
+        <w:t>4</w:t>
+      </w:r>
+      <w:r>
+        <w:rPr>
+          <w:noProof/>
+        </w:rPr>
+        <w:fldChar w:fldCharType="end"/>
+      </w:r>
+      <w:r>
+        <w:rPr>
+          <w:noProof/>
+        </w:rPr>
+        <w:noBreakHyphen/>
+      </w:r>
+      <w:r>
+        <w:rPr>
+          <w:noProof/>
+        </w:rPr>
+        <w:fldChar w:fldCharType="begin"/>
+      </w:r>
+      <w:r>
+        <w:rPr>
+          <w:noProof/>
+        </w:rPr>
+        <w:instrText xml:space="preserve"> SEQ Gambar \* ARABIC \s 1 </w:instrText>
+      </w:r>
+      <w:r>
+        <w:rPr>
+          <w:noProof/>
+        </w:rPr>
+        <w:fldChar w:fldCharType="separate"/>
+      </w:r>
+      <w:r>
+        <w:rPr>
+          <w:noProof/>
+        </w:rPr>
+        <w:t>5</w:t>
+      </w:r>
+      <w:r>
+        <w:rPr>
+          <w:noProof/>
+        </w:rPr>
+        <w:fldChar w:fldCharType="end"/>
+      </w:r>
+      <w:r>
+        <w:rPr>
+          <w:noProof/>
+        </w:rPr>
+        <w:t>: Gambar keluaran algoritma slashburn untuk graph decomposition. Subgraph dengan tanda merah adalah subgraph non-perfect structure.</w:t>
+      </w:r>
+    </w:p>
+    <w:p>
+      <w:pPr>
+        <w:jc w:val="both"/>
+        <w:rPr>
+          <w:noProof/>
+          <w:lang w:val="id-ID"/>
+        </w:rPr>
+      </w:pPr>
+      <w:r>
+        <w:rPr>
+          <w:noProof/>
+          <w:lang w:val="id-ID"/>
+        </w:rPr>
+        <w:lastRenderedPageBreak/>
+        <w:t>Setelah didapatkan sekumpulan subgraph hasil algoritma Slashburn</w:t>
+      </w:r>
+      <w:r>
+        <w:rPr>
+          <w:noProof/>
+        </w:rPr>
+        <w:t xml:space="preserve"> di gambar 4-5</w:t>
+      </w:r>
+      <w:bookmarkStart w:id="9" w:name="_GoBack"/>
+      <w:bookmarkEnd w:id="9"/>
+      <w:r>
+        <w:rPr>
+          <w:noProof/>
+          <w:lang w:val="id-ID"/>
+        </w:rPr>
+        <w:t>, akan diidentifikasi masing-masing strukturnya. Untuk proses pengidentifikasian struktur, dilakukan proses SUBGRAPH LABELING seperti yang tertera pada Perancangan Sistem. Berikut ini adalah gambar keluaran proses subgraph labeling:</w:t>
+      </w:r>
+    </w:p>
+    <w:p>
+      <w:pPr>
+        <w:keepNext/>
+        <w:jc w:val="center"/>
+        <w:rPr>
+          <w:noProof/>
+          <w:lang w:val="id-ID"/>
+        </w:rPr>
+      </w:pPr>
+      <w:r>
+        <w:rPr>
+          <w:noProof/>
+          <w:lang w:val="id-ID"/>
+        </w:rPr>
+        <w:drawing>
+          <wp:inline distT="0" distB="0" distL="0" distR="0" wp14:anchorId="5D4C4641" wp14:editId="52300467">
+            <wp:extent cx="4229690" cy="1562318"/>
+            <wp:effectExtent l="0" t="0" r="0" b="0"/>
+            <wp:docPr id="32" name="Picture 32"/>
+            <wp:cNvGraphicFramePr>
+              <a:graphicFrameLocks xmlns:a="http://schemas.openxmlformats.org/drawingml/2006/main" noChangeAspect="1"/>
+            </wp:cNvGraphicFramePr>
+            <a:graphic xmlns:a="http://schemas.openxmlformats.org/drawingml/2006/main">
+              <a:graphicData uri="http://schemas.openxmlformats.org/drawingml/2006/picture">
+                <pic:pic xmlns:pic="http://schemas.openxmlformats.org/drawingml/2006/picture">
+                  <pic:nvPicPr>
+                    <pic:cNvPr id="32" name="Test6.PNG"/>
+                    <pic:cNvPicPr/>
+                  </pic:nvPicPr>
+                  <pic:blipFill>
+                    <a:blip r:embed="rId45">
+                      <a:extLst>
+                        <a:ext uri="{28A0092B-C50C-407E-A947-70E740481C1C}">
+                          <a14:useLocalDpi xmlns:a14="http://schemas.microsoft.com/office/drawing/2010/main" val="0"/>
+                        </a:ext>
+                      </a:extLst>
+                    </a:blip>
+                    <a:stretch>
+                      <a:fillRect/>
+                    </a:stretch>
+                  </pic:blipFill>
+                  <pic:spPr>
+                    <a:xfrm>
+                      <a:off x="0" y="0"/>
+                      <a:ext cx="4229690" cy="1562318"/>
+                    </a:xfrm>
+                    <a:prstGeom prst="rect">
+                      <a:avLst/>
+                    </a:prstGeom>
+                  </pic:spPr>
+                </pic:pic>
+              </a:graphicData>
+            </a:graphic>
+          </wp:inline>
+        </w:drawing>
+      </w:r>
+    </w:p>
+    <w:p>
+      <w:pPr>
+        <w:pStyle w:val="Caption"/>
+        <w:jc w:val="center"/>
+        <w:rPr>
+          <w:noProof/>
+        </w:rPr>
+      </w:pPr>
+      <w:r>
+        <w:rPr>
+          <w:noProof/>
+        </w:rPr>
+        <w:t xml:space="preserve">Gambar </w:t>
+      </w:r>
+      <w:r>
+        <w:rPr>
+          <w:noProof/>
+        </w:rPr>
+        <w:fldChar w:fldCharType="begin"/>
+      </w:r>
+      <w:r>
+        <w:rPr>
+          <w:noProof/>
+        </w:rPr>
+        <w:instrText xml:space="preserve"> STYLEREF 1 \s </w:instrText>
+      </w:r>
+      <w:r>
+        <w:rPr>
+          <w:noProof/>
+        </w:rPr>
+        <w:fldChar w:fldCharType="separate"/>
+      </w:r>
+      <w:r>
+        <w:rPr>
+          <w:noProof/>
+        </w:rPr>
+        <w:t>4</w:t>
+      </w:r>
+      <w:r>
+        <w:rPr>
+          <w:noProof/>
+        </w:rPr>
+        <w:fldChar w:fldCharType="end"/>
+      </w:r>
+      <w:r>
+        <w:rPr>
+          <w:noProof/>
+        </w:rPr>
+        <w:noBreakHyphen/>
+      </w:r>
+      <w:r>
+        <w:rPr>
+          <w:noProof/>
+        </w:rPr>
+        <w:fldChar w:fldCharType="begin"/>
+      </w:r>
+      <w:r>
+        <w:rPr>
+          <w:noProof/>
+        </w:rPr>
+        <w:instrText xml:space="preserve"> SEQ Gambar \* ARABIC \s 1 </w:instrText>
+      </w:r>
+      <w:r>
+        <w:rPr>
+          <w:noProof/>
+        </w:rPr>
+        <w:fldChar w:fldCharType="separate"/>
+      </w:r>
+      <w:r>
+        <w:rPr>
+          <w:noProof/>
+        </w:rPr>
+        <w:t>6</w:t>
+      </w:r>
+      <w:r>
+        <w:rPr>
+          <w:noProof/>
+        </w:rPr>
+        <w:fldChar w:fldCharType="end"/>
+      </w:r>
+      <w:r>
+        <w:rPr>
+          <w:noProof/>
+        </w:rPr>
+        <w:t>: Gambar keluaran proses SUBGRAPH LABELING, non-perfect structure teridentifikasi.</w:t>
+      </w:r>
+    </w:p>
+    <w:p>
+      <w:pPr>
+        <w:jc w:val="both"/>
+        <w:rPr>
+          <w:noProof/>
+          <w:lang w:val="id-ID"/>
+        </w:rPr>
+      </w:pPr>
+    </w:p>
+    <w:p>
+      <w:pPr>
+        <w:rPr>
+          <w:noProof/>
+          <w:lang w:val="id-ID"/>
+        </w:rPr>
+      </w:pPr>
+    </w:p>
+    <w:p>
+      <w:pPr>
+        <w:rPr>
+          <w:noProof/>
+          <w:lang w:val="id-ID"/>
+        </w:rPr>
+      </w:pPr>
+      <w:r>
+        <w:rPr>
+          <w:noProof/>
+          <w:lang w:val="id-ID"/>
         </w:rPr>
         <w:br w:type="page"/>
       </w:r>
@@ -23420,7 +23950,7 @@
 </file>
 
 <file path=customXml/itemProps1.xml><?xml version="1.0" encoding="utf-8"?>
-<ds:datastoreItem xmlns:ds="http://schemas.openxmlformats.org/officeDocument/2006/customXml" ds:itemID="{30D6AC2F-BAA4-4EF3-B0CC-987655A9CBCE}">
+<ds:datastoreItem xmlns:ds="http://schemas.openxmlformats.org/officeDocument/2006/customXml" ds:itemID="{7A4D6C9A-5793-41AD-B050-F2D9E8031AE7}">
   <ds:schemaRefs>
     <ds:schemaRef ds:uri="http://schemas.openxmlformats.org/officeDocument/2006/bibliography"/>
   </ds:schemaRefs>

</xml_diff>

<commit_message>
apps revisi perhitungan connected component, buku nambah bab 4 skenario 2
</commit_message>
<xml_diff>
--- a/Buku Implementasi VoG.docx
+++ b/Buku Implementasi VoG.docx
@@ -15,6 +15,7 @@
           <w:lang w:val="id-ID"/>
         </w:rPr>
       </w:pPr>
+      <w:bookmarkStart w:id="0" w:name="_GoBack"/>
       <w:r>
         <w:rPr>
           <w:rFonts w:cs="Times New Roman"/>
@@ -6349,7 +6350,7 @@
                 <w:noProof/>
               </w:rPr>
             </w:pPr>
-            <w:bookmarkStart w:id="0" w:name="_Toc414367790"/>
+            <w:bookmarkStart w:id="1" w:name="_Toc414367790"/>
             <w:r>
               <w:rPr>
                 <w:noProof/>
@@ -6434,7 +6435,7 @@
               </w:rPr>
               <w:t xml:space="preserve"> Graph G</w:t>
             </w:r>
-            <w:bookmarkEnd w:id="0"/>
+            <w:bookmarkEnd w:id="1"/>
           </w:p>
         </w:tc>
         <w:tc>
@@ -6499,7 +6500,7 @@
                 <w:noProof/>
               </w:rPr>
             </w:pPr>
-            <w:bookmarkStart w:id="1" w:name="_Toc414367791"/>
+            <w:bookmarkStart w:id="2" w:name="_Toc414367791"/>
             <w:r>
               <w:rPr>
                 <w:noProof/>
@@ -6584,7 +6585,7 @@
               </w:rPr>
               <w:t xml:space="preserve"> Graph H (subgraph G)</w:t>
             </w:r>
-            <w:bookmarkEnd w:id="1"/>
+            <w:bookmarkEnd w:id="2"/>
           </w:p>
         </w:tc>
       </w:tr>
@@ -6824,7 +6825,7 @@
           <w:noProof/>
         </w:rPr>
       </w:pPr>
-      <w:bookmarkStart w:id="2" w:name="_Toc414367792"/>
+      <w:bookmarkStart w:id="3" w:name="_Toc414367792"/>
       <w:r>
         <w:rPr>
           <w:noProof/>
@@ -6903,7 +6904,7 @@
         </w:rPr>
         <w:t xml:space="preserve"> Representasi graph - adjacency list</w:t>
       </w:r>
-      <w:bookmarkEnd w:id="2"/>
+      <w:bookmarkEnd w:id="3"/>
       <w:r>
         <w:rPr>
           <w:noProof/>
@@ -8084,7 +8085,7 @@
           <w:noProof/>
         </w:rPr>
       </w:pPr>
-      <w:bookmarkStart w:id="3" w:name="_Toc414367793"/>
+      <w:bookmarkStart w:id="4" w:name="_Toc414367793"/>
       <w:r>
         <w:rPr>
           <w:noProof/>
@@ -8163,7 +8164,7 @@
         </w:rPr>
         <w:t xml:space="preserve"> Model graph database</w:t>
       </w:r>
-      <w:bookmarkEnd w:id="3"/>
+      <w:bookmarkEnd w:id="4"/>
     </w:p>
     <w:p>
       <w:pPr>
@@ -11141,10 +11142,10 @@
             <v:path o:extrusionok="f" gradientshapeok="t" o:connecttype="rect"/>
             <o:lock v:ext="edit" aspectratio="t"/>
           </v:shapetype>
-          <v:shape id="_x0000_i1025" type="#_x0000_t75" style="width:262.5pt;height:105pt" o:ole="">
+          <v:shape id="_x0000_i1025" type="#_x0000_t75" style="width:262.6pt;height:105.05pt" o:ole="">
             <v:imagedata r:id="rId20" o:title=""/>
           </v:shape>
-          <o:OLEObject Type="Embed" ProgID="Visio.Drawing.15" ShapeID="_x0000_i1025" DrawAspect="Content" ObjectID="_1512207087" r:id="rId21"/>
+          <o:OLEObject Type="Embed" ProgID="Visio.Drawing.15" ShapeID="_x0000_i1025" DrawAspect="Content" ObjectID="_1512213499" r:id="rId21"/>
         </w:object>
       </w:r>
     </w:p>
@@ -11480,10 +11481,10 @@
           <w:lang w:val="id-ID"/>
         </w:rPr>
         <w:object w:dxaOrig="7080" w:dyaOrig="4920">
-          <v:shape id="_x0000_i1026" type="#_x0000_t75" style="width:184.5pt;height:128.25pt" o:ole="">
+          <v:shape id="_x0000_i1026" type="#_x0000_t75" style="width:184.45pt;height:128.15pt" o:ole="">
             <v:imagedata r:id="rId22" o:title=""/>
           </v:shape>
-          <o:OLEObject Type="Embed" ProgID="Visio.Drawing.15" ShapeID="_x0000_i1026" DrawAspect="Content" ObjectID="_1512207088" r:id="rId23"/>
+          <o:OLEObject Type="Embed" ProgID="Visio.Drawing.15" ShapeID="_x0000_i1026" DrawAspect="Content" ObjectID="_1512213500" r:id="rId23"/>
         </w:object>
       </w:r>
     </w:p>
@@ -11496,7 +11497,7 @@
           <w:noProof/>
         </w:rPr>
       </w:pPr>
-      <w:bookmarkStart w:id="4" w:name="_Toc414367798"/>
+      <w:bookmarkStart w:id="5" w:name="_Toc414367798"/>
       <w:r>
         <w:rPr>
           <w:noProof/>
@@ -11617,7 +11618,7 @@
         </w:rPr>
         <w:t>graph</w:t>
       </w:r>
-      <w:bookmarkEnd w:id="4"/>
+      <w:bookmarkEnd w:id="5"/>
     </w:p>
     <w:p>
       <w:pPr>
@@ -11987,10 +11988,10 @@
           <w:lang w:val="id-ID"/>
         </w:rPr>
         <w:object w:dxaOrig="4980" w:dyaOrig="5820">
-          <v:shape id="_x0000_i1027" type="#_x0000_t75" style="width:117.75pt;height:138pt" o:ole="">
+          <v:shape id="_x0000_i1027" type="#_x0000_t75" style="width:117.8pt;height:137.95pt" o:ole="">
             <v:imagedata r:id="rId24" o:title=""/>
           </v:shape>
-          <o:OLEObject Type="Embed" ProgID="Visio.Drawing.15" ShapeID="_x0000_i1027" DrawAspect="Content" ObjectID="_1512207089" r:id="rId25"/>
+          <o:OLEObject Type="Embed" ProgID="Visio.Drawing.15" ShapeID="_x0000_i1027" DrawAspect="Content" ObjectID="_1512213501" r:id="rId25"/>
         </w:object>
       </w:r>
     </w:p>
@@ -12003,7 +12004,7 @@
           <w:noProof/>
         </w:rPr>
       </w:pPr>
-      <w:bookmarkStart w:id="5" w:name="_Toc414367799"/>
+      <w:bookmarkStart w:id="6" w:name="_Toc414367799"/>
       <w:r>
         <w:rPr>
           <w:noProof/>
@@ -12100,7 +12101,7 @@
         </w:rPr>
         <w:t>graph</w:t>
       </w:r>
-      <w:bookmarkEnd w:id="5"/>
+      <w:bookmarkEnd w:id="6"/>
     </w:p>
     <w:p>
       <w:pPr>
@@ -12562,10 +12563,10 @@
           <w:lang w:val="id-ID"/>
         </w:rPr>
         <w:object w:dxaOrig="4980" w:dyaOrig="5820">
-          <v:shape id="_x0000_i1028" type="#_x0000_t75" style="width:138pt;height:161.25pt" o:ole="">
+          <v:shape id="_x0000_i1028" type="#_x0000_t75" style="width:137.95pt;height:161.2pt" o:ole="">
             <v:imagedata r:id="rId26" o:title=""/>
           </v:shape>
-          <o:OLEObject Type="Embed" ProgID="Visio.Drawing.15" ShapeID="_x0000_i1028" DrawAspect="Content" ObjectID="_1512207090" r:id="rId27"/>
+          <o:OLEObject Type="Embed" ProgID="Visio.Drawing.15" ShapeID="_x0000_i1028" DrawAspect="Content" ObjectID="_1512213502" r:id="rId27"/>
         </w:object>
       </w:r>
     </w:p>
@@ -12578,7 +12579,7 @@
           <w:noProof/>
         </w:rPr>
       </w:pPr>
-      <w:bookmarkStart w:id="6" w:name="_Toc414367800"/>
+      <w:bookmarkStart w:id="7" w:name="_Toc414367800"/>
       <w:r>
         <w:rPr>
           <w:noProof/>
@@ -12687,7 +12688,7 @@
         </w:rPr>
         <w:t>graph</w:t>
       </w:r>
-      <w:bookmarkEnd w:id="6"/>
+      <w:bookmarkEnd w:id="7"/>
     </w:p>
     <w:p>
       <w:pPr>
@@ -12951,10 +12952,10 @@
           <w:lang w:val="id-ID"/>
         </w:rPr>
         <w:object w:dxaOrig="4980" w:dyaOrig="5820">
-          <v:shape id="_x0000_i1029" type="#_x0000_t75" style="width:138.75pt;height:162pt" o:ole="">
+          <v:shape id="_x0000_i1029" type="#_x0000_t75" style="width:138.7pt;height:162.1pt" o:ole="">
             <v:imagedata r:id="rId28" o:title=""/>
           </v:shape>
-          <o:OLEObject Type="Embed" ProgID="Visio.Drawing.15" ShapeID="_x0000_i1029" DrawAspect="Content" ObjectID="_1512207091" r:id="rId29"/>
+          <o:OLEObject Type="Embed" ProgID="Visio.Drawing.15" ShapeID="_x0000_i1029" DrawAspect="Content" ObjectID="_1512213503" r:id="rId29"/>
         </w:object>
       </w:r>
     </w:p>
@@ -12967,7 +12968,7 @@
           <w:noProof/>
         </w:rPr>
       </w:pPr>
-      <w:bookmarkStart w:id="7" w:name="_Toc414367801"/>
+      <w:bookmarkStart w:id="8" w:name="_Toc414367801"/>
       <w:r>
         <w:rPr>
           <w:noProof/>
@@ -13070,7 +13071,7 @@
         </w:rPr>
         <w:t>graph</w:t>
       </w:r>
-      <w:bookmarkEnd w:id="7"/>
+      <w:bookmarkEnd w:id="8"/>
     </w:p>
     <w:p>
       <w:pPr>
@@ -13253,10 +13254,10 @@
           <w:lang w:val="id-ID"/>
         </w:rPr>
         <w:object w:dxaOrig="3840" w:dyaOrig="3120">
-          <v:shape id="_x0000_i1030" type="#_x0000_t75" style="width:107.25pt;height:87pt" o:ole="">
+          <v:shape id="_x0000_i1030" type="#_x0000_t75" style="width:107.35pt;height:87.05pt" o:ole="">
             <v:imagedata r:id="rId30" o:title=""/>
           </v:shape>
-          <o:OLEObject Type="Embed" ProgID="Visio.Drawing.15" ShapeID="_x0000_i1030" DrawAspect="Content" ObjectID="_1512207092" r:id="rId31"/>
+          <o:OLEObject Type="Embed" ProgID="Visio.Drawing.15" ShapeID="_x0000_i1030" DrawAspect="Content" ObjectID="_1512213504" r:id="rId31"/>
         </w:object>
       </w:r>
     </w:p>
@@ -13269,7 +13270,7 @@
           <w:noProof/>
         </w:rPr>
       </w:pPr>
-      <w:bookmarkStart w:id="8" w:name="_Toc414367802"/>
+      <w:bookmarkStart w:id="9" w:name="_Toc414367802"/>
       <w:r>
         <w:rPr>
           <w:noProof/>
@@ -13372,7 +13373,7 @@
         </w:rPr>
         <w:t>graph</w:t>
       </w:r>
-      <w:bookmarkEnd w:id="8"/>
+      <w:bookmarkEnd w:id="9"/>
     </w:p>
     <w:p>
       <w:pPr>
@@ -18158,6 +18159,13 @@
         </w:rPr>
         <w:t xml:space="preserve">Skenario yang pertama adalah pengujian algoritma graph decomposition (Slashburn) untuk menghasilkan subgraph yang ada pada vocabulary. </w:t>
       </w:r>
+      <w:r>
+        <w:rPr>
+          <w:noProof/>
+          <w:lang w:val="id-ID"/>
+        </w:rPr>
+        <w:t>Skenario kedua adalah pengujian pengaruh jumlah node maksimum dalam GCC terhadap subgraph yang dihasilkan oleh algoritma graph decomposition (Slashburn).</w:t>
+      </w:r>
     </w:p>
     <w:p>
       <w:pPr>
@@ -18256,6 +18264,7 @@
           <w:noProof/>
           <w:lang w:val="id-ID"/>
         </w:rPr>
+        <w:lastRenderedPageBreak/>
         <w:drawing>
           <wp:inline distT="0" distB="0" distL="0" distR="0" wp14:anchorId="23C5767C" wp14:editId="695F3355">
             <wp:extent cx="4655820" cy="3200069"/>
@@ -18399,7 +18408,6 @@
           <w:noProof/>
           <w:lang w:val="id-ID"/>
         </w:rPr>
-        <w:lastRenderedPageBreak/>
         <w:t>Setelah graph pada gambar 4-1 dilakukan proses graph decomposition menggunakan algoritma Slashburn, didapatlah keluaran sekumpulan subgraph. Berikut adalah gambar keluaran algoritma Slashburn:</w:t>
       </w:r>
     </w:p>
@@ -18584,6 +18592,7 @@
           <w:noProof/>
           <w:lang w:val="id-ID"/>
         </w:rPr>
+        <w:lastRenderedPageBreak/>
         <w:drawing>
           <wp:inline distT="0" distB="0" distL="0" distR="0">
             <wp:extent cx="4182059" cy="1533739"/>
@@ -18745,7 +18754,6 @@
           <w:noProof/>
           <w:lang w:val="id-ID"/>
         </w:rPr>
-        <w:lastRenderedPageBreak/>
         <w:drawing>
           <wp:inline distT="0" distB="0" distL="0" distR="0">
             <wp:extent cx="5040630" cy="3383915"/>
@@ -18913,6 +18921,7 @@
           <w:noProof/>
           <w:lang w:val="id-ID"/>
         </w:rPr>
+        <w:lastRenderedPageBreak/>
         <w:drawing>
           <wp:inline distT="0" distB="0" distL="0" distR="0" wp14:anchorId="08F71C71" wp14:editId="0B0AC6AA">
             <wp:extent cx="3762375" cy="3175126"/>
@@ -19056,17 +19065,15 @@
           <w:noProof/>
           <w:lang w:val="id-ID"/>
         </w:rPr>
-        <w:lastRenderedPageBreak/>
         <w:t>Setelah didapatkan sekumpulan subgraph hasil algoritma Slashburn</w:t>
       </w:r>
       <w:r>
         <w:rPr>
           <w:noProof/>
+          <w:lang w:val="id-ID"/>
         </w:rPr>
         <w:t xml:space="preserve"> di gambar 4-5</w:t>
       </w:r>
-      <w:bookmarkStart w:id="9" w:name="_GoBack"/>
-      <w:bookmarkEnd w:id="9"/>
       <w:r>
         <w:rPr>
           <w:noProof/>
@@ -19221,7 +19228,1334 @@
     </w:p>
     <w:p>
       <w:pPr>
+        <w:pStyle w:val="Heading3"/>
         <w:jc w:val="both"/>
+        <w:rPr>
+          <w:noProof/>
+          <w:lang w:val="id-ID"/>
+        </w:rPr>
+      </w:pPr>
+      <w:r>
+        <w:rPr>
+          <w:noProof/>
+          <w:lang w:val="id-ID"/>
+        </w:rPr>
+        <w:t>4.2.2 Pengujian</w:t>
+      </w:r>
+      <w:r>
+        <w:rPr>
+          <w:noProof/>
+          <w:lang w:val="id-ID"/>
+        </w:rPr>
+        <w:t xml:space="preserve"> pengaruh</w:t>
+      </w:r>
+      <w:r>
+        <w:rPr>
+          <w:noProof/>
+          <w:lang w:val="id-ID"/>
+        </w:rPr>
+        <w:t xml:space="preserve"> jumlah node maksimum dalam GCC terhadap subgraph yang dihasilkan</w:t>
+      </w:r>
+      <w:r>
+        <w:rPr>
+          <w:noProof/>
+          <w:lang w:val="id-ID"/>
+        </w:rPr>
+        <w:t xml:space="preserve"> oleh algoritma graph decomposition (Slashburn)</w:t>
+      </w:r>
+    </w:p>
+    <w:p>
+      <w:pPr>
+        <w:jc w:val="both"/>
+        <w:rPr>
+          <w:noProof/>
+          <w:lang w:val="id-ID"/>
+        </w:rPr>
+      </w:pPr>
+      <w:r>
+        <w:rPr>
+          <w:noProof/>
+          <w:lang w:val="id-ID"/>
+        </w:rPr>
+        <w:t>Pada pengujian VoG ini akan digunakan dataset yang didapat dari hasil crawl web quora.com. Hasil VoG akan ditampilkan dalam bentuk tabel.</w:t>
+      </w:r>
+      <w:r>
+        <w:rPr>
+          <w:noProof/>
+          <w:lang w:val="id-ID"/>
+        </w:rPr>
+        <w:t xml:space="preserve"> Berikut ini adalah gambar dataset dari quora.com yang digunakan:</w:t>
+      </w:r>
+    </w:p>
+    <w:p>
+      <w:pPr>
+        <w:keepNext/>
+        <w:rPr>
+          <w:noProof/>
+          <w:lang w:val="id-ID"/>
+        </w:rPr>
+      </w:pPr>
+      <w:r>
+        <w:rPr>
+          <w:noProof/>
+          <w:lang w:val="id-ID"/>
+        </w:rPr>
+        <w:lastRenderedPageBreak/>
+        <w:drawing>
+          <wp:inline distT="0" distB="0" distL="0" distR="0" wp14:anchorId="214A2D79" wp14:editId="35BF3939">
+            <wp:extent cx="5342063" cy="3038475"/>
+            <wp:effectExtent l="0" t="0" r="0" b="0"/>
+            <wp:docPr id="34" name="Picture 34"/>
+            <wp:cNvGraphicFramePr>
+              <a:graphicFrameLocks xmlns:a="http://schemas.openxmlformats.org/drawingml/2006/main" noChangeAspect="1"/>
+            </wp:cNvGraphicFramePr>
+            <a:graphic xmlns:a="http://schemas.openxmlformats.org/drawingml/2006/main">
+              <a:graphicData uri="http://schemas.openxmlformats.org/drawingml/2006/picture">
+                <pic:pic xmlns:pic="http://schemas.openxmlformats.org/drawingml/2006/picture">
+                  <pic:nvPicPr>
+                    <pic:cNvPr id="34" name="Test7.PNG"/>
+                    <pic:cNvPicPr/>
+                  </pic:nvPicPr>
+                  <pic:blipFill>
+                    <a:blip r:embed="rId46">
+                      <a:extLst>
+                        <a:ext uri="{28A0092B-C50C-407E-A947-70E740481C1C}">
+                          <a14:useLocalDpi xmlns:a14="http://schemas.microsoft.com/office/drawing/2010/main" val="0"/>
+                        </a:ext>
+                      </a:extLst>
+                    </a:blip>
+                    <a:stretch>
+                      <a:fillRect/>
+                    </a:stretch>
+                  </pic:blipFill>
+                  <pic:spPr>
+                    <a:xfrm>
+                      <a:off x="0" y="0"/>
+                      <a:ext cx="5348195" cy="3041962"/>
+                    </a:xfrm>
+                    <a:prstGeom prst="rect">
+                      <a:avLst/>
+                    </a:prstGeom>
+                  </pic:spPr>
+                </pic:pic>
+              </a:graphicData>
+            </a:graphic>
+          </wp:inline>
+        </w:drawing>
+      </w:r>
+    </w:p>
+    <w:p>
+      <w:pPr>
+        <w:pStyle w:val="Caption"/>
+        <w:jc w:val="center"/>
+        <w:rPr>
+          <w:noProof/>
+        </w:rPr>
+      </w:pPr>
+      <w:r>
+        <w:rPr>
+          <w:noProof/>
+        </w:rPr>
+        <w:t xml:space="preserve">Gambar </w:t>
+      </w:r>
+      <w:r>
+        <w:rPr>
+          <w:noProof/>
+        </w:rPr>
+        <w:fldChar w:fldCharType="begin"/>
+      </w:r>
+      <w:r>
+        <w:rPr>
+          <w:noProof/>
+        </w:rPr>
+        <w:instrText xml:space="preserve"> STYLEREF 1 \s </w:instrText>
+      </w:r>
+      <w:r>
+        <w:rPr>
+          <w:noProof/>
+        </w:rPr>
+        <w:fldChar w:fldCharType="separate"/>
+      </w:r>
+      <w:r>
+        <w:rPr>
+          <w:noProof/>
+        </w:rPr>
+        <w:t>4</w:t>
+      </w:r>
+      <w:r>
+        <w:rPr>
+          <w:noProof/>
+        </w:rPr>
+        <w:fldChar w:fldCharType="end"/>
+      </w:r>
+      <w:r>
+        <w:rPr>
+          <w:noProof/>
+        </w:rPr>
+        <w:noBreakHyphen/>
+      </w:r>
+      <w:r>
+        <w:rPr>
+          <w:noProof/>
+        </w:rPr>
+        <w:fldChar w:fldCharType="begin"/>
+      </w:r>
+      <w:r>
+        <w:rPr>
+          <w:noProof/>
+        </w:rPr>
+        <w:instrText xml:space="preserve"> SEQ Gambar \* ARABIC \s 1 </w:instrText>
+      </w:r>
+      <w:r>
+        <w:rPr>
+          <w:noProof/>
+        </w:rPr>
+        <w:fldChar w:fldCharType="separate"/>
+      </w:r>
+      <w:r>
+        <w:rPr>
+          <w:noProof/>
+        </w:rPr>
+        <w:t>7</w:t>
+      </w:r>
+      <w:r>
+        <w:rPr>
+          <w:noProof/>
+        </w:rPr>
+        <w:fldChar w:fldCharType="end"/>
+      </w:r>
+      <w:r>
+        <w:rPr>
+          <w:noProof/>
+        </w:rPr>
+        <w:t>: Dataset hasil crawling quora.com dengan jumlah node 2250 dan edge 5029</w:t>
+      </w:r>
+    </w:p>
+    <w:p>
+      <w:pPr>
+        <w:jc w:val="both"/>
+        <w:rPr>
+          <w:noProof/>
+          <w:lang w:val="id-ID"/>
+        </w:rPr>
+      </w:pPr>
+      <w:r>
+        <w:rPr>
+          <w:noProof/>
+          <w:lang w:val="id-ID"/>
+        </w:rPr>
+        <w:t>Dari graph seperti pada gambar 4-7 yang sudah dimuat kedalam sistem, akan dilakukan graph decomposition untuk menghasilkan subgraph.</w:t>
+      </w:r>
+      <w:r>
+        <w:rPr>
+          <w:noProof/>
+          <w:lang w:val="id-ID"/>
+        </w:rPr>
+        <w:t xml:space="preserve"> Berikut ini adalah gambar graph setelah graph decomposition</w:t>
+      </w:r>
+      <w:r>
+        <w:rPr>
+          <w:noProof/>
+          <w:lang w:val="id-ID"/>
+        </w:rPr>
+        <w:t xml:space="preserve"> dengan jumlah node maksimum dalam GCC sama dengan 3</w:t>
+      </w:r>
+      <w:r>
+        <w:rPr>
+          <w:noProof/>
+          <w:lang w:val="id-ID"/>
+        </w:rPr>
+        <w:t>:</w:t>
+      </w:r>
+    </w:p>
+    <w:p>
+      <w:pPr>
+        <w:keepNext/>
+        <w:jc w:val="center"/>
+        <w:rPr>
+          <w:noProof/>
+          <w:lang w:val="id-ID"/>
+        </w:rPr>
+      </w:pPr>
+      <w:r>
+        <w:rPr>
+          <w:noProof/>
+          <w:lang w:val="id-ID"/>
+        </w:rPr>
+        <w:drawing>
+          <wp:inline distT="0" distB="0" distL="0" distR="0" wp14:anchorId="594E5DDA" wp14:editId="2E7357ED">
+            <wp:extent cx="5040630" cy="2914015"/>
+            <wp:effectExtent l="0" t="0" r="7620" b="635"/>
+            <wp:docPr id="35" name="Picture 35"/>
+            <wp:cNvGraphicFramePr>
+              <a:graphicFrameLocks xmlns:a="http://schemas.openxmlformats.org/drawingml/2006/main" noChangeAspect="1"/>
+            </wp:cNvGraphicFramePr>
+            <a:graphic xmlns:a="http://schemas.openxmlformats.org/drawingml/2006/main">
+              <a:graphicData uri="http://schemas.openxmlformats.org/drawingml/2006/picture">
+                <pic:pic xmlns:pic="http://schemas.openxmlformats.org/drawingml/2006/picture">
+                  <pic:nvPicPr>
+                    <pic:cNvPr id="35" name="Test88.PNG"/>
+                    <pic:cNvPicPr/>
+                  </pic:nvPicPr>
+                  <pic:blipFill>
+                    <a:blip r:embed="rId47">
+                      <a:extLst>
+                        <a:ext uri="{28A0092B-C50C-407E-A947-70E740481C1C}">
+                          <a14:useLocalDpi xmlns:a14="http://schemas.microsoft.com/office/drawing/2010/main" val="0"/>
+                        </a:ext>
+                      </a:extLst>
+                    </a:blip>
+                    <a:stretch>
+                      <a:fillRect/>
+                    </a:stretch>
+                  </pic:blipFill>
+                  <pic:spPr>
+                    <a:xfrm>
+                      <a:off x="0" y="0"/>
+                      <a:ext cx="5040630" cy="2914015"/>
+                    </a:xfrm>
+                    <a:prstGeom prst="rect">
+                      <a:avLst/>
+                    </a:prstGeom>
+                  </pic:spPr>
+                </pic:pic>
+              </a:graphicData>
+            </a:graphic>
+          </wp:inline>
+        </w:drawing>
+      </w:r>
+    </w:p>
+    <w:p>
+      <w:pPr>
+        <w:pStyle w:val="Caption"/>
+        <w:jc w:val="center"/>
+        <w:rPr>
+          <w:noProof/>
+        </w:rPr>
+      </w:pPr>
+      <w:r>
+        <w:rPr>
+          <w:noProof/>
+        </w:rPr>
+        <w:t xml:space="preserve">Gambar </w:t>
+      </w:r>
+      <w:r>
+        <w:rPr>
+          <w:noProof/>
+        </w:rPr>
+        <w:fldChar w:fldCharType="begin"/>
+      </w:r>
+      <w:r>
+        <w:rPr>
+          <w:noProof/>
+        </w:rPr>
+        <w:instrText xml:space="preserve"> STYLEREF 1 \s </w:instrText>
+      </w:r>
+      <w:r>
+        <w:rPr>
+          <w:noProof/>
+        </w:rPr>
+        <w:fldChar w:fldCharType="separate"/>
+      </w:r>
+      <w:r>
+        <w:rPr>
+          <w:noProof/>
+        </w:rPr>
+        <w:t>4</w:t>
+      </w:r>
+      <w:r>
+        <w:rPr>
+          <w:noProof/>
+        </w:rPr>
+        <w:fldChar w:fldCharType="end"/>
+      </w:r>
+      <w:r>
+        <w:rPr>
+          <w:noProof/>
+        </w:rPr>
+        <w:noBreakHyphen/>
+      </w:r>
+      <w:r>
+        <w:rPr>
+          <w:noProof/>
+        </w:rPr>
+        <w:fldChar w:fldCharType="begin"/>
+      </w:r>
+      <w:r>
+        <w:rPr>
+          <w:noProof/>
+        </w:rPr>
+        <w:instrText xml:space="preserve"> SEQ Gambar \* ARABIC \s 1 </w:instrText>
+      </w:r>
+      <w:r>
+        <w:rPr>
+          <w:noProof/>
+        </w:rPr>
+        <w:fldChar w:fldCharType="separate"/>
+      </w:r>
+      <w:r>
+        <w:rPr>
+          <w:noProof/>
+        </w:rPr>
+        <w:t>8</w:t>
+      </w:r>
+      <w:r>
+        <w:rPr>
+          <w:noProof/>
+        </w:rPr>
+        <w:fldChar w:fldCharType="end"/>
+      </w:r>
+      <w:r>
+        <w:rPr>
+          <w:noProof/>
+        </w:rPr>
+        <w:t>: Graph quora yang sudah dilakukan graph decomposition, terdapat 1742 node dan 1321 edge</w:t>
+      </w:r>
+    </w:p>
+    <w:p>
+      <w:pPr>
+        <w:jc w:val="both"/>
+        <w:rPr>
+          <w:noProof/>
+          <w:lang w:val="id-ID"/>
+        </w:rPr>
+      </w:pPr>
+    </w:p>
+    <w:p>
+      <w:pPr>
+        <w:jc w:val="both"/>
+        <w:rPr>
+          <w:noProof/>
+          <w:lang w:val="id-ID"/>
+        </w:rPr>
+      </w:pPr>
+    </w:p>
+    <w:p>
+      <w:pPr>
+        <w:jc w:val="both"/>
+        <w:rPr>
+          <w:noProof/>
+          <w:lang w:val="id-ID"/>
+        </w:rPr>
+      </w:pPr>
+      <w:r>
+        <w:rPr>
+          <w:noProof/>
+          <w:lang w:val="id-ID"/>
+        </w:rPr>
+        <w:lastRenderedPageBreak/>
+        <w:t xml:space="preserve">Untuk lebih jelas, dapat dilakukan zoom </w:t>
+      </w:r>
+      <w:r>
+        <w:rPr>
+          <w:noProof/>
+          <w:lang w:val="id-ID"/>
+        </w:rPr>
+        <w:t xml:space="preserve">di sistem. Berikut ini adalah </w:t>
+      </w:r>
+      <w:r>
+        <w:rPr>
+          <w:noProof/>
+          <w:lang w:val="id-ID"/>
+        </w:rPr>
+        <w:t xml:space="preserve">graph </w:t>
+      </w:r>
+      <w:r>
+        <w:rPr>
+          <w:noProof/>
+          <w:lang w:val="id-ID"/>
+        </w:rPr>
+        <w:t>gambar 4-8 yang di</w:t>
+      </w:r>
+      <w:r>
+        <w:rPr>
+          <w:noProof/>
+          <w:lang w:val="id-ID"/>
+        </w:rPr>
+        <w:t>-zoom</w:t>
+      </w:r>
+      <w:r>
+        <w:rPr>
+          <w:noProof/>
+          <w:lang w:val="id-ID"/>
+        </w:rPr>
+        <w:t>:</w:t>
+      </w:r>
+    </w:p>
+    <w:p>
+      <w:pPr>
+        <w:keepNext/>
+        <w:jc w:val="center"/>
+        <w:rPr>
+          <w:noProof/>
+          <w:lang w:val="id-ID"/>
+        </w:rPr>
+      </w:pPr>
+      <w:r>
+        <w:rPr>
+          <w:noProof/>
+          <w:lang w:val="id-ID"/>
+        </w:rPr>
+        <w:drawing>
+          <wp:inline distT="0" distB="0" distL="0" distR="0" wp14:anchorId="3FF8E834" wp14:editId="4AF0F0B3">
+            <wp:extent cx="5255289" cy="2139727"/>
+            <wp:effectExtent l="0" t="0" r="2540" b="0"/>
+            <wp:docPr id="38" name="Picture 38"/>
+            <wp:cNvGraphicFramePr>
+              <a:graphicFrameLocks xmlns:a="http://schemas.openxmlformats.org/drawingml/2006/main" noChangeAspect="1"/>
+            </wp:cNvGraphicFramePr>
+            <a:graphic xmlns:a="http://schemas.openxmlformats.org/drawingml/2006/main">
+              <a:graphicData uri="http://schemas.openxmlformats.org/drawingml/2006/picture">
+                <pic:pic xmlns:pic="http://schemas.openxmlformats.org/drawingml/2006/picture">
+                  <pic:nvPicPr>
+                    <pic:cNvPr id="38" name="Test99.PNG"/>
+                    <pic:cNvPicPr/>
+                  </pic:nvPicPr>
+                  <pic:blipFill rotWithShape="1">
+                    <a:blip r:embed="rId48">
+                      <a:extLst>
+                        <a:ext uri="{28A0092B-C50C-407E-A947-70E740481C1C}">
+                          <a14:useLocalDpi xmlns:a14="http://schemas.microsoft.com/office/drawing/2010/main" val="0"/>
+                        </a:ext>
+                      </a:extLst>
+                    </a:blip>
+                    <a:srcRect l="10582" t="24935"/>
+                    <a:stretch/>
+                  </pic:blipFill>
+                  <pic:spPr bwMode="auto">
+                    <a:xfrm>
+                      <a:off x="0" y="0"/>
+                      <a:ext cx="5297124" cy="2156760"/>
+                    </a:xfrm>
+                    <a:prstGeom prst="rect">
+                      <a:avLst/>
+                    </a:prstGeom>
+                    <a:ln>
+                      <a:noFill/>
+                    </a:ln>
+                    <a:extLst>
+                      <a:ext uri="{53640926-AAD7-44D8-BBD7-CCE9431645EC}">
+                        <a14:shadowObscured xmlns:a14="http://schemas.microsoft.com/office/drawing/2010/main"/>
+                      </a:ext>
+                    </a:extLst>
+                  </pic:spPr>
+                </pic:pic>
+              </a:graphicData>
+            </a:graphic>
+          </wp:inline>
+        </w:drawing>
+      </w:r>
+    </w:p>
+    <w:p>
+      <w:pPr>
+        <w:pStyle w:val="Caption"/>
+        <w:jc w:val="center"/>
+        <w:rPr>
+          <w:noProof/>
+        </w:rPr>
+      </w:pPr>
+      <w:r>
+        <w:rPr>
+          <w:noProof/>
+        </w:rPr>
+        <w:t xml:space="preserve">Gambar </w:t>
+      </w:r>
+      <w:r>
+        <w:rPr>
+          <w:noProof/>
+        </w:rPr>
+        <w:fldChar w:fldCharType="begin"/>
+      </w:r>
+      <w:r>
+        <w:rPr>
+          <w:noProof/>
+        </w:rPr>
+        <w:instrText xml:space="preserve"> STYLEREF 1 \s </w:instrText>
+      </w:r>
+      <w:r>
+        <w:rPr>
+          <w:noProof/>
+        </w:rPr>
+        <w:fldChar w:fldCharType="separate"/>
+      </w:r>
+      <w:r>
+        <w:rPr>
+          <w:noProof/>
+        </w:rPr>
+        <w:t>4</w:t>
+      </w:r>
+      <w:r>
+        <w:rPr>
+          <w:noProof/>
+        </w:rPr>
+        <w:fldChar w:fldCharType="end"/>
+      </w:r>
+      <w:r>
+        <w:rPr>
+          <w:noProof/>
+        </w:rPr>
+        <w:noBreakHyphen/>
+      </w:r>
+      <w:r>
+        <w:rPr>
+          <w:noProof/>
+        </w:rPr>
+        <w:fldChar w:fldCharType="begin"/>
+      </w:r>
+      <w:r>
+        <w:rPr>
+          <w:noProof/>
+        </w:rPr>
+        <w:instrText xml:space="preserve"> SEQ Gambar \* ARABIC \s 1 </w:instrText>
+      </w:r>
+      <w:r>
+        <w:rPr>
+          <w:noProof/>
+        </w:rPr>
+        <w:fldChar w:fldCharType="separate"/>
+      </w:r>
+      <w:r>
+        <w:rPr>
+          <w:noProof/>
+        </w:rPr>
+        <w:t>9</w:t>
+      </w:r>
+      <w:r>
+        <w:rPr>
+          <w:noProof/>
+        </w:rPr>
+        <w:fldChar w:fldCharType="end"/>
+      </w:r>
+      <w:r>
+        <w:rPr>
+          <w:noProof/>
+        </w:rPr>
+        <w:t>: Zoom Graph dari gambar 4-8</w:t>
+      </w:r>
+    </w:p>
+    <w:p>
+      <w:pPr>
+        <w:jc w:val="both"/>
+        <w:rPr>
+          <w:noProof/>
+          <w:lang w:val="id-ID"/>
+        </w:rPr>
+      </w:pPr>
+      <w:r>
+        <w:rPr>
+          <w:noProof/>
+          <w:lang w:val="id-ID"/>
+        </w:rPr>
+        <w:t>Dari hasil graph docomposition, masing-masing subgraph akan diidentifikasi strukturnya sesuai dengan vocabulary. Berikut ini adalah hasil identifikasi struktur graph gambar 4-8:</w:t>
+      </w:r>
+    </w:p>
+    <w:p>
+      <w:pPr>
+        <w:keepNext/>
+        <w:jc w:val="center"/>
+        <w:rPr>
+          <w:noProof/>
+          <w:lang w:val="id-ID"/>
+        </w:rPr>
+      </w:pPr>
+      <w:r>
+        <w:rPr>
+          <w:noProof/>
+          <w:lang w:val="id-ID"/>
+        </w:rPr>
+        <w:drawing>
+          <wp:inline distT="0" distB="0" distL="0" distR="0" wp14:anchorId="0A8748C7" wp14:editId="02FFB677">
+            <wp:extent cx="4220164" cy="1524213"/>
+            <wp:effectExtent l="0" t="0" r="0" b="0"/>
+            <wp:docPr id="39" name="Picture 39"/>
+            <wp:cNvGraphicFramePr>
+              <a:graphicFrameLocks xmlns:a="http://schemas.openxmlformats.org/drawingml/2006/main" noChangeAspect="1"/>
+            </wp:cNvGraphicFramePr>
+            <a:graphic xmlns:a="http://schemas.openxmlformats.org/drawingml/2006/main">
+              <a:graphicData uri="http://schemas.openxmlformats.org/drawingml/2006/picture">
+                <pic:pic xmlns:pic="http://schemas.openxmlformats.org/drawingml/2006/picture">
+                  <pic:nvPicPr>
+                    <pic:cNvPr id="39" name="Test10.PNG"/>
+                    <pic:cNvPicPr/>
+                  </pic:nvPicPr>
+                  <pic:blipFill>
+                    <a:blip r:embed="rId49">
+                      <a:extLst>
+                        <a:ext uri="{28A0092B-C50C-407E-A947-70E740481C1C}">
+                          <a14:useLocalDpi xmlns:a14="http://schemas.microsoft.com/office/drawing/2010/main" val="0"/>
+                        </a:ext>
+                      </a:extLst>
+                    </a:blip>
+                    <a:stretch>
+                      <a:fillRect/>
+                    </a:stretch>
+                  </pic:blipFill>
+                  <pic:spPr>
+                    <a:xfrm>
+                      <a:off x="0" y="0"/>
+                      <a:ext cx="4220164" cy="1524213"/>
+                    </a:xfrm>
+                    <a:prstGeom prst="rect">
+                      <a:avLst/>
+                    </a:prstGeom>
+                  </pic:spPr>
+                </pic:pic>
+              </a:graphicData>
+            </a:graphic>
+          </wp:inline>
+        </w:drawing>
+      </w:r>
+    </w:p>
+    <w:p>
+      <w:pPr>
+        <w:pStyle w:val="Caption"/>
+        <w:jc w:val="center"/>
+        <w:rPr>
+          <w:noProof/>
+        </w:rPr>
+      </w:pPr>
+      <w:r>
+        <w:rPr>
+          <w:noProof/>
+        </w:rPr>
+        <w:t xml:space="preserve">Gambar </w:t>
+      </w:r>
+      <w:r>
+        <w:rPr>
+          <w:noProof/>
+        </w:rPr>
+        <w:fldChar w:fldCharType="begin"/>
+      </w:r>
+      <w:r>
+        <w:rPr>
+          <w:noProof/>
+        </w:rPr>
+        <w:instrText xml:space="preserve"> STYLEREF 1 \s </w:instrText>
+      </w:r>
+      <w:r>
+        <w:rPr>
+          <w:noProof/>
+        </w:rPr>
+        <w:fldChar w:fldCharType="separate"/>
+      </w:r>
+      <w:r>
+        <w:rPr>
+          <w:noProof/>
+        </w:rPr>
+        <w:t>4</w:t>
+      </w:r>
+      <w:r>
+        <w:rPr>
+          <w:noProof/>
+        </w:rPr>
+        <w:fldChar w:fldCharType="end"/>
+      </w:r>
+      <w:r>
+        <w:rPr>
+          <w:noProof/>
+        </w:rPr>
+        <w:noBreakHyphen/>
+      </w:r>
+      <w:r>
+        <w:rPr>
+          <w:noProof/>
+        </w:rPr>
+        <w:fldChar w:fldCharType="begin"/>
+      </w:r>
+      <w:r>
+        <w:rPr>
+          <w:noProof/>
+        </w:rPr>
+        <w:instrText xml:space="preserve"> SEQ Gambar \* ARABIC \s 1 </w:instrText>
+      </w:r>
+      <w:r>
+        <w:rPr>
+          <w:noProof/>
+        </w:rPr>
+        <w:fldChar w:fldCharType="separate"/>
+      </w:r>
+      <w:r>
+        <w:rPr>
+          <w:noProof/>
+        </w:rPr>
+        <w:t>10</w:t>
+      </w:r>
+      <w:r>
+        <w:rPr>
+          <w:noProof/>
+        </w:rPr>
+        <w:fldChar w:fldCharType="end"/>
+      </w:r>
+      <w:r>
+        <w:rPr>
+          <w:noProof/>
+        </w:rPr>
+        <w:t>: Hasil identifikasi struktur graph quora dengan jumlah node maksimum dalam GCC = 3</w:t>
+      </w:r>
+    </w:p>
+    <w:p>
+      <w:pPr>
+        <w:jc w:val="both"/>
+        <w:rPr>
+          <w:noProof/>
+          <w:lang w:val="id-ID"/>
+        </w:rPr>
+      </w:pPr>
+      <w:r>
+        <w:rPr>
+          <w:noProof/>
+          <w:lang w:val="id-ID"/>
+        </w:rPr>
+        <w:t xml:space="preserve">Untuk selanjutnya, hasil </w:t>
+      </w:r>
+      <w:r>
+        <w:rPr>
+          <w:noProof/>
+          <w:lang w:val="id-ID"/>
+        </w:rPr>
+        <w:t>identifikasi struktur akan dibuat dalam bentuk tabel seperti tabel dibawah ini:</w:t>
+      </w:r>
+    </w:p>
+    <w:p>
+      <w:pPr>
+        <w:pStyle w:val="Caption"/>
+        <w:keepNext/>
+        <w:jc w:val="center"/>
+        <w:rPr>
+          <w:noProof/>
+        </w:rPr>
+      </w:pPr>
+      <w:r>
+        <w:rPr>
+          <w:noProof/>
+        </w:rPr>
+        <w:t xml:space="preserve">Tabel </w:t>
+      </w:r>
+      <w:r>
+        <w:rPr>
+          <w:noProof/>
+        </w:rPr>
+        <w:fldChar w:fldCharType="begin"/>
+      </w:r>
+      <w:r>
+        <w:rPr>
+          <w:noProof/>
+        </w:rPr>
+        <w:instrText xml:space="preserve"> STYLEREF 1 \s </w:instrText>
+      </w:r>
+      <w:r>
+        <w:rPr>
+          <w:noProof/>
+        </w:rPr>
+        <w:fldChar w:fldCharType="separate"/>
+      </w:r>
+      <w:r>
+        <w:rPr>
+          <w:noProof/>
+        </w:rPr>
+        <w:t>4</w:t>
+      </w:r>
+      <w:r>
+        <w:rPr>
+          <w:noProof/>
+        </w:rPr>
+        <w:fldChar w:fldCharType="end"/>
+      </w:r>
+      <w:r>
+        <w:rPr>
+          <w:noProof/>
+        </w:rPr>
+        <w:noBreakHyphen/>
+      </w:r>
+      <w:r>
+        <w:rPr>
+          <w:noProof/>
+        </w:rPr>
+        <w:fldChar w:fldCharType="begin"/>
+      </w:r>
+      <w:r>
+        <w:rPr>
+          <w:noProof/>
+        </w:rPr>
+        <w:instrText xml:space="preserve"> SEQ Tabel \* ARABIC \s 1 </w:instrText>
+      </w:r>
+      <w:r>
+        <w:rPr>
+          <w:noProof/>
+        </w:rPr>
+        <w:fldChar w:fldCharType="separate"/>
+      </w:r>
+      <w:r>
+        <w:rPr>
+          <w:noProof/>
+        </w:rPr>
+        <w:t>1</w:t>
+      </w:r>
+      <w:r>
+        <w:rPr>
+          <w:noProof/>
+        </w:rPr>
+        <w:fldChar w:fldCharType="end"/>
+      </w:r>
+      <w:r>
+        <w:rPr>
+          <w:noProof/>
+        </w:rPr>
+        <w:t>: Tabel Hasil Ident</w:t>
+      </w:r>
+      <w:r>
+        <w:rPr>
+          <w:noProof/>
+        </w:rPr>
+        <w:t>ifikasi Struktur dengan jumlah node maksimum dalam GCC</w:t>
+      </w:r>
+      <w:r>
+        <w:rPr>
+          <w:noProof/>
+        </w:rPr>
+        <w:t xml:space="preserve"> = 3</w:t>
+      </w:r>
+    </w:p>
+    <w:tbl>
+      <w:tblPr>
+        <w:tblStyle w:val="GridTable4-Accent1"/>
+        <w:tblW w:w="0" w:type="auto"/>
+        <w:tblLook w:val="04A0" w:firstRow="1" w:lastRow="0" w:firstColumn="1" w:lastColumn="0" w:noHBand="0" w:noVBand="1"/>
+      </w:tblPr>
+      <w:tblGrid>
+        <w:gridCol w:w="3964"/>
+        <w:gridCol w:w="3964"/>
+      </w:tblGrid>
+      <w:tr>
+        <w:trPr>
+          <w:cnfStyle w:val="100000000000" w:firstRow="1" w:lastRow="0" w:firstColumn="0" w:lastColumn="0" w:oddVBand="0" w:evenVBand="0" w:oddHBand="0" w:evenHBand="0" w:firstRowFirstColumn="0" w:firstRowLastColumn="0" w:lastRowFirstColumn="0" w:lastRowLastColumn="0"/>
+        </w:trPr>
+        <w:tc>
+          <w:tcPr>
+            <w:cnfStyle w:val="001000000000" w:firstRow="0" w:lastRow="0" w:firstColumn="1" w:lastColumn="0" w:oddVBand="0" w:evenVBand="0" w:oddHBand="0" w:evenHBand="0" w:firstRowFirstColumn="0" w:firstRowLastColumn="0" w:lastRowFirstColumn="0" w:lastRowLastColumn="0"/>
+            <w:tcW w:w="3964" w:type="dxa"/>
+          </w:tcPr>
+          <w:p>
+            <w:pPr>
+              <w:rPr>
+                <w:noProof/>
+                <w:lang w:val="id-ID"/>
+              </w:rPr>
+            </w:pPr>
+            <w:r>
+              <w:rPr>
+                <w:noProof/>
+                <w:lang w:val="id-ID"/>
+              </w:rPr>
+              <w:t>Struktur</w:t>
+            </w:r>
+          </w:p>
+        </w:tc>
+        <w:tc>
+          <w:tcPr>
+            <w:tcW w:w="3964" w:type="dxa"/>
+          </w:tcPr>
+          <w:p>
+            <w:pPr>
+              <w:cnfStyle w:val="100000000000" w:firstRow="1" w:lastRow="0" w:firstColumn="0" w:lastColumn="0" w:oddVBand="0" w:evenVBand="0" w:oddHBand="0" w:evenHBand="0" w:firstRowFirstColumn="0" w:firstRowLastColumn="0" w:lastRowFirstColumn="0" w:lastRowLastColumn="0"/>
+              <w:rPr>
+                <w:noProof/>
+                <w:lang w:val="id-ID"/>
+              </w:rPr>
+            </w:pPr>
+            <w:r>
+              <w:rPr>
+                <w:noProof/>
+                <w:lang w:val="id-ID"/>
+              </w:rPr>
+              <w:t>Jumlah</w:t>
+            </w:r>
+          </w:p>
+        </w:tc>
+      </w:tr>
+      <w:tr>
+        <w:trPr>
+          <w:cnfStyle w:val="000000100000" w:firstRow="0" w:lastRow="0" w:firstColumn="0" w:lastColumn="0" w:oddVBand="0" w:evenVBand="0" w:oddHBand="1" w:evenHBand="0" w:firstRowFirstColumn="0" w:firstRowLastColumn="0" w:lastRowFirstColumn="0" w:lastRowLastColumn="0"/>
+        </w:trPr>
+        <w:tc>
+          <w:tcPr>
+            <w:cnfStyle w:val="001000000000" w:firstRow="0" w:lastRow="0" w:firstColumn="1" w:lastColumn="0" w:oddVBand="0" w:evenVBand="0" w:oddHBand="0" w:evenHBand="0" w:firstRowFirstColumn="0" w:firstRowLastColumn="0" w:lastRowFirstColumn="0" w:lastRowLastColumn="0"/>
+            <w:tcW w:w="3964" w:type="dxa"/>
+          </w:tcPr>
+          <w:p>
+            <w:pPr>
+              <w:rPr>
+                <w:noProof/>
+                <w:lang w:val="id-ID"/>
+              </w:rPr>
+            </w:pPr>
+            <w:r>
+              <w:rPr>
+                <w:noProof/>
+                <w:lang w:val="id-ID"/>
+              </w:rPr>
+              <w:t>Perfect Clique</w:t>
+            </w:r>
+          </w:p>
+        </w:tc>
+        <w:tc>
+          <w:tcPr>
+            <w:tcW w:w="3964" w:type="dxa"/>
+          </w:tcPr>
+          <w:p>
+            <w:pPr>
+              <w:cnfStyle w:val="000000100000" w:firstRow="0" w:lastRow="0" w:firstColumn="0" w:lastColumn="0" w:oddVBand="0" w:evenVBand="0" w:oddHBand="1" w:evenHBand="0" w:firstRowFirstColumn="0" w:firstRowLastColumn="0" w:lastRowFirstColumn="0" w:lastRowLastColumn="0"/>
+              <w:rPr>
+                <w:noProof/>
+                <w:lang w:val="id-ID"/>
+              </w:rPr>
+            </w:pPr>
+            <w:r>
+              <w:rPr>
+                <w:noProof/>
+                <w:lang w:val="id-ID"/>
+              </w:rPr>
+              <w:t>349</w:t>
+            </w:r>
+          </w:p>
+        </w:tc>
+      </w:tr>
+      <w:tr>
+        <w:tc>
+          <w:tcPr>
+            <w:cnfStyle w:val="001000000000" w:firstRow="0" w:lastRow="0" w:firstColumn="1" w:lastColumn="0" w:oddVBand="0" w:evenVBand="0" w:oddHBand="0" w:evenHBand="0" w:firstRowFirstColumn="0" w:firstRowLastColumn="0" w:lastRowFirstColumn="0" w:lastRowLastColumn="0"/>
+            <w:tcW w:w="3964" w:type="dxa"/>
+          </w:tcPr>
+          <w:p>
+            <w:pPr>
+              <w:rPr>
+                <w:noProof/>
+                <w:lang w:val="id-ID"/>
+              </w:rPr>
+            </w:pPr>
+            <w:r>
+              <w:rPr>
+                <w:noProof/>
+                <w:lang w:val="id-ID"/>
+              </w:rPr>
+              <w:t>Perfect Star</w:t>
+            </w:r>
+          </w:p>
+        </w:tc>
+        <w:tc>
+          <w:tcPr>
+            <w:tcW w:w="3964" w:type="dxa"/>
+          </w:tcPr>
+          <w:p>
+            <w:pPr>
+              <w:cnfStyle w:val="000000000000" w:firstRow="0" w:lastRow="0" w:firstColumn="0" w:lastColumn="0" w:oddVBand="0" w:evenVBand="0" w:oddHBand="0" w:evenHBand="0" w:firstRowFirstColumn="0" w:firstRowLastColumn="0" w:lastRowFirstColumn="0" w:lastRowLastColumn="0"/>
+              <w:rPr>
+                <w:noProof/>
+                <w:lang w:val="id-ID"/>
+              </w:rPr>
+            </w:pPr>
+            <w:r>
+              <w:rPr>
+                <w:noProof/>
+                <w:lang w:val="id-ID"/>
+              </w:rPr>
+              <w:t>15</w:t>
+            </w:r>
+          </w:p>
+        </w:tc>
+      </w:tr>
+      <w:tr>
+        <w:trPr>
+          <w:cnfStyle w:val="000000100000" w:firstRow="0" w:lastRow="0" w:firstColumn="0" w:lastColumn="0" w:oddVBand="0" w:evenVBand="0" w:oddHBand="1" w:evenHBand="0" w:firstRowFirstColumn="0" w:firstRowLastColumn="0" w:lastRowFirstColumn="0" w:lastRowLastColumn="0"/>
+        </w:trPr>
+        <w:tc>
+          <w:tcPr>
+            <w:cnfStyle w:val="001000000000" w:firstRow="0" w:lastRow="0" w:firstColumn="1" w:lastColumn="0" w:oddVBand="0" w:evenVBand="0" w:oddHBand="0" w:evenHBand="0" w:firstRowFirstColumn="0" w:firstRowLastColumn="0" w:lastRowFirstColumn="0" w:lastRowLastColumn="0"/>
+            <w:tcW w:w="3964" w:type="dxa"/>
+          </w:tcPr>
+          <w:p>
+            <w:pPr>
+              <w:rPr>
+                <w:noProof/>
+                <w:lang w:val="id-ID"/>
+              </w:rPr>
+            </w:pPr>
+            <w:r>
+              <w:rPr>
+                <w:noProof/>
+                <w:lang w:val="id-ID"/>
+              </w:rPr>
+              <w:t>Perfect Bipartite</w:t>
+            </w:r>
+          </w:p>
+        </w:tc>
+        <w:tc>
+          <w:tcPr>
+            <w:tcW w:w="3964" w:type="dxa"/>
+          </w:tcPr>
+          <w:p>
+            <w:pPr>
+              <w:cnfStyle w:val="000000100000" w:firstRow="0" w:lastRow="0" w:firstColumn="0" w:lastColumn="0" w:oddVBand="0" w:evenVBand="0" w:oddHBand="1" w:evenHBand="0" w:firstRowFirstColumn="0" w:firstRowLastColumn="0" w:lastRowFirstColumn="0" w:lastRowLastColumn="0"/>
+              <w:rPr>
+                <w:noProof/>
+                <w:lang w:val="id-ID"/>
+              </w:rPr>
+            </w:pPr>
+            <w:r>
+              <w:rPr>
+                <w:noProof/>
+                <w:lang w:val="id-ID"/>
+              </w:rPr>
+              <w:t>0</w:t>
+            </w:r>
+          </w:p>
+        </w:tc>
+      </w:tr>
+      <w:tr>
+        <w:tc>
+          <w:tcPr>
+            <w:cnfStyle w:val="001000000000" w:firstRow="0" w:lastRow="0" w:firstColumn="1" w:lastColumn="0" w:oddVBand="0" w:evenVBand="0" w:oddHBand="0" w:evenHBand="0" w:firstRowFirstColumn="0" w:firstRowLastColumn="0" w:lastRowFirstColumn="0" w:lastRowLastColumn="0"/>
+            <w:tcW w:w="3964" w:type="dxa"/>
+          </w:tcPr>
+          <w:p>
+            <w:pPr>
+              <w:rPr>
+                <w:noProof/>
+                <w:lang w:val="id-ID"/>
+              </w:rPr>
+            </w:pPr>
+            <w:r>
+              <w:rPr>
+                <w:noProof/>
+                <w:lang w:val="id-ID"/>
+              </w:rPr>
+              <w:t>Perfect Chain</w:t>
+            </w:r>
+          </w:p>
+        </w:tc>
+        <w:tc>
+          <w:tcPr>
+            <w:tcW w:w="3964" w:type="dxa"/>
+          </w:tcPr>
+          <w:p>
+            <w:pPr>
+              <w:cnfStyle w:val="000000000000" w:firstRow="0" w:lastRow="0" w:firstColumn="0" w:lastColumn="0" w:oddVBand="0" w:evenVBand="0" w:oddHBand="0" w:evenHBand="0" w:firstRowFirstColumn="0" w:firstRowLastColumn="0" w:lastRowFirstColumn="0" w:lastRowLastColumn="0"/>
+              <w:rPr>
+                <w:noProof/>
+                <w:lang w:val="id-ID"/>
+              </w:rPr>
+            </w:pPr>
+            <w:r>
+              <w:rPr>
+                <w:noProof/>
+                <w:lang w:val="id-ID"/>
+              </w:rPr>
+              <w:t>0</w:t>
+            </w:r>
+          </w:p>
+        </w:tc>
+      </w:tr>
+      <w:tr>
+        <w:trPr>
+          <w:cnfStyle w:val="000000100000" w:firstRow="0" w:lastRow="0" w:firstColumn="0" w:lastColumn="0" w:oddVBand="0" w:evenVBand="0" w:oddHBand="1" w:evenHBand="0" w:firstRowFirstColumn="0" w:firstRowLastColumn="0" w:lastRowFirstColumn="0" w:lastRowLastColumn="0"/>
+        </w:trPr>
+        <w:tc>
+          <w:tcPr>
+            <w:cnfStyle w:val="001000000000" w:firstRow="0" w:lastRow="0" w:firstColumn="1" w:lastColumn="0" w:oddVBand="0" w:evenVBand="0" w:oddHBand="0" w:evenHBand="0" w:firstRowFirstColumn="0" w:firstRowLastColumn="0" w:lastRowFirstColumn="0" w:lastRowLastColumn="0"/>
+            <w:tcW w:w="3964" w:type="dxa"/>
+          </w:tcPr>
+          <w:p>
+            <w:pPr>
+              <w:rPr>
+                <w:noProof/>
+                <w:lang w:val="id-ID"/>
+              </w:rPr>
+            </w:pPr>
+            <w:r>
+              <w:rPr>
+                <w:noProof/>
+                <w:lang w:val="id-ID"/>
+              </w:rPr>
+              <w:t>Near Clique</w:t>
+            </w:r>
+          </w:p>
+        </w:tc>
+        <w:tc>
+          <w:tcPr>
+            <w:tcW w:w="3964" w:type="dxa"/>
+          </w:tcPr>
+          <w:p>
+            <w:pPr>
+              <w:cnfStyle w:val="000000100000" w:firstRow="0" w:lastRow="0" w:firstColumn="0" w:lastColumn="0" w:oddVBand="0" w:evenVBand="0" w:oddHBand="1" w:evenHBand="0" w:firstRowFirstColumn="0" w:firstRowLastColumn="0" w:lastRowFirstColumn="0" w:lastRowLastColumn="0"/>
+              <w:rPr>
+                <w:noProof/>
+                <w:lang w:val="id-ID"/>
+              </w:rPr>
+            </w:pPr>
+            <w:r>
+              <w:rPr>
+                <w:noProof/>
+                <w:lang w:val="id-ID"/>
+              </w:rPr>
+              <w:t>0</w:t>
+            </w:r>
+          </w:p>
+        </w:tc>
+      </w:tr>
+      <w:tr>
+        <w:tc>
+          <w:tcPr>
+            <w:cnfStyle w:val="001000000000" w:firstRow="0" w:lastRow="0" w:firstColumn="1" w:lastColumn="0" w:oddVBand="0" w:evenVBand="0" w:oddHBand="0" w:evenHBand="0" w:firstRowFirstColumn="0" w:firstRowLastColumn="0" w:lastRowFirstColumn="0" w:lastRowLastColumn="0"/>
+            <w:tcW w:w="3964" w:type="dxa"/>
+          </w:tcPr>
+          <w:p>
+            <w:pPr>
+              <w:rPr>
+                <w:noProof/>
+                <w:lang w:val="id-ID"/>
+              </w:rPr>
+            </w:pPr>
+            <w:r>
+              <w:rPr>
+                <w:noProof/>
+                <w:lang w:val="id-ID"/>
+              </w:rPr>
+              <w:t>Near Star</w:t>
+            </w:r>
+          </w:p>
+        </w:tc>
+        <w:tc>
+          <w:tcPr>
+            <w:tcW w:w="3964" w:type="dxa"/>
+          </w:tcPr>
+          <w:p>
+            <w:pPr>
+              <w:cnfStyle w:val="000000000000" w:firstRow="0" w:lastRow="0" w:firstColumn="0" w:lastColumn="0" w:oddVBand="0" w:evenVBand="0" w:oddHBand="0" w:evenHBand="0" w:firstRowFirstColumn="0" w:firstRowLastColumn="0" w:lastRowFirstColumn="0" w:lastRowLastColumn="0"/>
+              <w:rPr>
+                <w:noProof/>
+                <w:lang w:val="id-ID"/>
+              </w:rPr>
+            </w:pPr>
+            <w:r>
+              <w:rPr>
+                <w:noProof/>
+                <w:lang w:val="id-ID"/>
+              </w:rPr>
+              <w:t>0</w:t>
+            </w:r>
+          </w:p>
+        </w:tc>
+      </w:tr>
+      <w:tr>
+        <w:trPr>
+          <w:cnfStyle w:val="000000100000" w:firstRow="0" w:lastRow="0" w:firstColumn="0" w:lastColumn="0" w:oddVBand="0" w:evenVBand="0" w:oddHBand="1" w:evenHBand="0" w:firstRowFirstColumn="0" w:firstRowLastColumn="0" w:lastRowFirstColumn="0" w:lastRowLastColumn="0"/>
+        </w:trPr>
+        <w:tc>
+          <w:tcPr>
+            <w:cnfStyle w:val="001000000000" w:firstRow="0" w:lastRow="0" w:firstColumn="1" w:lastColumn="0" w:oddVBand="0" w:evenVBand="0" w:oddHBand="0" w:evenHBand="0" w:firstRowFirstColumn="0" w:firstRowLastColumn="0" w:lastRowFirstColumn="0" w:lastRowLastColumn="0"/>
+            <w:tcW w:w="3964" w:type="dxa"/>
+          </w:tcPr>
+          <w:p>
+            <w:pPr>
+              <w:rPr>
+                <w:noProof/>
+                <w:lang w:val="id-ID"/>
+              </w:rPr>
+            </w:pPr>
+            <w:r>
+              <w:rPr>
+                <w:noProof/>
+                <w:lang w:val="id-ID"/>
+              </w:rPr>
+              <w:t>Near Bipartite</w:t>
+            </w:r>
+          </w:p>
+        </w:tc>
+        <w:tc>
+          <w:tcPr>
+            <w:tcW w:w="3964" w:type="dxa"/>
+          </w:tcPr>
+          <w:p>
+            <w:pPr>
+              <w:cnfStyle w:val="000000100000" w:firstRow="0" w:lastRow="0" w:firstColumn="0" w:lastColumn="0" w:oddVBand="0" w:evenVBand="0" w:oddHBand="1" w:evenHBand="0" w:firstRowFirstColumn="0" w:firstRowLastColumn="0" w:lastRowFirstColumn="0" w:lastRowLastColumn="0"/>
+              <w:rPr>
+                <w:noProof/>
+                <w:lang w:val="id-ID"/>
+              </w:rPr>
+            </w:pPr>
+            <w:r>
+              <w:rPr>
+                <w:noProof/>
+                <w:lang w:val="id-ID"/>
+              </w:rPr>
+              <w:t>0</w:t>
+            </w:r>
+          </w:p>
+        </w:tc>
+      </w:tr>
+      <w:tr>
+        <w:tc>
+          <w:tcPr>
+            <w:cnfStyle w:val="001000000000" w:firstRow="0" w:lastRow="0" w:firstColumn="1" w:lastColumn="0" w:oddVBand="0" w:evenVBand="0" w:oddHBand="0" w:evenHBand="0" w:firstRowFirstColumn="0" w:firstRowLastColumn="0" w:lastRowFirstColumn="0" w:lastRowLastColumn="0"/>
+            <w:tcW w:w="3964" w:type="dxa"/>
+          </w:tcPr>
+          <w:p>
+            <w:pPr>
+              <w:rPr>
+                <w:noProof/>
+                <w:lang w:val="id-ID"/>
+              </w:rPr>
+            </w:pPr>
+            <w:r>
+              <w:rPr>
+                <w:noProof/>
+                <w:lang w:val="id-ID"/>
+              </w:rPr>
+              <w:t>Near Chain</w:t>
+            </w:r>
+          </w:p>
+        </w:tc>
+        <w:tc>
+          <w:tcPr>
+            <w:tcW w:w="3964" w:type="dxa"/>
+          </w:tcPr>
+          <w:p>
+            <w:pPr>
+              <w:cnfStyle w:val="000000000000" w:firstRow="0" w:lastRow="0" w:firstColumn="0" w:lastColumn="0" w:oddVBand="0" w:evenVBand="0" w:oddHBand="0" w:evenHBand="0" w:firstRowFirstColumn="0" w:firstRowLastColumn="0" w:lastRowFirstColumn="0" w:lastRowLastColumn="0"/>
+              <w:rPr>
+                <w:noProof/>
+                <w:lang w:val="id-ID"/>
+              </w:rPr>
+            </w:pPr>
+            <w:r>
+              <w:rPr>
+                <w:noProof/>
+                <w:lang w:val="id-ID"/>
+              </w:rPr>
+              <w:t>0</w:t>
+            </w:r>
+          </w:p>
+        </w:tc>
+      </w:tr>
+    </w:tbl>
+    <w:p>
+      <w:pPr>
+        <w:rPr>
+          <w:noProof/>
+          <w:lang w:val="id-ID"/>
+        </w:rPr>
+      </w:pPr>
+    </w:p>
+    <w:p>
+      <w:pPr>
+        <w:rPr>
+          <w:noProof/>
+          <w:lang w:val="id-ID"/>
+        </w:rPr>
+      </w:pPr>
+    </w:p>
+    <w:p>
+      <w:pPr>
         <w:rPr>
           <w:noProof/>
           <w:lang w:val="id-ID"/>
@@ -20174,6 +21508,7 @@
         </w:sdt>
       </w:sdtContent>
     </w:sdt>
+    <w:bookmarkEnd w:id="0"/>
     <w:p>
       <w:pPr>
         <w:spacing w:line="240" w:lineRule="auto"/>
@@ -22698,6 +24033,82 @@
       <w:iCs/>
       <w:sz w:val="24"/>
     </w:rPr>
+  </w:style>
+  <w:style w:type="table" w:styleId="GridTable4-Accent1">
+    <w:name w:val="Grid Table 4 Accent 1"/>
+    <w:basedOn w:val="TableNormal"/>
+    <w:uiPriority w:val="49"/>
+    <w:rsid w:val="00624671"/>
+    <w:pPr>
+      <w:spacing w:after="0" w:line="240" w:lineRule="auto"/>
+    </w:pPr>
+    <w:tblPr>
+      <w:tblStyleRowBandSize w:val="1"/>
+      <w:tblStyleColBandSize w:val="1"/>
+      <w:tblBorders>
+        <w:top w:val="single" w:sz="4" w:space="0" w:color="9CC2E5" w:themeColor="accent1" w:themeTint="99"/>
+        <w:left w:val="single" w:sz="4" w:space="0" w:color="9CC2E5" w:themeColor="accent1" w:themeTint="99"/>
+        <w:bottom w:val="single" w:sz="4" w:space="0" w:color="9CC2E5" w:themeColor="accent1" w:themeTint="99"/>
+        <w:right w:val="single" w:sz="4" w:space="0" w:color="9CC2E5" w:themeColor="accent1" w:themeTint="99"/>
+        <w:insideH w:val="single" w:sz="4" w:space="0" w:color="9CC2E5" w:themeColor="accent1" w:themeTint="99"/>
+        <w:insideV w:val="single" w:sz="4" w:space="0" w:color="9CC2E5" w:themeColor="accent1" w:themeTint="99"/>
+      </w:tblBorders>
+    </w:tblPr>
+    <w:tblStylePr w:type="firstRow">
+      <w:rPr>
+        <w:b/>
+        <w:bCs/>
+        <w:color w:val="FFFFFF" w:themeColor="background1"/>
+      </w:rPr>
+      <w:tblPr/>
+      <w:tcPr>
+        <w:tcBorders>
+          <w:top w:val="single" w:sz="4" w:space="0" w:color="5B9BD5" w:themeColor="accent1"/>
+          <w:left w:val="single" w:sz="4" w:space="0" w:color="5B9BD5" w:themeColor="accent1"/>
+          <w:bottom w:val="single" w:sz="4" w:space="0" w:color="5B9BD5" w:themeColor="accent1"/>
+          <w:right w:val="single" w:sz="4" w:space="0" w:color="5B9BD5" w:themeColor="accent1"/>
+          <w:insideH w:val="nil"/>
+          <w:insideV w:val="nil"/>
+        </w:tcBorders>
+        <w:shd w:val="clear" w:color="auto" w:fill="5B9BD5" w:themeFill="accent1"/>
+      </w:tcPr>
+    </w:tblStylePr>
+    <w:tblStylePr w:type="lastRow">
+      <w:rPr>
+        <w:b/>
+        <w:bCs/>
+      </w:rPr>
+      <w:tblPr/>
+      <w:tcPr>
+        <w:tcBorders>
+          <w:top w:val="double" w:sz="4" w:space="0" w:color="5B9BD5" w:themeColor="accent1"/>
+        </w:tcBorders>
+      </w:tcPr>
+    </w:tblStylePr>
+    <w:tblStylePr w:type="firstCol">
+      <w:rPr>
+        <w:b/>
+        <w:bCs/>
+      </w:rPr>
+    </w:tblStylePr>
+    <w:tblStylePr w:type="lastCol">
+      <w:rPr>
+        <w:b/>
+        <w:bCs/>
+      </w:rPr>
+    </w:tblStylePr>
+    <w:tblStylePr w:type="band1Vert">
+      <w:tblPr/>
+      <w:tcPr>
+        <w:shd w:val="clear" w:color="auto" w:fill="DEEAF6" w:themeFill="accent1" w:themeFillTint="33"/>
+      </w:tcPr>
+    </w:tblStylePr>
+    <w:tblStylePr w:type="band1Horz">
+      <w:tblPr/>
+      <w:tcPr>
+        <w:shd w:val="clear" w:color="auto" w:fill="DEEAF6" w:themeFill="accent1" w:themeFillTint="33"/>
+      </w:tcPr>
+    </w:tblStylePr>
   </w:style>
 </w:styles>
 </file>
@@ -23950,7 +25361,7 @@
 </file>
 
 <file path=customXml/itemProps1.xml><?xml version="1.0" encoding="utf-8"?>
-<ds:datastoreItem xmlns:ds="http://schemas.openxmlformats.org/officeDocument/2006/customXml" ds:itemID="{7A4D6C9A-5793-41AD-B050-F2D9E8031AE7}">
+<ds:datastoreItem xmlns:ds="http://schemas.openxmlformats.org/officeDocument/2006/customXml" ds:itemID="{C5F09142-BC69-4E26-A516-279B3CCED621}">
   <ds:schemaRefs>
     <ds:schemaRef ds:uri="http://schemas.openxmlformats.org/officeDocument/2006/bibliography"/>
   </ds:schemaRefs>

</xml_diff>

<commit_message>
buku nambah bab 5, siap bimbingan dan revisi
</commit_message>
<xml_diff>
--- a/Buku Implementasi VoG.docx
+++ b/Buku Implementasi VoG.docx
@@ -7041,10 +7041,10 @@
             <v:path o:extrusionok="f" gradientshapeok="t" o:connecttype="rect"/>
             <o:lock v:ext="edit" aspectratio="t"/>
           </v:shapetype>
-          <v:shape id="_x0000_i1025" type="#_x0000_t75" style="width:262.6pt;height:105.05pt" o:ole="">
+          <v:shape id="_x0000_i1025" type="#_x0000_t75" style="width:262.5pt;height:105pt" o:ole="">
             <v:imagedata r:id="rId20" o:title=""/>
           </v:shape>
-          <o:OLEObject Type="Embed" ProgID="Visio.Drawing.15" ShapeID="_x0000_i1025" DrawAspect="Content" ObjectID="_1512248098" r:id="rId21"/>
+          <o:OLEObject Type="Embed" ProgID="Visio.Drawing.15" ShapeID="_x0000_i1025" DrawAspect="Content" ObjectID="_1512292970" r:id="rId21"/>
         </w:object>
       </w:r>
     </w:p>
@@ -7234,10 +7234,10 @@
       </w:pPr>
       <w:r>
         <w:object w:dxaOrig="7080" w:dyaOrig="4920">
-          <v:shape id="_x0000_i1026" type="#_x0000_t75" style="width:184.45pt;height:128.15pt" o:ole="">
+          <v:shape id="_x0000_i1026" type="#_x0000_t75" style="width:184.5pt;height:128.25pt" o:ole="">
             <v:imagedata r:id="rId22" o:title=""/>
           </v:shape>
-          <o:OLEObject Type="Embed" ProgID="Visio.Drawing.15" ShapeID="_x0000_i1026" DrawAspect="Content" ObjectID="_1512248099" r:id="rId23"/>
+          <o:OLEObject Type="Embed" ProgID="Visio.Drawing.15" ShapeID="_x0000_i1026" DrawAspect="Content" ObjectID="_1512292971" r:id="rId23"/>
         </w:object>
       </w:r>
     </w:p>
@@ -7528,10 +7528,10 @@
       </w:pPr>
       <w:r>
         <w:object w:dxaOrig="4980" w:dyaOrig="5820">
-          <v:shape id="_x0000_i1027" type="#_x0000_t75" style="width:117.8pt;height:137.95pt" o:ole="">
+          <v:shape id="_x0000_i1027" type="#_x0000_t75" style="width:117.75pt;height:138pt" o:ole="">
             <v:imagedata r:id="rId24" o:title=""/>
           </v:shape>
-          <o:OLEObject Type="Embed" ProgID="Visio.Drawing.15" ShapeID="_x0000_i1027" DrawAspect="Content" ObjectID="_1512248100" r:id="rId25"/>
+          <o:OLEObject Type="Embed" ProgID="Visio.Drawing.15" ShapeID="_x0000_i1027" DrawAspect="Content" ObjectID="_1512292972" r:id="rId25"/>
         </w:object>
       </w:r>
     </w:p>
@@ -7864,10 +7864,10 @@
       </w:pPr>
       <w:r>
         <w:object w:dxaOrig="4980" w:dyaOrig="5820">
-          <v:shape id="_x0000_i1028" type="#_x0000_t75" style="width:137.95pt;height:161.2pt" o:ole="">
+          <v:shape id="_x0000_i1028" type="#_x0000_t75" style="width:138pt;height:161.25pt" o:ole="">
             <v:imagedata r:id="rId26" o:title=""/>
           </v:shape>
-          <o:OLEObject Type="Embed" ProgID="Visio.Drawing.15" ShapeID="_x0000_i1028" DrawAspect="Content" ObjectID="_1512248101" r:id="rId27"/>
+          <o:OLEObject Type="Embed" ProgID="Visio.Drawing.15" ShapeID="_x0000_i1028" DrawAspect="Content" ObjectID="_1512292973" r:id="rId27"/>
         </w:object>
       </w:r>
     </w:p>
@@ -8084,10 +8084,10 @@
       </w:pPr>
       <w:r>
         <w:object w:dxaOrig="4980" w:dyaOrig="5820">
-          <v:shape id="_x0000_i1029" type="#_x0000_t75" style="width:138.7pt;height:162.1pt" o:ole="">
+          <v:shape id="_x0000_i1029" type="#_x0000_t75" style="width:138.75pt;height:162pt" o:ole="">
             <v:imagedata r:id="rId28" o:title=""/>
           </v:shape>
-          <o:OLEObject Type="Embed" ProgID="Visio.Drawing.15" ShapeID="_x0000_i1029" DrawAspect="Content" ObjectID="_1512248102" r:id="rId29"/>
+          <o:OLEObject Type="Embed" ProgID="Visio.Drawing.15" ShapeID="_x0000_i1029" DrawAspect="Content" ObjectID="_1512292974" r:id="rId29"/>
         </w:object>
       </w:r>
     </w:p>
@@ -8252,10 +8252,10 @@
       </w:pPr>
       <w:r>
         <w:object w:dxaOrig="3840" w:dyaOrig="3120">
-          <v:shape id="_x0000_i1030" type="#_x0000_t75" style="width:107.35pt;height:87.05pt" o:ole="">
+          <v:shape id="_x0000_i1030" type="#_x0000_t75" style="width:107.25pt;height:87pt" o:ole="">
             <v:imagedata r:id="rId30" o:title=""/>
           </v:shape>
-          <o:OLEObject Type="Embed" ProgID="Visio.Drawing.15" ShapeID="_x0000_i1030" DrawAspect="Content" ObjectID="_1512248103" r:id="rId31"/>
+          <o:OLEObject Type="Embed" ProgID="Visio.Drawing.15" ShapeID="_x0000_i1030" DrawAspect="Content" ObjectID="_1512292975" r:id="rId31"/>
         </w:object>
       </w:r>
     </w:p>
@@ -11615,7 +11615,6 @@
           <w:numId w:val="16"/>
         </w:numPr>
         <w:spacing w:line="240" w:lineRule="auto"/>
-        <w:ind w:left="426"/>
       </w:pPr>
       <w:r>
         <w:t>Skenario Pengujian</w:t>
@@ -11746,7 +11745,6 @@
           <w:numId w:val="16"/>
         </w:numPr>
         <w:spacing w:line="240" w:lineRule="auto"/>
-        <w:ind w:left="426"/>
         <w:rPr>
           <w:lang w:val="en-US"/>
         </w:rPr>
@@ -12504,6 +12502,7 @@
     </w:p>
     <w:p>
       <w:pPr>
+        <w:spacing w:line="240" w:lineRule="auto"/>
         <w:jc w:val="both"/>
         <w:rPr>
           <w:lang w:val="en-US"/>
@@ -12518,6 +12517,7 @@
     </w:p>
     <w:p>
       <w:pPr>
+        <w:spacing w:line="240" w:lineRule="auto"/>
         <w:jc w:val="both"/>
         <w:rPr>
           <w:lang w:val="en-US"/>
@@ -17949,6 +17949,7 @@
     <w:p>
       <w:pPr>
         <w:pStyle w:val="Caption"/>
+        <w:spacing w:line="240" w:lineRule="auto"/>
         <w:jc w:val="center"/>
       </w:pPr>
       <w:r>
@@ -18022,6 +18023,7 @@
     <w:p>
       <w:pPr>
         <w:pStyle w:val="Caption"/>
+        <w:spacing w:line="240" w:lineRule="auto"/>
         <w:jc w:val="center"/>
       </w:pPr>
       <w:r>
@@ -18127,6 +18129,7 @@
     <w:p>
       <w:pPr>
         <w:pStyle w:val="Heading3"/>
+        <w:spacing w:line="240" w:lineRule="auto"/>
         <w:rPr>
           <w:lang w:val="en-US"/>
         </w:rPr>
@@ -18141,6 +18144,7 @@
     </w:p>
     <w:p>
       <w:pPr>
+        <w:spacing w:line="240" w:lineRule="auto"/>
         <w:jc w:val="both"/>
         <w:rPr>
           <w:lang w:val="en-US"/>
@@ -18151,21 +18155,141 @@
           <w:lang w:val="en-US"/>
         </w:rPr>
         <w:t>Dari hasil pengujian yang telah dilakukan sebelumnya, dapat diperoleh struktur clique, star, dan chain. Karena graph yang digunakan mempunyai representasi node sebagai user dan edgenya adalah relasi bahwa dua user menjawab pertanyaan yang sama, maka dengan metode manual inspection pada masing-masing subgraph yang dihasilkan, struktur clique dapat dianalisis informasinya sebagai subgraph yang banyak usernya melakukan jajak pendapat pada suatu pertanyaan tertentu. Sedangkan untuk struktur star dapat dianalisis informasinya bahwa terdapat satu user yang banyak berkontribusi menjawab banyak pertanyaan dalam web quora.</w:t>
+      </w:r>
+    </w:p>
+    <w:p>
+      <w:pPr>
+        <w:spacing w:line="240" w:lineRule="auto"/>
+        <w:jc w:val="both"/>
+        <w:rPr>
+          <w:lang w:val="en-US"/>
+        </w:rPr>
+      </w:pPr>
+    </w:p>
+    <w:p>
+      <w:pPr>
+        <w:spacing w:line="240" w:lineRule="auto"/>
+        <w:jc w:val="both"/>
+        <w:rPr>
+          <w:lang w:val="en-US"/>
+        </w:rPr>
+      </w:pPr>
+    </w:p>
+    <w:p>
+      <w:pPr>
+        <w:spacing w:line="240" w:lineRule="auto"/>
+        <w:jc w:val="both"/>
+      </w:pPr>
+      <w:r>
+        <w:br w:type="page"/>
+      </w:r>
+    </w:p>
+    <w:p>
+      <w:pPr>
+        <w:pStyle w:val="Heading1"/>
+        <w:numPr>
+          <w:ilvl w:val="0"/>
+          <w:numId w:val="19"/>
+        </w:numPr>
+        <w:spacing w:line="240" w:lineRule="auto"/>
+        <w:rPr>
+          <w:lang w:val="en-US"/>
+        </w:rPr>
+      </w:pPr>
+      <w:r>
+        <w:rPr>
+          <w:lang w:val="en-US"/>
+        </w:rPr>
+        <w:lastRenderedPageBreak/>
+        <w:t>Kesimpulan dan Saran</w:t>
+      </w:r>
+    </w:p>
+    <w:p>
+      <w:pPr>
+        <w:pStyle w:val="Heading2"/>
+        <w:spacing w:line="240" w:lineRule="auto"/>
+        <w:rPr>
+          <w:lang w:val="en-US"/>
+        </w:rPr>
+      </w:pPr>
+      <w:r>
+        <w:rPr>
+          <w:lang w:val="en-US"/>
+        </w:rPr>
+        <w:t>Kesimpulan</w:t>
+      </w:r>
+    </w:p>
+    <w:p>
+      <w:pPr>
+        <w:spacing w:line="240" w:lineRule="auto"/>
+        <w:rPr>
+          <w:lang w:val="en-US"/>
+        </w:rPr>
+      </w:pPr>
+      <w:r>
+        <w:rPr>
+          <w:lang w:val="en-US"/>
+        </w:rPr>
+        <w:t>Berdasarkan hasil pengujian dapat diambil kesimpulan sebagai berikut:</w:t>
+      </w:r>
+    </w:p>
+    <w:p>
+      <w:pPr>
+        <w:pStyle w:val="ListParagraph"/>
+        <w:numPr>
+          <w:ilvl w:val="0"/>
+          <w:numId w:val="20"/>
+        </w:numPr>
+        <w:spacing w:after="0" w:line="240" w:lineRule="auto"/>
+        <w:jc w:val="both"/>
+      </w:pPr>
+      <w:r>
+        <w:rPr>
+          <w:lang w:val="en-US"/>
+        </w:rPr>
+        <w:t>Metode VoG dapat digunakan untuk men-summarize graph dan mengidentifikasi struktur subgraph yang dihasilkan.</w:t>
+      </w:r>
+    </w:p>
+    <w:p>
+      <w:pPr>
+        <w:pStyle w:val="ListParagraph"/>
+        <w:numPr>
+          <w:ilvl w:val="0"/>
+          <w:numId w:val="20"/>
+        </w:numPr>
+        <w:spacing w:line="240" w:lineRule="auto"/>
+        <w:jc w:val="both"/>
+      </w:pPr>
+      <w:r>
+        <w:rPr>
+          <w:lang w:val="en-US"/>
+        </w:rPr>
+        <w:t>Jumlah node maksimum dalam GCC berbanding terbalik dengan jumlah struktur perfect clique, near clique, dan near star, namun berbanding lurus dengan jumlah struktur near chain.</w:t>
+      </w:r>
+      <w:r>
+        <w:rPr>
+          <w:lang w:val="en-US"/>
+        </w:rPr>
+        <w:t xml:space="preserve"> Semakin banyak node dalam GCC menghasilkan struktur clique dan star yang semakin sedikit namun semakin banyak menghasilkan strukt</w:t>
       </w:r>
       <w:bookmarkStart w:id="9" w:name="_GoBack"/>
       <w:bookmarkEnd w:id="9"/>
-    </w:p>
-    <w:p>
-      <w:pPr>
-        <w:pStyle w:val="Heading3"/>
+      <w:r>
         <w:rPr>
           <w:lang w:val="en-US"/>
         </w:rPr>
-      </w:pPr>
-    </w:p>
-    <w:p>
-      <w:pPr>
-        <w:pStyle w:val="Heading3"/>
+        <w:t>ur chain.</w:t>
+      </w:r>
+    </w:p>
+    <w:p>
+      <w:pPr>
+        <w:pStyle w:val="ListParagraph"/>
+        <w:numPr>
+          <w:ilvl w:val="0"/>
+          <w:numId w:val="20"/>
+        </w:numPr>
+        <w:spacing w:line="240" w:lineRule="auto"/>
+        <w:jc w:val="both"/>
         <w:rPr>
           <w:lang w:val="en-US"/>
         </w:rPr>
@@ -18174,15 +18298,109 @@
         <w:rPr>
           <w:lang w:val="en-US"/>
         </w:rPr>
-        <w:tab/>
-      </w:r>
-      <w:r>
+        <w:t>Struktur subgraph yang dihasilkan oleh VoG dapat dianalisis dengan metode manual inspection untuk mendapatkan informasi. Dalam tugas akhir ini, struktur clique menggambarkan bahwa banyak user di quora yang melakukan jajak pendapat. Struktur star menggambarkan bahwa ada satu user yang berkontribusi menjawab banyak pertanyaan.</w:t>
+      </w:r>
+    </w:p>
+    <w:p>
+      <w:pPr>
+        <w:pStyle w:val="Heading2"/>
+        <w:spacing w:line="240" w:lineRule="auto"/>
         <w:rPr>
           <w:lang w:val="en-US"/>
         </w:rPr>
-        <w:t xml:space="preserve"> </w:t>
-      </w:r>
-      <w:r>
+      </w:pPr>
+      <w:r>
+        <w:rPr>
+          <w:lang w:val="en-US"/>
+        </w:rPr>
+        <w:t xml:space="preserve"> Saran</w:t>
+      </w:r>
+    </w:p>
+    <w:p>
+      <w:pPr>
+        <w:spacing w:line="240" w:lineRule="auto"/>
+        <w:rPr>
+          <w:lang w:val="en-US"/>
+        </w:rPr>
+      </w:pPr>
+      <w:r>
+        <w:rPr>
+          <w:lang w:val="en-US"/>
+        </w:rPr>
+        <w:t>Berikut ini adalah saran yang untuk penelitian selanjutnya:</w:t>
+      </w:r>
+    </w:p>
+    <w:p>
+      <w:pPr>
+        <w:pStyle w:val="ListParagraph"/>
+        <w:numPr>
+          <w:ilvl w:val="0"/>
+          <w:numId w:val="21"/>
+        </w:numPr>
+        <w:spacing w:line="240" w:lineRule="auto"/>
+        <w:jc w:val="both"/>
+        <w:rPr>
+          <w:lang w:val="en-US"/>
+        </w:rPr>
+      </w:pPr>
+      <w:r>
+        <w:rPr>
+          <w:lang w:val="en-US"/>
+        </w:rPr>
+        <w:t>Sistem yang dikembangkan dalam tugas akhir ini tidak terbatas pada web graph. Representasi graph apapun dapat digunakan menjadi dataset dalam sistem ini. Jadi untuk selanjutnya dapat digunakan dataset Email Graph yang mungkin dapat terdapat struktur bipartite atau chain yang menggambarkan terdapat jaringan broadcast email dan email forwarding.</w:t>
+      </w:r>
+    </w:p>
+    <w:p>
+      <w:pPr>
+        <w:pStyle w:val="ListParagraph"/>
+        <w:numPr>
+          <w:ilvl w:val="0"/>
+          <w:numId w:val="21"/>
+        </w:numPr>
+        <w:spacing w:line="240" w:lineRule="auto"/>
+        <w:jc w:val="both"/>
+        <w:rPr>
+          <w:lang w:val="en-US"/>
+        </w:rPr>
+      </w:pPr>
+      <w:r>
+        <w:rPr>
+          <w:lang w:val="en-US"/>
+        </w:rPr>
+        <w:t xml:space="preserve"> Metode Slashburn yang digunakan untuk mengurai graph menjadi subgraph masih dapat dioptimasi menggunakan algoritma Greedy untuk memilih hub yang terbaik untuk dihapus.</w:t>
+      </w:r>
+    </w:p>
+    <w:p>
+      <w:pPr>
+        <w:pStyle w:val="ListParagraph"/>
+        <w:numPr>
+          <w:ilvl w:val="0"/>
+          <w:numId w:val="21"/>
+        </w:numPr>
+        <w:spacing w:line="240" w:lineRule="auto"/>
+        <w:jc w:val="both"/>
+        <w:rPr>
+          <w:lang w:val="en-US"/>
+        </w:rPr>
+      </w:pPr>
+      <w:r>
+        <w:rPr>
+          <w:lang w:val="en-US"/>
+        </w:rPr>
+        <w:t>Metode Subgraph Labeling dapat ditingkatkan akurasi pemilihan subgraphnya dengan encoding subgraph menjadi nilai bits. Nilai hasil encode yang rendah dapat dipilih untuk menentukan struktur subgraph.</w:t>
+      </w:r>
+    </w:p>
+    <w:p>
+      <w:pPr>
+        <w:spacing w:line="240" w:lineRule="auto"/>
+        <w:rPr>
+          <w:lang w:val="en-US"/>
+        </w:rPr>
+      </w:pPr>
+      <w:r>
+        <w:rPr>
+          <w:lang w:val="en-US"/>
+        </w:rPr>
         <w:br w:type="page"/>
       </w:r>
     </w:p>
@@ -18279,6 +18497,7 @@
                   <w:p>
                     <w:pPr>
                       <w:pStyle w:val="Bibliography"/>
+                      <w:spacing w:line="240" w:lineRule="auto"/>
                       <w:rPr>
                         <w:szCs w:val="24"/>
                       </w:rPr>
@@ -18296,6 +18515,7 @@
                   <w:p>
                     <w:pPr>
                       <w:pStyle w:val="Bibliography"/>
+                      <w:spacing w:line="240" w:lineRule="auto"/>
                     </w:pPr>
                     <w:r>
                       <w:t xml:space="preserve">I. Robinson, J. Webber dan E. Eifrem, Graph Databases, Sebastopol: O'Reilly Media, Inc, 2013. </w:t>
@@ -18316,6 +18536,7 @@
                   <w:p>
                     <w:pPr>
                       <w:pStyle w:val="Bibliography"/>
+                      <w:spacing w:line="240" w:lineRule="auto"/>
                     </w:pPr>
                     <w:r>
                       <w:t xml:space="preserve">[2] </w:t>
@@ -18330,6 +18551,7 @@
                   <w:p>
                     <w:pPr>
                       <w:pStyle w:val="Bibliography"/>
+                      <w:spacing w:line="240" w:lineRule="auto"/>
                     </w:pPr>
                     <w:r>
                       <w:t xml:space="preserve">P. Gupta, A. Goel, J. Lin, A. Sharma, D. Wang dan R. Zadeh, “WTF: The Who to Follow Service at Twitter,” dalam </w:t>
@@ -18360,6 +18582,7 @@
                   <w:p>
                     <w:pPr>
                       <w:pStyle w:val="Bibliography"/>
+                      <w:spacing w:line="240" w:lineRule="auto"/>
                     </w:pPr>
                     <w:r>
                       <w:t xml:space="preserve">[3] </w:t>
@@ -18374,6 +18597,7 @@
                   <w:p>
                     <w:pPr>
                       <w:pStyle w:val="Bibliography"/>
+                      <w:spacing w:line="240" w:lineRule="auto"/>
                     </w:pPr>
                     <w:r>
                       <w:t xml:space="preserve">M. Curtiss, I. Becker, T. Bosman, S. Doroshenko, L. Grijincu, T. Jackson, S. Kunnatur, S. Lassen, P. Pronin, S. Sankar, G. Shen, G. Woss, C. Yang dan N. Zhang, “Unicorn: A System for Searching the Social Graph,” dalam </w:t>
@@ -18404,6 +18628,7 @@
                   <w:p>
                     <w:pPr>
                       <w:pStyle w:val="Bibliography"/>
+                      <w:spacing w:line="240" w:lineRule="auto"/>
                     </w:pPr>
                     <w:r>
                       <w:t xml:space="preserve">[4] </w:t>
@@ -18418,6 +18643,7 @@
                   <w:p>
                     <w:pPr>
                       <w:pStyle w:val="Bibliography"/>
+                      <w:spacing w:line="240" w:lineRule="auto"/>
                     </w:pPr>
                     <w:r>
                       <w:t>B. H. Murray dan A. Moore, “Sizing The Internet,” Cyveillance, 2000.</w:t>
@@ -18438,6 +18664,7 @@
                   <w:p>
                     <w:pPr>
                       <w:pStyle w:val="Bibliography"/>
+                      <w:spacing w:line="240" w:lineRule="auto"/>
                     </w:pPr>
                     <w:r>
                       <w:t xml:space="preserve">[5] </w:t>
@@ -18452,6 +18679,7 @@
                   <w:p>
                     <w:pPr>
                       <w:pStyle w:val="Bibliography"/>
+                      <w:spacing w:line="240" w:lineRule="auto"/>
                     </w:pPr>
                     <w:r>
                       <w:t xml:space="preserve">N. Shervashidze, S. Vishwanathan, T. H. Petri, K. Mehlhorn dan K. M. Borgwardt, “Efficient graphlet kernels for large graph comparison,” dalam </w:t>
@@ -18482,6 +18710,7 @@
                   <w:p>
                     <w:pPr>
                       <w:pStyle w:val="Bibliography"/>
+                      <w:spacing w:line="240" w:lineRule="auto"/>
                     </w:pPr>
                     <w:r>
                       <w:t xml:space="preserve">[6] </w:t>
@@ -18496,6 +18725,7 @@
                   <w:p>
                     <w:pPr>
                       <w:pStyle w:val="Bibliography"/>
+                      <w:spacing w:line="240" w:lineRule="auto"/>
                     </w:pPr>
                     <w:r>
                       <w:t xml:space="preserve">D. Koutra, U. Kang, J. Vreeken dan C. Faloutsos, “VoG : Summarizing and Understanding Large Graphs,” dalam </w:t>
@@ -18526,6 +18756,7 @@
                   <w:p>
                     <w:pPr>
                       <w:pStyle w:val="Bibliography"/>
+                      <w:spacing w:line="240" w:lineRule="auto"/>
                     </w:pPr>
                     <w:r>
                       <w:t xml:space="preserve">[7] </w:t>
@@ -18540,6 +18771,7 @@
                   <w:p>
                     <w:pPr>
                       <w:pStyle w:val="Bibliography"/>
+                      <w:spacing w:line="240" w:lineRule="auto"/>
                     </w:pPr>
                     <w:r>
                       <w:t xml:space="preserve">K. H. Rosen, Discrete Mathematics and Its Applications, New York: The McGraw-Hill Companies, Inc., 2012. </w:t>
@@ -18560,6 +18792,7 @@
                   <w:p>
                     <w:pPr>
                       <w:pStyle w:val="Bibliography"/>
+                      <w:spacing w:line="240" w:lineRule="auto"/>
                     </w:pPr>
                     <w:r>
                       <w:t xml:space="preserve">[8] </w:t>
@@ -18574,6 +18807,7 @@
                   <w:p>
                     <w:pPr>
                       <w:pStyle w:val="Bibliography"/>
+                      <w:spacing w:line="240" w:lineRule="auto"/>
                     </w:pPr>
                     <w:r>
                       <w:t xml:space="preserve">M. A. Kolosovskiy, Data structure for representing a graph:, Altai State Technical University, Russia. </w:t>
@@ -18594,6 +18828,7 @@
                   <w:p>
                     <w:pPr>
                       <w:pStyle w:val="Bibliography"/>
+                      <w:spacing w:line="240" w:lineRule="auto"/>
                     </w:pPr>
                     <w:r>
                       <w:t xml:space="preserve">[9] </w:t>
@@ -18608,6 +18843,7 @@
                   <w:p>
                     <w:pPr>
                       <w:pStyle w:val="Bibliography"/>
+                      <w:spacing w:line="240" w:lineRule="auto"/>
                     </w:pPr>
                     <w:r>
                       <w:t xml:space="preserve">R. Kumar, P. Raghavan, S. Rajagopalan, D. Shivakumar, A. S. Thomkins dan E. Upfal, “The Web as a Graph,” dalam </w:t>
@@ -18638,6 +18874,7 @@
                   <w:p>
                     <w:pPr>
                       <w:pStyle w:val="Bibliography"/>
+                      <w:spacing w:line="240" w:lineRule="auto"/>
                     </w:pPr>
                     <w:r>
                       <w:t xml:space="preserve">[10] </w:t>
@@ -18652,6 +18889,7 @@
                   <w:p>
                     <w:pPr>
                       <w:pStyle w:val="Bibliography"/>
+                      <w:spacing w:line="240" w:lineRule="auto"/>
                     </w:pPr>
                     <w:r>
                       <w:t xml:space="preserve">A. Broder, R. Kumar, F. Maghoul, P. Raghavan, S. Rajagopalan, R. Stata, A. Thomkins dan J. Wiener, “Graph Structure in the Web,” </w:t>
@@ -18682,6 +18920,7 @@
                   <w:p>
                     <w:pPr>
                       <w:pStyle w:val="Bibliography"/>
+                      <w:spacing w:line="240" w:lineRule="auto"/>
                     </w:pPr>
                     <w:r>
                       <w:t xml:space="preserve">[11] </w:t>
@@ -18696,6 +18935,7 @@
                   <w:p>
                     <w:pPr>
                       <w:pStyle w:val="Bibliography"/>
+                      <w:spacing w:line="240" w:lineRule="auto"/>
                     </w:pPr>
                     <w:r>
                       <w:t>Dhia, “Finding the Patterns in a Mysterious New DGA,” [Online]. Available: https://labs.opendns.com/2013/10/24/mysterious-dga-lets-investigate-sgraph/. [Diakses 18 March 2015].</w:t>
@@ -18716,6 +18956,7 @@
                   <w:p>
                     <w:pPr>
                       <w:pStyle w:val="Bibliography"/>
+                      <w:spacing w:line="240" w:lineRule="auto"/>
                     </w:pPr>
                     <w:r>
                       <w:t xml:space="preserve">[12] </w:t>
@@ -18730,6 +18971,7 @@
                   <w:p>
                     <w:pPr>
                       <w:pStyle w:val="Bibliography"/>
+                      <w:spacing w:line="240" w:lineRule="auto"/>
                     </w:pPr>
                     <w:r>
                       <w:t xml:space="preserve">Y. Lim, U. Kang dan C. Faloutsos, “SlashBurn: Graph Compression and Mining beyond Caveman Communities,” dalam </w:t>
@@ -18760,9 +19002,9 @@
                   <w:p>
                     <w:pPr>
                       <w:pStyle w:val="Bibliography"/>
+                      <w:spacing w:line="240" w:lineRule="auto"/>
                     </w:pPr>
                     <w:r>
-                      <w:lastRenderedPageBreak/>
                       <w:t xml:space="preserve">[13] </w:t>
                     </w:r>
                   </w:p>
@@ -18775,6 +19017,7 @@
                   <w:p>
                     <w:pPr>
                       <w:pStyle w:val="Bibliography"/>
+                      <w:spacing w:line="240" w:lineRule="auto"/>
                     </w:pPr>
                     <w:r>
                       <w:t xml:space="preserve">R. Balakhisnan dan K. Ranganathan, A Textbook of Graph Theory, Springer Science &amp; Business Media, 2012. </w:t>
@@ -18785,6 +19028,7 @@
             </w:tbl>
             <w:p>
               <w:pPr>
+                <w:spacing w:line="240" w:lineRule="auto"/>
                 <w:divId w:val="1361593241"/>
                 <w:rPr>
                   <w:rFonts w:eastAsia="Times New Roman"/>
@@ -18800,6 +19044,7 @@
                   <w:b/>
                   <w:bCs/>
                 </w:rPr>
+                <w:lastRenderedPageBreak/>
                 <w:fldChar w:fldCharType="end"/>
               </w:r>
             </w:p>
@@ -19423,6 +19668,95 @@
     </w:lvl>
   </w:abstractNum>
   <w:abstractNum w:abstractNumId="6" w15:restartNumberingAfterBreak="0">
+    <w:nsid w:val="2CE747F9"/>
+    <w:multiLevelType w:val="hybridMultilevel"/>
+    <w:tmpl w:val="40C41DDA"/>
+    <w:lvl w:ilvl="0" w:tplc="04090019">
+      <w:start w:val="1"/>
+      <w:numFmt w:val="lowerLetter"/>
+      <w:lvlText w:val="%1."/>
+      <w:lvlJc w:val="left"/>
+      <w:pPr>
+        <w:ind w:left="720" w:hanging="360"/>
+      </w:pPr>
+      <w:rPr>
+        <w:rFonts w:hint="default"/>
+      </w:rPr>
+    </w:lvl>
+    <w:lvl w:ilvl="1" w:tplc="04090019" w:tentative="1">
+      <w:start w:val="1"/>
+      <w:numFmt w:val="lowerLetter"/>
+      <w:lvlText w:val="%2."/>
+      <w:lvlJc w:val="left"/>
+      <w:pPr>
+        <w:ind w:left="1440" w:hanging="360"/>
+      </w:pPr>
+    </w:lvl>
+    <w:lvl w:ilvl="2" w:tplc="0409001B" w:tentative="1">
+      <w:start w:val="1"/>
+      <w:numFmt w:val="lowerRoman"/>
+      <w:lvlText w:val="%3."/>
+      <w:lvlJc w:val="right"/>
+      <w:pPr>
+        <w:ind w:left="2160" w:hanging="180"/>
+      </w:pPr>
+    </w:lvl>
+    <w:lvl w:ilvl="3" w:tplc="0409000F" w:tentative="1">
+      <w:start w:val="1"/>
+      <w:numFmt w:val="decimal"/>
+      <w:lvlText w:val="%4."/>
+      <w:lvlJc w:val="left"/>
+      <w:pPr>
+        <w:ind w:left="2880" w:hanging="360"/>
+      </w:pPr>
+    </w:lvl>
+    <w:lvl w:ilvl="4" w:tplc="04090019" w:tentative="1">
+      <w:start w:val="1"/>
+      <w:numFmt w:val="lowerLetter"/>
+      <w:lvlText w:val="%5."/>
+      <w:lvlJc w:val="left"/>
+      <w:pPr>
+        <w:ind w:left="3600" w:hanging="360"/>
+      </w:pPr>
+    </w:lvl>
+    <w:lvl w:ilvl="5" w:tplc="0409001B" w:tentative="1">
+      <w:start w:val="1"/>
+      <w:numFmt w:val="lowerRoman"/>
+      <w:lvlText w:val="%6."/>
+      <w:lvlJc w:val="right"/>
+      <w:pPr>
+        <w:ind w:left="4320" w:hanging="180"/>
+      </w:pPr>
+    </w:lvl>
+    <w:lvl w:ilvl="6" w:tplc="0409000F" w:tentative="1">
+      <w:start w:val="1"/>
+      <w:numFmt w:val="decimal"/>
+      <w:lvlText w:val="%7."/>
+      <w:lvlJc w:val="left"/>
+      <w:pPr>
+        <w:ind w:left="5040" w:hanging="360"/>
+      </w:pPr>
+    </w:lvl>
+    <w:lvl w:ilvl="7" w:tplc="04090019" w:tentative="1">
+      <w:start w:val="1"/>
+      <w:numFmt w:val="lowerLetter"/>
+      <w:lvlText w:val="%8."/>
+      <w:lvlJc w:val="left"/>
+      <w:pPr>
+        <w:ind w:left="5760" w:hanging="360"/>
+      </w:pPr>
+    </w:lvl>
+    <w:lvl w:ilvl="8" w:tplc="0409001B" w:tentative="1">
+      <w:start w:val="1"/>
+      <w:numFmt w:val="lowerRoman"/>
+      <w:lvlText w:val="%9."/>
+      <w:lvlJc w:val="right"/>
+      <w:pPr>
+        <w:ind w:left="6480" w:hanging="180"/>
+      </w:pPr>
+    </w:lvl>
+  </w:abstractNum>
+  <w:abstractNum w:abstractNumId="7" w15:restartNumberingAfterBreak="0">
     <w:nsid w:val="330507E7"/>
     <w:multiLevelType w:val="multilevel"/>
     <w:tmpl w:val="58145538"/>
@@ -19543,7 +19877,7 @@
       </w:rPr>
     </w:lvl>
   </w:abstractNum>
-  <w:abstractNum w:abstractNumId="7" w15:restartNumberingAfterBreak="0">
+  <w:abstractNum w:abstractNumId="8" w15:restartNumberingAfterBreak="0">
     <w:nsid w:val="3F026468"/>
     <w:multiLevelType w:val="hybridMultilevel"/>
     <w:tmpl w:val="8B5233E4"/>
@@ -19632,7 +19966,7 @@
       </w:pPr>
     </w:lvl>
   </w:abstractNum>
-  <w:abstractNum w:abstractNumId="8" w15:restartNumberingAfterBreak="0">
+  <w:abstractNum w:abstractNumId="9" w15:restartNumberingAfterBreak="0">
     <w:nsid w:val="40F83AE3"/>
     <w:multiLevelType w:val="multilevel"/>
     <w:tmpl w:val="9D58A9E0"/>
@@ -19753,7 +20087,96 @@
       </w:rPr>
     </w:lvl>
   </w:abstractNum>
-  <w:abstractNum w:abstractNumId="9" w15:restartNumberingAfterBreak="0">
+  <w:abstractNum w:abstractNumId="10" w15:restartNumberingAfterBreak="0">
+    <w:nsid w:val="4B3866A9"/>
+    <w:multiLevelType w:val="hybridMultilevel"/>
+    <w:tmpl w:val="619AC706"/>
+    <w:lvl w:ilvl="0" w:tplc="04090019">
+      <w:start w:val="1"/>
+      <w:numFmt w:val="lowerLetter"/>
+      <w:lvlText w:val="%1."/>
+      <w:lvlJc w:val="left"/>
+      <w:pPr>
+        <w:ind w:left="720" w:hanging="360"/>
+      </w:pPr>
+      <w:rPr>
+        <w:rFonts w:hint="default"/>
+      </w:rPr>
+    </w:lvl>
+    <w:lvl w:ilvl="1" w:tplc="04090019" w:tentative="1">
+      <w:start w:val="1"/>
+      <w:numFmt w:val="lowerLetter"/>
+      <w:lvlText w:val="%2."/>
+      <w:lvlJc w:val="left"/>
+      <w:pPr>
+        <w:ind w:left="1440" w:hanging="360"/>
+      </w:pPr>
+    </w:lvl>
+    <w:lvl w:ilvl="2" w:tplc="0409001B" w:tentative="1">
+      <w:start w:val="1"/>
+      <w:numFmt w:val="lowerRoman"/>
+      <w:lvlText w:val="%3."/>
+      <w:lvlJc w:val="right"/>
+      <w:pPr>
+        <w:ind w:left="2160" w:hanging="180"/>
+      </w:pPr>
+    </w:lvl>
+    <w:lvl w:ilvl="3" w:tplc="0409000F" w:tentative="1">
+      <w:start w:val="1"/>
+      <w:numFmt w:val="decimal"/>
+      <w:lvlText w:val="%4."/>
+      <w:lvlJc w:val="left"/>
+      <w:pPr>
+        <w:ind w:left="2880" w:hanging="360"/>
+      </w:pPr>
+    </w:lvl>
+    <w:lvl w:ilvl="4" w:tplc="04090019" w:tentative="1">
+      <w:start w:val="1"/>
+      <w:numFmt w:val="lowerLetter"/>
+      <w:lvlText w:val="%5."/>
+      <w:lvlJc w:val="left"/>
+      <w:pPr>
+        <w:ind w:left="3600" w:hanging="360"/>
+      </w:pPr>
+    </w:lvl>
+    <w:lvl w:ilvl="5" w:tplc="0409001B" w:tentative="1">
+      <w:start w:val="1"/>
+      <w:numFmt w:val="lowerRoman"/>
+      <w:lvlText w:val="%6."/>
+      <w:lvlJc w:val="right"/>
+      <w:pPr>
+        <w:ind w:left="4320" w:hanging="180"/>
+      </w:pPr>
+    </w:lvl>
+    <w:lvl w:ilvl="6" w:tplc="0409000F" w:tentative="1">
+      <w:start w:val="1"/>
+      <w:numFmt w:val="decimal"/>
+      <w:lvlText w:val="%7."/>
+      <w:lvlJc w:val="left"/>
+      <w:pPr>
+        <w:ind w:left="5040" w:hanging="360"/>
+      </w:pPr>
+    </w:lvl>
+    <w:lvl w:ilvl="7" w:tplc="04090019" w:tentative="1">
+      <w:start w:val="1"/>
+      <w:numFmt w:val="lowerLetter"/>
+      <w:lvlText w:val="%8."/>
+      <w:lvlJc w:val="left"/>
+      <w:pPr>
+        <w:ind w:left="5760" w:hanging="360"/>
+      </w:pPr>
+    </w:lvl>
+    <w:lvl w:ilvl="8" w:tplc="0409001B" w:tentative="1">
+      <w:start w:val="1"/>
+      <w:numFmt w:val="lowerRoman"/>
+      <w:lvlText w:val="%9."/>
+      <w:lvlJc w:val="right"/>
+      <w:pPr>
+        <w:ind w:left="6480" w:hanging="180"/>
+      </w:pPr>
+    </w:lvl>
+  </w:abstractNum>
+  <w:abstractNum w:abstractNumId="11" w15:restartNumberingAfterBreak="0">
     <w:nsid w:val="5EBC29A7"/>
     <w:multiLevelType w:val="hybridMultilevel"/>
     <w:tmpl w:val="5AEC68AC"/>
@@ -19866,7 +20289,7 @@
       </w:rPr>
     </w:lvl>
   </w:abstractNum>
-  <w:abstractNum w:abstractNumId="10" w15:restartNumberingAfterBreak="0">
+  <w:abstractNum w:abstractNumId="12" w15:restartNumberingAfterBreak="0">
     <w:nsid w:val="5FB7299C"/>
     <w:multiLevelType w:val="multilevel"/>
     <w:tmpl w:val="6FFEE6A4"/>
@@ -19987,7 +20410,7 @@
       </w:rPr>
     </w:lvl>
   </w:abstractNum>
-  <w:abstractNum w:abstractNumId="11" w15:restartNumberingAfterBreak="0">
+  <w:abstractNum w:abstractNumId="13" w15:restartNumberingAfterBreak="0">
     <w:nsid w:val="658E5777"/>
     <w:multiLevelType w:val="hybridMultilevel"/>
     <w:tmpl w:val="C290954C"/>
@@ -20073,7 +20496,7 @@
       </w:pPr>
     </w:lvl>
   </w:abstractNum>
-  <w:abstractNum w:abstractNumId="12" w15:restartNumberingAfterBreak="0">
+  <w:abstractNum w:abstractNumId="14" w15:restartNumberingAfterBreak="0">
     <w:nsid w:val="666D413D"/>
     <w:multiLevelType w:val="hybridMultilevel"/>
     <w:tmpl w:val="ED101F46"/>
@@ -20159,7 +20582,7 @@
       </w:pPr>
     </w:lvl>
   </w:abstractNum>
-  <w:abstractNum w:abstractNumId="13" w15:restartNumberingAfterBreak="0">
+  <w:abstractNum w:abstractNumId="15" w15:restartNumberingAfterBreak="0">
     <w:nsid w:val="6B81109A"/>
     <w:multiLevelType w:val="hybridMultilevel"/>
     <w:tmpl w:val="79D0A87A"/>
@@ -20248,11 +20671,11 @@
       </w:pPr>
     </w:lvl>
   </w:abstractNum>
-  <w:abstractNum w:abstractNumId="14" w15:restartNumberingAfterBreak="0">
+  <w:abstractNum w:abstractNumId="16" w15:restartNumberingAfterBreak="0">
     <w:nsid w:val="6D517F72"/>
-    <w:multiLevelType w:val="hybridMultilevel"/>
-    <w:tmpl w:val="0BB69EA6"/>
-    <w:lvl w:ilvl="0" w:tplc="4732C862">
+    <w:multiLevelType w:val="multilevel"/>
+    <w:tmpl w:val="C37CE9E8"/>
+    <w:lvl w:ilvl="0">
       <w:start w:val="1"/>
       <w:numFmt w:val="decimal"/>
       <w:pStyle w:val="Heading1"/>
@@ -20261,81 +20684,117 @@
       <w:pPr>
         <w:ind w:left="720" w:hanging="360"/>
       </w:pPr>
+      <w:rPr>
+        <w:rFonts w:hint="default"/>
+      </w:rPr>
     </w:lvl>
-    <w:lvl w:ilvl="1" w:tplc="04090019" w:tentative="1">
-      <w:start w:val="1"/>
-      <w:numFmt w:val="lowerLetter"/>
-      <w:lvlText w:val="%2."/>
-      <w:lvlJc w:val="left"/>
-      <w:pPr>
-        <w:ind w:left="1440" w:hanging="360"/>
-      </w:pPr>
-    </w:lvl>
-    <w:lvl w:ilvl="2" w:tplc="0409001B" w:tentative="1">
-      <w:start w:val="1"/>
-      <w:numFmt w:val="lowerRoman"/>
-      <w:lvlText w:val="%3."/>
-      <w:lvlJc w:val="right"/>
-      <w:pPr>
-        <w:ind w:left="2160" w:hanging="180"/>
-      </w:pPr>
-    </w:lvl>
-    <w:lvl w:ilvl="3" w:tplc="0409000F" w:tentative="1">
+    <w:lvl w:ilvl="1">
       <w:start w:val="1"/>
       <w:numFmt w:val="decimal"/>
-      <w:lvlText w:val="%4."/>
+      <w:pStyle w:val="Heading2"/>
+      <w:isLgl/>
+      <w:lvlText w:val="%1.%2"/>
       <w:lvlJc w:val="left"/>
       <w:pPr>
-        <w:ind w:left="2880" w:hanging="360"/>
-      </w:pPr>
+        <w:ind w:left="780" w:hanging="420"/>
+      </w:pPr>
+      <w:rPr>
+        <w:rFonts w:hint="default"/>
+      </w:rPr>
     </w:lvl>
-    <w:lvl w:ilvl="4" w:tplc="04090019" w:tentative="1">
-      <w:start w:val="1"/>
-      <w:numFmt w:val="lowerLetter"/>
-      <w:lvlText w:val="%5."/>
-      <w:lvlJc w:val="left"/>
-      <w:pPr>
-        <w:ind w:left="3600" w:hanging="360"/>
-      </w:pPr>
-    </w:lvl>
-    <w:lvl w:ilvl="5" w:tplc="0409001B" w:tentative="1">
-      <w:start w:val="1"/>
-      <w:numFmt w:val="lowerRoman"/>
-      <w:lvlText w:val="%6."/>
-      <w:lvlJc w:val="right"/>
-      <w:pPr>
-        <w:ind w:left="4320" w:hanging="180"/>
-      </w:pPr>
-    </w:lvl>
-    <w:lvl w:ilvl="6" w:tplc="0409000F" w:tentative="1">
+    <w:lvl w:ilvl="2">
       <w:start w:val="1"/>
       <w:numFmt w:val="decimal"/>
-      <w:lvlText w:val="%7."/>
+      <w:isLgl/>
+      <w:lvlText w:val="%1.%2.%3"/>
       <w:lvlJc w:val="left"/>
       <w:pPr>
-        <w:ind w:left="5040" w:hanging="360"/>
-      </w:pPr>
+        <w:ind w:left="1080" w:hanging="720"/>
+      </w:pPr>
+      <w:rPr>
+        <w:rFonts w:hint="default"/>
+      </w:rPr>
     </w:lvl>
-    <w:lvl w:ilvl="7" w:tplc="04090019" w:tentative="1">
+    <w:lvl w:ilvl="3">
       <w:start w:val="1"/>
-      <w:numFmt w:val="lowerLetter"/>
-      <w:lvlText w:val="%8."/>
+      <w:numFmt w:val="decimal"/>
+      <w:isLgl/>
+      <w:lvlText w:val="%1.%2.%3.%4"/>
       <w:lvlJc w:val="left"/>
       <w:pPr>
-        <w:ind w:left="5760" w:hanging="360"/>
-      </w:pPr>
+        <w:ind w:left="1080" w:hanging="720"/>
+      </w:pPr>
+      <w:rPr>
+        <w:rFonts w:hint="default"/>
+      </w:rPr>
     </w:lvl>
-    <w:lvl w:ilvl="8" w:tplc="0409001B" w:tentative="1">
+    <w:lvl w:ilvl="4">
       <w:start w:val="1"/>
-      <w:numFmt w:val="lowerRoman"/>
-      <w:lvlText w:val="%9."/>
-      <w:lvlJc w:val="right"/>
-      <w:pPr>
-        <w:ind w:left="6480" w:hanging="180"/>
-      </w:pPr>
+      <w:numFmt w:val="decimal"/>
+      <w:isLgl/>
+      <w:lvlText w:val="%1.%2.%3.%4.%5"/>
+      <w:lvlJc w:val="left"/>
+      <w:pPr>
+        <w:ind w:left="1440" w:hanging="1080"/>
+      </w:pPr>
+      <w:rPr>
+        <w:rFonts w:hint="default"/>
+      </w:rPr>
+    </w:lvl>
+    <w:lvl w:ilvl="5">
+      <w:start w:val="1"/>
+      <w:numFmt w:val="decimal"/>
+      <w:isLgl/>
+      <w:lvlText w:val="%1.%2.%3.%4.%5.%6"/>
+      <w:lvlJc w:val="left"/>
+      <w:pPr>
+        <w:ind w:left="1440" w:hanging="1080"/>
+      </w:pPr>
+      <w:rPr>
+        <w:rFonts w:hint="default"/>
+      </w:rPr>
+    </w:lvl>
+    <w:lvl w:ilvl="6">
+      <w:start w:val="1"/>
+      <w:numFmt w:val="decimal"/>
+      <w:isLgl/>
+      <w:lvlText w:val="%1.%2.%3.%4.%5.%6.%7"/>
+      <w:lvlJc w:val="left"/>
+      <w:pPr>
+        <w:ind w:left="1800" w:hanging="1440"/>
+      </w:pPr>
+      <w:rPr>
+        <w:rFonts w:hint="default"/>
+      </w:rPr>
+    </w:lvl>
+    <w:lvl w:ilvl="7">
+      <w:start w:val="1"/>
+      <w:numFmt w:val="decimal"/>
+      <w:isLgl/>
+      <w:lvlText w:val="%1.%2.%3.%4.%5.%6.%7.%8"/>
+      <w:lvlJc w:val="left"/>
+      <w:pPr>
+        <w:ind w:left="1800" w:hanging="1440"/>
+      </w:pPr>
+      <w:rPr>
+        <w:rFonts w:hint="default"/>
+      </w:rPr>
+    </w:lvl>
+    <w:lvl w:ilvl="8">
+      <w:start w:val="1"/>
+      <w:numFmt w:val="decimal"/>
+      <w:isLgl/>
+      <w:lvlText w:val="%1.%2.%3.%4.%5.%6.%7.%8.%9"/>
+      <w:lvlJc w:val="left"/>
+      <w:pPr>
+        <w:ind w:left="2160" w:hanging="1800"/>
+      </w:pPr>
+      <w:rPr>
+        <w:rFonts w:hint="default"/>
+      </w:rPr>
     </w:lvl>
   </w:abstractNum>
-  <w:abstractNum w:abstractNumId="15" w15:restartNumberingAfterBreak="0">
+  <w:abstractNum w:abstractNumId="17" w15:restartNumberingAfterBreak="0">
     <w:nsid w:val="72C8437A"/>
     <w:multiLevelType w:val="multilevel"/>
     <w:tmpl w:val="D9E002F2"/>
@@ -20448,7 +20907,7 @@
       </w:rPr>
     </w:lvl>
   </w:abstractNum>
-  <w:abstractNum w:abstractNumId="16" w15:restartNumberingAfterBreak="0">
+  <w:abstractNum w:abstractNumId="18" w15:restartNumberingAfterBreak="0">
     <w:nsid w:val="77066D67"/>
     <w:multiLevelType w:val="hybridMultilevel"/>
     <w:tmpl w:val="25FE0204"/>
@@ -20537,7 +20996,7 @@
       </w:pPr>
     </w:lvl>
   </w:abstractNum>
-  <w:abstractNum w:abstractNumId="17" w15:restartNumberingAfterBreak="0">
+  <w:abstractNum w:abstractNumId="19" w15:restartNumberingAfterBreak="0">
     <w:nsid w:val="791E48B6"/>
     <w:multiLevelType w:val="hybridMultilevel"/>
     <w:tmpl w:val="69E85824"/>
@@ -20627,10 +21086,10 @@
     </w:lvl>
   </w:abstractNum>
   <w:num w:numId="1">
-    <w:abstractNumId w:val="15"/>
+    <w:abstractNumId w:val="17"/>
   </w:num>
   <w:num w:numId="2">
-    <w:abstractNumId w:val="13"/>
+    <w:abstractNumId w:val="15"/>
   </w:num>
   <w:num w:numId="3">
     <w:abstractNumId w:val="1"/>
@@ -20639,25 +21098,25 @@
     <w:abstractNumId w:val="4"/>
   </w:num>
   <w:num w:numId="5">
-    <w:abstractNumId w:val="16"/>
+    <w:abstractNumId w:val="18"/>
   </w:num>
   <w:num w:numId="6">
-    <w:abstractNumId w:val="8"/>
+    <w:abstractNumId w:val="9"/>
   </w:num>
   <w:num w:numId="7">
-    <w:abstractNumId w:val="9"/>
+    <w:abstractNumId w:val="11"/>
   </w:num>
   <w:num w:numId="8">
-    <w:abstractNumId w:val="11"/>
+    <w:abstractNumId w:val="13"/>
   </w:num>
   <w:num w:numId="9">
-    <w:abstractNumId w:val="12"/>
+    <w:abstractNumId w:val="14"/>
   </w:num>
   <w:num w:numId="10">
     <w:abstractNumId w:val="0"/>
   </w:num>
   <w:num w:numId="11">
-    <w:abstractNumId w:val="10"/>
+    <w:abstractNumId w:val="12"/>
   </w:num>
   <w:num w:numId="12">
     <w:abstractNumId w:val="3"/>
@@ -20666,19 +21125,31 @@
     <w:abstractNumId w:val="2"/>
   </w:num>
   <w:num w:numId="14">
-    <w:abstractNumId w:val="7"/>
+    <w:abstractNumId w:val="8"/>
   </w:num>
   <w:num w:numId="15">
-    <w:abstractNumId w:val="14"/>
+    <w:abstractNumId w:val="16"/>
   </w:num>
   <w:num w:numId="16">
-    <w:abstractNumId w:val="6"/>
+    <w:abstractNumId w:val="7"/>
   </w:num>
   <w:num w:numId="17">
     <w:abstractNumId w:val="5"/>
   </w:num>
   <w:num w:numId="18">
-    <w:abstractNumId w:val="17"/>
+    <w:abstractNumId w:val="19"/>
+  </w:num>
+  <w:num w:numId="19">
+    <w:abstractNumId w:val="16"/>
+    <w:lvlOverride w:ilvl="0">
+      <w:startOverride w:val="5"/>
+    </w:lvlOverride>
+  </w:num>
+  <w:num w:numId="20">
+    <w:abstractNumId w:val="10"/>
+  </w:num>
+  <w:num w:numId="21">
+    <w:abstractNumId w:val="6"/>
   </w:num>
 </w:numbering>
 </file>
@@ -21118,12 +21589,16 @@
     <w:uiPriority w:val="9"/>
     <w:unhideWhenUsed/>
     <w:qFormat/>
-    <w:rsid w:val="00014B91"/>
+    <w:rsid w:val="00D70351"/>
     <w:pPr>
       <w:keepNext/>
       <w:keepLines/>
+      <w:numPr>
+        <w:ilvl w:val="1"/>
+        <w:numId w:val="15"/>
+      </w:numPr>
       <w:spacing w:before="160" w:after="120"/>
-      <w:ind w:left="-6"/>
+      <w:ind w:left="426"/>
       <w:outlineLvl w:val="1"/>
     </w:pPr>
     <w:rPr>
@@ -21243,13 +21718,14 @@
     <w:basedOn w:val="DefaultParagraphFont"/>
     <w:link w:val="Heading2"/>
     <w:uiPriority w:val="9"/>
-    <w:rsid w:val="00014B91"/>
+    <w:rsid w:val="00D70351"/>
     <w:rPr>
       <w:rFonts w:ascii="Times New Roman" w:eastAsiaTheme="majorEastAsia" w:hAnsi="Times New Roman" w:cstheme="majorBidi"/>
       <w:b/>
       <w:noProof/>
       <w:sz w:val="28"/>
       <w:szCs w:val="26"/>
+      <w:lang w:val="id-ID"/>
     </w:rPr>
   </w:style>
   <w:style w:type="paragraph" w:styleId="ListParagraph">
@@ -22752,11 +23228,11 @@
         </c:dLbls>
         <c:marker val="1"/>
         <c:smooth val="0"/>
-        <c:axId val="401679992"/>
-        <c:axId val="401668624"/>
+        <c:axId val="388868040"/>
+        <c:axId val="388871960"/>
       </c:lineChart>
       <c:catAx>
-        <c:axId val="401679992"/>
+        <c:axId val="388868040"/>
         <c:scaling>
           <c:orientation val="minMax"/>
         </c:scaling>
@@ -22868,7 +23344,7 @@
             <a:endParaRPr lang="en-US"/>
           </a:p>
         </c:txPr>
-        <c:crossAx val="401668624"/>
+        <c:crossAx val="388871960"/>
         <c:crosses val="autoZero"/>
         <c:auto val="1"/>
         <c:lblAlgn val="ctr"/>
@@ -22876,7 +23352,7 @@
         <c:noMultiLvlLbl val="0"/>
       </c:catAx>
       <c:valAx>
-        <c:axId val="401668624"/>
+        <c:axId val="388871960"/>
         <c:scaling>
           <c:orientation val="minMax"/>
           <c:max val="340"/>
@@ -22975,7 +23451,7 @@
             <a:endParaRPr lang="en-US"/>
           </a:p>
         </c:txPr>
-        <c:crossAx val="401679992"/>
+        <c:crossAx val="388868040"/>
         <c:crosses val="autoZero"/>
         <c:crossBetween val="between"/>
         <c:majorUnit val="50"/>
@@ -24256,11 +24732,11 @@
         </c:dLbls>
         <c:marker val="1"/>
         <c:smooth val="0"/>
-        <c:axId val="401672544"/>
-        <c:axId val="401670976"/>
+        <c:axId val="388866080"/>
+        <c:axId val="388867648"/>
       </c:lineChart>
       <c:catAx>
-        <c:axId val="401672544"/>
+        <c:axId val="388866080"/>
         <c:scaling>
           <c:orientation val="minMax"/>
         </c:scaling>
@@ -24377,7 +24853,7 @@
             <a:endParaRPr lang="en-US"/>
           </a:p>
         </c:txPr>
-        <c:crossAx val="401670976"/>
+        <c:crossAx val="388867648"/>
         <c:crosses val="autoZero"/>
         <c:auto val="1"/>
         <c:lblAlgn val="ctr"/>
@@ -24385,7 +24861,7 @@
         <c:noMultiLvlLbl val="0"/>
       </c:catAx>
       <c:valAx>
-        <c:axId val="401670976"/>
+        <c:axId val="388867648"/>
         <c:scaling>
           <c:orientation val="minMax"/>
           <c:max val="340"/>
@@ -24484,7 +24960,7 @@
             <a:endParaRPr lang="en-US"/>
           </a:p>
         </c:txPr>
-        <c:crossAx val="401672544"/>
+        <c:crossAx val="388866080"/>
         <c:crosses val="autoZero"/>
         <c:crossBetween val="between"/>
       </c:valAx>
@@ -26385,7 +26861,7 @@
 </file>
 
 <file path=customXml/itemProps1.xml><?xml version="1.0" encoding="utf-8"?>
-<ds:datastoreItem xmlns:ds="http://schemas.openxmlformats.org/officeDocument/2006/customXml" ds:itemID="{6088B204-80C9-4818-B974-E2A9E5FE9B46}">
+<ds:datastoreItem xmlns:ds="http://schemas.openxmlformats.org/officeDocument/2006/customXml" ds:itemID="{3ADA3EF8-767E-4B32-87B3-BA5FFAAC2DA9}">
   <ds:schemaRefs>
     <ds:schemaRef ds:uri="http://schemas.openxmlformats.org/officeDocument/2006/bibliography"/>
   </ds:schemaRefs>

</xml_diff>

<commit_message>
revisi penulisan bab, dan awal2 buku
</commit_message>
<xml_diff>
--- a/Buku Implementasi VoG.docx
+++ b/Buku Implementasi VoG.docx
@@ -190,6 +190,7 @@
           <w:rFonts w:cs="Times New Roman"/>
           <w:b/>
           <w:color w:val="000000" w:themeColor="text1"/>
+          <w:lang w:val="en-US"/>
         </w:rPr>
         <w:drawing>
           <wp:inline distT="0" distB="0" distL="0" distR="0" wp14:anchorId="31BF6FAB" wp14:editId="182BBA15">
@@ -375,7 +376,12 @@
     <w:p>
       <w:pPr>
         <w:pStyle w:val="Heading1"/>
-        <w:spacing w:line="240" w:lineRule="auto"/>
+        <w:numPr>
+          <w:ilvl w:val="0"/>
+          <w:numId w:val="0"/>
+        </w:numPr>
+        <w:spacing w:line="240" w:lineRule="auto"/>
+        <w:ind w:left="360"/>
       </w:pPr>
       <w:r>
         <w:br w:type="page"/>
@@ -411,84 +417,127 @@
     </w:p>
     <w:p>
       <w:pPr>
-        <w:spacing w:line="240" w:lineRule="auto"/>
+        <w:spacing w:before="240" w:line="240" w:lineRule="auto"/>
         <w:jc w:val="both"/>
       </w:pPr>
     </w:p>
+    <w:tbl>
+      <w:tblPr>
+        <w:tblStyle w:val="TableGrid"/>
+        <w:tblW w:w="0" w:type="auto"/>
+        <w:tblInd w:w="4957" w:type="dxa"/>
+        <w:tblBorders>
+          <w:top w:val="none" w:sz="0" w:space="0" w:color="auto"/>
+          <w:left w:val="none" w:sz="0" w:space="0" w:color="auto"/>
+          <w:bottom w:val="none" w:sz="0" w:space="0" w:color="auto"/>
+          <w:right w:val="none" w:sz="0" w:space="0" w:color="auto"/>
+          <w:insideH w:val="none" w:sz="0" w:space="0" w:color="auto"/>
+          <w:insideV w:val="none" w:sz="0" w:space="0" w:color="auto"/>
+        </w:tblBorders>
+        <w:tblLook w:val="04A0" w:firstRow="1" w:lastRow="0" w:firstColumn="1" w:lastColumn="0" w:noHBand="0" w:noVBand="1"/>
+      </w:tblPr>
+      <w:tblGrid>
+        <w:gridCol w:w="2971"/>
+      </w:tblGrid>
+      <w:tr>
+        <w:tc>
+          <w:tcPr>
+            <w:tcW w:w="2971" w:type="dxa"/>
+          </w:tcPr>
+          <w:p>
+            <w:pPr>
+              <w:jc w:val="both"/>
+            </w:pPr>
+            <w:r>
+              <w:t>Bandung,    Desember 2015</w:t>
+            </w:r>
+          </w:p>
+          <w:p>
+            <w:pPr>
+              <w:jc w:val="both"/>
+            </w:pPr>
+            <w:r>
+              <w:rPr>
+                <w:lang w:val="en-US"/>
+              </w:rPr>
+              <w:t>Penulis</w:t>
+            </w:r>
+            <w:r>
+              <w:t>,</w:t>
+            </w:r>
+          </w:p>
+        </w:tc>
+      </w:tr>
+      <w:tr>
+        <w:tc>
+          <w:tcPr>
+            <w:tcW w:w="2971" w:type="dxa"/>
+          </w:tcPr>
+          <w:p>
+            <w:pPr>
+              <w:jc w:val="both"/>
+            </w:pPr>
+          </w:p>
+          <w:p>
+            <w:pPr>
+              <w:jc w:val="both"/>
+            </w:pPr>
+          </w:p>
+          <w:p>
+            <w:pPr>
+              <w:jc w:val="both"/>
+            </w:pPr>
+          </w:p>
+          <w:p>
+            <w:pPr>
+              <w:jc w:val="both"/>
+            </w:pPr>
+          </w:p>
+          <w:p>
+            <w:pPr>
+              <w:jc w:val="both"/>
+            </w:pPr>
+          </w:p>
+        </w:tc>
+      </w:tr>
+      <w:tr>
+        <w:tc>
+          <w:tcPr>
+            <w:tcW w:w="2971" w:type="dxa"/>
+          </w:tcPr>
+          <w:p>
+            <w:pPr>
+              <w:jc w:val="both"/>
+            </w:pPr>
+            <w:r>
+              <w:t>Satrio Adityo Hartomo</w:t>
+            </w:r>
+          </w:p>
+          <w:p>
+            <w:pPr>
+              <w:jc w:val="both"/>
+            </w:pPr>
+          </w:p>
+        </w:tc>
+      </w:tr>
+    </w:tbl>
     <w:p>
       <w:pPr>
         <w:spacing w:line="240" w:lineRule="auto"/>
         <w:jc w:val="both"/>
-        <w:rPr>
-          <w:color w:val="FF0000"/>
-        </w:rPr>
-      </w:pPr>
-      <w:r>
-        <w:rPr>
-          <w:color w:val="FF0000"/>
-        </w:rPr>
-        <w:t xml:space="preserve">Bandung, </w:t>
-      </w:r>
-      <w:r>
-        <w:rPr>
-          <w:color w:val="FF0000"/>
-        </w:rPr>
-        <w:t xml:space="preserve">   </w:t>
-      </w:r>
-      <w:r>
-        <w:rPr>
-          <w:color w:val="FF0000"/>
-        </w:rPr>
-        <w:t>Desember 2015</w:t>
-      </w:r>
+      </w:pPr>
     </w:p>
     <w:p>
       <w:pPr>
         <w:spacing w:line="240" w:lineRule="auto"/>
         <w:jc w:val="both"/>
       </w:pPr>
-      <w:r>
-        <w:t>Yang membuat pernyataan,</w:t>
-      </w:r>
     </w:p>
     <w:p>
       <w:pPr>
         <w:spacing w:line="240" w:lineRule="auto"/>
         <w:jc w:val="both"/>
       </w:pPr>
-    </w:p>
-    <w:p>
-      <w:pPr>
-        <w:spacing w:line="240" w:lineRule="auto"/>
-        <w:jc w:val="both"/>
-      </w:pPr>
-    </w:p>
-    <w:p>
-      <w:pPr>
-        <w:spacing w:line="240" w:lineRule="auto"/>
-        <w:jc w:val="both"/>
-      </w:pPr>
-    </w:p>
-    <w:p>
-      <w:pPr>
-        <w:spacing w:line="240" w:lineRule="auto"/>
-        <w:jc w:val="both"/>
-      </w:pPr>
-      <w:r>
-        <w:t>Satrio Adityo Hartomo</w:t>
-      </w:r>
-    </w:p>
-    <w:p>
-      <w:pPr>
-        <w:spacing w:line="240" w:lineRule="auto"/>
-        <w:jc w:val="both"/>
-      </w:pPr>
-    </w:p>
-    <w:p>
-      <w:pPr>
-        <w:spacing w:line="240" w:lineRule="auto"/>
-        <w:jc w:val="both"/>
-      </w:pPr>
       <w:r>
         <w:br w:type="page"/>
       </w:r>
@@ -496,7 +545,12 @@
     <w:p>
       <w:pPr>
         <w:pStyle w:val="Heading1"/>
-        <w:spacing w:line="240" w:lineRule="auto"/>
+        <w:numPr>
+          <w:ilvl w:val="0"/>
+          <w:numId w:val="0"/>
+        </w:numPr>
+        <w:spacing w:line="240" w:lineRule="auto"/>
+        <w:ind w:left="360"/>
       </w:pPr>
       <w:r>
         <w:lastRenderedPageBreak/>
@@ -635,15 +689,18 @@
       <w:pPr>
         <w:spacing w:line="240" w:lineRule="auto"/>
         <w:jc w:val="center"/>
-        <w:rPr>
-          <w:color w:val="FF0000"/>
-        </w:rPr>
-      </w:pPr>
-      <w:r>
-        <w:rPr>
-          <w:color w:val="FF0000"/>
-        </w:rPr>
-        <w:t>Bandung, Desember 2015</w:t>
+      </w:pPr>
+      <w:r>
+        <w:t xml:space="preserve">Bandung, </w:t>
+      </w:r>
+      <w:r>
+        <w:rPr>
+          <w:lang w:val="en-US"/>
+        </w:rPr>
+        <w:t xml:space="preserve">  </w:t>
+      </w:r>
+      <w:r>
+        <w:t>Desember 2015</w:t>
       </w:r>
     </w:p>
     <w:p>
@@ -785,6 +842,17 @@
               </w:rPr>
             </w:pPr>
           </w:p>
+          <w:p>
+            <w:pPr>
+              <w:contextualSpacing/>
+              <w:jc w:val="center"/>
+              <w:rPr>
+                <w:rFonts w:cs="Times New Roman"/>
+                <w:color w:val="000000" w:themeColor="text1"/>
+                <w:szCs w:val="24"/>
+              </w:rPr>
+            </w:pPr>
+          </w:p>
         </w:tc>
         <w:tc>
           <w:tcPr>
@@ -1012,181 +1080,6 @@
         <w:jc w:val="center"/>
       </w:pPr>
     </w:p>
-    <w:tbl>
-      <w:tblPr>
-        <w:tblStyle w:val="TableGrid"/>
-        <w:tblW w:w="3960" w:type="dxa"/>
-        <w:jc w:val="center"/>
-        <w:tblBorders>
-          <w:top w:val="none" w:sz="0" w:space="0" w:color="auto"/>
-          <w:left w:val="none" w:sz="0" w:space="0" w:color="auto"/>
-          <w:bottom w:val="none" w:sz="0" w:space="0" w:color="auto"/>
-          <w:right w:val="none" w:sz="0" w:space="0" w:color="auto"/>
-          <w:insideH w:val="none" w:sz="0" w:space="0" w:color="auto"/>
-          <w:insideV w:val="none" w:sz="0" w:space="0" w:color="auto"/>
-        </w:tblBorders>
-        <w:tblLook w:val="04A0" w:firstRow="1" w:lastRow="0" w:firstColumn="1" w:lastColumn="0" w:noHBand="0" w:noVBand="1"/>
-      </w:tblPr>
-      <w:tblGrid>
-        <w:gridCol w:w="3960"/>
-      </w:tblGrid>
-      <w:tr>
-        <w:trPr>
-          <w:jc w:val="center"/>
-        </w:trPr>
-        <w:tc>
-          <w:tcPr>
-            <w:tcW w:w="3960" w:type="dxa"/>
-          </w:tcPr>
-          <w:p>
-            <w:pPr>
-              <w:contextualSpacing/>
-              <w:jc w:val="center"/>
-              <w:rPr>
-                <w:rFonts w:cs="Times New Roman"/>
-                <w:color w:val="000000" w:themeColor="text1"/>
-                <w:szCs w:val="24"/>
-              </w:rPr>
-            </w:pPr>
-            <w:r>
-              <w:rPr>
-                <w:rFonts w:cs="Times New Roman"/>
-                <w:color w:val="000000" w:themeColor="text1"/>
-                <w:szCs w:val="24"/>
-              </w:rPr>
-              <w:t>Ketua Program Studi</w:t>
-            </w:r>
-          </w:p>
-          <w:p>
-            <w:pPr>
-              <w:contextualSpacing/>
-              <w:jc w:val="center"/>
-              <w:rPr>
-                <w:rFonts w:cs="Times New Roman"/>
-                <w:color w:val="000000" w:themeColor="text1"/>
-                <w:szCs w:val="24"/>
-              </w:rPr>
-            </w:pPr>
-            <w:r>
-              <w:rPr>
-                <w:rFonts w:cs="Times New Roman"/>
-                <w:color w:val="000000" w:themeColor="text1"/>
-                <w:szCs w:val="24"/>
-              </w:rPr>
-              <w:t>Sarjana Teknik Informatika</w:t>
-            </w:r>
-          </w:p>
-        </w:tc>
-      </w:tr>
-      <w:tr>
-        <w:trPr>
-          <w:jc w:val="center"/>
-        </w:trPr>
-        <w:tc>
-          <w:tcPr>
-            <w:tcW w:w="3960" w:type="dxa"/>
-          </w:tcPr>
-          <w:p>
-            <w:pPr>
-              <w:contextualSpacing/>
-              <w:jc w:val="center"/>
-              <w:rPr>
-                <w:rFonts w:cs="Times New Roman"/>
-                <w:color w:val="000000" w:themeColor="text1"/>
-                <w:szCs w:val="24"/>
-              </w:rPr>
-            </w:pPr>
-          </w:p>
-          <w:p>
-            <w:pPr>
-              <w:contextualSpacing/>
-              <w:jc w:val="center"/>
-              <w:rPr>
-                <w:rFonts w:cs="Times New Roman"/>
-                <w:color w:val="000000" w:themeColor="text1"/>
-                <w:szCs w:val="24"/>
-              </w:rPr>
-            </w:pPr>
-          </w:p>
-          <w:p>
-            <w:pPr>
-              <w:contextualSpacing/>
-              <w:jc w:val="center"/>
-              <w:rPr>
-                <w:rFonts w:cs="Times New Roman"/>
-                <w:color w:val="000000" w:themeColor="text1"/>
-                <w:szCs w:val="24"/>
-              </w:rPr>
-            </w:pPr>
-          </w:p>
-        </w:tc>
-      </w:tr>
-      <w:tr>
-        <w:trPr>
-          <w:jc w:val="center"/>
-        </w:trPr>
-        <w:tc>
-          <w:tcPr>
-            <w:tcW w:w="3960" w:type="dxa"/>
-          </w:tcPr>
-          <w:p>
-            <w:pPr>
-              <w:contextualSpacing/>
-              <w:jc w:val="center"/>
-              <w:rPr>
-                <w:rFonts w:cs="Times New Roman"/>
-                <w:color w:val="000000" w:themeColor="text1"/>
-                <w:szCs w:val="24"/>
-              </w:rPr>
-            </w:pPr>
-          </w:p>
-        </w:tc>
-      </w:tr>
-      <w:tr>
-        <w:trPr>
-          <w:jc w:val="center"/>
-        </w:trPr>
-        <w:tc>
-          <w:tcPr>
-            <w:tcW w:w="3960" w:type="dxa"/>
-          </w:tcPr>
-          <w:p>
-            <w:pPr>
-              <w:contextualSpacing/>
-              <w:jc w:val="center"/>
-              <w:rPr>
-                <w:rFonts w:cs="Times New Roman"/>
-                <w:color w:val="000000" w:themeColor="text1"/>
-                <w:szCs w:val="24"/>
-              </w:rPr>
-            </w:pPr>
-            <w:r>
-              <w:rPr>
-                <w:color w:val="FF0000"/>
-                <w:szCs w:val="24"/>
-                <w:u w:val="single"/>
-              </w:rPr>
-              <w:t xml:space="preserve">Kemas Rahmat Saleh W, S.T., M.Eng. </w:t>
-            </w:r>
-            <w:r>
-              <w:rPr>
-                <w:rFonts w:cs="Times New Roman"/>
-                <w:color w:val="FF0000"/>
-                <w:szCs w:val="24"/>
-              </w:rPr>
-              <w:t xml:space="preserve">NIP. </w:t>
-            </w:r>
-            <w:r>
-              <w:rPr>
-                <w:color w:val="FF0000"/>
-                <w:szCs w:val="24"/>
-              </w:rPr>
-              <w:t>06830335-1</w:t>
-            </w:r>
-          </w:p>
-        </w:tc>
-      </w:tr>
-    </w:tbl>
     <w:p>
       <w:pPr>
         <w:spacing w:line="240" w:lineRule="auto"/>
@@ -1198,12 +1091,104 @@
     <w:p>
       <w:pPr>
         <w:pStyle w:val="Heading1"/>
-        <w:spacing w:line="240" w:lineRule="auto"/>
+        <w:numPr>
+          <w:ilvl w:val="0"/>
+          <w:numId w:val="0"/>
+        </w:numPr>
+        <w:spacing w:line="240" w:lineRule="auto"/>
+        <w:ind w:left="360"/>
       </w:pPr>
       <w:r>
         <w:lastRenderedPageBreak/>
-        <w:t>Abstrak</w:t>
-      </w:r>
+        <w:t>ABSTRAK</w:t>
+      </w:r>
+    </w:p>
+    <w:p>
+      <w:pPr>
+        <w:rPr>
+          <w:lang w:val="en-US"/>
+        </w:rPr>
+      </w:pPr>
+      <w:bookmarkStart w:id="0" w:name="_GoBack"/>
+      <w:r>
+        <w:rPr>
+          <w:lang w:val="en-US"/>
+        </w:rPr>
+        <w:t>Asdfasdfasdf</w:t>
+      </w:r>
+    </w:p>
+    <w:p>
+      <w:pPr>
+        <w:rPr>
+          <w:lang w:val="en-US"/>
+        </w:rPr>
+      </w:pPr>
+      <w:r>
+        <w:rPr>
+          <w:lang w:val="en-US"/>
+        </w:rPr>
+        <w:t>Asdf</w:t>
+      </w:r>
+    </w:p>
+    <w:p>
+      <w:pPr>
+        <w:rPr>
+          <w:lang w:val="en-US"/>
+        </w:rPr>
+      </w:pPr>
+      <w:r>
+        <w:rPr>
+          <w:lang w:val="en-US"/>
+        </w:rPr>
+        <w:t>Asdf</w:t>
+      </w:r>
+    </w:p>
+    <w:p>
+      <w:pPr>
+        <w:rPr>
+          <w:lang w:val="en-US"/>
+        </w:rPr>
+      </w:pPr>
+      <w:r>
+        <w:rPr>
+          <w:lang w:val="en-US"/>
+        </w:rPr>
+        <w:t>Asdf</w:t>
+      </w:r>
+    </w:p>
+    <w:p>
+      <w:pPr>
+        <w:rPr>
+          <w:lang w:val="en-US"/>
+        </w:rPr>
+      </w:pPr>
+      <w:r>
+        <w:rPr>
+          <w:lang w:val="en-US"/>
+        </w:rPr>
+        <w:t>Asdf</w:t>
+      </w:r>
+    </w:p>
+    <w:p>
+      <w:pPr>
+        <w:rPr>
+          <w:lang w:val="en-US"/>
+        </w:rPr>
+      </w:pPr>
+      <w:r>
+        <w:rPr>
+          <w:lang w:val="en-US"/>
+        </w:rPr>
+        <w:t>Sadf</w:t>
+      </w:r>
+    </w:p>
+    <w:bookmarkEnd w:id="0"/>
+    <w:p>
+      <w:pPr>
+        <w:rPr>
+          <w:lang w:val="en-US"/>
+        </w:rPr>
+      </w:pPr>
     </w:p>
     <w:p>
       <w:pPr>
@@ -1216,12 +1201,89 @@
     <w:p>
       <w:pPr>
         <w:pStyle w:val="Heading1"/>
-        <w:spacing w:line="240" w:lineRule="auto"/>
+        <w:numPr>
+          <w:ilvl w:val="0"/>
+          <w:numId w:val="0"/>
+        </w:numPr>
+        <w:spacing w:line="240" w:lineRule="auto"/>
+        <w:ind w:left="360"/>
       </w:pPr>
       <w:r>
         <w:lastRenderedPageBreak/>
-        <w:t>Abstract</w:t>
-      </w:r>
+        <w:t>ABSTRACT</w:t>
+      </w:r>
+    </w:p>
+    <w:p>
+      <w:pPr>
+        <w:rPr>
+          <w:lang w:val="en-US"/>
+        </w:rPr>
+      </w:pPr>
+      <w:r>
+        <w:rPr>
+          <w:lang w:val="en-US"/>
+        </w:rPr>
+        <w:t>Asdfasdf</w:t>
+      </w:r>
+    </w:p>
+    <w:p>
+      <w:pPr>
+        <w:rPr>
+          <w:lang w:val="en-US"/>
+        </w:rPr>
+      </w:pPr>
+      <w:r>
+        <w:rPr>
+          <w:lang w:val="en-US"/>
+        </w:rPr>
+        <w:t>Asdf</w:t>
+      </w:r>
+    </w:p>
+    <w:p>
+      <w:pPr>
+        <w:rPr>
+          <w:lang w:val="en-US"/>
+        </w:rPr>
+      </w:pPr>
+      <w:r>
+        <w:rPr>
+          <w:lang w:val="en-US"/>
+        </w:rPr>
+        <w:t>Asdf</w:t>
+      </w:r>
+    </w:p>
+    <w:p>
+      <w:pPr>
+        <w:rPr>
+          <w:lang w:val="en-US"/>
+        </w:rPr>
+      </w:pPr>
+      <w:r>
+        <w:rPr>
+          <w:lang w:val="en-US"/>
+        </w:rPr>
+        <w:t>Asdf</w:t>
+      </w:r>
+    </w:p>
+    <w:p>
+      <w:pPr>
+        <w:rPr>
+          <w:lang w:val="en-US"/>
+        </w:rPr>
+      </w:pPr>
+      <w:r>
+        <w:rPr>
+          <w:lang w:val="en-US"/>
+        </w:rPr>
+        <w:t>Asdf</w:t>
+      </w:r>
+    </w:p>
+    <w:p>
+      <w:pPr>
+        <w:rPr>
+          <w:lang w:val="en-US"/>
+        </w:rPr>
+      </w:pPr>
     </w:p>
     <w:p>
       <w:pPr>
@@ -1234,11 +1296,86 @@
     <w:p>
       <w:pPr>
         <w:pStyle w:val="Heading1"/>
-        <w:spacing w:line="240" w:lineRule="auto"/>
+        <w:numPr>
+          <w:ilvl w:val="0"/>
+          <w:numId w:val="0"/>
+        </w:numPr>
+        <w:spacing w:line="240" w:lineRule="auto"/>
+        <w:ind w:left="360"/>
       </w:pPr>
       <w:r>
         <w:lastRenderedPageBreak/>
-        <w:t>Lembar Persembahan</w:t>
+        <w:t>LEMBAR PERSEMBAHAN</w:t>
+      </w:r>
+    </w:p>
+    <w:p>
+      <w:pPr>
+        <w:spacing w:line="240" w:lineRule="auto"/>
+        <w:rPr>
+          <w:lang w:val="en-US"/>
+        </w:rPr>
+      </w:pPr>
+      <w:r>
+        <w:rPr>
+          <w:lang w:val="en-US"/>
+        </w:rPr>
+        <w:t>Asdfasdf</w:t>
+      </w:r>
+    </w:p>
+    <w:p>
+      <w:pPr>
+        <w:spacing w:line="240" w:lineRule="auto"/>
+        <w:rPr>
+          <w:lang w:val="en-US"/>
+        </w:rPr>
+      </w:pPr>
+      <w:r>
+        <w:rPr>
+          <w:lang w:val="en-US"/>
+        </w:rPr>
+        <w:t>Asdf</w:t>
+      </w:r>
+    </w:p>
+    <w:p>
+      <w:pPr>
+        <w:spacing w:line="240" w:lineRule="auto"/>
+        <w:rPr>
+          <w:lang w:val="en-US"/>
+        </w:rPr>
+      </w:pPr>
+      <w:r>
+        <w:rPr>
+          <w:lang w:val="en-US"/>
+        </w:rPr>
+        <w:t>Asdf</w:t>
+      </w:r>
+    </w:p>
+    <w:p>
+      <w:pPr>
+        <w:spacing w:line="240" w:lineRule="auto"/>
+        <w:rPr>
+          <w:lang w:val="en-US"/>
+        </w:rPr>
+      </w:pPr>
+      <w:r>
+        <w:rPr>
+          <w:lang w:val="en-US"/>
+        </w:rPr>
+        <w:t>Asdf</w:t>
+      </w:r>
+    </w:p>
+    <w:p>
+      <w:pPr>
+        <w:spacing w:line="240" w:lineRule="auto"/>
+        <w:rPr>
+          <w:lang w:val="en-US"/>
+        </w:rPr>
+      </w:pPr>
+      <w:r>
+        <w:rPr>
+          <w:lang w:val="en-US"/>
+        </w:rPr>
+        <w:t>Asdf</w:t>
       </w:r>
     </w:p>
     <w:p>
@@ -1252,17 +1389,70 @@
     <w:p>
       <w:pPr>
         <w:pStyle w:val="Heading1"/>
-        <w:spacing w:line="240" w:lineRule="auto"/>
+        <w:numPr>
+          <w:ilvl w:val="0"/>
+          <w:numId w:val="0"/>
+        </w:numPr>
+        <w:spacing w:line="240" w:lineRule="auto"/>
+        <w:ind w:left="360"/>
       </w:pPr>
       <w:r>
         <w:lastRenderedPageBreak/>
-        <w:t>Kata Pengantar</w:t>
-      </w:r>
-    </w:p>
-    <w:p>
-      <w:pPr>
-        <w:spacing w:line="240" w:lineRule="auto"/>
-      </w:pPr>
+        <w:t>KATA PENGANTAR</w:t>
+      </w:r>
+    </w:p>
+    <w:p>
+      <w:pPr>
+        <w:spacing w:line="240" w:lineRule="auto"/>
+        <w:rPr>
+          <w:lang w:val="en-US"/>
+        </w:rPr>
+      </w:pPr>
+      <w:r>
+        <w:rPr>
+          <w:lang w:val="en-US"/>
+        </w:rPr>
+        <w:t>Asdfasdf</w:t>
+      </w:r>
+    </w:p>
+    <w:p>
+      <w:pPr>
+        <w:spacing w:line="240" w:lineRule="auto"/>
+        <w:rPr>
+          <w:lang w:val="en-US"/>
+        </w:rPr>
+      </w:pPr>
+      <w:r>
+        <w:rPr>
+          <w:lang w:val="en-US"/>
+        </w:rPr>
+        <w:t>Asdf</w:t>
+      </w:r>
+    </w:p>
+    <w:p>
+      <w:pPr>
+        <w:spacing w:line="240" w:lineRule="auto"/>
+        <w:rPr>
+          <w:lang w:val="en-US"/>
+        </w:rPr>
+      </w:pPr>
+      <w:r>
+        <w:rPr>
+          <w:lang w:val="en-US"/>
+        </w:rPr>
+        <w:t>Asdf</w:t>
+      </w:r>
+    </w:p>
+    <w:p>
+      <w:pPr>
+        <w:spacing w:line="240" w:lineRule="auto"/>
+      </w:pPr>
+      <w:r>
+        <w:rPr>
+          <w:lang w:val="en-US"/>
+        </w:rPr>
+        <w:t>asdf</w:t>
+      </w:r>
       <w:r>
         <w:br w:type="page"/>
       </w:r>
@@ -1270,11 +1460,16 @@
     <w:p>
       <w:pPr>
         <w:pStyle w:val="Heading1"/>
-        <w:spacing w:line="240" w:lineRule="auto"/>
+        <w:numPr>
+          <w:ilvl w:val="0"/>
+          <w:numId w:val="0"/>
+        </w:numPr>
+        <w:spacing w:line="240" w:lineRule="auto"/>
+        <w:ind w:left="360"/>
       </w:pPr>
       <w:r>
         <w:lastRenderedPageBreak/>
-        <w:t>Daftar Isi</w:t>
+        <w:t>DAFTAR ISI</w:t>
       </w:r>
     </w:p>
     <w:p>
@@ -1288,11 +1483,16 @@
     <w:p>
       <w:pPr>
         <w:pStyle w:val="Heading1"/>
-        <w:spacing w:line="240" w:lineRule="auto"/>
+        <w:numPr>
+          <w:ilvl w:val="0"/>
+          <w:numId w:val="0"/>
+        </w:numPr>
+        <w:spacing w:line="240" w:lineRule="auto"/>
+        <w:ind w:left="360"/>
       </w:pPr>
       <w:r>
         <w:lastRenderedPageBreak/>
-        <w:t>Daftar Gambar</w:t>
+        <w:t>DAFTAR GAMBAR</w:t>
       </w:r>
     </w:p>
     <w:p>
@@ -1306,11 +1506,16 @@
     <w:p>
       <w:pPr>
         <w:pStyle w:val="Heading1"/>
-        <w:spacing w:line="240" w:lineRule="auto"/>
+        <w:numPr>
+          <w:ilvl w:val="0"/>
+          <w:numId w:val="0"/>
+        </w:numPr>
+        <w:spacing w:line="240" w:lineRule="auto"/>
+        <w:ind w:left="360"/>
       </w:pPr>
       <w:r>
         <w:lastRenderedPageBreak/>
-        <w:t>Daftar Tabel</w:t>
+        <w:t>DAFTAR TABEL</w:t>
       </w:r>
     </w:p>
     <w:p>
@@ -1324,11 +1529,16 @@
     <w:p>
       <w:pPr>
         <w:pStyle w:val="Heading1"/>
-        <w:spacing w:line="240" w:lineRule="auto"/>
+        <w:numPr>
+          <w:ilvl w:val="0"/>
+          <w:numId w:val="0"/>
+        </w:numPr>
+        <w:spacing w:line="240" w:lineRule="auto"/>
+        <w:ind w:left="360"/>
       </w:pPr>
       <w:r>
         <w:lastRenderedPageBreak/>
-        <w:t>Daftar Istilah</w:t>
+        <w:t>DAFTAR ISTILAH</w:t>
       </w:r>
     </w:p>
     <w:p>
@@ -1350,7 +1560,7 @@
       </w:pPr>
       <w:r>
         <w:lastRenderedPageBreak/>
-        <w:t>Pendahuluan</w:t>
+        <w:t>PENDAHULUAN</w:t>
       </w:r>
     </w:p>
     <w:p>
@@ -1397,6 +1607,7 @@
           <w:id w:val="-1978831646"/>
           <w:citation/>
         </w:sdtPr>
+        <w:sdtEndPr/>
         <w:sdtContent>
           <w:r>
             <w:rPr>
@@ -1462,6 +1673,7 @@
           <w:id w:val="-1607106503"/>
           <w:citation/>
         </w:sdtPr>
+        <w:sdtEndPr/>
         <w:sdtContent>
           <w:r>
             <w:fldChar w:fldCharType="begin"/>
@@ -1500,6 +1712,7 @@
           <w:id w:val="-1301914661"/>
           <w:citation/>
         </w:sdtPr>
+        <w:sdtEndPr/>
         <w:sdtContent>
           <w:r>
             <w:fldChar w:fldCharType="begin"/>
@@ -1523,6 +1736,7 @@
           <w:id w:val="-1750643133"/>
           <w:citation/>
         </w:sdtPr>
+        <w:sdtEndPr/>
         <w:sdtContent>
           <w:r>
             <w:fldChar w:fldCharType="begin"/>
@@ -1570,6 +1784,7 @@
           <w:id w:val="18132771"/>
           <w:citation/>
         </w:sdtPr>
+        <w:sdtEndPr/>
         <w:sdtContent>
           <w:r>
             <w:fldChar w:fldCharType="begin"/>
@@ -1632,6 +1847,7 @@
           <w:id w:val="-1096485184"/>
           <w:citation/>
         </w:sdtPr>
+        <w:sdtEndPr/>
         <w:sdtContent>
           <w:r>
             <w:fldChar w:fldCharType="begin"/>
@@ -1670,6 +1886,7 @@
           <w:id w:val="619495172"/>
           <w:citation/>
         </w:sdtPr>
+        <w:sdtEndPr/>
         <w:sdtContent>
           <w:r>
             <w:fldChar w:fldCharType="begin"/>
@@ -1750,6 +1967,7 @@
           <w:id w:val="200758611"/>
           <w:citation/>
         </w:sdtPr>
+        <w:sdtEndPr/>
         <w:sdtContent>
           <w:r>
             <w:fldChar w:fldCharType="begin"/>
@@ -1842,6 +2060,7 @@
           <w:id w:val="-334920079"/>
           <w:citation/>
         </w:sdtPr>
+        <w:sdtEndPr/>
         <w:sdtContent>
           <w:r>
             <w:fldChar w:fldCharType="begin"/>
@@ -2594,10 +2813,7 @@
       </w:pPr>
       <w:r>
         <w:lastRenderedPageBreak/>
-        <w:t>Dasar</w:t>
-      </w:r>
-      <w:r>
-        <w:t xml:space="preserve"> Teori</w:t>
+        <w:t>DASAR TEORI</w:t>
       </w:r>
     </w:p>
     <w:p>
@@ -2806,6 +3022,7 @@
           <w:id w:val="-976448464"/>
           <w:citation/>
         </w:sdtPr>
+        <w:sdtEndPr/>
         <w:sdtContent>
           <w:r>
             <w:fldChar w:fldCharType="begin"/>
@@ -2861,6 +3078,9 @@
               <w:jc w:val="center"/>
             </w:pPr>
             <w:r>
+              <w:rPr>
+                <w:lang w:val="en-US"/>
+              </w:rPr>
               <w:drawing>
                 <wp:inline distT="0" distB="0" distL="0" distR="0" wp14:anchorId="0837DE9A" wp14:editId="62635BF6">
                   <wp:extent cx="1590675" cy="1680290"/>
@@ -3010,6 +3230,9 @@
               <w:jc w:val="center"/>
             </w:pPr>
             <w:r>
+              <w:rPr>
+                <w:lang w:val="en-US"/>
+              </w:rPr>
               <w:drawing>
                 <wp:inline distT="0" distB="0" distL="0" distR="0" wp14:anchorId="5D7D4F1B" wp14:editId="2B509667">
                   <wp:extent cx="1590675" cy="1680039"/>
@@ -3112,6 +3335,9 @@
               <w:jc w:val="center"/>
             </w:pPr>
             <w:r>
+              <w:rPr>
+                <w:lang w:val="en-US"/>
+              </w:rPr>
               <w:drawing>
                 <wp:inline distT="0" distB="0" distL="0" distR="0" wp14:anchorId="38077048" wp14:editId="106B5413">
                   <wp:extent cx="1181100" cy="985730"/>
@@ -3210,6 +3436,9 @@
               <w:jc w:val="center"/>
             </w:pPr>
             <w:r>
+              <w:rPr>
+                <w:lang w:val="en-US"/>
+              </w:rPr>
               <w:drawing>
                 <wp:inline distT="0" distB="0" distL="0" distR="0" wp14:anchorId="0109D0E9" wp14:editId="70A01B9C">
                   <wp:extent cx="1712664" cy="1009650"/>
@@ -3307,6 +3536,9 @@
               <w:jc w:val="center"/>
             </w:pPr>
             <w:r>
+              <w:rPr>
+                <w:lang w:val="en-US"/>
+              </w:rPr>
               <w:drawing>
                 <wp:inline distT="0" distB="0" distL="0" distR="0" wp14:anchorId="34A3888A" wp14:editId="00B9D514">
                   <wp:extent cx="1711725" cy="1009650"/>
@@ -3407,6 +3639,9 @@
               <w:jc w:val="center"/>
             </w:pPr>
             <w:r>
+              <w:rPr>
+                <w:lang w:val="en-US"/>
+              </w:rPr>
               <w:drawing>
                 <wp:inline distT="0" distB="0" distL="0" distR="0" wp14:anchorId="37CA8437" wp14:editId="6F3F02D3">
                   <wp:extent cx="1581150" cy="1001850"/>
@@ -3505,6 +3740,9 @@
               <w:jc w:val="center"/>
             </w:pPr>
             <w:r>
+              <w:rPr>
+                <w:lang w:val="en-US"/>
+              </w:rPr>
               <w:drawing>
                 <wp:inline distT="0" distB="0" distL="0" distR="0" wp14:anchorId="72722395" wp14:editId="1FCBF082">
                   <wp:extent cx="1712664" cy="1009650"/>
@@ -3861,6 +4099,7 @@
           <w:id w:val="1378660285"/>
           <w:citation/>
         </w:sdtPr>
+        <w:sdtEndPr/>
         <w:sdtContent>
           <w:r>
             <w:fldChar w:fldCharType="begin"/>
@@ -4048,6 +4287,7 @@
           <w:id w:val="-1016838391"/>
           <w:citation/>
         </w:sdtPr>
+        <w:sdtEndPr/>
         <w:sdtContent>
           <w:r>
             <w:fldChar w:fldCharType="begin"/>
@@ -4102,6 +4342,9 @@
               <w:keepNext/>
             </w:pPr>
             <w:r>
+              <w:rPr>
+                <w:lang w:val="en-US"/>
+              </w:rPr>
               <w:drawing>
                 <wp:inline distT="0" distB="0" distL="0" distR="0" wp14:anchorId="09FE1E19" wp14:editId="74D56AEA">
                   <wp:extent cx="1533525" cy="1621383"/>
@@ -4144,7 +4387,7 @@
               <w:pStyle w:val="Caption"/>
               <w:spacing w:line="240" w:lineRule="auto"/>
             </w:pPr>
-            <w:bookmarkStart w:id="0" w:name="_Toc414367790"/>
+            <w:bookmarkStart w:id="1" w:name="_Toc414367790"/>
             <w:r>
               <w:t xml:space="preserve">Gambar </w:t>
             </w:r>
@@ -4187,7 +4430,7 @@
             <w:r>
               <w:t xml:space="preserve"> Graph G</w:t>
             </w:r>
-            <w:bookmarkEnd w:id="0"/>
+            <w:bookmarkEnd w:id="1"/>
           </w:p>
         </w:tc>
         <w:tc>
@@ -4200,6 +4443,9 @@
               <w:jc w:val="center"/>
             </w:pPr>
             <w:r>
+              <w:rPr>
+                <w:lang w:val="en-US"/>
+              </w:rPr>
               <w:drawing>
                 <wp:inline distT="0" distB="0" distL="0" distR="0" wp14:anchorId="3A7377F0" wp14:editId="7ACCFF6F">
                   <wp:extent cx="1360331" cy="1609725"/>
@@ -4243,7 +4489,7 @@
               <w:spacing w:line="240" w:lineRule="auto"/>
               <w:jc w:val="center"/>
             </w:pPr>
-            <w:bookmarkStart w:id="1" w:name="_Toc414367791"/>
+            <w:bookmarkStart w:id="2" w:name="_Toc414367791"/>
             <w:r>
               <w:t xml:space="preserve">Gambar </w:t>
             </w:r>
@@ -4286,7 +4532,7 @@
             <w:r>
               <w:t xml:space="preserve"> Graph H (subgraph G)</w:t>
             </w:r>
-            <w:bookmarkEnd w:id="1"/>
+            <w:bookmarkEnd w:id="2"/>
           </w:p>
         </w:tc>
       </w:tr>
@@ -4330,6 +4576,7 @@
           <w:id w:val="-365750063"/>
           <w:citation/>
         </w:sdtPr>
+        <w:sdtEndPr/>
         <w:sdtContent>
           <w:r>
             <w:fldChar w:fldCharType="begin"/>
@@ -4388,6 +4635,9 @@
         <w:jc w:val="center"/>
       </w:pPr>
       <w:r>
+        <w:rPr>
+          <w:lang w:val="en-US"/>
+        </w:rPr>
         <w:drawing>
           <wp:inline distT="0" distB="0" distL="0" distR="0" wp14:anchorId="25704FF2" wp14:editId="60B7ABE3">
             <wp:extent cx="2657475" cy="1857375"/>
@@ -4431,7 +4681,7 @@
         <w:spacing w:line="240" w:lineRule="auto"/>
         <w:jc w:val="center"/>
       </w:pPr>
-      <w:bookmarkStart w:id="2" w:name="_Toc414367792"/>
+      <w:bookmarkStart w:id="3" w:name="_Toc414367792"/>
       <w:r>
         <w:t xml:space="preserve">Gambar </w:t>
       </w:r>
@@ -4471,7 +4721,7 @@
       <w:r>
         <w:t xml:space="preserve"> Representasi graph - adjacency list</w:t>
       </w:r>
-      <w:bookmarkEnd w:id="2"/>
+      <w:bookmarkEnd w:id="3"/>
       <w:r>
         <w:t xml:space="preserve"> </w:t>
       </w:r>
@@ -4480,6 +4730,7 @@
           <w:id w:val="712463341"/>
           <w:citation/>
         </w:sdtPr>
+        <w:sdtEndPr/>
         <w:sdtContent>
           <w:r>
             <w:fldChar w:fldCharType="begin"/>
@@ -4923,6 +5174,7 @@
           <w:id w:val="171613679"/>
           <w:citation/>
         </w:sdtPr>
+        <w:sdtEndPr/>
         <w:sdtContent>
           <w:r>
             <w:fldChar w:fldCharType="begin"/>
@@ -5199,6 +5451,7 @@
           <w:id w:val="-112135332"/>
           <w:citation/>
         </w:sdtPr>
+        <w:sdtEndPr/>
         <w:sdtContent>
           <w:r>
             <w:fldChar w:fldCharType="begin"/>
@@ -5228,6 +5481,9 @@
         <w:jc w:val="center"/>
       </w:pPr>
       <w:r>
+        <w:rPr>
+          <w:lang w:val="en-US"/>
+        </w:rPr>
         <w:drawing>
           <wp:inline distT="0" distB="0" distL="0" distR="0" wp14:anchorId="0A889536" wp14:editId="34D0ED25">
             <wp:extent cx="4229100" cy="3585891"/>
@@ -5271,7 +5527,7 @@
         <w:spacing w:line="240" w:lineRule="auto"/>
         <w:jc w:val="center"/>
       </w:pPr>
-      <w:bookmarkStart w:id="3" w:name="_Toc414367793"/>
+      <w:bookmarkStart w:id="4" w:name="_Toc414367793"/>
       <w:r>
         <w:t xml:space="preserve">Gambar </w:t>
       </w:r>
@@ -5311,7 +5567,7 @@
       <w:r>
         <w:t xml:space="preserve"> Model graph database</w:t>
       </w:r>
-      <w:bookmarkEnd w:id="3"/>
+      <w:bookmarkEnd w:id="4"/>
     </w:p>
     <w:p>
       <w:pPr>
@@ -5444,6 +5700,7 @@
           <w:id w:val="532460616"/>
           <w:citation/>
         </w:sdtPr>
+        <w:sdtEndPr/>
         <w:sdtContent>
           <w:r>
             <w:fldChar w:fldCharType="begin"/>
@@ -5579,6 +5836,7 @@
           <w:id w:val="-209574905"/>
           <w:citation/>
         </w:sdtPr>
+        <w:sdtEndPr/>
         <w:sdtContent>
           <w:r>
             <w:fldChar w:fldCharType="begin"/>
@@ -5626,6 +5884,9 @@
         <w:jc w:val="center"/>
       </w:pPr>
       <w:r>
+        <w:rPr>
+          <w:lang w:val="en-US"/>
+        </w:rPr>
         <w:lastRenderedPageBreak/>
         <w:drawing>
           <wp:inline distT="0" distB="0" distL="0" distR="0" wp14:anchorId="745FDBDA" wp14:editId="1C824172">
@@ -5729,6 +5990,7 @@
           <w:id w:val="-480766368"/>
           <w:citation/>
         </w:sdtPr>
+        <w:sdtEndPr/>
         <w:sdtContent>
           <w:r>
             <w:fldChar w:fldCharType="begin"/>
@@ -5810,6 +6072,7 @@
           <w:id w:val="1471471386"/>
           <w:citation/>
         </w:sdtPr>
+        <w:sdtEndPr/>
         <w:sdtContent>
           <w:r>
             <w:fldChar w:fldCharType="begin"/>
@@ -5934,6 +6197,7 @@
           <w:id w:val="1068686158"/>
           <w:citation/>
         </w:sdtPr>
+        <w:sdtEndPr/>
         <w:sdtContent>
           <w:r>
             <w:fldChar w:fldCharType="begin"/>
@@ -5969,6 +6233,7 @@
           <w:id w:val="965628872"/>
           <w:citation/>
         </w:sdtPr>
+        <w:sdtEndPr/>
         <w:sdtContent>
           <w:r>
             <w:fldChar w:fldCharType="begin"/>
@@ -6269,6 +6534,7 @@
           <w:id w:val="1076547175"/>
           <w:citation/>
         </w:sdtPr>
+        <w:sdtEndPr/>
         <w:sdtContent>
           <w:r>
             <w:fldChar w:fldCharType="begin"/>
@@ -6298,6 +6564,9 @@
         <w:jc w:val="center"/>
       </w:pPr>
       <w:r>
+        <w:rPr>
+          <w:lang w:val="en-US"/>
+        </w:rPr>
         <w:lastRenderedPageBreak/>
         <w:drawing>
           <wp:inline distT="0" distB="0" distL="0" distR="0" wp14:anchorId="11ED2B80" wp14:editId="52AA8C24">
@@ -6395,6 +6664,9 @@
         <w:jc w:val="center"/>
       </w:pPr>
       <w:r>
+        <w:rPr>
+          <w:lang w:val="en-US"/>
+        </w:rPr>
         <w:drawing>
           <wp:inline distT="0" distB="0" distL="0" distR="0" wp14:anchorId="790ECB43" wp14:editId="4798D096">
             <wp:extent cx="3610479" cy="1933845"/>
@@ -6491,6 +6763,7 @@
           <w:id w:val="-977373548"/>
           <w:citation/>
         </w:sdtPr>
+        <w:sdtEndPr/>
         <w:sdtContent>
           <w:r>
             <w:fldChar w:fldCharType="begin"/>
@@ -6635,6 +6908,7 @@
           <w:id w:val="-1720275807"/>
           <w:citation/>
         </w:sdtPr>
+        <w:sdtEndPr/>
         <w:sdtContent>
           <w:r>
             <w:fldChar w:fldCharType="begin"/>
@@ -6757,6 +7031,7 @@
           <w:id w:val="-994795040"/>
           <w:citation/>
         </w:sdtPr>
+        <w:sdtEndPr/>
         <w:sdtContent>
           <w:r>
             <w:fldChar w:fldCharType="begin"/>
@@ -6821,6 +7096,7 @@
           <w:id w:val="-107974074"/>
           <w:citation/>
         </w:sdtPr>
+        <w:sdtEndPr/>
         <w:sdtContent>
           <w:r>
             <w:fldChar w:fldCharType="begin"/>
@@ -6992,6 +7268,7 @@
           <w:id w:val="-860271084"/>
           <w:citation/>
         </w:sdtPr>
+        <w:sdtEndPr/>
         <w:sdtContent>
           <w:r>
             <w:fldChar w:fldCharType="begin"/>
@@ -7044,7 +7321,7 @@
           <v:shape id="_x0000_i1025" type="#_x0000_t75" style="width:262.5pt;height:105pt" o:ole="">
             <v:imagedata r:id="rId20" o:title=""/>
           </v:shape>
-          <o:OLEObject Type="Embed" ProgID="Visio.Drawing.15" ShapeID="_x0000_i1025" DrawAspect="Content" ObjectID="_1512292970" r:id="rId21"/>
+          <o:OLEObject Type="Embed" ProgID="Visio.Drawing.15" ShapeID="_x0000_i1025" DrawAspect="Content" ObjectID="_1512298123" r:id="rId21"/>
         </w:object>
       </w:r>
     </w:p>
@@ -7204,6 +7481,7 @@
           <w:id w:val="1264734865"/>
           <w:citation/>
         </w:sdtPr>
+        <w:sdtEndPr/>
         <w:sdtContent>
           <w:r>
             <w:fldChar w:fldCharType="begin"/>
@@ -7237,7 +7515,7 @@
           <v:shape id="_x0000_i1026" type="#_x0000_t75" style="width:184.5pt;height:128.25pt" o:ole="">
             <v:imagedata r:id="rId22" o:title=""/>
           </v:shape>
-          <o:OLEObject Type="Embed" ProgID="Visio.Drawing.15" ShapeID="_x0000_i1026" DrawAspect="Content" ObjectID="_1512292971" r:id="rId23"/>
+          <o:OLEObject Type="Embed" ProgID="Visio.Drawing.15" ShapeID="_x0000_i1026" DrawAspect="Content" ObjectID="_1512298124" r:id="rId23"/>
         </w:object>
       </w:r>
     </w:p>
@@ -7247,7 +7525,7 @@
         <w:spacing w:line="240" w:lineRule="auto"/>
         <w:jc w:val="center"/>
       </w:pPr>
-      <w:bookmarkStart w:id="4" w:name="_Toc414367798"/>
+      <w:bookmarkStart w:id="5" w:name="_Toc414367798"/>
       <w:r>
         <w:t xml:space="preserve">Gambar </w:t>
       </w:r>
@@ -7308,7 +7586,7 @@
       <w:r>
         <w:t>graph</w:t>
       </w:r>
-      <w:bookmarkEnd w:id="4"/>
+      <w:bookmarkEnd w:id="5"/>
     </w:p>
     <w:p>
       <w:pPr>
@@ -7498,6 +7776,7 @@
           <w:id w:val="-670017162"/>
           <w:citation/>
         </w:sdtPr>
+        <w:sdtEndPr/>
         <w:sdtContent>
           <w:r>
             <w:fldChar w:fldCharType="begin"/>
@@ -7531,7 +7810,7 @@
           <v:shape id="_x0000_i1027" type="#_x0000_t75" style="width:117.75pt;height:138pt" o:ole="">
             <v:imagedata r:id="rId24" o:title=""/>
           </v:shape>
-          <o:OLEObject Type="Embed" ProgID="Visio.Drawing.15" ShapeID="_x0000_i1027" DrawAspect="Content" ObjectID="_1512292972" r:id="rId25"/>
+          <o:OLEObject Type="Embed" ProgID="Visio.Drawing.15" ShapeID="_x0000_i1027" DrawAspect="Content" ObjectID="_1512298125" r:id="rId25"/>
         </w:object>
       </w:r>
     </w:p>
@@ -7541,7 +7820,7 @@
         <w:spacing w:line="240" w:lineRule="auto"/>
         <w:jc w:val="center"/>
       </w:pPr>
-      <w:bookmarkStart w:id="5" w:name="_Toc414367799"/>
+      <w:bookmarkStart w:id="6" w:name="_Toc414367799"/>
       <w:r>
         <w:t xml:space="preserve">Gambar </w:t>
       </w:r>
@@ -7590,7 +7869,7 @@
       <w:r>
         <w:t>graph</w:t>
       </w:r>
-      <w:bookmarkEnd w:id="5"/>
+      <w:bookmarkEnd w:id="6"/>
     </w:p>
     <w:p>
       <w:pPr>
@@ -7834,6 +8113,7 @@
           <w:id w:val="-1891258194"/>
           <w:citation/>
         </w:sdtPr>
+        <w:sdtEndPr/>
         <w:sdtContent>
           <w:r>
             <w:fldChar w:fldCharType="begin"/>
@@ -7867,7 +8147,7 @@
           <v:shape id="_x0000_i1028" type="#_x0000_t75" style="width:138pt;height:161.25pt" o:ole="">
             <v:imagedata r:id="rId26" o:title=""/>
           </v:shape>
-          <o:OLEObject Type="Embed" ProgID="Visio.Drawing.15" ShapeID="_x0000_i1028" DrawAspect="Content" ObjectID="_1512292973" r:id="rId27"/>
+          <o:OLEObject Type="Embed" ProgID="Visio.Drawing.15" ShapeID="_x0000_i1028" DrawAspect="Content" ObjectID="_1512298126" r:id="rId27"/>
         </w:object>
       </w:r>
     </w:p>
@@ -7877,7 +8157,7 @@
         <w:spacing w:line="240" w:lineRule="auto"/>
         <w:jc w:val="center"/>
       </w:pPr>
-      <w:bookmarkStart w:id="6" w:name="_Toc414367800"/>
+      <w:bookmarkStart w:id="7" w:name="_Toc414367800"/>
       <w:r>
         <w:t xml:space="preserve">Gambar </w:t>
       </w:r>
@@ -7932,7 +8212,7 @@
       <w:r>
         <w:t>graph</w:t>
       </w:r>
-      <w:bookmarkEnd w:id="6"/>
+      <w:bookmarkEnd w:id="7"/>
     </w:p>
     <w:p>
       <w:pPr>
@@ -8054,6 +8334,7 @@
           <w:id w:val="305358964"/>
           <w:citation/>
         </w:sdtPr>
+        <w:sdtEndPr/>
         <w:sdtContent>
           <w:r>
             <w:fldChar w:fldCharType="begin"/>
@@ -8087,7 +8368,7 @@
           <v:shape id="_x0000_i1029" type="#_x0000_t75" style="width:138.75pt;height:162pt" o:ole="">
             <v:imagedata r:id="rId28" o:title=""/>
           </v:shape>
-          <o:OLEObject Type="Embed" ProgID="Visio.Drawing.15" ShapeID="_x0000_i1029" DrawAspect="Content" ObjectID="_1512292974" r:id="rId29"/>
+          <o:OLEObject Type="Embed" ProgID="Visio.Drawing.15" ShapeID="_x0000_i1029" DrawAspect="Content" ObjectID="_1512298127" r:id="rId29"/>
         </w:object>
       </w:r>
     </w:p>
@@ -8097,7 +8378,7 @@
         <w:spacing w:line="240" w:lineRule="auto"/>
         <w:jc w:val="center"/>
       </w:pPr>
-      <w:bookmarkStart w:id="7" w:name="_Toc414367801"/>
+      <w:bookmarkStart w:id="8" w:name="_Toc414367801"/>
       <w:r>
         <w:t xml:space="preserve">Gambar </w:t>
       </w:r>
@@ -8149,7 +8430,7 @@
       <w:r>
         <w:t>graph</w:t>
       </w:r>
-      <w:bookmarkEnd w:id="7"/>
+      <w:bookmarkEnd w:id="8"/>
     </w:p>
     <w:p>
       <w:pPr>
@@ -8222,6 +8503,7 @@
           <w:id w:val="-2134786239"/>
           <w:citation/>
         </w:sdtPr>
+        <w:sdtEndPr/>
         <w:sdtContent>
           <w:r>
             <w:fldChar w:fldCharType="begin"/>
@@ -8255,7 +8537,7 @@
           <v:shape id="_x0000_i1030" type="#_x0000_t75" style="width:107.25pt;height:87pt" o:ole="">
             <v:imagedata r:id="rId30" o:title=""/>
           </v:shape>
-          <o:OLEObject Type="Embed" ProgID="Visio.Drawing.15" ShapeID="_x0000_i1030" DrawAspect="Content" ObjectID="_1512292975" r:id="rId31"/>
+          <o:OLEObject Type="Embed" ProgID="Visio.Drawing.15" ShapeID="_x0000_i1030" DrawAspect="Content" ObjectID="_1512298128" r:id="rId31"/>
         </w:object>
       </w:r>
     </w:p>
@@ -8265,7 +8547,7 @@
         <w:spacing w:line="240" w:lineRule="auto"/>
         <w:jc w:val="center"/>
       </w:pPr>
-      <w:bookmarkStart w:id="8" w:name="_Toc414367802"/>
+      <w:bookmarkStart w:id="9" w:name="_Toc414367802"/>
       <w:r>
         <w:t xml:space="preserve">Gambar </w:t>
       </w:r>
@@ -8317,7 +8599,7 @@
       <w:r>
         <w:t>graph</w:t>
       </w:r>
-      <w:bookmarkEnd w:id="8"/>
+      <w:bookmarkEnd w:id="9"/>
     </w:p>
     <w:p>
       <w:pPr>
@@ -8361,6 +8643,9 @@
         <w:jc w:val="center"/>
       </w:pPr>
       <w:r>
+        <w:rPr>
+          <w:lang w:val="en-US"/>
+        </w:rPr>
         <w:lastRenderedPageBreak/>
         <w:drawing>
           <wp:inline distT="0" distB="0" distL="0" distR="0" wp14:anchorId="6B444FB4" wp14:editId="36B28D80">
@@ -8452,6 +8737,7 @@
           <w:id w:val="365570408"/>
           <w:citation/>
         </w:sdtPr>
+        <w:sdtEndPr/>
         <w:sdtContent>
           <w:r>
             <w:rPr>
@@ -8506,7 +8792,7 @@
       </w:pPr>
       <w:r>
         <w:lastRenderedPageBreak/>
-        <w:t>Perancangan Sistem</w:t>
+        <w:t>PERANCANGAN SISTEM</w:t>
       </w:r>
     </w:p>
     <w:p>
@@ -8688,6 +8974,9 @@
         <w:jc w:val="both"/>
       </w:pPr>
       <w:r>
+        <w:rPr>
+          <w:lang w:val="en-US"/>
+        </w:rPr>
         <w:drawing>
           <wp:inline distT="0" distB="0" distL="0" distR="0" wp14:anchorId="4A5F272E" wp14:editId="3F6EF491">
             <wp:extent cx="5040630" cy="3811270"/>
@@ -8819,6 +9108,9 @@
         <w:jc w:val="both"/>
       </w:pPr>
       <w:r>
+        <w:rPr>
+          <w:lang w:val="en-US"/>
+        </w:rPr>
         <w:drawing>
           <wp:inline distT="0" distB="0" distL="0" distR="0" wp14:anchorId="605D5105" wp14:editId="76FA071A">
             <wp:extent cx="5433263" cy="2495550"/>
@@ -8914,6 +9206,9 @@
         <w:spacing w:line="240" w:lineRule="auto"/>
       </w:pPr>
       <w:r>
+        <w:rPr>
+          <w:lang w:val="en-US"/>
+        </w:rPr>
         <w:lastRenderedPageBreak/>
         <w:drawing>
           <wp:inline distT="0" distB="0" distL="0" distR="0" wp14:anchorId="7C245400" wp14:editId="18B76CFA">
@@ -9236,6 +9531,9 @@
         <w:spacing w:line="240" w:lineRule="auto"/>
       </w:pPr>
       <w:r>
+        <w:rPr>
+          <w:lang w:val="en-US"/>
+        </w:rPr>
         <w:drawing>
           <wp:inline distT="0" distB="0" distL="0" distR="0" wp14:anchorId="245929B8" wp14:editId="0BA23C8E">
             <wp:extent cx="5040630" cy="2638425"/>
@@ -9357,6 +9655,9 @@
         <w:spacing w:line="240" w:lineRule="auto"/>
       </w:pPr>
       <w:r>
+        <w:rPr>
+          <w:lang w:val="en-US"/>
+        </w:rPr>
         <w:drawing>
           <wp:anchor distT="0" distB="0" distL="114300" distR="114300" simplePos="0" relativeHeight="251658240" behindDoc="1" locked="0" layoutInCell="1" allowOverlap="1" wp14:anchorId="2C6B2A91" wp14:editId="264CD0D2">
             <wp:simplePos x="0" y="0"/>
@@ -9449,6 +9750,9 @@
         <w:spacing w:line="240" w:lineRule="auto"/>
       </w:pPr>
       <w:r>
+        <w:rPr>
+          <w:lang w:val="en-US"/>
+        </w:rPr>
         <mc:AlternateContent>
           <mc:Choice Requires="wps">
             <w:drawing>
@@ -9716,6 +10020,9 @@
         <w:spacing w:line="240" w:lineRule="auto"/>
       </w:pPr>
       <w:r>
+        <w:rPr>
+          <w:lang w:val="en-US"/>
+        </w:rPr>
         <w:drawing>
           <wp:inline distT="0" distB="0" distL="0" distR="0" wp14:anchorId="337598D5" wp14:editId="4174E983">
             <wp:extent cx="5040630" cy="4069080"/>
@@ -10227,6 +10534,9 @@
         <w:jc w:val="both"/>
       </w:pPr>
       <w:r>
+        <w:rPr>
+          <w:lang w:val="en-US"/>
+        </w:rPr>
         <w:lastRenderedPageBreak/>
         <w:drawing>
           <wp:inline distT="0" distB="0" distL="0" distR="0" wp14:anchorId="70A8FE13" wp14:editId="1E2822EE">
@@ -11430,7 +11740,7 @@
       </w:pPr>
       <w:r>
         <w:lastRenderedPageBreak/>
-        <w:t>Pengujian dan Analisis</w:t>
+        <w:t>PENGUJIAN DAN ANALISIS</w:t>
       </w:r>
     </w:p>
     <w:p>
@@ -11872,6 +12182,9 @@
         <w:jc w:val="center"/>
       </w:pPr>
       <w:r>
+        <w:rPr>
+          <w:lang w:val="en-US"/>
+        </w:rPr>
         <w:drawing>
           <wp:inline distT="0" distB="0" distL="0" distR="0" wp14:anchorId="23C5767C" wp14:editId="695F3355">
             <wp:extent cx="4655820" cy="3200069"/>
@@ -11977,6 +12290,9 @@
         <w:jc w:val="center"/>
       </w:pPr>
       <w:r>
+        <w:rPr>
+          <w:lang w:val="en-US"/>
+        </w:rPr>
         <w:lastRenderedPageBreak/>
         <w:drawing>
           <wp:inline distT="0" distB="0" distL="0" distR="0" wp14:anchorId="77AA2C47" wp14:editId="567193DB">
@@ -12086,6 +12402,9 @@
         <w:jc w:val="center"/>
       </w:pPr>
       <w:r>
+        <w:rPr>
+          <w:lang w:val="en-US"/>
+        </w:rPr>
         <w:drawing>
           <wp:inline distT="0" distB="0" distL="0" distR="0">
             <wp:extent cx="4182059" cy="1533739"/>
@@ -12190,6 +12509,9 @@
         <w:jc w:val="center"/>
       </w:pPr>
       <w:r>
+        <w:rPr>
+          <w:lang w:val="en-US"/>
+        </w:rPr>
         <w:lastRenderedPageBreak/>
         <w:drawing>
           <wp:inline distT="0" distB="0" distL="0" distR="0">
@@ -12296,6 +12618,9 @@
         <w:jc w:val="center"/>
       </w:pPr>
       <w:r>
+        <w:rPr>
+          <w:lang w:val="en-US"/>
+        </w:rPr>
         <w:drawing>
           <wp:inline distT="0" distB="0" distL="0" distR="0" wp14:anchorId="08F71C71" wp14:editId="0B0AC6AA">
             <wp:extent cx="3762375" cy="3175126"/>
@@ -12411,6 +12736,9 @@
         <w:jc w:val="center"/>
       </w:pPr>
       <w:r>
+        <w:rPr>
+          <w:lang w:val="en-US"/>
+        </w:rPr>
         <w:drawing>
           <wp:inline distT="0" distB="0" distL="0" distR="0" wp14:anchorId="5D4C4641" wp14:editId="52300467">
             <wp:extent cx="4229690" cy="1562318"/>
@@ -12582,6 +12910,9 @@
         <w:spacing w:line="240" w:lineRule="auto"/>
       </w:pPr>
       <w:r>
+        <w:rPr>
+          <w:lang w:val="en-US"/>
+        </w:rPr>
         <w:lastRenderedPageBreak/>
         <w:drawing>
           <wp:inline distT="0" distB="0" distL="0" distR="0" wp14:anchorId="214A2D79" wp14:editId="35BF3939">
@@ -12703,6 +13034,9 @@
         <w:jc w:val="center"/>
       </w:pPr>
       <w:r>
+        <w:rPr>
+          <w:lang w:val="en-US"/>
+        </w:rPr>
         <w:drawing>
           <wp:inline distT="0" distB="0" distL="0" distR="0" wp14:anchorId="594E5DDA" wp14:editId="2E7357ED">
             <wp:extent cx="5040630" cy="2914015"/>
@@ -12823,6 +13157,9 @@
         <w:jc w:val="center"/>
       </w:pPr>
       <w:r>
+        <w:rPr>
+          <w:lang w:val="en-US"/>
+        </w:rPr>
         <w:lastRenderedPageBreak/>
         <w:drawing>
           <wp:inline distT="0" distB="0" distL="0" distR="0" wp14:anchorId="3FF8E834" wp14:editId="4AF0F0B3">
@@ -12936,6 +13273,9 @@
         <w:jc w:val="center"/>
       </w:pPr>
       <w:r>
+        <w:rPr>
+          <w:lang w:val="en-US"/>
+        </w:rPr>
         <w:drawing>
           <wp:inline distT="0" distB="0" distL="0" distR="0" wp14:anchorId="0A8748C7" wp14:editId="02FFB677">
             <wp:extent cx="4220164" cy="1524213"/>
@@ -18201,7 +18541,7 @@
           <w:lang w:val="en-US"/>
         </w:rPr>
         <w:lastRenderedPageBreak/>
-        <w:t>Kesimpulan dan Saran</w:t>
+        <w:t>KESIMPULAN DAN SARAN</w:t>
       </w:r>
     </w:p>
     <w:p>
@@ -18270,15 +18610,7 @@
         <w:rPr>
           <w:lang w:val="en-US"/>
         </w:rPr>
-        <w:t xml:space="preserve"> Semakin banyak node dalam GCC menghasilkan struktur clique dan star yang semakin sedikit namun semakin banyak menghasilkan strukt</w:t>
-      </w:r>
-      <w:bookmarkStart w:id="9" w:name="_GoBack"/>
-      <w:bookmarkEnd w:id="9"/>
-      <w:r>
-        <w:rPr>
-          <w:lang w:val="en-US"/>
-        </w:rPr>
-        <w:t>ur chain.</w:t>
+        <w:t xml:space="preserve"> Semakin banyak node dalam GCC menghasilkan struktur clique dan star yang semakin sedikit namun semakin banyak menghasilkan struktur chain.</w:t>
       </w:r>
     </w:p>
     <w:p>
@@ -23228,11 +23560,11 @@
         </c:dLbls>
         <c:marker val="1"/>
         <c:smooth val="0"/>
-        <c:axId val="388868040"/>
-        <c:axId val="388871960"/>
+        <c:axId val="379866768"/>
+        <c:axId val="379869120"/>
       </c:lineChart>
       <c:catAx>
-        <c:axId val="388868040"/>
+        <c:axId val="379866768"/>
         <c:scaling>
           <c:orientation val="minMax"/>
         </c:scaling>
@@ -23344,7 +23676,7 @@
             <a:endParaRPr lang="en-US"/>
           </a:p>
         </c:txPr>
-        <c:crossAx val="388871960"/>
+        <c:crossAx val="379869120"/>
         <c:crosses val="autoZero"/>
         <c:auto val="1"/>
         <c:lblAlgn val="ctr"/>
@@ -23352,7 +23684,7 @@
         <c:noMultiLvlLbl val="0"/>
       </c:catAx>
       <c:valAx>
-        <c:axId val="388871960"/>
+        <c:axId val="379869120"/>
         <c:scaling>
           <c:orientation val="minMax"/>
           <c:max val="340"/>
@@ -23451,7 +23783,7 @@
             <a:endParaRPr lang="en-US"/>
           </a:p>
         </c:txPr>
-        <c:crossAx val="388868040"/>
+        <c:crossAx val="379866768"/>
         <c:crosses val="autoZero"/>
         <c:crossBetween val="between"/>
         <c:majorUnit val="50"/>
@@ -24732,11 +25064,11 @@
         </c:dLbls>
         <c:marker val="1"/>
         <c:smooth val="0"/>
-        <c:axId val="388866080"/>
-        <c:axId val="388867648"/>
+        <c:axId val="379868728"/>
+        <c:axId val="379862456"/>
       </c:lineChart>
       <c:catAx>
-        <c:axId val="388866080"/>
+        <c:axId val="379868728"/>
         <c:scaling>
           <c:orientation val="minMax"/>
         </c:scaling>
@@ -24853,7 +25185,7 @@
             <a:endParaRPr lang="en-US"/>
           </a:p>
         </c:txPr>
-        <c:crossAx val="388867648"/>
+        <c:crossAx val="379862456"/>
         <c:crosses val="autoZero"/>
         <c:auto val="1"/>
         <c:lblAlgn val="ctr"/>
@@ -24861,7 +25193,7 @@
         <c:noMultiLvlLbl val="0"/>
       </c:catAx>
       <c:valAx>
-        <c:axId val="388867648"/>
+        <c:axId val="379862456"/>
         <c:scaling>
           <c:orientation val="minMax"/>
           <c:max val="340"/>
@@ -24960,7 +25292,7 @@
             <a:endParaRPr lang="en-US"/>
           </a:p>
         </c:txPr>
-        <c:crossAx val="388866080"/>
+        <c:crossAx val="379868728"/>
         <c:crosses val="autoZero"/>
         <c:crossBetween val="between"/>
       </c:valAx>
@@ -26861,7 +27193,7 @@
 </file>
 
 <file path=customXml/itemProps1.xml><?xml version="1.0" encoding="utf-8"?>
-<ds:datastoreItem xmlns:ds="http://schemas.openxmlformats.org/officeDocument/2006/customXml" ds:itemID="{3ADA3EF8-767E-4B32-87B3-BA5FFAAC2DA9}">
+<ds:datastoreItem xmlns:ds="http://schemas.openxmlformats.org/officeDocument/2006/customXml" ds:itemID="{CC5214C5-DA11-407E-8DD2-BFC055B659CF}">
   <ds:schemaRefs>
     <ds:schemaRef ds:uri="http://schemas.openxmlformats.org/officeDocument/2006/bibliography"/>
   </ds:schemaRefs>

</xml_diff>

<commit_message>
buku nambah abstrak in indonesia
</commit_message>
<xml_diff>
--- a/Buku Implementasi VoG.docx
+++ b/Buku Implementasi VoG.docx
@@ -1105,84 +1105,50 @@
     </w:p>
     <w:p>
       <w:pPr>
+        <w:jc w:val="both"/>
         <w:rPr>
           <w:lang w:val="en-US"/>
         </w:rPr>
       </w:pPr>
+      <w:r>
+        <w:rPr>
+          <w:lang w:val="en-US"/>
+        </w:rPr>
+        <w:t xml:space="preserve">Pada tahun 2000 terdapat dua milyar web dan terus bertambah jumlahnya hingga empat milyar web pada tahun 2001. Web tersebut dapat direpresentasikan sebagai web graph yang mana node merepresentasikan url dan edge merepresentasikan link. Dalam tugas akhir ini dilakukan penelitian mengenai web graph. Dataset yang digunakan adalah data user yang diperoleh dari crawling web quora.com. Dataset yang sudah diperoleh direpresentasikan sebagai graph yang mana node merepresentasikan user dan edge merepresentasikan dua user menjawab pertanyaan dalam satu url yang sama. VoG (Vocabulary based summarization of Graph) adalah metode </w:t>
+      </w:r>
+      <w:r>
+        <w:rPr>
+          <w:lang w:val="en-US"/>
+        </w:rPr>
+        <w:t>yang dapat</w:t>
+      </w:r>
+      <w:r>
+        <w:rPr>
+          <w:lang w:val="en-US"/>
+        </w:rPr>
+        <w:t xml:space="preserve"> meringkas graph yang besar. Dalam VoG dilakukan graph decomposition menggunakan algoritma Slashburn untuk mengurai graph yang besar menjadi sekumpulan subgraph.</w:t>
+      </w:r>
+      <w:r>
+        <w:rPr>
+          <w:lang w:val="en-US"/>
+        </w:rPr>
+        <w:t xml:space="preserve"> Subgraph yang terbentuk dipengaruhi oleh jumlah node maksimum dalam GCC. Semakin banyak jumlah node dalam GCC menghasilkan struktur subgraph clique dan star yang semakin sedikit namun semakin banyak menghasilkan struktur subgraph near chain.</w:t>
+      </w:r>
+      <w:r>
+        <w:rPr>
+          <w:lang w:val="en-US"/>
+        </w:rPr>
+        <w:t xml:space="preserve"> </w:t>
+      </w:r>
+      <w:r>
+        <w:rPr>
+          <w:lang w:val="en-US"/>
+        </w:rPr>
+        <w:t>Dari struktur subgraph yang sudah berhasil diidentifikasi dapat dilakukan analisis menggunakan metode manual inspection untuk memperoleh informasi. Dalam tugas akhir ini diperoleh informasi dalam struktur clique yang menggambarkan bahwa terdapat sekelompok user yang aktif melakukan jajak pendapat dalam suatu pertanyaan. Untuk struktur star menggambarkan bahwa terdapat satu user yang aktif berkontribusi menjawab beberapa pertanyaan dalam web quora.</w:t>
+      </w:r>
       <w:bookmarkStart w:id="0" w:name="_GoBack"/>
-      <w:r>
-        <w:rPr>
-          <w:lang w:val="en-US"/>
-        </w:rPr>
-        <w:t>Asdfasdfasdf</w:t>
-      </w:r>
-    </w:p>
-    <w:p>
-      <w:pPr>
-        <w:rPr>
-          <w:lang w:val="en-US"/>
-        </w:rPr>
-      </w:pPr>
-      <w:r>
-        <w:rPr>
-          <w:lang w:val="en-US"/>
-        </w:rPr>
-        <w:t>Asdf</w:t>
-      </w:r>
-    </w:p>
-    <w:p>
-      <w:pPr>
-        <w:rPr>
-          <w:lang w:val="en-US"/>
-        </w:rPr>
-      </w:pPr>
-      <w:r>
-        <w:rPr>
-          <w:lang w:val="en-US"/>
-        </w:rPr>
-        <w:t>Asdf</w:t>
-      </w:r>
-    </w:p>
-    <w:p>
-      <w:pPr>
-        <w:rPr>
-          <w:lang w:val="en-US"/>
-        </w:rPr>
-      </w:pPr>
-      <w:r>
-        <w:rPr>
-          <w:lang w:val="en-US"/>
-        </w:rPr>
-        <w:t>Asdf</w:t>
-      </w:r>
-    </w:p>
-    <w:p>
-      <w:pPr>
-        <w:rPr>
-          <w:lang w:val="en-US"/>
-        </w:rPr>
-      </w:pPr>
-      <w:r>
-        <w:rPr>
-          <w:lang w:val="en-US"/>
-        </w:rPr>
-        <w:t>Asdf</w:t>
-      </w:r>
-    </w:p>
-    <w:p>
-      <w:pPr>
-        <w:rPr>
-          <w:lang w:val="en-US"/>
-        </w:rPr>
-      </w:pPr>
-      <w:r>
-        <w:rPr>
-          <w:lang w:val="en-US"/>
-        </w:rPr>
-        <w:t>Sadf</w:t>
-      </w:r>
-    </w:p>
-    <w:bookmarkEnd w:id="0"/>
+      <w:bookmarkEnd w:id="0"/>
+    </w:p>
     <w:p>
       <w:pPr>
         <w:rPr>
@@ -7321,7 +7287,7 @@
           <v:shape id="_x0000_i1025" type="#_x0000_t75" style="width:262.5pt;height:105pt" o:ole="">
             <v:imagedata r:id="rId20" o:title=""/>
           </v:shape>
-          <o:OLEObject Type="Embed" ProgID="Visio.Drawing.15" ShapeID="_x0000_i1025" DrawAspect="Content" ObjectID="_1512298123" r:id="rId21"/>
+          <o:OLEObject Type="Embed" ProgID="Visio.Drawing.15" ShapeID="_x0000_i1025" DrawAspect="Content" ObjectID="_1512300656" r:id="rId21"/>
         </w:object>
       </w:r>
     </w:p>
@@ -7515,7 +7481,7 @@
           <v:shape id="_x0000_i1026" type="#_x0000_t75" style="width:184.5pt;height:128.25pt" o:ole="">
             <v:imagedata r:id="rId22" o:title=""/>
           </v:shape>
-          <o:OLEObject Type="Embed" ProgID="Visio.Drawing.15" ShapeID="_x0000_i1026" DrawAspect="Content" ObjectID="_1512298124" r:id="rId23"/>
+          <o:OLEObject Type="Embed" ProgID="Visio.Drawing.15" ShapeID="_x0000_i1026" DrawAspect="Content" ObjectID="_1512300657" r:id="rId23"/>
         </w:object>
       </w:r>
     </w:p>
@@ -7810,7 +7776,7 @@
           <v:shape id="_x0000_i1027" type="#_x0000_t75" style="width:117.75pt;height:138pt" o:ole="">
             <v:imagedata r:id="rId24" o:title=""/>
           </v:shape>
-          <o:OLEObject Type="Embed" ProgID="Visio.Drawing.15" ShapeID="_x0000_i1027" DrawAspect="Content" ObjectID="_1512298125" r:id="rId25"/>
+          <o:OLEObject Type="Embed" ProgID="Visio.Drawing.15" ShapeID="_x0000_i1027" DrawAspect="Content" ObjectID="_1512300658" r:id="rId25"/>
         </w:object>
       </w:r>
     </w:p>
@@ -8147,7 +8113,7 @@
           <v:shape id="_x0000_i1028" type="#_x0000_t75" style="width:138pt;height:161.25pt" o:ole="">
             <v:imagedata r:id="rId26" o:title=""/>
           </v:shape>
-          <o:OLEObject Type="Embed" ProgID="Visio.Drawing.15" ShapeID="_x0000_i1028" DrawAspect="Content" ObjectID="_1512298126" r:id="rId27"/>
+          <o:OLEObject Type="Embed" ProgID="Visio.Drawing.15" ShapeID="_x0000_i1028" DrawAspect="Content" ObjectID="_1512300659" r:id="rId27"/>
         </w:object>
       </w:r>
     </w:p>
@@ -8368,7 +8334,7 @@
           <v:shape id="_x0000_i1029" type="#_x0000_t75" style="width:138.75pt;height:162pt" o:ole="">
             <v:imagedata r:id="rId28" o:title=""/>
           </v:shape>
-          <o:OLEObject Type="Embed" ProgID="Visio.Drawing.15" ShapeID="_x0000_i1029" DrawAspect="Content" ObjectID="_1512298127" r:id="rId29"/>
+          <o:OLEObject Type="Embed" ProgID="Visio.Drawing.15" ShapeID="_x0000_i1029" DrawAspect="Content" ObjectID="_1512300660" r:id="rId29"/>
         </w:object>
       </w:r>
     </w:p>
@@ -8537,7 +8503,7 @@
           <v:shape id="_x0000_i1030" type="#_x0000_t75" style="width:107.25pt;height:87pt" o:ole="">
             <v:imagedata r:id="rId30" o:title=""/>
           </v:shape>
-          <o:OLEObject Type="Embed" ProgID="Visio.Drawing.15" ShapeID="_x0000_i1030" DrawAspect="Content" ObjectID="_1512298128" r:id="rId31"/>
+          <o:OLEObject Type="Embed" ProgID="Visio.Drawing.15" ShapeID="_x0000_i1030" DrawAspect="Content" ObjectID="_1512300661" r:id="rId31"/>
         </w:object>
       </w:r>
     </w:p>
@@ -23560,11 +23526,11 @@
         </c:dLbls>
         <c:marker val="1"/>
         <c:smooth val="0"/>
-        <c:axId val="379866768"/>
-        <c:axId val="379869120"/>
+        <c:axId val="248045360"/>
+        <c:axId val="248039088"/>
       </c:lineChart>
       <c:catAx>
-        <c:axId val="379866768"/>
+        <c:axId val="248045360"/>
         <c:scaling>
           <c:orientation val="minMax"/>
         </c:scaling>
@@ -23676,7 +23642,7 @@
             <a:endParaRPr lang="en-US"/>
           </a:p>
         </c:txPr>
-        <c:crossAx val="379869120"/>
+        <c:crossAx val="248039088"/>
         <c:crosses val="autoZero"/>
         <c:auto val="1"/>
         <c:lblAlgn val="ctr"/>
@@ -23684,7 +23650,7 @@
         <c:noMultiLvlLbl val="0"/>
       </c:catAx>
       <c:valAx>
-        <c:axId val="379869120"/>
+        <c:axId val="248039088"/>
         <c:scaling>
           <c:orientation val="minMax"/>
           <c:max val="340"/>
@@ -23783,7 +23749,7 @@
             <a:endParaRPr lang="en-US"/>
           </a:p>
         </c:txPr>
-        <c:crossAx val="379866768"/>
+        <c:crossAx val="248045360"/>
         <c:crosses val="autoZero"/>
         <c:crossBetween val="between"/>
         <c:majorUnit val="50"/>
@@ -25064,11 +25030,11 @@
         </c:dLbls>
         <c:marker val="1"/>
         <c:smooth val="0"/>
-        <c:axId val="379868728"/>
-        <c:axId val="379862456"/>
+        <c:axId val="379858928"/>
+        <c:axId val="379860888"/>
       </c:lineChart>
       <c:catAx>
-        <c:axId val="379868728"/>
+        <c:axId val="379858928"/>
         <c:scaling>
           <c:orientation val="minMax"/>
         </c:scaling>
@@ -25185,7 +25151,7 @@
             <a:endParaRPr lang="en-US"/>
           </a:p>
         </c:txPr>
-        <c:crossAx val="379862456"/>
+        <c:crossAx val="379860888"/>
         <c:crosses val="autoZero"/>
         <c:auto val="1"/>
         <c:lblAlgn val="ctr"/>
@@ -25193,7 +25159,7 @@
         <c:noMultiLvlLbl val="0"/>
       </c:catAx>
       <c:valAx>
-        <c:axId val="379862456"/>
+        <c:axId val="379860888"/>
         <c:scaling>
           <c:orientation val="minMax"/>
           <c:max val="340"/>
@@ -25292,7 +25258,7 @@
             <a:endParaRPr lang="en-US"/>
           </a:p>
         </c:txPr>
-        <c:crossAx val="379868728"/>
+        <c:crossAx val="379858928"/>
         <c:crosses val="autoZero"/>
         <c:crossBetween val="between"/>
       </c:valAx>
@@ -27193,7 +27159,7 @@
 </file>
 
 <file path=customXml/itemProps1.xml><?xml version="1.0" encoding="utf-8"?>
-<ds:datastoreItem xmlns:ds="http://schemas.openxmlformats.org/officeDocument/2006/customXml" ds:itemID="{CC5214C5-DA11-407E-8DD2-BFC055B659CF}">
+<ds:datastoreItem xmlns:ds="http://schemas.openxmlformats.org/officeDocument/2006/customXml" ds:itemID="{2814DE91-EDAE-41B6-92C9-8B5C10C02CFE}">
   <ds:schemaRefs>
     <ds:schemaRef ds:uri="http://schemas.openxmlformats.org/officeDocument/2006/bibliography"/>
   </ds:schemaRefs>

</xml_diff>

<commit_message>
buku nambah abstract in english
</commit_message>
<xml_diff>
--- a/Buku Implementasi VoG.docx
+++ b/Buku Implementasi VoG.docx
@@ -210,7 +210,7 @@
                     </pic:cNvPicPr>
                   </pic:nvPicPr>
                   <pic:blipFill>
-                    <a:blip r:embed="rId6" cstate="print">
+                    <a:blip r:embed="rId8" cstate="print">
                       <a:extLst>
                         <a:ext uri="{28A0092B-C50C-407E-A947-70E740481C1C}">
                           <a14:useLocalDpi xmlns:a14="http://schemas.microsoft.com/office/drawing/2010/main" val="0"/>
@@ -1146,8 +1146,6 @@
         </w:rPr>
         <w:t>Dari struktur subgraph yang sudah berhasil diidentifikasi dapat dilakukan analisis menggunakan metode manual inspection untuk memperoleh informasi. Dalam tugas akhir ini diperoleh informasi dalam struktur clique yang menggambarkan bahwa terdapat sekelompok user yang aktif melakukan jajak pendapat dalam suatu pertanyaan. Untuk struktur star menggambarkan bahwa terdapat satu user yang aktif berkontribusi menjawab beberapa pertanyaan dalam web quora.</w:t>
       </w:r>
-      <w:bookmarkStart w:id="0" w:name="_GoBack"/>
-      <w:bookmarkEnd w:id="0"/>
     </w:p>
     <w:p>
       <w:pPr>
@@ -1181,6 +1179,7 @@
     </w:p>
     <w:p>
       <w:pPr>
+        <w:jc w:val="both"/>
         <w:rPr>
           <w:lang w:val="en-US"/>
         </w:rPr>
@@ -1189,60 +1188,22 @@
         <w:rPr>
           <w:lang w:val="en-US"/>
         </w:rPr>
-        <w:t>Asdfasdf</w:t>
-      </w:r>
-    </w:p>
-    <w:p>
-      <w:pPr>
+        <w:t xml:space="preserve">In 2000 there were two billion web and the number of web increase up to four billion web in 2001. That web can be represented as a web graph which node represent url and edge represent link. In this final task research is conducted on web graph. The used dataset is user data that obtained from web crawling quora.com. The dataset that has been obtained is represented as a web graph which the node represent user and edge represent two users answered question in the same url. VoG (Vocabulary based summarization of Graph) is a method that can summarize a large graph. In VoG, graph decomposition is conducted using Slashburn algorithm for decompose large graph into a set of subgraph. </w:t>
+      </w:r>
+      <w:r>
         <w:rPr>
           <w:lang w:val="en-US"/>
         </w:rPr>
-      </w:pPr>
+        <w:t>Generated subgraph is affected by the maximum number of node in GCC. The increasing number of node in GCC generating decreasing number of clique and star subgraph structure but increasing number of near chain subgraph structure.</w:t>
+      </w:r>
       <w:r>
         <w:rPr>
           <w:lang w:val="en-US"/>
         </w:rPr>
-        <w:t>Asdf</w:t>
-      </w:r>
-    </w:p>
-    <w:p>
-      <w:pPr>
-        <w:rPr>
-          <w:lang w:val="en-US"/>
-        </w:rPr>
-      </w:pPr>
-      <w:r>
-        <w:rPr>
-          <w:lang w:val="en-US"/>
-        </w:rPr>
-        <w:t>Asdf</w:t>
-      </w:r>
-    </w:p>
-    <w:p>
-      <w:pPr>
-        <w:rPr>
-          <w:lang w:val="en-US"/>
-        </w:rPr>
-      </w:pPr>
-      <w:r>
-        <w:rPr>
-          <w:lang w:val="en-US"/>
-        </w:rPr>
-        <w:t>Asdf</w:t>
-      </w:r>
-    </w:p>
-    <w:p>
-      <w:pPr>
-        <w:rPr>
-          <w:lang w:val="en-US"/>
-        </w:rPr>
-      </w:pPr>
-      <w:r>
-        <w:rPr>
-          <w:lang w:val="en-US"/>
-        </w:rPr>
-        <w:t>Asdf</w:t>
-      </w:r>
+        <w:t xml:space="preserve"> Subgraph structure that have been identified can be analized using manual inspection method to obtain information. In this final task, the information obtained in clique subgraph structure represent that there is a group of active user polled in a question. For star subgraph structure represent that there is one user actively contribute to answer some question in web Quora.</w:t>
+      </w:r>
+      <w:bookmarkStart w:id="0" w:name="_GoBack"/>
+      <w:bookmarkEnd w:id="0"/>
     </w:p>
     <w:p>
       <w:pPr>
@@ -3063,7 +3024,7 @@
                           <pic:cNvPicPr/>
                         </pic:nvPicPr>
                         <pic:blipFill>
-                          <a:blip r:embed="rId7"/>
+                          <a:blip r:embed="rId9"/>
                           <a:stretch>
                             <a:fillRect/>
                           </a:stretch>
@@ -3215,7 +3176,7 @@
                           <pic:cNvPicPr/>
                         </pic:nvPicPr>
                         <pic:blipFill>
-                          <a:blip r:embed="rId8"/>
+                          <a:blip r:embed="rId10"/>
                           <a:stretch>
                             <a:fillRect/>
                           </a:stretch>
@@ -3320,7 +3281,7 @@
                           <pic:cNvPicPr/>
                         </pic:nvPicPr>
                         <pic:blipFill>
-                          <a:blip r:embed="rId9"/>
+                          <a:blip r:embed="rId11"/>
                           <a:stretch>
                             <a:fillRect/>
                           </a:stretch>
@@ -3421,7 +3382,7 @@
                           <pic:cNvPicPr/>
                         </pic:nvPicPr>
                         <pic:blipFill>
-                          <a:blip r:embed="rId10"/>
+                          <a:blip r:embed="rId12"/>
                           <a:stretch>
                             <a:fillRect/>
                           </a:stretch>
@@ -3521,7 +3482,7 @@
                           <pic:cNvPicPr/>
                         </pic:nvPicPr>
                         <pic:blipFill>
-                          <a:blip r:embed="rId11"/>
+                          <a:blip r:embed="rId13"/>
                           <a:stretch>
                             <a:fillRect/>
                           </a:stretch>
@@ -3624,7 +3585,7 @@
                           <pic:cNvPicPr/>
                         </pic:nvPicPr>
                         <pic:blipFill>
-                          <a:blip r:embed="rId12"/>
+                          <a:blip r:embed="rId14"/>
                           <a:stretch>
                             <a:fillRect/>
                           </a:stretch>
@@ -3725,7 +3686,7 @@
                           <pic:cNvPicPr/>
                         </pic:nvPicPr>
                         <pic:blipFill>
-                          <a:blip r:embed="rId10"/>
+                          <a:blip r:embed="rId12"/>
                           <a:stretch>
                             <a:fillRect/>
                           </a:stretch>
@@ -4327,7 +4288,7 @@
                           <pic:cNvPicPr/>
                         </pic:nvPicPr>
                         <pic:blipFill>
-                          <a:blip r:embed="rId13"/>
+                          <a:blip r:embed="rId15"/>
                           <a:stretch>
                             <a:fillRect/>
                           </a:stretch>
@@ -4428,7 +4389,7 @@
                           <pic:cNvPicPr/>
                         </pic:nvPicPr>
                         <pic:blipFill>
-                          <a:blip r:embed="rId14"/>
+                          <a:blip r:embed="rId16"/>
                           <a:stretch>
                             <a:fillRect/>
                           </a:stretch>
@@ -4620,7 +4581,7 @@
                     <pic:cNvPicPr/>
                   </pic:nvPicPr>
                   <pic:blipFill>
-                    <a:blip r:embed="rId15"/>
+                    <a:blip r:embed="rId17"/>
                     <a:stretch>
                       <a:fillRect/>
                     </a:stretch>
@@ -5466,7 +5427,7 @@
                     <pic:cNvPicPr/>
                   </pic:nvPicPr>
                   <pic:blipFill>
-                    <a:blip r:embed="rId16"/>
+                    <a:blip r:embed="rId18"/>
                     <a:stretch>
                       <a:fillRect/>
                     </a:stretch>
@@ -5870,7 +5831,7 @@
                     <pic:cNvPicPr/>
                   </pic:nvPicPr>
                   <pic:blipFill>
-                    <a:blip r:embed="rId17" cstate="print">
+                    <a:blip r:embed="rId19" cstate="print">
                       <a:extLst>
                         <a:ext uri="{28A0092B-C50C-407E-A947-70E740481C1C}">
                           <a14:useLocalDpi xmlns:a14="http://schemas.microsoft.com/office/drawing/2010/main" val="0"/>
@@ -6550,7 +6511,7 @@
                     <pic:cNvPicPr/>
                   </pic:nvPicPr>
                   <pic:blipFill>
-                    <a:blip r:embed="rId18">
+                    <a:blip r:embed="rId20">
                       <a:extLst>
                         <a:ext uri="{28A0092B-C50C-407E-A947-70E740481C1C}">
                           <a14:useLocalDpi xmlns:a14="http://schemas.microsoft.com/office/drawing/2010/main" val="0"/>
@@ -6649,7 +6610,7 @@
                     <pic:cNvPicPr/>
                   </pic:nvPicPr>
                   <pic:blipFill>
-                    <a:blip r:embed="rId19">
+                    <a:blip r:embed="rId21">
                       <a:extLst>
                         <a:ext uri="{28A0092B-C50C-407E-A947-70E740481C1C}">
                           <a14:useLocalDpi xmlns:a14="http://schemas.microsoft.com/office/drawing/2010/main" val="0"/>
@@ -7285,9 +7246,9 @@
             <o:lock v:ext="edit" aspectratio="t"/>
           </v:shapetype>
           <v:shape id="_x0000_i1025" type="#_x0000_t75" style="width:262.5pt;height:105pt" o:ole="">
-            <v:imagedata r:id="rId20" o:title=""/>
+            <v:imagedata r:id="rId22" o:title=""/>
           </v:shape>
-          <o:OLEObject Type="Embed" ProgID="Visio.Drawing.15" ShapeID="_x0000_i1025" DrawAspect="Content" ObjectID="_1512300656" r:id="rId21"/>
+          <o:OLEObject Type="Embed" ProgID="Visio.Drawing.15" ShapeID="_x0000_i1025" DrawAspect="Content" ObjectID="_1512303305" r:id="rId23"/>
         </w:object>
       </w:r>
     </w:p>
@@ -7479,9 +7440,9 @@
       <w:r>
         <w:object w:dxaOrig="7080" w:dyaOrig="4920">
           <v:shape id="_x0000_i1026" type="#_x0000_t75" style="width:184.5pt;height:128.25pt" o:ole="">
-            <v:imagedata r:id="rId22" o:title=""/>
+            <v:imagedata r:id="rId24" o:title=""/>
           </v:shape>
-          <o:OLEObject Type="Embed" ProgID="Visio.Drawing.15" ShapeID="_x0000_i1026" DrawAspect="Content" ObjectID="_1512300657" r:id="rId23"/>
+          <o:OLEObject Type="Embed" ProgID="Visio.Drawing.15" ShapeID="_x0000_i1026" DrawAspect="Content" ObjectID="_1512303306" r:id="rId25"/>
         </w:object>
       </w:r>
     </w:p>
@@ -7774,9 +7735,9 @@
       <w:r>
         <w:object w:dxaOrig="4980" w:dyaOrig="5820">
           <v:shape id="_x0000_i1027" type="#_x0000_t75" style="width:117.75pt;height:138pt" o:ole="">
-            <v:imagedata r:id="rId24" o:title=""/>
+            <v:imagedata r:id="rId26" o:title=""/>
           </v:shape>
-          <o:OLEObject Type="Embed" ProgID="Visio.Drawing.15" ShapeID="_x0000_i1027" DrawAspect="Content" ObjectID="_1512300658" r:id="rId25"/>
+          <o:OLEObject Type="Embed" ProgID="Visio.Drawing.15" ShapeID="_x0000_i1027" DrawAspect="Content" ObjectID="_1512303307" r:id="rId27"/>
         </w:object>
       </w:r>
     </w:p>
@@ -8111,9 +8072,9 @@
       <w:r>
         <w:object w:dxaOrig="4980" w:dyaOrig="5820">
           <v:shape id="_x0000_i1028" type="#_x0000_t75" style="width:138pt;height:161.25pt" o:ole="">
-            <v:imagedata r:id="rId26" o:title=""/>
+            <v:imagedata r:id="rId28" o:title=""/>
           </v:shape>
-          <o:OLEObject Type="Embed" ProgID="Visio.Drawing.15" ShapeID="_x0000_i1028" DrawAspect="Content" ObjectID="_1512300659" r:id="rId27"/>
+          <o:OLEObject Type="Embed" ProgID="Visio.Drawing.15" ShapeID="_x0000_i1028" DrawAspect="Content" ObjectID="_1512303308" r:id="rId29"/>
         </w:object>
       </w:r>
     </w:p>
@@ -8332,9 +8293,9 @@
       <w:r>
         <w:object w:dxaOrig="4980" w:dyaOrig="5820">
           <v:shape id="_x0000_i1029" type="#_x0000_t75" style="width:138.75pt;height:162pt" o:ole="">
-            <v:imagedata r:id="rId28" o:title=""/>
+            <v:imagedata r:id="rId30" o:title=""/>
           </v:shape>
-          <o:OLEObject Type="Embed" ProgID="Visio.Drawing.15" ShapeID="_x0000_i1029" DrawAspect="Content" ObjectID="_1512300660" r:id="rId29"/>
+          <o:OLEObject Type="Embed" ProgID="Visio.Drawing.15" ShapeID="_x0000_i1029" DrawAspect="Content" ObjectID="_1512303309" r:id="rId31"/>
         </w:object>
       </w:r>
     </w:p>
@@ -8501,9 +8462,9 @@
       <w:r>
         <w:object w:dxaOrig="3840" w:dyaOrig="3120">
           <v:shape id="_x0000_i1030" type="#_x0000_t75" style="width:107.25pt;height:87pt" o:ole="">
-            <v:imagedata r:id="rId30" o:title=""/>
+            <v:imagedata r:id="rId32" o:title=""/>
           </v:shape>
-          <o:OLEObject Type="Embed" ProgID="Visio.Drawing.15" ShapeID="_x0000_i1030" DrawAspect="Content" ObjectID="_1512300661" r:id="rId31"/>
+          <o:OLEObject Type="Embed" ProgID="Visio.Drawing.15" ShapeID="_x0000_i1030" DrawAspect="Content" ObjectID="_1512303310" r:id="rId33"/>
         </w:object>
       </w:r>
     </w:p>
@@ -8629,7 +8590,7 @@
                     <pic:cNvPicPr/>
                   </pic:nvPicPr>
                   <pic:blipFill>
-                    <a:blip r:embed="rId32"/>
+                    <a:blip r:embed="rId34"/>
                     <a:stretch>
                       <a:fillRect/>
                     </a:stretch>
@@ -8959,7 +8920,7 @@
                     <pic:cNvPicPr/>
                   </pic:nvPicPr>
                   <pic:blipFill>
-                    <a:blip r:embed="rId33" cstate="print">
+                    <a:blip r:embed="rId35" cstate="print">
                       <a:extLst>
                         <a:ext uri="{28A0092B-C50C-407E-A947-70E740481C1C}">
                           <a14:useLocalDpi xmlns:a14="http://schemas.microsoft.com/office/drawing/2010/main" val="0"/>
@@ -9093,7 +9054,7 @@
                     <pic:cNvPicPr/>
                   </pic:nvPicPr>
                   <pic:blipFill>
-                    <a:blip r:embed="rId34" cstate="print">
+                    <a:blip r:embed="rId36" cstate="print">
                       <a:extLst>
                         <a:ext uri="{28A0092B-C50C-407E-A947-70E740481C1C}">
                           <a14:useLocalDpi xmlns:a14="http://schemas.microsoft.com/office/drawing/2010/main" val="0"/>
@@ -9192,7 +9153,7 @@
                     <pic:cNvPicPr/>
                   </pic:nvPicPr>
                   <pic:blipFill>
-                    <a:blip r:embed="rId35" cstate="print">
+                    <a:blip r:embed="rId37" cstate="print">
                       <a:extLst>
                         <a:ext uri="{28A0092B-C50C-407E-A947-70E740481C1C}">
                           <a14:useLocalDpi xmlns:a14="http://schemas.microsoft.com/office/drawing/2010/main" val="0"/>
@@ -9516,7 +9477,7 @@
                     <pic:cNvPicPr/>
                   </pic:nvPicPr>
                   <pic:blipFill>
-                    <a:blip r:embed="rId36">
+                    <a:blip r:embed="rId38">
                       <a:extLst>
                         <a:ext uri="{28A0092B-C50C-407E-A947-70E740481C1C}">
                           <a14:useLocalDpi xmlns:a14="http://schemas.microsoft.com/office/drawing/2010/main" val="0"/>
@@ -9648,7 +9609,7 @@
                     <pic:cNvPicPr/>
                   </pic:nvPicPr>
                   <pic:blipFill>
-                    <a:blip r:embed="rId37">
+                    <a:blip r:embed="rId39">
                       <a:extLst>
                         <a:ext uri="{28A0092B-C50C-407E-A947-70E740481C1C}">
                           <a14:useLocalDpi xmlns:a14="http://schemas.microsoft.com/office/drawing/2010/main" val="0"/>
@@ -10005,7 +9966,7 @@
                     <pic:cNvPicPr/>
                   </pic:nvPicPr>
                   <pic:blipFill>
-                    <a:blip r:embed="rId38">
+                    <a:blip r:embed="rId40">
                       <a:extLst>
                         <a:ext uri="{28A0092B-C50C-407E-A947-70E740481C1C}">
                           <a14:useLocalDpi xmlns:a14="http://schemas.microsoft.com/office/drawing/2010/main" val="0"/>
@@ -10520,7 +10481,7 @@
                     <pic:cNvPicPr/>
                   </pic:nvPicPr>
                   <pic:blipFill>
-                    <a:blip r:embed="rId39">
+                    <a:blip r:embed="rId41">
                       <a:extLst>
                         <a:ext uri="{28A0092B-C50C-407E-A947-70E740481C1C}">
                           <a14:useLocalDpi xmlns:a14="http://schemas.microsoft.com/office/drawing/2010/main" val="0"/>
@@ -12167,7 +12128,7 @@
                     <pic:cNvPicPr/>
                   </pic:nvPicPr>
                   <pic:blipFill>
-                    <a:blip r:embed="rId40">
+                    <a:blip r:embed="rId42">
                       <a:extLst>
                         <a:ext uri="{28A0092B-C50C-407E-A947-70E740481C1C}">
                           <a14:useLocalDpi xmlns:a14="http://schemas.microsoft.com/office/drawing/2010/main" val="0"/>
@@ -12276,7 +12237,7 @@
                     <pic:cNvPicPr/>
                   </pic:nvPicPr>
                   <pic:blipFill>
-                    <a:blip r:embed="rId41">
+                    <a:blip r:embed="rId43">
                       <a:extLst>
                         <a:ext uri="{28A0092B-C50C-407E-A947-70E740481C1C}">
                           <a14:useLocalDpi xmlns:a14="http://schemas.microsoft.com/office/drawing/2010/main" val="0"/>
@@ -12387,7 +12348,7 @@
                     <pic:cNvPicPr/>
                   </pic:nvPicPr>
                   <pic:blipFill>
-                    <a:blip r:embed="rId42">
+                    <a:blip r:embed="rId44">
                       <a:extLst>
                         <a:ext uri="{28A0092B-C50C-407E-A947-70E740481C1C}">
                           <a14:useLocalDpi xmlns:a14="http://schemas.microsoft.com/office/drawing/2010/main" val="0"/>
@@ -12495,7 +12456,7 @@
                     <pic:cNvPicPr/>
                   </pic:nvPicPr>
                   <pic:blipFill>
-                    <a:blip r:embed="rId43">
+                    <a:blip r:embed="rId45">
                       <a:extLst>
                         <a:ext uri="{28A0092B-C50C-407E-A947-70E740481C1C}">
                           <a14:useLocalDpi xmlns:a14="http://schemas.microsoft.com/office/drawing/2010/main" val="0"/>
@@ -12603,7 +12564,7 @@
                     <pic:cNvPicPr/>
                   </pic:nvPicPr>
                   <pic:blipFill>
-                    <a:blip r:embed="rId44">
+                    <a:blip r:embed="rId46">
                       <a:extLst>
                         <a:ext uri="{28A0092B-C50C-407E-A947-70E740481C1C}">
                           <a14:useLocalDpi xmlns:a14="http://schemas.microsoft.com/office/drawing/2010/main" val="0"/>
@@ -12721,7 +12682,7 @@
                     <pic:cNvPicPr/>
                   </pic:nvPicPr>
                   <pic:blipFill>
-                    <a:blip r:embed="rId45">
+                    <a:blip r:embed="rId47">
                       <a:extLst>
                         <a:ext uri="{28A0092B-C50C-407E-A947-70E740481C1C}">
                           <a14:useLocalDpi xmlns:a14="http://schemas.microsoft.com/office/drawing/2010/main" val="0"/>
@@ -12896,7 +12857,7 @@
                     <pic:cNvPicPr/>
                   </pic:nvPicPr>
                   <pic:blipFill>
-                    <a:blip r:embed="rId46">
+                    <a:blip r:embed="rId48">
                       <a:extLst>
                         <a:ext uri="{28A0092B-C50C-407E-A947-70E740481C1C}">
                           <a14:useLocalDpi xmlns:a14="http://schemas.microsoft.com/office/drawing/2010/main" val="0"/>
@@ -13019,7 +12980,7 @@
                     <pic:cNvPicPr/>
                   </pic:nvPicPr>
                   <pic:blipFill>
-                    <a:blip r:embed="rId47">
+                    <a:blip r:embed="rId49">
                       <a:extLst>
                         <a:ext uri="{28A0092B-C50C-407E-A947-70E740481C1C}">
                           <a14:useLocalDpi xmlns:a14="http://schemas.microsoft.com/office/drawing/2010/main" val="0"/>
@@ -13143,7 +13104,7 @@
                     <pic:cNvPicPr/>
                   </pic:nvPicPr>
                   <pic:blipFill rotWithShape="1">
-                    <a:blip r:embed="rId48">
+                    <a:blip r:embed="rId50">
                       <a:extLst>
                         <a:ext uri="{28A0092B-C50C-407E-A947-70E740481C1C}">
                           <a14:useLocalDpi xmlns:a14="http://schemas.microsoft.com/office/drawing/2010/main" val="0"/>
@@ -13258,7 +13219,7 @@
                     <pic:cNvPicPr/>
                   </pic:nvPicPr>
                   <pic:blipFill>
-                    <a:blip r:embed="rId49">
+                    <a:blip r:embed="rId51">
                       <a:extLst>
                         <a:ext uri="{28A0092B-C50C-407E-A947-70E740481C1C}">
                           <a14:useLocalDpi xmlns:a14="http://schemas.microsoft.com/office/drawing/2010/main" val="0"/>
@@ -18245,7 +18206,7 @@
             <wp:cNvGraphicFramePr/>
             <a:graphic xmlns:a="http://schemas.openxmlformats.org/drawingml/2006/main">
               <a:graphicData uri="http://schemas.openxmlformats.org/drawingml/2006/chart">
-                <c:chart xmlns:c="http://schemas.openxmlformats.org/drawingml/2006/chart" xmlns:r="http://schemas.openxmlformats.org/officeDocument/2006/relationships" r:id="rId50"/>
+                <c:chart xmlns:c="http://schemas.openxmlformats.org/drawingml/2006/chart" xmlns:r="http://schemas.openxmlformats.org/officeDocument/2006/relationships" r:id="rId52"/>
               </a:graphicData>
             </a:graphic>
           </wp:inline>
@@ -18319,7 +18280,7 @@
             <wp:cNvGraphicFramePr/>
             <a:graphic xmlns:a="http://schemas.openxmlformats.org/drawingml/2006/main">
               <a:graphicData uri="http://schemas.openxmlformats.org/drawingml/2006/chart">
-                <c:chart xmlns:c="http://schemas.openxmlformats.org/drawingml/2006/chart" xmlns:r="http://schemas.openxmlformats.org/officeDocument/2006/relationships" r:id="rId51"/>
+                <c:chart xmlns:c="http://schemas.openxmlformats.org/drawingml/2006/chart" xmlns:r="http://schemas.openxmlformats.org/officeDocument/2006/relationships" r:id="rId53"/>
               </a:graphicData>
             </a:graphic>
           </wp:inline>
@@ -19363,6 +19324,56 @@
     </w:sectPr>
   </w:body>
 </w:document>
+</file>
+
+<file path=word/endnotes.xml><?xml version="1.0" encoding="utf-8"?>
+<w:endnotes xmlns:wpc="http://schemas.microsoft.com/office/word/2010/wordprocessingCanvas" xmlns:mc="http://schemas.openxmlformats.org/markup-compatibility/2006" xmlns:o="urn:schemas-microsoft-com:office:office" xmlns:r="http://schemas.openxmlformats.org/officeDocument/2006/relationships" xmlns:m="http://schemas.openxmlformats.org/officeDocument/2006/math" xmlns:v="urn:schemas-microsoft-com:vml" xmlns:wp14="http://schemas.microsoft.com/office/word/2010/wordprocessingDrawing" xmlns:wp="http://schemas.openxmlformats.org/drawingml/2006/wordprocessingDrawing" xmlns:w10="urn:schemas-microsoft-com:office:word" xmlns:w="http://schemas.openxmlformats.org/wordprocessingml/2006/main" xmlns:w14="http://schemas.microsoft.com/office/word/2010/wordml" xmlns:w15="http://schemas.microsoft.com/office/word/2012/wordml" xmlns:wpg="http://schemas.microsoft.com/office/word/2010/wordprocessingGroup" xmlns:wpi="http://schemas.microsoft.com/office/word/2010/wordprocessingInk" xmlns:wne="http://schemas.microsoft.com/office/word/2006/wordml" xmlns:wps="http://schemas.microsoft.com/office/word/2010/wordprocessingShape" mc:Ignorable="w14 w15 wp14">
+  <w:endnote w:type="separator" w:id="-1">
+    <w:p>
+      <w:pPr>
+        <w:spacing w:after="0" w:line="240" w:lineRule="auto"/>
+      </w:pPr>
+      <w:r>
+        <w:separator/>
+      </w:r>
+    </w:p>
+  </w:endnote>
+  <w:endnote w:type="continuationSeparator" w:id="0">
+    <w:p>
+      <w:pPr>
+        <w:spacing w:after="0" w:line="240" w:lineRule="auto"/>
+      </w:pPr>
+      <w:r>
+        <w:continuationSeparator/>
+      </w:r>
+    </w:p>
+  </w:endnote>
+</w:endnotes>
+</file>
+
+<file path=word/footnotes.xml><?xml version="1.0" encoding="utf-8"?>
+<w:footnotes xmlns:wpc="http://schemas.microsoft.com/office/word/2010/wordprocessingCanvas" xmlns:mc="http://schemas.openxmlformats.org/markup-compatibility/2006" xmlns:o="urn:schemas-microsoft-com:office:office" xmlns:r="http://schemas.openxmlformats.org/officeDocument/2006/relationships" xmlns:m="http://schemas.openxmlformats.org/officeDocument/2006/math" xmlns:v="urn:schemas-microsoft-com:vml" xmlns:wp14="http://schemas.microsoft.com/office/word/2010/wordprocessingDrawing" xmlns:wp="http://schemas.openxmlformats.org/drawingml/2006/wordprocessingDrawing" xmlns:w10="urn:schemas-microsoft-com:office:word" xmlns:w="http://schemas.openxmlformats.org/wordprocessingml/2006/main" xmlns:w14="http://schemas.microsoft.com/office/word/2010/wordml" xmlns:w15="http://schemas.microsoft.com/office/word/2012/wordml" xmlns:wpg="http://schemas.microsoft.com/office/word/2010/wordprocessingGroup" xmlns:wpi="http://schemas.microsoft.com/office/word/2010/wordprocessingInk" xmlns:wne="http://schemas.microsoft.com/office/word/2006/wordml" xmlns:wps="http://schemas.microsoft.com/office/word/2010/wordprocessingShape" mc:Ignorable="w14 w15 wp14">
+  <w:footnote w:type="separator" w:id="-1">
+    <w:p>
+      <w:pPr>
+        <w:spacing w:after="0" w:line="240" w:lineRule="auto"/>
+      </w:pPr>
+      <w:r>
+        <w:separator/>
+      </w:r>
+    </w:p>
+  </w:footnote>
+  <w:footnote w:type="continuationSeparator" w:id="0">
+    <w:p>
+      <w:pPr>
+        <w:spacing w:after="0" w:line="240" w:lineRule="auto"/>
+      </w:pPr>
+      <w:r>
+        <w:continuationSeparator/>
+      </w:r>
+    </w:p>
+  </w:footnote>
+</w:footnotes>
 </file>
 
 <file path=word/numbering.xml><?xml version="1.0" encoding="utf-8"?>
@@ -22329,6 +22340,142 @@
         <w:shd w:val="clear" w:color="auto" w:fill="D9E2F3" w:themeFill="accent5" w:themeFillTint="33"/>
       </w:tcPr>
     </w:tblStylePr>
+  </w:style>
+  <w:style w:type="paragraph" w:styleId="TOCHeading">
+    <w:name w:val="TOC Heading"/>
+    <w:basedOn w:val="Heading1"/>
+    <w:next w:val="Normal"/>
+    <w:uiPriority w:val="39"/>
+    <w:unhideWhenUsed/>
+    <w:qFormat/>
+    <w:rsid w:val="008E462F"/>
+    <w:pPr>
+      <w:numPr>
+        <w:numId w:val="0"/>
+      </w:numPr>
+      <w:jc w:val="left"/>
+      <w:outlineLvl w:val="9"/>
+    </w:pPr>
+    <w:rPr>
+      <w:rFonts w:asciiTheme="majorHAnsi" w:hAnsiTheme="majorHAnsi"/>
+      <w:b w:val="0"/>
+      <w:noProof w:val="0"/>
+      <w:color w:val="2E74B5" w:themeColor="accent1" w:themeShade="BF"/>
+      <w:lang w:val="en-US"/>
+    </w:rPr>
+  </w:style>
+  <w:style w:type="paragraph" w:styleId="TOC1">
+    <w:name w:val="toc 1"/>
+    <w:basedOn w:val="Normal"/>
+    <w:next w:val="Normal"/>
+    <w:autoRedefine/>
+    <w:uiPriority w:val="39"/>
+    <w:unhideWhenUsed/>
+    <w:rsid w:val="008E462F"/>
+    <w:pPr>
+      <w:spacing w:after="100"/>
+    </w:pPr>
+  </w:style>
+  <w:style w:type="paragraph" w:styleId="TOC2">
+    <w:name w:val="toc 2"/>
+    <w:basedOn w:val="Normal"/>
+    <w:next w:val="Normal"/>
+    <w:autoRedefine/>
+    <w:uiPriority w:val="39"/>
+    <w:unhideWhenUsed/>
+    <w:rsid w:val="008E462F"/>
+    <w:pPr>
+      <w:spacing w:after="100"/>
+      <w:ind w:left="240"/>
+    </w:pPr>
+  </w:style>
+  <w:style w:type="paragraph" w:styleId="TOC3">
+    <w:name w:val="toc 3"/>
+    <w:basedOn w:val="Normal"/>
+    <w:next w:val="Normal"/>
+    <w:autoRedefine/>
+    <w:uiPriority w:val="39"/>
+    <w:unhideWhenUsed/>
+    <w:rsid w:val="008E462F"/>
+    <w:pPr>
+      <w:spacing w:after="100"/>
+      <w:ind w:left="480"/>
+    </w:pPr>
+  </w:style>
+  <w:style w:type="character" w:styleId="Hyperlink">
+    <w:name w:val="Hyperlink"/>
+    <w:basedOn w:val="DefaultParagraphFont"/>
+    <w:uiPriority w:val="99"/>
+    <w:unhideWhenUsed/>
+    <w:rsid w:val="008E462F"/>
+    <w:rPr>
+      <w:color w:val="0563C1" w:themeColor="hyperlink"/>
+      <w:u w:val="single"/>
+    </w:rPr>
+  </w:style>
+  <w:style w:type="paragraph" w:styleId="Header">
+    <w:name w:val="header"/>
+    <w:basedOn w:val="Normal"/>
+    <w:link w:val="HeaderChar"/>
+    <w:uiPriority w:val="99"/>
+    <w:unhideWhenUsed/>
+    <w:rsid w:val="00186A0C"/>
+    <w:pPr>
+      <w:tabs>
+        <w:tab w:val="center" w:pos="4680"/>
+        <w:tab w:val="right" w:pos="9360"/>
+      </w:tabs>
+      <w:spacing w:after="0" w:line="240" w:lineRule="auto"/>
+    </w:pPr>
+  </w:style>
+  <w:style w:type="character" w:customStyle="1" w:styleId="HeaderChar">
+    <w:name w:val="Header Char"/>
+    <w:basedOn w:val="DefaultParagraphFont"/>
+    <w:link w:val="Header"/>
+    <w:uiPriority w:val="99"/>
+    <w:rsid w:val="00186A0C"/>
+    <w:rPr>
+      <w:rFonts w:ascii="Times New Roman" w:hAnsi="Times New Roman"/>
+      <w:noProof/>
+      <w:sz w:val="24"/>
+      <w:lang w:val="id-ID"/>
+    </w:rPr>
+  </w:style>
+  <w:style w:type="paragraph" w:styleId="Footer">
+    <w:name w:val="footer"/>
+    <w:basedOn w:val="Normal"/>
+    <w:link w:val="FooterChar"/>
+    <w:uiPriority w:val="99"/>
+    <w:unhideWhenUsed/>
+    <w:rsid w:val="00186A0C"/>
+    <w:pPr>
+      <w:tabs>
+        <w:tab w:val="center" w:pos="4680"/>
+        <w:tab w:val="right" w:pos="9360"/>
+      </w:tabs>
+      <w:spacing w:after="0" w:line="240" w:lineRule="auto"/>
+    </w:pPr>
+  </w:style>
+  <w:style w:type="character" w:customStyle="1" w:styleId="FooterChar">
+    <w:name w:val="Footer Char"/>
+    <w:basedOn w:val="DefaultParagraphFont"/>
+    <w:link w:val="Footer"/>
+    <w:uiPriority w:val="99"/>
+    <w:rsid w:val="00186A0C"/>
+    <w:rPr>
+      <w:rFonts w:ascii="Times New Roman" w:hAnsi="Times New Roman"/>
+      <w:noProof/>
+      <w:sz w:val="24"/>
+      <w:lang w:val="id-ID"/>
+    </w:rPr>
+  </w:style>
+  <w:style w:type="character" w:styleId="LineNumber">
+    <w:name w:val="line number"/>
+    <w:basedOn w:val="DefaultParagraphFont"/>
+    <w:uiPriority w:val="99"/>
+    <w:semiHidden/>
+    <w:unhideWhenUsed/>
+    <w:rsid w:val="00186A0C"/>
   </w:style>
 </w:styles>
 </file>
@@ -23526,11 +23673,11 @@
         </c:dLbls>
         <c:marker val="1"/>
         <c:smooth val="0"/>
-        <c:axId val="248045360"/>
-        <c:axId val="248039088"/>
+        <c:axId val="379040040"/>
+        <c:axId val="379038080"/>
       </c:lineChart>
       <c:catAx>
-        <c:axId val="248045360"/>
+        <c:axId val="379040040"/>
         <c:scaling>
           <c:orientation val="minMax"/>
         </c:scaling>
@@ -23642,7 +23789,7 @@
             <a:endParaRPr lang="en-US"/>
           </a:p>
         </c:txPr>
-        <c:crossAx val="248039088"/>
+        <c:crossAx val="379038080"/>
         <c:crosses val="autoZero"/>
         <c:auto val="1"/>
         <c:lblAlgn val="ctr"/>
@@ -23650,7 +23797,7 @@
         <c:noMultiLvlLbl val="0"/>
       </c:catAx>
       <c:valAx>
-        <c:axId val="248039088"/>
+        <c:axId val="379038080"/>
         <c:scaling>
           <c:orientation val="minMax"/>
           <c:max val="340"/>
@@ -23749,7 +23896,7 @@
             <a:endParaRPr lang="en-US"/>
           </a:p>
         </c:txPr>
-        <c:crossAx val="248045360"/>
+        <c:crossAx val="379040040"/>
         <c:crosses val="autoZero"/>
         <c:crossBetween val="between"/>
         <c:majorUnit val="50"/>
@@ -25030,11 +25177,11 @@
         </c:dLbls>
         <c:marker val="1"/>
         <c:smooth val="0"/>
-        <c:axId val="379858928"/>
-        <c:axId val="379860888"/>
+        <c:axId val="379040432"/>
+        <c:axId val="379033768"/>
       </c:lineChart>
       <c:catAx>
-        <c:axId val="379858928"/>
+        <c:axId val="379040432"/>
         <c:scaling>
           <c:orientation val="minMax"/>
         </c:scaling>
@@ -25151,7 +25298,7 @@
             <a:endParaRPr lang="en-US"/>
           </a:p>
         </c:txPr>
-        <c:crossAx val="379860888"/>
+        <c:crossAx val="379033768"/>
         <c:crosses val="autoZero"/>
         <c:auto val="1"/>
         <c:lblAlgn val="ctr"/>
@@ -25159,7 +25306,7 @@
         <c:noMultiLvlLbl val="0"/>
       </c:catAx>
       <c:valAx>
-        <c:axId val="379860888"/>
+        <c:axId val="379033768"/>
         <c:scaling>
           <c:orientation val="minMax"/>
           <c:max val="340"/>
@@ -25258,7 +25405,7 @@
             <a:endParaRPr lang="en-US"/>
           </a:p>
         </c:txPr>
-        <c:crossAx val="379858928"/>
+        <c:crossAx val="379040432"/>
         <c:crosses val="autoZero"/>
         <c:crossBetween val="between"/>
       </c:valAx>
@@ -27159,7 +27306,7 @@
 </file>
 
 <file path=customXml/itemProps1.xml><?xml version="1.0" encoding="utf-8"?>
-<ds:datastoreItem xmlns:ds="http://schemas.openxmlformats.org/officeDocument/2006/customXml" ds:itemID="{2814DE91-EDAE-41B6-92C9-8B5C10C02CFE}">
+<ds:datastoreItem xmlns:ds="http://schemas.openxmlformats.org/officeDocument/2006/customXml" ds:itemID="{E8E69932-F200-462E-A691-AB52DD3CABCF}">
   <ds:schemaRefs>
     <ds:schemaRef ds:uri="http://schemas.openxmlformats.org/officeDocument/2006/bibliography"/>
   </ds:schemaRefs>

</xml_diff>

<commit_message>
revisi penulisan bab 45
</commit_message>
<xml_diff>
--- a/Buku Implementasi VoG.docx
+++ b/Buku Implementasi VoG.docx
@@ -1202,8 +1202,6 @@
         </w:rPr>
         <w:t xml:space="preserve"> Subgraph structure that have been identified can be analized using manual inspection method to obtain information. In this final task, the information obtained in clique subgraph structure represent that there is a group of active user polled in a question. For star subgraph structure represent that there is one user actively contribute to answer some question in web Quora.</w:t>
       </w:r>
-      <w:bookmarkStart w:id="0" w:name="_GoBack"/>
-      <w:bookmarkEnd w:id="0"/>
     </w:p>
     <w:p>
       <w:pPr>
@@ -1497,7 +1495,6 @@
           <w:ilvl w:val="1"/>
           <w:numId w:val="1"/>
         </w:numPr>
-        <w:spacing w:line="240" w:lineRule="auto"/>
       </w:pPr>
       <w:r>
         <w:t>Latar Belakang</w:t>
@@ -2032,7 +2029,6 @@
           <w:ilvl w:val="1"/>
           <w:numId w:val="1"/>
         </w:numPr>
-        <w:spacing w:line="240" w:lineRule="auto"/>
       </w:pPr>
       <w:r>
         <w:t>Perumusan Masalah</w:t>
@@ -2153,7 +2149,6 @@
           <w:ilvl w:val="1"/>
           <w:numId w:val="1"/>
         </w:numPr>
-        <w:spacing w:line="240" w:lineRule="auto"/>
       </w:pPr>
       <w:r>
         <w:t>Tujuan</w:t>
@@ -2248,7 +2243,6 @@
           <w:ilvl w:val="1"/>
           <w:numId w:val="1"/>
         </w:numPr>
-        <w:spacing w:line="240" w:lineRule="auto"/>
       </w:pPr>
       <w:r>
         <w:t>Batasan Masalah</w:t>
@@ -2394,7 +2388,6 @@
           <w:ilvl w:val="1"/>
           <w:numId w:val="1"/>
         </w:numPr>
-        <w:spacing w:line="240" w:lineRule="auto"/>
       </w:pPr>
       <w:r>
         <w:t>Metodologi Penyelesaian Masalah</w:t>
@@ -2566,7 +2559,6 @@
           <w:ilvl w:val="1"/>
           <w:numId w:val="1"/>
         </w:numPr>
-        <w:spacing w:line="240" w:lineRule="auto"/>
       </w:pPr>
       <w:r>
         <w:t>Sistematika Penulisan</w:t>
@@ -2746,7 +2738,6 @@
     <w:p>
       <w:pPr>
         <w:pStyle w:val="Heading2"/>
-        <w:spacing w:line="240" w:lineRule="auto"/>
       </w:pPr>
       <w:r>
         <w:t>2.1</w:t>
@@ -4314,7 +4305,7 @@
               <w:pStyle w:val="Caption"/>
               <w:spacing w:line="240" w:lineRule="auto"/>
             </w:pPr>
-            <w:bookmarkStart w:id="1" w:name="_Toc414367790"/>
+            <w:bookmarkStart w:id="0" w:name="_Toc414367790"/>
             <w:r>
               <w:t xml:space="preserve">Gambar </w:t>
             </w:r>
@@ -4357,7 +4348,7 @@
             <w:r>
               <w:t xml:space="preserve"> Graph G</w:t>
             </w:r>
-            <w:bookmarkEnd w:id="1"/>
+            <w:bookmarkEnd w:id="0"/>
           </w:p>
         </w:tc>
         <w:tc>
@@ -4416,7 +4407,7 @@
               <w:spacing w:line="240" w:lineRule="auto"/>
               <w:jc w:val="center"/>
             </w:pPr>
-            <w:bookmarkStart w:id="2" w:name="_Toc414367791"/>
+            <w:bookmarkStart w:id="1" w:name="_Toc414367791"/>
             <w:r>
               <w:t xml:space="preserve">Gambar </w:t>
             </w:r>
@@ -4459,7 +4450,7 @@
             <w:r>
               <w:t xml:space="preserve"> Graph H (subgraph G)</w:t>
             </w:r>
-            <w:bookmarkEnd w:id="2"/>
+            <w:bookmarkEnd w:id="1"/>
           </w:p>
         </w:tc>
       </w:tr>
@@ -4608,7 +4599,7 @@
         <w:spacing w:line="240" w:lineRule="auto"/>
         <w:jc w:val="center"/>
       </w:pPr>
-      <w:bookmarkStart w:id="3" w:name="_Toc414367792"/>
+      <w:bookmarkStart w:id="2" w:name="_Toc414367792"/>
       <w:r>
         <w:t xml:space="preserve">Gambar </w:t>
       </w:r>
@@ -4648,7 +4639,7 @@
       <w:r>
         <w:t xml:space="preserve"> Representasi graph - adjacency list</w:t>
       </w:r>
-      <w:bookmarkEnd w:id="3"/>
+      <w:bookmarkEnd w:id="2"/>
       <w:r>
         <w:t xml:space="preserve"> </w:t>
       </w:r>
@@ -5127,7 +5118,6 @@
     <w:p>
       <w:pPr>
         <w:pStyle w:val="Heading2"/>
-        <w:spacing w:line="240" w:lineRule="auto"/>
       </w:pPr>
       <w:r>
         <w:t>2.2</w:t>
@@ -5454,7 +5444,7 @@
         <w:spacing w:line="240" w:lineRule="auto"/>
         <w:jc w:val="center"/>
       </w:pPr>
-      <w:bookmarkStart w:id="4" w:name="_Toc414367793"/>
+      <w:bookmarkStart w:id="3" w:name="_Toc414367793"/>
       <w:r>
         <w:t xml:space="preserve">Gambar </w:t>
       </w:r>
@@ -5494,12 +5484,11 @@
       <w:r>
         <w:t xml:space="preserve"> Model graph database</w:t>
       </w:r>
-      <w:bookmarkEnd w:id="4"/>
+      <w:bookmarkEnd w:id="3"/>
     </w:p>
     <w:p>
       <w:pPr>
         <w:pStyle w:val="Heading2"/>
-        <w:spacing w:line="240" w:lineRule="auto"/>
       </w:pPr>
       <w:r>
         <w:t>2.3</w:t>
@@ -5940,7 +5929,6 @@
     <w:p>
       <w:pPr>
         <w:pStyle w:val="Heading2"/>
-        <w:spacing w:line="240" w:lineRule="auto"/>
       </w:pPr>
       <w:r>
         <w:t>2.4</w:t>
@@ -6713,7 +6701,6 @@
     <w:p>
       <w:pPr>
         <w:pStyle w:val="Heading2"/>
-        <w:spacing w:line="240" w:lineRule="auto"/>
       </w:pPr>
       <w:r>
         <w:t>2.5</w:t>
@@ -7248,7 +7235,7 @@
           <v:shape id="_x0000_i1025" type="#_x0000_t75" style="width:262.5pt;height:105pt" o:ole="">
             <v:imagedata r:id="rId22" o:title=""/>
           </v:shape>
-          <o:OLEObject Type="Embed" ProgID="Visio.Drawing.15" ShapeID="_x0000_i1025" DrawAspect="Content" ObjectID="_1512303305" r:id="rId23"/>
+          <o:OLEObject Type="Embed" ProgID="Visio.Drawing.15" ShapeID="_x0000_i1025" DrawAspect="Content" ObjectID="_1512303565" r:id="rId23"/>
         </w:object>
       </w:r>
     </w:p>
@@ -7442,7 +7429,7 @@
           <v:shape id="_x0000_i1026" type="#_x0000_t75" style="width:184.5pt;height:128.25pt" o:ole="">
             <v:imagedata r:id="rId24" o:title=""/>
           </v:shape>
-          <o:OLEObject Type="Embed" ProgID="Visio.Drawing.15" ShapeID="_x0000_i1026" DrawAspect="Content" ObjectID="_1512303306" r:id="rId25"/>
+          <o:OLEObject Type="Embed" ProgID="Visio.Drawing.15" ShapeID="_x0000_i1026" DrawAspect="Content" ObjectID="_1512303566" r:id="rId25"/>
         </w:object>
       </w:r>
     </w:p>
@@ -7452,7 +7439,7 @@
         <w:spacing w:line="240" w:lineRule="auto"/>
         <w:jc w:val="center"/>
       </w:pPr>
-      <w:bookmarkStart w:id="5" w:name="_Toc414367798"/>
+      <w:bookmarkStart w:id="4" w:name="_Toc414367798"/>
       <w:r>
         <w:t xml:space="preserve">Gambar </w:t>
       </w:r>
@@ -7513,7 +7500,7 @@
       <w:r>
         <w:t>graph</w:t>
       </w:r>
-      <w:bookmarkEnd w:id="5"/>
+      <w:bookmarkEnd w:id="4"/>
     </w:p>
     <w:p>
       <w:pPr>
@@ -7737,7 +7724,7 @@
           <v:shape id="_x0000_i1027" type="#_x0000_t75" style="width:117.75pt;height:138pt" o:ole="">
             <v:imagedata r:id="rId26" o:title=""/>
           </v:shape>
-          <o:OLEObject Type="Embed" ProgID="Visio.Drawing.15" ShapeID="_x0000_i1027" DrawAspect="Content" ObjectID="_1512303307" r:id="rId27"/>
+          <o:OLEObject Type="Embed" ProgID="Visio.Drawing.15" ShapeID="_x0000_i1027" DrawAspect="Content" ObjectID="_1512303567" r:id="rId27"/>
         </w:object>
       </w:r>
     </w:p>
@@ -7747,7 +7734,7 @@
         <w:spacing w:line="240" w:lineRule="auto"/>
         <w:jc w:val="center"/>
       </w:pPr>
-      <w:bookmarkStart w:id="6" w:name="_Toc414367799"/>
+      <w:bookmarkStart w:id="5" w:name="_Toc414367799"/>
       <w:r>
         <w:t xml:space="preserve">Gambar </w:t>
       </w:r>
@@ -7796,7 +7783,7 @@
       <w:r>
         <w:t>graph</w:t>
       </w:r>
-      <w:bookmarkEnd w:id="6"/>
+      <w:bookmarkEnd w:id="5"/>
     </w:p>
     <w:p>
       <w:pPr>
@@ -8074,7 +8061,7 @@
           <v:shape id="_x0000_i1028" type="#_x0000_t75" style="width:138pt;height:161.25pt" o:ole="">
             <v:imagedata r:id="rId28" o:title=""/>
           </v:shape>
-          <o:OLEObject Type="Embed" ProgID="Visio.Drawing.15" ShapeID="_x0000_i1028" DrawAspect="Content" ObjectID="_1512303308" r:id="rId29"/>
+          <o:OLEObject Type="Embed" ProgID="Visio.Drawing.15" ShapeID="_x0000_i1028" DrawAspect="Content" ObjectID="_1512303568" r:id="rId29"/>
         </w:object>
       </w:r>
     </w:p>
@@ -8084,7 +8071,7 @@
         <w:spacing w:line="240" w:lineRule="auto"/>
         <w:jc w:val="center"/>
       </w:pPr>
-      <w:bookmarkStart w:id="7" w:name="_Toc414367800"/>
+      <w:bookmarkStart w:id="6" w:name="_Toc414367800"/>
       <w:r>
         <w:t xml:space="preserve">Gambar </w:t>
       </w:r>
@@ -8139,7 +8126,7 @@
       <w:r>
         <w:t>graph</w:t>
       </w:r>
-      <w:bookmarkEnd w:id="7"/>
+      <w:bookmarkEnd w:id="6"/>
     </w:p>
     <w:p>
       <w:pPr>
@@ -8295,7 +8282,7 @@
           <v:shape id="_x0000_i1029" type="#_x0000_t75" style="width:138.75pt;height:162pt" o:ole="">
             <v:imagedata r:id="rId30" o:title=""/>
           </v:shape>
-          <o:OLEObject Type="Embed" ProgID="Visio.Drawing.15" ShapeID="_x0000_i1029" DrawAspect="Content" ObjectID="_1512303309" r:id="rId31"/>
+          <o:OLEObject Type="Embed" ProgID="Visio.Drawing.15" ShapeID="_x0000_i1029" DrawAspect="Content" ObjectID="_1512303569" r:id="rId31"/>
         </w:object>
       </w:r>
     </w:p>
@@ -8305,7 +8292,7 @@
         <w:spacing w:line="240" w:lineRule="auto"/>
         <w:jc w:val="center"/>
       </w:pPr>
-      <w:bookmarkStart w:id="8" w:name="_Toc414367801"/>
+      <w:bookmarkStart w:id="7" w:name="_Toc414367801"/>
       <w:r>
         <w:t xml:space="preserve">Gambar </w:t>
       </w:r>
@@ -8357,7 +8344,7 @@
       <w:r>
         <w:t>graph</w:t>
       </w:r>
-      <w:bookmarkEnd w:id="8"/>
+      <w:bookmarkEnd w:id="7"/>
     </w:p>
     <w:p>
       <w:pPr>
@@ -8464,7 +8451,7 @@
           <v:shape id="_x0000_i1030" type="#_x0000_t75" style="width:107.25pt;height:87pt" o:ole="">
             <v:imagedata r:id="rId32" o:title=""/>
           </v:shape>
-          <o:OLEObject Type="Embed" ProgID="Visio.Drawing.15" ShapeID="_x0000_i1030" DrawAspect="Content" ObjectID="_1512303310" r:id="rId33"/>
+          <o:OLEObject Type="Embed" ProgID="Visio.Drawing.15" ShapeID="_x0000_i1030" DrawAspect="Content" ObjectID="_1512303570" r:id="rId33"/>
         </w:object>
       </w:r>
     </w:p>
@@ -8474,7 +8461,7 @@
         <w:spacing w:line="240" w:lineRule="auto"/>
         <w:jc w:val="center"/>
       </w:pPr>
-      <w:bookmarkStart w:id="9" w:name="_Toc414367802"/>
+      <w:bookmarkStart w:id="8" w:name="_Toc414367802"/>
       <w:r>
         <w:t xml:space="preserve">Gambar </w:t>
       </w:r>
@@ -8526,7 +8513,7 @@
       <w:r>
         <w:t>graph</w:t>
       </w:r>
-      <w:bookmarkEnd w:id="9"/>
+      <w:bookmarkEnd w:id="8"/>
     </w:p>
     <w:p>
       <w:pPr>
@@ -8729,7 +8716,6 @@
           <w:ilvl w:val="1"/>
           <w:numId w:val="11"/>
         </w:numPr>
-        <w:spacing w:line="240" w:lineRule="auto"/>
       </w:pPr>
       <w:r>
         <w:t>Deskripsi Sistem</w:t>
@@ -9233,7 +9219,6 @@
           <w:ilvl w:val="1"/>
           <w:numId w:val="11"/>
         </w:numPr>
-        <w:spacing w:line="240" w:lineRule="auto"/>
       </w:pPr>
       <w:r>
         <w:lastRenderedPageBreak/>
@@ -11763,7 +11748,6 @@
     <w:p>
       <w:pPr>
         <w:pStyle w:val="Heading2"/>
-        <w:spacing w:line="240" w:lineRule="auto"/>
       </w:pPr>
       <w:r>
         <w:t xml:space="preserve">4.1 </w:t>
@@ -11847,12 +11831,13 @@
     <w:p>
       <w:pPr>
         <w:pStyle w:val="Heading2"/>
-        <w:numPr>
-          <w:ilvl w:val="1"/>
-          <w:numId w:val="16"/>
-        </w:numPr>
-        <w:spacing w:line="240" w:lineRule="auto"/>
-      </w:pPr>
+      </w:pPr>
+      <w:r>
+        <w:rPr>
+          <w:lang w:val="en-US"/>
+        </w:rPr>
+        <w:t xml:space="preserve">4.2 </w:t>
+      </w:r>
       <w:r>
         <w:t>Skenario Pengujian</w:t>
       </w:r>
@@ -11977,11 +11962,6 @@
     <w:p>
       <w:pPr>
         <w:pStyle w:val="Heading2"/>
-        <w:numPr>
-          <w:ilvl w:val="1"/>
-          <w:numId w:val="16"/>
-        </w:numPr>
-        <w:spacing w:line="240" w:lineRule="auto"/>
         <w:rPr>
           <w:lang w:val="en-US"/>
         </w:rPr>
@@ -11991,6 +11971,12 @@
           <w:lang w:val="en-US"/>
         </w:rPr>
         <w:lastRenderedPageBreak/>
+        <w:t xml:space="preserve">4.3 </w:t>
+      </w:r>
+      <w:r>
+        <w:rPr>
+          <w:lang w:val="en-US"/>
+        </w:rPr>
         <w:t>Analisis Hasil Pengujian</w:t>
       </w:r>
     </w:p>
@@ -18474,11 +18460,16 @@
     <w:p>
       <w:pPr>
         <w:pStyle w:val="Heading2"/>
-        <w:spacing w:line="240" w:lineRule="auto"/>
         <w:rPr>
           <w:lang w:val="en-US"/>
         </w:rPr>
       </w:pPr>
+      <w:r>
+        <w:rPr>
+          <w:lang w:val="en-US"/>
+        </w:rPr>
+        <w:t xml:space="preserve">5.1 </w:t>
+      </w:r>
       <w:r>
         <w:rPr>
           <w:lang w:val="en-US"/>
@@ -18563,7 +18554,6 @@
     <w:p>
       <w:pPr>
         <w:pStyle w:val="Heading2"/>
-        <w:spacing w:line="240" w:lineRule="auto"/>
         <w:rPr>
           <w:lang w:val="en-US"/>
         </w:rPr>
@@ -18572,8 +18562,16 @@
         <w:rPr>
           <w:lang w:val="en-US"/>
         </w:rPr>
+        <w:t>5.2</w:t>
+      </w:r>
+      <w:r>
+        <w:rPr>
+          <w:lang w:val="en-US"/>
+        </w:rPr>
         <w:t xml:space="preserve"> Saran</w:t>
       </w:r>
+      <w:bookmarkStart w:id="9" w:name="_GoBack"/>
+      <w:bookmarkEnd w:id="9"/>
     </w:p>
     <w:p>
       <w:pPr>
@@ -18674,7 +18672,7 @@
       </w:pPr>
       <w:r>
         <w:lastRenderedPageBreak/>
-        <w:t>Daftar Pustaka</w:t>
+        <w:t>DAFTAR PUSTAKA</w:t>
       </w:r>
     </w:p>
     <w:sdt>
@@ -20068,7 +20066,7 @@
   <w:abstractNum w:abstractNumId="7" w15:restartNumberingAfterBreak="0">
     <w:nsid w:val="330507E7"/>
     <w:multiLevelType w:val="multilevel"/>
-    <w:tmpl w:val="58145538"/>
+    <w:tmpl w:val="FE6406FA"/>
     <w:lvl w:ilvl="0">
       <w:start w:val="4"/>
       <w:numFmt w:val="decimal"/>
@@ -21000,7 +20998,6 @@
     <w:lvl w:ilvl="1">
       <w:start w:val="1"/>
       <w:numFmt w:val="decimal"/>
-      <w:pStyle w:val="Heading2"/>
       <w:isLgl/>
       <w:lvlText w:val="%1.%2"/>
       <w:lvlJc w:val="left"/>
@@ -21898,16 +21895,12 @@
     <w:uiPriority w:val="9"/>
     <w:unhideWhenUsed/>
     <w:qFormat/>
-    <w:rsid w:val="00D70351"/>
+    <w:rsid w:val="00CC7CEA"/>
     <w:pPr>
       <w:keepNext/>
       <w:keepLines/>
-      <w:numPr>
-        <w:ilvl w:val="1"/>
-        <w:numId w:val="15"/>
-      </w:numPr>
-      <w:spacing w:before="160" w:after="120"/>
-      <w:ind w:left="426"/>
+      <w:spacing w:before="160" w:after="120" w:line="240" w:lineRule="auto"/>
+      <w:ind w:left="6"/>
       <w:outlineLvl w:val="1"/>
     </w:pPr>
     <w:rPr>
@@ -22027,7 +22020,7 @@
     <w:basedOn w:val="DefaultParagraphFont"/>
     <w:link w:val="Heading2"/>
     <w:uiPriority w:val="9"/>
-    <w:rsid w:val="00D70351"/>
+    <w:rsid w:val="00CC7CEA"/>
     <w:rPr>
       <w:rFonts w:ascii="Times New Roman" w:eastAsiaTheme="majorEastAsia" w:hAnsi="Times New Roman" w:cstheme="majorBidi"/>
       <w:b/>
@@ -23673,11 +23666,11 @@
         </c:dLbls>
         <c:marker val="1"/>
         <c:smooth val="0"/>
-        <c:axId val="379040040"/>
-        <c:axId val="379038080"/>
+        <c:axId val="365165696"/>
+        <c:axId val="365168832"/>
       </c:lineChart>
       <c:catAx>
-        <c:axId val="379040040"/>
+        <c:axId val="365165696"/>
         <c:scaling>
           <c:orientation val="minMax"/>
         </c:scaling>
@@ -23789,7 +23782,7 @@
             <a:endParaRPr lang="en-US"/>
           </a:p>
         </c:txPr>
-        <c:crossAx val="379038080"/>
+        <c:crossAx val="365168832"/>
         <c:crosses val="autoZero"/>
         <c:auto val="1"/>
         <c:lblAlgn val="ctr"/>
@@ -23797,7 +23790,7 @@
         <c:noMultiLvlLbl val="0"/>
       </c:catAx>
       <c:valAx>
-        <c:axId val="379038080"/>
+        <c:axId val="365168832"/>
         <c:scaling>
           <c:orientation val="minMax"/>
           <c:max val="340"/>
@@ -23896,7 +23889,7 @@
             <a:endParaRPr lang="en-US"/>
           </a:p>
         </c:txPr>
-        <c:crossAx val="379040040"/>
+        <c:crossAx val="365165696"/>
         <c:crosses val="autoZero"/>
         <c:crossBetween val="between"/>
         <c:majorUnit val="50"/>
@@ -25177,11 +25170,11 @@
         </c:dLbls>
         <c:marker val="1"/>
         <c:smooth val="0"/>
-        <c:axId val="379040432"/>
-        <c:axId val="379033768"/>
+        <c:axId val="365170008"/>
+        <c:axId val="365170400"/>
       </c:lineChart>
       <c:catAx>
-        <c:axId val="379040432"/>
+        <c:axId val="365170008"/>
         <c:scaling>
           <c:orientation val="minMax"/>
         </c:scaling>
@@ -25298,7 +25291,7 @@
             <a:endParaRPr lang="en-US"/>
           </a:p>
         </c:txPr>
-        <c:crossAx val="379033768"/>
+        <c:crossAx val="365170400"/>
         <c:crosses val="autoZero"/>
         <c:auto val="1"/>
         <c:lblAlgn val="ctr"/>
@@ -25306,7 +25299,7 @@
         <c:noMultiLvlLbl val="0"/>
       </c:catAx>
       <c:valAx>
-        <c:axId val="379033768"/>
+        <c:axId val="365170400"/>
         <c:scaling>
           <c:orientation val="minMax"/>
           <c:max val="340"/>
@@ -25405,7 +25398,7 @@
             <a:endParaRPr lang="en-US"/>
           </a:p>
         </c:txPr>
-        <c:crossAx val="379040432"/>
+        <c:crossAx val="365170008"/>
         <c:crosses val="autoZero"/>
         <c:crossBetween val="between"/>
       </c:valAx>
@@ -27306,7 +27299,7 @@
 </file>
 
 <file path=customXml/itemProps1.xml><?xml version="1.0" encoding="utf-8"?>
-<ds:datastoreItem xmlns:ds="http://schemas.openxmlformats.org/officeDocument/2006/customXml" ds:itemID="{E8E69932-F200-462E-A691-AB52DD3CABCF}">
+<ds:datastoreItem xmlns:ds="http://schemas.openxmlformats.org/officeDocument/2006/customXml" ds:itemID="{4BB43CC2-ACCC-400E-9F90-C847CA1D2E3E}">
   <ds:schemaRefs>
     <ds:schemaRef ds:uri="http://schemas.openxmlformats.org/officeDocument/2006/bibliography"/>
   </ds:schemaRefs>

</xml_diff>

<commit_message>
revisi struktur subgraph VoG bab 2
</commit_message>
<xml_diff>
--- a/Buku Implementasi VoG.docx
+++ b/Buku Implementasi VoG.docx
@@ -1531,7 +1531,6 @@
           <w:id w:val="-1978831646"/>
           <w:citation/>
         </w:sdtPr>
-        <w:sdtEndPr/>
         <w:sdtContent>
           <w:r>
             <w:rPr>
@@ -1597,7 +1596,6 @@
           <w:id w:val="-1607106503"/>
           <w:citation/>
         </w:sdtPr>
-        <w:sdtEndPr/>
         <w:sdtContent>
           <w:r>
             <w:fldChar w:fldCharType="begin"/>
@@ -1636,7 +1634,6 @@
           <w:id w:val="-1301914661"/>
           <w:citation/>
         </w:sdtPr>
-        <w:sdtEndPr/>
         <w:sdtContent>
           <w:r>
             <w:fldChar w:fldCharType="begin"/>
@@ -1660,7 +1657,6 @@
           <w:id w:val="-1750643133"/>
           <w:citation/>
         </w:sdtPr>
-        <w:sdtEndPr/>
         <w:sdtContent>
           <w:r>
             <w:fldChar w:fldCharType="begin"/>
@@ -1708,7 +1704,6 @@
           <w:id w:val="18132771"/>
           <w:citation/>
         </w:sdtPr>
-        <w:sdtEndPr/>
         <w:sdtContent>
           <w:r>
             <w:fldChar w:fldCharType="begin"/>
@@ -1771,7 +1766,6 @@
           <w:id w:val="-1096485184"/>
           <w:citation/>
         </w:sdtPr>
-        <w:sdtEndPr/>
         <w:sdtContent>
           <w:r>
             <w:fldChar w:fldCharType="begin"/>
@@ -1810,7 +1804,6 @@
           <w:id w:val="619495172"/>
           <w:citation/>
         </w:sdtPr>
-        <w:sdtEndPr/>
         <w:sdtContent>
           <w:r>
             <w:fldChar w:fldCharType="begin"/>
@@ -1891,7 +1884,6 @@
           <w:id w:val="200758611"/>
           <w:citation/>
         </w:sdtPr>
-        <w:sdtEndPr/>
         <w:sdtContent>
           <w:r>
             <w:fldChar w:fldCharType="begin"/>
@@ -1984,7 +1976,6 @@
           <w:id w:val="-334920079"/>
           <w:citation/>
         </w:sdtPr>
-        <w:sdtEndPr/>
         <w:sdtContent>
           <w:r>
             <w:fldChar w:fldCharType="begin"/>
@@ -2940,7 +2931,6 @@
           <w:id w:val="-976448464"/>
           <w:citation/>
         </w:sdtPr>
-        <w:sdtEndPr/>
         <w:sdtContent>
           <w:r>
             <w:fldChar w:fldCharType="begin"/>
@@ -4017,7 +4007,6 @@
           <w:id w:val="1378660285"/>
           <w:citation/>
         </w:sdtPr>
-        <w:sdtEndPr/>
         <w:sdtContent>
           <w:r>
             <w:fldChar w:fldCharType="begin"/>
@@ -4205,7 +4194,6 @@
           <w:id w:val="-1016838391"/>
           <w:citation/>
         </w:sdtPr>
-        <w:sdtEndPr/>
         <w:sdtContent>
           <w:r>
             <w:fldChar w:fldCharType="begin"/>
@@ -4494,7 +4482,6 @@
           <w:id w:val="-365750063"/>
           <w:citation/>
         </w:sdtPr>
-        <w:sdtEndPr/>
         <w:sdtContent>
           <w:r>
             <w:fldChar w:fldCharType="begin"/>
@@ -4648,7 +4635,6 @@
           <w:id w:val="712463341"/>
           <w:citation/>
         </w:sdtPr>
-        <w:sdtEndPr/>
         <w:sdtContent>
           <w:r>
             <w:fldChar w:fldCharType="begin"/>
@@ -5092,7 +5078,6 @@
           <w:id w:val="171613679"/>
           <w:citation/>
         </w:sdtPr>
-        <w:sdtEndPr/>
         <w:sdtContent>
           <w:r>
             <w:fldChar w:fldCharType="begin"/>
@@ -5368,7 +5353,6 @@
           <w:id w:val="-112135332"/>
           <w:citation/>
         </w:sdtPr>
-        <w:sdtEndPr/>
         <w:sdtContent>
           <w:r>
             <w:fldChar w:fldCharType="begin"/>
@@ -5616,7 +5600,6 @@
           <w:id w:val="532460616"/>
           <w:citation/>
         </w:sdtPr>
-        <w:sdtEndPr/>
         <w:sdtContent>
           <w:r>
             <w:fldChar w:fldCharType="begin"/>
@@ -5752,7 +5735,6 @@
           <w:id w:val="-209574905"/>
           <w:citation/>
         </w:sdtPr>
-        <w:sdtEndPr/>
         <w:sdtContent>
           <w:r>
             <w:fldChar w:fldCharType="begin"/>
@@ -5906,7 +5888,6 @@
           <w:id w:val="-480766368"/>
           <w:citation/>
         </w:sdtPr>
-        <w:sdtEndPr/>
         <w:sdtContent>
           <w:r>
             <w:fldChar w:fldCharType="begin"/>
@@ -5987,7 +5968,6 @@
           <w:id w:val="1471471386"/>
           <w:citation/>
         </w:sdtPr>
-        <w:sdtEndPr/>
         <w:sdtContent>
           <w:r>
             <w:fldChar w:fldCharType="begin"/>
@@ -6112,7 +6092,6 @@
           <w:id w:val="1068686158"/>
           <w:citation/>
         </w:sdtPr>
-        <w:sdtEndPr/>
         <w:sdtContent>
           <w:r>
             <w:fldChar w:fldCharType="begin"/>
@@ -6148,7 +6127,6 @@
           <w:id w:val="965628872"/>
           <w:citation/>
         </w:sdtPr>
-        <w:sdtEndPr/>
         <w:sdtContent>
           <w:r>
             <w:fldChar w:fldCharType="begin"/>
@@ -6449,7 +6427,6 @@
           <w:id w:val="1076547175"/>
           <w:citation/>
         </w:sdtPr>
-        <w:sdtEndPr/>
         <w:sdtContent>
           <w:r>
             <w:fldChar w:fldCharType="begin"/>
@@ -6678,7 +6655,6 @@
           <w:id w:val="-977373548"/>
           <w:citation/>
         </w:sdtPr>
-        <w:sdtEndPr/>
         <w:sdtContent>
           <w:r>
             <w:fldChar w:fldCharType="begin"/>
@@ -6822,7 +6798,6 @@
           <w:id w:val="-1720275807"/>
           <w:citation/>
         </w:sdtPr>
-        <w:sdtEndPr/>
         <w:sdtContent>
           <w:r>
             <w:fldChar w:fldCharType="begin"/>
@@ -6945,7 +6920,6 @@
           <w:id w:val="-994795040"/>
           <w:citation/>
         </w:sdtPr>
-        <w:sdtEndPr/>
         <w:sdtContent>
           <w:r>
             <w:fldChar w:fldCharType="begin"/>
@@ -7010,7 +6984,6 @@
           <w:id w:val="-107974074"/>
           <w:citation/>
         </w:sdtPr>
-        <w:sdtEndPr/>
         <w:sdtContent>
           <w:r>
             <w:fldChar w:fldCharType="begin"/>
@@ -7057,18 +7030,28 @@
         <w:tab/>
       </w:r>
       <w:r>
-        <w:t>Full Clique</w:t>
-      </w:r>
-    </w:p>
-    <w:p>
-      <w:pPr>
-        <w:spacing w:line="240" w:lineRule="auto"/>
-      </w:pPr>
-      <w:r>
-        <w:rPr>
-          <w:i/>
-        </w:rPr>
-        <w:t>Full Clique</w:t>
+        <w:t>Perfect</w:t>
+      </w:r>
+      <w:r>
+        <w:t xml:space="preserve"> Clique</w:t>
+      </w:r>
+    </w:p>
+    <w:p>
+      <w:pPr>
+        <w:spacing w:line="240" w:lineRule="auto"/>
+        <w:jc w:val="both"/>
+      </w:pPr>
+      <w:r>
+        <w:rPr>
+          <w:i/>
+        </w:rPr>
+        <w:t>Perfect</w:t>
+      </w:r>
+      <w:r>
+        <w:rPr>
+          <w:i/>
+        </w:rPr>
+        <w:t xml:space="preserve"> Clique</w:t>
       </w:r>
       <w:r>
         <w:t xml:space="preserve"> adalah </w:t>
@@ -7134,7 +7117,20 @@
         <w:t xml:space="preserve"> yang sama. </w:t>
       </w:r>
       <w:r>
-        <w:t xml:space="preserve">Misalnya diberikan </w:t>
+        <w:rPr>
+          <w:lang w:val="en-US"/>
+        </w:rPr>
+        <w:t xml:space="preserve">Berikut contoh struktur </w:t>
+      </w:r>
+      <w:r>
+        <w:rPr>
+          <w:i/>
+          <w:lang w:val="en-US"/>
+        </w:rPr>
+        <w:t>perfect clique</w:t>
+      </w:r>
+      <w:r>
+        <w:t xml:space="preserve"> </w:t>
       </w:r>
       <w:r>
         <w:rPr>
@@ -7157,32 +7153,13 @@
         <w:t xml:space="preserve"> seperti gambar 2-</w:t>
       </w:r>
       <w:r>
-        <w:t xml:space="preserve">8. </w:t>
-      </w:r>
-      <w:r>
-        <w:rPr>
-          <w:i/>
-        </w:rPr>
-        <w:t>Subgraph</w:t>
-      </w:r>
-      <w:r>
-        <w:t xml:space="preserve"> dengan struktur </w:t>
-      </w:r>
-      <w:r>
-        <w:rPr>
-          <w:i/>
-        </w:rPr>
-        <w:t>Full clique</w:t>
-      </w:r>
-      <w:r>
-        <w:t xml:space="preserve"> yang ada beberapa diantarnya adalah </w:t>
+        <w:t xml:space="preserve">15 </w:t>
       </w:r>
       <w:sdt>
         <w:sdtPr>
           <w:id w:val="-860271084"/>
           <w:citation/>
         </w:sdtPr>
-        <w:sdtEndPr/>
         <w:sdtContent>
           <w:r>
             <w:fldChar w:fldCharType="begin"/>
@@ -7212,31 +7189,50 @@
         <w:jc w:val="center"/>
       </w:pPr>
       <w:r>
-        <w:object w:dxaOrig="12300" w:dyaOrig="4920">
-          <v:shapetype id="_x0000_t75" coordsize="21600,21600" o:spt="75" o:preferrelative="t" path="m@4@5l@4@11@9@11@9@5xe" filled="f" stroked="f">
-            <v:stroke joinstyle="miter"/>
-            <v:formulas>
-              <v:f eqn="if lineDrawn pixelLineWidth 0"/>
-              <v:f eqn="sum @0 1 0"/>
-              <v:f eqn="sum 0 0 @1"/>
-              <v:f eqn="prod @2 1 2"/>
-              <v:f eqn="prod @3 21600 pixelWidth"/>
-              <v:f eqn="prod @3 21600 pixelHeight"/>
-              <v:f eqn="sum @0 0 1"/>
-              <v:f eqn="prod @6 1 2"/>
-              <v:f eqn="prod @7 21600 pixelWidth"/>
-              <v:f eqn="sum @8 21600 0"/>
-              <v:f eqn="prod @7 21600 pixelHeight"/>
-              <v:f eqn="sum @10 21600 0"/>
-            </v:formulas>
-            <v:path o:extrusionok="f" gradientshapeok="t" o:connecttype="rect"/>
-            <o:lock v:ext="edit" aspectratio="t"/>
-          </v:shapetype>
-          <v:shape id="_x0000_i1025" type="#_x0000_t75" style="width:262.5pt;height:105pt" o:ole="">
-            <v:imagedata r:id="rId22" o:title=""/>
-          </v:shape>
-          <o:OLEObject Type="Embed" ProgID="Visio.Drawing.15" ShapeID="_x0000_i1025" DrawAspect="Content" ObjectID="_1512303565" r:id="rId23"/>
-        </w:object>
+        <w:rPr>
+          <w:lang w:val="en-US"/>
+        </w:rPr>
+        <w:drawing>
+          <wp:inline distT="0" distB="0" distL="0" distR="0">
+            <wp:extent cx="1895475" cy="1814425"/>
+            <wp:effectExtent l="0" t="0" r="0" b="0"/>
+            <wp:docPr id="40" name="Picture 40"/>
+            <wp:cNvGraphicFramePr>
+              <a:graphicFrameLocks xmlns:a="http://schemas.openxmlformats.org/drawingml/2006/main" noChangeAspect="1"/>
+            </wp:cNvGraphicFramePr>
+            <a:graphic xmlns:a="http://schemas.openxmlformats.org/drawingml/2006/main">
+              <a:graphicData uri="http://schemas.openxmlformats.org/drawingml/2006/picture">
+                <pic:pic xmlns:pic="http://schemas.openxmlformats.org/drawingml/2006/picture">
+                  <pic:nvPicPr>
+                    <pic:cNvPr id="40" name="Clique.png"/>
+                    <pic:cNvPicPr/>
+                  </pic:nvPicPr>
+                  <pic:blipFill>
+                    <a:blip r:embed="rId22" cstate="print">
+                      <a:extLst>
+                        <a:ext uri="{28A0092B-C50C-407E-A947-70E740481C1C}">
+                          <a14:useLocalDpi xmlns:a14="http://schemas.microsoft.com/office/drawing/2010/main" val="0"/>
+                        </a:ext>
+                      </a:extLst>
+                    </a:blip>
+                    <a:stretch>
+                      <a:fillRect/>
+                    </a:stretch>
+                  </pic:blipFill>
+                  <pic:spPr>
+                    <a:xfrm>
+                      <a:off x="0" y="0"/>
+                      <a:ext cx="1899716" cy="1818485"/>
+                    </a:xfrm>
+                    <a:prstGeom prst="rect">
+                      <a:avLst/>
+                    </a:prstGeom>
+                  </pic:spPr>
+                </pic:pic>
+              </a:graphicData>
+            </a:graphic>
+          </wp:inline>
+        </w:drawing>
       </w:r>
     </w:p>
     <w:p>
@@ -7282,7 +7278,16 @@
         <w:fldChar w:fldCharType="end"/>
       </w:r>
       <w:r>
-        <w:t>: Beberapa contoh full-clique subgraph</w:t>
+        <w:t xml:space="preserve">: </w:t>
+      </w:r>
+      <w:r>
+        <w:rPr>
+          <w:lang w:val="en-US"/>
+        </w:rPr>
+        <w:t>C</w:t>
+      </w:r>
+      <w:r>
+        <w:t>ontoh full-clique subgraph</w:t>
       </w:r>
     </w:p>
     <w:p>
@@ -7379,7 +7384,10 @@
         <w:t>seperti gambar 2-</w:t>
       </w:r>
       <w:r>
-        <w:t xml:space="preserve">8. </w:t>
+        <w:t>15</w:t>
+      </w:r>
+      <w:r>
+        <w:t xml:space="preserve">. </w:t>
       </w:r>
       <w:r>
         <w:rPr>
@@ -7388,14 +7396,22 @@
         <w:t>Near clique</w:t>
       </w:r>
       <w:r>
-        <w:t xml:space="preserve"> yang ada beberapa diantarnya adalah </w:t>
+        <w:t xml:space="preserve"> yang </w:t>
+      </w:r>
+      <w:r>
+        <w:rPr>
+          <w:lang w:val="en-US"/>
+        </w:rPr>
+        <w:t>terbentuk</w:t>
+      </w:r>
+      <w:r>
+        <w:t xml:space="preserve"> adalah </w:t>
       </w:r>
       <w:sdt>
         <w:sdtPr>
           <w:id w:val="1264734865"/>
           <w:citation/>
         </w:sdtPr>
-        <w:sdtEndPr/>
         <w:sdtContent>
           <w:r>
             <w:fldChar w:fldCharType="begin"/>
@@ -7425,12 +7441,50 @@
         <w:jc w:val="center"/>
       </w:pPr>
       <w:r>
-        <w:object w:dxaOrig="7080" w:dyaOrig="4920">
-          <v:shape id="_x0000_i1026" type="#_x0000_t75" style="width:184.5pt;height:128.25pt" o:ole="">
-            <v:imagedata r:id="rId24" o:title=""/>
-          </v:shape>
-          <o:OLEObject Type="Embed" ProgID="Visio.Drawing.15" ShapeID="_x0000_i1026" DrawAspect="Content" ObjectID="_1512303566" r:id="rId25"/>
-        </w:object>
+        <w:rPr>
+          <w:lang w:val="en-US"/>
+        </w:rPr>
+        <w:drawing>
+          <wp:inline distT="0" distB="0" distL="0" distR="0">
+            <wp:extent cx="1828800" cy="1750601"/>
+            <wp:effectExtent l="0" t="0" r="0" b="2540"/>
+            <wp:docPr id="41" name="Picture 41"/>
+            <wp:cNvGraphicFramePr>
+              <a:graphicFrameLocks xmlns:a="http://schemas.openxmlformats.org/drawingml/2006/main" noChangeAspect="1"/>
+            </wp:cNvGraphicFramePr>
+            <a:graphic xmlns:a="http://schemas.openxmlformats.org/drawingml/2006/main">
+              <a:graphicData uri="http://schemas.openxmlformats.org/drawingml/2006/picture">
+                <pic:pic xmlns:pic="http://schemas.openxmlformats.org/drawingml/2006/picture">
+                  <pic:nvPicPr>
+                    <pic:cNvPr id="41" name="Near Clique.png"/>
+                    <pic:cNvPicPr/>
+                  </pic:nvPicPr>
+                  <pic:blipFill>
+                    <a:blip r:embed="rId23" cstate="print">
+                      <a:extLst>
+                        <a:ext uri="{28A0092B-C50C-407E-A947-70E740481C1C}">
+                          <a14:useLocalDpi xmlns:a14="http://schemas.microsoft.com/office/drawing/2010/main" val="0"/>
+                        </a:ext>
+                      </a:extLst>
+                    </a:blip>
+                    <a:stretch>
+                      <a:fillRect/>
+                    </a:stretch>
+                  </pic:blipFill>
+                  <pic:spPr>
+                    <a:xfrm>
+                      <a:off x="0" y="0"/>
+                      <a:ext cx="1834650" cy="1756201"/>
+                    </a:xfrm>
+                    <a:prstGeom prst="rect">
+                      <a:avLst/>
+                    </a:prstGeom>
+                  </pic:spPr>
+                </pic:pic>
+              </a:graphicData>
+            </a:graphic>
+          </wp:inline>
+        </w:drawing>
       </w:r>
     </w:p>
     <w:p>
@@ -7530,7 +7584,13 @@
         <w:tab/>
       </w:r>
       <w:r>
-        <w:t>Full Bipartite</w:t>
+        <w:rPr>
+          <w:lang w:val="en-US"/>
+        </w:rPr>
+        <w:t>Perfect</w:t>
+      </w:r>
+      <w:r>
+        <w:t xml:space="preserve"> Bipartite</w:t>
       </w:r>
     </w:p>
     <w:p>
@@ -7542,28 +7602,16 @@
         <w:rPr>
           <w:i/>
         </w:rPr>
-        <w:t>Full bipartite</w:t>
-      </w:r>
-      <w:r>
-        <w:t xml:space="preserve"> adalah </w:t>
-      </w:r>
-      <w:r>
-        <w:rPr>
-          <w:i/>
-        </w:rPr>
-        <w:t>non-empty</w:t>
-      </w:r>
-      <w:r>
-        <w:t xml:space="preserve">, </w:t>
-      </w:r>
-      <w:r>
-        <w:rPr>
-          <w:i/>
-        </w:rPr>
-        <w:t>non-intersecting</w:t>
-      </w:r>
-      <w:r>
-        <w:t xml:space="preserve"> sekumpulan </w:t>
+        <w:t>Perfect</w:t>
+      </w:r>
+      <w:r>
+        <w:rPr>
+          <w:i/>
+        </w:rPr>
+        <w:t xml:space="preserve"> bipartite</w:t>
+      </w:r>
+      <w:r>
+        <w:t xml:space="preserve"> adalah sekumpulan </w:t>
       </w:r>
       <w:r>
         <w:rPr>
@@ -7690,7 +7738,6 @@
           <w:id w:val="-670017162"/>
           <w:citation/>
         </w:sdtPr>
-        <w:sdtEndPr/>
         <w:sdtContent>
           <w:r>
             <w:fldChar w:fldCharType="begin"/>
@@ -7720,12 +7767,51 @@
         <w:jc w:val="center"/>
       </w:pPr>
       <w:r>
-        <w:object w:dxaOrig="4980" w:dyaOrig="5820">
-          <v:shape id="_x0000_i1027" type="#_x0000_t75" style="width:117.75pt;height:138pt" o:ole="">
-            <v:imagedata r:id="rId26" o:title=""/>
-          </v:shape>
-          <o:OLEObject Type="Embed" ProgID="Visio.Drawing.15" ShapeID="_x0000_i1027" DrawAspect="Content" ObjectID="_1512303567" r:id="rId27"/>
-        </w:object>
+        <w:rPr>
+          <w:lang w:val="en-US"/>
+        </w:rPr>
+        <w:lastRenderedPageBreak/>
+        <w:drawing>
+          <wp:inline distT="0" distB="0" distL="0" distR="0">
+            <wp:extent cx="1914525" cy="1809944"/>
+            <wp:effectExtent l="0" t="0" r="0" b="0"/>
+            <wp:docPr id="42" name="Picture 42"/>
+            <wp:cNvGraphicFramePr>
+              <a:graphicFrameLocks xmlns:a="http://schemas.openxmlformats.org/drawingml/2006/main" noChangeAspect="1"/>
+            </wp:cNvGraphicFramePr>
+            <a:graphic xmlns:a="http://schemas.openxmlformats.org/drawingml/2006/main">
+              <a:graphicData uri="http://schemas.openxmlformats.org/drawingml/2006/picture">
+                <pic:pic xmlns:pic="http://schemas.openxmlformats.org/drawingml/2006/picture">
+                  <pic:nvPicPr>
+                    <pic:cNvPr id="42" name="Bipartite.png"/>
+                    <pic:cNvPicPr/>
+                  </pic:nvPicPr>
+                  <pic:blipFill>
+                    <a:blip r:embed="rId24" cstate="print">
+                      <a:extLst>
+                        <a:ext uri="{28A0092B-C50C-407E-A947-70E740481C1C}">
+                          <a14:useLocalDpi xmlns:a14="http://schemas.microsoft.com/office/drawing/2010/main" val="0"/>
+                        </a:ext>
+                      </a:extLst>
+                    </a:blip>
+                    <a:stretch>
+                      <a:fillRect/>
+                    </a:stretch>
+                  </pic:blipFill>
+                  <pic:spPr>
+                    <a:xfrm>
+                      <a:off x="0" y="0"/>
+                      <a:ext cx="1925275" cy="1820107"/>
+                    </a:xfrm>
+                    <a:prstGeom prst="rect">
+                      <a:avLst/>
+                    </a:prstGeom>
+                  </pic:spPr>
+                </pic:pic>
+              </a:graphicData>
+            </a:graphic>
+          </wp:inline>
+        </w:drawing>
       </w:r>
     </w:p>
     <w:p>
@@ -7802,7 +7888,6 @@
         <w:jc w:val="both"/>
       </w:pPr>
       <w:r>
-        <w:lastRenderedPageBreak/>
         <w:t>2.5.4</w:t>
       </w:r>
       <w:r>
@@ -7824,16 +7909,7 @@
         <w:t>Near bipartite</w:t>
       </w:r>
       <w:r>
-        <w:t xml:space="preserve"> adalah non-empty, </w:t>
-      </w:r>
-      <w:r>
-        <w:rPr>
-          <w:i/>
-        </w:rPr>
-        <w:t>non-intersecting</w:t>
-      </w:r>
-      <w:r>
-        <w:t xml:space="preserve"> </w:t>
+        <w:t xml:space="preserve"> adalah </w:t>
       </w:r>
       <w:r>
         <w:rPr>
@@ -7913,7 +7989,7 @@
         </m:r>
       </m:oMath>
       <w:r>
-        <w:t xml:space="preserve">, namun </w:t>
+        <w:t xml:space="preserve">, </w:t>
       </w:r>
       <w:r>
         <w:rPr>
@@ -8027,7 +8103,6 @@
           <w:id w:val="-1891258194"/>
           <w:citation/>
         </w:sdtPr>
-        <w:sdtEndPr/>
         <w:sdtContent>
           <w:r>
             <w:fldChar w:fldCharType="begin"/>
@@ -8057,12 +8132,50 @@
         <w:jc w:val="center"/>
       </w:pPr>
       <w:r>
-        <w:object w:dxaOrig="4980" w:dyaOrig="5820">
-          <v:shape id="_x0000_i1028" type="#_x0000_t75" style="width:138pt;height:161.25pt" o:ole="">
-            <v:imagedata r:id="rId28" o:title=""/>
-          </v:shape>
-          <o:OLEObject Type="Embed" ProgID="Visio.Drawing.15" ShapeID="_x0000_i1028" DrawAspect="Content" ObjectID="_1512303568" r:id="rId29"/>
-        </w:object>
+        <w:rPr>
+          <w:lang w:val="en-US"/>
+        </w:rPr>
+        <w:drawing>
+          <wp:inline distT="0" distB="0" distL="0" distR="0">
+            <wp:extent cx="1874018" cy="1771650"/>
+            <wp:effectExtent l="0" t="0" r="0" b="0"/>
+            <wp:docPr id="43" name="Picture 43"/>
+            <wp:cNvGraphicFramePr>
+              <a:graphicFrameLocks xmlns:a="http://schemas.openxmlformats.org/drawingml/2006/main" noChangeAspect="1"/>
+            </wp:cNvGraphicFramePr>
+            <a:graphic xmlns:a="http://schemas.openxmlformats.org/drawingml/2006/main">
+              <a:graphicData uri="http://schemas.openxmlformats.org/drawingml/2006/picture">
+                <pic:pic xmlns:pic="http://schemas.openxmlformats.org/drawingml/2006/picture">
+                  <pic:nvPicPr>
+                    <pic:cNvPr id="43" name="Near Bipartite.png"/>
+                    <pic:cNvPicPr/>
+                  </pic:nvPicPr>
+                  <pic:blipFill>
+                    <a:blip r:embed="rId25" cstate="print">
+                      <a:extLst>
+                        <a:ext uri="{28A0092B-C50C-407E-A947-70E740481C1C}">
+                          <a14:useLocalDpi xmlns:a14="http://schemas.microsoft.com/office/drawing/2010/main" val="0"/>
+                        </a:ext>
+                      </a:extLst>
+                    </a:blip>
+                    <a:stretch>
+                      <a:fillRect/>
+                    </a:stretch>
+                  </pic:blipFill>
+                  <pic:spPr>
+                    <a:xfrm>
+                      <a:off x="0" y="0"/>
+                      <a:ext cx="1882067" cy="1779259"/>
+                    </a:xfrm>
+                    <a:prstGeom prst="rect">
+                      <a:avLst/>
+                    </a:prstGeom>
+                  </pic:spPr>
+                </pic:pic>
+              </a:graphicData>
+            </a:graphic>
+          </wp:inline>
+        </w:drawing>
       </w:r>
     </w:p>
     <w:p>
@@ -8151,6 +8264,12 @@
         <w:tab/>
       </w:r>
       <w:r>
+        <w:rPr>
+          <w:lang w:val="en-US"/>
+        </w:rPr>
+        <w:t xml:space="preserve">Perfect </w:t>
+      </w:r>
+      <w:r>
         <w:t>Star</w:t>
       </w:r>
     </w:p>
@@ -8248,7 +8367,6 @@
           <w:id w:val="305358964"/>
           <w:citation/>
         </w:sdtPr>
-        <w:sdtEndPr/>
         <w:sdtContent>
           <w:r>
             <w:fldChar w:fldCharType="begin"/>
@@ -8278,12 +8396,50 @@
         <w:jc w:val="center"/>
       </w:pPr>
       <w:r>
-        <w:object w:dxaOrig="4980" w:dyaOrig="5820">
-          <v:shape id="_x0000_i1029" type="#_x0000_t75" style="width:138.75pt;height:162pt" o:ole="">
-            <v:imagedata r:id="rId30" o:title=""/>
-          </v:shape>
-          <o:OLEObject Type="Embed" ProgID="Visio.Drawing.15" ShapeID="_x0000_i1029" DrawAspect="Content" ObjectID="_1512303569" r:id="rId31"/>
-        </w:object>
+        <w:rPr>
+          <w:lang w:val="en-US"/>
+        </w:rPr>
+        <w:drawing>
+          <wp:inline distT="0" distB="0" distL="0" distR="0">
+            <wp:extent cx="1800225" cy="1757455"/>
+            <wp:effectExtent l="0" t="0" r="0" b="0"/>
+            <wp:docPr id="44" name="Picture 44"/>
+            <wp:cNvGraphicFramePr>
+              <a:graphicFrameLocks xmlns:a="http://schemas.openxmlformats.org/drawingml/2006/main" noChangeAspect="1"/>
+            </wp:cNvGraphicFramePr>
+            <a:graphic xmlns:a="http://schemas.openxmlformats.org/drawingml/2006/main">
+              <a:graphicData uri="http://schemas.openxmlformats.org/drawingml/2006/picture">
+                <pic:pic xmlns:pic="http://schemas.openxmlformats.org/drawingml/2006/picture">
+                  <pic:nvPicPr>
+                    <pic:cNvPr id="44" name="Star.png"/>
+                    <pic:cNvPicPr/>
+                  </pic:nvPicPr>
+                  <pic:blipFill>
+                    <a:blip r:embed="rId26" cstate="print">
+                      <a:extLst>
+                        <a:ext uri="{28A0092B-C50C-407E-A947-70E740481C1C}">
+                          <a14:useLocalDpi xmlns:a14="http://schemas.microsoft.com/office/drawing/2010/main" val="0"/>
+                        </a:ext>
+                      </a:extLst>
+                    </a:blip>
+                    <a:stretch>
+                      <a:fillRect/>
+                    </a:stretch>
+                  </pic:blipFill>
+                  <pic:spPr>
+                    <a:xfrm>
+                      <a:off x="0" y="0"/>
+                      <a:ext cx="1804442" cy="1761572"/>
+                    </a:xfrm>
+                    <a:prstGeom prst="rect">
+                      <a:avLst/>
+                    </a:prstGeom>
+                  </pic:spPr>
+                </pic:pic>
+              </a:graphicData>
+            </a:graphic>
+          </wp:inline>
+        </w:drawing>
       </w:r>
     </w:p>
     <w:p>
@@ -8369,55 +8525,53 @@
         <w:tab/>
       </w:r>
       <w:r>
-        <w:t>Chain</w:t>
-      </w:r>
-    </w:p>
-    <w:p>
-      <w:pPr>
-        <w:spacing w:line="240" w:lineRule="auto"/>
-      </w:pPr>
-      <w:r>
-        <w:rPr>
-          <w:i/>
-        </w:rPr>
-        <w:t>Chain</w:t>
+        <w:rPr>
+          <w:lang w:val="en-US"/>
+        </w:rPr>
+        <w:t xml:space="preserve">Near </w:t>
+      </w:r>
+      <w:r>
+        <w:t>Star</w:t>
+      </w:r>
+    </w:p>
+    <w:p>
+      <w:pPr>
+        <w:spacing w:line="240" w:lineRule="auto"/>
+        <w:jc w:val="both"/>
+        <w:rPr>
+          <w:lang w:val="en-US"/>
+        </w:rPr>
+      </w:pPr>
+      <w:r>
+        <w:rPr>
+          <w:i/>
+          <w:lang w:val="en-US"/>
+        </w:rPr>
+        <w:t xml:space="preserve">Near </w:t>
+      </w:r>
+      <w:r>
+        <w:rPr>
+          <w:i/>
+        </w:rPr>
+        <w:t>Star</w:t>
       </w:r>
       <w:r>
         <w:t xml:space="preserve"> adalah </w:t>
       </w:r>
       <w:r>
         <w:rPr>
-          <w:i/>
-        </w:rPr>
-        <w:t>graph</w:t>
-      </w:r>
-      <w:r>
-        <w:t xml:space="preserve"> yang setiap </w:t>
-      </w:r>
-      <w:r>
-        <w:rPr>
-          <w:i/>
-        </w:rPr>
-        <w:t>node</w:t>
-      </w:r>
-      <w:r>
-        <w:t xml:space="preserve">nya memiliki edge ke </w:t>
-      </w:r>
-      <w:r>
-        <w:rPr>
-          <w:i/>
-        </w:rPr>
-        <w:t>node</w:t>
-      </w:r>
-      <w:r>
-        <w:t xml:space="preserve"> selanjutnya </w:t>
+          <w:lang w:val="en-US"/>
+        </w:rPr>
+        <w:t>subgraph yang mempunyai struktur nyaris perfect star</w:t>
+      </w:r>
+      <w:r>
+        <w:t xml:space="preserve"> </w:t>
       </w:r>
       <w:sdt>
         <w:sdtPr>
-          <w:id w:val="-2134786239"/>
+          <w:id w:val="-111442964"/>
           <w:citation/>
         </w:sdtPr>
-        <w:sdtEndPr/>
         <w:sdtContent>
           <w:r>
             <w:fldChar w:fldCharType="begin"/>
@@ -8439,6 +8593,12 @@
       <w:r>
         <w:t>.</w:t>
       </w:r>
+      <w:r>
+        <w:rPr>
+          <w:lang w:val="en-US"/>
+        </w:rPr>
+        <w:t xml:space="preserve"> Berikut contoh near star dari star pada gambar 2-19:</w:t>
+      </w:r>
     </w:p>
     <w:p>
       <w:pPr>
@@ -8447,21 +8607,58 @@
         <w:jc w:val="center"/>
       </w:pPr>
       <w:r>
-        <w:object w:dxaOrig="3840" w:dyaOrig="3120">
-          <v:shape id="_x0000_i1030" type="#_x0000_t75" style="width:107.25pt;height:87pt" o:ole="">
-            <v:imagedata r:id="rId32" o:title=""/>
-          </v:shape>
-          <o:OLEObject Type="Embed" ProgID="Visio.Drawing.15" ShapeID="_x0000_i1030" DrawAspect="Content" ObjectID="_1512303570" r:id="rId33"/>
-        </w:object>
+        <w:rPr>
+          <w:lang w:val="en-US"/>
+        </w:rPr>
+        <w:lastRenderedPageBreak/>
+        <w:drawing>
+          <wp:inline distT="0" distB="0" distL="0" distR="0" wp14:anchorId="0C3B5AD5" wp14:editId="5C18623D">
+            <wp:extent cx="1980632" cy="1933575"/>
+            <wp:effectExtent l="0" t="0" r="635" b="0"/>
+            <wp:docPr id="45" name="Picture 45"/>
+            <wp:cNvGraphicFramePr>
+              <a:graphicFrameLocks xmlns:a="http://schemas.openxmlformats.org/drawingml/2006/main" noChangeAspect="1"/>
+            </wp:cNvGraphicFramePr>
+            <a:graphic xmlns:a="http://schemas.openxmlformats.org/drawingml/2006/main">
+              <a:graphicData uri="http://schemas.openxmlformats.org/drawingml/2006/picture">
+                <pic:pic xmlns:pic="http://schemas.openxmlformats.org/drawingml/2006/picture">
+                  <pic:nvPicPr>
+                    <pic:cNvPr id="45" name="Near Star.png"/>
+                    <pic:cNvPicPr/>
+                  </pic:nvPicPr>
+                  <pic:blipFill>
+                    <a:blip r:embed="rId27" cstate="print">
+                      <a:extLst>
+                        <a:ext uri="{28A0092B-C50C-407E-A947-70E740481C1C}">
+                          <a14:useLocalDpi xmlns:a14="http://schemas.microsoft.com/office/drawing/2010/main" val="0"/>
+                        </a:ext>
+                      </a:extLst>
+                    </a:blip>
+                    <a:stretch>
+                      <a:fillRect/>
+                    </a:stretch>
+                  </pic:blipFill>
+                  <pic:spPr>
+                    <a:xfrm>
+                      <a:off x="0" y="0"/>
+                      <a:ext cx="1989356" cy="1942092"/>
+                    </a:xfrm>
+                    <a:prstGeom prst="rect">
+                      <a:avLst/>
+                    </a:prstGeom>
+                  </pic:spPr>
+                </pic:pic>
+              </a:graphicData>
+            </a:graphic>
+          </wp:inline>
+        </w:drawing>
       </w:r>
     </w:p>
     <w:p>
       <w:pPr>
         <w:pStyle w:val="Caption"/>
-        <w:spacing w:line="240" w:lineRule="auto"/>
         <w:jc w:val="center"/>
       </w:pPr>
-      <w:bookmarkStart w:id="8" w:name="_Toc414367802"/>
       <w:r>
         <w:t xml:space="preserve">Gambar </w:t>
       </w:r>
@@ -8499,21 +8696,11 @@
         <w:fldChar w:fldCharType="end"/>
       </w:r>
       <w:r>
-        <w:t>:</w:t>
-      </w:r>
-      <w:r>
-        <w:t xml:space="preserve"> Chain</w:t>
-      </w:r>
-      <w:r>
-        <w:t xml:space="preserve"> </w:t>
-      </w:r>
-      <w:r>
-        <w:t>sub</w:t>
-      </w:r>
-      <w:r>
-        <w:t>graph</w:t>
-      </w:r>
-      <w:bookmarkEnd w:id="8"/>
+        <w:rPr>
+          <w:lang w:val="en-US"/>
+        </w:rPr>
+        <w:t>: Near Star</w:t>
+      </w:r>
     </w:p>
     <w:p>
       <w:pPr>
@@ -8538,6 +8725,453 @@
         <w:tab/>
       </w:r>
       <w:r>
+        <w:rPr>
+          <w:lang w:val="en-US"/>
+        </w:rPr>
+        <w:t xml:space="preserve">Perfect </w:t>
+      </w:r>
+      <w:r>
+        <w:t>Chain</w:t>
+      </w:r>
+    </w:p>
+    <w:p>
+      <w:pPr>
+        <w:spacing w:line="240" w:lineRule="auto"/>
+      </w:pPr>
+      <w:r>
+        <w:rPr>
+          <w:i/>
+          <w:lang w:val="en-US"/>
+        </w:rPr>
+        <w:t xml:space="preserve">Perfect </w:t>
+      </w:r>
+      <w:r>
+        <w:rPr>
+          <w:i/>
+        </w:rPr>
+        <w:t>Chain</w:t>
+      </w:r>
+      <w:r>
+        <w:t xml:space="preserve"> adalah </w:t>
+      </w:r>
+      <w:r>
+        <w:rPr>
+          <w:i/>
+        </w:rPr>
+        <w:t>graph</w:t>
+      </w:r>
+      <w:r>
+        <w:t xml:space="preserve"> yang setiap </w:t>
+      </w:r>
+      <w:r>
+        <w:rPr>
+          <w:i/>
+        </w:rPr>
+        <w:t>node</w:t>
+      </w:r>
+      <w:r>
+        <w:t xml:space="preserve">nya memiliki edge ke </w:t>
+      </w:r>
+      <w:r>
+        <w:rPr>
+          <w:i/>
+        </w:rPr>
+        <w:t>node</w:t>
+      </w:r>
+      <w:r>
+        <w:t xml:space="preserve"> selanjutnya </w:t>
+      </w:r>
+      <w:sdt>
+        <w:sdtPr>
+          <w:id w:val="-2134786239"/>
+          <w:citation/>
+        </w:sdtPr>
+        <w:sdtContent>
+          <w:r>
+            <w:fldChar w:fldCharType="begin"/>
+          </w:r>
+          <w:r>
+            <w:instrText xml:space="preserve"> CITATION Kou14 \l 1033 </w:instrText>
+          </w:r>
+          <w:r>
+            <w:fldChar w:fldCharType="separate"/>
+          </w:r>
+          <w:r>
+            <w:t>[6]</w:t>
+          </w:r>
+          <w:r>
+            <w:fldChar w:fldCharType="end"/>
+          </w:r>
+        </w:sdtContent>
+      </w:sdt>
+      <w:r>
+        <w:t>.</w:t>
+      </w:r>
+    </w:p>
+    <w:p>
+      <w:pPr>
+        <w:keepNext/>
+        <w:spacing w:line="240" w:lineRule="auto"/>
+        <w:jc w:val="center"/>
+      </w:pPr>
+      <w:r>
+        <w:rPr>
+          <w:lang w:val="en-US"/>
+        </w:rPr>
+        <w:drawing>
+          <wp:inline distT="0" distB="0" distL="0" distR="0">
+            <wp:extent cx="2200275" cy="1990325"/>
+            <wp:effectExtent l="0" t="0" r="0" b="0"/>
+            <wp:docPr id="46" name="Picture 46"/>
+            <wp:cNvGraphicFramePr>
+              <a:graphicFrameLocks xmlns:a="http://schemas.openxmlformats.org/drawingml/2006/main" noChangeAspect="1"/>
+            </wp:cNvGraphicFramePr>
+            <a:graphic xmlns:a="http://schemas.openxmlformats.org/drawingml/2006/main">
+              <a:graphicData uri="http://schemas.openxmlformats.org/drawingml/2006/picture">
+                <pic:pic xmlns:pic="http://schemas.openxmlformats.org/drawingml/2006/picture">
+                  <pic:nvPicPr>
+                    <pic:cNvPr id="46" name="Chain.png"/>
+                    <pic:cNvPicPr/>
+                  </pic:nvPicPr>
+                  <pic:blipFill>
+                    <a:blip r:embed="rId28" cstate="print">
+                      <a:extLst>
+                        <a:ext uri="{28A0092B-C50C-407E-A947-70E740481C1C}">
+                          <a14:useLocalDpi xmlns:a14="http://schemas.microsoft.com/office/drawing/2010/main" val="0"/>
+                        </a:ext>
+                      </a:extLst>
+                    </a:blip>
+                    <a:stretch>
+                      <a:fillRect/>
+                    </a:stretch>
+                  </pic:blipFill>
+                  <pic:spPr>
+                    <a:xfrm>
+                      <a:off x="0" y="0"/>
+                      <a:ext cx="2203449" cy="1993196"/>
+                    </a:xfrm>
+                    <a:prstGeom prst="rect">
+                      <a:avLst/>
+                    </a:prstGeom>
+                  </pic:spPr>
+                </pic:pic>
+              </a:graphicData>
+            </a:graphic>
+          </wp:inline>
+        </w:drawing>
+      </w:r>
+    </w:p>
+    <w:p>
+      <w:pPr>
+        <w:pStyle w:val="Caption"/>
+        <w:spacing w:line="240" w:lineRule="auto"/>
+        <w:jc w:val="center"/>
+      </w:pPr>
+      <w:bookmarkStart w:id="8" w:name="_Toc414367802"/>
+      <w:r>
+        <w:t xml:space="preserve">Gambar </w:t>
+      </w:r>
+      <w:r>
+        <w:fldChar w:fldCharType="begin"/>
+      </w:r>
+      <w:r>
+        <w:instrText xml:space="preserve"> STYLEREF 1 \s </w:instrText>
+      </w:r>
+      <w:r>
+        <w:fldChar w:fldCharType="separate"/>
+      </w:r>
+      <w:r>
+        <w:t>2</w:t>
+      </w:r>
+      <w:r>
+        <w:fldChar w:fldCharType="end"/>
+      </w:r>
+      <w:r>
+        <w:noBreakHyphen/>
+      </w:r>
+      <w:r>
+        <w:fldChar w:fldCharType="begin"/>
+      </w:r>
+      <w:r>
+        <w:instrText xml:space="preserve"> SEQ Gambar \* ARABIC \s 1 </w:instrText>
+      </w:r>
+      <w:r>
+        <w:fldChar w:fldCharType="separate"/>
+      </w:r>
+      <w:r>
+        <w:t>21</w:t>
+      </w:r>
+      <w:r>
+        <w:fldChar w:fldCharType="end"/>
+      </w:r>
+      <w:r>
+        <w:t>:</w:t>
+      </w:r>
+      <w:r>
+        <w:t xml:space="preserve"> Chain</w:t>
+      </w:r>
+      <w:r>
+        <w:t xml:space="preserve"> </w:t>
+      </w:r>
+      <w:r>
+        <w:t>sub</w:t>
+      </w:r>
+      <w:r>
+        <w:t>graph</w:t>
+      </w:r>
+      <w:bookmarkEnd w:id="8"/>
+    </w:p>
+    <w:p>
+      <w:pPr>
+        <w:pStyle w:val="Heading3"/>
+        <w:keepLines w:val="0"/>
+        <w:numPr>
+          <w:ilvl w:val="2"/>
+          <w:numId w:val="0"/>
+        </w:numPr>
+        <w:tabs>
+          <w:tab w:val="num" w:pos="720"/>
+          <w:tab w:val="left" w:pos="7200"/>
+        </w:tabs>
+        <w:spacing w:before="0" w:line="240" w:lineRule="auto"/>
+        <w:ind w:left="720" w:hanging="720"/>
+        <w:jc w:val="both"/>
+      </w:pPr>
+      <w:r>
+        <w:t>2.5.8</w:t>
+      </w:r>
+      <w:r>
+        <w:tab/>
+      </w:r>
+      <w:r>
+        <w:rPr>
+          <w:lang w:val="en-US"/>
+        </w:rPr>
+        <w:t>Near</w:t>
+      </w:r>
+      <w:r>
+        <w:rPr>
+          <w:lang w:val="en-US"/>
+        </w:rPr>
+        <w:t xml:space="preserve"> </w:t>
+      </w:r>
+      <w:r>
+        <w:t>Chain</w:t>
+      </w:r>
+    </w:p>
+    <w:p>
+      <w:pPr>
+        <w:spacing w:line="240" w:lineRule="auto"/>
+      </w:pPr>
+      <w:r>
+        <w:rPr>
+          <w:i/>
+          <w:lang w:val="en-US"/>
+        </w:rPr>
+        <w:t>Near</w:t>
+      </w:r>
+      <w:r>
+        <w:rPr>
+          <w:i/>
+          <w:lang w:val="en-US"/>
+        </w:rPr>
+        <w:t xml:space="preserve"> </w:t>
+      </w:r>
+      <w:r>
+        <w:rPr>
+          <w:i/>
+        </w:rPr>
+        <w:t>Chain</w:t>
+      </w:r>
+      <w:r>
+        <w:t xml:space="preserve"> adalah </w:t>
+      </w:r>
+      <w:r>
+        <w:rPr>
+          <w:i/>
+          <w:lang w:val="en-US"/>
+        </w:rPr>
+        <w:t xml:space="preserve">subgraph </w:t>
+      </w:r>
+      <w:r>
+        <w:rPr>
+          <w:lang w:val="en-US"/>
+        </w:rPr>
+        <w:t>yang mempunyai struktur hampir perfect chain</w:t>
+      </w:r>
+      <w:r>
+        <w:t xml:space="preserve"> </w:t>
+      </w:r>
+      <w:sdt>
+        <w:sdtPr>
+          <w:id w:val="-1447460274"/>
+          <w:citation/>
+        </w:sdtPr>
+        <w:sdtContent>
+          <w:r>
+            <w:fldChar w:fldCharType="begin"/>
+          </w:r>
+          <w:r>
+            <w:instrText xml:space="preserve"> CITATION Kou14 \l 1033 </w:instrText>
+          </w:r>
+          <w:r>
+            <w:fldChar w:fldCharType="separate"/>
+          </w:r>
+          <w:r>
+            <w:t>[6]</w:t>
+          </w:r>
+          <w:r>
+            <w:fldChar w:fldCharType="end"/>
+          </w:r>
+        </w:sdtContent>
+      </w:sdt>
+      <w:r>
+        <w:t>.</w:t>
+      </w:r>
+    </w:p>
+    <w:p>
+      <w:pPr>
+        <w:keepNext/>
+        <w:spacing w:line="240" w:lineRule="auto"/>
+        <w:jc w:val="center"/>
+      </w:pPr>
+      <w:r>
+        <w:rPr>
+          <w:lang w:val="en-US"/>
+        </w:rPr>
+        <w:drawing>
+          <wp:inline distT="0" distB="0" distL="0" distR="0" wp14:anchorId="05C1D546" wp14:editId="781F937A">
+            <wp:extent cx="2181225" cy="1973093"/>
+            <wp:effectExtent l="0" t="0" r="0" b="8255"/>
+            <wp:docPr id="48" name="Picture 48"/>
+            <wp:cNvGraphicFramePr>
+              <a:graphicFrameLocks xmlns:a="http://schemas.openxmlformats.org/drawingml/2006/main" noChangeAspect="1"/>
+            </wp:cNvGraphicFramePr>
+            <a:graphic xmlns:a="http://schemas.openxmlformats.org/drawingml/2006/main">
+              <a:graphicData uri="http://schemas.openxmlformats.org/drawingml/2006/picture">
+                <pic:pic xmlns:pic="http://schemas.openxmlformats.org/drawingml/2006/picture">
+                  <pic:nvPicPr>
+                    <pic:cNvPr id="48" name="Near Chain.png"/>
+                    <pic:cNvPicPr/>
+                  </pic:nvPicPr>
+                  <pic:blipFill>
+                    <a:blip r:embed="rId29" cstate="print">
+                      <a:extLst>
+                        <a:ext uri="{28A0092B-C50C-407E-A947-70E740481C1C}">
+                          <a14:useLocalDpi xmlns:a14="http://schemas.microsoft.com/office/drawing/2010/main" val="0"/>
+                        </a:ext>
+                      </a:extLst>
+                    </a:blip>
+                    <a:stretch>
+                      <a:fillRect/>
+                    </a:stretch>
+                  </pic:blipFill>
+                  <pic:spPr>
+                    <a:xfrm>
+                      <a:off x="0" y="0"/>
+                      <a:ext cx="2184252" cy="1975831"/>
+                    </a:xfrm>
+                    <a:prstGeom prst="rect">
+                      <a:avLst/>
+                    </a:prstGeom>
+                  </pic:spPr>
+                </pic:pic>
+              </a:graphicData>
+            </a:graphic>
+          </wp:inline>
+        </w:drawing>
+      </w:r>
+    </w:p>
+    <w:p>
+      <w:pPr>
+        <w:pStyle w:val="Caption"/>
+        <w:jc w:val="center"/>
+        <w:rPr>
+          <w:lang w:val="en-US"/>
+        </w:rPr>
+      </w:pPr>
+      <w:r>
+        <w:t xml:space="preserve">Gambar </w:t>
+      </w:r>
+      <w:r>
+        <w:fldChar w:fldCharType="begin"/>
+      </w:r>
+      <w:r>
+        <w:instrText xml:space="preserve"> STYLEREF 1 \s </w:instrText>
+      </w:r>
+      <w:r>
+        <w:fldChar w:fldCharType="separate"/>
+      </w:r>
+      <w:r>
+        <w:t>2</w:t>
+      </w:r>
+      <w:r>
+        <w:fldChar w:fldCharType="end"/>
+      </w:r>
+      <w:r>
+        <w:noBreakHyphen/>
+      </w:r>
+      <w:r>
+        <w:fldChar w:fldCharType="begin"/>
+      </w:r>
+      <w:r>
+        <w:instrText xml:space="preserve"> SEQ Gambar \* ARABIC \s 1 </w:instrText>
+      </w:r>
+      <w:r>
+        <w:fldChar w:fldCharType="separate"/>
+      </w:r>
+      <w:r>
+        <w:t>22</w:t>
+      </w:r>
+      <w:r>
+        <w:fldChar w:fldCharType="end"/>
+      </w:r>
+      <w:r>
+        <w:rPr>
+          <w:lang w:val="en-US"/>
+        </w:rPr>
+        <w:t xml:space="preserve">: </w:t>
+      </w:r>
+      <w:r>
+        <w:rPr>
+          <w:lang w:val="en-US"/>
+        </w:rPr>
+        <w:t>Near Chain subgraph</w:t>
+      </w:r>
+    </w:p>
+    <w:p>
+      <w:pPr>
+        <w:rPr>
+          <w:lang w:val="en-US"/>
+        </w:rPr>
+      </w:pPr>
+      <w:bookmarkStart w:id="9" w:name="_GoBack"/>
+      <w:bookmarkEnd w:id="9"/>
+    </w:p>
+    <w:p>
+      <w:pPr>
+        <w:pStyle w:val="Heading3"/>
+        <w:keepLines w:val="0"/>
+        <w:numPr>
+          <w:ilvl w:val="2"/>
+          <w:numId w:val="0"/>
+        </w:numPr>
+        <w:tabs>
+          <w:tab w:val="num" w:pos="720"/>
+          <w:tab w:val="left" w:pos="7200"/>
+        </w:tabs>
+        <w:spacing w:before="0" w:line="240" w:lineRule="auto"/>
+        <w:ind w:left="720" w:hanging="720"/>
+        <w:jc w:val="both"/>
+      </w:pPr>
+      <w:r>
+        <w:lastRenderedPageBreak/>
+        <w:t>2.5.7</w:t>
+      </w:r>
+      <w:r>
+        <w:tab/>
+      </w:r>
+      <w:r>
         <w:t>Algoritma VoG</w:t>
       </w:r>
     </w:p>
@@ -8560,7 +9194,6 @@
         <w:rPr>
           <w:lang w:val="en-US"/>
         </w:rPr>
-        <w:lastRenderedPageBreak/>
         <w:drawing>
           <wp:inline distT="0" distB="0" distL="0" distR="0" wp14:anchorId="6B444FB4" wp14:editId="36B28D80">
             <wp:extent cx="4219575" cy="3181350"/>
@@ -8577,7 +9210,7 @@
                     <pic:cNvPicPr/>
                   </pic:nvPicPr>
                   <pic:blipFill>
-                    <a:blip r:embed="rId34"/>
+                    <a:blip r:embed="rId30"/>
                     <a:stretch>
                       <a:fillRect/>
                     </a:stretch>
@@ -8635,7 +9268,7 @@
         <w:fldChar w:fldCharType="separate"/>
       </w:r>
       <w:r>
-        <w:t>21</w:t>
+        <w:t>23</w:t>
       </w:r>
       <w:r>
         <w:fldChar w:fldCharType="end"/>
@@ -8651,7 +9284,6 @@
           <w:id w:val="365570408"/>
           <w:citation/>
         </w:sdtPr>
-        <w:sdtEndPr/>
         <w:sdtContent>
           <w:r>
             <w:rPr>
@@ -8906,7 +9538,7 @@
                     <pic:cNvPicPr/>
                   </pic:nvPicPr>
                   <pic:blipFill>
-                    <a:blip r:embed="rId35" cstate="print">
+                    <a:blip r:embed="rId31" cstate="print">
                       <a:extLst>
                         <a:ext uri="{28A0092B-C50C-407E-A947-70E740481C1C}">
                           <a14:useLocalDpi xmlns:a14="http://schemas.microsoft.com/office/drawing/2010/main" val="0"/>
@@ -9040,7 +9672,7 @@
                     <pic:cNvPicPr/>
                   </pic:nvPicPr>
                   <pic:blipFill>
-                    <a:blip r:embed="rId36" cstate="print">
+                    <a:blip r:embed="rId32" cstate="print">
                       <a:extLst>
                         <a:ext uri="{28A0092B-C50C-407E-A947-70E740481C1C}">
                           <a14:useLocalDpi xmlns:a14="http://schemas.microsoft.com/office/drawing/2010/main" val="0"/>
@@ -9139,7 +9771,7 @@
                     <pic:cNvPicPr/>
                   </pic:nvPicPr>
                   <pic:blipFill>
-                    <a:blip r:embed="rId37" cstate="print">
+                    <a:blip r:embed="rId33" cstate="print">
                       <a:extLst>
                         <a:ext uri="{28A0092B-C50C-407E-A947-70E740481C1C}">
                           <a14:useLocalDpi xmlns:a14="http://schemas.microsoft.com/office/drawing/2010/main" val="0"/>
@@ -9462,7 +10094,7 @@
                     <pic:cNvPicPr/>
                   </pic:nvPicPr>
                   <pic:blipFill>
-                    <a:blip r:embed="rId38">
+                    <a:blip r:embed="rId34">
                       <a:extLst>
                         <a:ext uri="{28A0092B-C50C-407E-A947-70E740481C1C}">
                           <a14:useLocalDpi xmlns:a14="http://schemas.microsoft.com/office/drawing/2010/main" val="0"/>
@@ -9594,7 +10226,7 @@
                     <pic:cNvPicPr/>
                   </pic:nvPicPr>
                   <pic:blipFill>
-                    <a:blip r:embed="rId39">
+                    <a:blip r:embed="rId35">
                       <a:extLst>
                         <a:ext uri="{28A0092B-C50C-407E-A947-70E740481C1C}">
                           <a14:useLocalDpi xmlns:a14="http://schemas.microsoft.com/office/drawing/2010/main" val="0"/>
@@ -9951,7 +10583,7 @@
                     <pic:cNvPicPr/>
                   </pic:nvPicPr>
                   <pic:blipFill>
-                    <a:blip r:embed="rId40">
+                    <a:blip r:embed="rId36">
                       <a:extLst>
                         <a:ext uri="{28A0092B-C50C-407E-A947-70E740481C1C}">
                           <a14:useLocalDpi xmlns:a14="http://schemas.microsoft.com/office/drawing/2010/main" val="0"/>
@@ -10466,7 +11098,7 @@
                     <pic:cNvPicPr/>
                   </pic:nvPicPr>
                   <pic:blipFill>
-                    <a:blip r:embed="rId41">
+                    <a:blip r:embed="rId37">
                       <a:extLst>
                         <a:ext uri="{28A0092B-C50C-407E-A947-70E740481C1C}">
                           <a14:useLocalDpi xmlns:a14="http://schemas.microsoft.com/office/drawing/2010/main" val="0"/>
@@ -12114,7 +12746,7 @@
                     <pic:cNvPicPr/>
                   </pic:nvPicPr>
                   <pic:blipFill>
-                    <a:blip r:embed="rId42">
+                    <a:blip r:embed="rId38">
                       <a:extLst>
                         <a:ext uri="{28A0092B-C50C-407E-A947-70E740481C1C}">
                           <a14:useLocalDpi xmlns:a14="http://schemas.microsoft.com/office/drawing/2010/main" val="0"/>
@@ -12223,7 +12855,7 @@
                     <pic:cNvPicPr/>
                   </pic:nvPicPr>
                   <pic:blipFill>
-                    <a:blip r:embed="rId43">
+                    <a:blip r:embed="rId39">
                       <a:extLst>
                         <a:ext uri="{28A0092B-C50C-407E-A947-70E740481C1C}">
                           <a14:useLocalDpi xmlns:a14="http://schemas.microsoft.com/office/drawing/2010/main" val="0"/>
@@ -12334,7 +12966,7 @@
                     <pic:cNvPicPr/>
                   </pic:nvPicPr>
                   <pic:blipFill>
-                    <a:blip r:embed="rId44">
+                    <a:blip r:embed="rId40">
                       <a:extLst>
                         <a:ext uri="{28A0092B-C50C-407E-A947-70E740481C1C}">
                           <a14:useLocalDpi xmlns:a14="http://schemas.microsoft.com/office/drawing/2010/main" val="0"/>
@@ -12442,7 +13074,7 @@
                     <pic:cNvPicPr/>
                   </pic:nvPicPr>
                   <pic:blipFill>
-                    <a:blip r:embed="rId45">
+                    <a:blip r:embed="rId41">
                       <a:extLst>
                         <a:ext uri="{28A0092B-C50C-407E-A947-70E740481C1C}">
                           <a14:useLocalDpi xmlns:a14="http://schemas.microsoft.com/office/drawing/2010/main" val="0"/>
@@ -12550,7 +13182,7 @@
                     <pic:cNvPicPr/>
                   </pic:nvPicPr>
                   <pic:blipFill>
-                    <a:blip r:embed="rId46">
+                    <a:blip r:embed="rId42">
                       <a:extLst>
                         <a:ext uri="{28A0092B-C50C-407E-A947-70E740481C1C}">
                           <a14:useLocalDpi xmlns:a14="http://schemas.microsoft.com/office/drawing/2010/main" val="0"/>
@@ -12668,7 +13300,7 @@
                     <pic:cNvPicPr/>
                   </pic:nvPicPr>
                   <pic:blipFill>
-                    <a:blip r:embed="rId47">
+                    <a:blip r:embed="rId43">
                       <a:extLst>
                         <a:ext uri="{28A0092B-C50C-407E-A947-70E740481C1C}">
                           <a14:useLocalDpi xmlns:a14="http://schemas.microsoft.com/office/drawing/2010/main" val="0"/>
@@ -12843,7 +13475,7 @@
                     <pic:cNvPicPr/>
                   </pic:nvPicPr>
                   <pic:blipFill>
-                    <a:blip r:embed="rId48">
+                    <a:blip r:embed="rId44">
                       <a:extLst>
                         <a:ext uri="{28A0092B-C50C-407E-A947-70E740481C1C}">
                           <a14:useLocalDpi xmlns:a14="http://schemas.microsoft.com/office/drawing/2010/main" val="0"/>
@@ -12966,7 +13598,7 @@
                     <pic:cNvPicPr/>
                   </pic:nvPicPr>
                   <pic:blipFill>
-                    <a:blip r:embed="rId49">
+                    <a:blip r:embed="rId45">
                       <a:extLst>
                         <a:ext uri="{28A0092B-C50C-407E-A947-70E740481C1C}">
                           <a14:useLocalDpi xmlns:a14="http://schemas.microsoft.com/office/drawing/2010/main" val="0"/>
@@ -13090,7 +13722,7 @@
                     <pic:cNvPicPr/>
                   </pic:nvPicPr>
                   <pic:blipFill rotWithShape="1">
-                    <a:blip r:embed="rId50">
+                    <a:blip r:embed="rId46">
                       <a:extLst>
                         <a:ext uri="{28A0092B-C50C-407E-A947-70E740481C1C}">
                           <a14:useLocalDpi xmlns:a14="http://schemas.microsoft.com/office/drawing/2010/main" val="0"/>
@@ -13205,7 +13837,7 @@
                     <pic:cNvPicPr/>
                   </pic:nvPicPr>
                   <pic:blipFill>
-                    <a:blip r:embed="rId51">
+                    <a:blip r:embed="rId47">
                       <a:extLst>
                         <a:ext uri="{28A0092B-C50C-407E-A947-70E740481C1C}">
                           <a14:useLocalDpi xmlns:a14="http://schemas.microsoft.com/office/drawing/2010/main" val="0"/>
@@ -18192,7 +18824,7 @@
             <wp:cNvGraphicFramePr/>
             <a:graphic xmlns:a="http://schemas.openxmlformats.org/drawingml/2006/main">
               <a:graphicData uri="http://schemas.openxmlformats.org/drawingml/2006/chart">
-                <c:chart xmlns:c="http://schemas.openxmlformats.org/drawingml/2006/chart" xmlns:r="http://schemas.openxmlformats.org/officeDocument/2006/relationships" r:id="rId52"/>
+                <c:chart xmlns:c="http://schemas.openxmlformats.org/drawingml/2006/chart" xmlns:r="http://schemas.openxmlformats.org/officeDocument/2006/relationships" r:id="rId48"/>
               </a:graphicData>
             </a:graphic>
           </wp:inline>
@@ -18266,7 +18898,7 @@
             <wp:cNvGraphicFramePr/>
             <a:graphic xmlns:a="http://schemas.openxmlformats.org/drawingml/2006/main">
               <a:graphicData uri="http://schemas.openxmlformats.org/drawingml/2006/chart">
-                <c:chart xmlns:c="http://schemas.openxmlformats.org/drawingml/2006/chart" xmlns:r="http://schemas.openxmlformats.org/officeDocument/2006/relationships" r:id="rId53"/>
+                <c:chart xmlns:c="http://schemas.openxmlformats.org/drawingml/2006/chart" xmlns:r="http://schemas.openxmlformats.org/officeDocument/2006/relationships" r:id="rId49"/>
               </a:graphicData>
             </a:graphic>
           </wp:inline>
@@ -18570,8 +19202,6 @@
         </w:rPr>
         <w:t xml:space="preserve"> Saran</w:t>
       </w:r>
-      <w:bookmarkStart w:id="9" w:name="_GoBack"/>
-      <w:bookmarkEnd w:id="9"/>
     </w:p>
     <w:p>
       <w:pPr>
@@ -23666,11 +24296,11 @@
         </c:dLbls>
         <c:marker val="1"/>
         <c:smooth val="0"/>
-        <c:axId val="365165696"/>
-        <c:axId val="365168832"/>
+        <c:axId val="325297784"/>
+        <c:axId val="325295040"/>
       </c:lineChart>
       <c:catAx>
-        <c:axId val="365165696"/>
+        <c:axId val="325297784"/>
         <c:scaling>
           <c:orientation val="minMax"/>
         </c:scaling>
@@ -23782,7 +24412,7 @@
             <a:endParaRPr lang="en-US"/>
           </a:p>
         </c:txPr>
-        <c:crossAx val="365168832"/>
+        <c:crossAx val="325295040"/>
         <c:crosses val="autoZero"/>
         <c:auto val="1"/>
         <c:lblAlgn val="ctr"/>
@@ -23790,7 +24420,7 @@
         <c:noMultiLvlLbl val="0"/>
       </c:catAx>
       <c:valAx>
-        <c:axId val="365168832"/>
+        <c:axId val="325295040"/>
         <c:scaling>
           <c:orientation val="minMax"/>
           <c:max val="340"/>
@@ -23889,7 +24519,7 @@
             <a:endParaRPr lang="en-US"/>
           </a:p>
         </c:txPr>
-        <c:crossAx val="365165696"/>
+        <c:crossAx val="325297784"/>
         <c:crosses val="autoZero"/>
         <c:crossBetween val="between"/>
         <c:majorUnit val="50"/>
@@ -25170,11 +25800,11 @@
         </c:dLbls>
         <c:marker val="1"/>
         <c:smooth val="0"/>
-        <c:axId val="365170008"/>
-        <c:axId val="365170400"/>
+        <c:axId val="325298568"/>
+        <c:axId val="387661696"/>
       </c:lineChart>
       <c:catAx>
-        <c:axId val="365170008"/>
+        <c:axId val="325298568"/>
         <c:scaling>
           <c:orientation val="minMax"/>
         </c:scaling>
@@ -25291,7 +25921,7 @@
             <a:endParaRPr lang="en-US"/>
           </a:p>
         </c:txPr>
-        <c:crossAx val="365170400"/>
+        <c:crossAx val="387661696"/>
         <c:crosses val="autoZero"/>
         <c:auto val="1"/>
         <c:lblAlgn val="ctr"/>
@@ -25299,7 +25929,7 @@
         <c:noMultiLvlLbl val="0"/>
       </c:catAx>
       <c:valAx>
-        <c:axId val="365170400"/>
+        <c:axId val="387661696"/>
         <c:scaling>
           <c:orientation val="minMax"/>
           <c:max val="340"/>
@@ -25398,7 +26028,7 @@
             <a:endParaRPr lang="en-US"/>
           </a:p>
         </c:txPr>
-        <c:crossAx val="365170008"/>
+        <c:crossAx val="325298568"/>
         <c:crosses val="autoZero"/>
         <c:crossBetween val="between"/>
       </c:valAx>
@@ -27299,7 +27929,7 @@
 </file>
 
 <file path=customXml/itemProps1.xml><?xml version="1.0" encoding="utf-8"?>
-<ds:datastoreItem xmlns:ds="http://schemas.openxmlformats.org/officeDocument/2006/customXml" ds:itemID="{4BB43CC2-ACCC-400E-9F90-C847CA1D2E3E}">
+<ds:datastoreItem xmlns:ds="http://schemas.openxmlformats.org/officeDocument/2006/customXml" ds:itemID="{303EC7F9-6E36-447D-AEEC-8FB51BD1E877}">
   <ds:schemaRefs>
     <ds:schemaRef ds:uri="http://schemas.openxmlformats.org/officeDocument/2006/bibliography"/>
   </ds:schemaRefs>

</xml_diff>

<commit_message>
revisi skenario 1, nambahin gambar2 subgraph
</commit_message>
<xml_diff>
--- a/Buku Implementasi VoG.docx
+++ b/Buku Implementasi VoG.docx
@@ -8947,35 +8947,22 @@
         <w:rPr>
           <w:lang w:val="en-US"/>
         </w:rPr>
-        <w:t>Near</w:t>
-      </w:r>
-      <w:r>
-        <w:rPr>
+        <w:t xml:space="preserve">Near </w:t>
+      </w:r>
+      <w:r>
+        <w:t>Chain</w:t>
+      </w:r>
+    </w:p>
+    <w:p>
+      <w:pPr>
+        <w:spacing w:line="240" w:lineRule="auto"/>
+      </w:pPr>
+      <w:r>
+        <w:rPr>
+          <w:i/>
           <w:lang w:val="en-US"/>
         </w:rPr>
-        <w:t xml:space="preserve"> </w:t>
-      </w:r>
-      <w:r>
-        <w:t>Chain</w:t>
-      </w:r>
-    </w:p>
-    <w:p>
-      <w:pPr>
-        <w:spacing w:line="240" w:lineRule="auto"/>
-      </w:pPr>
-      <w:r>
-        <w:rPr>
-          <w:i/>
-          <w:lang w:val="en-US"/>
-        </w:rPr>
-        <w:t>Near</w:t>
-      </w:r>
-      <w:r>
-        <w:rPr>
-          <w:i/>
-          <w:lang w:val="en-US"/>
-        </w:rPr>
-        <w:t xml:space="preserve"> </w:t>
+        <w:t xml:space="preserve">Near </w:t>
       </w:r>
       <w:r>
         <w:rPr>
@@ -9145,8 +9132,6 @@
           <w:lang w:val="en-US"/>
         </w:rPr>
       </w:pPr>
-      <w:bookmarkStart w:id="9" w:name="_GoBack"/>
-      <w:bookmarkEnd w:id="9"/>
     </w:p>
     <w:p>
       <w:pPr>
@@ -9166,7 +9151,7 @@
       </w:pPr>
       <w:r>
         <w:lastRenderedPageBreak/>
-        <w:t>2.5.7</w:t>
+        <w:t>2.5.9</w:t>
       </w:r>
       <w:r>
         <w:tab/>
@@ -12456,6 +12441,24 @@
       <w:r>
         <w:rPr>
           <w:rFonts w:eastAsiaTheme="minorEastAsia"/>
+          <w:lang w:val="en-US"/>
+        </w:rPr>
+        <w:t>Menganalisis pengaruh jumlah nodes maksimum dalam GCC terhadap waktu eksekusi VoG.</w:t>
+      </w:r>
+    </w:p>
+    <w:p>
+      <w:pPr>
+        <w:pStyle w:val="ListParagraph"/>
+        <w:numPr>
+          <w:ilvl w:val="0"/>
+          <w:numId w:val="18"/>
+        </w:numPr>
+        <w:spacing w:line="240" w:lineRule="auto"/>
+        <w:jc w:val="both"/>
+      </w:pPr>
+      <w:r>
+        <w:rPr>
+          <w:rFonts w:eastAsiaTheme="minorEastAsia"/>
         </w:rPr>
         <w:t>Menganalisis informasi yang terkandung dalam struktur subgraph.</w:t>
       </w:r>
@@ -12478,6 +12481,9 @@
       <w:pPr>
         <w:spacing w:line="240" w:lineRule="auto"/>
         <w:jc w:val="both"/>
+        <w:rPr>
+          <w:lang w:val="en-US"/>
+        </w:rPr>
       </w:pPr>
       <w:r>
         <w:t xml:space="preserve">Dalam pengujian sistem ini, terdapat </w:t>
@@ -12505,6 +12511,12 @@
       </w:r>
       <w:r>
         <w:t>Skenario kedua adalah pengujian pengaruh jumlah node maksimum dalam GCC terhadap subgraph yang dihasilkan oleh algoritma graph decomposition (Slashburn).</w:t>
+      </w:r>
+      <w:r>
+        <w:rPr>
+          <w:lang w:val="en-US"/>
+        </w:rPr>
+        <w:t xml:space="preserve"> Skenario ketiga adalah pengujian pengaruh jumlah node maksimum dalam GCC terhadap waktu eksekusi VoG.</w:t>
       </w:r>
     </w:p>
     <w:p>
@@ -12602,7 +12614,6 @@
         <w:rPr>
           <w:lang w:val="en-US"/>
         </w:rPr>
-        <w:lastRenderedPageBreak/>
         <w:t xml:space="preserve">4.3 </w:t>
       </w:r>
       <w:r>
@@ -12717,7 +12728,16 @@
         <w:t>ikut adalah tampilan graph dari</w:t>
       </w:r>
       <w:r>
-        <w:t xml:space="preserve"> dataset yang digunakan untuk menguji algoritma graph decomposition:</w:t>
+        <w:t xml:space="preserve"> dataset </w:t>
+      </w:r>
+      <w:r>
+        <w:rPr>
+          <w:lang w:val="en-US"/>
+        </w:rPr>
+        <w:t xml:space="preserve">pertama </w:t>
+      </w:r>
+      <w:r>
+        <w:t>yang digunakan untuk menguji algoritma graph decomposition:</w:t>
       </w:r>
     </w:p>
     <w:p>
@@ -12732,8 +12752,8 @@
         </w:rPr>
         <w:drawing>
           <wp:inline distT="0" distB="0" distL="0" distR="0" wp14:anchorId="23C5767C" wp14:editId="695F3355">
-            <wp:extent cx="4655820" cy="3200069"/>
-            <wp:effectExtent l="0" t="0" r="0" b="635"/>
+            <wp:extent cx="4200525" cy="2887132"/>
+            <wp:effectExtent l="0" t="0" r="0" b="8890"/>
             <wp:docPr id="28" name="Picture 28"/>
             <wp:cNvGraphicFramePr>
               <a:graphicFrameLocks xmlns:a="http://schemas.openxmlformats.org/drawingml/2006/main" noChangeAspect="1"/>
@@ -12760,7 +12780,7 @@
                   <pic:spPr>
                     <a:xfrm>
                       <a:off x="0" y="0"/>
-                      <a:ext cx="4675929" cy="3213890"/>
+                      <a:ext cx="4208294" cy="2892472"/>
                     </a:xfrm>
                     <a:prstGeom prst="rect">
                       <a:avLst/>
@@ -12838,11 +12858,10 @@
         <w:rPr>
           <w:lang w:val="en-US"/>
         </w:rPr>
-        <w:lastRenderedPageBreak/>
         <w:drawing>
           <wp:inline distT="0" distB="0" distL="0" distR="0" wp14:anchorId="77AA2C47" wp14:editId="567193DB">
-            <wp:extent cx="4314825" cy="2486813"/>
-            <wp:effectExtent l="0" t="0" r="0" b="8890"/>
+            <wp:extent cx="4346513" cy="2505075"/>
+            <wp:effectExtent l="0" t="0" r="0" b="0"/>
             <wp:docPr id="20" name="Picture 20"/>
             <wp:cNvGraphicFramePr>
               <a:graphicFrameLocks xmlns:a="http://schemas.openxmlformats.org/drawingml/2006/main" noChangeAspect="1"/>
@@ -12869,7 +12888,7 @@
                   <pic:spPr>
                     <a:xfrm>
                       <a:off x="0" y="0"/>
-                      <a:ext cx="4321799" cy="2490832"/>
+                      <a:ext cx="4385543" cy="2527570"/>
                     </a:xfrm>
                     <a:prstGeom prst="rect">
                       <a:avLst/>
@@ -12934,7 +12953,17 @@
         <w:jc w:val="both"/>
       </w:pPr>
       <w:r>
-        <w:t>Setelah didapatkan sekumpulan subgraph hasil algoritma Slashburn, akan diidentifikasi masing-masing strukturnya. Untuk proses pengidentifikasian struktur, dilakukan proses SUBGRAPH LABELING</w:t>
+        <w:lastRenderedPageBreak/>
+        <w:t>Setelah didapatkan sekumpulan subgraph hasil algoritma Slashburn, akan diidentifikasi masing-masing struktur</w:t>
+      </w:r>
+      <w:r>
+        <w:rPr>
+          <w:lang w:val="en-US"/>
+        </w:rPr>
+        <w:t xml:space="preserve"> subgraph</w:t>
+      </w:r>
+      <w:r>
+        <w:t>nya. Untuk proses pengidentifikasian struktur, dilakukan proses SUBGRAPH LABELING</w:t>
       </w:r>
       <w:r>
         <w:t xml:space="preserve"> seperti yang tertera pada Perancangan Sistem. Berikut ini adalah gambar keluaran proses subgraph labeling:</w:t>
@@ -13041,28 +13070,31 @@
     </w:p>
     <w:p>
       <w:pPr>
-        <w:spacing w:line="240" w:lineRule="auto"/>
-      </w:pPr>
-      <w:r>
-        <w:t>Berikut adalah gambar dataset kedua yang digunakan:</w:t>
+        <w:rPr>
+          <w:lang w:val="en-US"/>
+        </w:rPr>
+      </w:pPr>
+      <w:r>
+        <w:rPr>
+          <w:lang w:val="en-US"/>
+        </w:rPr>
+        <w:t>Dari gambar 4-3 diperoleh subgraph dengan struktur perfect clique berjumlah 3. Subgraph yang mempunyai struktur perfect clique dalam gambar 4-2 diantaranya adalah:</w:t>
       </w:r>
     </w:p>
     <w:p>
       <w:pPr>
         <w:keepNext/>
-        <w:spacing w:line="240" w:lineRule="auto"/>
         <w:jc w:val="center"/>
       </w:pPr>
       <w:r>
         <w:rPr>
           <w:lang w:val="en-US"/>
         </w:rPr>
-        <w:lastRenderedPageBreak/>
         <w:drawing>
-          <wp:inline distT="0" distB="0" distL="0" distR="0">
-            <wp:extent cx="5040630" cy="3383915"/>
-            <wp:effectExtent l="0" t="0" r="7620" b="6985"/>
-            <wp:docPr id="30" name="Picture 30"/>
+          <wp:inline distT="0" distB="0" distL="0" distR="0" wp14:anchorId="5C25D08A" wp14:editId="31BE1354">
+            <wp:extent cx="1714255" cy="1777320"/>
+            <wp:effectExtent l="0" t="0" r="635" b="0"/>
+            <wp:docPr id="36" name="Picture 36"/>
             <wp:cNvGraphicFramePr>
               <a:graphicFrameLocks xmlns:a="http://schemas.openxmlformats.org/drawingml/2006/main" noChangeAspect="1"/>
             </wp:cNvGraphicFramePr>
@@ -13070,7 +13102,7 @@
               <a:graphicData uri="http://schemas.openxmlformats.org/drawingml/2006/picture">
                 <pic:pic xmlns:pic="http://schemas.openxmlformats.org/drawingml/2006/picture">
                   <pic:nvPicPr>
-                    <pic:cNvPr id="30" name="Test4.PNG"/>
+                    <pic:cNvPr id="36" name="Clique on Test2.png"/>
                     <pic:cNvPicPr/>
                   </pic:nvPicPr>
                   <pic:blipFill>
@@ -13088,7 +13120,7 @@
                   <pic:spPr>
                     <a:xfrm>
                       <a:off x="0" y="0"/>
-                      <a:ext cx="5040630" cy="3383915"/>
+                      <a:ext cx="1740254" cy="1804276"/>
                     </a:xfrm>
                     <a:prstGeom prst="rect">
                       <a:avLst/>
@@ -13104,8 +13136,10 @@
     <w:p>
       <w:pPr>
         <w:pStyle w:val="Caption"/>
-        <w:spacing w:line="240" w:lineRule="auto"/>
         <w:jc w:val="center"/>
+        <w:rPr>
+          <w:lang w:val="en-US"/>
+        </w:rPr>
       </w:pPr>
       <w:r>
         <w:t xml:space="preserve">Gambar </w:t>
@@ -13144,22 +13178,28 @@
         <w:fldChar w:fldCharType="end"/>
       </w:r>
       <w:r>
-        <w:t>: Gambar dataset-2 yang digunakan untuk pengujian algoritma graph decomposition</w:t>
-      </w:r>
-    </w:p>
-    <w:p>
-      <w:pPr>
-        <w:spacing w:line="240" w:lineRule="auto"/>
-        <w:jc w:val="both"/>
-      </w:pPr>
-      <w:r>
-        <w:t>Setelah graph dataset-2 pada gambar 4-2 dilakukan proses graph decomposition menggunakan algoritma Slashburn, didapatlah keluaran sekumpulan subgraph. Berikut adalah gambar keluaran algoritma Slashburn:</w:t>
+        <w:rPr>
+          <w:lang w:val="en-US"/>
+        </w:rPr>
+        <w:t>: Subgraph-subgraph dengan struktur perfect clique dari gambar 4-2</w:t>
+      </w:r>
+    </w:p>
+    <w:p>
+      <w:pPr>
+        <w:rPr>
+          <w:lang w:val="en-US"/>
+        </w:rPr>
+      </w:pPr>
+      <w:r>
+        <w:rPr>
+          <w:lang w:val="en-US"/>
+        </w:rPr>
+        <w:t>Dari gambar 4-3 diperoleh subgraph dengan struktur perfect star berjumlah 4, diantaranya adalah:</w:t>
       </w:r>
     </w:p>
     <w:p>
       <w:pPr>
         <w:keepNext/>
-        <w:spacing w:line="240" w:lineRule="auto"/>
         <w:jc w:val="center"/>
       </w:pPr>
       <w:r>
@@ -13167,10 +13207,10 @@
           <w:lang w:val="en-US"/>
         </w:rPr>
         <w:drawing>
-          <wp:inline distT="0" distB="0" distL="0" distR="0" wp14:anchorId="08F71C71" wp14:editId="0B0AC6AA">
-            <wp:extent cx="3762375" cy="3175126"/>
-            <wp:effectExtent l="0" t="0" r="0" b="6350"/>
-            <wp:docPr id="31" name="Picture 31"/>
+          <wp:inline distT="0" distB="0" distL="0" distR="0" wp14:anchorId="17D0DE1A" wp14:editId="42E54464">
+            <wp:extent cx="1828800" cy="1608882"/>
+            <wp:effectExtent l="0" t="0" r="0" b="0"/>
+            <wp:docPr id="37" name="Picture 37"/>
             <wp:cNvGraphicFramePr>
               <a:graphicFrameLocks xmlns:a="http://schemas.openxmlformats.org/drawingml/2006/main" noChangeAspect="1"/>
             </wp:cNvGraphicFramePr>
@@ -13178,7 +13218,7 @@
               <a:graphicData uri="http://schemas.openxmlformats.org/drawingml/2006/picture">
                 <pic:pic xmlns:pic="http://schemas.openxmlformats.org/drawingml/2006/picture">
                   <pic:nvPicPr>
-                    <pic:cNvPr id="31" name="Test5.PNG"/>
+                    <pic:cNvPr id="37" name="Star on Test2.png"/>
                     <pic:cNvPicPr/>
                   </pic:nvPicPr>
                   <pic:blipFill>
@@ -13196,7 +13236,7 @@
                   <pic:spPr>
                     <a:xfrm>
                       <a:off x="0" y="0"/>
-                      <a:ext cx="3768785" cy="3180535"/>
+                      <a:ext cx="1833683" cy="1613178"/>
                     </a:xfrm>
                     <a:prstGeom prst="rect">
                       <a:avLst/>
@@ -13212,8 +13252,10 @@
     <w:p>
       <w:pPr>
         <w:pStyle w:val="Caption"/>
-        <w:spacing w:line="240" w:lineRule="auto"/>
         <w:jc w:val="center"/>
+        <w:rPr>
+          <w:lang w:val="en-US"/>
+        </w:rPr>
       </w:pPr>
       <w:r>
         <w:t xml:space="preserve">Gambar </w:t>
@@ -13252,7 +13294,370 @@
         <w:fldChar w:fldCharType="end"/>
       </w:r>
       <w:r>
-        <w:t>: Gambar keluaran algoritma slashburn untuk graph decomposition. Subgraph dengan tanda merah adalah subgraph non-perfect structure.</w:t>
+        <w:rPr>
+          <w:lang w:val="en-US"/>
+        </w:rPr>
+        <w:t>: Subgraph-subgraph dengan struktur perfect star dari gambar 4-2</w:t>
+      </w:r>
+    </w:p>
+    <w:p>
+      <w:pPr>
+        <w:rPr>
+          <w:lang w:val="en-US"/>
+        </w:rPr>
+      </w:pPr>
+      <w:r>
+        <w:rPr>
+          <w:lang w:val="en-US"/>
+        </w:rPr>
+        <w:t>Dari gambar 4-3 diperoleh subgraph dengan strukt</w:t>
+      </w:r>
+      <w:r>
+        <w:rPr>
+          <w:lang w:val="en-US"/>
+        </w:rPr>
+        <w:t>ur perfect bipartite berjumlah 3</w:t>
+      </w:r>
+      <w:r>
+        <w:rPr>
+          <w:lang w:val="en-US"/>
+        </w:rPr>
+        <w:t>, diantaranya adalah:</w:t>
+      </w:r>
+    </w:p>
+    <w:p>
+      <w:pPr>
+        <w:keepNext/>
+        <w:jc w:val="center"/>
+      </w:pPr>
+      <w:r>
+        <w:rPr>
+          <w:lang w:val="en-US"/>
+        </w:rPr>
+        <w:lastRenderedPageBreak/>
+        <w:drawing>
+          <wp:inline distT="0" distB="0" distL="0" distR="0" wp14:anchorId="517D2F42" wp14:editId="4A8AE2DF">
+            <wp:extent cx="3686175" cy="1407972"/>
+            <wp:effectExtent l="0" t="0" r="0" b="1905"/>
+            <wp:docPr id="47" name="Picture 47"/>
+            <wp:cNvGraphicFramePr>
+              <a:graphicFrameLocks xmlns:a="http://schemas.openxmlformats.org/drawingml/2006/main" noChangeAspect="1"/>
+            </wp:cNvGraphicFramePr>
+            <a:graphic xmlns:a="http://schemas.openxmlformats.org/drawingml/2006/main">
+              <a:graphicData uri="http://schemas.openxmlformats.org/drawingml/2006/picture">
+                <pic:pic xmlns:pic="http://schemas.openxmlformats.org/drawingml/2006/picture">
+                  <pic:nvPicPr>
+                    <pic:cNvPr id="47" name="Bipartite on Test2.png"/>
+                    <pic:cNvPicPr/>
+                  </pic:nvPicPr>
+                  <pic:blipFill>
+                    <a:blip r:embed="rId43">
+                      <a:extLst>
+                        <a:ext uri="{28A0092B-C50C-407E-A947-70E740481C1C}">
+                          <a14:useLocalDpi xmlns:a14="http://schemas.microsoft.com/office/drawing/2010/main" val="0"/>
+                        </a:ext>
+                      </a:extLst>
+                    </a:blip>
+                    <a:stretch>
+                      <a:fillRect/>
+                    </a:stretch>
+                  </pic:blipFill>
+                  <pic:spPr>
+                    <a:xfrm>
+                      <a:off x="0" y="0"/>
+                      <a:ext cx="3704957" cy="1415146"/>
+                    </a:xfrm>
+                    <a:prstGeom prst="rect">
+                      <a:avLst/>
+                    </a:prstGeom>
+                  </pic:spPr>
+                </pic:pic>
+              </a:graphicData>
+            </a:graphic>
+          </wp:inline>
+        </w:drawing>
+      </w:r>
+    </w:p>
+    <w:p>
+      <w:pPr>
+        <w:pStyle w:val="Caption"/>
+        <w:jc w:val="center"/>
+        <w:rPr>
+          <w:lang w:val="en-US"/>
+        </w:rPr>
+      </w:pPr>
+      <w:r>
+        <w:t xml:space="preserve">Gambar </w:t>
+      </w:r>
+      <w:r>
+        <w:fldChar w:fldCharType="begin"/>
+      </w:r>
+      <w:r>
+        <w:instrText xml:space="preserve"> STYLEREF 1 \s </w:instrText>
+      </w:r>
+      <w:r>
+        <w:fldChar w:fldCharType="separate"/>
+      </w:r>
+      <w:r>
+        <w:t>4</w:t>
+      </w:r>
+      <w:r>
+        <w:fldChar w:fldCharType="end"/>
+      </w:r>
+      <w:r>
+        <w:noBreakHyphen/>
+      </w:r>
+      <w:r>
+        <w:fldChar w:fldCharType="begin"/>
+      </w:r>
+      <w:r>
+        <w:instrText xml:space="preserve"> SEQ Gambar \* ARABIC \s 1 </w:instrText>
+      </w:r>
+      <w:r>
+        <w:fldChar w:fldCharType="separate"/>
+      </w:r>
+      <w:r>
+        <w:t>6</w:t>
+      </w:r>
+      <w:r>
+        <w:fldChar w:fldCharType="end"/>
+      </w:r>
+      <w:r>
+        <w:rPr>
+          <w:lang w:val="en-US"/>
+        </w:rPr>
+        <w:t>: Subgraph-subgraph dengan struktur perfect bipartite dari gambar 4-2</w:t>
+      </w:r>
+    </w:p>
+    <w:p>
+      <w:pPr>
+        <w:rPr>
+          <w:lang w:val="en-US"/>
+        </w:rPr>
+      </w:pPr>
+      <w:r>
+        <w:rPr>
+          <w:lang w:val="en-US"/>
+        </w:rPr>
+        <w:t>Dari gambar 4-3 diperoleh subgraph dengan struktur perfect chain berjumlah 2, diantaranya adalah:</w:t>
+      </w:r>
+    </w:p>
+    <w:p>
+      <w:pPr>
+        <w:keepNext/>
+        <w:jc w:val="center"/>
+      </w:pPr>
+      <w:r>
+        <w:rPr>
+          <w:lang w:val="en-US"/>
+        </w:rPr>
+        <w:drawing>
+          <wp:inline distT="0" distB="0" distL="0" distR="0" wp14:anchorId="5726F0C2" wp14:editId="0BEF180C">
+            <wp:extent cx="1924050" cy="1677875"/>
+            <wp:effectExtent l="0" t="0" r="0" b="0"/>
+            <wp:docPr id="49" name="Picture 49"/>
+            <wp:cNvGraphicFramePr>
+              <a:graphicFrameLocks xmlns:a="http://schemas.openxmlformats.org/drawingml/2006/main" noChangeAspect="1"/>
+            </wp:cNvGraphicFramePr>
+            <a:graphic xmlns:a="http://schemas.openxmlformats.org/drawingml/2006/main">
+              <a:graphicData uri="http://schemas.openxmlformats.org/drawingml/2006/picture">
+                <pic:pic xmlns:pic="http://schemas.openxmlformats.org/drawingml/2006/picture">
+                  <pic:nvPicPr>
+                    <pic:cNvPr id="49" name="Chain on Test2.png"/>
+                    <pic:cNvPicPr/>
+                  </pic:nvPicPr>
+                  <pic:blipFill>
+                    <a:blip r:embed="rId44">
+                      <a:extLst>
+                        <a:ext uri="{28A0092B-C50C-407E-A947-70E740481C1C}">
+                          <a14:useLocalDpi xmlns:a14="http://schemas.microsoft.com/office/drawing/2010/main" val="0"/>
+                        </a:ext>
+                      </a:extLst>
+                    </a:blip>
+                    <a:stretch>
+                      <a:fillRect/>
+                    </a:stretch>
+                  </pic:blipFill>
+                  <pic:spPr>
+                    <a:xfrm>
+                      <a:off x="0" y="0"/>
+                      <a:ext cx="1928410" cy="1681677"/>
+                    </a:xfrm>
+                    <a:prstGeom prst="rect">
+                      <a:avLst/>
+                    </a:prstGeom>
+                  </pic:spPr>
+                </pic:pic>
+              </a:graphicData>
+            </a:graphic>
+          </wp:inline>
+        </w:drawing>
+      </w:r>
+    </w:p>
+    <w:p>
+      <w:pPr>
+        <w:pStyle w:val="Caption"/>
+        <w:jc w:val="center"/>
+        <w:rPr>
+          <w:lang w:val="en-US"/>
+        </w:rPr>
+      </w:pPr>
+      <w:r>
+        <w:t xml:space="preserve">Gambar </w:t>
+      </w:r>
+      <w:r>
+        <w:fldChar w:fldCharType="begin"/>
+      </w:r>
+      <w:r>
+        <w:instrText xml:space="preserve"> STYLEREF 1 \s </w:instrText>
+      </w:r>
+      <w:r>
+        <w:fldChar w:fldCharType="separate"/>
+      </w:r>
+      <w:r>
+        <w:t>4</w:t>
+      </w:r>
+      <w:r>
+        <w:fldChar w:fldCharType="end"/>
+      </w:r>
+      <w:r>
+        <w:noBreakHyphen/>
+      </w:r>
+      <w:r>
+        <w:fldChar w:fldCharType="begin"/>
+      </w:r>
+      <w:r>
+        <w:instrText xml:space="preserve"> SEQ Gambar \* ARABIC \s 1 </w:instrText>
+      </w:r>
+      <w:r>
+        <w:fldChar w:fldCharType="separate"/>
+      </w:r>
+      <w:r>
+        <w:t>7</w:t>
+      </w:r>
+      <w:r>
+        <w:fldChar w:fldCharType="end"/>
+      </w:r>
+      <w:r>
+        <w:rPr>
+          <w:lang w:val="en-US"/>
+        </w:rPr>
+        <w:t>: Subgraph-subgraph dengan struktur perfect chain dari gambar 4-2</w:t>
+      </w:r>
+    </w:p>
+    <w:p>
+      <w:pPr>
+        <w:jc w:val="center"/>
+        <w:rPr>
+          <w:lang w:val="en-US"/>
+        </w:rPr>
+      </w:pPr>
+    </w:p>
+    <w:p>
+      <w:pPr>
+        <w:spacing w:line="240" w:lineRule="auto"/>
+      </w:pPr>
+      <w:r>
+        <w:t>Berikut adalah gambar dataset kedua yang digunakan:</w:t>
+      </w:r>
+    </w:p>
+    <w:p>
+      <w:pPr>
+        <w:keepNext/>
+        <w:spacing w:line="240" w:lineRule="auto"/>
+        <w:jc w:val="center"/>
+      </w:pPr>
+      <w:r>
+        <w:rPr>
+          <w:lang w:val="en-US"/>
+        </w:rPr>
+        <w:drawing>
+          <wp:inline distT="0" distB="0" distL="0" distR="0">
+            <wp:extent cx="4524375" cy="3037339"/>
+            <wp:effectExtent l="0" t="0" r="0" b="0"/>
+            <wp:docPr id="30" name="Picture 30"/>
+            <wp:cNvGraphicFramePr>
+              <a:graphicFrameLocks xmlns:a="http://schemas.openxmlformats.org/drawingml/2006/main" noChangeAspect="1"/>
+            </wp:cNvGraphicFramePr>
+            <a:graphic xmlns:a="http://schemas.openxmlformats.org/drawingml/2006/main">
+              <a:graphicData uri="http://schemas.openxmlformats.org/drawingml/2006/picture">
+                <pic:pic xmlns:pic="http://schemas.openxmlformats.org/drawingml/2006/picture">
+                  <pic:nvPicPr>
+                    <pic:cNvPr id="30" name="Test4.PNG"/>
+                    <pic:cNvPicPr/>
+                  </pic:nvPicPr>
+                  <pic:blipFill>
+                    <a:blip r:embed="rId45">
+                      <a:extLst>
+                        <a:ext uri="{28A0092B-C50C-407E-A947-70E740481C1C}">
+                          <a14:useLocalDpi xmlns:a14="http://schemas.microsoft.com/office/drawing/2010/main" val="0"/>
+                        </a:ext>
+                      </a:extLst>
+                    </a:blip>
+                    <a:stretch>
+                      <a:fillRect/>
+                    </a:stretch>
+                  </pic:blipFill>
+                  <pic:spPr>
+                    <a:xfrm>
+                      <a:off x="0" y="0"/>
+                      <a:ext cx="4529404" cy="3040715"/>
+                    </a:xfrm>
+                    <a:prstGeom prst="rect">
+                      <a:avLst/>
+                    </a:prstGeom>
+                  </pic:spPr>
+                </pic:pic>
+              </a:graphicData>
+            </a:graphic>
+          </wp:inline>
+        </w:drawing>
+      </w:r>
+    </w:p>
+    <w:p>
+      <w:pPr>
+        <w:pStyle w:val="Caption"/>
+        <w:spacing w:line="240" w:lineRule="auto"/>
+        <w:jc w:val="center"/>
+      </w:pPr>
+      <w:r>
+        <w:t xml:space="preserve">Gambar </w:t>
+      </w:r>
+      <w:r>
+        <w:fldChar w:fldCharType="begin"/>
+      </w:r>
+      <w:r>
+        <w:instrText xml:space="preserve"> STYLEREF 1 \s </w:instrText>
+      </w:r>
+      <w:r>
+        <w:fldChar w:fldCharType="separate"/>
+      </w:r>
+      <w:r>
+        <w:t>4</w:t>
+      </w:r>
+      <w:r>
+        <w:fldChar w:fldCharType="end"/>
+      </w:r>
+      <w:r>
+        <w:noBreakHyphen/>
+      </w:r>
+      <w:r>
+        <w:fldChar w:fldCharType="begin"/>
+      </w:r>
+      <w:r>
+        <w:instrText xml:space="preserve"> SEQ Gambar \* ARABIC \s 1 </w:instrText>
+      </w:r>
+      <w:r>
+        <w:fldChar w:fldCharType="separate"/>
+      </w:r>
+      <w:r>
+        <w:t>8</w:t>
+      </w:r>
+      <w:r>
+        <w:fldChar w:fldCharType="end"/>
+      </w:r>
+      <w:r>
+        <w:t>: Gambar dataset-2 yang digunakan untuk pengujian algoritma graph decomposition</w:t>
       </w:r>
     </w:p>
     <w:p>
@@ -13261,17 +13666,164 @@
         <w:jc w:val="both"/>
       </w:pPr>
       <w:r>
+        <w:lastRenderedPageBreak/>
+        <w:t>Setelah</w:t>
+      </w:r>
+      <w:r>
+        <w:t xml:space="preserve"> graph dataset-2 pada gambar 4-8</w:t>
+      </w:r>
+      <w:r>
+        <w:t xml:space="preserve"> dilakukan proses graph decomposition menggunakan algoritma Slashburn, didapatlah keluaran sekumpulan subgraph. Berikut adalah gambar keluaran algoritma Slashburn:</w:t>
+      </w:r>
+    </w:p>
+    <w:p>
+      <w:pPr>
+        <w:keepNext/>
+        <w:spacing w:line="240" w:lineRule="auto"/>
+        <w:jc w:val="center"/>
+      </w:pPr>
+      <w:r>
+        <w:rPr>
+          <w:lang w:val="en-US"/>
+        </w:rPr>
+        <w:drawing>
+          <wp:inline distT="0" distB="0" distL="0" distR="0">
+            <wp:extent cx="4067175" cy="3411345"/>
+            <wp:effectExtent l="0" t="0" r="0" b="0"/>
+            <wp:docPr id="29" name="Picture 29"/>
+            <wp:cNvGraphicFramePr>
+              <a:graphicFrameLocks xmlns:a="http://schemas.openxmlformats.org/drawingml/2006/main" noChangeAspect="1"/>
+            </wp:cNvGraphicFramePr>
+            <a:graphic xmlns:a="http://schemas.openxmlformats.org/drawingml/2006/main">
+              <a:graphicData uri="http://schemas.openxmlformats.org/drawingml/2006/picture">
+                <pic:pic xmlns:pic="http://schemas.openxmlformats.org/drawingml/2006/picture">
+                  <pic:nvPicPr>
+                    <pic:cNvPr id="29" name="Test5.PNG"/>
+                    <pic:cNvPicPr/>
+                  </pic:nvPicPr>
+                  <pic:blipFill>
+                    <a:blip r:embed="rId46">
+                      <a:extLst>
+                        <a:ext uri="{28A0092B-C50C-407E-A947-70E740481C1C}">
+                          <a14:useLocalDpi xmlns:a14="http://schemas.microsoft.com/office/drawing/2010/main" val="0"/>
+                        </a:ext>
+                      </a:extLst>
+                    </a:blip>
+                    <a:stretch>
+                      <a:fillRect/>
+                    </a:stretch>
+                  </pic:blipFill>
+                  <pic:spPr>
+                    <a:xfrm>
+                      <a:off x="0" y="0"/>
+                      <a:ext cx="4074035" cy="3417099"/>
+                    </a:xfrm>
+                    <a:prstGeom prst="rect">
+                      <a:avLst/>
+                    </a:prstGeom>
+                  </pic:spPr>
+                </pic:pic>
+              </a:graphicData>
+            </a:graphic>
+          </wp:inline>
+        </w:drawing>
+      </w:r>
+    </w:p>
+    <w:p>
+      <w:pPr>
+        <w:pStyle w:val="Caption"/>
+        <w:spacing w:line="240" w:lineRule="auto"/>
+        <w:jc w:val="center"/>
+      </w:pPr>
+      <w:r>
+        <w:t xml:space="preserve">Gambar </w:t>
+      </w:r>
+      <w:r>
+        <w:fldChar w:fldCharType="begin"/>
+      </w:r>
+      <w:r>
+        <w:instrText xml:space="preserve"> STYLEREF 1 \s </w:instrText>
+      </w:r>
+      <w:r>
+        <w:fldChar w:fldCharType="separate"/>
+      </w:r>
+      <w:r>
+        <w:t>4</w:t>
+      </w:r>
+      <w:r>
+        <w:fldChar w:fldCharType="end"/>
+      </w:r>
+      <w:r>
+        <w:noBreakHyphen/>
+      </w:r>
+      <w:r>
+        <w:fldChar w:fldCharType="begin"/>
+      </w:r>
+      <w:r>
+        <w:instrText xml:space="preserve"> SEQ Gambar \* ARABIC \s 1 </w:instrText>
+      </w:r>
+      <w:r>
+        <w:fldChar w:fldCharType="separate"/>
+      </w:r>
+      <w:r>
+        <w:t>9</w:t>
+      </w:r>
+      <w:r>
+        <w:fldChar w:fldCharType="end"/>
+      </w:r>
+      <w:r>
+        <w:t xml:space="preserve">: Gambar keluaran algoritma slashburn untuk graph decomposition. Subgraph </w:t>
+      </w:r>
+      <w:r>
+        <w:rPr>
+          <w:lang w:val="en-US"/>
+        </w:rPr>
+        <w:t xml:space="preserve">yang diberi </w:t>
+      </w:r>
+      <w:r>
+        <w:rPr>
+          <w:lang w:val="en-US"/>
+        </w:rPr>
+        <w:t xml:space="preserve">tanda </w:t>
+      </w:r>
+      <w:r>
+        <w:rPr>
+          <w:lang w:val="en-US"/>
+        </w:rPr>
+        <w:t>oval</w:t>
+      </w:r>
+      <w:r>
+        <w:t xml:space="preserve"> adalah subgraph non-perfect structure.</w:t>
+      </w:r>
+    </w:p>
+    <w:p>
+      <w:pPr>
+        <w:spacing w:line="240" w:lineRule="auto"/>
+        <w:jc w:val="both"/>
+      </w:pPr>
+    </w:p>
+    <w:p>
+      <w:pPr>
+        <w:spacing w:line="240" w:lineRule="auto"/>
+        <w:jc w:val="both"/>
+      </w:pPr>
+      <w:r>
         <w:t>Setelah didapatkan sekumpulan subgraph hasil algoritma Slashburn</w:t>
       </w:r>
       <w:r>
-        <w:t xml:space="preserve"> di gambar 4-5</w:t>
-      </w:r>
-      <w:r>
-        <w:t xml:space="preserve">, akan diidentifikasi masing-masing strukturnya. Untuk proses pengidentifikasian </w:t>
-      </w:r>
-      <w:r>
-        <w:lastRenderedPageBreak/>
-        <w:t>struktur, dilakukan proses SUBGRAPH LABELING seperti yang tertera pada Perancangan Sistem. Berikut ini adalah gambar keluaran proses subgraph labeling:</w:t>
+        <w:t xml:space="preserve"> di gambar </w:t>
+      </w:r>
+      <w:r>
+        <w:t>4</w:t>
+      </w:r>
+      <w:r>
+        <w:rPr>
+          <w:lang w:val="en-US"/>
+        </w:rPr>
+        <w:t>-9</w:t>
+      </w:r>
+      <w:r>
+        <w:t>, akan diidentifikasi masing-masing strukturnya. Untuk proses pengidentifikasian struktur, dilakukan proses SUBGRAPH LABELING seperti yang tertera pada Perancangan Sistem. Berikut ini adalah gambar keluaran proses subgraph labeling:</w:t>
       </w:r>
     </w:p>
     <w:p>
@@ -13300,7 +13852,7 @@
                     <pic:cNvPicPr/>
                   </pic:nvPicPr>
                   <pic:blipFill>
-                    <a:blip r:embed="rId43">
+                    <a:blip r:embed="rId47">
                       <a:extLst>
                         <a:ext uri="{28A0092B-C50C-407E-A947-70E740481C1C}">
                           <a14:useLocalDpi xmlns:a14="http://schemas.microsoft.com/office/drawing/2010/main" val="0"/>
@@ -13364,7 +13916,7 @@
         <w:fldChar w:fldCharType="separate"/>
       </w:r>
       <w:r>
-        <w:t>6</w:t>
+        <w:t>10</w:t>
       </w:r>
       <w:r>
         <w:fldChar w:fldCharType="end"/>
@@ -13381,10 +13933,495 @@
           <w:lang w:val="en-US"/>
         </w:rPr>
       </w:pPr>
-      <w:r>
+    </w:p>
+    <w:p>
+      <w:pPr>
+        <w:spacing w:line="240" w:lineRule="auto"/>
+        <w:jc w:val="both"/>
         <w:rPr>
           <w:lang w:val="en-US"/>
         </w:rPr>
+      </w:pPr>
+      <w:r>
+        <w:rPr>
+          <w:lang w:val="en-US"/>
+        </w:rPr>
+        <w:t>Dari gambar 4-10 diperoleh struktur subgraph near clique berjumlah 1. Struktur tersebut dari gambar 4-9 adalah:</w:t>
+      </w:r>
+    </w:p>
+    <w:p>
+      <w:pPr>
+        <w:keepNext/>
+        <w:spacing w:line="240" w:lineRule="auto"/>
+        <w:jc w:val="center"/>
+      </w:pPr>
+      <w:r>
+        <w:rPr>
+          <w:lang w:val="en-US"/>
+        </w:rPr>
+        <w:lastRenderedPageBreak/>
+        <w:drawing>
+          <wp:inline distT="0" distB="0" distL="0" distR="0" wp14:anchorId="170FDA05" wp14:editId="562BA704">
+            <wp:extent cx="1686160" cy="1333686"/>
+            <wp:effectExtent l="0" t="0" r="9525" b="0"/>
+            <wp:docPr id="50" name="Picture 50"/>
+            <wp:cNvGraphicFramePr>
+              <a:graphicFrameLocks xmlns:a="http://schemas.openxmlformats.org/drawingml/2006/main" noChangeAspect="1"/>
+            </wp:cNvGraphicFramePr>
+            <a:graphic xmlns:a="http://schemas.openxmlformats.org/drawingml/2006/main">
+              <a:graphicData uri="http://schemas.openxmlformats.org/drawingml/2006/picture">
+                <pic:pic xmlns:pic="http://schemas.openxmlformats.org/drawingml/2006/picture">
+                  <pic:nvPicPr>
+                    <pic:cNvPr id="50" name="Near Clique on Test55.png"/>
+                    <pic:cNvPicPr/>
+                  </pic:nvPicPr>
+                  <pic:blipFill>
+                    <a:blip r:embed="rId48">
+                      <a:extLst>
+                        <a:ext uri="{28A0092B-C50C-407E-A947-70E740481C1C}">
+                          <a14:useLocalDpi xmlns:a14="http://schemas.microsoft.com/office/drawing/2010/main" val="0"/>
+                        </a:ext>
+                      </a:extLst>
+                    </a:blip>
+                    <a:stretch>
+                      <a:fillRect/>
+                    </a:stretch>
+                  </pic:blipFill>
+                  <pic:spPr>
+                    <a:xfrm>
+                      <a:off x="0" y="0"/>
+                      <a:ext cx="1686160" cy="1333686"/>
+                    </a:xfrm>
+                    <a:prstGeom prst="rect">
+                      <a:avLst/>
+                    </a:prstGeom>
+                  </pic:spPr>
+                </pic:pic>
+              </a:graphicData>
+            </a:graphic>
+          </wp:inline>
+        </w:drawing>
+      </w:r>
+    </w:p>
+    <w:p>
+      <w:pPr>
+        <w:pStyle w:val="Caption"/>
+        <w:jc w:val="center"/>
+        <w:rPr>
+          <w:lang w:val="en-US"/>
+        </w:rPr>
+      </w:pPr>
+      <w:r>
+        <w:t xml:space="preserve">Gambar </w:t>
+      </w:r>
+      <w:r>
+        <w:fldChar w:fldCharType="begin"/>
+      </w:r>
+      <w:r>
+        <w:instrText xml:space="preserve"> STYLEREF 1 \s </w:instrText>
+      </w:r>
+      <w:r>
+        <w:fldChar w:fldCharType="separate"/>
+      </w:r>
+      <w:r>
+        <w:t>4</w:t>
+      </w:r>
+      <w:r>
+        <w:fldChar w:fldCharType="end"/>
+      </w:r>
+      <w:r>
+        <w:noBreakHyphen/>
+      </w:r>
+      <w:r>
+        <w:fldChar w:fldCharType="begin"/>
+      </w:r>
+      <w:r>
+        <w:instrText xml:space="preserve"> SEQ Gambar \* ARABIC \s 1 </w:instrText>
+      </w:r>
+      <w:r>
+        <w:fldChar w:fldCharType="separate"/>
+      </w:r>
+      <w:r>
+        <w:t>11</w:t>
+      </w:r>
+      <w:r>
+        <w:fldChar w:fldCharType="end"/>
+      </w:r>
+      <w:r>
+        <w:rPr>
+          <w:lang w:val="en-US"/>
+        </w:rPr>
+        <w:t>: Subgraph dengan struktur near clique dari gambar 4-9</w:t>
+      </w:r>
+    </w:p>
+    <w:p>
+      <w:pPr>
+        <w:rPr>
+          <w:lang w:val="en-US"/>
+        </w:rPr>
+      </w:pPr>
+      <w:r>
+        <w:rPr>
+          <w:lang w:val="en-US"/>
+        </w:rPr>
+        <w:t>Dari gambar 4-10 diperoleh subgraph dengan struktur near star berjumlah 1, struktur tersebut dari gambar 4-9 adalah:</w:t>
+      </w:r>
+    </w:p>
+    <w:p>
+      <w:pPr>
+        <w:keepNext/>
+        <w:jc w:val="center"/>
+      </w:pPr>
+      <w:r>
+        <w:rPr>
+          <w:lang w:val="en-US"/>
+        </w:rPr>
+        <w:drawing>
+          <wp:inline distT="0" distB="0" distL="0" distR="0" wp14:anchorId="672DE964" wp14:editId="675F9DA2">
+            <wp:extent cx="1609950" cy="1552792"/>
+            <wp:effectExtent l="0" t="0" r="9525" b="9525"/>
+            <wp:docPr id="51" name="Picture 51"/>
+            <wp:cNvGraphicFramePr>
+              <a:graphicFrameLocks xmlns:a="http://schemas.openxmlformats.org/drawingml/2006/main" noChangeAspect="1"/>
+            </wp:cNvGraphicFramePr>
+            <a:graphic xmlns:a="http://schemas.openxmlformats.org/drawingml/2006/main">
+              <a:graphicData uri="http://schemas.openxmlformats.org/drawingml/2006/picture">
+                <pic:pic xmlns:pic="http://schemas.openxmlformats.org/drawingml/2006/picture">
+                  <pic:nvPicPr>
+                    <pic:cNvPr id="51" name="Near Star on Test55.png"/>
+                    <pic:cNvPicPr/>
+                  </pic:nvPicPr>
+                  <pic:blipFill>
+                    <a:blip r:embed="rId49">
+                      <a:extLst>
+                        <a:ext uri="{28A0092B-C50C-407E-A947-70E740481C1C}">
+                          <a14:useLocalDpi xmlns:a14="http://schemas.microsoft.com/office/drawing/2010/main" val="0"/>
+                        </a:ext>
+                      </a:extLst>
+                    </a:blip>
+                    <a:stretch>
+                      <a:fillRect/>
+                    </a:stretch>
+                  </pic:blipFill>
+                  <pic:spPr>
+                    <a:xfrm>
+                      <a:off x="0" y="0"/>
+                      <a:ext cx="1609950" cy="1552792"/>
+                    </a:xfrm>
+                    <a:prstGeom prst="rect">
+                      <a:avLst/>
+                    </a:prstGeom>
+                  </pic:spPr>
+                </pic:pic>
+              </a:graphicData>
+            </a:graphic>
+          </wp:inline>
+        </w:drawing>
+      </w:r>
+    </w:p>
+    <w:p>
+      <w:pPr>
+        <w:pStyle w:val="Caption"/>
+        <w:jc w:val="center"/>
+        <w:rPr>
+          <w:lang w:val="en-US"/>
+        </w:rPr>
+      </w:pPr>
+      <w:r>
+        <w:t xml:space="preserve">Gambar </w:t>
+      </w:r>
+      <w:r>
+        <w:fldChar w:fldCharType="begin"/>
+      </w:r>
+      <w:r>
+        <w:instrText xml:space="preserve"> STYLEREF 1 \s </w:instrText>
+      </w:r>
+      <w:r>
+        <w:fldChar w:fldCharType="separate"/>
+      </w:r>
+      <w:r>
+        <w:t>4</w:t>
+      </w:r>
+      <w:r>
+        <w:fldChar w:fldCharType="end"/>
+      </w:r>
+      <w:r>
+        <w:noBreakHyphen/>
+      </w:r>
+      <w:r>
+        <w:fldChar w:fldCharType="begin"/>
+      </w:r>
+      <w:r>
+        <w:instrText xml:space="preserve"> SEQ Gambar \* ARABIC \s 1 </w:instrText>
+      </w:r>
+      <w:r>
+        <w:fldChar w:fldCharType="separate"/>
+      </w:r>
+      <w:r>
+        <w:t>12</w:t>
+      </w:r>
+      <w:r>
+        <w:fldChar w:fldCharType="end"/>
+      </w:r>
+      <w:r>
+        <w:rPr>
+          <w:lang w:val="en-US"/>
+        </w:rPr>
+        <w:t>: Subgraph dengan struktur near star dari gambar 4-9</w:t>
+      </w:r>
+    </w:p>
+    <w:p>
+      <w:pPr>
+        <w:rPr>
+          <w:lang w:val="en-US"/>
+        </w:rPr>
+      </w:pPr>
+      <w:r>
+        <w:rPr>
+          <w:lang w:val="en-US"/>
+        </w:rPr>
+        <w:t>Dari gambar 4-10 diperoleh subgraph dengan struktur near bipartite berjumlah 2, struktur tersebut diantaranya adalah:</w:t>
+      </w:r>
+    </w:p>
+    <w:p>
+      <w:pPr>
+        <w:keepNext/>
+        <w:jc w:val="center"/>
+      </w:pPr>
+      <w:r>
+        <w:rPr>
+          <w:lang w:val="en-US"/>
+        </w:rPr>
+        <w:drawing>
+          <wp:inline distT="0" distB="0" distL="0" distR="0" wp14:anchorId="32C03F83" wp14:editId="14514375">
+            <wp:extent cx="3000375" cy="1414810"/>
+            <wp:effectExtent l="0" t="0" r="0" b="0"/>
+            <wp:docPr id="52" name="Picture 52"/>
+            <wp:cNvGraphicFramePr>
+              <a:graphicFrameLocks xmlns:a="http://schemas.openxmlformats.org/drawingml/2006/main" noChangeAspect="1"/>
+            </wp:cNvGraphicFramePr>
+            <a:graphic xmlns:a="http://schemas.openxmlformats.org/drawingml/2006/main">
+              <a:graphicData uri="http://schemas.openxmlformats.org/drawingml/2006/picture">
+                <pic:pic xmlns:pic="http://schemas.openxmlformats.org/drawingml/2006/picture">
+                  <pic:nvPicPr>
+                    <pic:cNvPr id="52" name="Near Bipartite on Test55.png"/>
+                    <pic:cNvPicPr/>
+                  </pic:nvPicPr>
+                  <pic:blipFill>
+                    <a:blip r:embed="rId50">
+                      <a:extLst>
+                        <a:ext uri="{28A0092B-C50C-407E-A947-70E740481C1C}">
+                          <a14:useLocalDpi xmlns:a14="http://schemas.microsoft.com/office/drawing/2010/main" val="0"/>
+                        </a:ext>
+                      </a:extLst>
+                    </a:blip>
+                    <a:stretch>
+                      <a:fillRect/>
+                    </a:stretch>
+                  </pic:blipFill>
+                  <pic:spPr>
+                    <a:xfrm>
+                      <a:off x="0" y="0"/>
+                      <a:ext cx="3011305" cy="1419964"/>
+                    </a:xfrm>
+                    <a:prstGeom prst="rect">
+                      <a:avLst/>
+                    </a:prstGeom>
+                  </pic:spPr>
+                </pic:pic>
+              </a:graphicData>
+            </a:graphic>
+          </wp:inline>
+        </w:drawing>
+      </w:r>
+    </w:p>
+    <w:p>
+      <w:pPr>
+        <w:pStyle w:val="Caption"/>
+        <w:jc w:val="center"/>
+        <w:rPr>
+          <w:lang w:val="en-US"/>
+        </w:rPr>
+      </w:pPr>
+      <w:r>
+        <w:t xml:space="preserve">Gambar </w:t>
+      </w:r>
+      <w:r>
+        <w:fldChar w:fldCharType="begin"/>
+      </w:r>
+      <w:r>
+        <w:instrText xml:space="preserve"> STYLEREF 1 \s </w:instrText>
+      </w:r>
+      <w:r>
+        <w:fldChar w:fldCharType="separate"/>
+      </w:r>
+      <w:r>
+        <w:t>4</w:t>
+      </w:r>
+      <w:r>
+        <w:fldChar w:fldCharType="end"/>
+      </w:r>
+      <w:r>
+        <w:noBreakHyphen/>
+      </w:r>
+      <w:r>
+        <w:fldChar w:fldCharType="begin"/>
+      </w:r>
+      <w:r>
+        <w:instrText xml:space="preserve"> SEQ Gambar \* ARABIC \s 1 </w:instrText>
+      </w:r>
+      <w:r>
+        <w:fldChar w:fldCharType="separate"/>
+      </w:r>
+      <w:r>
+        <w:t>13</w:t>
+      </w:r>
+      <w:r>
+        <w:fldChar w:fldCharType="end"/>
+      </w:r>
+      <w:r>
+        <w:rPr>
+          <w:lang w:val="en-US"/>
+        </w:rPr>
+        <w:t>: Subgraph dengan struktur near bipartite dari gambar 4-9</w:t>
+      </w:r>
+    </w:p>
+    <w:p>
+      <w:pPr>
+        <w:rPr>
+          <w:lang w:val="en-US"/>
+        </w:rPr>
+      </w:pPr>
+      <w:r>
+        <w:rPr>
+          <w:lang w:val="en-US"/>
+        </w:rPr>
+        <w:t>Dari gambar 4-10 diperoleh subgraph dengan struktur near chain berjumlah 1, struktur tersebut adalah:</w:t>
+      </w:r>
+    </w:p>
+    <w:p>
+      <w:pPr>
+        <w:keepNext/>
+        <w:jc w:val="center"/>
+      </w:pPr>
+      <w:r>
+        <w:rPr>
+          <w:lang w:val="en-US"/>
+        </w:rPr>
+        <w:drawing>
+          <wp:inline distT="0" distB="0" distL="0" distR="0" wp14:anchorId="38456689" wp14:editId="597B6F28">
+            <wp:extent cx="1362265" cy="905001"/>
+            <wp:effectExtent l="0" t="0" r="9525" b="9525"/>
+            <wp:docPr id="53" name="Picture 53"/>
+            <wp:cNvGraphicFramePr>
+              <a:graphicFrameLocks xmlns:a="http://schemas.openxmlformats.org/drawingml/2006/main" noChangeAspect="1"/>
+            </wp:cNvGraphicFramePr>
+            <a:graphic xmlns:a="http://schemas.openxmlformats.org/drawingml/2006/main">
+              <a:graphicData uri="http://schemas.openxmlformats.org/drawingml/2006/picture">
+                <pic:pic xmlns:pic="http://schemas.openxmlformats.org/drawingml/2006/picture">
+                  <pic:nvPicPr>
+                    <pic:cNvPr id="53" name="Near Chain on Test55.png"/>
+                    <pic:cNvPicPr/>
+                  </pic:nvPicPr>
+                  <pic:blipFill>
+                    <a:blip r:embed="rId51">
+                      <a:extLst>
+                        <a:ext uri="{28A0092B-C50C-407E-A947-70E740481C1C}">
+                          <a14:useLocalDpi xmlns:a14="http://schemas.microsoft.com/office/drawing/2010/main" val="0"/>
+                        </a:ext>
+                      </a:extLst>
+                    </a:blip>
+                    <a:stretch>
+                      <a:fillRect/>
+                    </a:stretch>
+                  </pic:blipFill>
+                  <pic:spPr>
+                    <a:xfrm>
+                      <a:off x="0" y="0"/>
+                      <a:ext cx="1362265" cy="905001"/>
+                    </a:xfrm>
+                    <a:prstGeom prst="rect">
+                      <a:avLst/>
+                    </a:prstGeom>
+                  </pic:spPr>
+                </pic:pic>
+              </a:graphicData>
+            </a:graphic>
+          </wp:inline>
+        </w:drawing>
+      </w:r>
+    </w:p>
+    <w:p>
+      <w:pPr>
+        <w:pStyle w:val="Caption"/>
+        <w:jc w:val="center"/>
+        <w:rPr>
+          <w:lang w:val="en-US"/>
+        </w:rPr>
+      </w:pPr>
+      <w:r>
+        <w:t xml:space="preserve">Gambar </w:t>
+      </w:r>
+      <w:r>
+        <w:fldChar w:fldCharType="begin"/>
+      </w:r>
+      <w:r>
+        <w:instrText xml:space="preserve"> STYLEREF 1 \s </w:instrText>
+      </w:r>
+      <w:r>
+        <w:fldChar w:fldCharType="separate"/>
+      </w:r>
+      <w:r>
+        <w:t>4</w:t>
+      </w:r>
+      <w:r>
+        <w:fldChar w:fldCharType="end"/>
+      </w:r>
+      <w:r>
+        <w:noBreakHyphen/>
+      </w:r>
+      <w:r>
+        <w:fldChar w:fldCharType="begin"/>
+      </w:r>
+      <w:r>
+        <w:instrText xml:space="preserve"> SEQ Gambar \* ARABIC \s 1 </w:instrText>
+      </w:r>
+      <w:r>
+        <w:fldChar w:fldCharType="separate"/>
+      </w:r>
+      <w:r>
+        <w:t>14</w:t>
+      </w:r>
+      <w:r>
+        <w:fldChar w:fldCharType="end"/>
+      </w:r>
+      <w:r>
+        <w:rPr>
+          <w:lang w:val="en-US"/>
+        </w:rPr>
+        <w:t>: Subgraph dengan struktur near chain dari gambar 4-9</w:t>
+      </w:r>
+    </w:p>
+    <w:p>
+      <w:pPr>
+        <w:rPr>
+          <w:lang w:val="en-US"/>
+        </w:rPr>
+      </w:pPr>
+    </w:p>
+    <w:p>
+      <w:pPr>
+        <w:spacing w:line="240" w:lineRule="auto"/>
+        <w:jc w:val="both"/>
+        <w:rPr>
+          <w:lang w:val="en-US"/>
+        </w:rPr>
+      </w:pPr>
+      <w:r>
+        <w:rPr>
+          <w:lang w:val="en-US"/>
+        </w:rPr>
+        <w:lastRenderedPageBreak/>
         <w:t>Dari gambar 4-2, algoritma Slashburn berhasil mengurai graph pada gambar 4-1 menjadi sekumpulan subgraph yang mana masing-masing subgraph berhasil diidentifikasi strukturnya. Struktur yang dapat teridentifikasi adalah perfect clique, perfect bipartite, perfect star, dan perfect clique.</w:t>
       </w:r>
     </w:p>
@@ -13400,14 +14437,46 @@
         <w:rPr>
           <w:lang w:val="en-US"/>
         </w:rPr>
-        <w:t xml:space="preserve">Dari gambar 4-4, dataset kedua yang digunakan berhasil diurai oleh algoritma Slashburn menghasilkan sekumpulan subgraph seperti pada gambar 4-5. Terdapat beberapa subgraph yang kurang untuk menjadi perfect structure. </w:t>
+        <w:t>Dari gambar 4-8</w:t>
       </w:r>
       <w:r>
         <w:rPr>
           <w:lang w:val="en-US"/>
         </w:rPr>
-        <w:t>Karena struktur subgraph tidak sempurna, maka akan diidentifikasi sebagai near structure. VoG dapat juga mengidentifikasi struktur near clique, near star, near chain, dan near bipartite seperti tertera pada gambar 4-6.</w:t>
-      </w:r>
+        <w:t xml:space="preserve">, dataset kedua yang digunakan berhasil diurai oleh algoritma Slashburn menghasilkan sekumpulan </w:t>
+      </w:r>
+      <w:r>
+        <w:rPr>
+          <w:lang w:val="en-US"/>
+        </w:rPr>
+        <w:t>subgraph seperti pada gambar 4-9</w:t>
+      </w:r>
+      <w:r>
+        <w:rPr>
+          <w:lang w:val="en-US"/>
+        </w:rPr>
+        <w:t xml:space="preserve">. Terdapat beberapa subgraph yang kurang untuk menjadi perfect structure. </w:t>
+      </w:r>
+      <w:r>
+        <w:rPr>
+          <w:lang w:val="en-US"/>
+        </w:rPr>
+        <w:t>Karena struktur subgraph tidak sempurna, maka akan diidentifikasi sebagai near structure. VoG dapat mengidentifikasi struktur near clique, near star, near chain, dan near bipartite</w:t>
+      </w:r>
+      <w:r>
+        <w:rPr>
+          <w:lang w:val="en-US"/>
+        </w:rPr>
+        <w:t xml:space="preserve"> seperti tertera pada gambar 4-10</w:t>
+      </w:r>
+      <w:r>
+        <w:rPr>
+          <w:lang w:val="en-US"/>
+        </w:rPr>
+        <w:t>.</w:t>
+      </w:r>
+      <w:bookmarkStart w:id="9" w:name="_GoBack"/>
+      <w:bookmarkEnd w:id="9"/>
     </w:p>
     <w:p>
       <w:pPr>
@@ -13458,7 +14527,6 @@
         <w:rPr>
           <w:lang w:val="en-US"/>
         </w:rPr>
-        <w:lastRenderedPageBreak/>
         <w:drawing>
           <wp:inline distT="0" distB="0" distL="0" distR="0" wp14:anchorId="214A2D79" wp14:editId="35BF3939">
             <wp:extent cx="5342063" cy="3038475"/>
@@ -13475,7 +14543,7 @@
                     <pic:cNvPicPr/>
                   </pic:nvPicPr>
                   <pic:blipFill>
-                    <a:blip r:embed="rId44">
+                    <a:blip r:embed="rId52">
                       <a:extLst>
                         <a:ext uri="{28A0092B-C50C-407E-A947-70E740481C1C}">
                           <a14:useLocalDpi xmlns:a14="http://schemas.microsoft.com/office/drawing/2010/main" val="0"/>
@@ -13539,7 +14607,7 @@
         <w:fldChar w:fldCharType="separate"/>
       </w:r>
       <w:r>
-        <w:t>7</w:t>
+        <w:t>15</w:t>
       </w:r>
       <w:r>
         <w:fldChar w:fldCharType="end"/>
@@ -13582,6 +14650,7 @@
         <w:rPr>
           <w:lang w:val="en-US"/>
         </w:rPr>
+        <w:lastRenderedPageBreak/>
         <w:drawing>
           <wp:inline distT="0" distB="0" distL="0" distR="0" wp14:anchorId="594E5DDA" wp14:editId="2E7357ED">
             <wp:extent cx="5040630" cy="2914015"/>
@@ -13598,7 +14667,7 @@
                     <pic:cNvPicPr/>
                   </pic:nvPicPr>
                   <pic:blipFill>
-                    <a:blip r:embed="rId45">
+                    <a:blip r:embed="rId53">
                       <a:extLst>
                         <a:ext uri="{28A0092B-C50C-407E-A947-70E740481C1C}">
                           <a14:useLocalDpi xmlns:a14="http://schemas.microsoft.com/office/drawing/2010/main" val="0"/>
@@ -13662,7 +14731,7 @@
         <w:fldChar w:fldCharType="separate"/>
       </w:r>
       <w:r>
-        <w:t>8</w:t>
+        <w:t>16</w:t>
       </w:r>
       <w:r>
         <w:fldChar w:fldCharType="end"/>
@@ -13705,7 +14774,6 @@
         <w:rPr>
           <w:lang w:val="en-US"/>
         </w:rPr>
-        <w:lastRenderedPageBreak/>
         <w:drawing>
           <wp:inline distT="0" distB="0" distL="0" distR="0" wp14:anchorId="3FF8E834" wp14:editId="4AF0F0B3">
             <wp:extent cx="5255289" cy="2139727"/>
@@ -13722,7 +14790,7 @@
                     <pic:cNvPicPr/>
                   </pic:nvPicPr>
                   <pic:blipFill rotWithShape="1">
-                    <a:blip r:embed="rId46">
+                    <a:blip r:embed="rId54">
                       <a:extLst>
                         <a:ext uri="{28A0092B-C50C-407E-A947-70E740481C1C}">
                           <a14:useLocalDpi xmlns:a14="http://schemas.microsoft.com/office/drawing/2010/main" val="0"/>
@@ -13793,7 +14861,7 @@
         <w:fldChar w:fldCharType="separate"/>
       </w:r>
       <w:r>
-        <w:t>9</w:t>
+        <w:t>17</w:t>
       </w:r>
       <w:r>
         <w:fldChar w:fldCharType="end"/>
@@ -13821,6 +14889,7 @@
         <w:rPr>
           <w:lang w:val="en-US"/>
         </w:rPr>
+        <w:lastRenderedPageBreak/>
         <w:drawing>
           <wp:inline distT="0" distB="0" distL="0" distR="0" wp14:anchorId="0A8748C7" wp14:editId="02FFB677">
             <wp:extent cx="4220164" cy="1524213"/>
@@ -13837,7 +14906,7 @@
                     <pic:cNvPicPr/>
                   </pic:nvPicPr>
                   <pic:blipFill>
-                    <a:blip r:embed="rId47">
+                    <a:blip r:embed="rId55">
                       <a:extLst>
                         <a:ext uri="{28A0092B-C50C-407E-A947-70E740481C1C}">
                           <a14:useLocalDpi xmlns:a14="http://schemas.microsoft.com/office/drawing/2010/main" val="0"/>
@@ -13901,7 +14970,7 @@
         <w:fldChar w:fldCharType="separate"/>
       </w:r>
       <w:r>
-        <w:t>10</w:t>
+        <w:t>18</w:t>
       </w:r>
       <w:r>
         <w:fldChar w:fldCharType="end"/>
@@ -14253,11 +15322,7 @@
         <w:t xml:space="preserve">Dari graph pada gambar 4-7 dilakukan 2 pola graph decomposition dengan jumlah node maksimum dalam GCC sama dengan 5, 7, dan 9 untuk pola pertama. Untuk pola kedua akan dilakukan graph decomposition dengan node maksimum </w:t>
       </w:r>
       <w:r>
-        <w:t xml:space="preserve">dalam </w:t>
-      </w:r>
-      <w:r>
-        <w:lastRenderedPageBreak/>
-        <w:t>GCC sama dengan 5, 10,</w:t>
+        <w:t>dalam GCC sama dengan 5, 10,</w:t>
       </w:r>
       <w:r>
         <w:t xml:space="preserve"> 15</w:t>
@@ -14836,6 +15901,7 @@
           </w:tcPr>
           <w:p>
             <w:r>
+              <w:lastRenderedPageBreak/>
               <w:t>Perfect Clique</w:t>
             </w:r>
           </w:p>
@@ -15627,7 +16693,6 @@
           </w:tcPr>
           <w:p>
             <w:r>
-              <w:lastRenderedPageBreak/>
               <w:t>Near Clique</w:t>
             </w:r>
           </w:p>
@@ -16878,7 +17943,6 @@
         <w:jc w:val="center"/>
       </w:pPr>
       <w:r>
-        <w:lastRenderedPageBreak/>
         <w:t xml:space="preserve">Tabel </w:t>
       </w:r>
       <w:r>
@@ -17545,6 +18609,7 @@
           </w:tcPr>
           <w:p>
             <w:r>
+              <w:lastRenderedPageBreak/>
               <w:t>Perfect Bipartite</w:t>
             </w:r>
           </w:p>
@@ -18815,7 +19880,6 @@
         <w:rPr>
           <w:lang w:val="en-US"/>
         </w:rPr>
-        <w:lastRenderedPageBreak/>
         <w:drawing>
           <wp:inline distT="0" distB="0" distL="0" distR="0" wp14:anchorId="6E3BCA81" wp14:editId="06D4B5DF">
             <wp:extent cx="5040630" cy="3067050"/>
@@ -18824,7 +19888,7 @@
             <wp:cNvGraphicFramePr/>
             <a:graphic xmlns:a="http://schemas.openxmlformats.org/drawingml/2006/main">
               <a:graphicData uri="http://schemas.openxmlformats.org/drawingml/2006/chart">
-                <c:chart xmlns:c="http://schemas.openxmlformats.org/drawingml/2006/chart" xmlns:r="http://schemas.openxmlformats.org/officeDocument/2006/relationships" r:id="rId48"/>
+                <c:chart xmlns:c="http://schemas.openxmlformats.org/drawingml/2006/chart" xmlns:r="http://schemas.openxmlformats.org/officeDocument/2006/relationships" r:id="rId56"/>
               </a:graphicData>
             </a:graphic>
           </wp:inline>
@@ -18868,7 +19932,7 @@
         <w:fldChar w:fldCharType="separate"/>
       </w:r>
       <w:r>
-        <w:t>11</w:t>
+        <w:t>19</w:t>
       </w:r>
       <w:r>
         <w:fldChar w:fldCharType="end"/>
@@ -18890,6 +19954,7 @@
         <w:rPr>
           <w:lang w:val="en-US"/>
         </w:rPr>
+        <w:lastRenderedPageBreak/>
         <w:drawing>
           <wp:inline distT="0" distB="0" distL="0" distR="0" wp14:anchorId="638ABFBC" wp14:editId="5CEA8861">
             <wp:extent cx="5040630" cy="2940685"/>
@@ -18898,7 +19963,7 @@
             <wp:cNvGraphicFramePr/>
             <a:graphic xmlns:a="http://schemas.openxmlformats.org/drawingml/2006/main">
               <a:graphicData uri="http://schemas.openxmlformats.org/drawingml/2006/chart">
-                <c:chart xmlns:c="http://schemas.openxmlformats.org/drawingml/2006/chart" xmlns:r="http://schemas.openxmlformats.org/officeDocument/2006/relationships" r:id="rId49"/>
+                <c:chart xmlns:c="http://schemas.openxmlformats.org/drawingml/2006/chart" xmlns:r="http://schemas.openxmlformats.org/officeDocument/2006/relationships" r:id="rId57"/>
               </a:graphicData>
             </a:graphic>
           </wp:inline>
@@ -18942,7 +20007,7 @@
         <w:fldChar w:fldCharType="separate"/>
       </w:r>
       <w:r>
-        <w:t>12</w:t>
+        <w:t>20</w:t>
       </w:r>
       <w:r>
         <w:fldChar w:fldCharType="end"/>
@@ -19023,7 +20088,6 @@
         <w:rPr>
           <w:lang w:val="en-US"/>
         </w:rPr>
-        <w:lastRenderedPageBreak/>
         <w:t>4.3.3 Analisis informasi struktur subgraph</w:t>
       </w:r>
     </w:p>
@@ -24296,11 +25360,11 @@
         </c:dLbls>
         <c:marker val="1"/>
         <c:smooth val="0"/>
-        <c:axId val="325297784"/>
-        <c:axId val="325295040"/>
+        <c:axId val="383094136"/>
+        <c:axId val="383088256"/>
       </c:lineChart>
       <c:catAx>
-        <c:axId val="325297784"/>
+        <c:axId val="383094136"/>
         <c:scaling>
           <c:orientation val="minMax"/>
         </c:scaling>
@@ -24412,7 +25476,7 @@
             <a:endParaRPr lang="en-US"/>
           </a:p>
         </c:txPr>
-        <c:crossAx val="325295040"/>
+        <c:crossAx val="383088256"/>
         <c:crosses val="autoZero"/>
         <c:auto val="1"/>
         <c:lblAlgn val="ctr"/>
@@ -24420,7 +25484,7 @@
         <c:noMultiLvlLbl val="0"/>
       </c:catAx>
       <c:valAx>
-        <c:axId val="325295040"/>
+        <c:axId val="383088256"/>
         <c:scaling>
           <c:orientation val="minMax"/>
           <c:max val="340"/>
@@ -24519,7 +25583,7 @@
             <a:endParaRPr lang="en-US"/>
           </a:p>
         </c:txPr>
-        <c:crossAx val="325297784"/>
+        <c:crossAx val="383094136"/>
         <c:crosses val="autoZero"/>
         <c:crossBetween val="between"/>
         <c:majorUnit val="50"/>
@@ -25800,11 +26864,11 @@
         </c:dLbls>
         <c:marker val="1"/>
         <c:smooth val="0"/>
-        <c:axId val="325298568"/>
-        <c:axId val="387661696"/>
+        <c:axId val="383091000"/>
+        <c:axId val="383088648"/>
       </c:lineChart>
       <c:catAx>
-        <c:axId val="325298568"/>
+        <c:axId val="383091000"/>
         <c:scaling>
           <c:orientation val="minMax"/>
         </c:scaling>
@@ -25921,7 +26985,7 @@
             <a:endParaRPr lang="en-US"/>
           </a:p>
         </c:txPr>
-        <c:crossAx val="387661696"/>
+        <c:crossAx val="383088648"/>
         <c:crosses val="autoZero"/>
         <c:auto val="1"/>
         <c:lblAlgn val="ctr"/>
@@ -25929,7 +26993,7 @@
         <c:noMultiLvlLbl val="0"/>
       </c:catAx>
       <c:valAx>
-        <c:axId val="387661696"/>
+        <c:axId val="383088648"/>
         <c:scaling>
           <c:orientation val="minMax"/>
           <c:max val="340"/>
@@ -26028,7 +27092,7 @@
             <a:endParaRPr lang="en-US"/>
           </a:p>
         </c:txPr>
-        <c:crossAx val="325298568"/>
+        <c:crossAx val="383091000"/>
         <c:crosses val="autoZero"/>
         <c:crossBetween val="between"/>
       </c:valAx>
@@ -27929,7 +28993,7 @@
 </file>
 
 <file path=customXml/itemProps1.xml><?xml version="1.0" encoding="utf-8"?>
-<ds:datastoreItem xmlns:ds="http://schemas.openxmlformats.org/officeDocument/2006/customXml" ds:itemID="{303EC7F9-6E36-447D-AEEC-8FB51BD1E877}">
+<ds:datastoreItem xmlns:ds="http://schemas.openxmlformats.org/officeDocument/2006/customXml" ds:itemID="{EC49B5B7-5DB1-407F-AE9E-8732131E63BA}">
   <ds:schemaRefs>
     <ds:schemaRef ds:uri="http://schemas.openxmlformats.org/officeDocument/2006/bibliography"/>
   </ds:schemaRefs>

</xml_diff>

<commit_message>
revisian rumusan masalah, tujuan, skenario pengujian dan analisis
</commit_message>
<xml_diff>
--- a/Buku Implementasi VoG.docx
+++ b/Buku Implementasi VoG.docx
@@ -2086,7 +2086,16 @@
         <w:t>node</w:t>
       </w:r>
       <w:r>
-        <w:t xml:space="preserve"> dalam </w:t>
+        <w:t xml:space="preserve"> </w:t>
+      </w:r>
+      <w:r>
+        <w:rPr>
+          <w:lang w:val="en-US"/>
+        </w:rPr>
+        <w:t xml:space="preserve">maksimum </w:t>
+      </w:r>
+      <w:r>
+        <w:t xml:space="preserve">dalam </w:t>
       </w:r>
       <w:r>
         <w:rPr>
@@ -2095,7 +2104,13 @@
         <w:t xml:space="preserve">Giant Connected Component (GCC) </w:t>
       </w:r>
       <w:r>
-        <w:t xml:space="preserve">pada struktur yang dihasilkan </w:t>
+        <w:rPr>
+          <w:lang w:val="en-US"/>
+        </w:rPr>
+        <w:t>terhadap</w:t>
+      </w:r>
+      <w:r>
+        <w:t xml:space="preserve"> struktur yang dihasilkan </w:t>
       </w:r>
       <w:r>
         <w:t>oleh</w:t>
@@ -2118,6 +2133,35 @@
         <w:jc w:val="both"/>
       </w:pPr>
       <w:r>
+        <w:rPr>
+          <w:lang w:val="en-US"/>
+        </w:rPr>
+        <w:t xml:space="preserve">Bagaimana pengaruh jumlah node </w:t>
+      </w:r>
+      <w:r>
+        <w:rPr>
+          <w:lang w:val="en-US"/>
+        </w:rPr>
+        <w:t xml:space="preserve">maksimum </w:t>
+      </w:r>
+      <w:r>
+        <w:rPr>
+          <w:lang w:val="en-US"/>
+        </w:rPr>
+        <w:t>dalam GCC terhadap waktu eksekusi VoG?</w:t>
+      </w:r>
+    </w:p>
+    <w:p>
+      <w:pPr>
+        <w:pStyle w:val="ListParagraph"/>
+        <w:numPr>
+          <w:ilvl w:val="0"/>
+          <w:numId w:val="2"/>
+        </w:numPr>
+        <w:spacing w:line="240" w:lineRule="auto"/>
+        <w:jc w:val="both"/>
+      </w:pPr>
+      <w:r>
         <w:t>Bagaimana menganalisis struktur subgraph yang dihasilkan oleh VoG</w:t>
       </w:r>
       <w:r>
@@ -2188,7 +2232,17 @@
         <w:jc w:val="both"/>
       </w:pPr>
       <w:r>
-        <w:t xml:space="preserve">Menganalisis pengaruh jumlah node dalam </w:t>
+        <w:lastRenderedPageBreak/>
+        <w:t>Menganalisis pengaruh jumlah node</w:t>
+      </w:r>
+      <w:r>
+        <w:rPr>
+          <w:lang w:val="en-US"/>
+        </w:rPr>
+        <w:t xml:space="preserve"> maksimum</w:t>
+      </w:r>
+      <w:r>
+        <w:t xml:space="preserve"> dalam </w:t>
       </w:r>
       <w:r>
         <w:rPr>
@@ -2197,7 +2251,16 @@
         <w:t>Giant Connected Component (GCC)</w:t>
       </w:r>
       <w:r>
-        <w:t xml:space="preserve"> pada struktur yang dihasilkan oleh VoG.</w:t>
+        <w:t xml:space="preserve"> </w:t>
+      </w:r>
+      <w:r>
+        <w:rPr>
+          <w:lang w:val="en-US"/>
+        </w:rPr>
+        <w:t>terhadap</w:t>
+      </w:r>
+      <w:r>
+        <w:t xml:space="preserve"> struktur yang dihasilkan oleh VoG.</w:t>
       </w:r>
     </w:p>
     <w:p>
@@ -2211,7 +2274,31 @@
         <w:jc w:val="both"/>
       </w:pPr>
       <w:r>
-        <w:lastRenderedPageBreak/>
+        <w:rPr>
+          <w:lang w:val="en-US"/>
+        </w:rPr>
+        <w:t>Menganalisis pengaruh jumlah node maksimum dalam GC</w:t>
+      </w:r>
+      <w:bookmarkStart w:id="0" w:name="_GoBack"/>
+      <w:bookmarkEnd w:id="0"/>
+      <w:r>
+        <w:rPr>
+          <w:lang w:val="en-US"/>
+        </w:rPr>
+        <w:t>C terhadap waktu eksekusi VoG.</w:t>
+      </w:r>
+    </w:p>
+    <w:p>
+      <w:pPr>
+        <w:pStyle w:val="ListParagraph"/>
+        <w:numPr>
+          <w:ilvl w:val="0"/>
+          <w:numId w:val="3"/>
+        </w:numPr>
+        <w:spacing w:line="240" w:lineRule="auto"/>
+        <w:jc w:val="both"/>
+      </w:pPr>
+      <w:r>
         <w:t xml:space="preserve">Menganalisis struktur subgraph yang dihasilkan </w:t>
       </w:r>
       <w:r>
@@ -2552,6 +2639,7 @@
         </w:numPr>
       </w:pPr>
       <w:r>
+        <w:lastRenderedPageBreak/>
         <w:t>Sistematika Penulisan</w:t>
       </w:r>
     </w:p>
@@ -2576,7 +2664,6 @@
         <w:jc w:val="both"/>
       </w:pPr>
       <w:r>
-        <w:lastRenderedPageBreak/>
         <w:t>Bab I Pendahuluan</w:t>
       </w:r>
     </w:p>
@@ -4293,7 +4380,7 @@
               <w:pStyle w:val="Caption"/>
               <w:spacing w:line="240" w:lineRule="auto"/>
             </w:pPr>
-            <w:bookmarkStart w:id="0" w:name="_Toc414367790"/>
+            <w:bookmarkStart w:id="1" w:name="_Toc414367790"/>
             <w:r>
               <w:t xml:space="preserve">Gambar </w:t>
             </w:r>
@@ -4336,7 +4423,7 @@
             <w:r>
               <w:t xml:space="preserve"> Graph G</w:t>
             </w:r>
-            <w:bookmarkEnd w:id="0"/>
+            <w:bookmarkEnd w:id="1"/>
           </w:p>
         </w:tc>
         <w:tc>
@@ -4395,7 +4482,7 @@
               <w:spacing w:line="240" w:lineRule="auto"/>
               <w:jc w:val="center"/>
             </w:pPr>
-            <w:bookmarkStart w:id="1" w:name="_Toc414367791"/>
+            <w:bookmarkStart w:id="2" w:name="_Toc414367791"/>
             <w:r>
               <w:t xml:space="preserve">Gambar </w:t>
             </w:r>
@@ -4438,7 +4525,7 @@
             <w:r>
               <w:t xml:space="preserve"> Graph H (subgraph G)</w:t>
             </w:r>
-            <w:bookmarkEnd w:id="1"/>
+            <w:bookmarkEnd w:id="2"/>
           </w:p>
         </w:tc>
       </w:tr>
@@ -4586,7 +4673,7 @@
         <w:spacing w:line="240" w:lineRule="auto"/>
         <w:jc w:val="center"/>
       </w:pPr>
-      <w:bookmarkStart w:id="2" w:name="_Toc414367792"/>
+      <w:bookmarkStart w:id="3" w:name="_Toc414367792"/>
       <w:r>
         <w:t xml:space="preserve">Gambar </w:t>
       </w:r>
@@ -4626,7 +4713,7 @@
       <w:r>
         <w:t xml:space="preserve"> Representasi graph - adjacency list</w:t>
       </w:r>
-      <w:bookmarkEnd w:id="2"/>
+      <w:bookmarkEnd w:id="3"/>
       <w:r>
         <w:t xml:space="preserve"> </w:t>
       </w:r>
@@ -5428,7 +5515,7 @@
         <w:spacing w:line="240" w:lineRule="auto"/>
         <w:jc w:val="center"/>
       </w:pPr>
-      <w:bookmarkStart w:id="3" w:name="_Toc414367793"/>
+      <w:bookmarkStart w:id="4" w:name="_Toc414367793"/>
       <w:r>
         <w:t xml:space="preserve">Gambar </w:t>
       </w:r>
@@ -5468,7 +5555,7 @@
       <w:r>
         <w:t xml:space="preserve"> Model graph database</w:t>
       </w:r>
-      <w:bookmarkEnd w:id="3"/>
+      <w:bookmarkEnd w:id="4"/>
     </w:p>
     <w:p>
       <w:pPr>
@@ -7493,7 +7580,7 @@
         <w:spacing w:line="240" w:lineRule="auto"/>
         <w:jc w:val="center"/>
       </w:pPr>
-      <w:bookmarkStart w:id="4" w:name="_Toc414367798"/>
+      <w:bookmarkStart w:id="5" w:name="_Toc414367798"/>
       <w:r>
         <w:t xml:space="preserve">Gambar </w:t>
       </w:r>
@@ -7554,7 +7641,7 @@
       <w:r>
         <w:t>graph</w:t>
       </w:r>
-      <w:bookmarkEnd w:id="4"/>
+      <w:bookmarkEnd w:id="5"/>
     </w:p>
     <w:p>
       <w:pPr>
@@ -7820,7 +7907,7 @@
         <w:spacing w:line="240" w:lineRule="auto"/>
         <w:jc w:val="center"/>
       </w:pPr>
-      <w:bookmarkStart w:id="5" w:name="_Toc414367799"/>
+      <w:bookmarkStart w:id="6" w:name="_Toc414367799"/>
       <w:r>
         <w:t xml:space="preserve">Gambar </w:t>
       </w:r>
@@ -7869,7 +7956,7 @@
       <w:r>
         <w:t>graph</w:t>
       </w:r>
-      <w:bookmarkEnd w:id="5"/>
+      <w:bookmarkEnd w:id="6"/>
     </w:p>
     <w:p>
       <w:pPr>
@@ -8184,7 +8271,7 @@
         <w:spacing w:line="240" w:lineRule="auto"/>
         <w:jc w:val="center"/>
       </w:pPr>
-      <w:bookmarkStart w:id="6" w:name="_Toc414367800"/>
+      <w:bookmarkStart w:id="7" w:name="_Toc414367800"/>
       <w:r>
         <w:t xml:space="preserve">Gambar </w:t>
       </w:r>
@@ -8239,7 +8326,7 @@
       <w:r>
         <w:t>graph</w:t>
       </w:r>
-      <w:bookmarkEnd w:id="6"/>
+      <w:bookmarkEnd w:id="7"/>
     </w:p>
     <w:p>
       <w:pPr>
@@ -8448,7 +8535,7 @@
         <w:spacing w:line="240" w:lineRule="auto"/>
         <w:jc w:val="center"/>
       </w:pPr>
-      <w:bookmarkStart w:id="7" w:name="_Toc414367801"/>
+      <w:bookmarkStart w:id="8" w:name="_Toc414367801"/>
       <w:r>
         <w:t xml:space="preserve">Gambar </w:t>
       </w:r>
@@ -8500,7 +8587,7 @@
       <w:r>
         <w:t>graph</w:t>
       </w:r>
-      <w:bookmarkEnd w:id="7"/>
+      <w:bookmarkEnd w:id="8"/>
     </w:p>
     <w:p>
       <w:pPr>
@@ -8867,7 +8954,7 @@
         <w:spacing w:line="240" w:lineRule="auto"/>
         <w:jc w:val="center"/>
       </w:pPr>
-      <w:bookmarkStart w:id="8" w:name="_Toc414367802"/>
+      <w:bookmarkStart w:id="9" w:name="_Toc414367802"/>
       <w:r>
         <w:t xml:space="preserve">Gambar </w:t>
       </w:r>
@@ -8919,7 +9006,7 @@
       <w:r>
         <w:t>graph</w:t>
       </w:r>
-      <w:bookmarkEnd w:id="8"/>
+      <w:bookmarkEnd w:id="9"/>
     </w:p>
     <w:p>
       <w:pPr>
@@ -12596,12 +12683,57 @@
     </w:p>
     <w:p>
       <w:pPr>
-        <w:spacing w:line="240" w:lineRule="auto"/>
+        <w:pStyle w:val="Heading3"/>
         <w:jc w:val="both"/>
         <w:rPr>
           <w:lang w:val="en-US"/>
         </w:rPr>
       </w:pPr>
+      <w:r>
+        <w:rPr>
+          <w:lang w:val="en-US"/>
+        </w:rPr>
+        <w:lastRenderedPageBreak/>
+        <w:t>4.2.3 Skenario pengujian pengaruh jumlah node maksimum dalam GCC terhadap waktu eksekusi VoG</w:t>
+      </w:r>
+    </w:p>
+    <w:p>
+      <w:pPr>
+        <w:jc w:val="both"/>
+        <w:rPr>
+          <w:lang w:val="en-US"/>
+        </w:rPr>
+      </w:pPr>
+      <w:r>
+        <w:rPr>
+          <w:lang w:val="en-US"/>
+        </w:rPr>
+        <w:t>Pada skenario pengujian ini</w:t>
+      </w:r>
+      <w:r>
+        <w:rPr>
+          <w:lang w:val="en-US"/>
+        </w:rPr>
+        <w:t>,</w:t>
+      </w:r>
+      <w:r>
+        <w:rPr>
+          <w:lang w:val="en-US"/>
+        </w:rPr>
+        <w:t xml:space="preserve"> dilakukan pengujian terhadap dataset </w:t>
+      </w:r>
+      <w:r>
+        <w:rPr>
+          <w:lang w:val="en-US"/>
+        </w:rPr>
+        <w:t>untuk mengukur waktu eksekusi VoG. Karena tujuannya adalah menganalisis pengaruh jumlah node maksimum dalam GCC terhadap waktu eksekusi, maka pengujian dilakukan dengan cara mengubah-ubah jumlah node maksimum dalam GCC. Kemudian dilakukan pengukuran terhadap waktu eksekusi VoG. Pengukuran waktu eksekusi VoG akan dilakukan sebanyak 30 kali untuk setiap jumlah node maksimum dalam GCC. Hal ini ditujukan untuk mendapatkan waktu rata-rata pengeksekusian VoG.</w:t>
+      </w:r>
+      <w:r>
+        <w:rPr>
+          <w:lang w:val="en-US"/>
+        </w:rPr>
+        <w:t xml:space="preserve"> Kemudian dari waktu eksekusi yang telah didapatkan akan dilakukan analisis pengaruh jumlah node dalam GCC terhadap waktu eksekusi VoG.</w:t>
+      </w:r>
     </w:p>
     <w:p>
       <w:pPr>
@@ -12858,6 +12990,7 @@
         <w:rPr>
           <w:lang w:val="en-US"/>
         </w:rPr>
+        <w:lastRenderedPageBreak/>
         <w:drawing>
           <wp:inline distT="0" distB="0" distL="0" distR="0" wp14:anchorId="77AA2C47" wp14:editId="567193DB">
             <wp:extent cx="4346513" cy="2505075"/>
@@ -12953,7 +13086,6 @@
         <w:jc w:val="both"/>
       </w:pPr>
       <w:r>
-        <w:lastRenderedPageBreak/>
         <w:t>Setelah didapatkan sekumpulan subgraph hasil algoritma Slashburn, akan diidentifikasi masing-masing struktur</w:t>
       </w:r>
       <w:r>
@@ -13194,6 +13326,7 @@
         <w:rPr>
           <w:lang w:val="en-US"/>
         </w:rPr>
+        <w:lastRenderedPageBreak/>
         <w:t>Dari gambar 4-3 diperoleh subgraph dengan struktur perfect star berjumlah 4, diantaranya adalah:</w:t>
       </w:r>
     </w:p>
@@ -13334,7 +13467,6 @@
         <w:rPr>
           <w:lang w:val="en-US"/>
         </w:rPr>
-        <w:lastRenderedPageBreak/>
         <w:drawing>
           <wp:inline distT="0" distB="0" distL="0" distR="0" wp14:anchorId="517D2F42" wp14:editId="4A8AE2DF">
             <wp:extent cx="3686175" cy="1407972"/>
@@ -13571,6 +13703,7 @@
         <w:rPr>
           <w:lang w:val="en-US"/>
         </w:rPr>
+        <w:lastRenderedPageBreak/>
         <w:drawing>
           <wp:inline distT="0" distB="0" distL="0" distR="0">
             <wp:extent cx="4524375" cy="3037339"/>
@@ -13666,7 +13799,6 @@
         <w:jc w:val="both"/>
       </w:pPr>
       <w:r>
-        <w:lastRenderedPageBreak/>
         <w:t>Setelah</w:t>
       </w:r>
       <w:r>
@@ -13808,6 +13940,7 @@
         <w:jc w:val="both"/>
       </w:pPr>
       <w:r>
+        <w:lastRenderedPageBreak/>
         <w:t>Setelah didapatkan sekumpulan subgraph hasil algoritma Slashburn</w:t>
       </w:r>
       <w:r>
@@ -13959,7 +14092,6 @@
         <w:rPr>
           <w:lang w:val="en-US"/>
         </w:rPr>
-        <w:lastRenderedPageBreak/>
         <w:drawing>
           <wp:inline distT="0" distB="0" distL="0" distR="0" wp14:anchorId="170FDA05" wp14:editId="562BA704">
             <wp:extent cx="1686160" cy="1333686"/>
@@ -14192,6 +14324,7 @@
         <w:rPr>
           <w:lang w:val="en-US"/>
         </w:rPr>
+        <w:lastRenderedPageBreak/>
         <w:drawing>
           <wp:inline distT="0" distB="0" distL="0" distR="0" wp14:anchorId="32C03F83" wp14:editId="14514375">
             <wp:extent cx="3000375" cy="1414810"/>
@@ -14421,112 +14554,110 @@
         <w:rPr>
           <w:lang w:val="en-US"/>
         </w:rPr>
+        <w:t>Dari gambar 4-2, algoritma Slashburn berhasil mengurai graph pada gambar 4-1 menjadi sekumpulan subgraph yang mana masing-masing subgraph berhasil diidentifikasi strukturnya. Struktur yang dapat teridentifikasi adalah perfect clique, perfect bipartite, perfect star, dan perfect clique.</w:t>
+      </w:r>
+    </w:p>
+    <w:p>
+      <w:pPr>
+        <w:spacing w:line="240" w:lineRule="auto"/>
+        <w:jc w:val="both"/>
+        <w:rPr>
+          <w:lang w:val="en-US"/>
+        </w:rPr>
+      </w:pPr>
+      <w:r>
+        <w:rPr>
+          <w:lang w:val="en-US"/>
+        </w:rPr>
+        <w:t>Dari gambar 4-8</w:t>
+      </w:r>
+      <w:r>
+        <w:rPr>
+          <w:lang w:val="en-US"/>
+        </w:rPr>
+        <w:t xml:space="preserve">, dataset kedua yang digunakan berhasil diurai oleh algoritma Slashburn menghasilkan sekumpulan </w:t>
+      </w:r>
+      <w:r>
+        <w:rPr>
+          <w:lang w:val="en-US"/>
+        </w:rPr>
+        <w:t>subgraph seperti pada gambar 4-9</w:t>
+      </w:r>
+      <w:r>
+        <w:rPr>
+          <w:lang w:val="en-US"/>
+        </w:rPr>
+        <w:t xml:space="preserve">. Terdapat beberapa subgraph yang kurang untuk menjadi perfect structure. </w:t>
+      </w:r>
+      <w:r>
+        <w:rPr>
+          <w:lang w:val="en-US"/>
+        </w:rPr>
+        <w:t>Karena struktur subgraph tidak sempurna, maka akan diidentifikasi sebagai near structure. VoG dapat mengidentifikasi struktur near clique, near star, near chain, dan near bipartite</w:t>
+      </w:r>
+      <w:r>
+        <w:rPr>
+          <w:lang w:val="en-US"/>
+        </w:rPr>
+        <w:t xml:space="preserve"> seperti tertera pada gambar 4-10</w:t>
+      </w:r>
+      <w:r>
+        <w:rPr>
+          <w:lang w:val="en-US"/>
+        </w:rPr>
+        <w:t>.</w:t>
+      </w:r>
+    </w:p>
+    <w:p>
+      <w:pPr>
+        <w:pStyle w:val="Heading3"/>
+        <w:spacing w:line="240" w:lineRule="auto"/>
+        <w:jc w:val="both"/>
+      </w:pPr>
+      <w:r>
+        <w:t>4.3</w:t>
+      </w:r>
+      <w:r>
+        <w:t xml:space="preserve">.2 </w:t>
+      </w:r>
+      <w:r>
+        <w:rPr>
+          <w:lang w:val="en-US"/>
+        </w:rPr>
+        <w:t xml:space="preserve">Analisis </w:t>
+      </w:r>
+      <w:r>
+        <w:t>pengaruh</w:t>
+      </w:r>
+      <w:r>
+        <w:t xml:space="preserve"> jumlah node maksimum dalam GCC terhadap subgraph yang dihasilkan</w:t>
+      </w:r>
+      <w:r>
+        <w:t xml:space="preserve"> oleh algoritma graph decomposition (Slashburn)</w:t>
+      </w:r>
+    </w:p>
+    <w:p>
+      <w:pPr>
+        <w:spacing w:line="240" w:lineRule="auto"/>
+        <w:jc w:val="both"/>
+      </w:pPr>
+      <w:r>
+        <w:t>Pada pengujian VoG ini akan digunakan dataset yang didapat dari hasil crawl web quora.com. Hasil VoG akan ditampilkan dalam bentuk tabel.</w:t>
+      </w:r>
+      <w:r>
+        <w:t xml:space="preserve"> Berikut ini adalah gambar dataset dari quora.com yang digunakan:</w:t>
+      </w:r>
+    </w:p>
+    <w:p>
+      <w:pPr>
+        <w:keepNext/>
+        <w:spacing w:line="240" w:lineRule="auto"/>
+      </w:pPr>
+      <w:r>
+        <w:rPr>
+          <w:lang w:val="en-US"/>
+        </w:rPr>
         <w:lastRenderedPageBreak/>
-        <w:t>Dari gambar 4-2, algoritma Slashburn berhasil mengurai graph pada gambar 4-1 menjadi sekumpulan subgraph yang mana masing-masing subgraph berhasil diidentifikasi strukturnya. Struktur yang dapat teridentifikasi adalah perfect clique, perfect bipartite, perfect star, dan perfect clique.</w:t>
-      </w:r>
-    </w:p>
-    <w:p>
-      <w:pPr>
-        <w:spacing w:line="240" w:lineRule="auto"/>
-        <w:jc w:val="both"/>
-        <w:rPr>
-          <w:lang w:val="en-US"/>
-        </w:rPr>
-      </w:pPr>
-      <w:r>
-        <w:rPr>
-          <w:lang w:val="en-US"/>
-        </w:rPr>
-        <w:t>Dari gambar 4-8</w:t>
-      </w:r>
-      <w:r>
-        <w:rPr>
-          <w:lang w:val="en-US"/>
-        </w:rPr>
-        <w:t xml:space="preserve">, dataset kedua yang digunakan berhasil diurai oleh algoritma Slashburn menghasilkan sekumpulan </w:t>
-      </w:r>
-      <w:r>
-        <w:rPr>
-          <w:lang w:val="en-US"/>
-        </w:rPr>
-        <w:t>subgraph seperti pada gambar 4-9</w:t>
-      </w:r>
-      <w:r>
-        <w:rPr>
-          <w:lang w:val="en-US"/>
-        </w:rPr>
-        <w:t xml:space="preserve">. Terdapat beberapa subgraph yang kurang untuk menjadi perfect structure. </w:t>
-      </w:r>
-      <w:r>
-        <w:rPr>
-          <w:lang w:val="en-US"/>
-        </w:rPr>
-        <w:t>Karena struktur subgraph tidak sempurna, maka akan diidentifikasi sebagai near structure. VoG dapat mengidentifikasi struktur near clique, near star, near chain, dan near bipartite</w:t>
-      </w:r>
-      <w:r>
-        <w:rPr>
-          <w:lang w:val="en-US"/>
-        </w:rPr>
-        <w:t xml:space="preserve"> seperti tertera pada gambar 4-10</w:t>
-      </w:r>
-      <w:r>
-        <w:rPr>
-          <w:lang w:val="en-US"/>
-        </w:rPr>
-        <w:t>.</w:t>
-      </w:r>
-      <w:bookmarkStart w:id="9" w:name="_GoBack"/>
-      <w:bookmarkEnd w:id="9"/>
-    </w:p>
-    <w:p>
-      <w:pPr>
-        <w:pStyle w:val="Heading3"/>
-        <w:spacing w:line="240" w:lineRule="auto"/>
-        <w:jc w:val="both"/>
-      </w:pPr>
-      <w:r>
-        <w:t>4.3</w:t>
-      </w:r>
-      <w:r>
-        <w:t xml:space="preserve">.2 </w:t>
-      </w:r>
-      <w:r>
-        <w:rPr>
-          <w:lang w:val="en-US"/>
-        </w:rPr>
-        <w:t xml:space="preserve">Analisis </w:t>
-      </w:r>
-      <w:r>
-        <w:t>pengaruh</w:t>
-      </w:r>
-      <w:r>
-        <w:t xml:space="preserve"> jumlah node maksimum dalam GCC terhadap subgraph yang dihasilkan</w:t>
-      </w:r>
-      <w:r>
-        <w:t xml:space="preserve"> oleh algoritma graph decomposition (Slashburn)</w:t>
-      </w:r>
-    </w:p>
-    <w:p>
-      <w:pPr>
-        <w:spacing w:line="240" w:lineRule="auto"/>
-        <w:jc w:val="both"/>
-      </w:pPr>
-      <w:r>
-        <w:t>Pada pengujian VoG ini akan digunakan dataset yang didapat dari hasil crawl web quora.com. Hasil VoG akan ditampilkan dalam bentuk tabel.</w:t>
-      </w:r>
-      <w:r>
-        <w:t xml:space="preserve"> Berikut ini adalah gambar dataset dari quora.com yang digunakan:</w:t>
-      </w:r>
-    </w:p>
-    <w:p>
-      <w:pPr>
-        <w:keepNext/>
-        <w:spacing w:line="240" w:lineRule="auto"/>
-      </w:pPr>
-      <w:r>
-        <w:rPr>
-          <w:lang w:val="en-US"/>
-        </w:rPr>
         <w:drawing>
           <wp:inline distT="0" distB="0" distL="0" distR="0" wp14:anchorId="214A2D79" wp14:editId="35BF3939">
             <wp:extent cx="5342063" cy="3038475"/>
@@ -14650,7 +14781,6 @@
         <w:rPr>
           <w:lang w:val="en-US"/>
         </w:rPr>
-        <w:lastRenderedPageBreak/>
         <w:drawing>
           <wp:inline distT="0" distB="0" distL="0" distR="0" wp14:anchorId="594E5DDA" wp14:editId="2E7357ED">
             <wp:extent cx="5040630" cy="2914015"/>
@@ -14774,6 +14904,7 @@
         <w:rPr>
           <w:lang w:val="en-US"/>
         </w:rPr>
+        <w:lastRenderedPageBreak/>
         <w:drawing>
           <wp:inline distT="0" distB="0" distL="0" distR="0" wp14:anchorId="3FF8E834" wp14:editId="4AF0F0B3">
             <wp:extent cx="5255289" cy="2139727"/>
@@ -14889,7 +15020,6 @@
         <w:rPr>
           <w:lang w:val="en-US"/>
         </w:rPr>
-        <w:lastRenderedPageBreak/>
         <w:drawing>
           <wp:inline distT="0" distB="0" distL="0" distR="0" wp14:anchorId="0A8748C7" wp14:editId="02FFB677">
             <wp:extent cx="4220164" cy="1524213"/>
@@ -15322,7 +15452,11 @@
         <w:t xml:space="preserve">Dari graph pada gambar 4-7 dilakukan 2 pola graph decomposition dengan jumlah node maksimum dalam GCC sama dengan 5, 7, dan 9 untuk pola pertama. Untuk pola kedua akan dilakukan graph decomposition dengan node maksimum </w:t>
       </w:r>
       <w:r>
-        <w:t>dalam GCC sama dengan 5, 10,</w:t>
+        <w:t xml:space="preserve">dalam </w:t>
+      </w:r>
+      <w:r>
+        <w:lastRenderedPageBreak/>
+        <w:t>GCC sama dengan 5, 10,</w:t>
       </w:r>
       <w:r>
         <w:t xml:space="preserve"> 15</w:t>
@@ -15901,7 +16035,6 @@
           </w:tcPr>
           <w:p>
             <w:r>
-              <w:lastRenderedPageBreak/>
               <w:t>Perfect Clique</w:t>
             </w:r>
           </w:p>
@@ -16693,6 +16826,7 @@
           </w:tcPr>
           <w:p>
             <w:r>
+              <w:lastRenderedPageBreak/>
               <w:t>Near Clique</w:t>
             </w:r>
           </w:p>
@@ -17943,6 +18077,7 @@
         <w:jc w:val="center"/>
       </w:pPr>
       <w:r>
+        <w:lastRenderedPageBreak/>
         <w:t xml:space="preserve">Tabel </w:t>
       </w:r>
       <w:r>
@@ -18609,7 +18744,6 @@
           </w:tcPr>
           <w:p>
             <w:r>
-              <w:lastRenderedPageBreak/>
               <w:t>Perfect Bipartite</w:t>
             </w:r>
           </w:p>
@@ -19880,6 +20014,7 @@
         <w:rPr>
           <w:lang w:val="en-US"/>
         </w:rPr>
+        <w:lastRenderedPageBreak/>
         <w:drawing>
           <wp:inline distT="0" distB="0" distL="0" distR="0" wp14:anchorId="6E3BCA81" wp14:editId="06D4B5DF">
             <wp:extent cx="5040630" cy="3067050"/>
@@ -19954,7 +20089,6 @@
         <w:rPr>
           <w:lang w:val="en-US"/>
         </w:rPr>
-        <w:lastRenderedPageBreak/>
         <w:drawing>
           <wp:inline distT="0" distB="0" distL="0" distR="0" wp14:anchorId="638ABFBC" wp14:editId="5CEA8861">
             <wp:extent cx="5040630" cy="2940685"/>
@@ -20075,6 +20209,28 @@
         </w:rPr>
         <w:t>Slashburn menghapus hub node dalam GCC dan memotong edgenya dan membentuk subgraph-subgraph near chain. Terlihat dari grafik 4-11 dan 4-12 subgraph near chain bertambah jumlahnya pada jumlah node maksimum dalam GCC diatas 10.</w:t>
       </w:r>
+    </w:p>
+    <w:p>
+      <w:pPr>
+        <w:pStyle w:val="Heading3"/>
+        <w:rPr>
+          <w:lang w:val="en-US"/>
+        </w:rPr>
+      </w:pPr>
+      <w:r>
+        <w:rPr>
+          <w:lang w:val="en-US"/>
+        </w:rPr>
+        <w:lastRenderedPageBreak/>
+        <w:t>4.3.3 Analisis pengaruh jumlah node maksimum dalam GCC terhadap waktu eksekusi VoG</w:t>
+      </w:r>
+    </w:p>
+    <w:p>
+      <w:pPr>
+        <w:rPr>
+          <w:lang w:val="en-US"/>
+        </w:rPr>
+      </w:pPr>
     </w:p>
     <w:p>
       <w:pPr>
@@ -25360,11 +25516,11 @@
         </c:dLbls>
         <c:marker val="1"/>
         <c:smooth val="0"/>
-        <c:axId val="383094136"/>
-        <c:axId val="383088256"/>
+        <c:axId val="383086688"/>
+        <c:axId val="383082768"/>
       </c:lineChart>
       <c:catAx>
-        <c:axId val="383094136"/>
+        <c:axId val="383086688"/>
         <c:scaling>
           <c:orientation val="minMax"/>
         </c:scaling>
@@ -25476,7 +25632,7 @@
             <a:endParaRPr lang="en-US"/>
           </a:p>
         </c:txPr>
-        <c:crossAx val="383088256"/>
+        <c:crossAx val="383082768"/>
         <c:crosses val="autoZero"/>
         <c:auto val="1"/>
         <c:lblAlgn val="ctr"/>
@@ -25484,7 +25640,7 @@
         <c:noMultiLvlLbl val="0"/>
       </c:catAx>
       <c:valAx>
-        <c:axId val="383088256"/>
+        <c:axId val="383082768"/>
         <c:scaling>
           <c:orientation val="minMax"/>
           <c:max val="340"/>
@@ -25583,7 +25739,7 @@
             <a:endParaRPr lang="en-US"/>
           </a:p>
         </c:txPr>
-        <c:crossAx val="383094136"/>
+        <c:crossAx val="383086688"/>
         <c:crosses val="autoZero"/>
         <c:crossBetween val="between"/>
         <c:majorUnit val="50"/>
@@ -26864,11 +27020,11 @@
         </c:dLbls>
         <c:marker val="1"/>
         <c:smooth val="0"/>
-        <c:axId val="383091000"/>
-        <c:axId val="383088648"/>
+        <c:axId val="383088256"/>
+        <c:axId val="383083160"/>
       </c:lineChart>
       <c:catAx>
-        <c:axId val="383091000"/>
+        <c:axId val="383088256"/>
         <c:scaling>
           <c:orientation val="minMax"/>
         </c:scaling>
@@ -26985,7 +27141,7 @@
             <a:endParaRPr lang="en-US"/>
           </a:p>
         </c:txPr>
-        <c:crossAx val="383088648"/>
+        <c:crossAx val="383083160"/>
         <c:crosses val="autoZero"/>
         <c:auto val="1"/>
         <c:lblAlgn val="ctr"/>
@@ -26993,7 +27149,7 @@
         <c:noMultiLvlLbl val="0"/>
       </c:catAx>
       <c:valAx>
-        <c:axId val="383088648"/>
+        <c:axId val="383083160"/>
         <c:scaling>
           <c:orientation val="minMax"/>
           <c:max val="340"/>
@@ -27092,7 +27248,7 @@
             <a:endParaRPr lang="en-US"/>
           </a:p>
         </c:txPr>
-        <c:crossAx val="383091000"/>
+        <c:crossAx val="383088256"/>
         <c:crosses val="autoZero"/>
         <c:crossBetween val="between"/>
       </c:valAx>
@@ -28993,7 +29149,7 @@
 </file>
 
 <file path=customXml/itemProps1.xml><?xml version="1.0" encoding="utf-8"?>
-<ds:datastoreItem xmlns:ds="http://schemas.openxmlformats.org/officeDocument/2006/customXml" ds:itemID="{EC49B5B7-5DB1-407F-AE9E-8732131E63BA}">
+<ds:datastoreItem xmlns:ds="http://schemas.openxmlformats.org/officeDocument/2006/customXml" ds:itemID="{44FA3D50-DF0C-4E6E-97CC-120DCAD34424}">
   <ds:schemaRefs>
     <ds:schemaRef ds:uri="http://schemas.openxmlformats.org/officeDocument/2006/bibliography"/>
   </ds:schemaRefs>

</xml_diff>

<commit_message>
revisi bab 5 dan batasan masalah
</commit_message>
<xml_diff>
--- a/Buku Implementasi VoG.docx
+++ b/Buku Implementasi VoG.docx
@@ -2327,6 +2327,25 @@
     </w:p>
     <w:p>
       <w:pPr>
+        <w:pStyle w:val="ListParagraph"/>
+        <w:numPr>
+          <w:ilvl w:val="0"/>
+          <w:numId w:val="4"/>
+        </w:numPr>
+        <w:spacing w:line="240" w:lineRule="auto"/>
+        <w:jc w:val="both"/>
+      </w:pPr>
+      <w:r>
+        <w:rPr>
+          <w:lang w:val="en-US"/>
+        </w:rPr>
+        <w:t>Untuk menganalisis informasi dalam subgraph digunakan metode manual inspection.</w:t>
+      </w:r>
+      <w:bookmarkStart w:id="0" w:name="_GoBack"/>
+      <w:bookmarkEnd w:id="0"/>
+    </w:p>
+    <w:p>
+      <w:pPr>
         <w:pStyle w:val="Heading2"/>
         <w:numPr>
           <w:ilvl w:val="1"/>
@@ -2493,6 +2512,7 @@
         <w:jc w:val="both"/>
       </w:pPr>
       <w:r>
+        <w:lastRenderedPageBreak/>
         <w:t>Pada tahap ini dilakukan dokumentasi dan pelaporan hasil sesuai dengan aturan dan sistematika penulisan yang ditetapkan institusi.</w:t>
       </w:r>
     </w:p>
@@ -2505,7 +2525,6 @@
         </w:numPr>
       </w:pPr>
       <w:r>
-        <w:lastRenderedPageBreak/>
         <w:t>Sistematika Penulisan</w:t>
       </w:r>
     </w:p>
@@ -4219,7 +4238,7 @@
               <w:pStyle w:val="Caption"/>
               <w:spacing w:line="240" w:lineRule="auto"/>
             </w:pPr>
-            <w:bookmarkStart w:id="0" w:name="_Toc414367790"/>
+            <w:bookmarkStart w:id="1" w:name="_Toc414367790"/>
             <w:r>
               <w:t xml:space="preserve">Gambar </w:t>
             </w:r>
@@ -4262,7 +4281,7 @@
             <w:r>
               <w:t xml:space="preserve"> Graph G</w:t>
             </w:r>
-            <w:bookmarkEnd w:id="0"/>
+            <w:bookmarkEnd w:id="1"/>
           </w:p>
         </w:tc>
         <w:tc>
@@ -4318,7 +4337,7 @@
               <w:spacing w:line="240" w:lineRule="auto"/>
               <w:jc w:val="center"/>
             </w:pPr>
-            <w:bookmarkStart w:id="1" w:name="_Toc414367791"/>
+            <w:bookmarkStart w:id="2" w:name="_Toc414367791"/>
             <w:r>
               <w:t xml:space="preserve">Gambar </w:t>
             </w:r>
@@ -4361,7 +4380,7 @@
             <w:r>
               <w:t xml:space="preserve"> Graph H (subgraph G)</w:t>
             </w:r>
-            <w:bookmarkEnd w:id="1"/>
+            <w:bookmarkEnd w:id="2"/>
           </w:p>
         </w:tc>
       </w:tr>
@@ -4506,7 +4525,7 @@
         <w:spacing w:line="240" w:lineRule="auto"/>
         <w:jc w:val="center"/>
       </w:pPr>
-      <w:bookmarkStart w:id="2" w:name="_Toc414367792"/>
+      <w:bookmarkStart w:id="3" w:name="_Toc414367792"/>
       <w:r>
         <w:t xml:space="preserve">Gambar </w:t>
       </w:r>
@@ -4546,7 +4565,7 @@
       <w:r>
         <w:t xml:space="preserve"> Representasi graph - adjacency list</w:t>
       </w:r>
-      <w:bookmarkEnd w:id="2"/>
+      <w:bookmarkEnd w:id="3"/>
       <w:r>
         <w:t xml:space="preserve"> </w:t>
       </w:r>
@@ -5345,7 +5364,7 @@
         <w:spacing w:line="240" w:lineRule="auto"/>
         <w:jc w:val="center"/>
       </w:pPr>
-      <w:bookmarkStart w:id="3" w:name="_Toc414367793"/>
+      <w:bookmarkStart w:id="4" w:name="_Toc414367793"/>
       <w:r>
         <w:t xml:space="preserve">Gambar </w:t>
       </w:r>
@@ -5385,7 +5404,7 @@
       <w:r>
         <w:t xml:space="preserve"> Model graph database</w:t>
       </w:r>
-      <w:bookmarkEnd w:id="3"/>
+      <w:bookmarkEnd w:id="4"/>
     </w:p>
     <w:p>
       <w:pPr>
@@ -7385,7 +7404,7 @@
         <w:spacing w:line="240" w:lineRule="auto"/>
         <w:jc w:val="center"/>
       </w:pPr>
-      <w:bookmarkStart w:id="4" w:name="_Toc414367798"/>
+      <w:bookmarkStart w:id="5" w:name="_Toc414367798"/>
       <w:r>
         <w:t xml:space="preserve">Gambar </w:t>
       </w:r>
@@ -7446,7 +7465,7 @@
       <w:r>
         <w:t>graph</w:t>
       </w:r>
-      <w:bookmarkEnd w:id="4"/>
+      <w:bookmarkEnd w:id="5"/>
     </w:p>
     <w:p>
       <w:pPr>
@@ -7706,7 +7725,7 @@
         <w:spacing w:line="240" w:lineRule="auto"/>
         <w:jc w:val="center"/>
       </w:pPr>
-      <w:bookmarkStart w:id="5" w:name="_Toc414367799"/>
+      <w:bookmarkStart w:id="6" w:name="_Toc414367799"/>
       <w:r>
         <w:t xml:space="preserve">Gambar </w:t>
       </w:r>
@@ -7755,7 +7774,7 @@
       <w:r>
         <w:t>graph</w:t>
       </w:r>
-      <w:bookmarkEnd w:id="5"/>
+      <w:bookmarkEnd w:id="6"/>
     </w:p>
     <w:p>
       <w:pPr>
@@ -8067,7 +8086,7 @@
         <w:spacing w:line="240" w:lineRule="auto"/>
         <w:jc w:val="center"/>
       </w:pPr>
-      <w:bookmarkStart w:id="6" w:name="_Toc414367800"/>
+      <w:bookmarkStart w:id="7" w:name="_Toc414367800"/>
       <w:r>
         <w:t xml:space="preserve">Gambar </w:t>
       </w:r>
@@ -8122,7 +8141,7 @@
       <w:r>
         <w:t>graph</w:t>
       </w:r>
-      <w:bookmarkEnd w:id="6"/>
+      <w:bookmarkEnd w:id="7"/>
     </w:p>
     <w:p>
       <w:pPr>
@@ -8325,7 +8344,7 @@
         <w:spacing w:line="240" w:lineRule="auto"/>
         <w:jc w:val="center"/>
       </w:pPr>
-      <w:bookmarkStart w:id="7" w:name="_Toc414367801"/>
+      <w:bookmarkStart w:id="8" w:name="_Toc414367801"/>
       <w:r>
         <w:t xml:space="preserve">Gambar </w:t>
       </w:r>
@@ -8377,7 +8396,7 @@
       <w:r>
         <w:t>graph</w:t>
       </w:r>
-      <w:bookmarkEnd w:id="7"/>
+      <w:bookmarkEnd w:id="8"/>
     </w:p>
     <w:p>
       <w:pPr>
@@ -8708,7 +8727,7 @@
         <w:spacing w:line="240" w:lineRule="auto"/>
         <w:jc w:val="center"/>
       </w:pPr>
-      <w:bookmarkStart w:id="8" w:name="_Toc414367802"/>
+      <w:bookmarkStart w:id="9" w:name="_Toc414367802"/>
       <w:r>
         <w:t xml:space="preserve">Gambar </w:t>
       </w:r>
@@ -8760,7 +8779,7 @@
       <w:r>
         <w:t>graph</w:t>
       </w:r>
-      <w:bookmarkEnd w:id="8"/>
+      <w:bookmarkEnd w:id="9"/>
     </w:p>
     <w:p>
       <w:pPr>
@@ -21976,57 +21995,45 @@
         <w:rPr>
           <w:lang w:val="en-US"/>
         </w:rPr>
-        <w:t>waktu 3 detik. Hal ini dikarenakan oleh jumlah banyaknya subgraph dan jumlah node yang ada pada subgraph. Pada jumlah node maksimum dalam GCC sama dengan 5, subgraph yang dihasilkan berjumlah lebih banyak daripada pada jumlah node maksimum dalam GCC sama dengan 20. Untuk memproses banyak subgraph dengan node yang sedikit waktu eksekusinya akan relatif sama dengan memproses sedikit subgraph dengan node yang banyak. Hal ini terbukti pada hasil pengujian dala</w:t>
-      </w:r>
-      <w:bookmarkStart w:id="9" w:name="_GoBack"/>
-      <w:bookmarkEnd w:id="9"/>
+        <w:t>waktu 3 detik. Hal ini dikarenakan oleh jumlah banyaknya subgraph dan jumlah node yang ada pada subgraph. Pada jumlah node maksimum dalam GCC sama dengan 5, subgraph yang dihasilkan berjumlah lebih banyak daripada pada jumlah node maksimum dalam GCC sama dengan 20. Untuk memproses banyak subgraph dengan node yang sedikit waktu eksekusinya akan relatif sama dengan memproses sedikit subgraph dengan node yang banyak. Hal ini terbukti pada hasil pengujian dalam grafik di atas yang mana waktu eksekusi subgraph labeling relatif stabil pada waktu 3 detik.</w:t>
+      </w:r>
+    </w:p>
+    <w:p>
+      <w:pPr>
+        <w:pStyle w:val="Heading3"/>
+        <w:spacing w:line="240" w:lineRule="auto"/>
+      </w:pPr>
+      <w:r>
+        <w:t>4.3.4</w:t>
+      </w:r>
+      <w:r>
+        <w:t xml:space="preserve"> Analisis informasi struktur subgraph</w:t>
+      </w:r>
+    </w:p>
+    <w:p>
+      <w:pPr>
+        <w:spacing w:line="240" w:lineRule="auto"/>
+        <w:jc w:val="both"/>
+      </w:pPr>
+      <w:r>
+        <w:t xml:space="preserve">Dari hasil pengujian </w:t>
+      </w:r>
       <w:r>
         <w:rPr>
           <w:lang w:val="en-US"/>
         </w:rPr>
-        <w:t>m grafik di atas yang mana waktu eksekusi subgraph labeling relatif stabil pada waktu 3 detik.</w:t>
+        <w:t xml:space="preserve">graph quora </w:t>
+      </w:r>
+      <w:r>
+        <w:t>yang telah dilakukan sebelumnya, dapat diperoleh struktur clique, star, dan chain. Karena graph yang digunakan mempunyai representasi node sebagai user dan edgenya adalah relasi bahwa dua user menjawab pertanyaan yang sama, maka dengan metode manual inspection pada masing-masing subgraph yang dihasilkan, struktur clique dapat dianalisis informasinya sebagai subgraph yang banyak usernya melakukan jajak pendapat pada suatu pertanyaan tertentu. Sedangkan untuk struktur star dapat dianalisis informasinya bahwa terdapat satu user yang banyak berkontribusi menjawab banyak pertanyaan dalam web quora.</w:t>
       </w:r>
     </w:p>
     <w:p>
       <w:pPr>
-        <w:pStyle w:val="Heading3"/>
-        <w:spacing w:line="240" w:lineRule="auto"/>
-      </w:pPr>
-      <w:r>
-        <w:t>4.3.4</w:t>
-      </w:r>
-      <w:r>
-        <w:t xml:space="preserve"> Analisis informasi struktur subgraph</w:t>
-      </w:r>
-    </w:p>
-    <w:p>
-      <w:pPr>
         <w:spacing w:line="240" w:lineRule="auto"/>
         <w:jc w:val="both"/>
       </w:pPr>
       <w:r>
-        <w:t>Dari hasil pengujian yang telah dilakukan sebelumnya, dapat diperoleh struktur clique, star, dan chain. Karena graph yang digunakan mempunyai representasi node sebagai user dan edgenya adalah relasi bahwa dua user menjawab pertanyaan yang sama, maka dengan metode manual inspection pada masing-masing subgraph yang dihasilkan, struktur clique dapat dianalisis informasinya sebagai subgraph yang banyak usernya melakukan jajak pendapat pada suatu pertanyaan tertentu. Sedangkan untuk struktur star dapat dianalisis informasinya bahwa terdapat satu user yang banyak berkontribusi menjawab banyak pertanyaan dalam web quora.</w:t>
-      </w:r>
-    </w:p>
-    <w:p>
-      <w:pPr>
-        <w:spacing w:line="240" w:lineRule="auto"/>
-        <w:jc w:val="both"/>
-      </w:pPr>
-    </w:p>
-    <w:p>
-      <w:pPr>
-        <w:spacing w:line="240" w:lineRule="auto"/>
-        <w:jc w:val="both"/>
-      </w:pPr>
-    </w:p>
-    <w:p>
-      <w:pPr>
-        <w:spacing w:line="240" w:lineRule="auto"/>
-        <w:jc w:val="both"/>
-      </w:pPr>
-      <w:r>
-        <w:lastRenderedPageBreak/>
         <w:br w:type="page"/>
       </w:r>
     </w:p>
@@ -22076,6 +22083,12 @@
       <w:r>
         <w:t>Metode VoG dapat digunakan untuk men-summarize graph dan mengidentifikasi struktur subgraph yang dihasilkan.</w:t>
       </w:r>
+      <w:r>
+        <w:rPr>
+          <w:lang w:val="en-US"/>
+        </w:rPr>
+        <w:t xml:space="preserve"> Subgraph-subgraph yang dihasilkan juga sesuai dengan vocabulary dalam VoG.</w:t>
+      </w:r>
     </w:p>
     <w:p>
       <w:pPr>
@@ -22105,6 +22118,23 @@
         <w:jc w:val="both"/>
       </w:pPr>
       <w:r>
+        <w:rPr>
+          <w:lang w:val="en-US"/>
+        </w:rPr>
+        <w:t xml:space="preserve">Jumlah node maksimum dalam GCC berbanding terbalik dengan waktu eksekusi VoG. Semakin banyak node dalam GCC semakin cepat waktu eksekusi VoG. </w:t>
+      </w:r>
+    </w:p>
+    <w:p>
+      <w:pPr>
+        <w:pStyle w:val="ListParagraph"/>
+        <w:numPr>
+          <w:ilvl w:val="0"/>
+          <w:numId w:val="20"/>
+        </w:numPr>
+        <w:spacing w:line="240" w:lineRule="auto"/>
+        <w:jc w:val="both"/>
+      </w:pPr>
+      <w:r>
         <w:t>Struktur subgraph yang dihasilkan oleh VoG dapat dianalisis dengan metode manual inspection untuk mendapatkan informasi. Dalam tugas akhir ini, struktur clique menggambarkan bahwa banyak user di quora yang melakukan jajak pendapat. Struktur star menggambarkan bahwa ada satu user yang berkontribusi menjawab banyak pertanyaan.</w:t>
       </w:r>
     </w:p>
@@ -22167,6 +22197,23 @@
       </w:pPr>
       <w:r>
         <w:t>Metode Subgraph Labeling dapat ditingkatkan akurasi pemilihan subgraphnya dengan encoding subgraph menjadi nilai bits. Nilai hasil encode yang rendah dapat dipilih untuk menentukan struktur subgraph.</w:t>
+      </w:r>
+    </w:p>
+    <w:p>
+      <w:pPr>
+        <w:pStyle w:val="ListParagraph"/>
+        <w:numPr>
+          <w:ilvl w:val="0"/>
+          <w:numId w:val="21"/>
+        </w:numPr>
+        <w:spacing w:line="240" w:lineRule="auto"/>
+        <w:jc w:val="both"/>
+      </w:pPr>
+      <w:r>
+        <w:rPr>
+          <w:lang w:val="en-US"/>
+        </w:rPr>
+        <w:t>Untuk menganalisis informasi dalam subgraph dapat menggunakan metode lain yang lebih akurat dan objektif.</w:t>
       </w:r>
     </w:p>
     <w:p>
@@ -49662,11 +49709,11 @@
         </c:dLbls>
         <c:marker val="1"/>
         <c:smooth val="0"/>
-        <c:axId val="458133776"/>
-        <c:axId val="458127896"/>
+        <c:axId val="391837688"/>
+        <c:axId val="391833768"/>
       </c:lineChart>
       <c:catAx>
-        <c:axId val="458133776"/>
+        <c:axId val="391837688"/>
         <c:scaling>
           <c:orientation val="minMax"/>
         </c:scaling>
@@ -49778,7 +49825,7 @@
             <a:endParaRPr lang="en-US"/>
           </a:p>
         </c:txPr>
-        <c:crossAx val="458127896"/>
+        <c:crossAx val="391833768"/>
         <c:crosses val="autoZero"/>
         <c:auto val="1"/>
         <c:lblAlgn val="ctr"/>
@@ -49786,7 +49833,7 @@
         <c:noMultiLvlLbl val="0"/>
       </c:catAx>
       <c:valAx>
-        <c:axId val="458127896"/>
+        <c:axId val="391833768"/>
         <c:scaling>
           <c:orientation val="minMax"/>
           <c:max val="340"/>
@@ -49885,7 +49932,7 @@
             <a:endParaRPr lang="en-US"/>
           </a:p>
         </c:txPr>
-        <c:crossAx val="458133776"/>
+        <c:crossAx val="391837688"/>
         <c:crosses val="autoZero"/>
         <c:crossBetween val="between"/>
         <c:majorUnit val="50"/>
@@ -50709,11 +50756,11 @@
         </c:dLbls>
         <c:marker val="1"/>
         <c:smooth val="0"/>
-        <c:axId val="458127504"/>
-        <c:axId val="458128288"/>
+        <c:axId val="389996728"/>
+        <c:axId val="389991240"/>
       </c:lineChart>
       <c:catAx>
-        <c:axId val="458127504"/>
+        <c:axId val="389996728"/>
         <c:scaling>
           <c:orientation val="minMax"/>
         </c:scaling>
@@ -50830,7 +50877,7 @@
             <a:endParaRPr lang="en-US"/>
           </a:p>
         </c:txPr>
-        <c:crossAx val="458128288"/>
+        <c:crossAx val="389991240"/>
         <c:crosses val="autoZero"/>
         <c:auto val="1"/>
         <c:lblAlgn val="ctr"/>
@@ -50838,7 +50885,7 @@
         <c:noMultiLvlLbl val="0"/>
       </c:catAx>
       <c:valAx>
-        <c:axId val="458128288"/>
+        <c:axId val="389991240"/>
         <c:scaling>
           <c:orientation val="minMax"/>
           <c:max val="340"/>
@@ -50937,7 +50984,7 @@
             <a:endParaRPr lang="en-US"/>
           </a:p>
         </c:txPr>
-        <c:crossAx val="458127504"/>
+        <c:crossAx val="389996728"/>
         <c:crosses val="autoZero"/>
         <c:crossBetween val="between"/>
       </c:valAx>
@@ -51349,11 +51396,11 @@
         </c:dLbls>
         <c:marker val="1"/>
         <c:smooth val="0"/>
-        <c:axId val="458135736"/>
-        <c:axId val="458128680"/>
+        <c:axId val="389994376"/>
+        <c:axId val="389991632"/>
       </c:lineChart>
       <c:catAx>
-        <c:axId val="458135736"/>
+        <c:axId val="389994376"/>
         <c:scaling>
           <c:orientation val="minMax"/>
         </c:scaling>
@@ -51465,7 +51512,7 @@
             <a:endParaRPr lang="en-US"/>
           </a:p>
         </c:txPr>
-        <c:crossAx val="458128680"/>
+        <c:crossAx val="389991632"/>
         <c:crosses val="autoZero"/>
         <c:auto val="1"/>
         <c:lblAlgn val="ctr"/>
@@ -51473,7 +51520,7 @@
         <c:noMultiLvlLbl val="0"/>
       </c:catAx>
       <c:valAx>
-        <c:axId val="458128680"/>
+        <c:axId val="389991632"/>
         <c:scaling>
           <c:orientation val="minMax"/>
         </c:scaling>
@@ -51571,7 +51618,7 @@
             <a:endParaRPr lang="en-US"/>
           </a:p>
         </c:txPr>
-        <c:crossAx val="458135736"/>
+        <c:crossAx val="389994376"/>
         <c:crosses val="autoZero"/>
         <c:crossBetween val="between"/>
       </c:valAx>
@@ -54033,7 +54080,7 @@
 </file>
 
 <file path=customXml/itemProps1.xml><?xml version="1.0" encoding="utf-8"?>
-<ds:datastoreItem xmlns:ds="http://schemas.openxmlformats.org/officeDocument/2006/customXml" ds:itemID="{451C1EA2-9D23-4E6B-AC45-8D9C04DBF0C9}">
+<ds:datastoreItem xmlns:ds="http://schemas.openxmlformats.org/officeDocument/2006/customXml" ds:itemID="{AAEC1624-7014-48AB-AD3E-6EE23B2A8AAA}">
   <ds:schemaRefs>
     <ds:schemaRef ds:uri="http://schemas.openxmlformats.org/officeDocument/2006/bibliography"/>
   </ds:schemaRefs>

</xml_diff>